<commit_message>
Minor tweaks to intro
</commit_message>
<xml_diff>
--- a/Narrative.docx
+++ b/Narrative.docx
@@ -77,13 +77,7 @@
         <w:t xml:space="preserve">fun to write. </w:t>
       </w:r>
       <w:r>
-        <w:t>They are hard to set up</w:t>
-      </w:r>
-      <w:r>
-        <w:t xml:space="preserve">. They’re slow to execute. They can’t be run in parallel. </w:t>
-      </w:r>
-      <w:r>
-        <w:t>They make permanent changes t</w:t>
+        <w:t>They are hard to set up. They’re slow to execute. They can’t be run in parallel. They make permanent changes t</w:t>
       </w:r>
       <w:r>
         <w:t>o the database or file system which sometimes prevent the tests from being re-run without resetting to a known clean state.</w:t>
@@ -104,7 +98,26 @@
     </w:p>
     <w:p>
       <w:r>
-        <w:t>And if you don’t write them right, they can be extremely brittle. Even a tiny CSS change can break a whole suite of tests. And because these tests take so long to run, triaging and fixing broken tests can be terribly time consuming.</w:t>
+        <w:t xml:space="preserve">And if you don’t write them right, they can be extremely brittle. Even a tiny CSS change can break a whole suite of tests. And because these tests take so long to run, triaging and fixing broken tests can be </w:t>
+      </w:r>
+      <w:r>
+        <w:t>very</w:t>
+      </w:r>
+      <w:r>
+        <w:t xml:space="preserve"> time consuming.</w:t>
+      </w:r>
+    </w:p>
+    <w:p>
+      <w:r>
+        <w:t>(</w:t>
+      </w:r>
+      <w:proofErr w:type="gramStart"/>
+      <w:r>
+        <w:t>click</w:t>
+      </w:r>
+      <w:proofErr w:type="gramEnd"/>
+      <w:r>
+        <w:t xml:space="preserve"> for “why bother”)</w:t>
       </w:r>
     </w:p>
     <w:p>
@@ -121,18 +134,10 @@
         <w:t xml:space="preserve">for about 8 years. We’ve </w:t>
       </w:r>
       <w:r>
-        <w:t xml:space="preserve">written </w:t>
-      </w:r>
-      <w:r>
-        <w:t xml:space="preserve">unit and integration tests since </w:t>
-      </w:r>
-      <w:proofErr w:type="spellStart"/>
-      <w:r>
-        <w:t>the</w:t>
-      </w:r>
-      <w:proofErr w:type="spellEnd"/>
-      <w:r>
-        <w:t xml:space="preserve"> beginning, but every time we wanted to do a release we’d call a code freeze and wait for the QA team to do a full, manual regression test </w:t>
+        <w:t xml:space="preserve">been writing </w:t>
+      </w:r>
+      <w:r>
+        <w:t xml:space="preserve">unit and integration tests since the beginning, but every time we wanted to do a release we’d call a code freeze and wait for the QA team to do a full, manual regression test </w:t>
       </w:r>
       <w:r>
         <w:t>through the UI.</w:t>
@@ -140,13 +145,19 @@
     </w:p>
     <w:p>
       <w:r>
-        <w:t xml:space="preserve">There are about 7000 unit and integration tests for our app, and </w:t>
-      </w:r>
-      <w:r>
-        <w:t xml:space="preserve">yet we were continually finding surprises during the regression test. All 7000 tests would be </w:t>
-      </w:r>
-      <w:r>
-        <w:t xml:space="preserve">green and yet a QA person would click through the happy path of some feature and find a show-stopping bug. In </w:t>
+        <w:t xml:space="preserve">After 8 years and 7000 unit and integration tests, you might think that we’d have a pretty solid release process, right? Yet it was far too frequent an occurrence that all </w:t>
+      </w:r>
+      <w:r>
+        <w:t xml:space="preserve">7000 tests would be </w:t>
+      </w:r>
+      <w:r>
+        <w:t xml:space="preserve">green and a QA person would click through the happy path of some feature and find a </w:t>
+      </w:r>
+      <w:r>
+        <w:t>defect that would have been embarrassing at best if a customer had found it, and a complete show-stopper at worst</w:t>
+      </w:r>
+      <w:r>
+        <w:t xml:space="preserve">. In </w:t>
       </w:r>
       <w:r>
         <w:t>many</w:t>
@@ -172,7 +183,10 @@
         <w:t xml:space="preserve">the fact that </w:t>
       </w:r>
       <w:r>
-        <w:t>unit and integration tests alone are insufficient to support frequent releases of a large or complex app. UI tests are absolutely a requirement.</w:t>
+        <w:t xml:space="preserve">unit and integration tests alone are insufficient to support frequent releases of a large or complex app. UI tests are absolutely </w:t>
+      </w:r>
+      <w:r>
+        <w:t>necessary for us to maintain a stable velocity over time.</w:t>
       </w:r>
     </w:p>
     <w:p>
@@ -190,10 +204,7 @@
     </w:p>
     <w:p>
       <w:r>
-        <w:t xml:space="preserve">And that’s because </w:t>
-      </w:r>
-      <w:r>
-        <w:t xml:space="preserve">UI tests give us something that no other type of test can. They give us confidence that all of our code will work correctly when a user hits the site in a browser, which is what really matters. </w:t>
+        <w:t xml:space="preserve">And that’s because UI tests give us something that no other type of test can. They give us confidence that all of our code will work correctly when a user hits the site in a browser, which is what really matters. </w:t>
       </w:r>
     </w:p>
     <w:p>
@@ -225,6 +236,7 @@
     </w:p>
     <w:p>
       <w:r>
+        <w:lastRenderedPageBreak/>
         <w:t>(</w:t>
       </w:r>
       <w:proofErr w:type="gramStart"/>
@@ -261,7 +273,6 @@
     </w:p>
     <w:p>
       <w:r>
-        <w:lastRenderedPageBreak/>
         <w:t xml:space="preserve">Our first attempts at UI testing were painful. </w:t>
       </w:r>
       <w:r>
@@ -306,29 +317,123 @@
       </w:r>
       <w:proofErr w:type="gramEnd"/>
       <w:r>
+        <w:t xml:space="preserve"> for quote)</w:t>
+      </w:r>
+    </w:p>
+    <w:p>
+      <w:r>
+        <w:t xml:space="preserve">We were talking about our UI testing patterns and he said “when I first started writing UI tests, I hated them. Now, I kind of like them. They’re fun”. </w:t>
+      </w:r>
+    </w:p>
+    <w:p>
+      <w:r>
+        <w:t xml:space="preserve">This quote is the reason I’m up here today. </w:t>
+      </w:r>
+      <w:r>
+        <w:t xml:space="preserve">It told me that, even though we still struggle with many aspects of our UI tests, we’ve </w:t>
+      </w:r>
+      <w:r>
+        <w:t>solved enough of the pain points</w:t>
+      </w:r>
+      <w:r>
+        <w:t xml:space="preserve"> that our programmers no longer look for excuses to </w:t>
+      </w:r>
+      <w:r>
+        <w:rPr>
+          <w:i/>
+        </w:rPr>
+        <w:t xml:space="preserve">avoid </w:t>
+      </w:r>
+      <w:r>
+        <w:t>writing them.</w:t>
+      </w:r>
+    </w:p>
+    <w:p>
+      <w:r>
+        <w:t xml:space="preserve">I kind of feel like we were wandering in the wilderness for a long time, and at first we struggled to survive. We were cold and hungry and without hope. But over time we figured out how not just to survive but to actually thrive, and then at some point we bumped into someone </w:t>
+      </w:r>
+      <w:r>
+        <w:rPr>
+          <w:i/>
+        </w:rPr>
+        <w:t xml:space="preserve">else </w:t>
+      </w:r>
+      <w:r>
+        <w:t xml:space="preserve">wandering in the wilderness. And even though we were dirty and wearing rags and still occasionally struggled to find food, in comparison to that </w:t>
+      </w:r>
+      <w:r>
+        <w:rPr>
+          <w:i/>
+        </w:rPr>
+        <w:t xml:space="preserve">other </w:t>
+      </w:r>
+      <w:r>
+        <w:t>wanderer we realized exactly how far we’d come. And rather than watch that poor soul struggle the same way that we did, we decided to share our experience in an attempt to elevate the state of the art for “wilderness wanderers” everywhere.</w:t>
+      </w:r>
+    </w:p>
+    <w:p>
+      <w:r>
+        <w:t>(</w:t>
+      </w:r>
+      <w:proofErr w:type="gramStart"/>
+      <w:r>
+        <w:t>click</w:t>
+      </w:r>
+      <w:proofErr w:type="gramEnd"/>
+      <w:r>
         <w:t xml:space="preserve"> for </w:t>
       </w:r>
       <w:r>
-        <w:t>quote</w:t>
-      </w:r>
-      <w:r>
-        <w:t>)</w:t>
-      </w:r>
-    </w:p>
-    <w:p>
-      <w:r>
-        <w:t xml:space="preserve">We were talking about our UI testing patterns and he said “when I first started writing UI tests, I hated them. Now, I kind of like them. They’re fun”. </w:t>
-      </w:r>
-    </w:p>
-    <w:p>
-      <w:r>
-        <w:t xml:space="preserve">This quote is the reason I’m up here today. </w:t>
-      </w:r>
-      <w:r>
-        <w:t xml:space="preserve">It told me that, even though we still struggle with many aspects of our UI tests, we’ve finally crossed that threshold where </w:t>
-      </w:r>
-      <w:r>
-        <w:t>the benefits far outweigh the costs.</w:t>
+        <w:t>“Dangerous to go alone”)</w:t>
+      </w:r>
+    </w:p>
+    <w:p>
+      <w:r>
+        <w:t>And that’s the point of this talk.</w:t>
+      </w:r>
+      <w:r>
+        <w:t xml:space="preserve"> </w:t>
+      </w:r>
+    </w:p>
+    <w:p>
+      <w:r>
+        <w:t>W</w:t>
+      </w:r>
+      <w:r>
+        <w:t xml:space="preserve">e’ve </w:t>
+      </w:r>
+      <w:r>
+        <w:t>learned some lessons</w:t>
+      </w:r>
+      <w:r>
+        <w:t xml:space="preserve"> </w:t>
+      </w:r>
+      <w:r>
+        <w:t xml:space="preserve">about what works and what doesn’t </w:t>
+      </w:r>
+      <w:r>
+        <w:t xml:space="preserve">and </w:t>
+      </w:r>
+      <w:r>
+        <w:t xml:space="preserve">we’ve identified </w:t>
+      </w:r>
+      <w:r>
+        <w:t xml:space="preserve">some </w:t>
+      </w:r>
+      <w:r>
+        <w:t xml:space="preserve">things </w:t>
+      </w:r>
+      <w:r>
+        <w:t xml:space="preserve">that work well for us. My </w:t>
+      </w:r>
+      <w:r>
+        <w:t xml:space="preserve">goal </w:t>
+      </w:r>
+      <w:r>
+        <w:t>today is to share these lessons w</w:t>
+      </w:r>
+      <w:r>
+        <w:t>ith you in the hope that you can avoid some of the pain that we experienced in our journey.</w:t>
       </w:r>
     </w:p>
     <w:p>
@@ -341,75 +446,8 @@
       </w:r>
       <w:proofErr w:type="gramEnd"/>
       <w:r>
-        <w:t xml:space="preserve"> for </w:t>
-      </w:r>
-      <w:r>
-        <w:t>“Dangerous to go alone”)</w:t>
-      </w:r>
-    </w:p>
-    <w:p>
-      <w:r>
-        <w:t>And that’s the point of this talk.</w:t>
-      </w:r>
-      <w:r>
-        <w:t xml:space="preserve"> </w:t>
-      </w:r>
-    </w:p>
-    <w:p>
-      <w:r>
-        <w:t>W</w:t>
-      </w:r>
-      <w:r>
-        <w:t xml:space="preserve">e’ve </w:t>
-      </w:r>
-      <w:r>
-        <w:t>learned some valuable lessons</w:t>
-      </w:r>
-      <w:r>
-        <w:t xml:space="preserve"> </w:t>
-      </w:r>
-      <w:r>
-        <w:t xml:space="preserve">about what works and what doesn’t </w:t>
-      </w:r>
-      <w:r>
-        <w:t xml:space="preserve">and </w:t>
-      </w:r>
-      <w:r>
-        <w:t xml:space="preserve">we’ve identified </w:t>
-      </w:r>
-      <w:r>
-        <w:t xml:space="preserve">some </w:t>
-      </w:r>
-      <w:r>
-        <w:t xml:space="preserve">things </w:t>
-      </w:r>
-      <w:r>
-        <w:t xml:space="preserve">that work fairly well for us. My </w:t>
-      </w:r>
-      <w:r>
-        <w:t xml:space="preserve">goal </w:t>
-      </w:r>
-      <w:r>
-        <w:t>today is to share these lessons w</w:t>
-      </w:r>
-      <w:r>
-        <w:t>ith you in the hope that you can avoid some of the pain that we experienced in our journey.</w:t>
-      </w:r>
-    </w:p>
-    <w:p>
-      <w:r>
-        <w:t>(</w:t>
-      </w:r>
-      <w:proofErr w:type="gramStart"/>
-      <w:r>
-        <w:t>click</w:t>
-      </w:r>
-      <w:proofErr w:type="gramEnd"/>
-      <w:r>
         <w:t xml:space="preserve"> for agenda)</w:t>
       </w:r>
-      <w:bookmarkStart w:id="0" w:name="_GoBack"/>
-      <w:bookmarkEnd w:id="0"/>
     </w:p>
     <w:p>
       <w:r>
@@ -425,7 +463,16 @@
         </w:numPr>
       </w:pPr>
       <w:r>
-        <w:t>How we decide whether to use a UI test or some other testing strategy</w:t>
+        <w:t xml:space="preserve">How we decide </w:t>
+      </w:r>
+      <w:r>
+        <w:t xml:space="preserve">when to write </w:t>
+      </w:r>
+      <w:r>
+        <w:t>UI test</w:t>
+      </w:r>
+      <w:r>
+        <w:t>, and when some other approach is better</w:t>
       </w:r>
     </w:p>
     <w:p>
@@ -473,20 +520,29 @@
       </w:r>
     </w:p>
     <w:p>
+      <w:pPr>
+        <w:pStyle w:val="ListParagraph"/>
+        <w:numPr>
+          <w:ilvl w:val="0"/>
+          <w:numId w:val="24"/>
+        </w:numPr>
+      </w:pPr>
+      <w:r>
+        <w:t>Miscellaneous tips and tricks for handling common problems</w:t>
+      </w:r>
+    </w:p>
+    <w:p>
       <w:r>
         <w:t xml:space="preserve">What you will NOT see are </w:t>
       </w:r>
       <w:r>
-        <w:t xml:space="preserve">many </w:t>
-      </w:r>
-      <w:r>
-        <w:t xml:space="preserve">slides about </w:t>
-      </w:r>
-      <w:r>
-        <w:t xml:space="preserve">WebDriver or Selenium </w:t>
-      </w:r>
-      <w:r>
-        <w:t xml:space="preserve">itself. </w:t>
+        <w:t xml:space="preserve">introductory slides about getting started with </w:t>
+      </w:r>
+      <w:r>
+        <w:t>WebDriver or Selenium</w:t>
+      </w:r>
+      <w:r>
+        <w:t xml:space="preserve">. </w:t>
       </w:r>
       <w:r>
         <w:t xml:space="preserve">If you don’t already know </w:t>
@@ -495,7 +551,13 @@
         <w:t xml:space="preserve">how to </w:t>
       </w:r>
       <w:r>
-        <w:t>automate the browser with Selenium, that’s fine;</w:t>
+        <w:t xml:space="preserve">automate the browser </w:t>
+      </w:r>
+      <w:r>
+        <w:t>via code</w:t>
+      </w:r>
+      <w:r>
+        <w:t>, that’s fine;</w:t>
       </w:r>
       <w:r>
         <w:t xml:space="preserve"> </w:t>
@@ -522,7 +584,11 @@
         <w:t xml:space="preserve">because </w:t>
       </w:r>
       <w:r>
-        <w:t>it doesn’t matter how much of a Selenium master you are; if you don’t approach UI testing with the right strategy, it’s going to hurt and you’re really going to struggle when things start to get complex.</w:t>
+        <w:t xml:space="preserve">it </w:t>
+      </w:r>
+      <w:r>
+        <w:lastRenderedPageBreak/>
+        <w:t>doesn’t matter how much of a Selenium master you are; if you don’t approach UI testing with the right strategy, it’s going to hurt and you’re really going to struggle when things start to get complex.</w:t>
       </w:r>
     </w:p>
     <w:p>
@@ -550,34 +616,76 @@
       <w:r>
         <w:t xml:space="preserve"> One True Way of UI Testing, you’re going to be disappointed. </w:t>
       </w:r>
-    </w:p>
-    <w:p>
-      <w:r>
-        <w:t xml:space="preserve">This whole talk is a case study in trade-offs. Every decision that my team has made over the last 4 years has consequences, and each decision has informed the decisions that follow it. You might see things in this talk and think “there’s no way that could </w:t>
-      </w:r>
-      <w:r>
-        <w:t>work for us”. That’s cool</w:t>
+      <w:r>
+        <w:t xml:space="preserve">There </w:t>
+      </w:r>
+      <w:r>
+        <w:rPr>
+          <w:i/>
+        </w:rPr>
+        <w:t xml:space="preserve">is </w:t>
+      </w:r>
+      <w:r>
+        <w:t>no one true way of doing this.</w:t>
+      </w:r>
+    </w:p>
+    <w:p>
+      <w:r>
+        <w:t xml:space="preserve">There are lots of things that my team does that may not work for you. </w:t>
+      </w:r>
+      <w:r>
+        <w:t>That’s cool</w:t>
       </w:r>
       <w:r>
         <w:t xml:space="preserve">. </w:t>
       </w:r>
       <w:r>
-        <w:t xml:space="preserve">I’m not saying that these patterns are the </w:t>
+        <w:t xml:space="preserve">I’m not here to show you </w:t>
+      </w:r>
+      <w:r>
+        <w:t xml:space="preserve">the </w:t>
       </w:r>
       <w:r>
         <w:rPr>
           <w:i/>
         </w:rPr>
-        <w:t xml:space="preserve">only things that will </w:t>
-      </w:r>
-      <w:r>
-        <w:t>work</w:t>
-      </w:r>
-      <w:r>
-        <w:t xml:space="preserve">. I’m just saying </w:t>
-      </w:r>
-      <w:r>
-        <w:t>that these are the techniques that we’ve determined work for us, and I’m hoping that even if you can’t do the exact same thing we do, you can at least learn from our mistakes as you set out to discover your own patterns.</w:t>
+        <w:t xml:space="preserve">only </w:t>
+      </w:r>
+      <w:r>
+        <w:t xml:space="preserve">way to approach UI testing, I’m just here to show you how </w:t>
+      </w:r>
+      <w:r>
+        <w:rPr>
+          <w:i/>
+        </w:rPr>
+        <w:t xml:space="preserve">we </w:t>
+      </w:r>
+      <w:r>
+        <w:t>do it</w:t>
+      </w:r>
+      <w:r>
+        <w:t xml:space="preserve">, and </w:t>
+      </w:r>
+      <w:r>
+        <w:rPr>
+          <w:i/>
+        </w:rPr>
+        <w:t xml:space="preserve">why </w:t>
+      </w:r>
+      <w:r>
+        <w:t>we do it that</w:t>
+      </w:r>
+      <w:r>
+        <w:t>. E</w:t>
+      </w:r>
+      <w:r>
+        <w:t xml:space="preserve">ven if you </w:t>
+      </w:r>
+      <w:r>
+        <w:t xml:space="preserve">decide to do things differently, </w:t>
+      </w:r>
+      <w:r>
+        <w:t>you can at least learn from our mistakes as you set out to discover your own patterns.</w:t>
       </w:r>
     </w:p>
     <w:p>
@@ -586,7 +694,6 @@
           <w:b/>
           <w:u w:val="single"/>
         </w:rPr>
-        <w:lastRenderedPageBreak/>
         <w:t>What needs a UI test, and when are they written?</w:t>
       </w:r>
     </w:p>
@@ -622,22 +729,19 @@
     </w:p>
     <w:p>
       <w:r>
-        <w:rPr>
-          <w:b/>
-        </w:rPr>
-        <w:t xml:space="preserve">The first </w:t>
-      </w:r>
-      <w:r>
-        <w:rPr>
-          <w:b/>
-        </w:rPr>
-        <w:t>main point</w:t>
-      </w:r>
-      <w:r>
-        <w:t xml:space="preserve"> that I want to share today is that you should write UI tests </w:t>
-      </w:r>
-      <w:r>
-        <w:t xml:space="preserve">only when a lower-cost test can’t sufficiently prove that the software is working as </w:t>
+        <w:t xml:space="preserve">And the simple rule is that you should write a UI test </w:t>
+      </w:r>
+      <w:r>
+        <w:rPr>
+          <w:i/>
+        </w:rPr>
+        <w:t xml:space="preserve">only </w:t>
+      </w:r>
+      <w:r>
+        <w:t xml:space="preserve">when a cheaper, faster, easier test </w:t>
+      </w:r>
+      <w:r>
+        <w:t xml:space="preserve">can’t sufficiently prove that the software is working as </w:t>
       </w:r>
       <w:r>
         <w:t>needed</w:t>
@@ -648,6 +752,23 @@
     </w:p>
     <w:p>
       <w:r>
+        <w:t xml:space="preserve">Or, put another way, </w:t>
+      </w:r>
+      <w:r>
+        <w:t xml:space="preserve">the surest way to guarantee that your UI tests </w:t>
+      </w:r>
+      <w:r>
+        <w:rPr>
+          <w:i/>
+        </w:rPr>
+        <w:t xml:space="preserve">aren’t </w:t>
+      </w:r>
+      <w:r>
+        <w:t>fun to write is when you’re using them to test the wrong things.</w:t>
+      </w:r>
+    </w:p>
+    <w:p>
+      <w:r>
         <w:t xml:space="preserve"> </w:t>
       </w:r>
       <w:r>
@@ -696,7 +817,12 @@
     </w:p>
     <w:p>
       <w:r>
-        <w:t>Unit tests are generally easy to write and cheap to execute, but they don’t give us a lot of confidence in the overall system. UI tests give us lots of confidence, but they’re hard to write and costly to execute. And there are varying degrees of trade-offs in the middle.</w:t>
+        <w:t xml:space="preserve">Unit tests are generally easy to write and cheap to execute, but they don’t give us a lot of confidence in the overall system. UI tests give us lots of confidence, but they’re hard to write and costly to execute. </w:t>
+      </w:r>
+      <w:bookmarkStart w:id="0" w:name="_GoBack"/>
+      <w:bookmarkEnd w:id="0"/>
+      <w:r>
+        <w:t>And there are varying degrees of trade-offs in the middle.</w:t>
       </w:r>
     </w:p>
     <w:p>
@@ -831,6 +957,7 @@
         <w:br/>
       </w:r>
       <w:r>
+        <w:lastRenderedPageBreak/>
         <w:br/>
       </w:r>
       <w:r>
@@ -944,7 +1071,6 @@
         <w:br/>
       </w:r>
       <w:r>
-        <w:lastRenderedPageBreak/>
         <w:t xml:space="preserve">On the other hand, they cost more as well </w:t>
       </w:r>
       <w:r>
@@ -1212,6 +1338,7 @@
         <w:br/>
       </w:r>
       <w:r>
+        <w:lastRenderedPageBreak/>
         <w:t xml:space="preserve">We primarily </w:t>
       </w:r>
       <w:r>
@@ -1304,9 +1431,6 @@
       </w:r>
       <w:r>
         <w:br/>
-      </w:r>
-      <w:r>
-        <w:lastRenderedPageBreak/>
         <w:t xml:space="preserve">We focus our UI tests things that cannot be tested any other way. And if you think about it, there are </w:t>
       </w:r>
       <w:r>
@@ -1513,6 +1637,7 @@
     </w:p>
     <w:p>
       <w:r>
+        <w:lastRenderedPageBreak/>
         <w:t xml:space="preserve">We rarely, if ever, write UI tests to validate back-end business rules; it’s all about ensuring that the </w:t>
       </w:r>
       <w:r>
@@ -1656,7 +1781,6 @@
         <w:ind w:left="0"/>
       </w:pPr>
       <w:r>
-        <w:lastRenderedPageBreak/>
         <w:t>The actual proportion of each type of test could change from system to system and feature to feature, and as long as you’re using each type of test for the right type of thing, there’s no right or wrong number of UI tests.</w:t>
       </w:r>
     </w:p>
@@ -1897,6 +2021,7 @@
     </w:p>
     <w:p>
       <w:r>
+        <w:lastRenderedPageBreak/>
         <w:t xml:space="preserve">The first thing that a </w:t>
       </w:r>
       <w:proofErr w:type="spellStart"/>
@@ -2032,7 +2157,6 @@
         </w:rPr>
       </w:pPr>
       <w:r>
-        <w:lastRenderedPageBreak/>
         <w:t xml:space="preserve">The key point here is that a good </w:t>
       </w:r>
       <w:proofErr w:type="spellStart"/>
@@ -2227,6 +2351,7 @@
     </w:p>
     <w:p>
       <w:r>
+        <w:lastRenderedPageBreak/>
         <w:t>(</w:t>
       </w:r>
       <w:proofErr w:type="gramStart"/>
@@ -2368,7 +2493,6 @@
     </w:p>
     <w:p>
       <w:r>
-        <w:lastRenderedPageBreak/>
         <w:t>(</w:t>
       </w:r>
       <w:proofErr w:type="gramStart"/>
@@ -2575,7 +2699,11 @@
         <w:t>Just like with unit tests, we want failures to be meaningful and actionable. Having 50 tests fail because of some totally unrelated change elsewhere in the system is the exact opposite of a “meaningful</w:t>
       </w:r>
       <w:r>
-        <w:t xml:space="preserve"> and actionable</w:t>
+        <w:t xml:space="preserve"> and </w:t>
+      </w:r>
+      <w:r>
+        <w:lastRenderedPageBreak/>
+        <w:t>actionable</w:t>
       </w:r>
       <w:r>
         <w:t>” failure.</w:t>
@@ -2684,7 +2812,6 @@
     </w:p>
     <w:p>
       <w:r>
-        <w:lastRenderedPageBreak/>
         <w:t xml:space="preserve">Each </w:t>
       </w:r>
       <w:proofErr w:type="spellStart"/>
@@ -2958,6 +3085,7 @@
     </w:p>
     <w:p>
       <w:r>
+        <w:lastRenderedPageBreak/>
         <w:t>As you might imagine, these application</w:t>
       </w:r>
       <w:r>
@@ -3067,26 +3195,256 @@
     </w:p>
     <w:p>
       <w:r>
+        <w:t xml:space="preserve">As an example, pretend </w:t>
+      </w:r>
+      <w:r>
+        <w:t xml:space="preserve">that we want to write a UI test for one of the data entry forms that my system can display to an applicant. The first decision that we have to make is whether our test should render a pre-existing form that’s already been configured in the database, </w:t>
+      </w:r>
+      <w:r>
+        <w:t xml:space="preserve">or </w:t>
+      </w:r>
+      <w:r>
+        <w:t xml:space="preserve">whether that test should </w:t>
+      </w:r>
+      <w:r>
+        <w:t xml:space="preserve">create a brand new </w:t>
+      </w:r>
+      <w:r>
+        <w:t>form as part of the test itself</w:t>
+      </w:r>
+      <w:r>
+        <w:t>.</w:t>
+      </w:r>
+    </w:p>
+    <w:p>
+      <w:r>
+        <w:t>(</w:t>
+      </w:r>
+      <w:proofErr w:type="gramStart"/>
+      <w:r>
+        <w:t>click</w:t>
+      </w:r>
+      <w:proofErr w:type="gramEnd"/>
+      <w:r>
+        <w:t xml:space="preserve"> – pre-existing)</w:t>
+      </w:r>
+    </w:p>
+    <w:p>
+      <w:r>
+        <w:t>Let’s say we decide to render a pre-existing form.</w:t>
+      </w:r>
+      <w:r>
+        <w:t xml:space="preserve"> That will make our test very easy to write because there’s little to no setup cost</w:t>
+      </w:r>
+      <w:r>
+        <w:t xml:space="preserve"> because the data already exists</w:t>
+      </w:r>
+      <w:r>
+        <w:t xml:space="preserve">, but </w:t>
+      </w:r>
+      <w:r>
+        <w:t>how does the developer remember which pre-existing data to reference?</w:t>
+      </w:r>
+    </w:p>
+    <w:p>
+      <w:r>
+        <w:t>(</w:t>
+      </w:r>
+      <w:proofErr w:type="gramStart"/>
+      <w:r>
+        <w:t>click</w:t>
+      </w:r>
+      <w:proofErr w:type="gramEnd"/>
+      <w:r>
+        <w:t xml:space="preserve"> for </w:t>
+      </w:r>
+      <w:r>
+        <w:t xml:space="preserve">test + </w:t>
+      </w:r>
+      <w:r>
+        <w:t>index)</w:t>
+      </w:r>
+    </w:p>
+    <w:p>
+      <w:r>
+        <w:t xml:space="preserve">To make our jobs easier, we’ll want </w:t>
+      </w:r>
+      <w:r>
+        <w:t>some sort of</w:t>
+      </w:r>
+      <w:r>
+        <w:t xml:space="preserve"> list or</w:t>
+      </w:r>
+      <w:r>
+        <w:t xml:space="preserve"> index of all of the pre-staged data entry forms that are in </w:t>
+      </w:r>
+      <w:r>
+        <w:t xml:space="preserve">the </w:t>
+      </w:r>
+      <w:r>
+        <w:t>test database</w:t>
+      </w:r>
+      <w:r>
+        <w:t xml:space="preserve"> so that programmers can easily locate a suitable record from that index</w:t>
+      </w:r>
+      <w:r>
+        <w:t xml:space="preserve">. </w:t>
+      </w:r>
+      <w:r>
+        <w:t xml:space="preserve">And in </w:t>
+      </w:r>
+      <w:r>
+        <w:t>the beginning, when</w:t>
+      </w:r>
+      <w:r>
+        <w:t xml:space="preserve"> the system doesn’t have many features,</w:t>
+      </w:r>
+      <w:r>
+        <w:t xml:space="preserve"> the list of pre-staged data </w:t>
+      </w:r>
+      <w:r>
+        <w:t>will be small</w:t>
+      </w:r>
+      <w:r>
+        <w:t xml:space="preserve">. </w:t>
+      </w:r>
+    </w:p>
+    <w:p>
+      <w:r>
+        <w:t xml:space="preserve">In this example there’s a list of constants, each representing the ID of an existing record with some defining characteristic. If I want a form that collects a fee then I can load this one, if I want a form that has a multi-tabbed UI then I load this one, and if I want a form that </w:t>
+      </w:r>
+      <w:r>
+        <w:t>requires manual review or audit then I can load this one. Simple enough.</w:t>
+      </w:r>
+    </w:p>
+    <w:p>
+      <w:r>
+        <w:t>(</w:t>
+      </w:r>
+      <w:proofErr w:type="gramStart"/>
+      <w:r>
+        <w:t>click</w:t>
+      </w:r>
+      <w:proofErr w:type="gramEnd"/>
+      <w:r>
+        <w:t xml:space="preserve"> for expanded index)</w:t>
+      </w:r>
+    </w:p>
+    <w:p>
+      <w:r>
+        <w:t>But t</w:t>
+      </w:r>
+      <w:r>
+        <w:t xml:space="preserve">hings </w:t>
+      </w:r>
+      <w:r>
+        <w:t xml:space="preserve">rarely </w:t>
+      </w:r>
+      <w:r>
+        <w:t xml:space="preserve">stay that simple. Over time, that list is going to grow. </w:t>
+      </w:r>
+      <w:r>
+        <w:t>Now w</w:t>
+      </w:r>
+      <w:r>
+        <w:t xml:space="preserve">e have a form that collects a fee on a single-tabbed UI, one that collects a fee on a multi-tabbed UI, one that collects a fee and requires an audit, </w:t>
+      </w:r>
+      <w:r>
+        <w:t xml:space="preserve">one where the user can upload a single file, and one where the user can upload multiple files. </w:t>
+      </w:r>
+    </w:p>
+    <w:p>
+      <w:r>
+        <w:t xml:space="preserve">I made all these things up </w:t>
+      </w:r>
+      <w:r>
+        <w:t xml:space="preserve">for this example, but the need to highly specify the </w:t>
+      </w:r>
+      <w:r>
+        <w:t xml:space="preserve">data </w:t>
+      </w:r>
+      <w:r>
+        <w:t xml:space="preserve">context </w:t>
+      </w:r>
+      <w:r>
+        <w:t xml:space="preserve">for a test </w:t>
+      </w:r>
+      <w:r>
+        <w:t xml:space="preserve">is quite common in a complex system, and the </w:t>
+      </w:r>
+      <w:r>
+        <w:t>more “pre-</w:t>
+      </w:r>
+      <w:r>
+        <w:t>existing</w:t>
+      </w:r>
+      <w:r>
+        <w:t xml:space="preserve"> special cases” that you create, the harder it will become to manage and pick between them. </w:t>
+      </w:r>
+    </w:p>
+    <w:p>
+      <w:r>
         <w:lastRenderedPageBreak/>
-        <w:t xml:space="preserve">As an example, pretend </w:t>
-      </w:r>
-      <w:r>
-        <w:t xml:space="preserve">that we want to write a UI test for one of the data entry forms that my system can display to an applicant. The first decision that we have to make is whether our test should render a pre-existing form that’s already been configured in the database, </w:t>
-      </w:r>
-      <w:r>
-        <w:t xml:space="preserve">or </w:t>
-      </w:r>
-      <w:r>
-        <w:t xml:space="preserve">whether that test should </w:t>
-      </w:r>
-      <w:r>
-        <w:t xml:space="preserve">create a brand new </w:t>
-      </w:r>
-      <w:r>
-        <w:t>form as part of the test itself</w:t>
-      </w:r>
-      <w:r>
-        <w:t>.</w:t>
+        <w:t>And w</w:t>
+      </w:r>
+      <w:r>
+        <w:t xml:space="preserve">hat happens when </w:t>
+      </w:r>
+      <w:r>
+        <w:t xml:space="preserve">we have a test that </w:t>
+      </w:r>
+      <w:r>
+        <w:t xml:space="preserve">needs to collect a fee, </w:t>
+      </w:r>
+      <w:r>
+        <w:t>AND accept a file upload, AND utilize a multi-tabbed UI? None of the pre-</w:t>
+      </w:r>
+      <w:r>
+        <w:t>existing</w:t>
+      </w:r>
+      <w:r>
+        <w:t xml:space="preserve"> data provides that exact setup.</w:t>
+      </w:r>
+    </w:p>
+    <w:p>
+      <w:r>
+        <w:t xml:space="preserve">We </w:t>
+      </w:r>
+      <w:r>
+        <w:t>could</w:t>
+      </w:r>
+      <w:r>
+        <w:t xml:space="preserve"> go into the test database and create a new data entry form matching our requirements and add it to this list. But </w:t>
+      </w:r>
+      <w:r>
+        <w:t xml:space="preserve">that effort has a cost to it. Someone has to load up the current test database, </w:t>
+      </w:r>
+      <w:r>
+        <w:t xml:space="preserve">create the new </w:t>
+      </w:r>
+      <w:r>
+        <w:t xml:space="preserve">data, and then update the snapshot or backup file in source control so that it’s available to other team members. </w:t>
+      </w:r>
+      <w:r>
+        <w:t>That’s painful</w:t>
+      </w:r>
+      <w:r>
+        <w:t xml:space="preserve"> and time consuming, and the whole point of using pre-</w:t>
+      </w:r>
+      <w:r>
+        <w:t>existing</w:t>
+      </w:r>
+      <w:r>
+        <w:t xml:space="preserve"> data was to </w:t>
+      </w:r>
+      <w:r>
+        <w:rPr>
+          <w:i/>
+        </w:rPr>
+        <w:t xml:space="preserve">avoid </w:t>
+      </w:r>
+      <w:r>
+        <w:t>costly data setup.</w:t>
       </w:r>
     </w:p>
     <w:p>
@@ -3099,183 +3457,7 @@
       </w:r>
       <w:proofErr w:type="gramEnd"/>
       <w:r>
-        <w:t xml:space="preserve"> – pre-existing)</w:t>
-      </w:r>
-    </w:p>
-    <w:p>
-      <w:r>
-        <w:t>Let’s say we decide to render a pre-existing form.</w:t>
-      </w:r>
-      <w:r>
-        <w:t xml:space="preserve"> That will make our test very easy to write because there’s little to no setup cost</w:t>
-      </w:r>
-      <w:r>
-        <w:t xml:space="preserve"> because the data already exists</w:t>
-      </w:r>
-      <w:r>
-        <w:t xml:space="preserve">, but </w:t>
-      </w:r>
-      <w:r>
-        <w:t>how does the developer remember which pre-existing data to reference?</w:t>
-      </w:r>
-    </w:p>
-    <w:p>
-      <w:r>
-        <w:t>(</w:t>
-      </w:r>
-      <w:proofErr w:type="gramStart"/>
-      <w:r>
-        <w:t>click</w:t>
-      </w:r>
-      <w:proofErr w:type="gramEnd"/>
-      <w:r>
-        <w:t xml:space="preserve"> for </w:t>
-      </w:r>
-      <w:r>
-        <w:t xml:space="preserve">test + </w:t>
-      </w:r>
-      <w:r>
-        <w:t>index)</w:t>
-      </w:r>
-    </w:p>
-    <w:p>
-      <w:r>
-        <w:t xml:space="preserve">To make our jobs easier, we’ll want </w:t>
-      </w:r>
-      <w:r>
-        <w:t>some sort of</w:t>
-      </w:r>
-      <w:r>
-        <w:t xml:space="preserve"> list or</w:t>
-      </w:r>
-      <w:r>
-        <w:t xml:space="preserve"> index of all of the pre-staged data entry forms that are in </w:t>
-      </w:r>
-      <w:r>
-        <w:t xml:space="preserve">the </w:t>
-      </w:r>
-      <w:r>
-        <w:t>test database</w:t>
-      </w:r>
-      <w:r>
-        <w:t xml:space="preserve"> so that programmers can easily locate a suitable record from that index</w:t>
-      </w:r>
-      <w:r>
-        <w:t xml:space="preserve">. </w:t>
-      </w:r>
-      <w:r>
-        <w:t xml:space="preserve">And in </w:t>
-      </w:r>
-      <w:r>
-        <w:t>the beginning, when</w:t>
-      </w:r>
-      <w:r>
-        <w:t xml:space="preserve"> the system doesn’t have many features,</w:t>
-      </w:r>
-      <w:r>
-        <w:t xml:space="preserve"> the list of pre-staged data </w:t>
-      </w:r>
-      <w:r>
-        <w:t>will be small</w:t>
-      </w:r>
-      <w:r>
-        <w:t xml:space="preserve">. </w:t>
-      </w:r>
-    </w:p>
-    <w:p>
-      <w:r>
-        <w:t xml:space="preserve">In this example there’s a list of constants, each representing the ID of an existing record with some defining characteristic. If I want a form that collects a fee then I can load this one, if I want a form that has a multi-tabbed UI then I load this one, and if I want a form that </w:t>
-      </w:r>
-      <w:r>
-        <w:t>requires manual review or audit then I can load this one. Simple enough.</w:t>
-      </w:r>
-    </w:p>
-    <w:p>
-      <w:r>
-        <w:t>(</w:t>
-      </w:r>
-      <w:proofErr w:type="gramStart"/>
-      <w:r>
-        <w:t>click</w:t>
-      </w:r>
-      <w:proofErr w:type="gramEnd"/>
-      <w:r>
-        <w:t xml:space="preserve"> for expanded index)</w:t>
-      </w:r>
-    </w:p>
-    <w:p>
-      <w:r>
-        <w:t>But t</w:t>
-      </w:r>
-      <w:r>
-        <w:t xml:space="preserve">hings </w:t>
-      </w:r>
-      <w:r>
-        <w:t xml:space="preserve">rarely </w:t>
-      </w:r>
-      <w:r>
-        <w:t xml:space="preserve">stay that simple. Over time, that list is going to grow. </w:t>
-      </w:r>
-      <w:r>
-        <w:t>Now w</w:t>
-      </w:r>
-      <w:r>
-        <w:t xml:space="preserve">e have a form that collects a fee on a single-tabbed UI, one that collects a fee on a multi-tabbed UI, one that collects a fee and requires an audit, </w:t>
-      </w:r>
-      <w:r>
-        <w:t xml:space="preserve">one where the user can upload a single file, and one where the user can upload multiple files. </w:t>
-      </w:r>
-    </w:p>
-    <w:p>
-      <w:r>
-        <w:t xml:space="preserve">I made all these things up </w:t>
-      </w:r>
-      <w:r>
-        <w:t xml:space="preserve">for this example, but the need to highly specify the </w:t>
-      </w:r>
-      <w:r>
-        <w:t xml:space="preserve">data </w:t>
-      </w:r>
-      <w:r>
-        <w:t xml:space="preserve">context </w:t>
-      </w:r>
-      <w:r>
-        <w:t xml:space="preserve">for a test </w:t>
-      </w:r>
-      <w:r>
-        <w:t xml:space="preserve">is quite common in a complex system, and the </w:t>
-      </w:r>
-      <w:r>
-        <w:t>more “pre-</w:t>
-      </w:r>
-      <w:r>
-        <w:t>existing</w:t>
-      </w:r>
-      <w:r>
-        <w:t xml:space="preserve"> special cases” that you create, the harder it will become to manage and pick between them. </w:t>
-      </w:r>
-    </w:p>
-    <w:p>
-      <w:r>
-        <w:t>And w</w:t>
-      </w:r>
-      <w:r>
-        <w:t xml:space="preserve">hat happens when </w:t>
-      </w:r>
-      <w:r>
-        <w:t xml:space="preserve">we have a test that </w:t>
-      </w:r>
-      <w:r>
-        <w:t xml:space="preserve">needs to collect a fee, </w:t>
-      </w:r>
-      <w:r>
-        <w:t>AND accept a file upload, AND utilize a multi-tabbed UI? None of the pre-</w:t>
-      </w:r>
-      <w:r>
-        <w:t>existing</w:t>
-      </w:r>
-      <w:r>
-        <w:t xml:space="preserve"> data provides that exact setup.</w:t>
+        <w:t xml:space="preserve"> for load-edit-modify)</w:t>
       </w:r>
     </w:p>
     <w:p>
@@ -3283,77 +3465,23 @@
         <w:t xml:space="preserve">We </w:t>
       </w:r>
       <w:r>
-        <w:t>could</w:t>
-      </w:r>
-      <w:r>
-        <w:t xml:space="preserve"> go into the test database and create a new data entry form matching our requirements and add it to this list. But </w:t>
-      </w:r>
-      <w:r>
-        <w:t xml:space="preserve">that effort has a cost to it. Someone has to load up the current test database, </w:t>
-      </w:r>
-      <w:r>
-        <w:t xml:space="preserve">create the new </w:t>
-      </w:r>
-      <w:r>
-        <w:t xml:space="preserve">data, and then update the snapshot or backup file in source control so that it’s available to other team members. </w:t>
-      </w:r>
-      <w:r>
-        <w:t>That’s painful</w:t>
-      </w:r>
-      <w:r>
-        <w:t xml:space="preserve"> and time consuming, and the whole point of using pre-</w:t>
-      </w:r>
-      <w:r>
-        <w:t>existing</w:t>
-      </w:r>
-      <w:r>
-        <w:t xml:space="preserve"> data was to </w:t>
+        <w:t xml:space="preserve">could also start with one of the existing </w:t>
+      </w:r>
+      <w:r>
+        <w:t>records, but modify it to fit o</w:t>
+      </w:r>
+      <w:r>
+        <w:t xml:space="preserve">ur needs. </w:t>
+      </w:r>
+    </w:p>
+    <w:p>
+      <w:r>
+        <w:t xml:space="preserve">For example, we could write a bit of SQL that takes an existing record with </w:t>
       </w:r>
       <w:r>
         <w:rPr>
           <w:i/>
         </w:rPr>
-        <w:t xml:space="preserve">avoid </w:t>
-      </w:r>
-      <w:r>
-        <w:t>costly data setup.</w:t>
-      </w:r>
-    </w:p>
-    <w:p>
-      <w:r>
-        <w:t>(</w:t>
-      </w:r>
-      <w:proofErr w:type="gramStart"/>
-      <w:r>
-        <w:t>click</w:t>
-      </w:r>
-      <w:proofErr w:type="gramEnd"/>
-      <w:r>
-        <w:t xml:space="preserve"> for load-edit-modify)</w:t>
-      </w:r>
-    </w:p>
-    <w:p>
-      <w:r>
-        <w:t xml:space="preserve">We </w:t>
-      </w:r>
-      <w:r>
-        <w:t xml:space="preserve">could also start with one of the existing </w:t>
-      </w:r>
-      <w:r>
-        <w:t>records, but modify it to fit o</w:t>
-      </w:r>
-      <w:r>
-        <w:t xml:space="preserve">ur needs. </w:t>
-      </w:r>
-    </w:p>
-    <w:p>
-      <w:r>
-        <w:t xml:space="preserve">For example, we could write a bit of SQL that takes an existing record with </w:t>
-      </w:r>
-      <w:r>
-        <w:rPr>
-          <w:i/>
-        </w:rPr>
         <w:t xml:space="preserve">some </w:t>
       </w:r>
       <w:r>
@@ -3371,7 +3499,6 @@
     </w:p>
     <w:p>
       <w:r>
-        <w:lastRenderedPageBreak/>
         <w:t>This helps reduce the number of permutations of pre-existing data</w:t>
       </w:r>
       <w:r>
@@ -3552,7 +3679,11 @@
         <w:t xml:space="preserve">least amount of data possible </w:t>
       </w:r>
       <w:r>
-        <w:t xml:space="preserve">to avoid the most costly part of data setup, </w:t>
+        <w:t xml:space="preserve">to avoid the </w:t>
+      </w:r>
+      <w:r>
+        <w:lastRenderedPageBreak/>
+        <w:t xml:space="preserve">most costly part of data setup, </w:t>
       </w:r>
       <w:r>
         <w:t xml:space="preserve">and push </w:t>
@@ -3671,7 +3802,6 @@
     </w:p>
     <w:p>
       <w:r>
-        <w:lastRenderedPageBreak/>
         <w:t>H</w:t>
       </w:r>
       <w:r>
@@ -3890,6 +4020,7 @@
         <w:br/>
       </w:r>
       <w:r>
+        <w:lastRenderedPageBreak/>
         <w:br/>
       </w:r>
       <w:r>
@@ -3984,7 +4115,6 @@
         </w:numPr>
       </w:pPr>
       <w:r>
-        <w:lastRenderedPageBreak/>
         <w:t xml:space="preserve">For every entity Foo in our system there is a class called </w:t>
       </w:r>
       <w:proofErr w:type="spellStart"/>
@@ -4198,6 +4328,7 @@
     </w:p>
     <w:p>
       <w:r>
+        <w:lastRenderedPageBreak/>
         <w:t>(</w:t>
       </w:r>
       <w:proofErr w:type="gramStart"/>
@@ -4294,7 +4425,6 @@
         <w:rPr>
           <w:u w:val="single"/>
         </w:rPr>
-        <w:lastRenderedPageBreak/>
         <w:t>Summary</w:t>
       </w:r>
     </w:p>
@@ -4421,6 +4551,7 @@
         </w:numPr>
       </w:pPr>
       <w:r>
+        <w:lastRenderedPageBreak/>
         <w:t>First, write a test that navigates to the New Widget form</w:t>
       </w:r>
       <w:r>
@@ -4527,177 +4658,174 @@
         <w:t>that new</w:t>
       </w:r>
       <w:r>
-        <w:t xml:space="preserve"> Widget in </w:t>
-      </w:r>
+        <w:t xml:space="preserve"> Widget in some way. Why not just insert that test between the Edit and Delete cases</w:t>
+      </w:r>
+      <w:r>
+        <w:t>, since it’s still just building on top of what already exists?</w:t>
+      </w:r>
+    </w:p>
+    <w:p>
+      <w:r>
+        <w:t>(</w:t>
+      </w:r>
+      <w:proofErr w:type="gramStart"/>
+      <w:r>
+        <w:t>click</w:t>
+      </w:r>
+      <w:proofErr w:type="gramEnd"/>
+      <w:r>
+        <w:t>)</w:t>
+      </w:r>
+    </w:p>
+    <w:p>
+      <w:pPr>
+        <w:rPr>
+          <w:b/>
+        </w:rPr>
+      </w:pPr>
+      <w:r>
+        <w:t>And then later you add a new property to Widgets called “</w:t>
+      </w:r>
+      <w:r>
+        <w:t>Widget Type</w:t>
+      </w:r>
+      <w:r>
+        <w:t xml:space="preserve">”, and this property has some major impact on </w:t>
+      </w:r>
+      <w:r>
+        <w:t>the UI</w:t>
+      </w:r>
+      <w:r>
+        <w:t xml:space="preserve">. So then you modify the Create test so that it creates a Widget </w:t>
+      </w:r>
+      <w:r>
+        <w:t xml:space="preserve">of Type 1. After the test that uses the Type 1 widget you insert a new test that </w:t>
+      </w:r>
+      <w:r>
+        <w:rPr>
+          <w:i/>
+        </w:rPr>
+        <w:t xml:space="preserve">modifies </w:t>
+      </w:r>
+      <w:r>
+        <w:t xml:space="preserve">the Widget and changes it to Type 2, and then uses the Type 2 widget in the app. And then </w:t>
+      </w:r>
+      <w:r>
+        <w:t>you still end with the Delete.</w:t>
+      </w:r>
+      <w:r>
+        <w:t xml:space="preserve"> </w:t>
+      </w:r>
+    </w:p>
+    <w:p>
+      <w:r>
+        <w:t xml:space="preserve">In terms of overall test coverage </w:t>
+      </w:r>
+      <w:r>
+        <w:t xml:space="preserve">this is pretty </w:t>
+      </w:r>
+      <w:r>
+        <w:t xml:space="preserve">good, but </w:t>
+      </w:r>
+      <w:r>
+        <w:t xml:space="preserve">it’s no </w:t>
+      </w:r>
+      <w:r>
+        <w:t>longer a nice, neat little package. And if we keep following this pattern as we add more and more features it very quickly becomes a brittle, hard to maintain ball of mud.</w:t>
+      </w:r>
+    </w:p>
+    <w:p>
+      <w:r>
+        <w:t>(</w:t>
+      </w:r>
+      <w:proofErr w:type="gramStart"/>
+      <w:r>
+        <w:t>click</w:t>
+      </w:r>
+      <w:proofErr w:type="gramEnd"/>
+      <w:r>
+        <w:t xml:space="preserve"> for issue 1)</w:t>
+      </w:r>
+    </w:p>
+    <w:p>
+      <w:r>
+        <w:t xml:space="preserve">Tests written like this are hard to understand </w:t>
+      </w:r>
+      <w:r>
+        <w:t xml:space="preserve">because the only way to understand the starting point for one test is to understand the cumulative effect of all the tests that came before it. </w:t>
+      </w:r>
+    </w:p>
+    <w:p>
+      <w:r>
+        <w:t>(</w:t>
+      </w:r>
+      <w:proofErr w:type="gramStart"/>
+      <w:r>
+        <w:t>click</w:t>
+      </w:r>
+      <w:proofErr w:type="gramEnd"/>
+      <w:r>
+        <w:t xml:space="preserve"> for issue 2)</w:t>
+      </w:r>
+    </w:p>
+    <w:p>
+      <w:r>
+        <w:t>If any of these tests fails for any reason, every test that runs after it could fail as well. This sort of coupling between tests makes the suite as a whole much harder to maintain.</w:t>
+      </w:r>
+    </w:p>
+    <w:p>
+      <w:r>
+        <w:t>(</w:t>
+      </w:r>
+      <w:proofErr w:type="gramStart"/>
+      <w:r>
+        <w:t>click</w:t>
+      </w:r>
+      <w:proofErr w:type="gramEnd"/>
+      <w:r>
+        <w:t xml:space="preserve"> for issue 3)</w:t>
+      </w:r>
+    </w:p>
+    <w:p>
+      <w:r>
+        <w:t>T</w:t>
+      </w:r>
+      <w:r>
+        <w:t xml:space="preserve">his </w:t>
+      </w:r>
+      <w:r>
+        <w:t xml:space="preserve">approach also </w:t>
+      </w:r>
+      <w:r>
+        <w:t>prevents you from running your tests individually. UI tests are slow and you</w:t>
+      </w:r>
+      <w:r>
+        <w:t xml:space="preserve"> </w:t>
+      </w:r>
+      <w:r>
+        <w:rPr>
+          <w:i/>
+        </w:rPr>
+        <w:t>will</w:t>
+      </w:r>
+      <w:r>
+        <w:t xml:space="preserve"> </w:t>
+      </w:r>
+      <w:r>
+        <w:t xml:space="preserve">find yourself wanting to run a smaller subset of them in order to shorten the feedback cycle. But </w:t>
+      </w:r>
+      <w:r>
+        <w:t>if you’ve written your tests like this, then your only real option is to run them as a group.</w:t>
+      </w:r>
+    </w:p>
+    <w:p>
+      <w:r>
+        <w:t>My advice is that you should never chain feature level tests together. If you want to do an end-to-end scenario test that covers a multi-page use case, that’s great! But do it as a single, self-contained test, and use it only to validate that end to scenario; you should still go ahead and create individual, self-contained feature tests that cover all the different steps along the way.</w:t>
+      </w:r>
+    </w:p>
+    <w:p>
       <w:r>
         <w:lastRenderedPageBreak/>
-        <w:t>some way. Why not just insert that test between the Edit and Delete cases</w:t>
-      </w:r>
-      <w:r>
-        <w:t>, since it’s still just building on top of what already exists?</w:t>
-      </w:r>
-    </w:p>
-    <w:p>
-      <w:r>
-        <w:t>(</w:t>
-      </w:r>
-      <w:proofErr w:type="gramStart"/>
-      <w:r>
-        <w:t>click</w:t>
-      </w:r>
-      <w:proofErr w:type="gramEnd"/>
-      <w:r>
-        <w:t>)</w:t>
-      </w:r>
-    </w:p>
-    <w:p>
-      <w:pPr>
-        <w:rPr>
-          <w:b/>
-        </w:rPr>
-      </w:pPr>
-      <w:r>
-        <w:t>And then later you add a new property to Widgets called “</w:t>
-      </w:r>
-      <w:r>
-        <w:t>Widget Type</w:t>
-      </w:r>
-      <w:r>
-        <w:t xml:space="preserve">”, and this property has some major impact on </w:t>
-      </w:r>
-      <w:r>
-        <w:t>the UI</w:t>
-      </w:r>
-      <w:r>
-        <w:t xml:space="preserve">. So then you modify the Create test so that it creates a Widget </w:t>
-      </w:r>
-      <w:r>
-        <w:t xml:space="preserve">of Type 1. After the test that uses the Type 1 widget you insert a new test that </w:t>
-      </w:r>
-      <w:r>
-        <w:rPr>
-          <w:i/>
-        </w:rPr>
-        <w:t xml:space="preserve">modifies </w:t>
-      </w:r>
-      <w:r>
-        <w:t xml:space="preserve">the Widget and changes it to Type 2, and then uses the Type 2 widget in the app. And then </w:t>
-      </w:r>
-      <w:r>
-        <w:t>you still end with the Delete.</w:t>
-      </w:r>
-      <w:r>
-        <w:t xml:space="preserve"> </w:t>
-      </w:r>
-    </w:p>
-    <w:p>
-      <w:r>
-        <w:t xml:space="preserve">In terms of overall test coverage </w:t>
-      </w:r>
-      <w:r>
-        <w:t xml:space="preserve">this is pretty </w:t>
-      </w:r>
-      <w:r>
-        <w:t xml:space="preserve">good, but </w:t>
-      </w:r>
-      <w:r>
-        <w:t xml:space="preserve">it’s no </w:t>
-      </w:r>
-      <w:r>
-        <w:t>longer a nice, neat little package. And if we keep following this pattern as we add more and more features it very quickly becomes a brittle, hard to maintain ball of mud.</w:t>
-      </w:r>
-    </w:p>
-    <w:p>
-      <w:r>
-        <w:t>(</w:t>
-      </w:r>
-      <w:proofErr w:type="gramStart"/>
-      <w:r>
-        <w:t>click</w:t>
-      </w:r>
-      <w:proofErr w:type="gramEnd"/>
-      <w:r>
-        <w:t xml:space="preserve"> for issue 1)</w:t>
-      </w:r>
-    </w:p>
-    <w:p>
-      <w:r>
-        <w:t xml:space="preserve">Tests written like this are hard to understand </w:t>
-      </w:r>
-      <w:r>
-        <w:t xml:space="preserve">because the only way to understand the starting point for one test is to understand the cumulative effect of all the tests that came before it. </w:t>
-      </w:r>
-    </w:p>
-    <w:p>
-      <w:r>
-        <w:t>(</w:t>
-      </w:r>
-      <w:proofErr w:type="gramStart"/>
-      <w:r>
-        <w:t>click</w:t>
-      </w:r>
-      <w:proofErr w:type="gramEnd"/>
-      <w:r>
-        <w:t xml:space="preserve"> for issue 2)</w:t>
-      </w:r>
-    </w:p>
-    <w:p>
-      <w:r>
-        <w:t>If any of these tests fails for any reason, every test that runs after it could fail as well. This sort of coupling between tests makes the suite as a whole much harder to maintain.</w:t>
-      </w:r>
-    </w:p>
-    <w:p>
-      <w:r>
-        <w:t>(</w:t>
-      </w:r>
-      <w:proofErr w:type="gramStart"/>
-      <w:r>
-        <w:t>click</w:t>
-      </w:r>
-      <w:proofErr w:type="gramEnd"/>
-      <w:r>
-        <w:t xml:space="preserve"> for issue 3)</w:t>
-      </w:r>
-    </w:p>
-    <w:p>
-      <w:r>
-        <w:t>T</w:t>
-      </w:r>
-      <w:r>
-        <w:t xml:space="preserve">his </w:t>
-      </w:r>
-      <w:r>
-        <w:t xml:space="preserve">approach also </w:t>
-      </w:r>
-      <w:r>
-        <w:t>prevents you from running your tests individually. UI tests are slow and you</w:t>
-      </w:r>
-      <w:r>
-        <w:t xml:space="preserve"> </w:t>
-      </w:r>
-      <w:r>
-        <w:rPr>
-          <w:i/>
-        </w:rPr>
-        <w:t>will</w:t>
-      </w:r>
-      <w:r>
-        <w:t xml:space="preserve"> </w:t>
-      </w:r>
-      <w:r>
-        <w:t xml:space="preserve">find yourself wanting to run a smaller subset of them in order to shorten the feedback cycle. But </w:t>
-      </w:r>
-      <w:r>
-        <w:t>if you’ve written your tests like this, then your only real option is to run them as a group.</w:t>
-      </w:r>
-    </w:p>
-    <w:p>
-      <w:r>
-        <w:t>My advice is that you should never chain feature level tests together. If you want to do an end-to-end scenario test that covers a multi-page use case, that’s great! But do it as a single, self-contained test, and use it only to validate that end to scenario; you should still go ahead and create individual, self-contained feature tests that cover all the different steps along the way.</w:t>
-      </w:r>
-    </w:p>
-    <w:p>
-      <w:r>
         <w:t>.</w:t>
       </w:r>
     </w:p>
@@ -4808,47 +4936,236 @@
     </w:p>
     <w:p>
       <w:r>
+        <w:t>If this rule is important enough that it justifies a test, the only way to do that is through a UI test, and the UI test would look like this:</w:t>
+      </w:r>
+    </w:p>
+    <w:p>
+      <w:r>
+        <w:t>(</w:t>
+      </w:r>
+      <w:proofErr w:type="gramStart"/>
+      <w:r>
+        <w:t>click</w:t>
+      </w:r>
+      <w:proofErr w:type="gramEnd"/>
+      <w:r>
+        <w:t xml:space="preserve"> for UI test)</w:t>
+      </w:r>
+    </w:p>
+    <w:p>
+      <w:r>
+        <w:t>F</w:t>
+      </w:r>
+      <w:r>
+        <w:t xml:space="preserve">irst we have to create </w:t>
+      </w:r>
+      <w:r>
+        <w:t xml:space="preserve">a new user in the database, save it, spin up the browser, </w:t>
+      </w:r>
+      <w:r>
+        <w:t xml:space="preserve">log in as that user, </w:t>
+      </w:r>
+      <w:r>
+        <w:t xml:space="preserve">navigate to </w:t>
+      </w:r>
+      <w:r>
+        <w:t xml:space="preserve">the </w:t>
+      </w:r>
+      <w:r>
+        <w:t xml:space="preserve">My Account page, and </w:t>
+      </w:r>
+      <w:r>
+        <w:t xml:space="preserve">then utilize a </w:t>
+      </w:r>
+      <w:proofErr w:type="spellStart"/>
+      <w:r>
+        <w:t>PageObject</w:t>
+      </w:r>
+      <w:proofErr w:type="spellEnd"/>
+      <w:r>
+        <w:t xml:space="preserve"> to access the HTML element representing the email.</w:t>
+      </w:r>
+    </w:p>
+    <w:p>
+      <w:r>
+        <w:t>(</w:t>
+      </w:r>
+      <w:proofErr w:type="gramStart"/>
+      <w:r>
+        <w:t>click</w:t>
+      </w:r>
+      <w:proofErr w:type="gramEnd"/>
+      <w:r>
+        <w:t xml:space="preserve"> for negative case)</w:t>
+      </w:r>
+    </w:p>
+    <w:p>
+      <w:r>
+        <w:t xml:space="preserve">We’ll probably </w:t>
+      </w:r>
+      <w:r>
+        <w:t xml:space="preserve">also </w:t>
+      </w:r>
+      <w:r>
+        <w:t xml:space="preserve">want </w:t>
+      </w:r>
+      <w:r>
+        <w:t xml:space="preserve">to </w:t>
+      </w:r>
+      <w:r>
+        <w:t xml:space="preserve">test the negative case, in which the </w:t>
+      </w:r>
+      <w:r>
+        <w:t xml:space="preserve">dates do </w:t>
+      </w:r>
+      <w:r>
+        <w:t xml:space="preserve">NOT show up if the user </w:t>
+      </w:r>
+      <w:r>
+        <w:t xml:space="preserve">is not licensed, which means </w:t>
+      </w:r>
+      <w:r>
+        <w:t xml:space="preserve">creating a second copy of this test and </w:t>
+      </w:r>
+      <w:r>
+        <w:t>having a second UI test repeat the whole process.</w:t>
+      </w:r>
+    </w:p>
+    <w:p>
+      <w:r>
+        <w:t>(</w:t>
+      </w:r>
+      <w:proofErr w:type="gramStart"/>
+      <w:r>
+        <w:t>click</w:t>
+      </w:r>
+      <w:proofErr w:type="gramEnd"/>
+      <w:r>
+        <w:t xml:space="preserve"> for refactored view</w:t>
+      </w:r>
+      <w:r>
+        <w:t xml:space="preserve"> + test</w:t>
+      </w:r>
+      <w:r>
+        <w:t>)</w:t>
+      </w:r>
+    </w:p>
+    <w:p>
+      <w:r>
+        <w:t xml:space="preserve">Alternatively, we could </w:t>
+      </w:r>
+      <w:r>
+        <w:t>move that logic into a method on the view model and then test that m</w:t>
+      </w:r>
+      <w:r>
+        <w:t>ethod directly with a unit test, which is much easier to write and way faster to execute.</w:t>
+      </w:r>
+    </w:p>
+    <w:p>
+      <w:r>
+        <w:t>(</w:t>
+      </w:r>
+      <w:proofErr w:type="gramStart"/>
+      <w:r>
+        <w:t>click</w:t>
+      </w:r>
+      <w:proofErr w:type="gramEnd"/>
+      <w:r>
+        <w:t xml:space="preserve"> for </w:t>
+      </w:r>
+      <w:proofErr w:type="spellStart"/>
+      <w:r>
+        <w:t>TestCase</w:t>
+      </w:r>
+      <w:proofErr w:type="spellEnd"/>
+      <w:r>
+        <w:t>)</w:t>
+      </w:r>
+    </w:p>
+    <w:p>
+      <w:r>
+        <w:t xml:space="preserve">Extracting code into unit tests really pays off when you’re testing multiple permutations of something because you can </w:t>
+      </w:r>
+      <w:proofErr w:type="spellStart"/>
+      <w:r>
+        <w:t>parametertize</w:t>
+      </w:r>
+      <w:proofErr w:type="spellEnd"/>
+      <w:r>
+        <w:t xml:space="preserve"> the test, and now we have a single test that covers both the positive and negative cases and will execute in a fraction of the UI test.</w:t>
+      </w:r>
+    </w:p>
+    <w:p>
+      <w:pPr>
+        <w:jc w:val="both"/>
+      </w:pPr>
+      <w:r>
+        <w:t>You can’t always get away with this</w:t>
+      </w:r>
+      <w:r>
+        <w:t xml:space="preserve">. </w:t>
+      </w:r>
+      <w:r>
+        <w:t xml:space="preserve">This works best when you’re testing HTML that’s rendered on the server, rather than on the client, and unit tests </w:t>
+      </w:r>
+      <w:r>
+        <w:t xml:space="preserve">won’t detect if the string is being output, but then hidden with CSS or removed from the DOM with JavaScript. </w:t>
+      </w:r>
+      <w:r>
+        <w:t xml:space="preserve">That’s where your critical thinking comes into play – if the feature in question is on a highly dynamic page with lots of runtime complexity then maybe </w:t>
+      </w:r>
+      <w:r>
+        <w:t xml:space="preserve">a </w:t>
+      </w:r>
+      <w:r>
+        <w:t xml:space="preserve">UI test makes sense. </w:t>
+      </w:r>
+    </w:p>
+    <w:p>
+      <w:pPr>
+        <w:jc w:val="both"/>
+      </w:pPr>
+      <w:r>
+        <w:t xml:space="preserve">But if the feature in question is a simple HTML details page then </w:t>
+      </w:r>
+      <w:r>
+        <w:t>you’re much better off keeping your views simple and stupid and putting formatting logic where it can be unit tested instead.</w:t>
+      </w:r>
+    </w:p>
+    <w:p>
+      <w:r>
+        <w:rPr>
+          <w:u w:val="single"/>
+        </w:rPr>
         <w:lastRenderedPageBreak/>
-        <w:t>If this rule is important enough that it justifies a test, the only way to do that is through a UI test, and the UI test would look like this:</w:t>
-      </w:r>
-    </w:p>
-    <w:p>
-      <w:r>
         <w:t>(</w:t>
       </w:r>
       <w:proofErr w:type="gramStart"/>
       <w:r>
+        <w:rPr>
+          <w:u w:val="single"/>
+        </w:rPr>
         <w:t>click</w:t>
       </w:r>
       <w:proofErr w:type="gramEnd"/>
       <w:r>
-        <w:t xml:space="preserve"> for UI test)</w:t>
-      </w:r>
-    </w:p>
-    <w:p>
-      <w:r>
-        <w:t>F</w:t>
-      </w:r>
-      <w:r>
-        <w:t xml:space="preserve">irst we have to create </w:t>
-      </w:r>
-      <w:r>
-        <w:t xml:space="preserve">a new user in the database, save it, spin up the browser, </w:t>
-      </w:r>
-      <w:r>
-        <w:t xml:space="preserve">log in as that user, </w:t>
-      </w:r>
-      <w:r>
-        <w:t xml:space="preserve">navigate to </w:t>
-      </w:r>
-      <w:r>
-        <w:t xml:space="preserve">the </w:t>
-      </w:r>
-      <w:r>
-        <w:t xml:space="preserve">My Account page, and </w:t>
-      </w:r>
-      <w:r>
-        <w:t xml:space="preserve">then utilize a </w:t>
+        <w:rPr>
+          <w:u w:val="single"/>
+        </w:rPr>
+        <w:t xml:space="preserve"> for CSS classes)</w:t>
+      </w:r>
+    </w:p>
+    <w:p>
+      <w:r>
+        <w:t xml:space="preserve">The second technique I want to talk about has to do with how your UI tests </w:t>
+      </w:r>
+      <w:r>
+        <w:t>interact with the DOM.</w:t>
+      </w:r>
+    </w:p>
+    <w:p>
+      <w:r>
+        <w:t xml:space="preserve">When we first started writing UI tests, people tried to write the test without making any changes to the UI code. When the HTML was complex, and the test needed to be very specific about what is was referencing, we ended up with </w:t>
       </w:r>
       <w:proofErr w:type="spellStart"/>
       <w:r>
@@ -4856,7 +5173,13 @@
       </w:r>
       <w:proofErr w:type="spellEnd"/>
       <w:r>
-        <w:t xml:space="preserve"> to access the HTML element representing the email.</w:t>
+        <w:t xml:space="preserve"> references </w:t>
+      </w:r>
+      <w:r>
+        <w:t>like this</w:t>
+      </w:r>
+      <w:r>
+        <w:t>.</w:t>
       </w:r>
     </w:p>
     <w:p>
@@ -4869,39 +5192,34 @@
       </w:r>
       <w:proofErr w:type="gramEnd"/>
       <w:r>
-        <w:t xml:space="preserve"> for negative case)</w:t>
-      </w:r>
-    </w:p>
-    <w:p>
-      <w:r>
-        <w:t xml:space="preserve">We’ll probably </w:t>
-      </w:r>
-      <w:r>
-        <w:t xml:space="preserve">also </w:t>
-      </w:r>
-      <w:r>
-        <w:t xml:space="preserve">want </w:t>
-      </w:r>
-      <w:r>
-        <w:t xml:space="preserve">to </w:t>
-      </w:r>
-      <w:r>
-        <w:t xml:space="preserve">test the negative case, in which the </w:t>
-      </w:r>
-      <w:r>
-        <w:t xml:space="preserve">dates do </w:t>
-      </w:r>
-      <w:r>
-        <w:t xml:space="preserve">NOT show up if the user </w:t>
-      </w:r>
-      <w:r>
-        <w:t xml:space="preserve">is not licensed, which means </w:t>
-      </w:r>
-      <w:r>
-        <w:t xml:space="preserve">creating a second copy of this test and </w:t>
-      </w:r>
-      <w:r>
-        <w:t>having a second UI test repeat the whole process.</w:t>
+        <w:t xml:space="preserve"> for ugly CSS)</w:t>
+      </w:r>
+    </w:p>
+    <w:p>
+      <w:r>
+        <w:t xml:space="preserve">This is looking for a link inside of </w:t>
+      </w:r>
+      <w:proofErr w:type="gramStart"/>
+      <w:r>
+        <w:t>a the</w:t>
+      </w:r>
+      <w:proofErr w:type="gramEnd"/>
+      <w:r>
+        <w:t xml:space="preserve"> first span inside of a td that is part of a table row with a specific class.</w:t>
+      </w:r>
+    </w:p>
+    <w:p>
+      <w:r>
+        <w:t xml:space="preserve">Hopefully you can already see why this would be brittle, because even a </w:t>
+      </w:r>
+      <w:r>
+        <w:t>tiny change to the HTML structure</w:t>
+      </w:r>
+      <w:r>
+        <w:t>, such as changing this span to a div,</w:t>
+      </w:r>
+      <w:r>
+        <w:t xml:space="preserve"> could break the test.</w:t>
       </w:r>
     </w:p>
     <w:p>
@@ -4914,95 +5232,47 @@
       </w:r>
       <w:proofErr w:type="gramEnd"/>
       <w:r>
-        <w:t xml:space="preserve"> for refactored view</w:t>
-      </w:r>
-      <w:r>
-        <w:t xml:space="preserve"> + test</w:t>
-      </w:r>
-      <w:r>
-        <w:t>)</w:t>
-      </w:r>
-    </w:p>
-    <w:p>
-      <w:r>
-        <w:t xml:space="preserve">Alternatively, we could </w:t>
-      </w:r>
-      <w:r>
-        <w:t>move that logic into a method on the view model and then test that m</w:t>
-      </w:r>
-      <w:r>
-        <w:t>ethod directly with a unit test, which is much easier to write and way faster to execute.</w:t>
-      </w:r>
-    </w:p>
-    <w:p>
-      <w:r>
-        <w:t>(</w:t>
-      </w:r>
-      <w:proofErr w:type="gramStart"/>
-      <w:r>
-        <w:t>click</w:t>
-      </w:r>
-      <w:proofErr w:type="gramEnd"/>
-      <w:r>
-        <w:t xml:space="preserve"> for </w:t>
+        <w:t xml:space="preserve"> for refactored)</w:t>
+      </w:r>
+    </w:p>
+    <w:p>
+      <w:r>
+        <w:t>As a result, we started using UI-test-specific markers which look like this: “selenium-foo-bar” and “data-selenium-</w:t>
       </w:r>
       <w:proofErr w:type="spellStart"/>
       <w:r>
-        <w:t>TestCase</w:t>
+        <w:t>baz</w:t>
       </w:r>
       <w:proofErr w:type="spellEnd"/>
       <w:r>
-        <w:t>)</w:t>
-      </w:r>
-    </w:p>
-    <w:p>
-      <w:r>
-        <w:t xml:space="preserve">Extracting code into unit tests really pays off when you’re testing multiple permutations of something because you can </w:t>
-      </w:r>
-      <w:proofErr w:type="spellStart"/>
-      <w:r>
-        <w:t>parametertize</w:t>
-      </w:r>
-      <w:proofErr w:type="spellEnd"/>
-      <w:r>
-        <w:t xml:space="preserve"> the test, and now we have a single test that covers both the positive and negative cases and will execute in a fraction of the UI test.</w:t>
-      </w:r>
-    </w:p>
-    <w:p>
-      <w:pPr>
-        <w:jc w:val="both"/>
-      </w:pPr>
-      <w:r>
-        <w:t>You can’t always get away with this</w:t>
-      </w:r>
-      <w:r>
-        <w:t xml:space="preserve">. </w:t>
-      </w:r>
-      <w:r>
-        <w:t xml:space="preserve">This works best when you’re testing HTML that’s rendered on the server, rather than on the client, and unit tests </w:t>
-      </w:r>
-      <w:r>
-        <w:t xml:space="preserve">won’t detect if the string is being output, but then hidden with CSS or removed from the DOM with JavaScript. </w:t>
-      </w:r>
-      <w:r>
-        <w:t xml:space="preserve">That’s where your critical thinking comes into play – if the feature in question is on a highly dynamic page with lots of runtime complexity then maybe </w:t>
-      </w:r>
-      <w:r>
-        <w:t xml:space="preserve">a </w:t>
-      </w:r>
-      <w:r>
-        <w:t xml:space="preserve">UI test makes sense. </w:t>
-      </w:r>
-    </w:p>
-    <w:p>
-      <w:pPr>
-        <w:jc w:val="both"/>
-      </w:pPr>
-      <w:r>
-        <w:t xml:space="preserve">But if the feature in question is a simple HTML details page then </w:t>
-      </w:r>
-      <w:r>
-        <w:t>you’re much better off keeping your views simple and stupid and putting formatting logic where it can be unit tested instead.</w:t>
+        <w:t xml:space="preserve">=’42’”. </w:t>
+      </w:r>
+    </w:p>
+    <w:p>
+      <w:r>
+        <w:t>The “selenium” prefix means that these CSS classes are not to be used for styling, and the data elements are not to be used in any JavaScript (other than script executed by a UI test). Developers are encouraged to add these markers to a page whenever it simplifies a DOM lookup for a test.</w:t>
+      </w:r>
+    </w:p>
+    <w:p>
+      <w:r>
+        <w:t xml:space="preserve">I’m not saying that we </w:t>
+      </w:r>
+      <w:r>
+        <w:rPr>
+          <w:i/>
+        </w:rPr>
+        <w:t xml:space="preserve">never </w:t>
+      </w:r>
+      <w:r>
+        <w:t>use normal CSS classes in a test, it just depends on the purpose of the test. If the whole point of the test is to verify that a</w:t>
+      </w:r>
+      <w:r>
+        <w:t>n element with a specific class exists, then obviously you should just test for that class.</w:t>
+      </w:r>
+    </w:p>
+    <w:p>
+      <w:r>
+        <w:t>But if there is no natural CSS class or ID that makes the test easy, then don’t do something fragile like testing a complex dependency chain or searching for a specific piece of text when you could search for one of these markers instead.</w:t>
       </w:r>
     </w:p>
     <w:p>
@@ -5010,206 +5280,64 @@
         <w:rPr>
           <w:u w:val="single"/>
         </w:rPr>
-        <w:t>(</w:t>
-      </w:r>
-      <w:proofErr w:type="gramStart"/>
-      <w:r>
-        <w:rPr>
-          <w:u w:val="single"/>
-        </w:rPr>
-        <w:t>click</w:t>
-      </w:r>
-      <w:proofErr w:type="gramEnd"/>
-      <w:r>
-        <w:rPr>
-          <w:u w:val="single"/>
-        </w:rPr>
-        <w:t xml:space="preserve"> for CSS classes)</w:t>
-      </w:r>
-    </w:p>
-    <w:p>
-      <w:r>
-        <w:t xml:space="preserve">The second technique I want to talk about has to do with how your UI tests </w:t>
-      </w:r>
-      <w:r>
-        <w:t>interact with the DOM.</w:t>
-      </w:r>
-    </w:p>
-    <w:p>
-      <w:r>
-        <w:t xml:space="preserve">When we first started writing UI tests, people tried to write the test without making any changes to the UI code. When the HTML was complex, and the test needed to be very specific about what is was referencing, we ended up with </w:t>
-      </w:r>
-      <w:proofErr w:type="spellStart"/>
-      <w:r>
-        <w:t>PageObject</w:t>
-      </w:r>
-      <w:proofErr w:type="spellEnd"/>
-      <w:r>
-        <w:t xml:space="preserve"> references </w:t>
-      </w:r>
-      <w:r>
-        <w:t>like this</w:t>
-      </w:r>
-      <w:r>
-        <w:t>.</w:t>
-      </w:r>
-    </w:p>
-    <w:p>
-      <w:r>
-        <w:t>(</w:t>
-      </w:r>
-      <w:proofErr w:type="gramStart"/>
-      <w:r>
-        <w:t>click</w:t>
-      </w:r>
-      <w:proofErr w:type="gramEnd"/>
-      <w:r>
-        <w:t xml:space="preserve"> for ugly CSS)</w:t>
-      </w:r>
-    </w:p>
-    <w:p>
-      <w:r>
-        <w:t xml:space="preserve">This is looking for a link inside of </w:t>
-      </w:r>
-      <w:proofErr w:type="gramStart"/>
-      <w:r>
-        <w:t>a the</w:t>
-      </w:r>
-      <w:proofErr w:type="gramEnd"/>
-      <w:r>
-        <w:t xml:space="preserve"> first span inside of a td that is part of a table row with a specific class.</w:t>
-      </w:r>
-    </w:p>
-    <w:p>
-      <w:r>
-        <w:t xml:space="preserve">Hopefully you can already see why this would be brittle, because even a </w:t>
-      </w:r>
-      <w:r>
-        <w:t>tiny change to the HTML structure</w:t>
-      </w:r>
-      <w:r>
-        <w:t>, such as changing this span to a div,</w:t>
-      </w:r>
-      <w:r>
-        <w:t xml:space="preserve"> could break the test.</w:t>
-      </w:r>
-    </w:p>
-    <w:p>
-      <w:r>
-        <w:t>(</w:t>
-      </w:r>
-      <w:proofErr w:type="gramStart"/>
-      <w:r>
-        <w:t>click</w:t>
-      </w:r>
-      <w:proofErr w:type="gramEnd"/>
-      <w:r>
-        <w:t xml:space="preserve"> for refactored)</w:t>
+        <w:t>Test harnesses</w:t>
+      </w:r>
+    </w:p>
+    <w:p>
+      <w:r>
+        <w:t>The next technique I want to talk about is test harnesses.</w:t>
+      </w:r>
+    </w:p>
+    <w:p>
+      <w:r>
+        <w:t xml:space="preserve">Because my system is so dynamic and configurable, it’s not always easy to get to a page or context where a given feature is used. </w:t>
+      </w:r>
+    </w:p>
+    <w:p>
+      <w:r>
+        <w:t xml:space="preserve">For instance, </w:t>
+      </w:r>
+      <w:r>
+        <w:t xml:space="preserve">we support lots of different types of data input fields on our data entry forms, and some of them are pretty complex. But the only way to see it in the browser is to create an application process, add a data entry form to it, add a data field of the necessary type, and then log in and begin that form as a user. </w:t>
+      </w:r>
+      <w:r>
+        <w:t>That’s a lot of work and the vast majority of it has nothing to do with the test itself</w:t>
+      </w:r>
+      <w:r>
+        <w:t xml:space="preserve">, it’s only necessary so that we can </w:t>
+      </w:r>
+      <w:r>
+        <w:t xml:space="preserve">navigate to a </w:t>
+      </w:r>
+      <w:r>
+        <w:t xml:space="preserve">page </w:t>
+      </w:r>
+      <w:r>
+        <w:t>where the code we want to test is actually executed.</w:t>
+      </w:r>
+    </w:p>
+    <w:p>
+      <w:r>
+        <w:t>To make this easier, we create test harnesses for all of our UI components.</w:t>
+      </w:r>
+    </w:p>
+    <w:p>
+      <w:r>
+        <w:t xml:space="preserve">The first thing we do, of course, is to “componentize” our features in the first place. This is a really important </w:t>
+      </w:r>
+      <w:r>
+        <w:t xml:space="preserve">design </w:t>
+      </w:r>
+      <w:r>
+        <w:t>concept</w:t>
+      </w:r>
+      <w:r>
+        <w:t xml:space="preserve"> irrespective of UI testing and provides lots of other benefits, and it also makes things easier to test.</w:t>
       </w:r>
     </w:p>
     <w:p>
       <w:r>
         <w:lastRenderedPageBreak/>
-        <w:t>As a result, we started using UI-test-specific markers which look like this: “selenium-foo-bar” and “data-selenium-</w:t>
-      </w:r>
-      <w:proofErr w:type="spellStart"/>
-      <w:r>
-        <w:t>baz</w:t>
-      </w:r>
-      <w:proofErr w:type="spellEnd"/>
-      <w:r>
-        <w:t xml:space="preserve">=’42’”. </w:t>
-      </w:r>
-    </w:p>
-    <w:p>
-      <w:r>
-        <w:t>The “selenium” prefix means that these CSS classes are not to be used for styling, and the data elements are not to be used in any JavaScript (other than script executed by a UI test). Developers are encouraged to add these markers to a page whenever it simplifies a DOM lookup for a test.</w:t>
-      </w:r>
-    </w:p>
-    <w:p>
-      <w:r>
-        <w:t xml:space="preserve">I’m not saying that we </w:t>
-      </w:r>
-      <w:r>
-        <w:rPr>
-          <w:i/>
-        </w:rPr>
-        <w:t xml:space="preserve">never </w:t>
-      </w:r>
-      <w:r>
-        <w:t>use normal CSS classes in a test, it just depends on the purpose of the test. If the whole point of the test is to verify that a</w:t>
-      </w:r>
-      <w:r>
-        <w:t>n element with a specific class exists, then obviously you should just test for that class.</w:t>
-      </w:r>
-    </w:p>
-    <w:p>
-      <w:r>
-        <w:t>But if there is no natural CSS class or ID that makes the test easy, then don’t do something fragile like testing a complex dependency chain or searching for a specific piece of text when you could search for one of these markers instead.</w:t>
-      </w:r>
-    </w:p>
-    <w:p>
-      <w:r>
-        <w:rPr>
-          <w:u w:val="single"/>
-        </w:rPr>
-        <w:t>Test harnesses</w:t>
-      </w:r>
-    </w:p>
-    <w:p>
-      <w:r>
-        <w:t>The next technique I want to talk about is test harnesses.</w:t>
-      </w:r>
-    </w:p>
-    <w:p>
-      <w:r>
-        <w:t xml:space="preserve">Because my system is so dynamic and configurable, it’s not always easy to get to a page or context where a given feature is used. </w:t>
-      </w:r>
-    </w:p>
-    <w:p>
-      <w:r>
-        <w:t xml:space="preserve">For instance, </w:t>
-      </w:r>
-      <w:r>
-        <w:t xml:space="preserve">we support lots of different types of data input fields on our data entry forms, and some of them are pretty complex. But the only way to see it in the browser is to create an application process, add a data entry form to it, add a data field of the necessary type, and then log in and begin that form as a user. </w:t>
-      </w:r>
-      <w:r>
-        <w:t>That’s a lot of work and the vast majority of it has nothing to do with the test itself</w:t>
-      </w:r>
-      <w:r>
-        <w:t xml:space="preserve">, it’s only necessary so that we can </w:t>
-      </w:r>
-      <w:r>
-        <w:t xml:space="preserve">navigate to a </w:t>
-      </w:r>
-      <w:r>
-        <w:t xml:space="preserve">page </w:t>
-      </w:r>
-      <w:r>
-        <w:t>where the code we want to test is actually executed.</w:t>
-      </w:r>
-    </w:p>
-    <w:p>
-      <w:r>
-        <w:t>To make this easier, we create test harnesses for all of our UI components.</w:t>
-      </w:r>
-    </w:p>
-    <w:p>
-      <w:r>
-        <w:t xml:space="preserve">The first thing we do, of course, is to “componentize” our features in the first place. This is a really important </w:t>
-      </w:r>
-      <w:r>
-        <w:t xml:space="preserve">design </w:t>
-      </w:r>
-      <w:r>
-        <w:t>concept</w:t>
-      </w:r>
-      <w:r>
-        <w:t xml:space="preserve"> irrespective of UI testing and provides lots of other benefits, and it also makes things easier to test.</w:t>
-      </w:r>
-    </w:p>
-    <w:p>
-      <w:r>
         <w:t>The idea is that whenever you have a nontrivial piece of UI, you should design or package it as a “component” or helper so that it can be more easily re-used. Even if the UI is heavily coupled to the functionality of a single page, and you don’t think you’d ever re-use it on a different page, wrapping that UI into a component makes it easier to reason about and makes it easier to test.</w:t>
       </w:r>
     </w:p>
@@ -5291,56 +5419,131 @@
     </w:p>
     <w:p>
       <w:r>
+        <w:t xml:space="preserve">The second thing we do is create a </w:t>
+      </w:r>
+      <w:r>
+        <w:t>page for every single component</w:t>
+      </w:r>
+      <w:r>
+        <w:t xml:space="preserve"> </w:t>
+      </w:r>
+      <w:r>
+        <w:t xml:space="preserve">that allows that component to be executed in isolation from any other business logic. </w:t>
+      </w:r>
+    </w:p>
+    <w:p>
+      <w:r>
+        <w:t>This is a screenshot of an actual test harness we created recently. We added a 3</w:t>
+      </w:r>
+      <w:r>
+        <w:rPr>
+          <w:vertAlign w:val="superscript"/>
+        </w:rPr>
+        <w:t>rd</w:t>
+      </w:r>
+      <w:r>
+        <w:t xml:space="preserve"> party address verification service to the system and we created component that wraps that 3</w:t>
+      </w:r>
+      <w:r>
+        <w:rPr>
+          <w:vertAlign w:val="superscript"/>
+        </w:rPr>
+        <w:t>rd</w:t>
+      </w:r>
+      <w:r>
+        <w:t xml:space="preserve"> party library and adapts it to our needs. We then created this test harness which contains a section on the left for tinkering with the configuration, and then a section on the right that renders the component using that configuration.</w:t>
+      </w:r>
+    </w:p>
+    <w:p>
+      <w:r>
+        <w:t>This is super helpful for manual testing, but it’s also really easy to automate because we don’t have to deal with any test data, or navigating through any complex set of steps just to get to a page that contains this component. We can navigate directly to the test harness, set the configuration we want to test, and then test it.</w:t>
+      </w:r>
+    </w:p>
+    <w:p>
+      <w:r>
+        <w:t xml:space="preserve">These test harnesses also serve as </w:t>
+      </w:r>
+      <w:r>
+        <w:t xml:space="preserve">technical documentation </w:t>
+      </w:r>
+      <w:r>
+        <w:t>for developers which has also proven to be quite useful.</w:t>
+      </w:r>
+    </w:p>
+    <w:p>
+      <w:r>
+        <w:t>(</w:t>
+      </w:r>
+      <w:proofErr w:type="gramStart"/>
+      <w:r>
+        <w:t>click</w:t>
+      </w:r>
+      <w:proofErr w:type="gramEnd"/>
+      <w:r>
+        <w:t xml:space="preserve"> for strategy)</w:t>
+      </w:r>
+    </w:p>
+    <w:p>
+      <w:r>
+        <w:t xml:space="preserve">Obviously, just like with unit tests, testing a component in isolation doesn’t actually tell us that it will work </w:t>
+      </w:r>
+      <w:r>
+        <w:rPr>
+          <w:i/>
+        </w:rPr>
+        <w:t>for real</w:t>
+      </w:r>
+      <w:r>
+        <w:t>, so our practice is to write at least 1 test that covers the component in some sort of in-app happy path scenario. The purpose of this test isn’t to confirm any specific piece of functionality, but just to make sure that everything is wired up together.</w:t>
+      </w:r>
+    </w:p>
+    <w:p>
+      <w:r>
+        <w:t>Once we have that, all other tests are against the harness</w:t>
+      </w:r>
+      <w:r>
+        <w:t>.</w:t>
+      </w:r>
+    </w:p>
+    <w:p>
+      <w:r>
+        <w:rPr>
+          <w:b/>
+        </w:rPr>
+        <w:t>(</w:t>
+      </w:r>
+      <w:proofErr w:type="gramStart"/>
+      <w:r>
+        <w:rPr>
+          <w:b/>
+        </w:rPr>
+        <w:t>click</w:t>
+      </w:r>
+      <w:proofErr w:type="gramEnd"/>
+      <w:r>
+        <w:rPr>
+          <w:b/>
+        </w:rPr>
+        <w:t xml:space="preserve"> for takeaway #1)</w:t>
+      </w:r>
+    </w:p>
+    <w:p>
+      <w:r>
+        <w:t>To wrap up, I want to summarize the main things I want you to remember when you leave here.</w:t>
+      </w:r>
+    </w:p>
+    <w:p>
+      <w:r>
+        <w:t xml:space="preserve">First, you should create a deliberate test strategy for each feature, and you should endeavor to </w:t>
+      </w:r>
+      <w:r>
+        <w:t>validate business rules and logic with lower-level tests. Write UI tests only to plug specific gaps in the strategy.</w:t>
+      </w:r>
+    </w:p>
+    <w:p>
+      <w:r>
         <w:lastRenderedPageBreak/>
-        <w:t xml:space="preserve">The second thing we do is create a </w:t>
-      </w:r>
-      <w:r>
-        <w:t>page for every single component</w:t>
-      </w:r>
-      <w:r>
-        <w:t xml:space="preserve"> </w:t>
-      </w:r>
-      <w:r>
-        <w:t xml:space="preserve">that allows that component to be executed in isolation from any other business logic. </w:t>
-      </w:r>
-    </w:p>
-    <w:p>
-      <w:r>
-        <w:t>This is a screenshot of an actual test harness we created recently. We added a 3</w:t>
-      </w:r>
-      <w:r>
-        <w:rPr>
-          <w:vertAlign w:val="superscript"/>
-        </w:rPr>
-        <w:t>rd</w:t>
-      </w:r>
-      <w:r>
-        <w:t xml:space="preserve"> party address verification service to the system and we created component that wraps that 3</w:t>
-      </w:r>
-      <w:r>
-        <w:rPr>
-          <w:vertAlign w:val="superscript"/>
-        </w:rPr>
-        <w:t>rd</w:t>
-      </w:r>
-      <w:r>
-        <w:t xml:space="preserve"> party library and adapts it to our needs. We then created this test harness which contains a section on the left for tinkering with the configuration, and then a section on the right that renders the component using that configuration.</w:t>
-      </w:r>
-    </w:p>
-    <w:p>
-      <w:r>
-        <w:t>This is super helpful for manual testing, but it’s also really easy to automate because we don’t have to deal with any test data, or navigating through any complex set of steps just to get to a page that contains this component. We can navigate directly to the test harness, set the configuration we want to test, and then test it.</w:t>
-      </w:r>
-    </w:p>
-    <w:p>
-      <w:r>
-        <w:t xml:space="preserve">These test harnesses also serve as </w:t>
-      </w:r>
-      <w:r>
-        <w:t xml:space="preserve">technical documentation </w:t>
-      </w:r>
-      <w:r>
-        <w:t>for developers which has also proven to be quite useful.</w:t>
+        <w:t>Make this strategy a first class part of your process. This is something you should be talking about regularly with your team. And if you find yourself testing what feels like “business logic” via the UI, look for ways to refactor the code so that you can unit test that logic instead.</w:t>
       </w:r>
     </w:p>
     <w:p>
@@ -5353,104 +5556,29 @@
       </w:r>
       <w:proofErr w:type="gramEnd"/>
       <w:r>
-        <w:t xml:space="preserve"> for strategy)</w:t>
-      </w:r>
-    </w:p>
-    <w:p>
-      <w:r>
-        <w:t xml:space="preserve">Obviously, just like with unit tests, testing a component in isolation doesn’t actually tell us that it will work </w:t>
-      </w:r>
-      <w:r>
-        <w:rPr>
-          <w:i/>
-        </w:rPr>
-        <w:t>for real</w:t>
-      </w:r>
-      <w:r>
-        <w:t>, so our practice is to write at least 1 test that covers the component in some sort of in-app happy path scenario. The purpose of this test isn’t to confirm any specific piece of functionality, but just to make sure that everything is wired up together.</w:t>
-      </w:r>
-    </w:p>
-    <w:p>
-      <w:r>
-        <w:t>Once we have that, all other tests are against the harness</w:t>
-      </w:r>
-      <w:r>
-        <w:t>.</w:t>
-      </w:r>
-    </w:p>
-    <w:p>
-      <w:r>
-        <w:rPr>
-          <w:b/>
-        </w:rPr>
+        <w:t xml:space="preserve"> for #2)</w:t>
+      </w:r>
+    </w:p>
+    <w:p>
+      <w:r>
+        <w:t>Second, test data is a royal pain. If you create your test data up front then tests are easy to write, but maintaining all the pre-built data can be very difficult. If you create data within each test then your tests are harder to write but easier to maintain.</w:t>
+      </w:r>
+    </w:p>
+    <w:p>
+      <w:r>
+        <w:t>My advice is to invest in a set of data creation helpers to make this easier, and automate the task of restoring your database to a known clean state so that you can regularly clear out all of that junk data.</w:t>
+      </w:r>
+    </w:p>
+    <w:p>
+      <w:r>
         <w:t>(</w:t>
       </w:r>
       <w:proofErr w:type="gramStart"/>
       <w:r>
-        <w:rPr>
-          <w:b/>
-        </w:rPr>
         <w:t>click</w:t>
       </w:r>
       <w:proofErr w:type="gramEnd"/>
       <w:r>
-        <w:rPr>
-          <w:b/>
-        </w:rPr>
-        <w:t xml:space="preserve"> for takeaway #1)</w:t>
-      </w:r>
-    </w:p>
-    <w:p>
-      <w:r>
-        <w:t>To wrap up, I want to summarize the main things I want you to remember when you leave here.</w:t>
-      </w:r>
-    </w:p>
-    <w:p>
-      <w:r>
-        <w:t xml:space="preserve">First, you should create a deliberate test strategy for each feature, and you should endeavor to </w:t>
-      </w:r>
-      <w:r>
-        <w:t>validate business rules and logic with lower-level tests. Write UI tests only to plug specific gaps in the strategy.</w:t>
-      </w:r>
-    </w:p>
-    <w:p>
-      <w:r>
-        <w:t>Make this strategy a first class part of your process. This is something you should be talking about regularly with your team. And if you find yourself testing what feels like “business logic” via the UI, look for ways to refactor the code so that you can unit test that logic instead.</w:t>
-      </w:r>
-    </w:p>
-    <w:p>
-      <w:r>
-        <w:t>(</w:t>
-      </w:r>
-      <w:proofErr w:type="gramStart"/>
-      <w:r>
-        <w:t>click</w:t>
-      </w:r>
-      <w:proofErr w:type="gramEnd"/>
-      <w:r>
-        <w:t xml:space="preserve"> for #2)</w:t>
-      </w:r>
-    </w:p>
-    <w:p>
-      <w:r>
-        <w:t>Second, test data is a royal pain. If you create your test data up front then tests are easy to write, but maintaining all the pre-built data can be very difficult. If you create data within each test then your tests are harder to write but easier to maintain.</w:t>
-      </w:r>
-    </w:p>
-    <w:p>
-      <w:r>
-        <w:t>My advice is to invest in a set of data creation helpers to make this easier, and automate the task of restoring your database to a known clean state so that you can regularly clear out all of that junk data.</w:t>
-      </w:r>
-    </w:p>
-    <w:p>
-      <w:r>
-        <w:t>(</w:t>
-      </w:r>
-      <w:proofErr w:type="gramStart"/>
-      <w:r>
-        <w:t>click</w:t>
-      </w:r>
-      <w:proofErr w:type="gramEnd"/>
-      <w:r>
         <w:t xml:space="preserve"> for #3)</w:t>
       </w:r>
     </w:p>
@@ -5464,7 +5592,6 @@
     </w:p>
     <w:p>
       <w:r>
-        <w:lastRenderedPageBreak/>
         <w:t>(</w:t>
       </w:r>
       <w:proofErr w:type="gramStart"/>
@@ -9169,7 +9296,7 @@
 </file>
 
 <file path=customXml/itemProps1.xml><?xml version="1.0" encoding="utf-8"?>
-<ds:datastoreItem xmlns:ds="http://schemas.openxmlformats.org/officeDocument/2006/customXml" ds:itemID="{D408E44D-EBFE-4A1A-B933-008A01FAF50C}">
+<ds:datastoreItem xmlns:ds="http://schemas.openxmlformats.org/officeDocument/2006/customXml" ds:itemID="{7ADC06F1-1B05-4B99-9E81-288B7132B005}">
   <ds:schemaRefs>
     <ds:schemaRef ds:uri="http://schemas.openxmlformats.org/officeDocument/2006/bibliography"/>
   </ds:schemaRefs>

</xml_diff>

<commit_message>
Lots of tweaks - tearing apart & reorganizing
</commit_message>
<xml_diff>
--- a/Narrative.docx
+++ b/Narrative.docx
@@ -137,47 +137,86 @@
         <w:t xml:space="preserve">been writing </w:t>
       </w:r>
       <w:r>
-        <w:t xml:space="preserve">unit and integration tests since the beginning, but every time we wanted to do a release we’d call a code freeze and wait for the QA team to do a full, manual regression test </w:t>
-      </w:r>
-      <w:r>
-        <w:t>through the UI.</w:t>
-      </w:r>
-    </w:p>
-    <w:p>
-      <w:r>
-        <w:t xml:space="preserve">After 8 years and 7000 unit and integration tests, you might think that we’d have a pretty solid release process, right? Yet it was far too frequent an occurrence that all </w:t>
-      </w:r>
-      <w:r>
-        <w:t xml:space="preserve">7000 tests would be </w:t>
-      </w:r>
-      <w:r>
-        <w:t xml:space="preserve">green and a QA person would click through the happy path of some feature and find a </w:t>
-      </w:r>
-      <w:r>
-        <w:t>defect that would have been embarrassing at best if a customer had found it, and a complete show-stopper at worst</w:t>
-      </w:r>
-      <w:r>
-        <w:t xml:space="preserve">. In </w:t>
-      </w:r>
-      <w:r>
-        <w:t>many</w:t>
-      </w:r>
-      <w:r>
-        <w:t xml:space="preserve"> cases we hadn’t changed the feature in question, but it had become broken as an unintended consequence of a</w:t>
-      </w:r>
-      <w:r>
-        <w:t xml:space="preserve"> seemingly</w:t>
-      </w:r>
-      <w:r>
-        <w:t xml:space="preserve"> unrelated change elsewhere in the system.</w:t>
-      </w:r>
-    </w:p>
-    <w:p>
-      <w:r>
-        <w:t xml:space="preserve">Eventually, we were forced to </w:t>
-      </w:r>
-      <w:r>
-        <w:t xml:space="preserve">accept </w:t>
+        <w:t xml:space="preserve">unit and integration tests since the beginning, </w:t>
+      </w:r>
+      <w:r>
+        <w:t>and we’re up to about 7000 unit and integration tests.</w:t>
+      </w:r>
+    </w:p>
+    <w:p>
+      <w:r>
+        <w:t xml:space="preserve">You might think that with </w:t>
+      </w:r>
+      <w:r>
+        <w:t>thousands of</w:t>
+      </w:r>
+      <w:r>
+        <w:t xml:space="preserve"> unit and integration tests, that we’d be able to very quickly release new code into production.</w:t>
+      </w:r>
+    </w:p>
+    <w:p>
+      <w:r>
+        <w:t xml:space="preserve">But if you think that, you’d be wrong. Unfortunately, no matter how many unit and integration tests we wrote, we kept having experiences like this. </w:t>
+      </w:r>
+    </w:p>
+    <w:p>
+      <w:r>
+        <w:t>(</w:t>
+      </w:r>
+      <w:proofErr w:type="gramStart"/>
+      <w:r>
+        <w:t>click</w:t>
+      </w:r>
+      <w:proofErr w:type="gramEnd"/>
+      <w:r>
+        <w:t xml:space="preserve"> for boat)</w:t>
+      </w:r>
+    </w:p>
+    <w:p>
+      <w:r>
+        <w:t>All too frequently we’d have a bunch of green checkmarks</w:t>
+      </w:r>
+      <w:r>
+        <w:t xml:space="preserve"> in the test runner, and then a user would go and do something fairly innocuous, and they’d hit some sort of problem in the UI layer that none of those tests was able to detect. </w:t>
+      </w:r>
+    </w:p>
+    <w:p>
+      <w:r>
+        <w:t>Unit tests tell us things like “</w:t>
+      </w:r>
+      <w:r>
+        <w:rPr>
+          <w:i/>
+        </w:rPr>
+        <w:t xml:space="preserve">if </w:t>
+      </w:r>
+      <w:r>
+        <w:t xml:space="preserve">the electrical system is working, </w:t>
+      </w:r>
+      <w:r>
+        <w:rPr>
+          <w:i/>
+        </w:rPr>
+        <w:t xml:space="preserve">then </w:t>
+      </w:r>
+      <w:r>
+        <w:t>the lights will turn on when you press this switch”. That’s great to know when testing the switch but doesn’t really tell us that the boat will float when placed in the water.</w:t>
+      </w:r>
+    </w:p>
+    <w:p>
+      <w:r>
+        <w:t xml:space="preserve">Integration tests tell us </w:t>
+      </w:r>
+      <w:r>
+        <w:t xml:space="preserve">things like “the engine correctly causes the propeller to spin at the desired speed”. Again, that’s really helpful when designing the propeller system, but again it doesn’t tell us whether or not the boat is going to actually float. </w:t>
+      </w:r>
+    </w:p>
+    <w:p>
+      <w:r>
+        <w:t xml:space="preserve">Eventually, </w:t>
+      </w:r>
+      <w:r>
+        <w:t xml:space="preserve">we accepted </w:t>
       </w:r>
       <w:r>
         <w:t xml:space="preserve">the fact that </w:t>
@@ -204,39 +243,30 @@
     </w:p>
     <w:p>
       <w:r>
-        <w:t xml:space="preserve">And that’s because UI tests give us something that no other type of test can. They give us confidence that all of our code will work correctly when a user hits the site in a browser, which is what really matters. </w:t>
-      </w:r>
-    </w:p>
-    <w:p>
-      <w:r>
-        <w:t xml:space="preserve">Unit tests tell us that </w:t>
-      </w:r>
-      <w:r>
-        <w:t xml:space="preserve">our classes and methods </w:t>
-      </w:r>
-      <w:r>
-        <w:t xml:space="preserve">return the correct values when </w:t>
-      </w:r>
-      <w:r>
-        <w:t>called in isolation using mocks.</w:t>
-      </w:r>
-    </w:p>
-    <w:p>
-      <w:r>
-        <w:t>Integration tests tell us that those classes and methods will correctly modify the database</w:t>
-      </w:r>
-      <w:r>
-        <w:t xml:space="preserve"> or filesystem when called from the test runner. </w:t>
-      </w:r>
-    </w:p>
-    <w:p>
-      <w:r>
-        <w:t xml:space="preserve">But only UI tests go the final mile and confirm that the browser can parse the HTML, build the DOM, and execute the JavaScript so that the user can accomplish the task they came to do. </w:t>
-      </w:r>
-    </w:p>
-    <w:p>
-      <w:r>
         <w:lastRenderedPageBreak/>
+        <w:t xml:space="preserve">And that’s </w:t>
+      </w:r>
+      <w:r>
+        <w:t xml:space="preserve">because only UI tests give us the confidence that our code will work correctly when a user </w:t>
+      </w:r>
+      <w:r>
+        <w:t>hits the site in a browser</w:t>
+      </w:r>
+      <w:r>
+        <w:t xml:space="preserve">. Only UI tests give us </w:t>
+      </w:r>
+      <w:r>
+        <w:t xml:space="preserve">that </w:t>
+      </w:r>
+      <w:r>
+        <w:t>reliable confidence that the boat will in fact float.</w:t>
+      </w:r>
+    </w:p>
+    <w:p>
+      <w:r>
+        <w:t xml:space="preserve"> </w:t>
+      </w:r>
+      <w:r>
         <w:t>(</w:t>
       </w:r>
       <w:proofErr w:type="gramStart"/>
@@ -245,7 +275,7 @@
       </w:r>
       <w:proofErr w:type="gramEnd"/>
       <w:r>
-        <w:t xml:space="preserve"> for “too bad they’re so painful to write!”)</w:t>
+        <w:t xml:space="preserve"> for “too bad”)</w:t>
       </w:r>
     </w:p>
     <w:p>
@@ -299,7 +329,7 @@
         <w:t xml:space="preserve">our UI tests </w:t>
       </w:r>
       <w:r>
-        <w:t>started to suck less and less.</w:t>
+        <w:t>got better.</w:t>
       </w:r>
     </w:p>
     <w:p>
@@ -472,7 +502,19 @@
         <w:t>UI test</w:t>
       </w:r>
       <w:r>
-        <w:t>, and when some other approach is better</w:t>
+        <w:t xml:space="preserve">, </w:t>
+      </w:r>
+      <w:r>
+        <w:t xml:space="preserve">and when not to. I’ll talk about ways to refactor your code to </w:t>
+      </w:r>
+      <w:r>
+        <w:rPr>
+          <w:i/>
+        </w:rPr>
+        <w:t xml:space="preserve">avoid </w:t>
+      </w:r>
+      <w:r>
+        <w:t>writing UI tests.</w:t>
       </w:r>
     </w:p>
     <w:p>
@@ -516,7 +558,714 @@
         </w:numPr>
       </w:pPr>
       <w:r>
-        <w:t>How we design UIs and components to be UI-testable</w:t>
+        <w:t>Miscellaneous tips and tricks for handling common problems</w:t>
+      </w:r>
+    </w:p>
+    <w:p>
+      <w:r>
+        <w:lastRenderedPageBreak/>
+        <w:t xml:space="preserve">What you will NOT see are </w:t>
+      </w:r>
+      <w:r>
+        <w:t xml:space="preserve">introductory slides about getting started with </w:t>
+      </w:r>
+      <w:r>
+        <w:t>WebDriver or Selenium</w:t>
+      </w:r>
+      <w:r>
+        <w:t xml:space="preserve">. </w:t>
+      </w:r>
+      <w:r>
+        <w:t xml:space="preserve">If you don’t already know </w:t>
+      </w:r>
+      <w:r>
+        <w:t xml:space="preserve">how to </w:t>
+      </w:r>
+      <w:r>
+        <w:t xml:space="preserve">automate the browser </w:t>
+      </w:r>
+      <w:r>
+        <w:t>via code</w:t>
+      </w:r>
+      <w:r>
+        <w:t>, that’s fine;</w:t>
+      </w:r>
+      <w:r>
+        <w:t xml:space="preserve"> </w:t>
+      </w:r>
+      <w:r>
+        <w:t xml:space="preserve">you don’t need to </w:t>
+      </w:r>
+      <w:r>
+        <w:t xml:space="preserve">know that to get </w:t>
+      </w:r>
+      <w:r>
+        <w:t xml:space="preserve">value from this session. I’m going to focus </w:t>
+      </w:r>
+      <w:r>
+        <w:t xml:space="preserve">on </w:t>
+      </w:r>
+      <w:r>
+        <w:t xml:space="preserve">concepts and patterns </w:t>
+      </w:r>
+      <w:r>
+        <w:t xml:space="preserve">and strategies </w:t>
+      </w:r>
+      <w:r>
+        <w:t xml:space="preserve">because </w:t>
+      </w:r>
+      <w:r>
+        <w:t>it doesn’t matter how much of a Selenium master you are; if you don’t approach UI testing with the right strategy, it’s going to hurt and you’re really going to struggle when things start to get complex.</w:t>
+      </w:r>
+    </w:p>
+    <w:p>
+      <w:r>
+        <w:t>(</w:t>
+      </w:r>
+      <w:proofErr w:type="gramStart"/>
+      <w:r>
+        <w:t>click</w:t>
+      </w:r>
+      <w:proofErr w:type="gramEnd"/>
+      <w:r>
+        <w:t>)</w:t>
+      </w:r>
+    </w:p>
+    <w:p>
+      <w:r>
+        <w:t xml:space="preserve">I do need to manage expectations here. If you’re hoping to learn The One True Way of UI Testing, you’re going to be disappointed. </w:t>
+      </w:r>
+      <w:r>
+        <w:t xml:space="preserve">There </w:t>
+      </w:r>
+      <w:r>
+        <w:rPr>
+          <w:i/>
+        </w:rPr>
+        <w:t xml:space="preserve">is </w:t>
+      </w:r>
+      <w:r>
+        <w:t xml:space="preserve">no </w:t>
+      </w:r>
+      <w:r>
+        <w:t>silver bullet here.</w:t>
+      </w:r>
+    </w:p>
+    <w:p>
+      <w:r>
+        <w:t xml:space="preserve">There are lots of things that my team does that may not work for you. </w:t>
+      </w:r>
+      <w:r>
+        <w:t>That’s cool</w:t>
+      </w:r>
+      <w:r>
+        <w:t xml:space="preserve">. </w:t>
+      </w:r>
+      <w:r>
+        <w:t xml:space="preserve">I’m not here to show you </w:t>
+      </w:r>
+      <w:r>
+        <w:t xml:space="preserve">the </w:t>
+      </w:r>
+      <w:r>
+        <w:rPr>
+          <w:i/>
+        </w:rPr>
+        <w:t xml:space="preserve">only </w:t>
+      </w:r>
+      <w:r>
+        <w:t xml:space="preserve">way to approach UI testing, I’m just here to show you how </w:t>
+      </w:r>
+      <w:r>
+        <w:rPr>
+          <w:i/>
+        </w:rPr>
+        <w:t xml:space="preserve">we </w:t>
+      </w:r>
+      <w:r>
+        <w:t>do it</w:t>
+      </w:r>
+      <w:r>
+        <w:t xml:space="preserve">, and </w:t>
+      </w:r>
+      <w:r>
+        <w:rPr>
+          <w:i/>
+        </w:rPr>
+        <w:t xml:space="preserve">why </w:t>
+      </w:r>
+      <w:r>
+        <w:t>we do it that</w:t>
+      </w:r>
+      <w:r>
+        <w:t xml:space="preserve"> way</w:t>
+      </w:r>
+      <w:r>
+        <w:t>. E</w:t>
+      </w:r>
+      <w:r>
+        <w:t xml:space="preserve">ven if you </w:t>
+      </w:r>
+      <w:r>
+        <w:t xml:space="preserve">decide to do things differently, </w:t>
+      </w:r>
+      <w:r>
+        <w:t>you can at least learn from our mistakes as you set out to discover your own patterns.</w:t>
+      </w:r>
+    </w:p>
+    <w:p>
+      <w:r>
+        <w:rPr>
+          <w:b/>
+          <w:u w:val="single"/>
+        </w:rPr>
+        <w:t>(</w:t>
+      </w:r>
+      <w:proofErr w:type="gramStart"/>
+      <w:r>
+        <w:rPr>
+          <w:b/>
+          <w:u w:val="single"/>
+        </w:rPr>
+        <w:t>click</w:t>
+      </w:r>
+      <w:proofErr w:type="gramEnd"/>
+      <w:r>
+        <w:rPr>
+          <w:b/>
+          <w:u w:val="single"/>
+        </w:rPr>
+        <w:t xml:space="preserve">) </w:t>
+      </w:r>
+      <w:r>
+        <w:rPr>
+          <w:b/>
+          <w:u w:val="single"/>
+        </w:rPr>
+        <w:t>What needs a UI test, and when are they written?</w:t>
+      </w:r>
+    </w:p>
+    <w:p>
+      <w:r>
+        <w:t xml:space="preserve">The first thing I want to talk about is when you should, and should not, write UI test. </w:t>
+      </w:r>
+    </w:p>
+    <w:p>
+      <w:r>
+        <w:t>(</w:t>
+      </w:r>
+      <w:proofErr w:type="gramStart"/>
+      <w:r>
+        <w:t>click</w:t>
+      </w:r>
+      <w:proofErr w:type="gramEnd"/>
+      <w:r>
+        <w:t xml:space="preserve"> to fa</w:t>
+      </w:r>
+      <w:r>
+        <w:t>d</w:t>
+      </w:r>
+      <w:r>
+        <w:t xml:space="preserve">e in) </w:t>
+      </w:r>
+    </w:p>
+    <w:p>
+      <w:r>
+        <w:t xml:space="preserve">And the simple rule is that you should write a UI test </w:t>
+      </w:r>
+      <w:r>
+        <w:rPr>
+          <w:i/>
+        </w:rPr>
+        <w:t xml:space="preserve">only </w:t>
+      </w:r>
+      <w:r>
+        <w:t xml:space="preserve">when </w:t>
+      </w:r>
+      <w:r>
+        <w:t xml:space="preserve">you can’t write </w:t>
+      </w:r>
+      <w:r>
+        <w:t xml:space="preserve">a cheaper, faster, easier test </w:t>
+      </w:r>
+      <w:r>
+        <w:t xml:space="preserve">that </w:t>
+      </w:r>
+      <w:r>
+        <w:t>can give you the confidence that you desire.</w:t>
+      </w:r>
+    </w:p>
+    <w:p>
+      <w:r>
+        <w:t xml:space="preserve">Or, put another way, </w:t>
+      </w:r>
+      <w:r>
+        <w:t xml:space="preserve">the surest way to guarantee that your UI tests </w:t>
+      </w:r>
+      <w:r>
+        <w:rPr>
+          <w:i/>
+        </w:rPr>
+        <w:t xml:space="preserve">aren’t </w:t>
+      </w:r>
+      <w:r>
+        <w:t xml:space="preserve">fun to write is </w:t>
+      </w:r>
+      <w:r>
+        <w:t xml:space="preserve">to use them </w:t>
+      </w:r>
+      <w:r>
+        <w:t>to test the wrong things.</w:t>
+      </w:r>
+    </w:p>
+    <w:p>
+      <w:r>
+        <w:t>(</w:t>
+      </w:r>
+      <w:proofErr w:type="gramStart"/>
+      <w:r>
+        <w:t>click</w:t>
+      </w:r>
+      <w:proofErr w:type="gramEnd"/>
+      <w:r>
+        <w:t>)</w:t>
+      </w:r>
+    </w:p>
+    <w:p>
+      <w:r>
+        <w:t xml:space="preserve">My team differentiates between </w:t>
+      </w:r>
+      <w:r>
+        <w:t xml:space="preserve">these </w:t>
+      </w:r>
+      <w:r>
+        <w:t>4 types of tests</w:t>
+      </w:r>
+      <w:r>
+        <w:t>, and e</w:t>
+      </w:r>
+      <w:r>
+        <w:t xml:space="preserve">ach type of test involves a different trade-off between </w:t>
+      </w:r>
+      <w:r>
+        <w:t xml:space="preserve">the </w:t>
+      </w:r>
+      <w:r>
+        <w:t xml:space="preserve">cost </w:t>
+      </w:r>
+      <w:r>
+        <w:t xml:space="preserve">to author or maintain that test </w:t>
+      </w:r>
+      <w:r>
+        <w:t xml:space="preserve">and </w:t>
+      </w:r>
+      <w:r>
+        <w:t xml:space="preserve">the </w:t>
+      </w:r>
+      <w:r>
+        <w:t>confidence that it gives us</w:t>
+      </w:r>
+      <w:r>
+        <w:t xml:space="preserve"> </w:t>
+      </w:r>
+      <w:r>
+        <w:t>about the system</w:t>
+      </w:r>
+      <w:r>
+        <w:t xml:space="preserve">. </w:t>
+      </w:r>
+    </w:p>
+    <w:p>
+      <w:r>
+        <w:t xml:space="preserve">Unit tests are generally easy to write and cheap to execute, but </w:t>
+      </w:r>
+      <w:r>
+        <w:t xml:space="preserve">because they tend to test things in isolation, </w:t>
+      </w:r>
+      <w:r>
+        <w:t xml:space="preserve">they don’t give us a lot of confidence in the overall system. </w:t>
+      </w:r>
+    </w:p>
+    <w:p>
+      <w:r>
+        <w:t>UI tests give us lots of confidence</w:t>
+      </w:r>
+      <w:r>
+        <w:t xml:space="preserve"> about the system</w:t>
+      </w:r>
+      <w:r>
+        <w:t>, but they’re hard to write and costly to execute. And there are varying degrees of trade-offs in the middle.</w:t>
+      </w:r>
+    </w:p>
+    <w:p>
+      <w:r>
+        <w:t xml:space="preserve">Whenever we set out to write a test, the first thing that we ask ourselves is “what is the lowest test type on this list that could conceivably test the code in question”? And if the answer </w:t>
+      </w:r>
+      <w:r>
+        <w:t xml:space="preserve">to that question </w:t>
+      </w:r>
+      <w:r>
+        <w:t>is “UI test”, the</w:t>
+      </w:r>
+      <w:r>
+        <w:t>n the very</w:t>
+      </w:r>
+      <w:r>
+        <w:t xml:space="preserve"> </w:t>
+      </w:r>
+      <w:r>
+        <w:rPr>
+          <w:i/>
+        </w:rPr>
+        <w:t xml:space="preserve">next </w:t>
+      </w:r>
+      <w:r>
+        <w:t>question we ask is “how can we refactor the code to change that answer?”</w:t>
+      </w:r>
+    </w:p>
+    <w:p>
+      <w:r>
+        <w:t>(</w:t>
+      </w:r>
+      <w:proofErr w:type="gramStart"/>
+      <w:r>
+        <w:t>click</w:t>
+      </w:r>
+      <w:proofErr w:type="gramEnd"/>
+      <w:r>
+        <w:t xml:space="preserve"> for </w:t>
+      </w:r>
+      <w:r>
+        <w:t>“Refactor UI code…”</w:t>
+      </w:r>
+      <w:r>
+        <w:t>)</w:t>
+      </w:r>
+    </w:p>
+    <w:p>
+      <w:r>
+        <w:t xml:space="preserve">Here’s an example. </w:t>
+      </w:r>
+    </w:p>
+    <w:p>
+      <w:r>
+        <w:t xml:space="preserve">A common scenario we encounter is a requirement that some piece of information is hidden or visible based upon some other condition. </w:t>
+      </w:r>
+    </w:p>
+    <w:p>
+      <w:r>
+        <w:lastRenderedPageBreak/>
+        <w:t>My application deals with licensing and credentialing, so the My Account might have a piece code that says that if the current user has an active license then the end date for their license cycle should be displayed. If the current user isn’t licensed, we show some default text instead.</w:t>
+      </w:r>
+    </w:p>
+    <w:p>
+      <w:r>
+        <w:t>If this rule is important enough that it justifies a test, the</w:t>
+      </w:r>
+      <w:r>
+        <w:t>n</w:t>
+      </w:r>
+      <w:r>
+        <w:t xml:space="preserve"> </w:t>
+      </w:r>
+      <w:r>
+        <w:t xml:space="preserve">the only way to </w:t>
+      </w:r>
+      <w:r>
+        <w:t>do that is through a UI test, and the UI test would look like this:</w:t>
+      </w:r>
+    </w:p>
+    <w:p>
+      <w:r>
+        <w:t>(</w:t>
+      </w:r>
+      <w:proofErr w:type="gramStart"/>
+      <w:r>
+        <w:t>click</w:t>
+      </w:r>
+      <w:proofErr w:type="gramEnd"/>
+      <w:r>
+        <w:t xml:space="preserve"> for UI test)</w:t>
+      </w:r>
+    </w:p>
+    <w:p>
+      <w:r>
+        <w:t xml:space="preserve">I’ll talk about some of these patterns in more detail in a little bit, but for now the point is that in order to test that one tiny piece of logic in the view code we’d </w:t>
+      </w:r>
+      <w:r>
+        <w:t xml:space="preserve">have to create a new user in the database, save it, spin up the browser, log in as that user, navigate to the My Account page, and then </w:t>
+      </w:r>
+      <w:r>
+        <w:t>use Selenium to determine if the cycle date is visible.</w:t>
+      </w:r>
+    </w:p>
+    <w:p>
+      <w:r>
+        <w:t>(</w:t>
+      </w:r>
+      <w:proofErr w:type="gramStart"/>
+      <w:r>
+        <w:t>click</w:t>
+      </w:r>
+      <w:proofErr w:type="gramEnd"/>
+      <w:r>
+        <w:t xml:space="preserve"> for negative case)</w:t>
+      </w:r>
+    </w:p>
+    <w:p>
+      <w:r>
+        <w:t>We’ll probably also want to test the negative case, in which the dates do NOT show up if the user is not licensed, which means creating a second copy of this test and having a second UI test repeat the whole process.</w:t>
+      </w:r>
+    </w:p>
+    <w:p>
+      <w:r>
+        <w:t>This is NOT the appropriate way to test logic like that.</w:t>
+      </w:r>
+    </w:p>
+    <w:p>
+      <w:r>
+        <w:t>(</w:t>
+      </w:r>
+      <w:proofErr w:type="gramStart"/>
+      <w:r>
+        <w:t>click</w:t>
+      </w:r>
+      <w:proofErr w:type="gramEnd"/>
+      <w:r>
+        <w:t xml:space="preserve"> for refactored view + test)</w:t>
+      </w:r>
+    </w:p>
+    <w:p>
+      <w:r>
+        <w:t xml:space="preserve">A better approach is to </w:t>
+      </w:r>
+      <w:r>
+        <w:t xml:space="preserve">move that logic </w:t>
+      </w:r>
+      <w:r>
+        <w:t xml:space="preserve">out of the view and </w:t>
+      </w:r>
+      <w:r>
+        <w:t>into a method on the view model</w:t>
+      </w:r>
+      <w:r>
+        <w:t>,</w:t>
+      </w:r>
+      <w:r>
+        <w:t xml:space="preserve"> and then </w:t>
+      </w:r>
+      <w:r>
+        <w:t>write unit tests against the model.</w:t>
+      </w:r>
+    </w:p>
+    <w:p>
+      <w:r>
+        <w:t>This test is thousands of times faster than the UI test because it executes entirely in memory, and it’s easier to write because you’re not dealing with test data or login credentials or anything else.</w:t>
+      </w:r>
+    </w:p>
+    <w:p>
+      <w:r>
+        <w:t>(</w:t>
+      </w:r>
+      <w:proofErr w:type="gramStart"/>
+      <w:r>
+        <w:t>click</w:t>
+      </w:r>
+      <w:proofErr w:type="gramEnd"/>
+      <w:r>
+        <w:t xml:space="preserve"> for </w:t>
+      </w:r>
+      <w:proofErr w:type="spellStart"/>
+      <w:r>
+        <w:t>TestCase</w:t>
+      </w:r>
+      <w:proofErr w:type="spellEnd"/>
+      <w:r>
+        <w:t>)</w:t>
+      </w:r>
+    </w:p>
+    <w:p>
+      <w:r>
+        <w:t>Extracting code into unit tests really pays off when you’re testing multiple permutations of something</w:t>
+      </w:r>
+      <w:r>
+        <w:t>.</w:t>
+      </w:r>
+    </w:p>
+    <w:p>
+      <w:r>
+        <w:t>In this case, I’ve written a single test that has been parameterized to cover both the scenario when the user IS</w:t>
+      </w:r>
+      <w:r>
+        <w:t xml:space="preserve"> licensed, and when they’re not. This allows me to reuse the same setup code which makes these tests easier to write and maintain.</w:t>
+      </w:r>
+    </w:p>
+    <w:p>
+      <w:r>
+        <w:t xml:space="preserve">To be fair, you </w:t>
+      </w:r>
+      <w:r>
+        <w:rPr>
+          <w:i/>
+        </w:rPr>
+        <w:t xml:space="preserve">can </w:t>
+      </w:r>
+      <w:r>
+        <w:t xml:space="preserve">write parameterized UI tests as well, but it gets hairy if those tests have to create or modify data because you end up with multiple tests, each trying to make the same permanent changes to the database. </w:t>
+      </w:r>
+      <w:r>
+        <w:t>Unit tests don’t</w:t>
+      </w:r>
+      <w:r>
+        <w:t xml:space="preserve"> have any of those constraints.</w:t>
+      </w:r>
+    </w:p>
+    <w:p>
+      <w:pPr>
+        <w:jc w:val="both"/>
+      </w:pPr>
+      <w:r>
+        <w:t>(</w:t>
+      </w:r>
+      <w:proofErr w:type="gramStart"/>
+      <w:r>
+        <w:t>click</w:t>
+      </w:r>
+      <w:proofErr w:type="gramEnd"/>
+      <w:r>
+        <w:t xml:space="preserve"> for “</w:t>
+      </w:r>
+      <w:r>
+        <w:t>Use unit tests for…</w:t>
+      </w:r>
+      <w:r>
+        <w:t>”)</w:t>
+      </w:r>
+    </w:p>
+    <w:p>
+      <w:r>
+        <w:t xml:space="preserve">The general point I’m making is </w:t>
+      </w:r>
+      <w:r>
+        <w:t>that any time that you can refactor your code so that you can unit-test a view model, rather than UI test your DOM, that’s probably something that you should do. It makes the tests significantly cheaper to write and maintain.</w:t>
+      </w:r>
+    </w:p>
+    <w:p>
+      <w:r>
+        <w:t>In many cases, unit tests are also a better way of handling parameterized test cases.</w:t>
+      </w:r>
+    </w:p>
+    <w:p>
+      <w:r>
+        <w:t xml:space="preserve">This technique isn’t </w:t>
+      </w:r>
+      <w:r>
+        <w:rPr>
+          <w:i/>
+        </w:rPr>
+        <w:t xml:space="preserve">always </w:t>
+      </w:r>
+      <w:r>
+        <w:t>a good approach</w:t>
+      </w:r>
+      <w:r>
+        <w:t xml:space="preserve">. </w:t>
+      </w:r>
+      <w:r>
+        <w:t>A</w:t>
+      </w:r>
+      <w:r>
+        <w:t xml:space="preserve"> </w:t>
+      </w:r>
+      <w:r>
+        <w:t xml:space="preserve">code-based </w:t>
+      </w:r>
+      <w:r>
+        <w:t xml:space="preserve">unit test </w:t>
+      </w:r>
+      <w:r>
+        <w:t xml:space="preserve">won’t detect if </w:t>
+      </w:r>
+      <w:r>
+        <w:t>a certain</w:t>
+      </w:r>
+      <w:r>
+        <w:t xml:space="preserve"> string is being output, but then hidden with CSS</w:t>
+      </w:r>
+      <w:r>
+        <w:t>,</w:t>
+      </w:r>
+      <w:r>
+        <w:t xml:space="preserve"> or removed from the DOM with JavaScript. That’s where your </w:t>
+      </w:r>
+      <w:r>
+        <w:lastRenderedPageBreak/>
+        <w:t xml:space="preserve">critical thinking comes into play – if the feature in question is on a highly dynamic page with lots of </w:t>
+      </w:r>
+      <w:r>
+        <w:t>client-side</w:t>
+      </w:r>
+      <w:r>
+        <w:t xml:space="preserve"> complexity then maybe a UI test makes sense. </w:t>
+      </w:r>
+    </w:p>
+    <w:p>
+      <w:r>
+        <w:t xml:space="preserve">But if the feature in question is a simple HTML details page then you’re much better off keeping your views simple and stupid and putting formatting </w:t>
+      </w:r>
+      <w:r>
+        <w:t xml:space="preserve">and calculation </w:t>
+      </w:r>
+      <w:r>
+        <w:t>logic where it can be unit tested instead.</w:t>
+      </w:r>
+    </w:p>
+    <w:p>
+      <w:r>
+        <w:t>(</w:t>
+      </w:r>
+      <w:proofErr w:type="gramStart"/>
+      <w:r>
+        <w:t>click</w:t>
+      </w:r>
+      <w:proofErr w:type="gramEnd"/>
+      <w:r>
+        <w:t xml:space="preserve"> for “</w:t>
+      </w:r>
+      <w:r>
+        <w:t>data/integration tests</w:t>
+      </w:r>
+      <w:r>
+        <w:t>”)</w:t>
+      </w:r>
+    </w:p>
+    <w:p>
+      <w:r>
+        <w:t xml:space="preserve">If we want more confidence in the system than we get from a unit test, the next best thing we can do is get rid of all the mocks and start testing things against a real database and in collaboration with each other. </w:t>
+      </w:r>
+    </w:p>
+    <w:p>
+      <w:r>
+        <w:t xml:space="preserve">Many teams will say that any test that hits a database is an “integration test”. </w:t>
+      </w:r>
+      <w:r>
+        <w:t xml:space="preserve">On my team, I differentiate </w:t>
+      </w:r>
+      <w:r>
+        <w:t>between “data tests” and “integration tests”</w:t>
+      </w:r>
+      <w:r>
+        <w:t xml:space="preserve"> because it helps us be more explicit about coverage.</w:t>
+      </w:r>
+    </w:p>
+    <w:p>
+      <w:r>
+        <w:t>In our nomenclature, a “data test” is basically a unit test of the data access layer. These are low-level tests that typically execute a single class or component using a real connection string. Integration tests are higher-level tests that generally execute multiple components at a time.</w:t>
+      </w:r>
+    </w:p>
+    <w:p>
+      <w:r>
+        <w:t>There are all kinds of things that you can test for using data or integration tests that don’t require spinning up a browser:</w:t>
       </w:r>
     </w:p>
     <w:p>
@@ -524,71 +1273,35 @@
         <w:pStyle w:val="ListParagraph"/>
         <w:numPr>
           <w:ilvl w:val="0"/>
-          <w:numId w:val="24"/>
+          <w:numId w:val="31"/>
         </w:numPr>
       </w:pPr>
       <w:r>
-        <w:t>Miscellaneous tips and tricks for handling common problems</w:t>
-      </w:r>
-    </w:p>
-    <w:p>
-      <w:r>
-        <w:t xml:space="preserve">What you will NOT see are </w:t>
-      </w:r>
-      <w:r>
-        <w:t xml:space="preserve">introductory slides about getting started with </w:t>
-      </w:r>
-      <w:r>
-        <w:t>WebDriver or Selenium</w:t>
-      </w:r>
-      <w:r>
-        <w:t xml:space="preserve">. </w:t>
-      </w:r>
-      <w:r>
-        <w:t xml:space="preserve">If you don’t already know </w:t>
-      </w:r>
-      <w:r>
-        <w:t xml:space="preserve">how to </w:t>
-      </w:r>
-      <w:r>
-        <w:t xml:space="preserve">automate the browser </w:t>
-      </w:r>
-      <w:r>
-        <w:t>via code</w:t>
-      </w:r>
-      <w:r>
-        <w:t>, that’s fine;</w:t>
-      </w:r>
-      <w:r>
-        <w:t xml:space="preserve"> </w:t>
-      </w:r>
-      <w:r>
-        <w:t xml:space="preserve">you don’t need to </w:t>
-      </w:r>
-      <w:r>
-        <w:t xml:space="preserve">know that to get </w:t>
-      </w:r>
-      <w:r>
-        <w:t xml:space="preserve">value from this session. I’m going to focus </w:t>
-      </w:r>
-      <w:r>
-        <w:t xml:space="preserve">on </w:t>
-      </w:r>
-      <w:r>
-        <w:t xml:space="preserve">concepts and patterns </w:t>
-      </w:r>
-      <w:r>
-        <w:t xml:space="preserve">and strategies </w:t>
-      </w:r>
-      <w:r>
-        <w:t xml:space="preserve">because </w:t>
-      </w:r>
-      <w:r>
-        <w:t xml:space="preserve">it </w:t>
-      </w:r>
-      <w:r>
-        <w:lastRenderedPageBreak/>
-        <w:t>doesn’t matter how much of a Selenium master you are; if you don’t approach UI testing with the right strategy, it’s going to hurt and you’re really going to struggle when things start to get complex.</w:t>
+        <w:t>Database changes</w:t>
+      </w:r>
+    </w:p>
+    <w:p>
+      <w:pPr>
+        <w:pStyle w:val="ListParagraph"/>
+        <w:numPr>
+          <w:ilvl w:val="0"/>
+          <w:numId w:val="31"/>
+        </w:numPr>
+      </w:pPr>
+      <w:r>
+        <w:t>File system updates</w:t>
+      </w:r>
+    </w:p>
+    <w:p>
+      <w:pPr>
+        <w:pStyle w:val="ListParagraph"/>
+        <w:numPr>
+          <w:ilvl w:val="0"/>
+          <w:numId w:val="31"/>
+        </w:numPr>
+      </w:pPr>
+      <w:r>
+        <w:t>Email delivery</w:t>
       </w:r>
     </w:p>
     <w:p>
@@ -601,432 +1314,82 @@
       </w:r>
       <w:proofErr w:type="gramEnd"/>
       <w:r>
-        <w:t>)</w:t>
-      </w:r>
-    </w:p>
-    <w:p>
-      <w:r>
-        <w:t xml:space="preserve">I do need to manage expectations here. If you’re hoping to learn the Secret </w:t>
+        <w:t xml:space="preserve"> for circled biz logic)</w:t>
+      </w:r>
+    </w:p>
+    <w:p>
+      <w:r>
+        <w:t>In fact, the vast majority of our tests that validate true business-logic are data or integration tests. We deliberately write that logic so that we’re able to test it without exercising the UI.</w:t>
+      </w:r>
+    </w:p>
+    <w:p>
+      <w:r>
+        <w:t>(</w:t>
       </w:r>
       <w:proofErr w:type="gramStart"/>
       <w:r>
-        <w:t>Of The</w:t>
+        <w:t>click</w:t>
       </w:r>
       <w:proofErr w:type="gramEnd"/>
       <w:r>
-        <w:t xml:space="preserve"> One True Way of UI Testing, you’re going to be disappointed. </w:t>
-      </w:r>
-      <w:r>
-        <w:t xml:space="preserve">There </w:t>
+        <w:t xml:space="preserve"> for UI tests)</w:t>
+      </w:r>
+    </w:p>
+    <w:p>
+      <w:r>
+        <w:t>That brings us, finally, to UI tests, which are the most costly tests we write, but also the ones that give us the most confidence that things are going to work “for real” when a user shows up with a task to accomplish.</w:t>
+      </w:r>
+    </w:p>
+    <w:p>
+      <w:r>
+        <w:t xml:space="preserve">I already said that we use unit tests against a view model to check for calculations and </w:t>
+      </w:r>
+      <w:r>
+        <w:t>visibility of certain data, and that we use data and integration tests to validate most of our business logic.</w:t>
+      </w:r>
+    </w:p>
+    <w:p>
+      <w:pPr>
+        <w:rPr>
+          <w:u w:val="single"/>
+        </w:rPr>
+      </w:pPr>
+      <w:r>
+        <w:t>So what does that leave for UI tests to focus on?</w:t>
+      </w:r>
+    </w:p>
+    <w:p>
+      <w:pPr>
+        <w:rPr>
+          <w:u w:val="single"/>
+        </w:rPr>
+      </w:pPr>
+      <w:r>
+        <w:t>Well, w</w:t>
+      </w:r>
+      <w:r>
+        <w:t xml:space="preserve">e </w:t>
+      </w:r>
+      <w:r>
+        <w:t xml:space="preserve">try to only write </w:t>
+      </w:r>
+      <w:r>
+        <w:t xml:space="preserve">UI tests </w:t>
+      </w:r>
+      <w:r>
+        <w:t xml:space="preserve">for </w:t>
+      </w:r>
+      <w:r>
+        <w:t xml:space="preserve">things that cannot be tested any other way. And if you think about it, there are </w:t>
       </w:r>
       <w:r>
         <w:rPr>
           <w:i/>
         </w:rPr>
-        <w:t xml:space="preserve">is </w:t>
-      </w:r>
-      <w:r>
-        <w:t>no one true way of doing this.</w:t>
-      </w:r>
-    </w:p>
-    <w:p>
-      <w:r>
-        <w:t xml:space="preserve">There are lots of things that my team does that may not work for you. </w:t>
-      </w:r>
-      <w:r>
-        <w:t>That’s cool</w:t>
-      </w:r>
-      <w:r>
-        <w:t xml:space="preserve">. </w:t>
-      </w:r>
-      <w:r>
-        <w:t xml:space="preserve">I’m not here to show you </w:t>
-      </w:r>
-      <w:r>
-        <w:t xml:space="preserve">the </w:t>
-      </w:r>
-      <w:r>
-        <w:rPr>
-          <w:i/>
-        </w:rPr>
-        <w:t xml:space="preserve">only </w:t>
-      </w:r>
-      <w:r>
-        <w:t xml:space="preserve">way to approach UI testing, I’m just here to show you how </w:t>
-      </w:r>
-      <w:r>
-        <w:rPr>
-          <w:i/>
-        </w:rPr>
-        <w:t xml:space="preserve">we </w:t>
-      </w:r>
-      <w:r>
-        <w:t>do it</w:t>
-      </w:r>
-      <w:r>
-        <w:t xml:space="preserve">, and </w:t>
-      </w:r>
-      <w:r>
-        <w:rPr>
-          <w:i/>
-        </w:rPr>
-        <w:t xml:space="preserve">why </w:t>
-      </w:r>
-      <w:r>
-        <w:t>we do it that</w:t>
-      </w:r>
-      <w:r>
-        <w:t>. E</w:t>
-      </w:r>
-      <w:r>
-        <w:t xml:space="preserve">ven if you </w:t>
-      </w:r>
-      <w:r>
-        <w:t xml:space="preserve">decide to do things differently, </w:t>
-      </w:r>
-      <w:r>
-        <w:t>you can at least learn from our mistakes as you set out to discover your own patterns.</w:t>
-      </w:r>
-    </w:p>
-    <w:p>
-      <w:r>
-        <w:rPr>
-          <w:b/>
-          <w:u w:val="single"/>
-        </w:rPr>
-        <w:t>What needs a UI test, and when are they written?</w:t>
-      </w:r>
-    </w:p>
-    <w:p>
-      <w:r>
-        <w:t xml:space="preserve">The first thing I want to talk about is when you should, and should not, write </w:t>
-      </w:r>
-      <w:r>
-        <w:t xml:space="preserve">a </w:t>
-      </w:r>
-      <w:r>
-        <w:t xml:space="preserve">UI test. </w:t>
-      </w:r>
-    </w:p>
-    <w:p>
-      <w:r>
-        <w:t>(</w:t>
-      </w:r>
-      <w:proofErr w:type="gramStart"/>
-      <w:r>
-        <w:t>click</w:t>
-      </w:r>
-      <w:proofErr w:type="gramEnd"/>
-      <w:r>
-        <w:t xml:space="preserve"> to fa</w:t>
-      </w:r>
-      <w:r>
-        <w:t>d</w:t>
-      </w:r>
-      <w:r>
-        <w:t xml:space="preserve">e in) </w:t>
-      </w:r>
-    </w:p>
-    <w:p>
-      <w:r>
-        <w:t xml:space="preserve">And the simple rule is that you should write a UI test </w:t>
-      </w:r>
-      <w:r>
-        <w:rPr>
-          <w:i/>
-        </w:rPr>
-        <w:t xml:space="preserve">only </w:t>
-      </w:r>
-      <w:r>
-        <w:t xml:space="preserve">when a cheaper, faster, easier test </w:t>
-      </w:r>
-      <w:r>
-        <w:t xml:space="preserve">can’t sufficiently prove that the software is working as </w:t>
-      </w:r>
-      <w:r>
-        <w:t>needed</w:t>
-      </w:r>
-      <w:r>
-        <w:t>.</w:t>
-      </w:r>
-    </w:p>
-    <w:p>
-      <w:r>
-        <w:t xml:space="preserve">Or, put another way, </w:t>
-      </w:r>
-      <w:r>
-        <w:t xml:space="preserve">the surest way to guarantee that your UI tests </w:t>
-      </w:r>
-      <w:r>
-        <w:rPr>
-          <w:i/>
-        </w:rPr>
-        <w:t xml:space="preserve">aren’t </w:t>
-      </w:r>
-      <w:r>
-        <w:t>fun to write is when you’re using them to test the wrong things.</w:t>
-      </w:r>
-    </w:p>
-    <w:p>
-      <w:r>
-        <w:t>(</w:t>
-      </w:r>
-      <w:proofErr w:type="gramStart"/>
-      <w:r>
-        <w:t>click</w:t>
-      </w:r>
-      <w:proofErr w:type="gramEnd"/>
-      <w:r>
-        <w:t>)</w:t>
-      </w:r>
-    </w:p>
-    <w:p>
-      <w:r>
-        <w:t xml:space="preserve">My team differentiates between </w:t>
-      </w:r>
-      <w:r>
-        <w:t xml:space="preserve">these </w:t>
-      </w:r>
-      <w:r>
-        <w:t>4 types of tests</w:t>
-      </w:r>
-      <w:r>
-        <w:t>, and e</w:t>
-      </w:r>
-      <w:r>
-        <w:t xml:space="preserve">ach type of test involves a different trade-off between cost and </w:t>
-      </w:r>
-      <w:r>
-        <w:t xml:space="preserve">the </w:t>
-      </w:r>
-      <w:r>
-        <w:t>confidence that it gives us</w:t>
-      </w:r>
-      <w:r>
-        <w:t xml:space="preserve"> </w:t>
-      </w:r>
-      <w:r>
-        <w:t>about the system</w:t>
-      </w:r>
-      <w:r>
-        <w:t xml:space="preserve">. </w:t>
-      </w:r>
-    </w:p>
-    <w:p>
-      <w:r>
-        <w:t xml:space="preserve">Unit tests are generally easy to write and cheap to execute, but </w:t>
-      </w:r>
-      <w:r>
-        <w:t xml:space="preserve">because they tend to test things in isolation, </w:t>
-      </w:r>
-      <w:r>
-        <w:t xml:space="preserve">they don’t give us a lot of confidence in the overall system. </w:t>
-      </w:r>
-    </w:p>
-    <w:p>
-      <w:r>
-        <w:t>UI tests give us lots of confidence</w:t>
-      </w:r>
-      <w:r>
-        <w:t xml:space="preserve"> about the system</w:t>
-      </w:r>
-      <w:r>
-        <w:t>, but they’re hard to write and costly to execute. And there are varying degrees of trade-offs in the middle.</w:t>
-      </w:r>
-    </w:p>
-    <w:p>
-      <w:r>
-        <w:t xml:space="preserve">Our strategy is to </w:t>
-      </w:r>
-      <w:r>
-        <w:t xml:space="preserve">cover as much as we can with </w:t>
-      </w:r>
-      <w:r>
-        <w:t xml:space="preserve">the cheaper, low-level tests </w:t>
-      </w:r>
-      <w:r>
-        <w:t>and then write higher level</w:t>
-      </w:r>
-      <w:r>
-        <w:t xml:space="preserve"> tests that close specific gaps in coverage.</w:t>
-      </w:r>
-    </w:p>
-    <w:p>
-      <w:r>
-        <w:t>What does that mean? Let’s take it level by level.</w:t>
-      </w:r>
-    </w:p>
-    <w:p>
-      <w:r>
-        <w:t>(</w:t>
-      </w:r>
-      <w:proofErr w:type="gramStart"/>
-      <w:r>
-        <w:t>click</w:t>
-      </w:r>
-      <w:proofErr w:type="gramEnd"/>
-      <w:r>
-        <w:t xml:space="preserve"> for unit)</w:t>
-      </w:r>
-    </w:p>
-    <w:p>
-      <w:r>
-        <w:t xml:space="preserve">We use unit tests for anything that is easy to isolate into a specific method or group of classes. </w:t>
-      </w:r>
-    </w:p>
-    <w:p>
-      <w:r>
-        <w:t xml:space="preserve">For obvious reasons it’s silly to </w:t>
-      </w:r>
-      <w:r>
-        <w:t>spin up an entire browser and click through your site just to validate a computation</w:t>
-      </w:r>
-      <w:r>
-        <w:t>, when it’s much easier to do that as a unit test.</w:t>
-      </w:r>
-    </w:p>
-    <w:p>
-      <w:r>
-        <w:t>Likewise, if the code you want to test lives in a single component with minimal interactions with other parts of the app, it’s probably unnecessary to use the browser.</w:t>
-      </w:r>
-    </w:p>
-    <w:p>
-      <w:r>
-        <w:t>(</w:t>
-      </w:r>
-      <w:proofErr w:type="gramStart"/>
-      <w:r>
-        <w:t>graphic</w:t>
-      </w:r>
-      <w:proofErr w:type="gramEnd"/>
-      <w:r>
-        <w:t>: unit, no integration tests)</w:t>
-      </w:r>
-      <w:r>
-        <w:br/>
-      </w:r>
-      <w:r>
-        <w:br/>
-      </w:r>
-      <w:r>
-        <w:lastRenderedPageBreak/>
-        <w:t xml:space="preserve">The problem is that unit tests only tell us that we have tiny </w:t>
-      </w:r>
-      <w:r>
-        <w:t>bits of code that work correctly in isolation. That’s it; they don’t give us any confidence whatsoever that those individual units will work correctly as an integrated system. These tests could be green even if the database doesn’t exist yet!</w:t>
-      </w:r>
-    </w:p>
-    <w:p>
-      <w:r>
-        <w:t xml:space="preserve">One way to increase the level of confidence we get from the test suite is to hit an actual database. Some teams call </w:t>
-      </w:r>
-      <w:r>
-        <w:rPr>
-          <w:i/>
-        </w:rPr>
-        <w:t xml:space="preserve">any </w:t>
-      </w:r>
-      <w:r>
-        <w:t>test that hits a database an “integration” test but I think it’s helpful to differentiate between “data tests” and “integration tests”.</w:t>
-      </w:r>
-    </w:p>
-    <w:p>
-      <w:r>
-        <w:t>(</w:t>
-      </w:r>
-      <w:proofErr w:type="gramStart"/>
-      <w:r>
-        <w:t>click</w:t>
-      </w:r>
-      <w:proofErr w:type="gramEnd"/>
-      <w:r>
-        <w:t xml:space="preserve"> for Data tests</w:t>
-      </w:r>
-      <w:r>
-        <w:t xml:space="preserve">) </w:t>
-      </w:r>
-    </w:p>
-    <w:p>
-      <w:r>
-        <w:t xml:space="preserve">In our </w:t>
-      </w:r>
-      <w:r>
-        <w:t>nomenclature</w:t>
-      </w:r>
-      <w:r>
-        <w:t xml:space="preserve">, </w:t>
-      </w:r>
-      <w:r>
-        <w:t>a “</w:t>
-      </w:r>
-      <w:r>
-        <w:rPr>
-          <w:u w:val="single"/>
-        </w:rPr>
-        <w:t>d</w:t>
-      </w:r>
-      <w:r>
-        <w:rPr>
-          <w:u w:val="single"/>
-        </w:rPr>
-        <w:t>ata test</w:t>
-      </w:r>
-      <w:r>
-        <w:t xml:space="preserve">” is </w:t>
-      </w:r>
-      <w:r>
-        <w:t xml:space="preserve">basically </w:t>
-      </w:r>
-      <w:r>
-        <w:t xml:space="preserve">a </w:t>
-      </w:r>
-      <w:r>
-        <w:t xml:space="preserve">unit test </w:t>
-      </w:r>
-      <w:r>
-        <w:t>of the data access layer</w:t>
-      </w:r>
-      <w:r>
-        <w:t xml:space="preserve"> itself</w:t>
-      </w:r>
-      <w:r>
-        <w:t xml:space="preserve">. These tests target very small units of code, they just </w:t>
-      </w:r>
-      <w:r>
-        <w:t xml:space="preserve">happen to involve a real database. </w:t>
-      </w:r>
-      <w:r>
-        <w:t xml:space="preserve">We still don’t know if the application </w:t>
-      </w:r>
-      <w:r>
-        <w:t xml:space="preserve">as a whole </w:t>
-      </w:r>
-      <w:r>
-        <w:t xml:space="preserve">will correctly </w:t>
-      </w:r>
-      <w:r>
-        <w:t xml:space="preserve">integrate </w:t>
-      </w:r>
-      <w:r>
-        <w:t>those tiny units</w:t>
-      </w:r>
-      <w:r>
-        <w:t>, but at least know the queries they would generate are correct, and that helps move the confidence needle a bit.</w:t>
-      </w:r>
-      <w:r>
-        <w:br/>
-      </w:r>
-      <w:r>
-        <w:br/>
-      </w:r>
-      <w:r>
-        <w:t xml:space="preserve">On the other hand, they cost more as well </w:t>
-      </w:r>
-      <w:r>
-        <w:t>because we have to set up real data to run them, and because hitting a real database makes them slower to execute</w:t>
-      </w:r>
-      <w:r>
-        <w:t>.</w:t>
+        <w:t xml:space="preserve">lots </w:t>
+      </w:r>
+      <w:r>
+        <w:t>of things that are difficult to test without standing up the full web stack, hitting it with a browser, parsing the HTML, and executing the JavaScript.</w:t>
       </w:r>
       <w:r>
         <w:br/>
@@ -1041,7 +1404,7 @@
       </w:r>
       <w:proofErr w:type="gramEnd"/>
       <w:r>
-        <w:t>)</w:t>
+        <w:t xml:space="preserve">) </w:t>
       </w:r>
       <w:r>
         <w:br/>
@@ -1050,388 +1413,26 @@
         <w:br/>
       </w:r>
       <w:r>
-        <w:t>D</w:t>
-      </w:r>
-      <w:r>
-        <w:t xml:space="preserve">ata tests are </w:t>
-      </w:r>
-      <w:r>
-        <w:t xml:space="preserve">ideal for testing stuff that happens in the database, and that’s about it. </w:t>
-      </w:r>
-      <w:r>
-        <w:t>We use these to validate calculations that can’t be unit tested, and if we’re doing TDD on a data access component.</w:t>
-      </w:r>
-    </w:p>
-    <w:p>
-      <w:r>
-        <w:t>(</w:t>
-      </w:r>
-      <w:proofErr w:type="gramStart"/>
-      <w:r>
-        <w:t>click</w:t>
-      </w:r>
-      <w:proofErr w:type="gramEnd"/>
-      <w:r>
-        <w:t xml:space="preserve"> for integration</w:t>
-      </w:r>
-      <w:r>
-        <w:t>)</w:t>
-      </w:r>
-      <w:r>
-        <w:t xml:space="preserve"> </w:t>
-      </w:r>
-    </w:p>
-    <w:p>
-      <w:r>
-        <w:t>To get even more confidence in the system, however, we have to start testing those units in concert with each other and not in isolation. That’s where integration tests come in.</w:t>
-      </w:r>
-    </w:p>
-    <w:p>
-      <w:r>
-        <w:t xml:space="preserve">In practical terms, </w:t>
-      </w:r>
-      <w:r>
-        <w:t>data tests and integration tests are very similar</w:t>
-      </w:r>
-      <w:r>
-        <w:t xml:space="preserve">; </w:t>
-      </w:r>
-      <w:r>
-        <w:t>both call some piece of code directly in order to test it</w:t>
-      </w:r>
-      <w:r>
-        <w:t>,</w:t>
-      </w:r>
-      <w:r>
-        <w:t xml:space="preserve"> and </w:t>
-      </w:r>
-      <w:r>
-        <w:t xml:space="preserve">both </w:t>
-      </w:r>
-      <w:r>
-        <w:t xml:space="preserve">use a real </w:t>
-      </w:r>
-      <w:r>
-        <w:t>database</w:t>
-      </w:r>
-      <w:r>
-        <w:t xml:space="preserve"> without any mock objects</w:t>
-      </w:r>
-      <w:r>
-        <w:t xml:space="preserve">. </w:t>
-      </w:r>
-    </w:p>
-    <w:p>
-      <w:r>
-        <w:t xml:space="preserve">The main </w:t>
-      </w:r>
-      <w:r>
-        <w:t xml:space="preserve">difference is that a data test </w:t>
-      </w:r>
-      <w:r>
-        <w:t xml:space="preserve">typically calls </w:t>
-      </w:r>
-      <w:r>
-        <w:t xml:space="preserve">some </w:t>
-      </w:r>
-      <w:r>
-        <w:t>low-level</w:t>
-      </w:r>
-      <w:r>
-        <w:rPr>
-          <w:i/>
-        </w:rPr>
-        <w:t xml:space="preserve"> </w:t>
-      </w:r>
-      <w:r>
-        <w:t>method</w:t>
-      </w:r>
-      <w:r>
-        <w:rPr>
-          <w:i/>
-        </w:rPr>
-        <w:t xml:space="preserve"> </w:t>
-      </w:r>
-      <w:r>
-        <w:t>in the data access layer</w:t>
-      </w:r>
-      <w:r>
-        <w:t xml:space="preserve"> that </w:t>
-      </w:r>
-      <w:r>
-        <w:t>usually</w:t>
-      </w:r>
-      <w:r>
-        <w:t xml:space="preserve"> does not call into any </w:t>
-      </w:r>
-      <w:r>
-        <w:t xml:space="preserve">additional </w:t>
-      </w:r>
-      <w:r>
-        <w:t>components</w:t>
-      </w:r>
-      <w:r>
-        <w:t>. An i</w:t>
-      </w:r>
-      <w:r>
-        <w:t xml:space="preserve">ntegration test typically </w:t>
-      </w:r>
-      <w:r>
-        <w:t xml:space="preserve">calls </w:t>
-      </w:r>
-      <w:r>
-        <w:t xml:space="preserve">some higher-level method </w:t>
-      </w:r>
-      <w:r>
-        <w:t>in the application code</w:t>
-      </w:r>
-      <w:r>
-        <w:t xml:space="preserve"> that </w:t>
-      </w:r>
-      <w:r>
-        <w:rPr>
-          <w:i/>
-        </w:rPr>
-        <w:t xml:space="preserve">does </w:t>
-      </w:r>
-      <w:r>
-        <w:t>have other dependencies</w:t>
-      </w:r>
-      <w:r>
-        <w:t xml:space="preserve">. </w:t>
-      </w:r>
-    </w:p>
-    <w:p>
-      <w:r>
-        <w:t>(</w:t>
-      </w:r>
-      <w:proofErr w:type="gramStart"/>
-      <w:r>
-        <w:t>click</w:t>
-      </w:r>
-      <w:proofErr w:type="gramEnd"/>
-      <w:r>
-        <w:t xml:space="preserve"> for integration test graph</w:t>
-      </w:r>
-      <w:r>
-        <w:t>)</w:t>
-      </w:r>
-      <w:r>
-        <w:br/>
-      </w:r>
-      <w:r>
-        <w:t>By calling into code at a higher level in the stack, integration tests more closely simulate what actually happens in production, and green integration tests give us even more confidence in the system.</w:t>
-      </w:r>
-    </w:p>
-    <w:p>
-      <w:r>
-        <w:t xml:space="preserve">However, </w:t>
-      </w:r>
-      <w:r>
-        <w:t>integration</w:t>
-      </w:r>
-      <w:r>
-        <w:t xml:space="preserve"> tests </w:t>
-      </w:r>
-      <w:r>
-        <w:t>are often more costly to write because they require additional setup work than unit or data tests</w:t>
-      </w:r>
-      <w:r>
-        <w:t xml:space="preserve">. For example, when you test a data access method you just need to worry about setting up the database. But </w:t>
-      </w:r>
-      <w:r>
-        <w:t xml:space="preserve">if you write an integration test against </w:t>
-      </w:r>
-      <w:r>
-        <w:t xml:space="preserve">a controller action method, you might need to set up the database </w:t>
-      </w:r>
-      <w:r>
-        <w:rPr>
-          <w:i/>
-        </w:rPr>
-        <w:t xml:space="preserve">and </w:t>
-      </w:r>
-      <w:r>
-        <w:t xml:space="preserve">create a user object to be the logged in user </w:t>
-      </w:r>
-      <w:r>
-        <w:rPr>
-          <w:i/>
-        </w:rPr>
-        <w:t xml:space="preserve">and </w:t>
-      </w:r>
-      <w:r>
-        <w:t>some session state object.</w:t>
-      </w:r>
-      <w:r>
-        <w:br/>
-      </w:r>
-      <w:r>
-        <w:br/>
-      </w:r>
-      <w:r>
-        <w:t>(</w:t>
-      </w:r>
-      <w:proofErr w:type="gramStart"/>
-      <w:r>
-        <w:t>click</w:t>
-      </w:r>
-      <w:proofErr w:type="gramEnd"/>
-      <w:r>
-        <w:t>)</w:t>
-      </w:r>
-      <w:r>
-        <w:br/>
-      </w:r>
-      <w:r>
-        <w:br/>
-      </w:r>
-      <w:r>
-        <w:t xml:space="preserve">We primarily </w:t>
-      </w:r>
-      <w:r>
-        <w:t xml:space="preserve">use integration tests </w:t>
-      </w:r>
-      <w:r>
-        <w:t xml:space="preserve">when there are business rules that involve multiple components, and </w:t>
+        <w:t>L</w:t>
+      </w:r>
+      <w:r>
+        <w:t xml:space="preserve">et’s say you have a </w:t>
+      </w:r>
+      <w:r>
+        <w:t xml:space="preserve">simple </w:t>
+      </w:r>
+      <w:r>
+        <w:t xml:space="preserve">Edit page. Someone clicks on a link and hits </w:t>
+      </w:r>
+      <w:r>
+        <w:t xml:space="preserve">an </w:t>
+      </w:r>
+      <w:r>
+        <w:t xml:space="preserve">endpoint and the system </w:t>
       </w:r>
       <w:r>
         <w:lastRenderedPageBreak/>
-        <w:t xml:space="preserve">when we don’t really care about the UI. </w:t>
-      </w:r>
-      <w:r>
-        <w:t xml:space="preserve">For example, we have tons of code that handles form posts and does all kinds of data validation and business processing. That code can be validated by examining the changes that are made, or not made, to the database, so we can achieve the desired level of confidence without involving the UI. </w:t>
-      </w:r>
-    </w:p>
-    <w:p>
-      <w:pPr>
-        <w:rPr>
-          <w:u w:val="single"/>
-        </w:rPr>
-      </w:pPr>
-      <w:r>
-        <w:t xml:space="preserve">We </w:t>
-      </w:r>
-      <w:r>
-        <w:rPr>
-          <w:i/>
-        </w:rPr>
-        <w:t xml:space="preserve">could </w:t>
-      </w:r>
-      <w:r>
-        <w:t xml:space="preserve">and </w:t>
-      </w:r>
-      <w:r>
-        <w:rPr>
-          <w:i/>
-        </w:rPr>
-        <w:t xml:space="preserve">do </w:t>
-      </w:r>
-      <w:r>
-        <w:t>write unit tests for much of this logic, but we’ve found that with a complex system there are tons of things that can go wrong at runtime that a unit test with mocks will never identify. So even when components are unit tested, we layer in some integration tests to give us the extra degree of confidence.</w:t>
-      </w:r>
-      <w:r>
-        <w:br/>
-      </w:r>
-      <w:r>
-        <w:br/>
-      </w:r>
-      <w:r>
-        <w:t>(</w:t>
-      </w:r>
-      <w:proofErr w:type="gramStart"/>
-      <w:r>
-        <w:t>click</w:t>
-      </w:r>
-      <w:proofErr w:type="gramEnd"/>
-      <w:r>
-        <w:t xml:space="preserve"> for UI tests)</w:t>
-      </w:r>
-    </w:p>
-    <w:p>
-      <w:pPr>
-        <w:rPr>
-          <w:u w:val="single"/>
-        </w:rPr>
-      </w:pPr>
-      <w:r>
-        <w:rPr>
-          <w:u w:val="single"/>
-        </w:rPr>
-        <w:t>UI tests</w:t>
-      </w:r>
-      <w:r>
-        <w:t xml:space="preserve"> </w:t>
-      </w:r>
-      <w:r>
-        <w:t xml:space="preserve">finish out the trend line. These are the most costly tests </w:t>
-      </w:r>
-      <w:r>
-        <w:t xml:space="preserve">we write because they require the most effort to </w:t>
-      </w:r>
-      <w:r>
-        <w:t>set up</w:t>
-      </w:r>
-      <w:r>
-        <w:t xml:space="preserve"> and </w:t>
-      </w:r>
-      <w:r>
-        <w:t>are the slowest to execute, but they also give us the most confidence in the system.</w:t>
-      </w:r>
-      <w:r>
-        <w:br/>
-      </w:r>
-      <w:r>
-        <w:br/>
-        <w:t xml:space="preserve">We focus our UI tests things that cannot be tested any other way. And if you think about it, there are </w:t>
-      </w:r>
-      <w:r>
-        <w:rPr>
-          <w:i/>
-        </w:rPr>
-        <w:t xml:space="preserve">lots </w:t>
-      </w:r>
-      <w:r>
-        <w:t>of things that are difficult to test without standing up the full web stack, hitting it with a browser, parsing the HTML, and executing the JavaScript.</w:t>
-      </w:r>
-      <w:r>
-        <w:br/>
-      </w:r>
-      <w:r>
-        <w:br/>
-        <w:t>(</w:t>
-      </w:r>
-      <w:proofErr w:type="gramStart"/>
-      <w:r>
-        <w:t>click</w:t>
-      </w:r>
-      <w:proofErr w:type="gramEnd"/>
-      <w:r>
-        <w:t xml:space="preserve">) </w:t>
-      </w:r>
-      <w:r>
-        <w:br/>
-      </w:r>
-      <w:r>
-        <w:br/>
-      </w:r>
-      <w:r>
-        <w:t>L</w:t>
-      </w:r>
-      <w:r>
-        <w:t xml:space="preserve">et’s say you have a </w:t>
-      </w:r>
-      <w:r>
-        <w:t xml:space="preserve">simple </w:t>
-      </w:r>
-      <w:r>
-        <w:t xml:space="preserve">Edit page. Someone clicks on a link and hits </w:t>
-      </w:r>
-      <w:r>
-        <w:t xml:space="preserve">an </w:t>
-      </w:r>
-      <w:r>
-        <w:t xml:space="preserve">endpoint and the system returns an HTML form. The person makes changes to the form and clicks submit, and then the form gets </w:t>
+        <w:t xml:space="preserve">returns an HTML form. The person makes changes to the form and clicks submit, and then the form gets </w:t>
       </w:r>
       <w:proofErr w:type="spellStart"/>
       <w:r>
@@ -1589,160 +1590,12 @@
     </w:p>
     <w:p>
       <w:r>
-        <w:lastRenderedPageBreak/>
         <w:t xml:space="preserve">We rarely, if ever, write UI tests to validate back-end business rules; it’s all about ensuring that the </w:t>
       </w:r>
       <w:r>
         <w:t>browser can parse the HTML, build the DOM, execute the JS, and respond correctly to the user’s input.</w:t>
       </w:r>
     </w:p>
-    <w:p>
-      <w:pPr>
-        <w:pStyle w:val="ListParagraph"/>
-        <w:ind w:left="0"/>
-      </w:pPr>
-      <w:r>
-        <w:t>(</w:t>
-      </w:r>
-      <w:proofErr w:type="gramStart"/>
-      <w:r>
-        <w:t>click</w:t>
-      </w:r>
-      <w:proofErr w:type="gramEnd"/>
-      <w:r>
-        <w:t xml:space="preserve"> for testing pyramid)</w:t>
-      </w:r>
-      <w:r>
-        <w:br/>
-      </w:r>
-      <w:r>
-        <w:br/>
-        <w:t>You may have seen the Testing Pyramid before, which tells you to create a lot of unit tests, fewer integration tests, and even fewer UI tests.</w:t>
-      </w:r>
-    </w:p>
-    <w:p>
-      <w:pPr>
-        <w:pStyle w:val="ListParagraph"/>
-        <w:ind w:left="0"/>
-      </w:pPr>
-    </w:p>
-    <w:p>
-      <w:pPr>
-        <w:pStyle w:val="ListParagraph"/>
-        <w:ind w:left="0"/>
-      </w:pPr>
-      <w:r>
-        <w:t xml:space="preserve">I don’t like thinking of it as a pyramid </w:t>
-      </w:r>
-      <w:r>
-        <w:t xml:space="preserve">though because the pyramid suggests that there is a “proper” proportion of one type of test to another, </w:t>
-      </w:r>
-      <w:r>
-        <w:t>and that type of thinking hasn’t been useful to us.</w:t>
-      </w:r>
-    </w:p>
-    <w:p>
-      <w:pPr>
-        <w:pStyle w:val="ListParagraph"/>
-        <w:ind w:left="0"/>
-      </w:pPr>
-    </w:p>
-    <w:p>
-      <w:pPr>
-        <w:pStyle w:val="ListParagraph"/>
-        <w:ind w:left="0"/>
-      </w:pPr>
-      <w:r>
-        <w:t>(</w:t>
-      </w:r>
-      <w:proofErr w:type="gramStart"/>
-      <w:r>
-        <w:t>click</w:t>
-      </w:r>
-      <w:proofErr w:type="gramEnd"/>
-      <w:r>
-        <w:t xml:space="preserve"> for </w:t>
-      </w:r>
-      <w:r>
-        <w:t>jigsaw</w:t>
-      </w:r>
-      <w:r>
-        <w:t>)</w:t>
-      </w:r>
-      <w:r>
-        <w:br/>
-      </w:r>
-    </w:p>
-    <w:p>
-      <w:pPr>
-        <w:pStyle w:val="ListParagraph"/>
-        <w:ind w:left="0"/>
-      </w:pPr>
-      <w:r>
-        <w:t xml:space="preserve">Instead, </w:t>
-      </w:r>
-      <w:r>
-        <w:t xml:space="preserve">I like to think </w:t>
-      </w:r>
-      <w:r>
-        <w:t xml:space="preserve">of </w:t>
-      </w:r>
-      <w:r>
-        <w:t xml:space="preserve">tests </w:t>
-      </w:r>
-      <w:r>
-        <w:t xml:space="preserve">as </w:t>
-      </w:r>
-      <w:r>
-        <w:t xml:space="preserve">intentionally designed </w:t>
-      </w:r>
-      <w:r>
-        <w:t xml:space="preserve">jigsaw pieces </w:t>
-      </w:r>
-      <w:r>
-        <w:t xml:space="preserve">that work together as a </w:t>
-      </w:r>
-      <w:r>
-        <w:t>w</w:t>
-      </w:r>
-      <w:r>
-        <w:t xml:space="preserve">hole, </w:t>
-      </w:r>
-      <w:r>
-        <w:t xml:space="preserve">with limited overlap, </w:t>
-      </w:r>
-      <w:r>
-        <w:t xml:space="preserve">and </w:t>
-      </w:r>
-      <w:r>
-        <w:t xml:space="preserve">where </w:t>
-      </w:r>
-      <w:r>
-        <w:t xml:space="preserve">each type of test fills in the specific gaps created by other types of tests. </w:t>
-      </w:r>
-    </w:p>
-    <w:p>
-      <w:pPr>
-        <w:pStyle w:val="ListParagraph"/>
-        <w:ind w:left="0"/>
-      </w:pPr>
-    </w:p>
-    <w:p>
-      <w:pPr>
-        <w:pStyle w:val="ListParagraph"/>
-        <w:ind w:left="0"/>
-      </w:pPr>
-      <w:r>
-        <w:t>The actual proportion of each type of test could change from system to system and feature to feature, and as long as you’re using each type of test for the right type of thing, there’s no right or wrong number of UI tests.</w:t>
-      </w:r>
-    </w:p>
-    <w:p>
-      <w:pPr>
-        <w:pStyle w:val="ListParagraph"/>
-        <w:ind w:left="0"/>
-      </w:pPr>
-    </w:p>
-    <w:p/>
     <w:p>
       <w:pPr>
         <w:rPr>
@@ -1750,6 +1603,29 @@
           <w:u w:val="single"/>
         </w:rPr>
       </w:pPr>
+      <w:r>
+        <w:rPr>
+          <w:b/>
+          <w:u w:val="single"/>
+        </w:rPr>
+        <w:t>(</w:t>
+      </w:r>
+      <w:proofErr w:type="gramStart"/>
+      <w:r>
+        <w:rPr>
+          <w:b/>
+          <w:u w:val="single"/>
+        </w:rPr>
+        <w:t>click</w:t>
+      </w:r>
+      <w:proofErr w:type="gramEnd"/>
+      <w:r>
+        <w:rPr>
+          <w:b/>
+          <w:u w:val="single"/>
+        </w:rPr>
+        <w:t xml:space="preserve">) </w:t>
+      </w:r>
       <w:r>
         <w:rPr>
           <w:b/>
@@ -1799,7 +1675,7 @@
         <w:t>?</w:t>
       </w:r>
       <w:r>
-        <w:t xml:space="preserve"> [TODO]</w:t>
+        <w:t xml:space="preserve"> </w:t>
       </w:r>
     </w:p>
     <w:p>
@@ -1840,6 +1716,14 @@
     </w:p>
     <w:p>
       <w:r>
+        <w:t xml:space="preserve">There are interesting things to consider, and problems to solve, hidden within each of </w:t>
+      </w:r>
+      <w:r>
+        <w:t xml:space="preserve">those concerns. </w:t>
+      </w:r>
+    </w:p>
+    <w:p>
+      <w:r>
         <w:t>(</w:t>
       </w:r>
       <w:proofErr w:type="gramStart"/>
@@ -1848,21 +1732,32 @@
       </w:r>
       <w:proofErr w:type="gramEnd"/>
       <w:r>
-        <w:t xml:space="preserve"> for arrows)</w:t>
-      </w:r>
-    </w:p>
-    <w:p>
-      <w:r>
-        <w:t xml:space="preserve">There are interesting things to consider, and problems to solve, hidden within each of </w:t>
-      </w:r>
-      <w:r>
-        <w:t xml:space="preserve">those concerns. </w:t>
-      </w:r>
+        <w:t xml:space="preserve"> for circle)</w:t>
+      </w:r>
+    </w:p>
+    <w:p>
       <w:r>
         <w:t>I think the best way to talk about these is in reverse, starting with the test code itself.</w:t>
       </w:r>
     </w:p>
     <w:p>
+      <w:r>
+        <w:t>Like many teams doing UI testing, w</w:t>
+      </w:r>
+      <w:r>
+        <w:t>e organize our tests using the Page Object pattern</w:t>
+      </w:r>
+      <w:r>
+        <w:t>.</w:t>
+      </w:r>
+      <w:r>
+        <w:t xml:space="preserve"> </w:t>
+      </w:r>
+      <w:r>
+        <w:t xml:space="preserve">The point of this pattern is to create an application-specific API to write your UI tests against. </w:t>
+      </w:r>
+    </w:p>
+    <w:p>
       <w:pPr>
         <w:rPr>
           <w:b/>
@@ -1888,77 +1783,266 @@
         </w:rPr>
         <w:t xml:space="preserve"> for </w:t>
       </w:r>
+      <w:r>
+        <w:rPr>
+          <w:b/>
+        </w:rPr>
+        <w:t>empty page object</w:t>
+      </w:r>
+      <w:r>
+        <w:rPr>
+          <w:b/>
+        </w:rPr>
+        <w:t>)</w:t>
+      </w:r>
+    </w:p>
+    <w:p>
+      <w:r>
+        <w:t xml:space="preserve">Following this pattern, we create </w:t>
+      </w:r>
+      <w:r>
+        <w:t xml:space="preserve">a </w:t>
+      </w:r>
       <w:proofErr w:type="spellStart"/>
       <w:r>
+        <w:t>PageObject</w:t>
+      </w:r>
+      <w:proofErr w:type="spellEnd"/>
+      <w:r>
+        <w:t xml:space="preserve"> class for every page that we want to test</w:t>
+      </w:r>
+      <w:r>
+        <w:t xml:space="preserve">. In this case, I’ll be showing you the </w:t>
+      </w:r>
+      <w:proofErr w:type="spellStart"/>
+      <w:r>
+        <w:t>PageObject</w:t>
+      </w:r>
+      <w:proofErr w:type="spellEnd"/>
+      <w:r>
+        <w:t xml:space="preserve"> for a Login page. </w:t>
+      </w:r>
+    </w:p>
+    <w:p>
+      <w:r>
+        <w:lastRenderedPageBreak/>
+        <w:t xml:space="preserve">Now, the point of a </w:t>
+      </w:r>
+      <w:proofErr w:type="spellStart"/>
+      <w:r>
+        <w:t>PageObject</w:t>
+      </w:r>
+      <w:proofErr w:type="spellEnd"/>
+      <w:r>
+        <w:t xml:space="preserve"> is to create an API that exposes all of the functionality on that page in a way that makes it easy for tests to consume that functionality.</w:t>
+      </w:r>
+    </w:p>
+    <w:p>
+      <w:r>
+        <w:t>(</w:t>
+      </w:r>
+      <w:proofErr w:type="gramStart"/>
+      <w:r>
+        <w:t>click</w:t>
+      </w:r>
+      <w:proofErr w:type="gramEnd"/>
+      <w:r>
+        <w:t xml:space="preserve"> – </w:t>
+      </w:r>
+      <w:r>
+        <w:t>add properties</w:t>
+      </w:r>
+      <w:r>
+        <w:t>)</w:t>
+      </w:r>
+    </w:p>
+    <w:p>
+      <w:r>
+        <w:t xml:space="preserve">The first way that we do that is to create public properties representing the HTML </w:t>
+      </w:r>
+      <w:r>
+        <w:t xml:space="preserve">elements on that page. </w:t>
+      </w:r>
+      <w:r>
+        <w:t xml:space="preserve">For instance, </w:t>
+      </w:r>
+      <w:r>
+        <w:t xml:space="preserve">a </w:t>
+      </w:r>
+      <w:r>
+        <w:t xml:space="preserve">Login </w:t>
+      </w:r>
+      <w:r>
+        <w:t xml:space="preserve">form would obviously contain fields for entering a username and password and a button to submit the form. </w:t>
+      </w:r>
+    </w:p>
+    <w:p>
+      <w:r>
+        <w:t>(</w:t>
+      </w:r>
+      <w:proofErr w:type="gramStart"/>
+      <w:r>
+        <w:t>click</w:t>
+      </w:r>
+      <w:proofErr w:type="gramEnd"/>
+      <w:r>
+        <w:t xml:space="preserve"> – </w:t>
+      </w:r>
+      <w:proofErr w:type="spellStart"/>
+      <w:r>
+        <w:t>FindBy</w:t>
+      </w:r>
+      <w:proofErr w:type="spellEnd"/>
+      <w:r>
+        <w:t>)</w:t>
+      </w:r>
+    </w:p>
+    <w:p>
+      <w:r>
+        <w:t xml:space="preserve">We use Selenium WebDriver which gives us this handy </w:t>
+      </w:r>
+      <w:proofErr w:type="spellStart"/>
+      <w:r>
+        <w:t>FindsBy</w:t>
+      </w:r>
+      <w:proofErr w:type="spellEnd"/>
+      <w:r>
+        <w:t xml:space="preserve"> attribute which </w:t>
+      </w:r>
+      <w:r>
+        <w:t xml:space="preserve">allows us to declaratively map </w:t>
+      </w:r>
+      <w:r>
+        <w:t xml:space="preserve">each element to the DOM. </w:t>
+      </w:r>
+      <w:r>
+        <w:t>There are many different lookup strategies you can use, although the vast majority of our use cases are handled with ID and class names. We’ll talk more about that later.</w:t>
+      </w:r>
+    </w:p>
+    <w:p>
+      <w:r>
+        <w:t>(</w:t>
+      </w:r>
+      <w:proofErr w:type="gramStart"/>
+      <w:r>
+        <w:t>click</w:t>
+      </w:r>
+      <w:proofErr w:type="gramEnd"/>
+      <w:r>
+        <w:t xml:space="preserve"> – method)</w:t>
+      </w:r>
+    </w:p>
+    <w:p>
+      <w:proofErr w:type="spellStart"/>
+      <w:r>
+        <w:t>PageObject</w:t>
+      </w:r>
+      <w:r>
+        <w:t>s</w:t>
+      </w:r>
+      <w:proofErr w:type="spellEnd"/>
+      <w:r>
+        <w:t xml:space="preserve"> </w:t>
+      </w:r>
+      <w:r>
+        <w:t xml:space="preserve">also </w:t>
+      </w:r>
+      <w:r>
+        <w:t xml:space="preserve">provide </w:t>
+      </w:r>
+      <w:r>
+        <w:t xml:space="preserve">public methods that represent the “services” that a page offers. Since the whole point of a login form is to allow someone to log in, the Login page object </w:t>
+      </w:r>
+      <w:r>
+        <w:t xml:space="preserve">might </w:t>
+      </w:r>
+      <w:r>
+        <w:t>contain a “</w:t>
+      </w:r>
+      <w:proofErr w:type="spellStart"/>
+      <w:r>
+        <w:t>LoginAs</w:t>
+      </w:r>
+      <w:proofErr w:type="spellEnd"/>
+      <w:r>
+        <w:t>” method that accepts the username or email address and password and then automates the tasks of assigning those values to the HTML elements and submitting the form.</w:t>
+      </w:r>
+    </w:p>
+    <w:p>
+      <w:r>
+        <w:t>(</w:t>
+      </w:r>
+      <w:proofErr w:type="gramStart"/>
+      <w:r>
+        <w:t>click</w:t>
+      </w:r>
+      <w:proofErr w:type="gramEnd"/>
+      <w:r>
+        <w:t xml:space="preserve"> – app centric)</w:t>
+      </w:r>
+    </w:p>
+    <w:p>
+      <w:pPr>
         <w:rPr>
           <w:b/>
         </w:rPr>
+      </w:pPr>
+      <w:r>
+        <w:t xml:space="preserve">The key point here is that a good </w:t>
+      </w:r>
+      <w:proofErr w:type="spellStart"/>
+      <w:r>
         <w:t>PageObject</w:t>
       </w:r>
       <w:proofErr w:type="spellEnd"/>
       <w:r>
-        <w:rPr>
-          <w:b/>
-        </w:rPr>
-        <w:t>)</w:t>
-      </w:r>
-    </w:p>
-    <w:p>
-      <w:r>
-        <w:t>Like many teams doing UI testing, w</w:t>
-      </w:r>
-      <w:r>
-        <w:t>e organize our tests using the Page Object pattern</w:t>
-      </w:r>
-      <w:r>
-        <w:t>.</w:t>
-      </w:r>
-      <w:r>
-        <w:t xml:space="preserve"> </w:t>
-      </w:r>
-      <w:r>
-        <w:t xml:space="preserve">This pattern has us create a </w:t>
+        <w:t xml:space="preserve"> gives you an </w:t>
+      </w:r>
+      <w:r>
+        <w:rPr>
+          <w:i/>
+        </w:rPr>
+        <w:t xml:space="preserve">application-centric </w:t>
+      </w:r>
+      <w:r>
+        <w:t xml:space="preserve">API for writing tests, rather than an </w:t>
+      </w:r>
+      <w:r>
+        <w:rPr>
+          <w:i/>
+        </w:rPr>
+        <w:t xml:space="preserve">HTML-centric </w:t>
+      </w:r>
+      <w:r>
+        <w:t xml:space="preserve">one. </w:t>
+      </w:r>
+      <w:r>
+        <w:t xml:space="preserve">They should allow a software client, like a test, to do anything that a human being could do, </w:t>
+      </w:r>
+      <w:r>
+        <w:t>but</w:t>
+      </w:r>
+      <w:r>
+        <w:t xml:space="preserve"> without requiring that client to know anything about the specific HTML structure in use.</w:t>
+      </w:r>
+      <w:r>
+        <w:t xml:space="preserve">  </w:t>
+      </w:r>
+    </w:p>
+    <w:p>
+      <w:r>
+        <w:t xml:space="preserve">This not only makes the tests easier to read and understand, but it promotes reuse and reduces duplication. If the HTML structure changes over time, you only need to update the affected </w:t>
       </w:r>
       <w:proofErr w:type="spellStart"/>
       <w:r>
-        <w:t>PageObject</w:t>
+        <w:t>PageObjects</w:t>
       </w:r>
       <w:proofErr w:type="spellEnd"/>
       <w:r>
-        <w:t xml:space="preserve"> class for every page that we want to test, and the job of that </w:t>
-      </w:r>
-      <w:proofErr w:type="spellStart"/>
-      <w:r>
-        <w:t>PageObject</w:t>
-      </w:r>
-      <w:proofErr w:type="spellEnd"/>
-      <w:r>
-        <w:t xml:space="preserve"> is to </w:t>
-      </w:r>
-      <w:r>
-        <w:t xml:space="preserve">provide an API that allows the test code to interact with that page. </w:t>
-      </w:r>
-    </w:p>
-    <w:p>
-      <w:r>
-        <w:t xml:space="preserve">This is an example of a </w:t>
-      </w:r>
-      <w:proofErr w:type="spellStart"/>
-      <w:r>
-        <w:t>PageObject</w:t>
-      </w:r>
-      <w:proofErr w:type="spellEnd"/>
-      <w:r>
-        <w:t xml:space="preserve"> for a Login page.</w:t>
-      </w:r>
-      <w:r>
-        <w:t xml:space="preserve"> </w:t>
-      </w:r>
-    </w:p>
-    <w:p>
-      <w:r>
-        <w:t xml:space="preserve"> </w:t>
-      </w:r>
+        <w:t xml:space="preserve"> and not every single test that works with those elements.</w:t>
+      </w:r>
+    </w:p>
+    <w:p>
       <w:r>
         <w:t>(</w:t>
       </w:r>
@@ -1968,200 +2052,12 @@
       </w:r>
       <w:proofErr w:type="gramEnd"/>
       <w:r>
-        <w:t xml:space="preserve"> – properties highlighted)</w:t>
-      </w:r>
-    </w:p>
-    <w:p>
-      <w:r>
-        <w:lastRenderedPageBreak/>
-        <w:t xml:space="preserve">The first thing that a </w:t>
-      </w:r>
-      <w:proofErr w:type="spellStart"/>
-      <w:r>
-        <w:t>PageObject</w:t>
-      </w:r>
-      <w:proofErr w:type="spellEnd"/>
-      <w:r>
-        <w:t xml:space="preserve"> does is expose public properties representing the HTML elements on that page. </w:t>
-      </w:r>
-      <w:r>
-        <w:t xml:space="preserve">For instance, </w:t>
-      </w:r>
-      <w:r>
-        <w:t xml:space="preserve">a </w:t>
-      </w:r>
-      <w:r>
-        <w:t xml:space="preserve">Login </w:t>
-      </w:r>
-      <w:r>
-        <w:t xml:space="preserve">form would obviously contain fields for entering a username and password and a button to submit the form. </w:t>
-      </w:r>
-    </w:p>
-    <w:p>
-      <w:r>
-        <w:t>(</w:t>
-      </w:r>
-      <w:proofErr w:type="gramStart"/>
-      <w:r>
-        <w:t>click</w:t>
-      </w:r>
-      <w:proofErr w:type="gramEnd"/>
-      <w:r>
-        <w:t xml:space="preserve"> – </w:t>
-      </w:r>
-      <w:proofErr w:type="spellStart"/>
-      <w:r>
-        <w:t>FindBy</w:t>
-      </w:r>
-      <w:proofErr w:type="spellEnd"/>
-      <w:r>
-        <w:t>)</w:t>
-      </w:r>
-    </w:p>
-    <w:p>
-      <w:r>
-        <w:t xml:space="preserve">We use Selenium WebDriver which gives us this handy </w:t>
-      </w:r>
-      <w:proofErr w:type="spellStart"/>
-      <w:r>
-        <w:t>FindsBy</w:t>
-      </w:r>
-      <w:proofErr w:type="spellEnd"/>
-      <w:r>
-        <w:t xml:space="preserve"> attribute which </w:t>
-      </w:r>
-      <w:r>
-        <w:t xml:space="preserve">allows us to declaratively map </w:t>
-      </w:r>
-      <w:r>
-        <w:t xml:space="preserve">each element to the DOM. </w:t>
-      </w:r>
-      <w:r>
-        <w:t>There are many different lookup strategies you can use, although the vast majority of our use cases are handled with ID and class names. We’ll talk more about that later.</w:t>
-      </w:r>
-    </w:p>
-    <w:p>
-      <w:r>
-        <w:t>(</w:t>
-      </w:r>
-      <w:proofErr w:type="gramStart"/>
-      <w:r>
-        <w:t>click</w:t>
-      </w:r>
-      <w:proofErr w:type="gramEnd"/>
-      <w:r>
-        <w:t xml:space="preserve"> – method)</w:t>
-      </w:r>
-    </w:p>
-    <w:p>
-      <w:proofErr w:type="spellStart"/>
-      <w:r>
-        <w:t>PageObject</w:t>
-      </w:r>
-      <w:r>
-        <w:t>s</w:t>
-      </w:r>
-      <w:proofErr w:type="spellEnd"/>
-      <w:r>
-        <w:t xml:space="preserve"> </w:t>
-      </w:r>
-      <w:r>
-        <w:t xml:space="preserve">also </w:t>
-      </w:r>
-      <w:r>
-        <w:t xml:space="preserve">provide </w:t>
-      </w:r>
-      <w:r>
-        <w:t xml:space="preserve">public methods that represent the “services” that a page offers. Since the whole point of a login form is to allow someone to log in, the Login page object </w:t>
-      </w:r>
-      <w:r>
-        <w:t xml:space="preserve">might </w:t>
-      </w:r>
-      <w:r>
-        <w:t>contain a “</w:t>
-      </w:r>
-      <w:proofErr w:type="spellStart"/>
-      <w:r>
-        <w:t>LoginAs</w:t>
-      </w:r>
-      <w:proofErr w:type="spellEnd"/>
-      <w:r>
-        <w:t>” method that accepts the username or email address and password and then automates the tasks of assigning those values to the HTML elements and submitting the form.</w:t>
-      </w:r>
-    </w:p>
-    <w:p>
-      <w:r>
-        <w:t>(</w:t>
-      </w:r>
-      <w:proofErr w:type="gramStart"/>
-      <w:r>
-        <w:t>click</w:t>
-      </w:r>
-      <w:proofErr w:type="gramEnd"/>
-      <w:r>
-        <w:t xml:space="preserve"> – app centric)</w:t>
-      </w:r>
-    </w:p>
-    <w:p>
-      <w:pPr>
-        <w:rPr>
-          <w:b/>
-        </w:rPr>
-      </w:pPr>
-      <w:r>
-        <w:t xml:space="preserve">The key point here is that a good </w:t>
-      </w:r>
-      <w:proofErr w:type="spellStart"/>
-      <w:r>
-        <w:t>PageObject</w:t>
-      </w:r>
-      <w:proofErr w:type="spellEnd"/>
-      <w:r>
-        <w:t xml:space="preserve"> gives you an </w:t>
-      </w:r>
-      <w:r>
-        <w:rPr>
-          <w:i/>
-        </w:rPr>
-        <w:t xml:space="preserve">application-centric </w:t>
-      </w:r>
-      <w:r>
-        <w:t xml:space="preserve">API for writing tests, rather than an </w:t>
-      </w:r>
-      <w:r>
-        <w:rPr>
-          <w:i/>
-        </w:rPr>
-        <w:t xml:space="preserve">HTML-centric </w:t>
-      </w:r>
-      <w:r>
-        <w:t xml:space="preserve">one. </w:t>
-      </w:r>
-      <w:r>
-        <w:t xml:space="preserve">They should allow a software client, like a test, to do anything that a human being could do, </w:t>
-      </w:r>
-      <w:r>
-        <w:t>but</w:t>
-      </w:r>
-      <w:r>
-        <w:t xml:space="preserve"> without requiring that client to know anything about the specific HTML structure in use.</w:t>
-      </w:r>
-      <w:r>
-        <w:t xml:space="preserve">  </w:t>
-      </w:r>
-    </w:p>
-    <w:p>
-      <w:r>
-        <w:t xml:space="preserve">This not only makes the tests easier to read and understand, but it promotes reuse and reduces duplication. If the HTML structure changes over time, you only need to update the affected </w:t>
-      </w:r>
-      <w:proofErr w:type="spellStart"/>
-      <w:r>
-        <w:t>PageObjects</w:t>
-      </w:r>
-      <w:proofErr w:type="spellEnd"/>
-      <w:r>
-        <w:t xml:space="preserve"> and not every single test that works with those elements.</w:t>
-      </w:r>
+        <w:t xml:space="preserve"> for “methods, not properties”)</w:t>
+      </w:r>
+    </w:p>
+    <w:p>
+      <w:bookmarkStart w:id="0" w:name="_GoBack"/>
+      <w:bookmarkEnd w:id="0"/>
     </w:p>
     <w:p>
       <w:r>
@@ -2264,6 +2160,7 @@
     </w:p>
     <w:p>
       <w:r>
+        <w:lastRenderedPageBreak/>
         <w:t xml:space="preserve">You can apply this pattern for a single page application as well. In a single page app you still have separate contexts or views that the page can be in, so you could create a </w:t>
       </w:r>
       <w:proofErr w:type="spellStart"/>
@@ -2303,7 +2200,6 @@
     </w:p>
     <w:p>
       <w:r>
-        <w:lastRenderedPageBreak/>
         <w:t>(</w:t>
       </w:r>
       <w:proofErr w:type="gramStart"/>
@@ -2623,6 +2519,7 @@
         <w:br/>
       </w:r>
       <w:r>
+        <w:lastRenderedPageBreak/>
         <w:t xml:space="preserve">Our app </w:t>
       </w:r>
       <w:r>
@@ -2651,11 +2548,7 @@
         <w:t>Just like with unit tests, we want failures to be meaningful and actionable. Having 50 tests fail because of some totally unrelated change elsewhere in the system is the exact opposite of a “meaningful</w:t>
       </w:r>
       <w:r>
-        <w:t xml:space="preserve"> and </w:t>
-      </w:r>
-      <w:r>
-        <w:lastRenderedPageBreak/>
-        <w:t>actionable</w:t>
+        <w:t xml:space="preserve"> and actionable</w:t>
       </w:r>
       <w:r>
         <w:t>” failure.</w:t>
@@ -2998,6 +2891,7 @@
     </w:p>
     <w:p>
       <w:r>
+        <w:lastRenderedPageBreak/>
         <w:t xml:space="preserve">Once we have a </w:t>
       </w:r>
       <w:proofErr w:type="spellStart"/>
@@ -3037,253 +2931,253 @@
     </w:p>
     <w:p>
       <w:r>
+        <w:t>As you might imagine, these application</w:t>
+      </w:r>
+      <w:r>
+        <w:t xml:space="preserve"> processes </w:t>
+      </w:r>
+      <w:r>
+        <w:t xml:space="preserve">can be very complex. </w:t>
+      </w:r>
+      <w:r>
+        <w:t xml:space="preserve">Applicants </w:t>
+      </w:r>
+      <w:r>
+        <w:t>need to fill out lots of different forms that collect lots of different data, they need to pay fees, other people might need to conduct background checks</w:t>
+      </w:r>
+      <w:r>
+        <w:t xml:space="preserve"> or review the applications in different ways, and all of this stuff needs to be configured in our system.</w:t>
+      </w:r>
+      <w:r>
+        <w:t xml:space="preserve"> And because those data entry forms are so critical to the application process, we decided we needed to write UI tests for them.</w:t>
+      </w:r>
+    </w:p>
+    <w:p>
+      <w:r>
+        <w:t xml:space="preserve">As we started writing more and more UI tests for those features we very quickly realized that test data management would be one of those things where a “best practice” just doesn’t exist, and that every decision we would make would be flawed in </w:t>
+      </w:r>
+      <w:r>
+        <w:t xml:space="preserve">one </w:t>
+      </w:r>
+      <w:r>
+        <w:t>way</w:t>
+      </w:r>
+      <w:r>
+        <w:t xml:space="preserve"> or another</w:t>
+      </w:r>
+      <w:r>
+        <w:t xml:space="preserve">. </w:t>
+      </w:r>
+      <w:r>
+        <w:t xml:space="preserve">This is a big part of why I say that </w:t>
+      </w:r>
+      <w:r>
+        <w:t>UI testing is “trade-offs all the way down”</w:t>
+      </w:r>
+      <w:r>
+        <w:t>.</w:t>
+      </w:r>
+    </w:p>
+    <w:p>
+      <w:r>
+        <w:t>(</w:t>
+      </w:r>
+      <w:proofErr w:type="gramStart"/>
+      <w:r>
+        <w:t>click</w:t>
+      </w:r>
+      <w:proofErr w:type="gramEnd"/>
+      <w:r>
+        <w:t xml:space="preserve"> for 2</w:t>
+      </w:r>
+      <w:r>
+        <w:rPr>
+          <w:vertAlign w:val="superscript"/>
+        </w:rPr>
+        <w:t>nd</w:t>
+      </w:r>
+      <w:r>
+        <w:t xml:space="preserve"> comic slide)</w:t>
+      </w:r>
+    </w:p>
+    <w:p>
+      <w:r>
+        <w:t xml:space="preserve">Since there is no “best practice” that </w:t>
+      </w:r>
+      <w:r>
+        <w:rPr>
+          <w:i/>
+        </w:rPr>
+        <w:t xml:space="preserve">always </w:t>
+      </w:r>
+      <w:r>
+        <w:t xml:space="preserve">works, I can’t tell </w:t>
+      </w:r>
+      <w:r>
+        <w:t xml:space="preserve">you exactly what you </w:t>
+      </w:r>
+      <w:r>
+        <w:rPr>
+          <w:i/>
+        </w:rPr>
+        <w:t xml:space="preserve">should </w:t>
+      </w:r>
+      <w:r>
+        <w:t>do in your own tests</w:t>
+      </w:r>
+      <w:r>
+        <w:t xml:space="preserve">. Instead, I want to lay out the </w:t>
+      </w:r>
+      <w:r>
+        <w:t xml:space="preserve">different decisions you have to make, the trade-offs that each decision involves, and our advice for negotiating </w:t>
+      </w:r>
+      <w:r>
+        <w:t>those trade-offs</w:t>
+      </w:r>
+      <w:r>
+        <w:t>.</w:t>
+      </w:r>
+    </w:p>
+    <w:p>
+      <w:r>
+        <w:t xml:space="preserve">As an example, pretend </w:t>
+      </w:r>
+      <w:r>
+        <w:t xml:space="preserve">that we want to write a UI test for one of the data entry forms that my system can display to an applicant. The first decision that we have to make is whether our test should render a pre-existing form that’s already been configured in the database, </w:t>
+      </w:r>
+      <w:r>
+        <w:t xml:space="preserve">or </w:t>
+      </w:r>
+      <w:r>
+        <w:t xml:space="preserve">whether that test should </w:t>
+      </w:r>
+      <w:r>
+        <w:t xml:space="preserve">create a brand new </w:t>
+      </w:r>
+      <w:r>
+        <w:t>form as part of the test itself</w:t>
+      </w:r>
+      <w:r>
+        <w:t>.</w:t>
+      </w:r>
+    </w:p>
+    <w:p>
+      <w:r>
+        <w:t>(</w:t>
+      </w:r>
+      <w:proofErr w:type="gramStart"/>
+      <w:r>
+        <w:t>click</w:t>
+      </w:r>
+      <w:proofErr w:type="gramEnd"/>
+      <w:r>
+        <w:t xml:space="preserve"> – pre-existing)</w:t>
+      </w:r>
+    </w:p>
+    <w:p>
+      <w:r>
+        <w:t>Let’s say we decide to render a pre-existing form.</w:t>
+      </w:r>
+      <w:r>
+        <w:t xml:space="preserve"> That will make our test very easy to write because there’s little to no setup cost</w:t>
+      </w:r>
+      <w:r>
+        <w:t xml:space="preserve"> because the data already exists</w:t>
+      </w:r>
+      <w:r>
+        <w:t xml:space="preserve">, but </w:t>
+      </w:r>
+      <w:r>
+        <w:t>how does the developer remember which pre-existing data to reference?</w:t>
+      </w:r>
+    </w:p>
+    <w:p>
+      <w:r>
+        <w:t>(</w:t>
+      </w:r>
+      <w:proofErr w:type="gramStart"/>
+      <w:r>
+        <w:t>click</w:t>
+      </w:r>
+      <w:proofErr w:type="gramEnd"/>
+      <w:r>
+        <w:t xml:space="preserve"> for </w:t>
+      </w:r>
+      <w:r>
+        <w:t xml:space="preserve">test + </w:t>
+      </w:r>
+      <w:r>
+        <w:t>index)</w:t>
+      </w:r>
+    </w:p>
+    <w:p>
+      <w:r>
+        <w:t xml:space="preserve">To make our jobs easier, we’ll want </w:t>
+      </w:r>
+      <w:r>
+        <w:t>some sort of</w:t>
+      </w:r>
+      <w:r>
+        <w:t xml:space="preserve"> list or</w:t>
+      </w:r>
+      <w:r>
+        <w:t xml:space="preserve"> index of all of the pre-staged data entry forms that are in </w:t>
+      </w:r>
+      <w:r>
+        <w:t xml:space="preserve">the </w:t>
+      </w:r>
+      <w:r>
+        <w:t>test database</w:t>
+      </w:r>
+      <w:r>
+        <w:t xml:space="preserve"> so that programmers can easily locate a suitable record from that index</w:t>
+      </w:r>
+      <w:r>
+        <w:t xml:space="preserve">. </w:t>
+      </w:r>
+      <w:r>
+        <w:t xml:space="preserve">And in </w:t>
+      </w:r>
+      <w:r>
+        <w:t>the beginning, when</w:t>
+      </w:r>
+      <w:r>
+        <w:t xml:space="preserve"> the system doesn’t have many features,</w:t>
+      </w:r>
+      <w:r>
+        <w:t xml:space="preserve"> the list of pre-staged data </w:t>
+      </w:r>
+      <w:r>
+        <w:t>will be small</w:t>
+      </w:r>
+      <w:r>
+        <w:t xml:space="preserve">. </w:t>
+      </w:r>
+    </w:p>
+    <w:p>
+      <w:r>
+        <w:t xml:space="preserve">In this example there’s a list of constants, each representing the ID of an existing record with some defining characteristic. If I want a form that collects a fee then I can load this one, if I want a form that has a multi-tabbed UI then I load this one, and if I want a form that </w:t>
+      </w:r>
+      <w:r>
+        <w:t>requires manual review or audit then I can load this one. Simple enough.</w:t>
+      </w:r>
+    </w:p>
+    <w:p>
+      <w:r>
+        <w:t>(</w:t>
+      </w:r>
+      <w:proofErr w:type="gramStart"/>
+      <w:r>
+        <w:t>click</w:t>
+      </w:r>
+      <w:proofErr w:type="gramEnd"/>
+      <w:r>
+        <w:t xml:space="preserve"> for expanded index)</w:t>
+      </w:r>
+    </w:p>
+    <w:p>
+      <w:r>
         <w:lastRenderedPageBreak/>
-        <w:t>As you might imagine, these application</w:t>
-      </w:r>
-      <w:r>
-        <w:t xml:space="preserve"> processes </w:t>
-      </w:r>
-      <w:r>
-        <w:t xml:space="preserve">can be very complex. </w:t>
-      </w:r>
-      <w:r>
-        <w:t xml:space="preserve">Applicants </w:t>
-      </w:r>
-      <w:r>
-        <w:t>need to fill out lots of different forms that collect lots of different data, they need to pay fees, other people might need to conduct background checks</w:t>
-      </w:r>
-      <w:r>
-        <w:t xml:space="preserve"> or review the applications in different ways, and all of this stuff needs to be configured in our system.</w:t>
-      </w:r>
-      <w:r>
-        <w:t xml:space="preserve"> And because those data entry forms are so critical to the application process, we decided we needed to write UI tests for them.</w:t>
-      </w:r>
-    </w:p>
-    <w:p>
-      <w:r>
-        <w:t xml:space="preserve">As we started writing more and more UI tests for those features we very quickly realized that test data management would be one of those things where a “best practice” just doesn’t exist, and that every decision we would make would be flawed in </w:t>
-      </w:r>
-      <w:r>
-        <w:t xml:space="preserve">one </w:t>
-      </w:r>
-      <w:r>
-        <w:t>way</w:t>
-      </w:r>
-      <w:r>
-        <w:t xml:space="preserve"> or another</w:t>
-      </w:r>
-      <w:r>
-        <w:t xml:space="preserve">. </w:t>
-      </w:r>
-      <w:r>
-        <w:t xml:space="preserve">This is a big part of why I say that </w:t>
-      </w:r>
-      <w:r>
-        <w:t>UI testing is “trade-offs all the way down”</w:t>
-      </w:r>
-      <w:r>
-        <w:t>.</w:t>
-      </w:r>
-    </w:p>
-    <w:p>
-      <w:r>
-        <w:t>(</w:t>
-      </w:r>
-      <w:proofErr w:type="gramStart"/>
-      <w:r>
-        <w:t>click</w:t>
-      </w:r>
-      <w:proofErr w:type="gramEnd"/>
-      <w:r>
-        <w:t xml:space="preserve"> for 2</w:t>
-      </w:r>
-      <w:r>
-        <w:rPr>
-          <w:vertAlign w:val="superscript"/>
-        </w:rPr>
-        <w:t>nd</w:t>
-      </w:r>
-      <w:r>
-        <w:t xml:space="preserve"> comic slide)</w:t>
-      </w:r>
-    </w:p>
-    <w:p>
-      <w:r>
-        <w:t xml:space="preserve">Since there is no “best practice” that </w:t>
-      </w:r>
-      <w:r>
-        <w:rPr>
-          <w:i/>
-        </w:rPr>
-        <w:t xml:space="preserve">always </w:t>
-      </w:r>
-      <w:r>
-        <w:t xml:space="preserve">works, I can’t tell </w:t>
-      </w:r>
-      <w:r>
-        <w:t xml:space="preserve">you exactly what you </w:t>
-      </w:r>
-      <w:r>
-        <w:rPr>
-          <w:i/>
-        </w:rPr>
-        <w:t xml:space="preserve">should </w:t>
-      </w:r>
-      <w:r>
-        <w:t>do in your own tests</w:t>
-      </w:r>
-      <w:r>
-        <w:t xml:space="preserve">. Instead, I want to lay out the </w:t>
-      </w:r>
-      <w:r>
-        <w:t xml:space="preserve">different decisions you have to make, the trade-offs that each decision involves, and our advice for negotiating </w:t>
-      </w:r>
-      <w:r>
-        <w:t>those trade-offs</w:t>
-      </w:r>
-      <w:r>
-        <w:t>.</w:t>
-      </w:r>
-    </w:p>
-    <w:p>
-      <w:r>
-        <w:t xml:space="preserve">As an example, pretend </w:t>
-      </w:r>
-      <w:r>
-        <w:t xml:space="preserve">that we want to write a UI test for one of the data entry forms that my system can display to an applicant. The first decision that we have to make is whether our test should render a pre-existing form that’s already been configured in the database, </w:t>
-      </w:r>
-      <w:r>
-        <w:t xml:space="preserve">or </w:t>
-      </w:r>
-      <w:r>
-        <w:t xml:space="preserve">whether that test should </w:t>
-      </w:r>
-      <w:r>
-        <w:t xml:space="preserve">create a brand new </w:t>
-      </w:r>
-      <w:r>
-        <w:t>form as part of the test itself</w:t>
-      </w:r>
-      <w:r>
-        <w:t>.</w:t>
-      </w:r>
-    </w:p>
-    <w:p>
-      <w:r>
-        <w:t>(</w:t>
-      </w:r>
-      <w:proofErr w:type="gramStart"/>
-      <w:r>
-        <w:t>click</w:t>
-      </w:r>
-      <w:proofErr w:type="gramEnd"/>
-      <w:r>
-        <w:t xml:space="preserve"> – pre-existing)</w:t>
-      </w:r>
-    </w:p>
-    <w:p>
-      <w:r>
-        <w:t>Let’s say we decide to render a pre-existing form.</w:t>
-      </w:r>
-      <w:r>
-        <w:t xml:space="preserve"> That will make our test very easy to write because there’s little to no setup cost</w:t>
-      </w:r>
-      <w:r>
-        <w:t xml:space="preserve"> because the data already exists</w:t>
-      </w:r>
-      <w:r>
-        <w:t xml:space="preserve">, but </w:t>
-      </w:r>
-      <w:r>
-        <w:t>how does the developer remember which pre-existing data to reference?</w:t>
-      </w:r>
-    </w:p>
-    <w:p>
-      <w:r>
-        <w:t>(</w:t>
-      </w:r>
-      <w:proofErr w:type="gramStart"/>
-      <w:r>
-        <w:t>click</w:t>
-      </w:r>
-      <w:proofErr w:type="gramEnd"/>
-      <w:r>
-        <w:t xml:space="preserve"> for </w:t>
-      </w:r>
-      <w:r>
-        <w:t xml:space="preserve">test + </w:t>
-      </w:r>
-      <w:r>
-        <w:t>index)</w:t>
-      </w:r>
-    </w:p>
-    <w:p>
-      <w:r>
-        <w:t xml:space="preserve">To make our jobs easier, we’ll want </w:t>
-      </w:r>
-      <w:r>
-        <w:t>some sort of</w:t>
-      </w:r>
-      <w:r>
-        <w:t xml:space="preserve"> list or</w:t>
-      </w:r>
-      <w:r>
-        <w:t xml:space="preserve"> index of all of the pre-staged data entry forms that are in </w:t>
-      </w:r>
-      <w:r>
-        <w:t xml:space="preserve">the </w:t>
-      </w:r>
-      <w:r>
-        <w:t>test database</w:t>
-      </w:r>
-      <w:r>
-        <w:t xml:space="preserve"> so that programmers can easily locate a suitable record from that index</w:t>
-      </w:r>
-      <w:r>
-        <w:t xml:space="preserve">. </w:t>
-      </w:r>
-      <w:r>
-        <w:t xml:space="preserve">And in </w:t>
-      </w:r>
-      <w:r>
-        <w:t>the beginning, when</w:t>
-      </w:r>
-      <w:r>
-        <w:t xml:space="preserve"> the system doesn’t have many features,</w:t>
-      </w:r>
-      <w:r>
-        <w:t xml:space="preserve"> the list of pre-staged data </w:t>
-      </w:r>
-      <w:r>
-        <w:t>will be small</w:t>
-      </w:r>
-      <w:r>
-        <w:t xml:space="preserve">. </w:t>
-      </w:r>
-    </w:p>
-    <w:p>
-      <w:r>
-        <w:t xml:space="preserve">In this example there’s a list of constants, each representing the ID of an existing record with some defining characteristic. If I want a form that collects a fee then I can load this one, if I want a form that has a multi-tabbed UI then I load this one, and if I want a form that </w:t>
-      </w:r>
-      <w:r>
-        <w:t>requires manual review or audit then I can load this one. Simple enough.</w:t>
-      </w:r>
-    </w:p>
-    <w:p>
-      <w:r>
-        <w:t>(</w:t>
-      </w:r>
-      <w:proofErr w:type="gramStart"/>
-      <w:r>
-        <w:t>click</w:t>
-      </w:r>
-      <w:proofErr w:type="gramEnd"/>
-      <w:r>
-        <w:t xml:space="preserve"> for expanded index)</w:t>
-      </w:r>
-    </w:p>
-    <w:p>
-      <w:r>
         <w:t>But t</w:t>
       </w:r>
       <w:r>
@@ -3336,7 +3230,6 @@
     </w:p>
     <w:p>
       <w:r>
-        <w:lastRenderedPageBreak/>
         <w:t>And w</w:t>
       </w:r>
       <w:r>
@@ -3595,7 +3488,11 @@
         <w:t>as is necessary to avoid the difficult part of creating data on the fly. For instance, going back to those data e</w:t>
       </w:r>
       <w:r>
-        <w:t xml:space="preserve">ntry forms in my system, </w:t>
+        <w:t xml:space="preserve">ntry </w:t>
+      </w:r>
+      <w:r>
+        <w:lastRenderedPageBreak/>
+        <w:t xml:space="preserve">forms in my system, </w:t>
       </w:r>
       <w:r>
         <w:t xml:space="preserve">creating the base form takes a lot of stuff, but configuring the specific fields on a form is fairly simple. So rather than have a large number of highly specialized pre-existing forms in the system, we just have one or two that are designed to be augmented by individual tests. </w:t>
@@ -3631,11 +3528,7 @@
         <w:t xml:space="preserve">least amount of data possible </w:t>
       </w:r>
       <w:r>
-        <w:t xml:space="preserve">to avoid the </w:t>
-      </w:r>
-      <w:r>
-        <w:lastRenderedPageBreak/>
-        <w:t xml:space="preserve">most costly part of data setup, </w:t>
+        <w:t xml:space="preserve">to avoid the most costly part of data setup, </w:t>
       </w:r>
       <w:r>
         <w:t xml:space="preserve">and push </w:t>
@@ -3894,6 +3787,7 @@
     </w:p>
     <w:p>
       <w:r>
+        <w:lastRenderedPageBreak/>
         <w:t>(</w:t>
       </w:r>
       <w:proofErr w:type="gramStart"/>
@@ -3972,7 +3866,6 @@
         <w:br/>
       </w:r>
       <w:r>
-        <w:lastRenderedPageBreak/>
         <w:br/>
       </w:r>
       <w:r>
@@ -4234,6 +4127,7 @@
     </w:p>
     <w:p>
       <w:r>
+        <w:lastRenderedPageBreak/>
         <w:t xml:space="preserve">This isn’t the </w:t>
       </w:r>
       <w:r>
@@ -4280,163 +4174,163 @@
     </w:p>
     <w:p>
       <w:r>
+        <w:t>(</w:t>
+      </w:r>
+      <w:proofErr w:type="gramStart"/>
+      <w:r>
+        <w:t>click</w:t>
+      </w:r>
+      <w:proofErr w:type="gramEnd"/>
+      <w:r>
+        <w:t>)</w:t>
+      </w:r>
+    </w:p>
+    <w:p>
+      <w:r>
+        <w:t xml:space="preserve">But for today, the point I’m making is that if you decide to have your UI tests create their own data, </w:t>
+      </w:r>
+      <w:r>
+        <w:rPr>
+          <w:u w:val="single"/>
+        </w:rPr>
+        <w:t>do not create that test data by hand</w:t>
+      </w:r>
+      <w:r>
+        <w:t>. Doing that is a huge mistake. I don’t care if you create your own data helper library like we did or if you use some other tool, as long as it keeps the tests short and tidy and they only need to specify the values that matter to the test at hand.</w:t>
+      </w:r>
+    </w:p>
+    <w:p>
+      <w:r>
+        <w:t>(</w:t>
+      </w:r>
+      <w:proofErr w:type="gramStart"/>
+      <w:r>
+        <w:t>click</w:t>
+      </w:r>
+      <w:proofErr w:type="gramEnd"/>
+      <w:r>
+        <w:t xml:space="preserve"> for caching)</w:t>
+      </w:r>
+    </w:p>
+    <w:p>
+      <w:r>
+        <w:t xml:space="preserve">There’s one other problem that you might run into when creating data in the body of each test, and that’s caching. If the website is caching data, and your tests are making changes to that data behind the scenes, </w:t>
+      </w:r>
+      <w:r>
+        <w:t xml:space="preserve">you’re going to need some way to refresh that </w:t>
+      </w:r>
+      <w:r>
+        <w:t xml:space="preserve">web </w:t>
+      </w:r>
+      <w:r>
+        <w:t xml:space="preserve">cache before accessing </w:t>
+      </w:r>
+      <w:r>
+        <w:t xml:space="preserve">the </w:t>
+      </w:r>
+      <w:r>
+        <w:t>data through the UI.</w:t>
+      </w:r>
+    </w:p>
+    <w:p>
+      <w:r>
+        <w:t>We’ve addressed this by creating an endpoint in our app that will refresh the cache, and we’ve added a “</w:t>
+      </w:r>
+      <w:proofErr w:type="spellStart"/>
+      <w:r>
+        <w:t>refreshCache</w:t>
+      </w:r>
+      <w:proofErr w:type="spellEnd"/>
+      <w:r>
+        <w:t xml:space="preserve">” method to our base test class. Any test that creates data of a cached type can call this method to issue </w:t>
+      </w:r>
+      <w:r>
+        <w:t xml:space="preserve">an </w:t>
+      </w:r>
+      <w:r>
+        <w:t xml:space="preserve">AJAX </w:t>
+      </w:r>
+      <w:r>
+        <w:t>request to that endpoint</w:t>
+      </w:r>
+      <w:r>
+        <w:t xml:space="preserve"> to synchronize everything</w:t>
+      </w:r>
+      <w:r>
+        <w:t>.</w:t>
+      </w:r>
+    </w:p>
+    <w:p>
+      <w:pPr>
+        <w:rPr>
+          <w:u w:val="single"/>
+        </w:rPr>
+      </w:pPr>
+      <w:r>
+        <w:rPr>
+          <w:u w:val="single"/>
+        </w:rPr>
+        <w:t>Summary</w:t>
+      </w:r>
+    </w:p>
+    <w:p>
+      <w:r>
+        <w:t xml:space="preserve">To summarize, using existing data can make individual tests easier to write, as long as the data you want to use already exists in your test database, but it can make tests harder to maintain over time. Staging the data in the first place can be a pain, and it can be really difficult to manage and classify all of those existing entities in a usable way. And if your tests need to </w:t>
+      </w:r>
+      <w:r>
+        <w:rPr>
+          <w:i/>
+        </w:rPr>
+        <w:t xml:space="preserve">modify </w:t>
+      </w:r>
+      <w:r>
+        <w:t>data then you run the risk that one test changes data that could impact another test.</w:t>
+      </w:r>
+    </w:p>
+    <w:p>
+      <w:r>
+        <w:t xml:space="preserve">Writing each test to create its own test data is </w:t>
+      </w:r>
+      <w:r>
+        <w:rPr>
+          <w:i/>
+        </w:rPr>
+        <w:t xml:space="preserve">usually </w:t>
+      </w:r>
+      <w:r>
+        <w:t xml:space="preserve">the better approach. It makes the tests easier to read and understand and avoids all the headaches of global data, but it can also make tests harder to write </w:t>
+      </w:r>
+      <w:r>
+        <w:t xml:space="preserve">if you have a large or complex object graph. Also, </w:t>
+      </w:r>
+      <w:r>
+        <w:t>every time you run the test suite you’ll end up with a ream of newly created junk data in the database. To mitigate those issues, invest in a library of data creation helpers to simplify the test authoring and invest in some tools or utilities that can easily restore the database to a known clean state on demand.</w:t>
+      </w:r>
+    </w:p>
+    <w:p>
+      <w:r>
+        <w:t xml:space="preserve">For example, we have a single command line utility that we can execute that will delete our local database, restore it from the most recent snapshot in source control, and then re-apply any </w:t>
+      </w:r>
+      <w:r>
+        <w:t>migration scripts from the local working copy. That allows us to quickly and easily discard all of that junk data and get back to a clean state.</w:t>
+      </w:r>
+    </w:p>
+    <w:p>
+      <w:r>
+        <w:t>Those helpers and automation scripts aren’t free and may take a little bit of effort, but they are crucial to making this approach succeed over time.</w:t>
+      </w:r>
+    </w:p>
+    <w:p>
+      <w:pPr>
+        <w:rPr>
+          <w:u w:val="single"/>
+        </w:rPr>
+      </w:pPr>
+      <w:r>
+        <w:rPr>
+          <w:u w:val="single"/>
+        </w:rPr>
         <w:lastRenderedPageBreak/>
-        <w:t>(</w:t>
-      </w:r>
-      <w:proofErr w:type="gramStart"/>
-      <w:r>
-        <w:t>click</w:t>
-      </w:r>
-      <w:proofErr w:type="gramEnd"/>
-      <w:r>
-        <w:t>)</w:t>
-      </w:r>
-    </w:p>
-    <w:p>
-      <w:r>
-        <w:t xml:space="preserve">But for today, the point I’m making is that if you decide to have your UI tests create their own data, </w:t>
-      </w:r>
-      <w:r>
-        <w:rPr>
-          <w:u w:val="single"/>
-        </w:rPr>
-        <w:t>do not create that test data by hand</w:t>
-      </w:r>
-      <w:r>
-        <w:t>. Doing that is a huge mistake. I don’t care if you create your own data helper library like we did or if you use some other tool, as long as it keeps the tests short and tidy and they only need to specify the values that matter to the test at hand.</w:t>
-      </w:r>
-    </w:p>
-    <w:p>
-      <w:r>
-        <w:t>(</w:t>
-      </w:r>
-      <w:proofErr w:type="gramStart"/>
-      <w:r>
-        <w:t>click</w:t>
-      </w:r>
-      <w:proofErr w:type="gramEnd"/>
-      <w:r>
-        <w:t xml:space="preserve"> for caching)</w:t>
-      </w:r>
-    </w:p>
-    <w:p>
-      <w:r>
-        <w:t xml:space="preserve">There’s one other problem that you might run into when creating data in the body of each test, and that’s caching. If the website is caching data, and your tests are making changes to that data behind the scenes, </w:t>
-      </w:r>
-      <w:r>
-        <w:t xml:space="preserve">you’re going to need some way to refresh that </w:t>
-      </w:r>
-      <w:r>
-        <w:t xml:space="preserve">web </w:t>
-      </w:r>
-      <w:r>
-        <w:t xml:space="preserve">cache before accessing </w:t>
-      </w:r>
-      <w:r>
-        <w:t xml:space="preserve">the </w:t>
-      </w:r>
-      <w:r>
-        <w:t>data through the UI.</w:t>
-      </w:r>
-    </w:p>
-    <w:p>
-      <w:r>
-        <w:t>We’ve addressed this by creating an endpoint in our app that will refresh the cache, and we’ve added a “</w:t>
-      </w:r>
-      <w:proofErr w:type="spellStart"/>
-      <w:r>
-        <w:t>refreshCache</w:t>
-      </w:r>
-      <w:proofErr w:type="spellEnd"/>
-      <w:r>
-        <w:t xml:space="preserve">” method to our base test class. Any test that creates data of a cached type can call this method to issue </w:t>
-      </w:r>
-      <w:r>
-        <w:t xml:space="preserve">an </w:t>
-      </w:r>
-      <w:r>
-        <w:t xml:space="preserve">AJAX </w:t>
-      </w:r>
-      <w:r>
-        <w:t>request to that endpoint</w:t>
-      </w:r>
-      <w:r>
-        <w:t xml:space="preserve"> to synchronize everything</w:t>
-      </w:r>
-      <w:r>
-        <w:t>.</w:t>
-      </w:r>
-    </w:p>
-    <w:p>
-      <w:pPr>
-        <w:rPr>
-          <w:u w:val="single"/>
-        </w:rPr>
-      </w:pPr>
-      <w:r>
-        <w:rPr>
-          <w:u w:val="single"/>
-        </w:rPr>
-        <w:t>Summary</w:t>
-      </w:r>
-    </w:p>
-    <w:p>
-      <w:r>
-        <w:t xml:space="preserve">To summarize, using existing data can make individual tests easier to write, as long as the data you want to use already exists in your test database, but it can make tests harder to maintain over time. Staging the data in the first place can be a pain, and it can be really difficult to manage and classify all of those existing entities in a usable way. And if your tests need to </w:t>
-      </w:r>
-      <w:r>
-        <w:rPr>
-          <w:i/>
-        </w:rPr>
-        <w:t xml:space="preserve">modify </w:t>
-      </w:r>
-      <w:r>
-        <w:t>data then you run the risk that one test changes data that could impact another test.</w:t>
-      </w:r>
-    </w:p>
-    <w:p>
-      <w:r>
-        <w:t xml:space="preserve">Writing each test to create its own test data is </w:t>
-      </w:r>
-      <w:r>
-        <w:rPr>
-          <w:i/>
-        </w:rPr>
-        <w:t xml:space="preserve">usually </w:t>
-      </w:r>
-      <w:r>
-        <w:t xml:space="preserve">the better approach. It makes the tests easier to read and understand and avoids all the headaches of global data, but it can also make tests harder to write </w:t>
-      </w:r>
-      <w:r>
-        <w:t xml:space="preserve">if you have a large or complex object graph. Also, </w:t>
-      </w:r>
-      <w:r>
-        <w:t>every time you run the test suite you’ll end up with a ream of newly created junk data in the database. To mitigate those issues, invest in a library of data creation helpers to simplify the test authoring and invest in some tools or utilities that can easily restore the database to a known clean state on demand.</w:t>
-      </w:r>
-    </w:p>
-    <w:p>
-      <w:r>
-        <w:t xml:space="preserve">For example, we have a single command line utility that we can execute that will delete our local database, restore it from the most recent snapshot in source control, and then re-apply any </w:t>
-      </w:r>
-      <w:r>
-        <w:t>migration scripts from the local working copy. That allows us to quickly and easily discard all of that junk data and get back to a clean state.</w:t>
-      </w:r>
-    </w:p>
-    <w:p>
-      <w:r>
-        <w:t>Those helpers and automation scripts aren’t free and may take a little bit of effort, but they are crucial to making this approach succeed over time.</w:t>
-      </w:r>
-    </w:p>
-    <w:p>
-      <w:pPr>
-        <w:rPr>
-          <w:u w:val="single"/>
-        </w:rPr>
-      </w:pPr>
-      <w:r>
-        <w:rPr>
-          <w:u w:val="single"/>
-        </w:rPr>
         <w:t>(</w:t>
       </w:r>
       <w:proofErr w:type="gramStart"/>
@@ -4503,7 +4397,6 @@
         </w:numPr>
       </w:pPr>
       <w:r>
-        <w:lastRenderedPageBreak/>
         <w:t>First, write a test that navigates to the New Widget form</w:t>
       </w:r>
       <w:r>
@@ -4740,6 +4633,7 @@
     </w:p>
     <w:p>
       <w:r>
+        <w:lastRenderedPageBreak/>
         <w:t>T</w:t>
       </w:r>
       <w:r>
@@ -4777,476 +4671,178 @@
     </w:p>
     <w:p>
       <w:r>
+        <w:t>.</w:t>
+      </w:r>
+    </w:p>
+    <w:p>
+      <w:r>
+        <w:rPr>
+          <w:u w:val="single"/>
+        </w:rPr>
+        <w:t xml:space="preserve"> </w:t>
+      </w:r>
+      <w:r>
+        <w:rPr>
+          <w:u w:val="single"/>
+        </w:rPr>
+        <w:t>(</w:t>
+      </w:r>
+      <w:proofErr w:type="gramStart"/>
+      <w:r>
+        <w:rPr>
+          <w:u w:val="single"/>
+        </w:rPr>
+        <w:t>click</w:t>
+      </w:r>
+      <w:proofErr w:type="gramEnd"/>
+      <w:r>
+        <w:rPr>
+          <w:u w:val="single"/>
+        </w:rPr>
+        <w:t xml:space="preserve"> for CSS classes)</w:t>
+      </w:r>
+    </w:p>
+    <w:p>
+      <w:r>
+        <w:t xml:space="preserve">The second technique I want to talk about has to do with how your UI tests </w:t>
+      </w:r>
+      <w:r>
+        <w:t>interact with the DOM.</w:t>
+      </w:r>
+    </w:p>
+    <w:p>
+      <w:r>
+        <w:t xml:space="preserve">When we first started writing UI tests, people tried to write the test without making any changes to the UI code. When the HTML was complex, and the test needed to be very specific about what is was referencing, we ended up with </w:t>
+      </w:r>
+      <w:proofErr w:type="spellStart"/>
+      <w:r>
+        <w:t>PageObject</w:t>
+      </w:r>
+      <w:proofErr w:type="spellEnd"/>
+      <w:r>
+        <w:t xml:space="preserve"> references </w:t>
+      </w:r>
+      <w:r>
+        <w:t>like this</w:t>
+      </w:r>
+      <w:r>
+        <w:t>.</w:t>
+      </w:r>
+    </w:p>
+    <w:p>
+      <w:r>
+        <w:t>(</w:t>
+      </w:r>
+      <w:proofErr w:type="gramStart"/>
+      <w:r>
+        <w:t>click</w:t>
+      </w:r>
+      <w:proofErr w:type="gramEnd"/>
+      <w:r>
+        <w:t xml:space="preserve"> for ugly CSS)</w:t>
+      </w:r>
+    </w:p>
+    <w:p>
+      <w:r>
+        <w:t xml:space="preserve">This is looking for a link inside of </w:t>
+      </w:r>
+      <w:proofErr w:type="gramStart"/>
+      <w:r>
+        <w:t>a the</w:t>
+      </w:r>
+      <w:proofErr w:type="gramEnd"/>
+      <w:r>
+        <w:t xml:space="preserve"> first span inside of a td that is part of a table row with a specific class.</w:t>
+      </w:r>
+    </w:p>
+    <w:p>
+      <w:r>
+        <w:t xml:space="preserve">Hopefully you can already see why this would be brittle, because even a </w:t>
+      </w:r>
+      <w:r>
+        <w:t>tiny change to the HTML structure</w:t>
+      </w:r>
+      <w:r>
+        <w:t>, such as changing this span to a div,</w:t>
+      </w:r>
+      <w:r>
+        <w:t xml:space="preserve"> could break the test.</w:t>
+      </w:r>
+    </w:p>
+    <w:p>
+      <w:r>
+        <w:t>(</w:t>
+      </w:r>
+      <w:proofErr w:type="gramStart"/>
+      <w:r>
+        <w:t>click</w:t>
+      </w:r>
+      <w:proofErr w:type="gramEnd"/>
+      <w:r>
+        <w:t xml:space="preserve"> for refactored)</w:t>
+      </w:r>
+    </w:p>
+    <w:p>
+      <w:r>
+        <w:t>As a result, we started using UI-test-specific markers which look like this: “selenium-foo-bar” and “data-selenium-</w:t>
+      </w:r>
+      <w:proofErr w:type="spellStart"/>
+      <w:r>
+        <w:t>baz</w:t>
+      </w:r>
+      <w:proofErr w:type="spellEnd"/>
+      <w:r>
+        <w:t xml:space="preserve">=’42’”. </w:t>
+      </w:r>
+    </w:p>
+    <w:p>
+      <w:r>
+        <w:t>The “selenium” prefix means that these CSS classes are not to be used for styling, and the data elements are not to be used in any JavaScript (other than script executed by a UI test). Developers are encouraged to add these markers to a page whenever it simplifies a DOM lookup for a test.</w:t>
+      </w:r>
+    </w:p>
+    <w:p>
+      <w:r>
+        <w:t xml:space="preserve">I’m not saying that we </w:t>
+      </w:r>
+      <w:r>
+        <w:rPr>
+          <w:i/>
+        </w:rPr>
+        <w:t xml:space="preserve">never </w:t>
+      </w:r>
+      <w:r>
+        <w:t>use normal CSS classes in a test, it just depends on the purpose of the test. If the whole point of the test is to verify that a</w:t>
+      </w:r>
+      <w:r>
+        <w:t>n element with a specific class exists, then obviously you should just test for that class.</w:t>
+      </w:r>
+    </w:p>
+    <w:p>
+      <w:r>
+        <w:t>But if there is no natural CSS class or ID that makes the test easy, then don’t do something fragile like testing a complex dependency chain or searching for a specific piece of text when you could search for one of these markers instead.</w:t>
+      </w:r>
+    </w:p>
+    <w:p>
+      <w:r>
+        <w:rPr>
+          <w:u w:val="single"/>
+        </w:rPr>
+        <w:t>Test harnesses</w:t>
+      </w:r>
+    </w:p>
+    <w:p>
+      <w:r>
+        <w:t>The next technique I want to talk about is test harnesses.</w:t>
+      </w:r>
+    </w:p>
+    <w:p>
+      <w:r>
+        <w:t xml:space="preserve">Because my system is so dynamic and configurable, it’s not always easy to get to a page or context where a given feature is used. </w:t>
+      </w:r>
+    </w:p>
+    <w:p>
+      <w:r>
         <w:lastRenderedPageBreak/>
-        <w:t>.</w:t>
-      </w:r>
-    </w:p>
-    <w:p>
-      <w:r>
-        <w:rPr>
-          <w:b/>
-          <w:u w:val="single"/>
-        </w:rPr>
-        <w:t>(</w:t>
-      </w:r>
-      <w:proofErr w:type="gramStart"/>
-      <w:r>
-        <w:rPr>
-          <w:b/>
-          <w:u w:val="single"/>
-        </w:rPr>
-        <w:t>click</w:t>
-      </w:r>
-      <w:proofErr w:type="gramEnd"/>
-      <w:r>
-        <w:rPr>
-          <w:b/>
-          <w:u w:val="single"/>
-        </w:rPr>
-        <w:t xml:space="preserve"> for </w:t>
-      </w:r>
-      <w:r>
-        <w:rPr>
-          <w:b/>
-          <w:u w:val="single"/>
-        </w:rPr>
-        <w:t>Writing UI-testable code</w:t>
-      </w:r>
-      <w:r>
-        <w:rPr>
-          <w:b/>
-          <w:u w:val="single"/>
-        </w:rPr>
-        <w:t>)</w:t>
-      </w:r>
-    </w:p>
-    <w:p>
-      <w:r>
-        <w:t xml:space="preserve">The last thing I want to </w:t>
-      </w:r>
-      <w:r>
-        <w:t>share with you is some techniques that we use to make our systems more easily testable through the UI.</w:t>
-      </w:r>
-    </w:p>
-    <w:p>
-      <w:r>
-        <w:t xml:space="preserve">The first technique is </w:t>
-      </w:r>
-      <w:r>
-        <w:t xml:space="preserve">basically a way of </w:t>
-      </w:r>
-      <w:r>
-        <w:rPr>
-          <w:i/>
-        </w:rPr>
-        <w:t xml:space="preserve">avoiding </w:t>
-      </w:r>
-      <w:r>
-        <w:t>UI tests by designing your code to be unit or integration testable instead, because it</w:t>
-      </w:r>
-      <w:r>
-        <w:t>’</w:t>
-      </w:r>
-      <w:r>
-        <w:t>s easier to unit test a view model than UI test through the browser.</w:t>
-      </w:r>
-    </w:p>
-    <w:p>
-      <w:r>
-        <w:t>(</w:t>
-      </w:r>
-      <w:proofErr w:type="gramStart"/>
-      <w:r>
-        <w:t>click</w:t>
-      </w:r>
-      <w:proofErr w:type="gramEnd"/>
-      <w:r>
-        <w:t xml:space="preserve"> for </w:t>
-      </w:r>
-      <w:r>
-        <w:t>view</w:t>
-      </w:r>
-      <w:r>
-        <w:t>)</w:t>
-      </w:r>
-    </w:p>
-    <w:p>
-      <w:r>
-        <w:t xml:space="preserve">A common scenario we encounter is a requirement that some piece of information is hidden or visible based upon some other condition. </w:t>
-      </w:r>
-    </w:p>
-    <w:p>
-      <w:r>
-        <w:t xml:space="preserve">For example, let’s say that if a user has an active license then </w:t>
-      </w:r>
-      <w:r>
-        <w:t xml:space="preserve">their license end date </w:t>
-      </w:r>
-      <w:r>
-        <w:t>should be displayed on their My Account page. If they aren’t licensed then we show some default text otherwise.</w:t>
-      </w:r>
-    </w:p>
-    <w:p>
-      <w:r>
-        <w:t>If this rule is important enough that it justifies a test, the only way to do that is through a UI test, and the UI test would look like this:</w:t>
-      </w:r>
-    </w:p>
-    <w:p>
-      <w:r>
-        <w:t>(</w:t>
-      </w:r>
-      <w:proofErr w:type="gramStart"/>
-      <w:r>
-        <w:t>click</w:t>
-      </w:r>
-      <w:proofErr w:type="gramEnd"/>
-      <w:r>
-        <w:t xml:space="preserve"> for UI test)</w:t>
-      </w:r>
-    </w:p>
-    <w:p>
-      <w:r>
-        <w:t>F</w:t>
-      </w:r>
-      <w:r>
-        <w:t xml:space="preserve">irst we have to create </w:t>
-      </w:r>
-      <w:r>
-        <w:t xml:space="preserve">a new user in the database, save it, spin up the browser, </w:t>
-      </w:r>
-      <w:r>
-        <w:t xml:space="preserve">log in as that user, </w:t>
-      </w:r>
-      <w:r>
-        <w:t xml:space="preserve">navigate to </w:t>
-      </w:r>
-      <w:r>
-        <w:t xml:space="preserve">the </w:t>
-      </w:r>
-      <w:r>
-        <w:t xml:space="preserve">My Account page, and </w:t>
-      </w:r>
-      <w:r>
-        <w:t xml:space="preserve">then utilize a </w:t>
-      </w:r>
-      <w:proofErr w:type="spellStart"/>
-      <w:r>
-        <w:t>PageObject</w:t>
-      </w:r>
-      <w:proofErr w:type="spellEnd"/>
-      <w:r>
-        <w:t xml:space="preserve"> to access the HTML element representing the email.</w:t>
-      </w:r>
-    </w:p>
-    <w:p>
-      <w:r>
-        <w:t>(</w:t>
-      </w:r>
-      <w:proofErr w:type="gramStart"/>
-      <w:r>
-        <w:t>click</w:t>
-      </w:r>
-      <w:proofErr w:type="gramEnd"/>
-      <w:r>
-        <w:t xml:space="preserve"> for negative case)</w:t>
-      </w:r>
-    </w:p>
-    <w:p>
-      <w:r>
-        <w:t xml:space="preserve">We’ll probably </w:t>
-      </w:r>
-      <w:r>
-        <w:t xml:space="preserve">also </w:t>
-      </w:r>
-      <w:r>
-        <w:t xml:space="preserve">want </w:t>
-      </w:r>
-      <w:r>
-        <w:t xml:space="preserve">to </w:t>
-      </w:r>
-      <w:r>
-        <w:t xml:space="preserve">test the negative case, in which the </w:t>
-      </w:r>
-      <w:r>
-        <w:t xml:space="preserve">dates do </w:t>
-      </w:r>
-      <w:r>
-        <w:t xml:space="preserve">NOT show up if the user </w:t>
-      </w:r>
-      <w:r>
-        <w:t xml:space="preserve">is not licensed, which means </w:t>
-      </w:r>
-      <w:r>
-        <w:t xml:space="preserve">creating a second copy of this test and </w:t>
-      </w:r>
-      <w:r>
-        <w:t>having a second UI test repeat the whole process.</w:t>
-      </w:r>
-    </w:p>
-    <w:p>
-      <w:r>
-        <w:t>(</w:t>
-      </w:r>
-      <w:proofErr w:type="gramStart"/>
-      <w:r>
-        <w:t>click</w:t>
-      </w:r>
-      <w:proofErr w:type="gramEnd"/>
-      <w:r>
-        <w:t xml:space="preserve"> for refactored view</w:t>
-      </w:r>
-      <w:r>
-        <w:t xml:space="preserve"> + test</w:t>
-      </w:r>
-      <w:r>
-        <w:t>)</w:t>
-      </w:r>
-    </w:p>
-    <w:p>
-      <w:r>
-        <w:t xml:space="preserve">Alternatively, we could </w:t>
-      </w:r>
-      <w:r>
-        <w:t>move that logic into a method on the view model and then test that m</w:t>
-      </w:r>
-      <w:r>
-        <w:t>ethod directly with a unit test, which is much easier to write and way faster to execute.</w:t>
-      </w:r>
-    </w:p>
-    <w:p>
-      <w:r>
-        <w:t>(</w:t>
-      </w:r>
-      <w:proofErr w:type="gramStart"/>
-      <w:r>
-        <w:t>click</w:t>
-      </w:r>
-      <w:proofErr w:type="gramEnd"/>
-      <w:r>
-        <w:t xml:space="preserve"> for </w:t>
-      </w:r>
-      <w:proofErr w:type="spellStart"/>
-      <w:r>
-        <w:t>TestCase</w:t>
-      </w:r>
-      <w:proofErr w:type="spellEnd"/>
-      <w:r>
-        <w:t>)</w:t>
-      </w:r>
-    </w:p>
-    <w:p>
-      <w:r>
-        <w:t xml:space="preserve">Extracting code into unit tests really pays off when you’re testing multiple permutations of something because you can </w:t>
-      </w:r>
-      <w:proofErr w:type="spellStart"/>
-      <w:r>
-        <w:t>parametertize</w:t>
-      </w:r>
-      <w:proofErr w:type="spellEnd"/>
-      <w:r>
-        <w:t xml:space="preserve"> the test, and now we have a single test that covers both the positive and negative cases and will execute in a fraction of the UI test.</w:t>
-      </w:r>
-    </w:p>
-    <w:p>
-      <w:pPr>
-        <w:jc w:val="both"/>
-      </w:pPr>
-      <w:r>
-        <w:t>You can’t always get away with this</w:t>
-      </w:r>
-      <w:r>
-        <w:t xml:space="preserve">. </w:t>
-      </w:r>
-      <w:r>
-        <w:t xml:space="preserve">This works best when you’re testing HTML that’s rendered on the server, rather than on the client, and unit tests </w:t>
-      </w:r>
-      <w:r>
-        <w:t xml:space="preserve">won’t detect if the string is being output, but then hidden with CSS or removed from the DOM with JavaScript. </w:t>
-      </w:r>
-      <w:r>
-        <w:t xml:space="preserve">That’s where your critical thinking comes into play – if the feature in question is on a highly dynamic page with lots of runtime complexity then maybe </w:t>
-      </w:r>
-      <w:r>
-        <w:t xml:space="preserve">a </w:t>
-      </w:r>
-      <w:r>
-        <w:t xml:space="preserve">UI test makes sense. </w:t>
-      </w:r>
-    </w:p>
-    <w:p>
-      <w:pPr>
-        <w:jc w:val="both"/>
-      </w:pPr>
-      <w:r>
-        <w:t xml:space="preserve">But if the feature in question is a simple HTML details page then </w:t>
-      </w:r>
-      <w:r>
-        <w:t>you’re much better off keeping your views simple and stupid and putting formatting logic where it can be unit tested instead.</w:t>
-      </w:r>
-    </w:p>
-    <w:p>
-      <w:r>
-        <w:rPr>
-          <w:u w:val="single"/>
-        </w:rPr>
-        <w:lastRenderedPageBreak/>
-        <w:t>(</w:t>
-      </w:r>
-      <w:proofErr w:type="gramStart"/>
-      <w:r>
-        <w:rPr>
-          <w:u w:val="single"/>
-        </w:rPr>
-        <w:t>click</w:t>
-      </w:r>
-      <w:proofErr w:type="gramEnd"/>
-      <w:r>
-        <w:rPr>
-          <w:u w:val="single"/>
-        </w:rPr>
-        <w:t xml:space="preserve"> for CSS classes)</w:t>
-      </w:r>
-    </w:p>
-    <w:p>
-      <w:r>
-        <w:t xml:space="preserve">The second technique I want to talk about has to do with how your UI tests </w:t>
-      </w:r>
-      <w:r>
-        <w:t>interact with the DOM.</w:t>
-      </w:r>
-    </w:p>
-    <w:p>
-      <w:r>
-        <w:t xml:space="preserve">When we first started writing UI tests, people tried to write the test without making any changes to the UI code. When the HTML was complex, and the test needed to be very specific about what is was referencing, we ended up with </w:t>
-      </w:r>
-      <w:proofErr w:type="spellStart"/>
-      <w:r>
-        <w:t>PageObject</w:t>
-      </w:r>
-      <w:proofErr w:type="spellEnd"/>
-      <w:r>
-        <w:t xml:space="preserve"> references </w:t>
-      </w:r>
-      <w:r>
-        <w:t>like this</w:t>
-      </w:r>
-      <w:r>
-        <w:t>.</w:t>
-      </w:r>
-    </w:p>
-    <w:p>
-      <w:r>
-        <w:t>(</w:t>
-      </w:r>
-      <w:proofErr w:type="gramStart"/>
-      <w:r>
-        <w:t>click</w:t>
-      </w:r>
-      <w:proofErr w:type="gramEnd"/>
-      <w:r>
-        <w:t xml:space="preserve"> for ugly CSS)</w:t>
-      </w:r>
-    </w:p>
-    <w:p>
-      <w:r>
-        <w:t xml:space="preserve">This is looking for a link inside of </w:t>
-      </w:r>
-      <w:proofErr w:type="gramStart"/>
-      <w:r>
-        <w:t>a the</w:t>
-      </w:r>
-      <w:proofErr w:type="gramEnd"/>
-      <w:r>
-        <w:t xml:space="preserve"> first span inside of a td that is part of a table row with a specific class.</w:t>
-      </w:r>
-    </w:p>
-    <w:p>
-      <w:r>
-        <w:t xml:space="preserve">Hopefully you can already see why this would be brittle, because even a </w:t>
-      </w:r>
-      <w:r>
-        <w:t>tiny change to the HTML structure</w:t>
-      </w:r>
-      <w:r>
-        <w:t>, such as changing this span to a div,</w:t>
-      </w:r>
-      <w:r>
-        <w:t xml:space="preserve"> could break the test.</w:t>
-      </w:r>
-    </w:p>
-    <w:p>
-      <w:r>
-        <w:t>(</w:t>
-      </w:r>
-      <w:proofErr w:type="gramStart"/>
-      <w:r>
-        <w:t>click</w:t>
-      </w:r>
-      <w:proofErr w:type="gramEnd"/>
-      <w:r>
-        <w:t xml:space="preserve"> for refactored)</w:t>
-      </w:r>
-    </w:p>
-    <w:p>
-      <w:r>
-        <w:t>As a result, we started using UI-test-specific markers which look like this: “selenium-foo-bar” and “data-selenium-</w:t>
-      </w:r>
-      <w:proofErr w:type="spellStart"/>
-      <w:r>
-        <w:t>baz</w:t>
-      </w:r>
-      <w:proofErr w:type="spellEnd"/>
-      <w:r>
-        <w:t xml:space="preserve">=’42’”. </w:t>
-      </w:r>
-    </w:p>
-    <w:p>
-      <w:r>
-        <w:t>The “selenium” prefix means that these CSS classes are not to be used for styling, and the data elements are not to be used in any JavaScript (other than script executed by a UI test). Developers are encouraged to add these markers to a page whenever it simplifies a DOM lookup for a test.</w:t>
-      </w:r>
-    </w:p>
-    <w:p>
-      <w:r>
-        <w:t xml:space="preserve">I’m not saying that we </w:t>
-      </w:r>
-      <w:r>
-        <w:rPr>
-          <w:i/>
-        </w:rPr>
-        <w:t xml:space="preserve">never </w:t>
-      </w:r>
-      <w:r>
-        <w:t>use normal CSS classes in a test, it just depends on the purpose of the test. If the whole point of the test is to verify that a</w:t>
-      </w:r>
-      <w:r>
-        <w:t>n element with a specific class exists, then obviously you should just test for that class.</w:t>
-      </w:r>
-    </w:p>
-    <w:p>
-      <w:r>
-        <w:t>But if there is no natural CSS class or ID that makes the test easy, then don’t do something fragile like testing a complex dependency chain or searching for a specific piece of text when you could search for one of these markers instead.</w:t>
-      </w:r>
-    </w:p>
-    <w:p>
-      <w:r>
-        <w:rPr>
-          <w:u w:val="single"/>
-        </w:rPr>
-        <w:t>Test harnesses</w:t>
-      </w:r>
-    </w:p>
-    <w:p>
-      <w:r>
-        <w:t>The next technique I want to talk about is test harnesses.</w:t>
-      </w:r>
-    </w:p>
-    <w:p>
-      <w:r>
-        <w:t xml:space="preserve">Because my system is so dynamic and configurable, it’s not always easy to get to a page or context where a given feature is used. </w:t>
-      </w:r>
-    </w:p>
-    <w:p>
-      <w:r>
         <w:t xml:space="preserve">For instance, </w:t>
       </w:r>
       <w:r>
@@ -5289,7 +4885,6 @@
     </w:p>
     <w:p>
       <w:r>
-        <w:lastRenderedPageBreak/>
         <w:t>The idea is that whenever you have a nontrivial piece of UI, you should design or package it as a “component” or helper so that it can be more easily re-used. Even if the UI is heavily coupled to the functionality of a single page, and you don’t think you’d ever re-use it on a different page, wrapping that UI into a component makes it easier to reason about and makes it easier to test.</w:t>
       </w:r>
     </w:p>
@@ -5446,7 +5041,11 @@
         <w:t>for real</w:t>
       </w:r>
       <w:r>
-        <w:t>, so our practice is to write at least 1 test that covers the component in some sort of in-app happy path scenario. The purpose of this test isn’t to confirm any specific piece of functionality, but just to make sure that everything is wired up together.</w:t>
+        <w:t xml:space="preserve">, so our practice is to write at least 1 test that covers the component in some sort of in-app </w:t>
+      </w:r>
+      <w:r>
+        <w:lastRenderedPageBreak/>
+        <w:t>happy path scenario. The purpose of this test isn’t to confirm any specific piece of functionality, but just to make sure that everything is wired up together.</w:t>
       </w:r>
     </w:p>
     <w:p>
@@ -5494,7 +5093,6 @@
     </w:p>
     <w:p>
       <w:r>
-        <w:lastRenderedPageBreak/>
         <w:t>Make this strategy a first class part of your process. This is something you should be talking about regularly with your team. And if you find yourself testing what feels like “business logic” via the UI, look for ways to refactor the code so that you can unit test that logic instead.</w:t>
       </w:r>
     </w:p>
@@ -5681,7 +5279,6 @@
         </w:numPr>
       </w:pPr>
       <w:r>
-        <w:lastRenderedPageBreak/>
         <w:t>unique, test-specific IDs, classes</w:t>
       </w:r>
     </w:p>
@@ -5731,12 +5328,275 @@
         </w:numPr>
       </w:pPr>
       <w:r>
-        <w:t>Develop a fail-safe lookup alg</w:t>
-      </w:r>
-      <w:bookmarkStart w:id="0" w:name="_GoBack"/>
-      <w:bookmarkEnd w:id="0"/>
-      <w:r>
-        <w:t>orithm (</w:t>
+        <w:t>Develop a fail-safe lookup algorithm (</w:t>
+      </w:r>
+    </w:p>
+    <w:p/>
+    <w:p/>
+    <w:p/>
+    <w:p/>
+    <w:p>
+      <w:r>
+        <w:rPr>
+          <w:b/>
+          <w:u w:val="single"/>
+        </w:rPr>
+        <w:t>Graveyard</w:t>
+      </w:r>
+    </w:p>
+    <w:p/>
+    <w:p>
+      <w:r>
+        <w:t>For obvious reasons it’s silly to spin up an entire browser and click through your site just to validate a computation, when it’s much easier to do that as a unit test.</w:t>
+      </w:r>
+    </w:p>
+    <w:p>
+      <w:r>
+        <w:t>Likewise, if the code you want to test lives in a single component with minimal interactions with other parts of the app, it’s probably unnecessary to use the browser.</w:t>
+      </w:r>
+    </w:p>
+    <w:p>
+      <w:r>
+        <w:t>(</w:t>
+      </w:r>
+      <w:proofErr w:type="gramStart"/>
+      <w:r>
+        <w:t>graphic</w:t>
+      </w:r>
+      <w:proofErr w:type="gramEnd"/>
+      <w:r>
+        <w:t>: unit, no integration tests)</w:t>
+      </w:r>
+      <w:r>
+        <w:br/>
+      </w:r>
+      <w:r>
+        <w:br/>
+        <w:t>The problem is that unit tests only tell us that we have tiny bits of code that work correctly in isolation. That’s it; they don’t give us any confidence whatsoever that those individual units will work correctly as an integrated system. These tests could be green even if the database doesn’t exist yet!</w:t>
+      </w:r>
+    </w:p>
+    <w:p>
+      <w:r>
+        <w:lastRenderedPageBreak/>
+        <w:t xml:space="preserve">One way to increase the level of confidence we get from the test suite is to hit an actual database. Some teams call </w:t>
+      </w:r>
+      <w:r>
+        <w:rPr>
+          <w:i/>
+        </w:rPr>
+        <w:t xml:space="preserve">any </w:t>
+      </w:r>
+      <w:r>
+        <w:t>test that hits a database an “integration” test but I think it’s helpful to differentiate between “data tests” and “integration tests”.</w:t>
+      </w:r>
+    </w:p>
+    <w:p>
+      <w:r>
+        <w:t>(</w:t>
+      </w:r>
+      <w:proofErr w:type="gramStart"/>
+      <w:r>
+        <w:t>click</w:t>
+      </w:r>
+      <w:proofErr w:type="gramEnd"/>
+      <w:r>
+        <w:t xml:space="preserve"> for Data tests) </w:t>
+      </w:r>
+    </w:p>
+    <w:p>
+      <w:r>
+        <w:t>In our nomenclature, a “</w:t>
+      </w:r>
+      <w:r>
+        <w:rPr>
+          <w:u w:val="single"/>
+        </w:rPr>
+        <w:t>data test</w:t>
+      </w:r>
+      <w:r>
+        <w:t>” is basically a unit test of the data access layer itself. These tests target very small units of code, they just happen to involve a real database. We still don’t know if the application as a whole will correctly integrate those tiny units, but at least know the queries they would generate are correct, and that helps move the confidence needle a bit.</w:t>
+      </w:r>
+      <w:r>
+        <w:br/>
+      </w:r>
+      <w:r>
+        <w:br/>
+        <w:t>On the other hand, they cost more as well because we have to set up real data to run them, and because hitting a real database makes them slower to execute.</w:t>
+      </w:r>
+      <w:r>
+        <w:br/>
+      </w:r>
+      <w:r>
+        <w:br/>
+        <w:t>(</w:t>
+      </w:r>
+      <w:proofErr w:type="gramStart"/>
+      <w:r>
+        <w:t>click</w:t>
+      </w:r>
+      <w:proofErr w:type="gramEnd"/>
+      <w:r>
+        <w:t>)</w:t>
+      </w:r>
+      <w:r>
+        <w:br/>
+      </w:r>
+      <w:r>
+        <w:br/>
+        <w:t>Data tests are ideal for testing stuff that happens in the database, and that’s about it. We use these to validate calculations that can’t be unit tested, and if we’re doing TDD on a data access component.</w:t>
+      </w:r>
+    </w:p>
+    <w:p>
+      <w:r>
+        <w:t>(</w:t>
+      </w:r>
+      <w:proofErr w:type="gramStart"/>
+      <w:r>
+        <w:t>click</w:t>
+      </w:r>
+      <w:proofErr w:type="gramEnd"/>
+      <w:r>
+        <w:t xml:space="preserve"> for integration</w:t>
+      </w:r>
+      <w:r>
+        <w:t>)</w:t>
+      </w:r>
+      <w:r>
+        <w:t xml:space="preserve"> </w:t>
+      </w:r>
+    </w:p>
+    <w:p>
+      <w:r>
+        <w:t>To get even more confidence in the system, however, we have to start testing those units in concert with each other and not in isolation. That’s where integration tests come in.</w:t>
+      </w:r>
+    </w:p>
+    <w:p>
+      <w:r>
+        <w:t xml:space="preserve">In practical terms, data tests and integration tests are very similar; both call some piece of code directly in order to test it, and both use a real database without any mock objects. </w:t>
+      </w:r>
+    </w:p>
+    <w:p>
+      <w:r>
+        <w:t xml:space="preserve">The main difference is that a data test typically calls some </w:t>
+      </w:r>
+      <w:r>
+        <w:t>low-level</w:t>
+      </w:r>
+      <w:r>
+        <w:rPr>
+          <w:i/>
+        </w:rPr>
+        <w:t xml:space="preserve"> </w:t>
+      </w:r>
+      <w:r>
+        <w:t>method</w:t>
+      </w:r>
+      <w:r>
+        <w:rPr>
+          <w:i/>
+        </w:rPr>
+        <w:t xml:space="preserve"> </w:t>
+      </w:r>
+      <w:r>
+        <w:t xml:space="preserve">in the data access layer that usually does not call into any additional components. An integration test typically calls some higher-level method in the application code that </w:t>
+      </w:r>
+      <w:r>
+        <w:rPr>
+          <w:i/>
+        </w:rPr>
+        <w:t xml:space="preserve">does </w:t>
+      </w:r>
+      <w:r>
+        <w:t xml:space="preserve">have other dependencies. </w:t>
+      </w:r>
+    </w:p>
+    <w:p>
+      <w:r>
+        <w:t>(</w:t>
+      </w:r>
+      <w:proofErr w:type="gramStart"/>
+      <w:r>
+        <w:t>click</w:t>
+      </w:r>
+      <w:proofErr w:type="gramEnd"/>
+      <w:r>
+        <w:t xml:space="preserve"> for integration test graph)</w:t>
+      </w:r>
+      <w:r>
+        <w:br/>
+        <w:t>By calling into code at a higher level in the stack, integration tests more closely simulate what actually happens in production, and green integration tests give us even more confidence in the system.</w:t>
+      </w:r>
+    </w:p>
+    <w:p>
+      <w:r>
+        <w:t xml:space="preserve">However, integration tests are often more costly to write because they require additional setup work than unit or data tests. For example, when you test a data access method you just need to worry about setting up the database. But if you write an integration test against a controller action method, you might need to set up the database </w:t>
+      </w:r>
+      <w:r>
+        <w:rPr>
+          <w:i/>
+        </w:rPr>
+        <w:t xml:space="preserve">and </w:t>
+      </w:r>
+      <w:r>
+        <w:t xml:space="preserve">create a user object to be the logged in user </w:t>
+      </w:r>
+      <w:r>
+        <w:rPr>
+          <w:i/>
+        </w:rPr>
+        <w:t xml:space="preserve">and </w:t>
+      </w:r>
+      <w:r>
+        <w:t>some session state object.</w:t>
+      </w:r>
+      <w:r>
+        <w:br/>
+      </w:r>
+      <w:r>
+        <w:br/>
+        <w:t>(</w:t>
+      </w:r>
+      <w:proofErr w:type="gramStart"/>
+      <w:r>
+        <w:t>click</w:t>
+      </w:r>
+      <w:proofErr w:type="gramEnd"/>
+      <w:r>
+        <w:t>)</w:t>
+      </w:r>
+      <w:r>
+        <w:br/>
+      </w:r>
+      <w:r>
+        <w:br/>
+        <w:t xml:space="preserve">We primarily use integration tests when there are business rules that involve multiple components, and when we don’t really care about the UI. For example, we have tons of code that handles form posts and does all kinds of data validation and business processing. That code can be validated by examining the changes that are made, or not made, to the database, so we can achieve the desired level of confidence without involving the UI. </w:t>
+      </w:r>
+    </w:p>
+    <w:p>
+      <w:r>
+        <w:lastRenderedPageBreak/>
+        <w:t xml:space="preserve">We </w:t>
+      </w:r>
+      <w:r>
+        <w:rPr>
+          <w:i/>
+        </w:rPr>
+        <w:t xml:space="preserve">could </w:t>
+      </w:r>
+      <w:r>
+        <w:t xml:space="preserve">and </w:t>
+      </w:r>
+      <w:r>
+        <w:rPr>
+          <w:i/>
+        </w:rPr>
+        <w:t xml:space="preserve">do </w:t>
+      </w:r>
+      <w:r>
+        <w:t>write unit tests for much of this logic, but we’ve found that with a complex system there are tons of things that can go wrong at runtime that a unit test with mocks will never identify. So even when components are unit tested, we layer in some integration tests to give us the extra degree of confidence.</w:t>
+      </w:r>
+      <w:r>
+        <w:br/>
       </w:r>
     </w:p>
     <w:sectPr>
@@ -8409,6 +8269,118 @@
     </w:lvl>
   </w:abstractNum>
   <w:abstractNum w:abstractNumId="28" w15:restartNumberingAfterBreak="0">
+    <w:nsid w:val="73820D4E"/>
+    <w:multiLevelType w:val="hybridMultilevel"/>
+    <w:tmpl w:val="FEC0D270"/>
+    <w:lvl w:ilvl="0" w:tplc="89E24942">
+      <w:numFmt w:val="bullet"/>
+      <w:lvlText w:val=""/>
+      <w:lvlJc w:val="left"/>
+      <w:pPr>
+        <w:ind w:left="720" w:hanging="360"/>
+      </w:pPr>
+      <w:rPr>
+        <w:rFonts w:ascii="Symbol" w:eastAsiaTheme="minorHAnsi" w:hAnsi="Symbol" w:cstheme="minorBidi" w:hint="default"/>
+      </w:rPr>
+    </w:lvl>
+    <w:lvl w:ilvl="1" w:tplc="04090003" w:tentative="1">
+      <w:start w:val="1"/>
+      <w:numFmt w:val="bullet"/>
+      <w:lvlText w:val="o"/>
+      <w:lvlJc w:val="left"/>
+      <w:pPr>
+        <w:ind w:left="1440" w:hanging="360"/>
+      </w:pPr>
+      <w:rPr>
+        <w:rFonts w:ascii="Courier New" w:hAnsi="Courier New" w:cs="Courier New" w:hint="default"/>
+      </w:rPr>
+    </w:lvl>
+    <w:lvl w:ilvl="2" w:tplc="04090005" w:tentative="1">
+      <w:start w:val="1"/>
+      <w:numFmt w:val="bullet"/>
+      <w:lvlText w:val=""/>
+      <w:lvlJc w:val="left"/>
+      <w:pPr>
+        <w:ind w:left="2160" w:hanging="360"/>
+      </w:pPr>
+      <w:rPr>
+        <w:rFonts w:ascii="Wingdings" w:hAnsi="Wingdings" w:hint="default"/>
+      </w:rPr>
+    </w:lvl>
+    <w:lvl w:ilvl="3" w:tplc="04090001" w:tentative="1">
+      <w:start w:val="1"/>
+      <w:numFmt w:val="bullet"/>
+      <w:lvlText w:val=""/>
+      <w:lvlJc w:val="left"/>
+      <w:pPr>
+        <w:ind w:left="2880" w:hanging="360"/>
+      </w:pPr>
+      <w:rPr>
+        <w:rFonts w:ascii="Symbol" w:hAnsi="Symbol" w:hint="default"/>
+      </w:rPr>
+    </w:lvl>
+    <w:lvl w:ilvl="4" w:tplc="04090003" w:tentative="1">
+      <w:start w:val="1"/>
+      <w:numFmt w:val="bullet"/>
+      <w:lvlText w:val="o"/>
+      <w:lvlJc w:val="left"/>
+      <w:pPr>
+        <w:ind w:left="3600" w:hanging="360"/>
+      </w:pPr>
+      <w:rPr>
+        <w:rFonts w:ascii="Courier New" w:hAnsi="Courier New" w:cs="Courier New" w:hint="default"/>
+      </w:rPr>
+    </w:lvl>
+    <w:lvl w:ilvl="5" w:tplc="04090005" w:tentative="1">
+      <w:start w:val="1"/>
+      <w:numFmt w:val="bullet"/>
+      <w:lvlText w:val=""/>
+      <w:lvlJc w:val="left"/>
+      <w:pPr>
+        <w:ind w:left="4320" w:hanging="360"/>
+      </w:pPr>
+      <w:rPr>
+        <w:rFonts w:ascii="Wingdings" w:hAnsi="Wingdings" w:hint="default"/>
+      </w:rPr>
+    </w:lvl>
+    <w:lvl w:ilvl="6" w:tplc="04090001" w:tentative="1">
+      <w:start w:val="1"/>
+      <w:numFmt w:val="bullet"/>
+      <w:lvlText w:val=""/>
+      <w:lvlJc w:val="left"/>
+      <w:pPr>
+        <w:ind w:left="5040" w:hanging="360"/>
+      </w:pPr>
+      <w:rPr>
+        <w:rFonts w:ascii="Symbol" w:hAnsi="Symbol" w:hint="default"/>
+      </w:rPr>
+    </w:lvl>
+    <w:lvl w:ilvl="7" w:tplc="04090003" w:tentative="1">
+      <w:start w:val="1"/>
+      <w:numFmt w:val="bullet"/>
+      <w:lvlText w:val="o"/>
+      <w:lvlJc w:val="left"/>
+      <w:pPr>
+        <w:ind w:left="5760" w:hanging="360"/>
+      </w:pPr>
+      <w:rPr>
+        <w:rFonts w:ascii="Courier New" w:hAnsi="Courier New" w:cs="Courier New" w:hint="default"/>
+      </w:rPr>
+    </w:lvl>
+    <w:lvl w:ilvl="8" w:tplc="04090005" w:tentative="1">
+      <w:start w:val="1"/>
+      <w:numFmt w:val="bullet"/>
+      <w:lvlText w:val=""/>
+      <w:lvlJc w:val="left"/>
+      <w:pPr>
+        <w:ind w:left="6480" w:hanging="360"/>
+      </w:pPr>
+      <w:rPr>
+        <w:rFonts w:ascii="Wingdings" w:hAnsi="Wingdings" w:hint="default"/>
+      </w:rPr>
+    </w:lvl>
+  </w:abstractNum>
+  <w:abstractNum w:abstractNumId="29" w15:restartNumberingAfterBreak="0">
     <w:nsid w:val="75C271E7"/>
     <w:multiLevelType w:val="hybridMultilevel"/>
     <w:tmpl w:val="25F6B81C"/>
@@ -8497,7 +8469,7 @@
       </w:pPr>
     </w:lvl>
   </w:abstractNum>
-  <w:abstractNum w:abstractNumId="29" w15:restartNumberingAfterBreak="0">
+  <w:abstractNum w:abstractNumId="30" w15:restartNumberingAfterBreak="0">
     <w:nsid w:val="79730507"/>
     <w:multiLevelType w:val="hybridMultilevel"/>
     <w:tmpl w:val="EE606198"/>
@@ -8632,10 +8604,10 @@
     <w:abstractNumId w:val="22"/>
   </w:num>
   <w:num w:numId="16">
-    <w:abstractNumId w:val="29"/>
+    <w:abstractNumId w:val="30"/>
   </w:num>
   <w:num w:numId="17">
-    <w:abstractNumId w:val="28"/>
+    <w:abstractNumId w:val="29"/>
   </w:num>
   <w:num w:numId="18">
     <w:abstractNumId w:val="25"/>
@@ -8675,6 +8647,9 @@
   </w:num>
   <w:num w:numId="30">
     <w:abstractNumId w:val="14"/>
+  </w:num>
+  <w:num w:numId="31">
+    <w:abstractNumId w:val="28"/>
   </w:num>
 </w:numbering>
 </file>
@@ -9392,7 +9367,7 @@
 </file>
 
 <file path=customXml/itemProps1.xml><?xml version="1.0" encoding="utf-8"?>
-<ds:datastoreItem xmlns:ds="http://schemas.openxmlformats.org/officeDocument/2006/customXml" ds:itemID="{1C63F8B0-A614-4963-A9C2-D5A08641CF7A}">
+<ds:datastoreItem xmlns:ds="http://schemas.openxmlformats.org/officeDocument/2006/customXml" ds:itemID="{18652C8D-B1EC-4D17-A389-87F0329855FE}">
   <ds:schemaRefs>
     <ds:schemaRef ds:uri="http://schemas.openxmlformats.org/officeDocument/2006/bibliography"/>
   </ds:schemaRefs>

</xml_diff>

<commit_message>
Added more to PageObject section
</commit_message>
<xml_diff>
--- a/Narrative.docx
+++ b/Narrative.docx
@@ -85,15 +85,7 @@
     </w:p>
     <w:p>
       <w:r>
-        <w:t>(</w:t>
-      </w:r>
-      <w:proofErr w:type="gramStart"/>
-      <w:r>
-        <w:t>click</w:t>
-      </w:r>
-      <w:proofErr w:type="gramEnd"/>
-      <w:r>
-        <w:t xml:space="preserve"> for window blinds)</w:t>
+        <w:t>(click for window blinds)</w:t>
       </w:r>
     </w:p>
     <w:p>
@@ -109,15 +101,7 @@
     </w:p>
     <w:p>
       <w:r>
-        <w:t>(</w:t>
-      </w:r>
-      <w:proofErr w:type="gramStart"/>
-      <w:r>
-        <w:t>click</w:t>
-      </w:r>
-      <w:proofErr w:type="gramEnd"/>
-      <w:r>
-        <w:t xml:space="preserve"> for “why bother”)</w:t>
+        <w:t>(click for “why bother”)</w:t>
       </w:r>
     </w:p>
     <w:p>
@@ -161,15 +145,7 @@
     </w:p>
     <w:p>
       <w:r>
-        <w:t>(</w:t>
-      </w:r>
-      <w:proofErr w:type="gramStart"/>
-      <w:r>
-        <w:t>click</w:t>
-      </w:r>
-      <w:proofErr w:type="gramEnd"/>
-      <w:r>
-        <w:t xml:space="preserve"> for boat)</w:t>
+        <w:t>(click for boat)</w:t>
       </w:r>
     </w:p>
     <w:p>
@@ -205,10 +181,7 @@
     </w:p>
     <w:p>
       <w:r>
-        <w:t xml:space="preserve">Integration tests tell us </w:t>
-      </w:r>
-      <w:r>
-        <w:t xml:space="preserve">things like “the engine correctly causes the propeller to spin at the desired speed”. Again, that’s really helpful when designing the propeller system, but again it doesn’t tell us whether or not the boat is going to actually float. </w:t>
+        <w:t xml:space="preserve">Integration tests tell us things like “the engine correctly causes the propeller to spin at the desired speed”. Again, that’s really helpful when designing the propeller system, but again it doesn’t tell us whether or not the boat is going to actually float. </w:t>
       </w:r>
     </w:p>
     <w:p>
@@ -230,15 +203,7 @@
     </w:p>
     <w:p>
       <w:r>
-        <w:t>(</w:t>
-      </w:r>
-      <w:proofErr w:type="gramStart"/>
-      <w:r>
-        <w:t>click</w:t>
-      </w:r>
-      <w:proofErr w:type="gramEnd"/>
-      <w:r>
-        <w:t xml:space="preserve"> for “in the browser”)</w:t>
+        <w:t>(click for “in the browser”)</w:t>
       </w:r>
     </w:p>
     <w:p>
@@ -267,184 +232,163 @@
         <w:t xml:space="preserve"> </w:t>
       </w:r>
       <w:r>
+        <w:t>(click for “too bad”)</w:t>
+      </w:r>
+    </w:p>
+    <w:p>
+      <w:r>
+        <w:t xml:space="preserve">Unfortunately, there’s a difference between </w:t>
+      </w:r>
+      <w:r>
+        <w:rPr>
+          <w:i/>
+        </w:rPr>
+        <w:t xml:space="preserve">knowing the path </w:t>
+      </w:r>
+      <w:r>
+        <w:t xml:space="preserve">and </w:t>
+      </w:r>
+      <w:r>
+        <w:rPr>
+          <w:i/>
+        </w:rPr>
+        <w:t>walking the path</w:t>
+      </w:r>
+      <w:r>
+        <w:t>.</w:t>
+      </w:r>
+    </w:p>
+    <w:p>
+      <w:r>
+        <w:t xml:space="preserve">Our first attempts at UI testing were painful. </w:t>
+      </w:r>
+      <w:r>
+        <w:t>We made lots of mistakes, we wrote lot</w:t>
+      </w:r>
+      <w:r>
+        <w:t>s</w:t>
+      </w:r>
+      <w:r>
+        <w:t xml:space="preserve"> of bad tests, and we spent lot</w:t>
+      </w:r>
+      <w:r>
+        <w:t>s</w:t>
+      </w:r>
+      <w:r>
+        <w:t xml:space="preserve"> of time struggling to keep them green.</w:t>
+      </w:r>
+    </w:p>
+    <w:p>
+      <w:r>
+        <w:t xml:space="preserve">But we kept at it. We kept looking for better patterns and different ways of doing things, and over time </w:t>
+      </w:r>
+      <w:r>
+        <w:t xml:space="preserve">our UI tests </w:t>
+      </w:r>
+      <w:r>
+        <w:t>got better.</w:t>
+      </w:r>
+    </w:p>
+    <w:p>
+      <w:r>
+        <w:t>And then, late last year, one of my developers said something that inspired me to write this talk.</w:t>
+      </w:r>
+    </w:p>
+    <w:p>
+      <w:r>
+        <w:t>(click for quote)</w:t>
+      </w:r>
+    </w:p>
+    <w:p>
+      <w:r>
+        <w:t xml:space="preserve">We were talking about our UI testing patterns and he said “when I first started writing UI tests, I hated them. Now, I kind of like them. They’re fun”. </w:t>
+      </w:r>
+    </w:p>
+    <w:p>
+      <w:r>
+        <w:t xml:space="preserve">This quote is the reason I’m up here today. </w:t>
+      </w:r>
+      <w:r>
+        <w:t xml:space="preserve">It told me that, even though we still struggle with many aspects of our UI tests, we’ve </w:t>
+      </w:r>
+      <w:r>
+        <w:t>solved enough of the pain points</w:t>
+      </w:r>
+      <w:r>
+        <w:t xml:space="preserve"> that our programmers no longer look for excuses to </w:t>
+      </w:r>
+      <w:r>
+        <w:rPr>
+          <w:i/>
+        </w:rPr>
+        <w:t xml:space="preserve">avoid </w:t>
+      </w:r>
+      <w:r>
+        <w:t>writing them.</w:t>
+      </w:r>
+    </w:p>
+    <w:p>
+      <w:r>
+        <w:t xml:space="preserve">I kind of feel like we were wandering in the wilderness for a long time, and at first we struggled to survive. We were cold and hungry and without hope. But over time we figured out how not just to survive but to actually thrive, and then at some point we bumped into someone </w:t>
+      </w:r>
+      <w:r>
+        <w:rPr>
+          <w:i/>
+        </w:rPr>
+        <w:t xml:space="preserve">else </w:t>
+      </w:r>
+      <w:r>
+        <w:t xml:space="preserve">wandering in the wilderness. And even though we were dirty and wearing rags and still occasionally struggled to find food, in comparison to that </w:t>
+      </w:r>
+      <w:r>
+        <w:rPr>
+          <w:i/>
+        </w:rPr>
+        <w:t xml:space="preserve">other </w:t>
+      </w:r>
+      <w:r>
+        <w:t>wanderer we realized exactly how far we’d come. And rather than watch that poor soul struggle the same way that we did, we decided to share our experience in an attempt to elevate the state of the art for “wilderness wanderers” everywhere.</w:t>
+      </w:r>
+    </w:p>
+    <w:p>
+      <w:r>
         <w:t>(</w:t>
       </w:r>
-      <w:proofErr w:type="gramStart"/>
-      <w:r>
-        <w:t>click</w:t>
-      </w:r>
-      <w:proofErr w:type="gramEnd"/>
-      <w:r>
-        <w:t xml:space="preserve"> for “too bad”)</w:t>
-      </w:r>
-    </w:p>
-    <w:p>
-      <w:r>
-        <w:t xml:space="preserve">Unfortunately, there’s a difference between </w:t>
-      </w:r>
-      <w:r>
-        <w:rPr>
-          <w:i/>
-        </w:rPr>
-        <w:t xml:space="preserve">knowing the path </w:t>
+      <w:r>
+        <w:t xml:space="preserve">click for </w:t>
+      </w:r>
+      <w:r>
+        <w:t>“Dangerous to go alone”)</w:t>
+      </w:r>
+    </w:p>
+    <w:p>
+      <w:r>
+        <w:t>And that’s the point of this talk.</w:t>
+      </w:r>
+      <w:r>
+        <w:t xml:space="preserve"> </w:t>
+      </w:r>
+    </w:p>
+    <w:p>
+      <w:r>
+        <w:t>W</w:t>
+      </w:r>
+      <w:r>
+        <w:t xml:space="preserve">e’ve </w:t>
+      </w:r>
+      <w:r>
+        <w:t>learned some lessons</w:t>
+      </w:r>
+      <w:r>
+        <w:t xml:space="preserve"> </w:t>
+      </w:r>
+      <w:r>
+        <w:t xml:space="preserve">about what works and what doesn’t </w:t>
       </w:r>
       <w:r>
         <w:t xml:space="preserve">and </w:t>
       </w:r>
       <w:r>
-        <w:rPr>
-          <w:i/>
-        </w:rPr>
-        <w:t>walking the path</w:t>
-      </w:r>
-      <w:r>
-        <w:t>.</w:t>
-      </w:r>
-    </w:p>
-    <w:p>
-      <w:r>
-        <w:t xml:space="preserve">Our first attempts at UI testing were painful. </w:t>
-      </w:r>
-      <w:r>
-        <w:t>We made lots of mistakes, we wrote lot</w:t>
-      </w:r>
-      <w:r>
-        <w:t>s</w:t>
-      </w:r>
-      <w:r>
-        <w:t xml:space="preserve"> of bad tests, and we spent lot</w:t>
-      </w:r>
-      <w:r>
-        <w:t>s</w:t>
-      </w:r>
-      <w:r>
-        <w:t xml:space="preserve"> of time struggling to keep them green.</w:t>
-      </w:r>
-    </w:p>
-    <w:p>
-      <w:r>
-        <w:t xml:space="preserve">But we kept at it. We kept looking for better patterns and different ways of doing things, and over time </w:t>
-      </w:r>
-      <w:r>
-        <w:t xml:space="preserve">our UI tests </w:t>
-      </w:r>
-      <w:r>
-        <w:t>got better.</w:t>
-      </w:r>
-    </w:p>
-    <w:p>
-      <w:r>
-        <w:t>And then, late last year, one of my developers said something that inspired me to write this talk.</w:t>
-      </w:r>
-    </w:p>
-    <w:p>
-      <w:r>
-        <w:t>(</w:t>
-      </w:r>
-      <w:proofErr w:type="gramStart"/>
-      <w:r>
-        <w:t>click</w:t>
-      </w:r>
-      <w:proofErr w:type="gramEnd"/>
-      <w:r>
-        <w:t xml:space="preserve"> for quote)</w:t>
-      </w:r>
-    </w:p>
-    <w:p>
-      <w:r>
-        <w:t xml:space="preserve">We were talking about our UI testing patterns and he said “when I first started writing UI tests, I hated them. Now, I kind of like them. They’re fun”. </w:t>
-      </w:r>
-    </w:p>
-    <w:p>
-      <w:r>
-        <w:t xml:space="preserve">This quote is the reason I’m up here today. </w:t>
-      </w:r>
-      <w:r>
-        <w:t xml:space="preserve">It told me that, even though we still struggle with many aspects of our UI tests, we’ve </w:t>
-      </w:r>
-      <w:r>
-        <w:t>solved enough of the pain points</w:t>
-      </w:r>
-      <w:r>
-        <w:t xml:space="preserve"> that our programmers no longer look for excuses to </w:t>
-      </w:r>
-      <w:r>
-        <w:rPr>
-          <w:i/>
-        </w:rPr>
-        <w:t xml:space="preserve">avoid </w:t>
-      </w:r>
-      <w:r>
-        <w:t>writing them.</w:t>
-      </w:r>
-    </w:p>
-    <w:p>
-      <w:r>
-        <w:t xml:space="preserve">I kind of feel like we were wandering in the wilderness for a long time, and at first we struggled to survive. We were cold and hungry and without hope. But over time we figured out how not just to survive but to actually thrive, and then at some point we bumped into someone </w:t>
-      </w:r>
-      <w:r>
-        <w:rPr>
-          <w:i/>
-        </w:rPr>
-        <w:t xml:space="preserve">else </w:t>
-      </w:r>
-      <w:r>
-        <w:t xml:space="preserve">wandering in the wilderness. And even though we were dirty and wearing rags and still occasionally struggled to find food, in comparison to that </w:t>
-      </w:r>
-      <w:r>
-        <w:rPr>
-          <w:i/>
-        </w:rPr>
-        <w:t xml:space="preserve">other </w:t>
-      </w:r>
-      <w:r>
-        <w:t>wanderer we realized exactly how far we’d come. And rather than watch that poor soul struggle the same way that we did, we decided to share our experience in an attempt to elevate the state of the art for “wilderness wanderers” everywhere.</w:t>
-      </w:r>
-    </w:p>
-    <w:p>
-      <w:r>
-        <w:t>(</w:t>
-      </w:r>
-      <w:proofErr w:type="gramStart"/>
-      <w:r>
-        <w:t>click</w:t>
-      </w:r>
-      <w:proofErr w:type="gramEnd"/>
-      <w:r>
-        <w:t xml:space="preserve"> for </w:t>
-      </w:r>
-      <w:r>
-        <w:t>“Dangerous to go alone”)</w:t>
-      </w:r>
-    </w:p>
-    <w:p>
-      <w:r>
-        <w:t>And that’s the point of this talk.</w:t>
-      </w:r>
-      <w:r>
-        <w:t xml:space="preserve"> </w:t>
-      </w:r>
-    </w:p>
-    <w:p>
-      <w:r>
-        <w:t>W</w:t>
-      </w:r>
-      <w:r>
-        <w:t xml:space="preserve">e’ve </w:t>
-      </w:r>
-      <w:r>
-        <w:t>learned some lessons</w:t>
-      </w:r>
-      <w:r>
-        <w:t xml:space="preserve"> </w:t>
-      </w:r>
-      <w:r>
-        <w:t xml:space="preserve">about what works and what doesn’t </w:t>
-      </w:r>
-      <w:r>
-        <w:t xml:space="preserve">and </w:t>
-      </w:r>
-      <w:r>
         <w:t xml:space="preserve">we’ve identified </w:t>
       </w:r>
       <w:r>
@@ -468,15 +412,7 @@
     </w:p>
     <w:p>
       <w:r>
-        <w:t>(</w:t>
-      </w:r>
-      <w:proofErr w:type="gramStart"/>
-      <w:r>
-        <w:t>click</w:t>
-      </w:r>
-      <w:proofErr w:type="gramEnd"/>
-      <w:r>
-        <w:t xml:space="preserve"> for agenda)</w:t>
+        <w:t>(click for agenda)</w:t>
       </w:r>
     </w:p>
     <w:p>
@@ -526,15 +462,7 @@
         </w:numPr>
       </w:pPr>
       <w:r>
-        <w:t xml:space="preserve">How we use the </w:t>
-      </w:r>
-      <w:proofErr w:type="spellStart"/>
-      <w:r>
-        <w:t>PageObject</w:t>
-      </w:r>
-      <w:proofErr w:type="spellEnd"/>
-      <w:r>
-        <w:t xml:space="preserve"> pattern to write our UI tests</w:t>
+        <w:t>How we use the PageObject pattern to write our UI tests</w:t>
       </w:r>
     </w:p>
     <w:p>
@@ -620,15 +548,7 @@
     </w:p>
     <w:p>
       <w:r>
-        <w:t>(</w:t>
-      </w:r>
-      <w:proofErr w:type="gramStart"/>
-      <w:r>
-        <w:t>click</w:t>
-      </w:r>
-      <w:proofErr w:type="gramEnd"/>
-      <w:r>
-        <w:t>)</w:t>
+        <w:t>(click)</w:t>
       </w:r>
     </w:p>
     <w:p>
@@ -719,29 +639,13 @@
           <w:b/>
           <w:u w:val="single"/>
         </w:rPr>
-        <w:t>(</w:t>
-      </w:r>
-      <w:proofErr w:type="gramStart"/>
+        <w:t xml:space="preserve">(click) </w:t>
+      </w:r>
       <w:r>
         <w:rPr>
           <w:b/>
           <w:u w:val="single"/>
         </w:rPr>
-        <w:t>click</w:t>
-      </w:r>
-      <w:proofErr w:type="gramEnd"/>
-      <w:r>
-        <w:rPr>
-          <w:b/>
-          <w:u w:val="single"/>
-        </w:rPr>
-        <w:t xml:space="preserve">) </w:t>
-      </w:r>
-      <w:r>
-        <w:rPr>
-          <w:b/>
-          <w:u w:val="single"/>
-        </w:rPr>
         <w:t>What needs a UI test, and when are they written?</w:t>
       </w:r>
     </w:p>
@@ -752,15 +656,7 @@
     </w:p>
     <w:p>
       <w:r>
-        <w:t>(</w:t>
-      </w:r>
-      <w:proofErr w:type="gramStart"/>
-      <w:r>
-        <w:t>click</w:t>
-      </w:r>
-      <w:proofErr w:type="gramEnd"/>
-      <w:r>
-        <w:t xml:space="preserve"> to fa</w:t>
+        <w:t>(click to fa</w:t>
       </w:r>
       <w:r>
         <w:t>d</w:t>
@@ -820,15 +716,7 @@
     </w:p>
     <w:p>
       <w:r>
-        <w:t>(</w:t>
-      </w:r>
-      <w:proofErr w:type="gramStart"/>
-      <w:r>
-        <w:t>click</w:t>
-      </w:r>
-      <w:proofErr w:type="gramEnd"/>
-      <w:r>
-        <w:t>)</w:t>
+        <w:t>(click)</w:t>
       </w:r>
     </w:p>
     <w:p>
@@ -925,15 +813,7 @@
     </w:p>
     <w:p>
       <w:r>
-        <w:t>(</w:t>
-      </w:r>
-      <w:proofErr w:type="gramStart"/>
-      <w:r>
-        <w:t>click</w:t>
-      </w:r>
-      <w:proofErr w:type="gramEnd"/>
-      <w:r>
-        <w:t xml:space="preserve"> for </w:t>
+        <w:t xml:space="preserve">(click for </w:t>
       </w:r>
       <w:r>
         <w:t>“Refactor UI code…”</w:t>
@@ -977,15 +857,7 @@
     </w:p>
     <w:p>
       <w:r>
-        <w:t>(</w:t>
-      </w:r>
-      <w:proofErr w:type="gramStart"/>
-      <w:r>
-        <w:t>click</w:t>
-      </w:r>
-      <w:proofErr w:type="gramEnd"/>
-      <w:r>
-        <w:t xml:space="preserve"> for UI test)</w:t>
+        <w:t>(click for UI test)</w:t>
       </w:r>
     </w:p>
     <w:p>
@@ -1001,15 +873,7 @@
     </w:p>
     <w:p>
       <w:r>
-        <w:t>(</w:t>
-      </w:r>
-      <w:proofErr w:type="gramStart"/>
-      <w:r>
-        <w:t>click</w:t>
-      </w:r>
-      <w:proofErr w:type="gramEnd"/>
-      <w:r>
-        <w:t xml:space="preserve"> for negative case)</w:t>
+        <w:t>(click for negative case)</w:t>
       </w:r>
     </w:p>
     <w:p>
@@ -1024,15 +888,7 @@
     </w:p>
     <w:p>
       <w:r>
-        <w:t>(</w:t>
-      </w:r>
-      <w:proofErr w:type="gramStart"/>
-      <w:r>
-        <w:t>click</w:t>
-      </w:r>
-      <w:proofErr w:type="gramEnd"/>
-      <w:r>
-        <w:t xml:space="preserve"> for refactored view + test)</w:t>
+        <w:t>(click for refactored view + test)</w:t>
       </w:r>
     </w:p>
     <w:p>
@@ -1065,23 +921,7 @@
     </w:p>
     <w:p>
       <w:r>
-        <w:t>(</w:t>
-      </w:r>
-      <w:proofErr w:type="gramStart"/>
-      <w:r>
-        <w:t>click</w:t>
-      </w:r>
-      <w:proofErr w:type="gramEnd"/>
-      <w:r>
-        <w:t xml:space="preserve"> for </w:t>
-      </w:r>
-      <w:proofErr w:type="spellStart"/>
-      <w:r>
-        <w:t>TestCase</w:t>
-      </w:r>
-      <w:proofErr w:type="spellEnd"/>
-      <w:r>
-        <w:t>)</w:t>
+        <w:t>(click for TestCase)</w:t>
       </w:r>
     </w:p>
     <w:p>
@@ -1111,13 +951,7 @@
         <w:t xml:space="preserve">can </w:t>
       </w:r>
       <w:r>
-        <w:t xml:space="preserve">write parameterized UI tests as well, but it gets hairy if those tests have to create or modify data because you end up with multiple tests, each trying to make the same permanent changes to the database. </w:t>
-      </w:r>
-      <w:r>
-        <w:t>Unit tests don’t</w:t>
-      </w:r>
-      <w:r>
-        <w:t xml:space="preserve"> have any of those constraints.</w:t>
+        <w:t>write parameterized UI tests as well, but it gets hairy if those tests have to create or modify data because you end up with multiple tests, each trying to make the same permanent changes to the database. Unit tests don’t have any of those constraints.</w:t>
       </w:r>
     </w:p>
     <w:p>
@@ -1125,15 +959,7 @@
         <w:jc w:val="both"/>
       </w:pPr>
       <w:r>
-        <w:t>(</w:t>
-      </w:r>
-      <w:proofErr w:type="gramStart"/>
-      <w:r>
-        <w:t>click</w:t>
-      </w:r>
-      <w:proofErr w:type="gramEnd"/>
-      <w:r>
-        <w:t xml:space="preserve"> for “</w:t>
+        <w:t>(click for “</w:t>
       </w:r>
       <w:r>
         <w:t>Use unit tests for…</w:t>
@@ -1222,15 +1048,7 @@
     </w:p>
     <w:p>
       <w:r>
-        <w:t>(</w:t>
-      </w:r>
-      <w:proofErr w:type="gramStart"/>
-      <w:r>
-        <w:t>click</w:t>
-      </w:r>
-      <w:proofErr w:type="gramEnd"/>
-      <w:r>
-        <w:t xml:space="preserve"> for “</w:t>
+        <w:t>(click for “</w:t>
       </w:r>
       <w:r>
         <w:t>data/integration tests</w:t>
@@ -1306,15 +1124,7 @@
     </w:p>
     <w:p>
       <w:r>
-        <w:t>(</w:t>
-      </w:r>
-      <w:proofErr w:type="gramStart"/>
-      <w:r>
-        <w:t>click</w:t>
-      </w:r>
-      <w:proofErr w:type="gramEnd"/>
-      <w:r>
-        <w:t xml:space="preserve"> for circled biz logic)</w:t>
+        <w:t>(click for circled biz logic)</w:t>
       </w:r>
     </w:p>
     <w:p>
@@ -1324,15 +1134,7 @@
     </w:p>
     <w:p>
       <w:r>
-        <w:t>(</w:t>
-      </w:r>
-      <w:proofErr w:type="gramStart"/>
-      <w:r>
-        <w:t>click</w:t>
-      </w:r>
-      <w:proofErr w:type="gramEnd"/>
-      <w:r>
-        <w:t xml:space="preserve"> for UI tests)</w:t>
+        <w:t>(click for UI tests)</w:t>
       </w:r>
     </w:p>
     <w:p>
@@ -1396,15 +1198,7 @@
       </w:r>
       <w:r>
         <w:br/>
-        <w:t>(</w:t>
-      </w:r>
-      <w:proofErr w:type="gramStart"/>
-      <w:r>
-        <w:t>click</w:t>
-      </w:r>
-      <w:proofErr w:type="gramEnd"/>
-      <w:r>
-        <w:t xml:space="preserve">) </w:t>
+        <w:t xml:space="preserve">(click) </w:t>
       </w:r>
       <w:r>
         <w:br/>
@@ -1432,15 +1226,7 @@
       </w:r>
       <w:r>
         <w:lastRenderedPageBreak/>
-        <w:t xml:space="preserve">returns an HTML form. The person makes changes to the form and clicks submit, and then the form gets </w:t>
-      </w:r>
-      <w:proofErr w:type="spellStart"/>
-      <w:r>
-        <w:t>POSTed</w:t>
-      </w:r>
-      <w:proofErr w:type="spellEnd"/>
-      <w:r>
-        <w:t xml:space="preserve"> to </w:t>
+        <w:t xml:space="preserve">returns an HTML form. The person makes changes to the form and clicks submit, and then the form gets POSTed to </w:t>
       </w:r>
       <w:r>
         <w:t xml:space="preserve">another </w:t>
@@ -1563,15 +1349,7 @@
     </w:p>
     <w:p>
       <w:r>
-        <w:t>(</w:t>
-      </w:r>
-      <w:proofErr w:type="gramStart"/>
-      <w:r>
-        <w:t>click</w:t>
-      </w:r>
-      <w:proofErr w:type="gramEnd"/>
-      <w:r>
-        <w:t xml:space="preserve"> for “use UI tests for”…)</w:t>
+        <w:t>(click for “use UI tests for”…)</w:t>
       </w:r>
     </w:p>
     <w:p>
@@ -1608,23 +1386,7 @@
           <w:b/>
           <w:u w:val="single"/>
         </w:rPr>
-        <w:t>(</w:t>
-      </w:r>
-      <w:proofErr w:type="gramStart"/>
-      <w:r>
-        <w:rPr>
-          <w:b/>
-          <w:u w:val="single"/>
-        </w:rPr>
-        <w:t>click</w:t>
-      </w:r>
-      <w:proofErr w:type="gramEnd"/>
-      <w:r>
-        <w:rPr>
-          <w:b/>
-          <w:u w:val="single"/>
-        </w:rPr>
-        <w:t xml:space="preserve">) </w:t>
+        <w:t xml:space="preserve">(click) </w:t>
       </w:r>
       <w:r>
         <w:rPr>
@@ -1724,15 +1486,7 @@
     </w:p>
     <w:p>
       <w:r>
-        <w:t>(</w:t>
-      </w:r>
-      <w:proofErr w:type="gramStart"/>
-      <w:r>
-        <w:t>click</w:t>
-      </w:r>
-      <w:proofErr w:type="gramEnd"/>
-      <w:r>
-        <w:t xml:space="preserve"> for circle)</w:t>
+        <w:t>(click for circle)</w:t>
       </w:r>
     </w:p>
     <w:p>
@@ -1767,87 +1521,38 @@
         <w:rPr>
           <w:b/>
         </w:rPr>
-        <w:t>(</w:t>
-      </w:r>
-      <w:proofErr w:type="gramStart"/>
+        <w:t xml:space="preserve">(click for </w:t>
+      </w:r>
       <w:r>
         <w:rPr>
           <w:b/>
         </w:rPr>
-        <w:t>click</w:t>
-      </w:r>
-      <w:proofErr w:type="gramEnd"/>
+        <w:t>empty page object</w:t>
+      </w:r>
       <w:r>
         <w:rPr>
           <w:b/>
         </w:rPr>
-        <w:t xml:space="preserve"> for </w:t>
-      </w:r>
-      <w:r>
-        <w:rPr>
-          <w:b/>
-        </w:rPr>
-        <w:t>empty page object</w:t>
-      </w:r>
-      <w:r>
-        <w:rPr>
-          <w:b/>
-        </w:rPr>
         <w:t>)</w:t>
       </w:r>
     </w:p>
     <w:p>
       <w:r>
-        <w:t xml:space="preserve">Following this pattern, we create </w:t>
-      </w:r>
-      <w:r>
-        <w:t xml:space="preserve">a </w:t>
-      </w:r>
-      <w:proofErr w:type="spellStart"/>
-      <w:r>
-        <w:t>PageObject</w:t>
-      </w:r>
-      <w:proofErr w:type="spellEnd"/>
-      <w:r>
-        <w:t xml:space="preserve"> class for every page that we want to test</w:t>
-      </w:r>
-      <w:r>
-        <w:t xml:space="preserve">. In this case, I’ll be showing you the </w:t>
-      </w:r>
-      <w:proofErr w:type="spellStart"/>
-      <w:r>
-        <w:t>PageObject</w:t>
-      </w:r>
-      <w:proofErr w:type="spellEnd"/>
-      <w:r>
-        <w:t xml:space="preserve"> for a Login page. </w:t>
+        <w:t xml:space="preserve">Following this pattern, we create a PageObject class for every page that we want to test. In this case, I’ll be showing you the PageObject for a Login page. </w:t>
       </w:r>
     </w:p>
     <w:p>
       <w:r>
         <w:lastRenderedPageBreak/>
-        <w:t xml:space="preserve">Now, the point of a </w:t>
-      </w:r>
-      <w:proofErr w:type="spellStart"/>
-      <w:r>
-        <w:t>PageObject</w:t>
-      </w:r>
-      <w:proofErr w:type="spellEnd"/>
-      <w:r>
-        <w:t xml:space="preserve"> is to create an API that exposes all of the functionality on that page in a way that makes it easy for tests to consume that functionality.</w:t>
-      </w:r>
-    </w:p>
-    <w:p>
-      <w:r>
-        <w:t>(</w:t>
-      </w:r>
-      <w:proofErr w:type="gramStart"/>
-      <w:r>
-        <w:t>click</w:t>
-      </w:r>
-      <w:proofErr w:type="gramEnd"/>
-      <w:r>
-        <w:t xml:space="preserve"> – </w:t>
+        <w:t xml:space="preserve">Now, the point of a PageObject is to create an API that </w:t>
+      </w:r>
+      <w:r>
+        <w:t>your UI tests can use to interact with that page. The idea is that by writing tests against this API, we can reduce duplication, promote code reuse, and isolate our tests from the specific automation framework.</w:t>
+      </w:r>
+    </w:p>
+    <w:p>
+      <w:r>
+        <w:t xml:space="preserve">(click – </w:t>
       </w:r>
       <w:r>
         <w:t>add properties</w:t>
@@ -1858,231 +1563,216 @@
     </w:p>
     <w:p>
       <w:r>
-        <w:t xml:space="preserve">The first way that we do that is to create public properties representing the HTML </w:t>
-      </w:r>
-      <w:r>
-        <w:t xml:space="preserve">elements on that page. </w:t>
-      </w:r>
-      <w:r>
-        <w:t xml:space="preserve">For instance, </w:t>
-      </w:r>
-      <w:r>
-        <w:t xml:space="preserve">a </w:t>
-      </w:r>
-      <w:r>
-        <w:t xml:space="preserve">Login </w:t>
-      </w:r>
-      <w:r>
-        <w:t xml:space="preserve">form would obviously contain fields for entering a username and password and a button to submit the form. </w:t>
-      </w:r>
-    </w:p>
-    <w:p>
-      <w:r>
-        <w:t>(</w:t>
-      </w:r>
-      <w:proofErr w:type="gramStart"/>
-      <w:r>
-        <w:t>click</w:t>
-      </w:r>
-      <w:proofErr w:type="gramEnd"/>
-      <w:r>
-        <w:t xml:space="preserve"> – </w:t>
-      </w:r>
-      <w:proofErr w:type="spellStart"/>
-      <w:r>
-        <w:t>FindBy</w:t>
-      </w:r>
-      <w:proofErr w:type="spellEnd"/>
+        <w:t xml:space="preserve">The first thing that we do in these PageObjects is to create public properties representing the HTML elements on that page. </w:t>
+      </w:r>
+    </w:p>
+    <w:p>
+      <w:r>
+        <w:t xml:space="preserve">For instance, this is a Login page so it has a username field, a password field, </w:t>
+      </w:r>
+      <w:r>
+        <w:t xml:space="preserve">and a button to submit the form. </w:t>
+      </w:r>
+    </w:p>
+    <w:p>
+      <w:r>
+        <w:t xml:space="preserve">How you actually </w:t>
+      </w:r>
+      <w:r>
+        <w:rPr>
+          <w:i/>
+        </w:rPr>
+        <w:t xml:space="preserve">implement </w:t>
+      </w:r>
+      <w:r>
+        <w:t>these properties will depend on the specific browser automation tool that you’re using.</w:t>
+      </w:r>
+      <w:r>
+        <w:t xml:space="preserve"> You could write a manual getter method, and in some systems this might be your only option, but we use Selenium WebDriver which gives us</w:t>
+      </w:r>
+    </w:p>
+    <w:p>
+      <w:r>
+        <w:t>(click – FindBy</w:t>
+      </w:r>
+      <w:r>
+        <w:t xml:space="preserve"> ID</w:t>
+      </w:r>
       <w:r>
         <w:t>)</w:t>
       </w:r>
     </w:p>
     <w:p>
       <w:r>
-        <w:t xml:space="preserve">We use Selenium WebDriver which gives us this handy </w:t>
-      </w:r>
-      <w:proofErr w:type="spellStart"/>
-      <w:r>
-        <w:t>FindsBy</w:t>
-      </w:r>
-      <w:proofErr w:type="spellEnd"/>
-      <w:r>
-        <w:t xml:space="preserve"> attribute which </w:t>
+        <w:t xml:space="preserve">this handy FindsBy attribute which </w:t>
       </w:r>
       <w:r>
         <w:t xml:space="preserve">allows us to declaratively map </w:t>
       </w:r>
       <w:r>
-        <w:t xml:space="preserve">each element to the DOM. </w:t>
-      </w:r>
-      <w:r>
-        <w:t>There are many different lookup strategies you can use, although the vast majority of our use cases are handled with ID and class names. We’ll talk more about that later.</w:t>
-      </w:r>
-    </w:p>
-    <w:p>
-      <w:r>
-        <w:t>(</w:t>
-      </w:r>
-      <w:proofErr w:type="gramStart"/>
-      <w:r>
-        <w:t>click</w:t>
-      </w:r>
-      <w:proofErr w:type="gramEnd"/>
-      <w:r>
-        <w:t xml:space="preserve"> – method)</w:t>
-      </w:r>
-    </w:p>
-    <w:p>
-      <w:proofErr w:type="spellStart"/>
-      <w:r>
-        <w:t>PageObject</w:t>
-      </w:r>
-      <w:r>
-        <w:t>s</w:t>
-      </w:r>
-      <w:proofErr w:type="spellEnd"/>
-      <w:r>
-        <w:t xml:space="preserve"> </w:t>
-      </w:r>
-      <w:r>
-        <w:t xml:space="preserve">also </w:t>
-      </w:r>
-      <w:r>
-        <w:t xml:space="preserve">provide </w:t>
-      </w:r>
-      <w:r>
-        <w:t xml:space="preserve">public methods that represent the “services” that a page offers. Since the whole point of a login form is to allow someone to log in, the Login page object </w:t>
-      </w:r>
-      <w:r>
-        <w:t xml:space="preserve">might </w:t>
-      </w:r>
-      <w:r>
-        <w:t>contain a “</w:t>
-      </w:r>
-      <w:proofErr w:type="spellStart"/>
-      <w:r>
-        <w:t>LoginAs</w:t>
-      </w:r>
-      <w:proofErr w:type="spellEnd"/>
-      <w:r>
-        <w:t>” method that accepts the username or email address and password and then automates the tasks of assigning those values to the HTML elements and submitting the form.</w:t>
-      </w:r>
-    </w:p>
-    <w:p>
-      <w:r>
-        <w:t>(</w:t>
-      </w:r>
-      <w:proofErr w:type="gramStart"/>
-      <w:r>
-        <w:t>click</w:t>
-      </w:r>
-      <w:proofErr w:type="gramEnd"/>
-      <w:r>
-        <w:t xml:space="preserve"> – app centric)</w:t>
-      </w:r>
-    </w:p>
-    <w:p>
-      <w:pPr>
-        <w:rPr>
-          <w:b/>
-        </w:rPr>
-      </w:pPr>
-      <w:r>
-        <w:t xml:space="preserve">The key point here is that a good </w:t>
-      </w:r>
-      <w:proofErr w:type="spellStart"/>
-      <w:r>
-        <w:t>PageObject</w:t>
-      </w:r>
-      <w:proofErr w:type="spellEnd"/>
-      <w:r>
-        <w:t xml:space="preserve"> gives you an </w:t>
+        <w:t>each element to the DOM</w:t>
+      </w:r>
+      <w:r>
+        <w:t xml:space="preserve"> using different types of selectors</w:t>
+      </w:r>
+      <w:r>
+        <w:t xml:space="preserve">. </w:t>
+      </w:r>
+    </w:p>
+    <w:p>
+      <w:r>
+        <w:t>Our most commonly used selector type is an ID selector like you see here, but we also frequently use</w:t>
+      </w:r>
+    </w:p>
+    <w:p>
+      <w:r>
+        <w:t>(click – FindBy CSS)</w:t>
+      </w:r>
+    </w:p>
+    <w:p>
+      <w:r>
+        <w:t>CSS class name and CSS Selector strategies as well.</w:t>
+      </w:r>
+    </w:p>
+    <w:p>
+      <w:r>
+        <w:t xml:space="preserve">I’m going to talk more about </w:t>
+      </w:r>
+      <w:r>
+        <w:t>writing good selectors in a little bit, for now the main point is that the PageObject exposes its HTML elements as public properties, and we use this FindsBy attribute to easily and declaratively bind those properties to the DOM. All we have to do is worry about the selector and Selenium WebDriver handles the rest.</w:t>
+      </w:r>
+    </w:p>
+    <w:p>
+      <w:r>
+        <w:t>(click for “methods, not properties”)</w:t>
+      </w:r>
+    </w:p>
+    <w:p>
+      <w:r>
+        <w:t xml:space="preserve">When we first started writing UI tests, </w:t>
+      </w:r>
+      <w:r>
+        <w:t>our test code interacted directly with those properties like this.</w:t>
+      </w:r>
+    </w:p>
+    <w:p>
+      <w:r>
+        <w:t>(TODO: legacy test)</w:t>
+      </w:r>
+    </w:p>
+    <w:p>
+      <w:r>
+        <w:t xml:space="preserve">This is not </w:t>
       </w:r>
       <w:r>
         <w:rPr>
           <w:i/>
         </w:rPr>
-        <w:t xml:space="preserve">application-centric </w:t>
-      </w:r>
-      <w:r>
-        <w:t xml:space="preserve">API for writing tests, rather than an </w:t>
-      </w:r>
-      <w:r>
-        <w:rPr>
-          <w:i/>
-        </w:rPr>
-        <w:t xml:space="preserve">HTML-centric </w:t>
-      </w:r>
-      <w:r>
-        <w:t xml:space="preserve">one. </w:t>
-      </w:r>
-      <w:r>
-        <w:t xml:space="preserve">They should allow a software client, like a test, to do anything that a human being could do, </w:t>
-      </w:r>
-      <w:r>
-        <w:t>but</w:t>
-      </w:r>
-      <w:r>
-        <w:t xml:space="preserve"> without requiring that client to know anything about the specific HTML structure in use.</w:t>
-      </w:r>
-      <w:r>
-        <w:t xml:space="preserve">  </w:t>
-      </w:r>
-    </w:p>
-    <w:p>
-      <w:r>
-        <w:t xml:space="preserve">This not only makes the tests easier to read and understand, but it promotes reuse and reduces duplication. If the HTML structure changes over time, you only need to update the affected </w:t>
-      </w:r>
-      <w:proofErr w:type="spellStart"/>
-      <w:r>
-        <w:t>PageObjects</w:t>
-      </w:r>
-      <w:proofErr w:type="spellEnd"/>
-      <w:r>
-        <w:t xml:space="preserve"> and not every single test that works with those elements.</w:t>
-      </w:r>
-    </w:p>
-    <w:p>
-      <w:r>
-        <w:t>(</w:t>
-      </w:r>
-      <w:proofErr w:type="gramStart"/>
-      <w:r>
-        <w:t>click</w:t>
-      </w:r>
-      <w:proofErr w:type="gramEnd"/>
-      <w:r>
-        <w:t xml:space="preserve"> for “methods, not properties”)</w:t>
-      </w:r>
-    </w:p>
-    <w:p>
+        <w:t>bad</w:t>
+      </w:r>
+      <w:r>
+        <w:t xml:space="preserve">, and </w:t>
+      </w:r>
       <w:bookmarkStart w:id="0" w:name="_GoBack"/>
       <w:bookmarkEnd w:id="0"/>
     </w:p>
-    <w:p>
-      <w:r>
-        <w:t>(</w:t>
-      </w:r>
-      <w:proofErr w:type="gramStart"/>
-      <w:r>
-        <w:t>click</w:t>
-      </w:r>
-      <w:proofErr w:type="gramEnd"/>
-      <w:r>
-        <w:t xml:space="preserve"> for “not just for pages”</w:t>
-      </w:r>
-    </w:p>
-    <w:p>
-      <w:r>
-        <w:t>Even though this is called the “</w:t>
-      </w:r>
-      <w:proofErr w:type="spellStart"/>
+    <w:p/>
+    <w:p>
+      <w:r>
+        <w:t>(click – method)</w:t>
+      </w:r>
+    </w:p>
+    <w:p>
       <w:r>
         <w:t>PageObject</w:t>
       </w:r>
-      <w:proofErr w:type="spellEnd"/>
-      <w:r>
-        <w:t xml:space="preserve">” pattern, it doesn’t </w:t>
+      <w:r>
+        <w:t>s</w:t>
+      </w:r>
+      <w:r>
+        <w:t xml:space="preserve"> </w:t>
+      </w:r>
+      <w:r>
+        <w:t xml:space="preserve">also </w:t>
+      </w:r>
+      <w:r>
+        <w:t xml:space="preserve">provide </w:t>
+      </w:r>
+      <w:r>
+        <w:t xml:space="preserve">public methods that represent the “services” that a page offers. Since the whole point of a login form is to allow someone to log in, the Login page object </w:t>
+      </w:r>
+      <w:r>
+        <w:t xml:space="preserve">might </w:t>
+      </w:r>
+      <w:r>
+        <w:t>contain a “LoginAs” method that accepts the username or email address and password and then automates the tasks of assigning those values to the HTML elements and submitting the form.</w:t>
+      </w:r>
+    </w:p>
+    <w:p>
+      <w:r>
+        <w:t>(click – app centric)</w:t>
+      </w:r>
+    </w:p>
+    <w:p>
+      <w:r>
+        <w:t xml:space="preserve">The key point here is that a good PageObject gives you an </w:t>
+      </w:r>
+      <w:r>
+        <w:rPr>
+          <w:i/>
+        </w:rPr>
+        <w:t xml:space="preserve">application-centric </w:t>
+      </w:r>
+      <w:r>
+        <w:t xml:space="preserve">API for writing tests, rather than an </w:t>
+      </w:r>
+      <w:r>
+        <w:rPr>
+          <w:i/>
+        </w:rPr>
+        <w:t xml:space="preserve">HTML-centric </w:t>
+      </w:r>
+      <w:r>
+        <w:t xml:space="preserve">one. </w:t>
+      </w:r>
+      <w:r>
+        <w:t xml:space="preserve">They should allow a software client, like a test, to do anything that a human </w:t>
+      </w:r>
+      <w:r>
+        <w:lastRenderedPageBreak/>
+        <w:t xml:space="preserve">being could do, </w:t>
+      </w:r>
+      <w:r>
+        <w:t>but</w:t>
+      </w:r>
+      <w:r>
+        <w:t xml:space="preserve"> without requiring that client to know anything about the specific HTML structure in use.</w:t>
+      </w:r>
+      <w:r>
+        <w:t xml:space="preserve">  </w:t>
+      </w:r>
+    </w:p>
+    <w:p>
+      <w:pPr>
+        <w:rPr>
+          <w:b/>
+        </w:rPr>
+      </w:pPr>
+      <w:r>
+        <w:t>If you’re writing tests like this then each test is tightly coupled to the DOM. If you have lots of test like this, then even tiny changes to the HTML structure can force you to update lots of test code. But if you’re using the PageObject pattern, all you need to do is change that one property binding or method.</w:t>
+      </w:r>
+    </w:p>
+    <w:p>
+      <w:r>
+        <w:t xml:space="preserve"> </w:t>
+      </w:r>
+      <w:r>
+        <w:t>(click for “not just for pages”</w:t>
+      </w:r>
+    </w:p>
+    <w:p>
+      <w:r>
+        <w:t xml:space="preserve">Even though this is called the “PageObject” pattern, it doesn’t </w:t>
       </w:r>
       <w:r>
         <w:rPr>
@@ -2092,15 +1782,7 @@
         <w:t xml:space="preserve">have </w:t>
       </w:r>
       <w:r>
-        <w:t xml:space="preserve">to be used at the page level. You can create a </w:t>
-      </w:r>
-      <w:proofErr w:type="spellStart"/>
-      <w:r>
-        <w:t>PageObject</w:t>
-      </w:r>
-      <w:proofErr w:type="spellEnd"/>
-      <w:r>
-        <w:t xml:space="preserve"> for </w:t>
+        <w:t xml:space="preserve">to be used at the page level. You can create a PageObject for </w:t>
       </w:r>
       <w:r>
         <w:rPr>
@@ -2120,299 +1802,122 @@
     </w:p>
     <w:p>
       <w:r>
-        <w:t xml:space="preserve">Even though that modal popup isn’t a “page”, we still encapsulate the functionality exposed by that modal into its own </w:t>
-      </w:r>
-      <w:proofErr w:type="spellStart"/>
-      <w:r>
-        <w:t>PageObject</w:t>
-      </w:r>
-      <w:proofErr w:type="spellEnd"/>
-      <w:r>
-        <w:t xml:space="preserve"> so that it’s easy to reuse. In this example, we call a method on the main </w:t>
-      </w:r>
-      <w:proofErr w:type="spellStart"/>
-      <w:r>
-        <w:t>PageObject</w:t>
-      </w:r>
-      <w:proofErr w:type="spellEnd"/>
-      <w:r>
-        <w:t xml:space="preserve"> and that method </w:t>
+        <w:t xml:space="preserve">Even though that modal popup isn’t a “page”, we still encapsulate the functionality exposed by that modal into its own PageObject so that it’s easy to reuse. In this example, we call a method on the main PageObject and that method </w:t>
       </w:r>
       <w:r>
         <w:rPr>
           <w:b/>
           <w:bCs/>
         </w:rPr>
-        <w:t xml:space="preserve">returns an instance of the comparison rule editor </w:t>
-      </w:r>
-      <w:proofErr w:type="spellStart"/>
-      <w:r>
-        <w:rPr>
-          <w:b/>
-          <w:bCs/>
-        </w:rPr>
-        <w:t>PageObject</w:t>
-      </w:r>
-      <w:proofErr w:type="spellEnd"/>
+        <w:t>returns an instance of the comparison rule editor PageObject</w:t>
+      </w:r>
       <w:r>
         <w:t xml:space="preserve">. The test can then interact with that modal to do whatever it needs. </w:t>
       </w:r>
     </w:p>
     <w:p>
       <w:r>
+        <w:t xml:space="preserve">You can apply this pattern for a single page application as well. In a single page app you still have separate contexts or views that the page can be in, so you could create a PageObject for each of those contexts. </w:t>
+      </w:r>
+    </w:p>
+    <w:p>
+      <w:r>
+        <w:t xml:space="preserve">PageObject is a great high-level pattern to follow, but out of the box it doesn’t necessarily encourage  you to write super clean tests. We’ve come up with a couple of micro-patterns that we layer on top of PageObject that really help. </w:t>
+      </w:r>
+    </w:p>
+    <w:p>
+      <w:r>
+        <w:t>(click for base object)</w:t>
+      </w:r>
+    </w:p>
+    <w:p>
+      <w:r>
+        <w:t xml:space="preserve">The first is that we create a base class that all other PageObjects derive from, and this base class is what maintains the reference to the WebDriver object itself. </w:t>
+      </w:r>
+      <w:r>
+        <w:t>This is the object that actually drives the browser.</w:t>
+      </w:r>
+    </w:p>
+    <w:p>
+      <w:r>
+        <w:t>Tracking this in the base class makes it easier to replace common boilerplate</w:t>
+      </w:r>
+      <w:r>
+        <w:t xml:space="preserve"> code that deals with WebDriver.</w:t>
+      </w:r>
+    </w:p>
+    <w:p>
+      <w:r>
+        <w:t>(click for GetInstance)</w:t>
+      </w:r>
+    </w:p>
+    <w:p>
+      <w:r>
+        <w:t xml:space="preserve">Here’s an example. The base class provides this static factory method </w:t>
+      </w:r>
+      <w:r>
+        <w:t>called GetInstance. We pass in the type of PageObject to create and it instantiates that type</w:t>
+      </w:r>
+      <w:r>
+        <w:t xml:space="preserve">, sets the WebDriver instance, and then calls this InitElements() method that is provided by Selenium. InitElements() is the key thing here – </w:t>
+      </w:r>
+      <w:r>
+        <w:t xml:space="preserve">this is what actually populates all of those public properties with references to the underlying HTML elements. </w:t>
+      </w:r>
+    </w:p>
+    <w:p>
+      <w:r>
+        <w:t xml:space="preserve">A lot of WebDriver sample code shows </w:t>
+      </w:r>
+      <w:r>
+        <w:t xml:space="preserve">tests calling this </w:t>
+      </w:r>
+      <w:r>
+        <w:t xml:space="preserve">InitElements() </w:t>
+      </w:r>
+      <w:r>
+        <w:t xml:space="preserve">method explicitly, </w:t>
+      </w:r>
+      <w:r>
+        <w:t>which we think is ugly and unnecessary. Pushing that stuff into a base class helps us keep each test lean and mean.</w:t>
+      </w:r>
+    </w:p>
+    <w:p>
+      <w:r>
+        <w:t>(click for example of GetInstance)</w:t>
+      </w:r>
+    </w:p>
+    <w:p>
+      <w:r>
         <w:lastRenderedPageBreak/>
-        <w:t xml:space="preserve">You can apply this pattern for a single page application as well. In a single page app you still have separate contexts or views that the page can be in, so you could create a </w:t>
-      </w:r>
-      <w:proofErr w:type="spellStart"/>
-      <w:r>
-        <w:t>PageObject</w:t>
-      </w:r>
-      <w:proofErr w:type="spellEnd"/>
-      <w:r>
-        <w:t xml:space="preserve"> for each of those contexts. </w:t>
-      </w:r>
-    </w:p>
-    <w:p>
-      <w:proofErr w:type="spellStart"/>
-      <w:r>
-        <w:t>PageObject</w:t>
-      </w:r>
-      <w:proofErr w:type="spellEnd"/>
-      <w:r>
-        <w:t xml:space="preserve"> is a great high-level pattern to follow, but out of the box it doesn’t necessarily </w:t>
-      </w:r>
-      <w:proofErr w:type="gramStart"/>
-      <w:r>
-        <w:t>encourage  you</w:t>
-      </w:r>
-      <w:proofErr w:type="gramEnd"/>
-      <w:r>
-        <w:t xml:space="preserve"> to write super clean tests. We’ve come up with a couple of micro-patterns that we layer on top of </w:t>
-      </w:r>
-      <w:proofErr w:type="spellStart"/>
-      <w:r>
-        <w:t>PageObject</w:t>
-      </w:r>
-      <w:proofErr w:type="spellEnd"/>
-      <w:r>
-        <w:t xml:space="preserve"> that really help. </w:t>
-      </w:r>
-    </w:p>
-    <w:p>
-      <w:r>
-        <w:t>(</w:t>
-      </w:r>
-      <w:proofErr w:type="gramStart"/>
-      <w:r>
-        <w:t>click</w:t>
-      </w:r>
-      <w:proofErr w:type="gramEnd"/>
-      <w:r>
-        <w:t xml:space="preserve"> for base object)</w:t>
-      </w:r>
-    </w:p>
-    <w:p>
-      <w:r>
-        <w:t xml:space="preserve">The first is that we create a base class that all other </w:t>
-      </w:r>
-      <w:proofErr w:type="spellStart"/>
-      <w:r>
-        <w:t>PageObjects</w:t>
-      </w:r>
-      <w:proofErr w:type="spellEnd"/>
-      <w:r>
-        <w:t xml:space="preserve"> derive from, and this base class is what maintains the reference to the WebDriver object itself. </w:t>
-      </w:r>
-      <w:r>
-        <w:t>This is the object that actually drives the browser.</w:t>
-      </w:r>
-    </w:p>
-    <w:p>
-      <w:r>
-        <w:t>Tracking this in the base class makes it easier to replace common boilerplate</w:t>
-      </w:r>
-      <w:r>
-        <w:t xml:space="preserve"> code that deals with WebDriver.</w:t>
-      </w:r>
-    </w:p>
-    <w:p>
-      <w:r>
-        <w:t>(</w:t>
-      </w:r>
-      <w:proofErr w:type="gramStart"/>
-      <w:r>
-        <w:t>click</w:t>
-      </w:r>
-      <w:proofErr w:type="gramEnd"/>
-      <w:r>
-        <w:t xml:space="preserve"> for </w:t>
-      </w:r>
-      <w:proofErr w:type="spellStart"/>
-      <w:r>
-        <w:t>GetInstance</w:t>
-      </w:r>
-      <w:proofErr w:type="spellEnd"/>
+        <w:t>This is what it looks like from the calling side. We generally will construct the PageObjects in our setup method, and that lets us call them in the body of the test without needing to pass that WebDriver instance around.</w:t>
+      </w:r>
+    </w:p>
+    <w:p/>
+    <w:p>
+      <w:r>
+        <w:t xml:space="preserve">(Click for </w:t>
+      </w:r>
+      <w:r>
+        <w:t>GoToPage</w:t>
+      </w:r>
       <w:r>
         <w:t>)</w:t>
       </w:r>
     </w:p>
     <w:p>
       <w:r>
-        <w:t xml:space="preserve">Here’s an example. The base class provides this static factory method </w:t>
-      </w:r>
-      <w:r>
-        <w:t xml:space="preserve">called </w:t>
-      </w:r>
-      <w:proofErr w:type="spellStart"/>
-      <w:r>
-        <w:t>GetInstance</w:t>
-      </w:r>
-      <w:proofErr w:type="spellEnd"/>
-      <w:r>
-        <w:t xml:space="preserve">. We pass in the type of </w:t>
-      </w:r>
-      <w:proofErr w:type="spellStart"/>
-      <w:r>
-        <w:t>PageObject</w:t>
-      </w:r>
-      <w:proofErr w:type="spellEnd"/>
-      <w:r>
-        <w:t xml:space="preserve"> to create and it instantiates that type</w:t>
-      </w:r>
-      <w:r>
-        <w:t xml:space="preserve">, sets the WebDriver instance, and then calls this </w:t>
-      </w:r>
-      <w:proofErr w:type="spellStart"/>
-      <w:proofErr w:type="gramStart"/>
-      <w:r>
-        <w:t>InitElements</w:t>
-      </w:r>
-      <w:proofErr w:type="spellEnd"/>
-      <w:r>
-        <w:t>(</w:t>
-      </w:r>
-      <w:proofErr w:type="gramEnd"/>
-      <w:r>
-        <w:t xml:space="preserve">) method that is provided by Selenium. </w:t>
-      </w:r>
-      <w:proofErr w:type="spellStart"/>
-      <w:proofErr w:type="gramStart"/>
-      <w:r>
-        <w:t>InitElements</w:t>
-      </w:r>
-      <w:proofErr w:type="spellEnd"/>
-      <w:r>
-        <w:t>(</w:t>
-      </w:r>
-      <w:proofErr w:type="gramEnd"/>
-      <w:r>
-        <w:t xml:space="preserve">) is the key thing here – </w:t>
-      </w:r>
-      <w:r>
-        <w:t xml:space="preserve">this is what actually populates all of those public properties with references to the underlying HTML elements. </w:t>
-      </w:r>
-    </w:p>
-    <w:p>
-      <w:r>
-        <w:t xml:space="preserve">A lot of WebDriver sample code shows </w:t>
-      </w:r>
-      <w:r>
-        <w:t xml:space="preserve">tests calling this </w:t>
-      </w:r>
-      <w:proofErr w:type="spellStart"/>
-      <w:proofErr w:type="gramStart"/>
-      <w:r>
-        <w:t>InitElements</w:t>
-      </w:r>
-      <w:proofErr w:type="spellEnd"/>
-      <w:r>
-        <w:t>(</w:t>
-      </w:r>
-      <w:proofErr w:type="gramEnd"/>
-      <w:r>
-        <w:t xml:space="preserve">) </w:t>
-      </w:r>
-      <w:r>
-        <w:t xml:space="preserve">method explicitly, </w:t>
-      </w:r>
-      <w:r>
-        <w:t>which we think is ugly and unnecessary. Pushing that stuff into a base class helps us keep each test lean and mean.</w:t>
-      </w:r>
-    </w:p>
-    <w:p>
-      <w:r>
-        <w:t>(</w:t>
-      </w:r>
-      <w:proofErr w:type="gramStart"/>
-      <w:r>
-        <w:t>click</w:t>
-      </w:r>
-      <w:proofErr w:type="gramEnd"/>
-      <w:r>
-        <w:t xml:space="preserve"> for example of </w:t>
-      </w:r>
-      <w:proofErr w:type="spellStart"/>
-      <w:r>
-        <w:t>GetInstance</w:t>
-      </w:r>
-      <w:proofErr w:type="spellEnd"/>
-      <w:r>
-        <w:t>)</w:t>
-      </w:r>
-    </w:p>
-    <w:p>
-      <w:r>
-        <w:t xml:space="preserve">This is what it looks like from the calling side. We generally will construct the </w:t>
-      </w:r>
-      <w:proofErr w:type="spellStart"/>
-      <w:r>
-        <w:t>PageObjects</w:t>
-      </w:r>
-      <w:proofErr w:type="spellEnd"/>
-      <w:r>
-        <w:t xml:space="preserve"> in our setup method, and that lets us call them in the body of the test without needing to pass that WebDriver instance around.</w:t>
-      </w:r>
-    </w:p>
-    <w:p/>
-    <w:p>
-      <w:r>
-        <w:t xml:space="preserve">(Click for </w:t>
-      </w:r>
-      <w:proofErr w:type="spellStart"/>
-      <w:r>
-        <w:t>GoToPage</w:t>
-      </w:r>
-      <w:proofErr w:type="spellEnd"/>
-      <w:r>
-        <w:t>)</w:t>
-      </w:r>
-    </w:p>
-    <w:p>
-      <w:r>
-        <w:t xml:space="preserve">Another thing that we do on all of our </w:t>
-      </w:r>
-      <w:proofErr w:type="spellStart"/>
-      <w:r>
-        <w:t>PageObjects</w:t>
-      </w:r>
-      <w:proofErr w:type="spellEnd"/>
-      <w:r>
-        <w:t xml:space="preserve"> is</w:t>
+        <w:t>Another thing that we do on all of our PageObjects is</w:t>
       </w:r>
       <w:r>
         <w:t xml:space="preserve"> to </w:t>
       </w:r>
       <w:r>
-        <w:t>include a “</w:t>
-      </w:r>
-      <w:proofErr w:type="spellStart"/>
-      <w:r>
-        <w:t>GoTo</w:t>
+        <w:t>include a “GoTo</w:t>
       </w:r>
       <w:r>
         <w:t>Page</w:t>
       </w:r>
-      <w:proofErr w:type="spellEnd"/>
       <w:r>
         <w:t>” method</w:t>
       </w:r>
@@ -2519,7 +2024,6 @@
         <w:br/>
       </w:r>
       <w:r>
-        <w:lastRenderedPageBreak/>
         <w:t xml:space="preserve">Our app </w:t>
       </w:r>
       <w:r>
@@ -2558,26 +2062,10 @@
       </w:r>
       <w:r>
         <w:br/>
-        <w:t xml:space="preserve">So as a result of that debacle, we started including the </w:t>
-      </w:r>
-      <w:proofErr w:type="spellStart"/>
-      <w:r>
-        <w:t>GoTo</w:t>
-      </w:r>
-      <w:proofErr w:type="spellEnd"/>
-      <w:r>
-        <w:t xml:space="preserve"> m</w:t>
-      </w:r>
-      <w:r>
-        <w:t xml:space="preserve">ethod on all of our </w:t>
-      </w:r>
-      <w:proofErr w:type="spellStart"/>
-      <w:r>
-        <w:t>PageObjects</w:t>
-      </w:r>
-      <w:proofErr w:type="spellEnd"/>
-      <w:r>
-        <w:t xml:space="preserve"> so that we can navigate directly to the page in question, rather than automating clicks against the navigation menu.</w:t>
+        <w:t>So as a result of that debacle, we started including the GoTo m</w:t>
+      </w:r>
+      <w:r>
+        <w:t>ethod on all of our PageObjects so that we can navigate directly to the page in question, rather than automating clicks against the navigation menu.</w:t>
       </w:r>
       <w:r>
         <w:t xml:space="preserve"> </w:t>
@@ -2585,15 +2073,7 @@
     </w:p>
     <w:p>
       <w:r>
-        <w:t>(</w:t>
-      </w:r>
-      <w:proofErr w:type="gramStart"/>
-      <w:r>
-        <w:t>click</w:t>
-      </w:r>
-      <w:proofErr w:type="gramEnd"/>
-      <w:r>
-        <w:t xml:space="preserve"> for “at least one menu test”)</w:t>
+        <w:t>(click for “at least one menu test”)</w:t>
       </w:r>
     </w:p>
     <w:p>
@@ -2615,70 +2095,17 @@
     </w:p>
     <w:p>
       <w:r>
-        <w:t>(</w:t>
-      </w:r>
-      <w:proofErr w:type="gramStart"/>
-      <w:r>
-        <w:t>click</w:t>
-      </w:r>
-      <w:proofErr w:type="gramEnd"/>
-      <w:r>
-        <w:t xml:space="preserve"> for </w:t>
-      </w:r>
-      <w:proofErr w:type="spellStart"/>
-      <w:r>
-        <w:t>GoToPage</w:t>
-      </w:r>
-      <w:proofErr w:type="spellEnd"/>
-      <w:r>
-        <w:t xml:space="preserve"> implementation)</w:t>
-      </w:r>
-    </w:p>
-    <w:p>
-      <w:r>
-        <w:t xml:space="preserve">Our general implementation strategy looks like this. The base class defines this abstract “Relative </w:t>
-      </w:r>
-      <w:proofErr w:type="spellStart"/>
-      <w:r>
-        <w:t>Url</w:t>
-      </w:r>
-      <w:proofErr w:type="spellEnd"/>
-      <w:r>
-        <w:t xml:space="preserve">” property that all </w:t>
-      </w:r>
-      <w:proofErr w:type="spellStart"/>
-      <w:r>
-        <w:t>PageObjects</w:t>
-      </w:r>
-      <w:proofErr w:type="spellEnd"/>
-      <w:r>
-        <w:t xml:space="preserve"> must implement.</w:t>
-      </w:r>
-    </w:p>
-    <w:p>
-      <w:r>
-        <w:t xml:space="preserve">Each </w:t>
-      </w:r>
-      <w:proofErr w:type="spellStart"/>
-      <w:r>
-        <w:t>PageObject</w:t>
-      </w:r>
-      <w:proofErr w:type="spellEnd"/>
-      <w:r>
-        <w:t xml:space="preserve"> then includes a </w:t>
-      </w:r>
-      <w:proofErr w:type="spellStart"/>
-      <w:proofErr w:type="gramStart"/>
-      <w:r>
-        <w:t>GoToPage</w:t>
-      </w:r>
-      <w:proofErr w:type="spellEnd"/>
-      <w:r>
-        <w:t>(</w:t>
-      </w:r>
-      <w:proofErr w:type="gramEnd"/>
-      <w:r>
-        <w:t>) method that utilizes that relative URL to do the navigation.</w:t>
+        <w:t>(click for GoToPage implementation)</w:t>
+      </w:r>
+    </w:p>
+    <w:p>
+      <w:r>
+        <w:t>Our general implementation strategy looks like this. The base class defines this abstract “Relative Url” property that all PageObjects must implement.</w:t>
+      </w:r>
+    </w:p>
+    <w:p>
+      <w:r>
+        <w:t>Each PageObject then includes a GoToPage() method that utilizes that relative URL to do the navigation.</w:t>
       </w:r>
       <w:r>
         <w:t xml:space="preserve"> Simple.</w:t>
@@ -2686,36 +2113,13 @@
     </w:p>
     <w:p>
       <w:r>
-        <w:t>(</w:t>
-      </w:r>
-      <w:proofErr w:type="gramStart"/>
-      <w:r>
-        <w:t>click</w:t>
-      </w:r>
-      <w:proofErr w:type="gramEnd"/>
-      <w:r>
-        <w:t xml:space="preserve"> for “why not in base class”?)</w:t>
-      </w:r>
-    </w:p>
-    <w:p>
-      <w:r>
-        <w:t xml:space="preserve">You might be wondering why the </w:t>
-      </w:r>
-      <w:proofErr w:type="spellStart"/>
-      <w:r>
-        <w:t>GoTo</w:t>
-      </w:r>
-      <w:proofErr w:type="spellEnd"/>
-      <w:r>
-        <w:t xml:space="preserve"> method is implemented in the </w:t>
-      </w:r>
-      <w:proofErr w:type="spellStart"/>
-      <w:r>
-        <w:t>PageObject</w:t>
-      </w:r>
-      <w:proofErr w:type="spellEnd"/>
-      <w:r>
-        <w:t xml:space="preserve"> and not the base class, since the only thing it depends on is that relative URL which is also defined in the base class.</w:t>
+        <w:lastRenderedPageBreak/>
+        <w:t>(click for “why not in base class”?)</w:t>
+      </w:r>
+    </w:p>
+    <w:p>
+      <w:r>
+        <w:t>You might be wondering why the GoTo method is implemented in the PageObject and not the base class, since the only thing it depends on is that relative URL which is also defined in the base class.</w:t>
       </w:r>
     </w:p>
     <w:p>
@@ -2723,31 +2127,7 @@
         <w:t xml:space="preserve"> </w:t>
       </w:r>
       <w:r>
-        <w:t>(</w:t>
-      </w:r>
-      <w:proofErr w:type="gramStart"/>
-      <w:r>
-        <w:t>click</w:t>
-      </w:r>
-      <w:proofErr w:type="gramEnd"/>
-      <w:r>
-        <w:t xml:space="preserve"> for </w:t>
-      </w:r>
-      <w:proofErr w:type="spellStart"/>
-      <w:r>
-        <w:t>GoTo</w:t>
-      </w:r>
-      <w:proofErr w:type="spellEnd"/>
-      <w:r>
-        <w:t xml:space="preserve"> w/ </w:t>
-      </w:r>
-      <w:proofErr w:type="spellStart"/>
-      <w:r>
-        <w:t>args</w:t>
-      </w:r>
-      <w:proofErr w:type="spellEnd"/>
-      <w:r>
-        <w:t>)</w:t>
+        <w:t>(click for GoTo w/ args)</w:t>
       </w:r>
     </w:p>
     <w:p>
@@ -2776,36 +2156,12 @@
         <w:t xml:space="preserve">and </w:t>
       </w:r>
       <w:r>
-        <w:t xml:space="preserve">we don’t want to expose a parameter-less </w:t>
-      </w:r>
-      <w:proofErr w:type="spellStart"/>
-      <w:r>
-        <w:t>GoTo</w:t>
-      </w:r>
-      <w:proofErr w:type="spellEnd"/>
-      <w:r>
-        <w:t xml:space="preserve"> method if it won’t result in a valid navigation.</w:t>
-      </w:r>
-    </w:p>
-    <w:p>
-      <w:r>
-        <w:t xml:space="preserve">By defining the </w:t>
-      </w:r>
-      <w:proofErr w:type="spellStart"/>
-      <w:r>
-        <w:t>GoTo</w:t>
-      </w:r>
-      <w:proofErr w:type="spellEnd"/>
-      <w:r>
-        <w:t xml:space="preserve"> method within each </w:t>
-      </w:r>
-      <w:proofErr w:type="spellStart"/>
-      <w:r>
-        <w:t>PageObject</w:t>
-      </w:r>
-      <w:proofErr w:type="spellEnd"/>
-      <w:r>
-        <w:t>, we have the freedom to fully tailor its signature to that specific page.</w:t>
+        <w:t>we don’t want to expose a parameter-less GoTo method if it won’t result in a valid navigation.</w:t>
+      </w:r>
+    </w:p>
+    <w:p>
+      <w:r>
+        <w:t>By defining the GoTo method within each PageObject, we have the freedom to fully tailor its signature to that specific page.</w:t>
       </w:r>
     </w:p>
     <w:p>
@@ -2869,15 +2225,7 @@
     </w:p>
     <w:p>
       <w:r>
-        <w:t>(</w:t>
-      </w:r>
-      <w:proofErr w:type="gramStart"/>
-      <w:r>
-        <w:t>click</w:t>
-      </w:r>
-      <w:proofErr w:type="gramEnd"/>
-      <w:r>
-        <w:t xml:space="preserve"> for comic)</w:t>
+        <w:t>(click for comic)</w:t>
       </w:r>
     </w:p>
     <w:p>
@@ -2891,504 +2239,454 @@
     </w:p>
     <w:p>
       <w:r>
+        <w:t xml:space="preserve">Once we have a PageObject </w:t>
+      </w:r>
+      <w:r>
+        <w:t>written and it’s easy to get to the page in question</w:t>
+      </w:r>
+      <w:r>
+        <w:t xml:space="preserve">, it’s time to use it to write an actual test. This </w:t>
+      </w:r>
+      <w:r>
+        <w:t xml:space="preserve">brings </w:t>
+      </w:r>
+      <w:r>
+        <w:t>up a whole set of new challenges because we have to start dealing with test data.</w:t>
+      </w:r>
+    </w:p>
+    <w:p>
+      <w:r>
+        <w:t xml:space="preserve">The main product that my team develops is in the licensing and credentialing space. One of the things that we can do in </w:t>
+      </w:r>
+      <w:r>
+        <w:t xml:space="preserve">our </w:t>
+      </w:r>
+      <w:r>
+        <w:t>product is configure the application process that a person has to go through to become a lice</w:t>
+      </w:r>
+      <w:r>
+        <w:t>nsed practitioner in a field such as nursing or real estate.</w:t>
+      </w:r>
+    </w:p>
+    <w:p>
+      <w:r>
+        <w:t>As you might imagine, these application</w:t>
+      </w:r>
+      <w:r>
+        <w:t xml:space="preserve"> processes </w:t>
+      </w:r>
+      <w:r>
+        <w:t xml:space="preserve">can be very complex. </w:t>
+      </w:r>
+      <w:r>
+        <w:t xml:space="preserve">Applicants </w:t>
+      </w:r>
+      <w:r>
+        <w:t>need to fill out lots of different forms that collect lots of different data, they need to pay fees, other people might need to conduct background checks</w:t>
+      </w:r>
+      <w:r>
+        <w:t xml:space="preserve"> or review the applications in different ways, and all of this stuff needs to be configured in our system.</w:t>
+      </w:r>
+      <w:r>
+        <w:t xml:space="preserve"> And because those data entry forms are so critical to the application process, we decided we needed to write UI tests for them.</w:t>
+      </w:r>
+    </w:p>
+    <w:p>
+      <w:r>
+        <w:t xml:space="preserve">As we started writing more and more UI tests for those features we very quickly realized that test data management would be one of those things where a “best practice” just doesn’t exist, and that every decision we would make would be flawed in </w:t>
+      </w:r>
+      <w:r>
+        <w:t xml:space="preserve">one </w:t>
+      </w:r>
+      <w:r>
+        <w:t>way</w:t>
+      </w:r>
+      <w:r>
+        <w:t xml:space="preserve"> or another</w:t>
+      </w:r>
+      <w:r>
+        <w:t xml:space="preserve">. </w:t>
+      </w:r>
+      <w:r>
+        <w:t xml:space="preserve">This is a big part of why I say that </w:t>
+      </w:r>
+      <w:r>
+        <w:t>UI testing is “trade-offs all the way down”</w:t>
+      </w:r>
+      <w:r>
+        <w:t>.</w:t>
+      </w:r>
+    </w:p>
+    <w:p>
+      <w:r>
+        <w:t>(click for 2</w:t>
+      </w:r>
+      <w:r>
+        <w:rPr>
+          <w:vertAlign w:val="superscript"/>
+        </w:rPr>
+        <w:t>nd</w:t>
+      </w:r>
+      <w:r>
+        <w:t xml:space="preserve"> comic slide)</w:t>
+      </w:r>
+    </w:p>
+    <w:p>
+      <w:r>
+        <w:t xml:space="preserve">Since there is no “best practice” that </w:t>
+      </w:r>
+      <w:r>
+        <w:rPr>
+          <w:i/>
+        </w:rPr>
+        <w:t xml:space="preserve">always </w:t>
+      </w:r>
+      <w:r>
+        <w:t xml:space="preserve">works, I can’t tell </w:t>
+      </w:r>
+      <w:r>
+        <w:t xml:space="preserve">you exactly what you </w:t>
+      </w:r>
+      <w:r>
+        <w:rPr>
+          <w:i/>
+        </w:rPr>
+        <w:t xml:space="preserve">should </w:t>
+      </w:r>
+      <w:r>
+        <w:t>do in your own tests</w:t>
+      </w:r>
+      <w:r>
+        <w:t xml:space="preserve">. Instead, I want to lay out the </w:t>
+      </w:r>
+      <w:r>
+        <w:t xml:space="preserve">different decisions you have to make, the trade-offs that each decision involves, and our advice for negotiating </w:t>
+      </w:r>
+      <w:r>
+        <w:t>those trade-offs</w:t>
+      </w:r>
+      <w:r>
+        <w:t>.</w:t>
+      </w:r>
+    </w:p>
+    <w:p>
+      <w:r>
+        <w:t xml:space="preserve">As an example, pretend </w:t>
+      </w:r>
+      <w:r>
+        <w:t xml:space="preserve">that we want to write a UI test for one of the data entry forms that my system can display to an applicant. The first decision that we have to make is whether our test should render a </w:t>
+      </w:r>
+      <w:r>
         <w:lastRenderedPageBreak/>
-        <w:t xml:space="preserve">Once we have a </w:t>
-      </w:r>
-      <w:proofErr w:type="spellStart"/>
-      <w:r>
-        <w:t>PageObject</w:t>
-      </w:r>
-      <w:proofErr w:type="spellEnd"/>
+        <w:t xml:space="preserve">pre-existing form that’s already been configured in the database, </w:t>
+      </w:r>
+      <w:r>
+        <w:t xml:space="preserve">or </w:t>
+      </w:r>
+      <w:r>
+        <w:t xml:space="preserve">whether that test should </w:t>
+      </w:r>
+      <w:r>
+        <w:t xml:space="preserve">create a brand new </w:t>
+      </w:r>
+      <w:r>
+        <w:t>form as part of the test itself</w:t>
+      </w:r>
+      <w:r>
+        <w:t>.</w:t>
+      </w:r>
+    </w:p>
+    <w:p>
+      <w:r>
+        <w:t>(click – pre-existing)</w:t>
+      </w:r>
+    </w:p>
+    <w:p>
+      <w:r>
+        <w:t>Let’s say we decide to render a pre-existing form.</w:t>
+      </w:r>
+      <w:r>
+        <w:t xml:space="preserve"> That will make our test very easy to write because there’s little to no setup cost</w:t>
+      </w:r>
+      <w:r>
+        <w:t xml:space="preserve"> because the data already exists</w:t>
+      </w:r>
+      <w:r>
+        <w:t xml:space="preserve">, but </w:t>
+      </w:r>
+      <w:r>
+        <w:t>how does the developer remember which pre-existing data to reference?</w:t>
+      </w:r>
+    </w:p>
+    <w:p>
+      <w:r>
+        <w:t xml:space="preserve">(click for </w:t>
+      </w:r>
+      <w:r>
+        <w:t xml:space="preserve">test + </w:t>
+      </w:r>
+      <w:r>
+        <w:t>index)</w:t>
+      </w:r>
+    </w:p>
+    <w:p>
+      <w:r>
+        <w:t xml:space="preserve">To make our jobs easier, we’ll want </w:t>
+      </w:r>
+      <w:r>
+        <w:t>some sort of</w:t>
+      </w:r>
+      <w:r>
+        <w:t xml:space="preserve"> list or</w:t>
+      </w:r>
+      <w:r>
+        <w:t xml:space="preserve"> index of all of the pre-staged data entry forms that are in </w:t>
+      </w:r>
+      <w:r>
+        <w:t xml:space="preserve">the </w:t>
+      </w:r>
+      <w:r>
+        <w:t>test database</w:t>
+      </w:r>
+      <w:r>
+        <w:t xml:space="preserve"> so that programmers can easily locate a suitable record from that index</w:t>
+      </w:r>
+      <w:r>
+        <w:t xml:space="preserve">. </w:t>
+      </w:r>
+      <w:r>
+        <w:t xml:space="preserve">And in </w:t>
+      </w:r>
+      <w:r>
+        <w:t>the beginning, when</w:t>
+      </w:r>
+      <w:r>
+        <w:t xml:space="preserve"> the system doesn’t have many features,</w:t>
+      </w:r>
+      <w:r>
+        <w:t xml:space="preserve"> the list of pre-staged data </w:t>
+      </w:r>
+      <w:r>
+        <w:t>will be small</w:t>
+      </w:r>
+      <w:r>
+        <w:t xml:space="preserve">. </w:t>
+      </w:r>
+    </w:p>
+    <w:p>
+      <w:r>
+        <w:t xml:space="preserve">In this example there’s a list of constants, each representing the ID of an existing record with some defining characteristic. If I want a form that collects a fee then I can load this one, if I want a form that has a multi-tabbed UI then I load this one, and if I want a form that </w:t>
+      </w:r>
+      <w:r>
+        <w:t>requires manual review or audit then I can load this one. Simple enough.</w:t>
+      </w:r>
+    </w:p>
+    <w:p>
+      <w:r>
+        <w:t>(click for expanded index)</w:t>
+      </w:r>
+    </w:p>
+    <w:p>
+      <w:r>
+        <w:t>But t</w:t>
+      </w:r>
+      <w:r>
+        <w:t xml:space="preserve">hings </w:t>
+      </w:r>
+      <w:r>
+        <w:t xml:space="preserve">rarely </w:t>
+      </w:r>
+      <w:r>
+        <w:t xml:space="preserve">stay that simple. Over time, that list is going to grow. </w:t>
+      </w:r>
+      <w:r>
+        <w:t>Now w</w:t>
+      </w:r>
+      <w:r>
+        <w:t xml:space="preserve">e have a form that collects a fee on a single-tabbed UI, one that collects a fee on a multi-tabbed UI, one that collects a fee and requires an audit, </w:t>
+      </w:r>
+      <w:r>
+        <w:t xml:space="preserve">one where the user can upload a single file, and one where the user can upload multiple files. </w:t>
+      </w:r>
+    </w:p>
+    <w:p>
+      <w:r>
+        <w:t xml:space="preserve">I made all these things up </w:t>
+      </w:r>
+      <w:r>
+        <w:t xml:space="preserve">for this example, but the need to highly specify the </w:t>
+      </w:r>
+      <w:r>
+        <w:t xml:space="preserve">data </w:t>
+      </w:r>
+      <w:r>
+        <w:t xml:space="preserve">context </w:t>
+      </w:r>
+      <w:r>
+        <w:t xml:space="preserve">for a test </w:t>
+      </w:r>
+      <w:r>
+        <w:t xml:space="preserve">is quite common in a complex system, and the </w:t>
+      </w:r>
+      <w:r>
+        <w:t>more “pre-</w:t>
+      </w:r>
+      <w:r>
+        <w:t>existing</w:t>
+      </w:r>
+      <w:r>
+        <w:t xml:space="preserve"> special cases” that you create, the harder it will become to manage and pick between them. </w:t>
+      </w:r>
+    </w:p>
+    <w:p>
+      <w:r>
+        <w:t>And w</w:t>
+      </w:r>
+      <w:r>
+        <w:t xml:space="preserve">hat happens when </w:t>
+      </w:r>
+      <w:r>
+        <w:t xml:space="preserve">we have a test that </w:t>
+      </w:r>
+      <w:r>
+        <w:t xml:space="preserve">needs to collect a fee, </w:t>
+      </w:r>
+      <w:r>
+        <w:t>AND accept a file upload, AND utilize a multi-tabbed UI? None of the pre-</w:t>
+      </w:r>
+      <w:r>
+        <w:t>existing</w:t>
+      </w:r>
+      <w:r>
+        <w:t xml:space="preserve"> data provides that exact setup.</w:t>
+      </w:r>
+    </w:p>
+    <w:p>
+      <w:r>
+        <w:t xml:space="preserve">We </w:t>
+      </w:r>
+      <w:r>
+        <w:t>could</w:t>
+      </w:r>
+      <w:r>
+        <w:t xml:space="preserve"> go into the test database and create a new data entry form matching our requirements and add it to this list. But </w:t>
+      </w:r>
+      <w:r>
+        <w:t xml:space="preserve">that effort has a cost to it. Someone has to load up the current test database, </w:t>
+      </w:r>
+      <w:r>
+        <w:t xml:space="preserve">create the new </w:t>
+      </w:r>
+      <w:r>
+        <w:t xml:space="preserve">data, and then update the snapshot or backup file in source control so that it’s available to other team members. </w:t>
+      </w:r>
+      <w:r>
+        <w:t>That’s painful</w:t>
+      </w:r>
+      <w:r>
+        <w:t xml:space="preserve"> and time consuming, and the whole point of using pre-</w:t>
+      </w:r>
+      <w:r>
+        <w:t>existing</w:t>
+      </w:r>
+      <w:r>
+        <w:t xml:space="preserve"> data was to </w:t>
+      </w:r>
+      <w:r>
+        <w:rPr>
+          <w:i/>
+        </w:rPr>
+        <w:t xml:space="preserve">avoid </w:t>
+      </w:r>
+      <w:r>
+        <w:t>costly data setup.</w:t>
+      </w:r>
+    </w:p>
+    <w:p>
+      <w:r>
+        <w:t>(click for load-edit-modify)</w:t>
+      </w:r>
+    </w:p>
+    <w:p>
+      <w:r>
+        <w:t xml:space="preserve">We </w:t>
+      </w:r>
+      <w:r>
+        <w:t xml:space="preserve">could also start with one of the existing </w:t>
+      </w:r>
+      <w:r>
+        <w:t>records, but modify it to fit o</w:t>
+      </w:r>
+      <w:r>
+        <w:t xml:space="preserve">ur needs. </w:t>
+      </w:r>
+    </w:p>
+    <w:p>
+      <w:r>
+        <w:t xml:space="preserve">For example, we could write a bit of SQL that takes an existing record with </w:t>
+      </w:r>
+      <w:r>
+        <w:rPr>
+          <w:i/>
+        </w:rPr>
+        <w:t xml:space="preserve">some </w:t>
+      </w:r>
+      <w:r>
+        <w:t>of the characteristics we need</w:t>
+      </w:r>
+      <w:r>
+        <w:t xml:space="preserve">, </w:t>
+      </w:r>
+      <w:r>
+        <w:t xml:space="preserve">modify the other properties </w:t>
+      </w:r>
+      <w:r>
+        <w:t>as needed, and then continue with the test.</w:t>
+      </w:r>
+    </w:p>
+    <w:p>
+      <w:r>
+        <w:t>This helps reduce the number of permutations of pre-existing data</w:t>
+      </w:r>
+      <w:r>
+        <w:t xml:space="preserve"> but it’s a really bad idea in practice because now you have tests that are essentially making permanent changes to shared global data, and that’s bad. This</w:t>
+      </w:r>
       <w:r>
         <w:t xml:space="preserve"> </w:t>
       </w:r>
       <w:r>
-        <w:t>written and it’s easy to get to the page in question</w:t>
-      </w:r>
-      <w:r>
-        <w:t xml:space="preserve">, it’s time to use it to write an actual test. This </w:t>
-      </w:r>
-      <w:r>
-        <w:t xml:space="preserve">brings </w:t>
-      </w:r>
-      <w:r>
-        <w:t>up a whole set of new challenges because we have to start dealing with test data.</w:t>
-      </w:r>
-    </w:p>
-    <w:p>
-      <w:r>
-        <w:t xml:space="preserve">The main product that my team develops is in the licensing and credentialing space. One of the things that we can do in </w:t>
-      </w:r>
-      <w:r>
-        <w:t xml:space="preserve">our </w:t>
-      </w:r>
-      <w:r>
-        <w:t>product is configure the application process that a person has to go through to become a lice</w:t>
-      </w:r>
-      <w:r>
-        <w:t>nsed practitioner in a field such as nursing or real estate.</w:t>
-      </w:r>
-    </w:p>
-    <w:p>
-      <w:r>
-        <w:t>As you might imagine, these application</w:t>
-      </w:r>
-      <w:r>
-        <w:t xml:space="preserve"> processes </w:t>
-      </w:r>
-      <w:r>
-        <w:t xml:space="preserve">can be very complex. </w:t>
-      </w:r>
-      <w:r>
-        <w:t xml:space="preserve">Applicants </w:t>
-      </w:r>
-      <w:r>
-        <w:t>need to fill out lots of different forms that collect lots of different data, they need to pay fees, other people might need to conduct background checks</w:t>
-      </w:r>
-      <w:r>
-        <w:t xml:space="preserve"> or review the applications in different ways, and all of this stuff needs to be configured in our system.</w:t>
-      </w:r>
-      <w:r>
-        <w:t xml:space="preserve"> And because those data entry forms are so critical to the application process, we decided we needed to write UI tests for them.</w:t>
-      </w:r>
-    </w:p>
-    <w:p>
-      <w:r>
-        <w:t xml:space="preserve">As we started writing more and more UI tests for those features we very quickly realized that test data management would be one of those things where a “best practice” just doesn’t exist, and that every decision we would make would be flawed in </w:t>
-      </w:r>
-      <w:r>
-        <w:t xml:space="preserve">one </w:t>
-      </w:r>
-      <w:r>
-        <w:t>way</w:t>
-      </w:r>
-      <w:r>
-        <w:t xml:space="preserve"> or another</w:t>
-      </w:r>
-      <w:r>
-        <w:t xml:space="preserve">. </w:t>
-      </w:r>
-      <w:r>
-        <w:t xml:space="preserve">This is a big part of why I say that </w:t>
-      </w:r>
-      <w:r>
-        <w:t>UI testing is “trade-offs all the way down”</w:t>
-      </w:r>
-      <w:r>
-        <w:t>.</w:t>
-      </w:r>
-    </w:p>
-    <w:p>
-      <w:r>
-        <w:t>(</w:t>
-      </w:r>
-      <w:proofErr w:type="gramStart"/>
-      <w:r>
-        <w:t>click</w:t>
-      </w:r>
-      <w:proofErr w:type="gramEnd"/>
-      <w:r>
-        <w:t xml:space="preserve"> for 2</w:t>
-      </w:r>
-      <w:r>
-        <w:rPr>
-          <w:vertAlign w:val="superscript"/>
-        </w:rPr>
-        <w:t>nd</w:t>
-      </w:r>
-      <w:r>
-        <w:t xml:space="preserve"> comic slide)</w:t>
-      </w:r>
-    </w:p>
-    <w:p>
-      <w:r>
-        <w:t xml:space="preserve">Since there is no “best practice” that </w:t>
+        <w:t xml:space="preserve">makes the tests hard to understand, because you never really know exactly what state </w:t>
+      </w:r>
+      <w:r>
+        <w:lastRenderedPageBreak/>
+        <w:t xml:space="preserve">the test data will be in when the test runs, </w:t>
+      </w:r>
+      <w:r>
+        <w:t>and</w:t>
+      </w:r>
+      <w:r>
+        <w:t xml:space="preserve"> harder to troubleshoot. You might have a test that fails when you run the whole suite, but then when you run that test in isolation it works fine.</w:t>
+      </w:r>
+    </w:p>
+    <w:p>
+      <w:r>
+        <w:t>(click for “last resort”)</w:t>
+      </w:r>
+    </w:p>
+    <w:p>
+      <w:r>
+        <w:t>In general, I am not a fan of this approach. I think it seems easy and simple at first, but it comes with lots of hidden costs and complexit</w:t>
+      </w:r>
+      <w:r>
+        <w:t>y</w:t>
+      </w:r>
+      <w:r>
+        <w:t xml:space="preserve">. At the same time, though, there </w:t>
       </w:r>
       <w:r>
         <w:rPr>
           <w:i/>
         </w:rPr>
-        <w:t xml:space="preserve">always </w:t>
-      </w:r>
-      <w:r>
-        <w:t xml:space="preserve">works, I can’t tell </w:t>
-      </w:r>
-      <w:r>
-        <w:t xml:space="preserve">you exactly what you </w:t>
-      </w:r>
-      <w:r>
-        <w:rPr>
-          <w:i/>
-        </w:rPr>
-        <w:t xml:space="preserve">should </w:t>
-      </w:r>
-      <w:r>
-        <w:t>do in your own tests</w:t>
-      </w:r>
-      <w:r>
-        <w:t xml:space="preserve">. Instead, I want to lay out the </w:t>
-      </w:r>
-      <w:r>
-        <w:t xml:space="preserve">different decisions you have to make, the trade-offs that each decision involves, and our advice for negotiating </w:t>
-      </w:r>
-      <w:r>
-        <w:t>those trade-offs</w:t>
-      </w:r>
-      <w:r>
-        <w:t>.</w:t>
-      </w:r>
-    </w:p>
-    <w:p>
-      <w:r>
-        <w:t xml:space="preserve">As an example, pretend </w:t>
-      </w:r>
-      <w:r>
-        <w:t xml:space="preserve">that we want to write a UI test for one of the data entry forms that my system can display to an applicant. The first decision that we have to make is whether our test should render a pre-existing form that’s already been configured in the database, </w:t>
-      </w:r>
-      <w:r>
-        <w:t xml:space="preserve">or </w:t>
-      </w:r>
-      <w:r>
-        <w:t xml:space="preserve">whether that test should </w:t>
-      </w:r>
-      <w:r>
-        <w:t xml:space="preserve">create a brand new </w:t>
-      </w:r>
-      <w:r>
-        <w:t>form as part of the test itself</w:t>
-      </w:r>
-      <w:r>
-        <w:t>.</w:t>
-      </w:r>
-    </w:p>
-    <w:p>
-      <w:r>
-        <w:t>(</w:t>
-      </w:r>
-      <w:proofErr w:type="gramStart"/>
-      <w:r>
-        <w:t>click</w:t>
-      </w:r>
-      <w:proofErr w:type="gramEnd"/>
-      <w:r>
-        <w:t xml:space="preserve"> – pre-existing)</w:t>
-      </w:r>
-    </w:p>
-    <w:p>
-      <w:r>
-        <w:t>Let’s say we decide to render a pre-existing form.</w:t>
-      </w:r>
-      <w:r>
-        <w:t xml:space="preserve"> That will make our test very easy to write because there’s little to no setup cost</w:t>
-      </w:r>
-      <w:r>
-        <w:t xml:space="preserve"> because the data already exists</w:t>
-      </w:r>
-      <w:r>
-        <w:t xml:space="preserve">, but </w:t>
-      </w:r>
-      <w:r>
-        <w:t>how does the developer remember which pre-existing data to reference?</w:t>
-      </w:r>
-    </w:p>
-    <w:p>
-      <w:r>
-        <w:t>(</w:t>
-      </w:r>
-      <w:proofErr w:type="gramStart"/>
-      <w:r>
-        <w:t>click</w:t>
-      </w:r>
-      <w:proofErr w:type="gramEnd"/>
-      <w:r>
-        <w:t xml:space="preserve"> for </w:t>
-      </w:r>
-      <w:r>
-        <w:t xml:space="preserve">test + </w:t>
-      </w:r>
-      <w:r>
-        <w:t>index)</w:t>
-      </w:r>
-    </w:p>
-    <w:p>
-      <w:r>
-        <w:t xml:space="preserve">To make our jobs easier, we’ll want </w:t>
-      </w:r>
-      <w:r>
-        <w:t>some sort of</w:t>
-      </w:r>
-      <w:r>
-        <w:t xml:space="preserve"> list or</w:t>
-      </w:r>
-      <w:r>
-        <w:t xml:space="preserve"> index of all of the pre-staged data entry forms that are in </w:t>
-      </w:r>
-      <w:r>
-        <w:t xml:space="preserve">the </w:t>
-      </w:r>
-      <w:r>
-        <w:t>test database</w:t>
-      </w:r>
-      <w:r>
-        <w:t xml:space="preserve"> so that programmers can easily locate a suitable record from that index</w:t>
-      </w:r>
-      <w:r>
-        <w:t xml:space="preserve">. </w:t>
-      </w:r>
-      <w:r>
-        <w:t xml:space="preserve">And in </w:t>
-      </w:r>
-      <w:r>
-        <w:t>the beginning, when</w:t>
-      </w:r>
-      <w:r>
-        <w:t xml:space="preserve"> the system doesn’t have many features,</w:t>
-      </w:r>
-      <w:r>
-        <w:t xml:space="preserve"> the list of pre-staged data </w:t>
-      </w:r>
-      <w:r>
-        <w:t>will be small</w:t>
-      </w:r>
-      <w:r>
-        <w:t xml:space="preserve">. </w:t>
-      </w:r>
-    </w:p>
-    <w:p>
-      <w:r>
-        <w:t xml:space="preserve">In this example there’s a list of constants, each representing the ID of an existing record with some defining characteristic. If I want a form that collects a fee then I can load this one, if I want a form that has a multi-tabbed UI then I load this one, and if I want a form that </w:t>
-      </w:r>
-      <w:r>
-        <w:t>requires manual review or audit then I can load this one. Simple enough.</w:t>
-      </w:r>
-    </w:p>
-    <w:p>
-      <w:r>
-        <w:t>(</w:t>
-      </w:r>
-      <w:proofErr w:type="gramStart"/>
-      <w:r>
-        <w:t>click</w:t>
-      </w:r>
-      <w:proofErr w:type="gramEnd"/>
-      <w:r>
-        <w:t xml:space="preserve"> for expanded index)</w:t>
-      </w:r>
-    </w:p>
-    <w:p>
-      <w:r>
-        <w:lastRenderedPageBreak/>
-        <w:t>But t</w:t>
-      </w:r>
-      <w:r>
-        <w:t xml:space="preserve">hings </w:t>
-      </w:r>
-      <w:r>
-        <w:t xml:space="preserve">rarely </w:t>
-      </w:r>
-      <w:r>
-        <w:t xml:space="preserve">stay that simple. Over time, that list is going to grow. </w:t>
-      </w:r>
-      <w:r>
-        <w:t>Now w</w:t>
-      </w:r>
-      <w:r>
-        <w:t xml:space="preserve">e have a form that collects a fee on a single-tabbed UI, one that collects a fee on a multi-tabbed UI, one that collects a fee and requires an audit, </w:t>
-      </w:r>
-      <w:r>
-        <w:t xml:space="preserve">one where the user can upload a single file, and one where the user can upload multiple files. </w:t>
-      </w:r>
-    </w:p>
-    <w:p>
-      <w:r>
-        <w:t xml:space="preserve">I made all these things up </w:t>
-      </w:r>
-      <w:r>
-        <w:t xml:space="preserve">for this example, but the need to highly specify the </w:t>
-      </w:r>
-      <w:r>
-        <w:t xml:space="preserve">data </w:t>
-      </w:r>
-      <w:r>
-        <w:t xml:space="preserve">context </w:t>
-      </w:r>
-      <w:r>
-        <w:t xml:space="preserve">for a test </w:t>
-      </w:r>
-      <w:r>
-        <w:t xml:space="preserve">is quite common in a complex system, and the </w:t>
-      </w:r>
-      <w:r>
-        <w:t>more “pre-</w:t>
-      </w:r>
-      <w:r>
-        <w:t>existing</w:t>
-      </w:r>
-      <w:r>
-        <w:t xml:space="preserve"> special cases” that you create, the harder it will become to manage and pick between them. </w:t>
-      </w:r>
-    </w:p>
-    <w:p>
-      <w:r>
-        <w:t>And w</w:t>
-      </w:r>
-      <w:r>
-        <w:t xml:space="preserve">hat happens when </w:t>
-      </w:r>
-      <w:r>
-        <w:t xml:space="preserve">we have a test that </w:t>
-      </w:r>
-      <w:r>
-        <w:t xml:space="preserve">needs to collect a fee, </w:t>
-      </w:r>
-      <w:r>
-        <w:t>AND accept a file upload, AND utilize a multi-tabbed UI? None of the pre-</w:t>
-      </w:r>
-      <w:r>
-        <w:t>existing</w:t>
-      </w:r>
-      <w:r>
-        <w:t xml:space="preserve"> data provides that exact setup.</w:t>
-      </w:r>
-    </w:p>
-    <w:p>
-      <w:r>
-        <w:t xml:space="preserve">We </w:t>
-      </w:r>
-      <w:r>
-        <w:t>could</w:t>
-      </w:r>
-      <w:r>
-        <w:t xml:space="preserve"> go into the test database and create a new data entry form matching our requirements and add it to this list. But </w:t>
-      </w:r>
-      <w:r>
-        <w:t xml:space="preserve">that effort has a cost to it. Someone has to load up the current test database, </w:t>
-      </w:r>
-      <w:r>
-        <w:t xml:space="preserve">create the new </w:t>
-      </w:r>
-      <w:r>
-        <w:t xml:space="preserve">data, and then update the snapshot or backup file in source control so that it’s available to other team members. </w:t>
-      </w:r>
-      <w:r>
-        <w:t>That’s painful</w:t>
-      </w:r>
-      <w:r>
-        <w:t xml:space="preserve"> and time consuming, and the whole point of using pre-</w:t>
-      </w:r>
-      <w:r>
-        <w:t>existing</w:t>
-      </w:r>
-      <w:r>
-        <w:t xml:space="preserve"> data was to </w:t>
-      </w:r>
-      <w:r>
-        <w:rPr>
-          <w:i/>
-        </w:rPr>
-        <w:t xml:space="preserve">avoid </w:t>
-      </w:r>
-      <w:r>
-        <w:t>costly data setup.</w:t>
-      </w:r>
-    </w:p>
-    <w:p>
-      <w:r>
-        <w:t>(</w:t>
-      </w:r>
-      <w:proofErr w:type="gramStart"/>
-      <w:r>
-        <w:t>click</w:t>
-      </w:r>
-      <w:proofErr w:type="gramEnd"/>
-      <w:r>
-        <w:t xml:space="preserve"> for load-edit-modify)</w:t>
-      </w:r>
-    </w:p>
-    <w:p>
-      <w:r>
-        <w:t xml:space="preserve">We </w:t>
-      </w:r>
-      <w:r>
-        <w:t xml:space="preserve">could also start with one of the existing </w:t>
-      </w:r>
-      <w:r>
-        <w:t>records, but modify it to fit o</w:t>
-      </w:r>
-      <w:r>
-        <w:t xml:space="preserve">ur needs. </w:t>
-      </w:r>
-    </w:p>
-    <w:p>
-      <w:r>
-        <w:t xml:space="preserve">For example, we could write a bit of SQL that takes an existing record with </w:t>
-      </w:r>
-      <w:r>
-        <w:rPr>
-          <w:i/>
-        </w:rPr>
-        <w:t xml:space="preserve">some </w:t>
-      </w:r>
-      <w:r>
-        <w:t>of the characteristics we need</w:t>
-      </w:r>
-      <w:r>
-        <w:t xml:space="preserve">, </w:t>
-      </w:r>
-      <w:r>
-        <w:t xml:space="preserve">modify the other properties </w:t>
-      </w:r>
-      <w:r>
-        <w:t>as needed, and then continue with the test.</w:t>
-      </w:r>
-    </w:p>
-    <w:p>
-      <w:r>
-        <w:t>This helps reduce the number of permutations of pre-existing data</w:t>
-      </w:r>
-      <w:r>
-        <w:t xml:space="preserve"> but it’s a really bad idea in practice because now you have tests that are essentially making permanent changes to shared global data, and that’s bad. This</w:t>
-      </w:r>
-      <w:r>
-        <w:t xml:space="preserve"> </w:t>
-      </w:r>
-      <w:r>
-        <w:t xml:space="preserve">makes the tests hard to understand, because you never really know exactly what state the test data will be in when the test runs, </w:t>
-      </w:r>
-      <w:r>
-        <w:t>and</w:t>
-      </w:r>
-      <w:r>
-        <w:t xml:space="preserve"> harder to troubleshoot. You might have a test that fails when you run the whole suite, but then when you run that test in isolation it works fine.</w:t>
-      </w:r>
-    </w:p>
-    <w:p>
-      <w:r>
-        <w:t>(</w:t>
-      </w:r>
-      <w:proofErr w:type="gramStart"/>
-      <w:r>
-        <w:t>click</w:t>
-      </w:r>
-      <w:proofErr w:type="gramEnd"/>
-      <w:r>
-        <w:t xml:space="preserve"> for “last resort”)</w:t>
-      </w:r>
-    </w:p>
-    <w:p>
-      <w:r>
-        <w:t>In general, I am not a fan of this approach. I think it seems easy and simple at first, but it comes with lots of hidden costs and complexit</w:t>
-      </w:r>
-      <w:r>
-        <w:t>y</w:t>
-      </w:r>
-      <w:r>
-        <w:t xml:space="preserve">. At the same time, though, there </w:t>
-      </w:r>
-      <w:r>
-        <w:rPr>
-          <w:i/>
-        </w:rPr>
         <w:t xml:space="preserve">are </w:t>
       </w:r>
       <w:r>
@@ -3397,15 +2695,7 @@
     </w:p>
     <w:p>
       <w:r>
-        <w:t>(</w:t>
-      </w:r>
-      <w:proofErr w:type="gramStart"/>
-      <w:r>
-        <w:t>click</w:t>
-      </w:r>
-      <w:proofErr w:type="gramEnd"/>
-      <w:r>
-        <w:t xml:space="preserve"> for rules)</w:t>
+        <w:t>(click for rules)</w:t>
       </w:r>
     </w:p>
     <w:p>
@@ -3488,11 +2778,7 @@
         <w:t>as is necessary to avoid the difficult part of creating data on the fly. For instance, going back to those data e</w:t>
       </w:r>
       <w:r>
-        <w:t xml:space="preserve">ntry </w:t>
-      </w:r>
-      <w:r>
-        <w:lastRenderedPageBreak/>
-        <w:t xml:space="preserve">forms in my system, </w:t>
+        <w:t xml:space="preserve">ntry forms in my system, </w:t>
       </w:r>
       <w:r>
         <w:t xml:space="preserve">creating the base form takes a lot of stuff, but configuring the specific fields on a form is fairly simple. So rather than have a large number of highly specialized pre-existing forms in the system, we just have one or two that are designed to be augmented by individual tests. </w:t>
@@ -3502,15 +2788,7 @@
       </w:r>
       <w:r>
         <w:br/>
-        <w:t xml:space="preserve">For example, if there’s a test that needs an arbitrary data entry form to hold a couple of highly-specified input </w:t>
-      </w:r>
-      <w:proofErr w:type="gramStart"/>
-      <w:r>
-        <w:t>fields, that</w:t>
-      </w:r>
-      <w:proofErr w:type="gramEnd"/>
-      <w:r>
-        <w:t xml:space="preserve"> test would start with that loosely defined form and would then add fields to it in the test setup. </w:t>
+        <w:t xml:space="preserve">For example, if there’s a test that needs an arbitrary data entry form to hold a couple of highly-specified input fields, that test would start with that loosely defined form and would then add fields to it in the test setup. </w:t>
       </w:r>
       <w:r>
         <w:t xml:space="preserve">The idea </w:t>
@@ -3590,15 +2868,7 @@
     </w:p>
     <w:p>
       <w:r>
-        <w:t>(</w:t>
-      </w:r>
-      <w:proofErr w:type="gramStart"/>
-      <w:r>
-        <w:t>click</w:t>
-      </w:r>
-      <w:proofErr w:type="gramEnd"/>
-      <w:r>
-        <w:t xml:space="preserve"> for “if you </w:t>
+        <w:t xml:space="preserve">(click for “if you </w:t>
       </w:r>
       <w:r>
         <w:rPr>
@@ -3628,13 +2898,8 @@
         <w:t xml:space="preserve">modifying global data in each test and that’s an approach </w:t>
       </w:r>
       <w:r>
-        <w:t xml:space="preserve">full of pitfalls and </w:t>
-      </w:r>
-      <w:proofErr w:type="spellStart"/>
-      <w:r>
-        <w:t>gotchas</w:t>
-      </w:r>
-      <w:proofErr w:type="spellEnd"/>
+        <w:t>full of pitfalls and gotchas</w:t>
+      </w:r>
       <w:r>
         <w:t>.</w:t>
       </w:r>
@@ -3647,21 +2912,14 @@
     </w:p>
     <w:p>
       <w:r>
+        <w:lastRenderedPageBreak/>
         <w:t>H</w:t>
       </w:r>
       <w:r>
         <w:t xml:space="preserve">owever, </w:t>
       </w:r>
       <w:r>
-        <w:t>“</w:t>
-      </w:r>
-      <w:proofErr w:type="spellStart"/>
-      <w:r>
-        <w:t>trade offs</w:t>
-      </w:r>
-      <w:proofErr w:type="spellEnd"/>
-      <w:r>
-        <w:t xml:space="preserve"> all the way down”. T</w:t>
+        <w:t>“trade offs all the way down”. T</w:t>
       </w:r>
       <w:r>
         <w:t xml:space="preserve">here </w:t>
@@ -3695,21 +2953,7 @@
         <w:rPr>
           <w:u w:val="single"/>
         </w:rPr>
-        <w:t>(</w:t>
-      </w:r>
-      <w:proofErr w:type="gramStart"/>
-      <w:r>
-        <w:rPr>
-          <w:u w:val="single"/>
-        </w:rPr>
-        <w:t>click</w:t>
-      </w:r>
-      <w:proofErr w:type="gramEnd"/>
-      <w:r>
-        <w:rPr>
-          <w:u w:val="single"/>
-        </w:rPr>
-        <w:t xml:space="preserve"> for “create” test)</w:t>
+        <w:t>(click for “create” test)</w:t>
       </w:r>
     </w:p>
     <w:p>
@@ -3746,23 +2990,7 @@
     </w:p>
     <w:p>
       <w:r>
-        <w:t>(</w:t>
-      </w:r>
-      <w:proofErr w:type="gramStart"/>
-      <w:r>
-        <w:t>click</w:t>
-      </w:r>
-      <w:proofErr w:type="gramEnd"/>
-      <w:r>
-        <w:t xml:space="preserve"> for difficult </w:t>
-      </w:r>
-      <w:proofErr w:type="spellStart"/>
-      <w:r>
-        <w:t>ctor</w:t>
-      </w:r>
-      <w:proofErr w:type="spellEnd"/>
-      <w:r>
-        <w:t>)</w:t>
+        <w:t>(click for difficult ctor)</w:t>
       </w:r>
     </w:p>
     <w:p>
@@ -3787,24 +3015,7 @@
     </w:p>
     <w:p>
       <w:r>
-        <w:lastRenderedPageBreak/>
-        <w:t>(</w:t>
-      </w:r>
-      <w:proofErr w:type="gramStart"/>
-      <w:r>
-        <w:t>click</w:t>
-      </w:r>
-      <w:proofErr w:type="gramEnd"/>
-      <w:r>
-        <w:t xml:space="preserve"> for difficult </w:t>
-      </w:r>
-      <w:proofErr w:type="spellStart"/>
-      <w:r>
-        <w:t>ctor</w:t>
-      </w:r>
-      <w:proofErr w:type="spellEnd"/>
-      <w:r>
-        <w:t xml:space="preserve"> #2)</w:t>
+        <w:t>(click for difficult ctor #2)</w:t>
       </w:r>
     </w:p>
     <w:p>
@@ -3852,15 +3063,7 @@
       </w:r>
       <w:r>
         <w:br/>
-        <w:t>(</w:t>
-      </w:r>
-      <w:proofErr w:type="gramStart"/>
-      <w:r>
-        <w:t>click</w:t>
-      </w:r>
-      <w:proofErr w:type="gramEnd"/>
-      <w:r>
-        <w:t xml:space="preserve"> for noise)</w:t>
+        <w:t>(click for noise)</w:t>
       </w:r>
       <w:r>
         <w:br/>
@@ -3901,23 +3104,7 @@
     </w:p>
     <w:p>
       <w:r>
-        <w:t>(</w:t>
-      </w:r>
-      <w:proofErr w:type="gramStart"/>
-      <w:r>
-        <w:t>click</w:t>
-      </w:r>
-      <w:proofErr w:type="gramEnd"/>
-      <w:r>
-        <w:t xml:space="preserve"> for difficult </w:t>
-      </w:r>
-      <w:proofErr w:type="spellStart"/>
-      <w:r>
-        <w:t>ctor</w:t>
-      </w:r>
-      <w:proofErr w:type="spellEnd"/>
-      <w:r>
-        <w:t xml:space="preserve"> #3)</w:t>
+        <w:t>(click for difficult ctor #3)</w:t>
       </w:r>
     </w:p>
     <w:p>
@@ -3927,23 +3114,7 @@
     </w:p>
     <w:p>
       <w:r>
-        <w:t>(</w:t>
-      </w:r>
-      <w:proofErr w:type="gramStart"/>
-      <w:r>
-        <w:t>click</w:t>
-      </w:r>
-      <w:proofErr w:type="gramEnd"/>
-      <w:r>
-        <w:t xml:space="preserve"> for </w:t>
-      </w:r>
-      <w:proofErr w:type="spellStart"/>
-      <w:r>
-        <w:t>FooHelper</w:t>
-      </w:r>
-      <w:proofErr w:type="spellEnd"/>
-      <w:r>
-        <w:t>)</w:t>
+        <w:t>(click for FooHelper)</w:t>
       </w:r>
     </w:p>
     <w:p>
@@ -3960,15 +3131,8 @@
         </w:numPr>
       </w:pPr>
       <w:r>
-        <w:t xml:space="preserve">For every entity Foo in our system there is a class called </w:t>
-      </w:r>
-      <w:proofErr w:type="spellStart"/>
-      <w:r>
-        <w:t>FooHelper</w:t>
-      </w:r>
-      <w:proofErr w:type="spellEnd"/>
-      <w:r>
-        <w:t xml:space="preserve"> that exposes a Create method.</w:t>
+        <w:lastRenderedPageBreak/>
+        <w:t>For every entity Foo in our system there is a class called FooHelper that exposes a Create method.</w:t>
       </w:r>
       <w:r>
         <w:br/>
@@ -4056,29 +3220,13 @@
         <w:t xml:space="preserve">s </w:t>
       </w:r>
       <w:r>
-        <w:t xml:space="preserve">call a second helper method, </w:t>
-      </w:r>
-      <w:proofErr w:type="gramStart"/>
-      <w:r>
-        <w:t>Save(</w:t>
-      </w:r>
-      <w:proofErr w:type="gramEnd"/>
-      <w:r>
-        <w:t xml:space="preserve">), to persist </w:t>
+        <w:t xml:space="preserve">call a second helper method, Save(), to persist </w:t>
       </w:r>
       <w:r>
         <w:t xml:space="preserve">those in-memory objects to the </w:t>
       </w:r>
       <w:r>
-        <w:t xml:space="preserve">database. This </w:t>
-      </w:r>
-      <w:proofErr w:type="gramStart"/>
-      <w:r>
-        <w:t>Save(</w:t>
-      </w:r>
-      <w:proofErr w:type="gramEnd"/>
-      <w:r>
-        <w:t xml:space="preserve">) method is what ensures that </w:t>
+        <w:t xml:space="preserve">database. This Save() method is what ensures that </w:t>
       </w:r>
       <w:r>
         <w:t xml:space="preserve">things </w:t>
@@ -4127,238 +3275,197 @@
     </w:p>
     <w:p>
       <w:r>
+        <w:t xml:space="preserve">This isn’t the </w:t>
+      </w:r>
+      <w:r>
+        <w:rPr>
+          <w:i/>
+        </w:rPr>
+        <w:t xml:space="preserve">only </w:t>
+      </w:r>
+      <w:r>
+        <w:t xml:space="preserve">way to create test data. There are libraries and frameworks that will give you a </w:t>
+      </w:r>
+      <w:r>
+        <w:t xml:space="preserve">generic </w:t>
+      </w:r>
+      <w:r>
+        <w:t xml:space="preserve">API for </w:t>
+      </w:r>
+      <w:r>
+        <w:t xml:space="preserve">building </w:t>
+      </w:r>
+      <w:r>
+        <w:t xml:space="preserve">test </w:t>
+      </w:r>
+      <w:r>
+        <w:t>objects</w:t>
+      </w:r>
+      <w:r>
+        <w:t>,</w:t>
+      </w:r>
+      <w:r>
+        <w:t xml:space="preserve"> and you might be able to use your existing ORM to save those things to the database</w:t>
+      </w:r>
+      <w:r>
+        <w:t>. For us, rolling our own helpers has allowed us to better deal with the complexity of our data model because we can more easily provide default values that represent real-world scenarios</w:t>
+      </w:r>
+      <w:r>
+        <w:t xml:space="preserve"> and we can tailor the API to suit our needs.</w:t>
+      </w:r>
+    </w:p>
+    <w:p>
+      <w:r>
+        <w:t xml:space="preserve">I could go on and on about this stuff, and I actually have a 60 minute talk on just this data helper pattern that we use. </w:t>
+      </w:r>
+    </w:p>
+    <w:p>
+      <w:r>
+        <w:t>(click)</w:t>
+      </w:r>
+    </w:p>
+    <w:p>
+      <w:r>
+        <w:t xml:space="preserve">But for today, the point I’m making is that if you decide to have your UI tests create their own data, </w:t>
+      </w:r>
+      <w:r>
+        <w:rPr>
+          <w:u w:val="single"/>
+        </w:rPr>
+        <w:t>do not create that test data by hand</w:t>
+      </w:r>
+      <w:r>
+        <w:t>. Doing that is a huge mistake. I don’t care if you create your own data helper library like we did or if you use some other tool, as long as it keeps the tests short and tidy and they only need to specify the values that matter to the test at hand.</w:t>
+      </w:r>
+    </w:p>
+    <w:p>
+      <w:r>
+        <w:t>(click for caching)</w:t>
+      </w:r>
+    </w:p>
+    <w:p>
+      <w:r>
+        <w:t xml:space="preserve">There’s one other problem that you might run into when creating data in the body of each test, and that’s caching. If the website is caching data, and your tests are making changes to that data behind the scenes, </w:t>
+      </w:r>
+      <w:r>
+        <w:t xml:space="preserve">you’re going to need some way to refresh that </w:t>
+      </w:r>
+      <w:r>
+        <w:t xml:space="preserve">web </w:t>
+      </w:r>
+      <w:r>
+        <w:t xml:space="preserve">cache before accessing </w:t>
+      </w:r>
+      <w:r>
+        <w:t xml:space="preserve">the </w:t>
+      </w:r>
+      <w:r>
+        <w:t>data through the UI.</w:t>
+      </w:r>
+    </w:p>
+    <w:p>
+      <w:r>
+        <w:t xml:space="preserve">We’ve addressed this by creating an endpoint in our app that will refresh the cache, and we’ve added a “refreshCache” method to our base test class. Any test that creates data of a cached type can call this method to issue </w:t>
+      </w:r>
+      <w:r>
+        <w:t xml:space="preserve">an </w:t>
+      </w:r>
+      <w:r>
+        <w:t xml:space="preserve">AJAX </w:t>
+      </w:r>
+      <w:r>
+        <w:t>request to that endpoint</w:t>
+      </w:r>
+      <w:r>
+        <w:t xml:space="preserve"> to synchronize everything</w:t>
+      </w:r>
+      <w:r>
+        <w:t>.</w:t>
+      </w:r>
+    </w:p>
+    <w:p>
+      <w:pPr>
+        <w:rPr>
+          <w:u w:val="single"/>
+        </w:rPr>
+      </w:pPr>
+      <w:r>
+        <w:rPr>
+          <w:u w:val="single"/>
+        </w:rPr>
         <w:lastRenderedPageBreak/>
-        <w:t xml:space="preserve">This isn’t the </w:t>
+        <w:t>Summary</w:t>
+      </w:r>
+    </w:p>
+    <w:p>
+      <w:r>
+        <w:t xml:space="preserve">To summarize, using existing data can make individual tests easier to write, as long as the data you want to use already exists in your test database, but it can make tests harder to maintain over time. Staging the data in the first place can be a pain, and it can be really difficult to manage and classify all of those existing entities in a usable way. And if your tests need to </w:t>
       </w:r>
       <w:r>
         <w:rPr>
           <w:i/>
         </w:rPr>
-        <w:t xml:space="preserve">only </w:t>
-      </w:r>
-      <w:r>
-        <w:t xml:space="preserve">way to create test data. There are libraries and frameworks that will give you a </w:t>
-      </w:r>
-      <w:r>
-        <w:t xml:space="preserve">generic </w:t>
-      </w:r>
-      <w:r>
-        <w:t xml:space="preserve">API for </w:t>
-      </w:r>
-      <w:r>
-        <w:t xml:space="preserve">building </w:t>
-      </w:r>
-      <w:r>
-        <w:t xml:space="preserve">test </w:t>
-      </w:r>
-      <w:r>
-        <w:t>objects</w:t>
-      </w:r>
-      <w:r>
-        <w:t>,</w:t>
-      </w:r>
-      <w:r>
-        <w:t xml:space="preserve"> and you might be able to use your existing ORM to save those things to the database</w:t>
-      </w:r>
-      <w:r>
-        <w:t>. For us, rolling our own helpers has allowed us to better deal with the complexity of our data model because we can more easily provide default values that represent real-world scenarios</w:t>
-      </w:r>
-      <w:r>
-        <w:t xml:space="preserve"> and we can tailor the API to suit our needs.</w:t>
-      </w:r>
-    </w:p>
-    <w:p>
-      <w:r>
-        <w:t xml:space="preserve">I could go on and on about this stuff, and I actually have a 60 minute talk on just this data helper pattern that we use. </w:t>
-      </w:r>
-    </w:p>
-    <w:p>
-      <w:r>
-        <w:t>(</w:t>
-      </w:r>
-      <w:proofErr w:type="gramStart"/>
-      <w:r>
-        <w:t>click</w:t>
-      </w:r>
-      <w:proofErr w:type="gramEnd"/>
-      <w:r>
-        <w:t>)</w:t>
-      </w:r>
-    </w:p>
-    <w:p>
-      <w:r>
-        <w:t xml:space="preserve">But for today, the point I’m making is that if you decide to have your UI tests create their own data, </w:t>
-      </w:r>
-      <w:r>
+        <w:t xml:space="preserve">modify </w:t>
+      </w:r>
+      <w:r>
+        <w:t>data then you run the risk that one test changes data that could impact another test.</w:t>
+      </w:r>
+    </w:p>
+    <w:p>
+      <w:r>
+        <w:t xml:space="preserve">Writing each test to create its own test data is </w:t>
+      </w:r>
+      <w:r>
+        <w:rPr>
+          <w:i/>
+        </w:rPr>
+        <w:t xml:space="preserve">usually </w:t>
+      </w:r>
+      <w:r>
+        <w:t xml:space="preserve">the better approach. It makes the tests easier to read and understand and avoids all the headaches of global data, but it can also make tests harder to write </w:t>
+      </w:r>
+      <w:r>
+        <w:t xml:space="preserve">if you have a large or complex object graph. Also, </w:t>
+      </w:r>
+      <w:r>
+        <w:t>every time you run the test suite you’ll end up with a ream of newly created junk data in the database. To mitigate those issues, invest in a library of data creation helpers to simplify the test authoring and invest in some tools or utilities that can easily restore the database to a known clean state on demand.</w:t>
+      </w:r>
+    </w:p>
+    <w:p>
+      <w:r>
+        <w:t xml:space="preserve">For example, we have a single command line utility that we can execute that will delete our local database, restore it from the most recent snapshot in source control, and then re-apply any </w:t>
+      </w:r>
+      <w:r>
+        <w:t>migration scripts from the local working copy. That allows us to quickly and easily discard all of that junk data and get back to a clean state.</w:t>
+      </w:r>
+    </w:p>
+    <w:p>
+      <w:r>
+        <w:t>Those helpers and automation scripts aren’t free and may take a little bit of effort, but they are crucial to making this approach succeed over time.</w:t>
+      </w:r>
+    </w:p>
+    <w:p>
+      <w:pPr>
         <w:rPr>
           <w:u w:val="single"/>
         </w:rPr>
-        <w:t>do not create that test data by hand</w:t>
-      </w:r>
-      <w:r>
-        <w:t>. Doing that is a huge mistake. I don’t care if you create your own data helper library like we did or if you use some other tool, as long as it keeps the tests short and tidy and they only need to specify the values that matter to the test at hand.</w:t>
-      </w:r>
-    </w:p>
-    <w:p>
-      <w:r>
-        <w:t>(</w:t>
-      </w:r>
-      <w:proofErr w:type="gramStart"/>
-      <w:r>
-        <w:t>click</w:t>
-      </w:r>
-      <w:proofErr w:type="gramEnd"/>
-      <w:r>
-        <w:t xml:space="preserve"> for caching)</w:t>
-      </w:r>
-    </w:p>
-    <w:p>
-      <w:r>
-        <w:t xml:space="preserve">There’s one other problem that you might run into when creating data in the body of each test, and that’s caching. If the website is caching data, and your tests are making changes to that data behind the scenes, </w:t>
-      </w:r>
-      <w:r>
-        <w:t xml:space="preserve">you’re going to need some way to refresh that </w:t>
-      </w:r>
-      <w:r>
-        <w:t xml:space="preserve">web </w:t>
-      </w:r>
-      <w:r>
-        <w:t xml:space="preserve">cache before accessing </w:t>
-      </w:r>
-      <w:r>
-        <w:t xml:space="preserve">the </w:t>
-      </w:r>
-      <w:r>
-        <w:t>data through the UI.</w:t>
-      </w:r>
-    </w:p>
-    <w:p>
-      <w:r>
-        <w:t>We’ve addressed this by creating an endpoint in our app that will refresh the cache, and we’ve added a “</w:t>
-      </w:r>
-      <w:proofErr w:type="spellStart"/>
-      <w:r>
-        <w:t>refreshCache</w:t>
-      </w:r>
-      <w:proofErr w:type="spellEnd"/>
-      <w:r>
-        <w:t xml:space="preserve">” method to our base test class. Any test that creates data of a cached type can call this method to issue </w:t>
-      </w:r>
-      <w:r>
-        <w:t xml:space="preserve">an </w:t>
-      </w:r>
-      <w:r>
-        <w:t xml:space="preserve">AJAX </w:t>
-      </w:r>
-      <w:r>
-        <w:t>request to that endpoint</w:t>
-      </w:r>
-      <w:r>
-        <w:t xml:space="preserve"> to synchronize everything</w:t>
-      </w:r>
-      <w:r>
-        <w:t>.</w:t>
-      </w:r>
-    </w:p>
-    <w:p>
-      <w:pPr>
+      </w:pPr>
+      <w:r>
         <w:rPr>
           <w:u w:val="single"/>
         </w:rPr>
-      </w:pPr>
+        <w:t xml:space="preserve">(click: </w:t>
+      </w:r>
       <w:r>
         <w:rPr>
           <w:u w:val="single"/>
         </w:rPr>
-        <w:t>Summary</w:t>
-      </w:r>
-    </w:p>
-    <w:p>
-      <w:r>
-        <w:t xml:space="preserve">To summarize, using existing data can make individual tests easier to write, as long as the data you want to use already exists in your test database, but it can make tests harder to maintain over time. Staging the data in the first place can be a pain, and it can be really difficult to manage and classify all of those existing entities in a usable way. And if your tests need to </w:t>
-      </w:r>
-      <w:r>
-        <w:rPr>
-          <w:i/>
-        </w:rPr>
-        <w:t xml:space="preserve">modify </w:t>
-      </w:r>
-      <w:r>
-        <w:t>data then you run the risk that one test changes data that could impact another test.</w:t>
-      </w:r>
-    </w:p>
-    <w:p>
-      <w:r>
-        <w:t xml:space="preserve">Writing each test to create its own test data is </w:t>
-      </w:r>
-      <w:r>
-        <w:rPr>
-          <w:i/>
-        </w:rPr>
-        <w:t xml:space="preserve">usually </w:t>
-      </w:r>
-      <w:r>
-        <w:t xml:space="preserve">the better approach. It makes the tests easier to read and understand and avoids all the headaches of global data, but it can also make tests harder to write </w:t>
-      </w:r>
-      <w:r>
-        <w:t xml:space="preserve">if you have a large or complex object graph. Also, </w:t>
-      </w:r>
-      <w:r>
-        <w:t>every time you run the test suite you’ll end up with a ream of newly created junk data in the database. To mitigate those issues, invest in a library of data creation helpers to simplify the test authoring and invest in some tools or utilities that can easily restore the database to a known clean state on demand.</w:t>
-      </w:r>
-    </w:p>
-    <w:p>
-      <w:r>
-        <w:t xml:space="preserve">For example, we have a single command line utility that we can execute that will delete our local database, restore it from the most recent snapshot in source control, and then re-apply any </w:t>
-      </w:r>
-      <w:r>
-        <w:t>migration scripts from the local working copy. That allows us to quickly and easily discard all of that junk data and get back to a clean state.</w:t>
-      </w:r>
-    </w:p>
-    <w:p>
-      <w:r>
-        <w:t>Those helpers and automation scripts aren’t free and may take a little bit of effort, but they are crucial to making this approach succeed over time.</w:t>
-      </w:r>
-    </w:p>
-    <w:p>
-      <w:pPr>
+        <w:t>Antipatterns</w:t>
+      </w:r>
+      <w:r>
         <w:rPr>
           <w:u w:val="single"/>
         </w:rPr>
-      </w:pPr>
-      <w:r>
-        <w:rPr>
-          <w:u w:val="single"/>
-        </w:rPr>
-        <w:lastRenderedPageBreak/>
-        <w:t>(</w:t>
-      </w:r>
-      <w:proofErr w:type="gramStart"/>
-      <w:r>
-        <w:rPr>
-          <w:u w:val="single"/>
-        </w:rPr>
-        <w:t>click</w:t>
-      </w:r>
-      <w:proofErr w:type="gramEnd"/>
-      <w:r>
-        <w:rPr>
-          <w:u w:val="single"/>
-        </w:rPr>
-        <w:t xml:space="preserve">: </w:t>
-      </w:r>
-      <w:proofErr w:type="spellStart"/>
-      <w:r>
-        <w:rPr>
-          <w:u w:val="single"/>
-        </w:rPr>
-        <w:t>Antipatterns</w:t>
-      </w:r>
-      <w:proofErr w:type="spellEnd"/>
-      <w:r>
-        <w:rPr>
-          <w:u w:val="single"/>
-        </w:rPr>
         <w:t xml:space="preserve"> (don’t try this at home)</w:t>
       </w:r>
     </w:p>
@@ -4377,15 +3484,7 @@
     </w:p>
     <w:p>
       <w:r>
-        <w:t>(</w:t>
-      </w:r>
-      <w:proofErr w:type="gramStart"/>
-      <w:r>
-        <w:t>click</w:t>
-      </w:r>
-      <w:proofErr w:type="gramEnd"/>
-      <w:r>
-        <w:t>)</w:t>
+        <w:t>(click)</w:t>
       </w:r>
     </w:p>
     <w:p>
@@ -4475,54 +3574,45 @@
     </w:p>
     <w:p>
       <w:r>
-        <w:t>(</w:t>
-      </w:r>
-      <w:proofErr w:type="gramStart"/>
-      <w:r>
-        <w:t>click</w:t>
-      </w:r>
-      <w:proofErr w:type="gramEnd"/>
+        <w:t>(click)</w:t>
+      </w:r>
+    </w:p>
+    <w:p>
+      <w:r>
+        <w:t>Presumably, Widgets have some purpose in the system</w:t>
+      </w:r>
+      <w:r>
+        <w:t xml:space="preserve"> beyond the CRUD screens</w:t>
+      </w:r>
+      <w:r>
+        <w:t xml:space="preserve">, so </w:t>
+      </w:r>
+      <w:r>
+        <w:t xml:space="preserve">next you’ll probably want a test that goes to a completely different part of the system and uses </w:t>
+      </w:r>
+      <w:r>
+        <w:t>that new</w:t>
+      </w:r>
+      <w:r>
+        <w:t xml:space="preserve"> Widget in </w:t>
+      </w:r>
+      <w:r>
+        <w:lastRenderedPageBreak/>
+        <w:t>some way. Why not just insert that test between the Edit and Delete cases</w:t>
+      </w:r>
+      <w:r>
+        <w:t>, since it’s still just building on top of what already exists?</w:t>
+      </w:r>
+    </w:p>
+    <w:p>
+      <w:r>
+        <w:t>(click</w:t>
+      </w:r>
       <w:r>
         <w:t>)</w:t>
       </w:r>
     </w:p>
     <w:p>
-      <w:r>
-        <w:t>Presumably, Widgets have some purpose in the system</w:t>
-      </w:r>
-      <w:r>
-        <w:t xml:space="preserve"> beyond the CRUD screens</w:t>
-      </w:r>
-      <w:r>
-        <w:t xml:space="preserve">, so </w:t>
-      </w:r>
-      <w:r>
-        <w:t xml:space="preserve">next you’ll probably want a test that goes to a completely different part of the system and uses </w:t>
-      </w:r>
-      <w:r>
-        <w:t>that new</w:t>
-      </w:r>
-      <w:r>
-        <w:t xml:space="preserve"> Widget in some way. Why not just insert that test between the Edit and Delete cases</w:t>
-      </w:r>
-      <w:r>
-        <w:t>, since it’s still just building on top of what already exists?</w:t>
-      </w:r>
-    </w:p>
-    <w:p>
-      <w:r>
-        <w:t>(</w:t>
-      </w:r>
-      <w:proofErr w:type="gramStart"/>
-      <w:r>
-        <w:t>click</w:t>
-      </w:r>
-      <w:proofErr w:type="gramEnd"/>
-      <w:r>
-        <w:t>)</w:t>
-      </w:r>
-    </w:p>
-    <w:p>
       <w:pPr>
         <w:rPr>
           <w:b/>
@@ -4581,15 +3671,7 @@
     </w:p>
     <w:p>
       <w:r>
-        <w:t>(</w:t>
-      </w:r>
-      <w:proofErr w:type="gramStart"/>
-      <w:r>
-        <w:t>click</w:t>
-      </w:r>
-      <w:proofErr w:type="gramEnd"/>
-      <w:r>
-        <w:t xml:space="preserve"> for issue 1)</w:t>
+        <w:t>(click for issue 1)</w:t>
       </w:r>
     </w:p>
     <w:p>
@@ -4602,15 +3684,7 @@
     </w:p>
     <w:p>
       <w:r>
-        <w:t>(</w:t>
-      </w:r>
-      <w:proofErr w:type="gramStart"/>
-      <w:r>
-        <w:t>click</w:t>
-      </w:r>
-      <w:proofErr w:type="gramEnd"/>
-      <w:r>
-        <w:t xml:space="preserve"> for issue 2)</w:t>
+        <w:t>(click for issue 2)</w:t>
       </w:r>
     </w:p>
     <w:p>
@@ -4620,58 +3694,147 @@
     </w:p>
     <w:p>
       <w:r>
-        <w:t>(</w:t>
-      </w:r>
-      <w:proofErr w:type="gramStart"/>
-      <w:r>
-        <w:t>click</w:t>
-      </w:r>
-      <w:proofErr w:type="gramEnd"/>
-      <w:r>
-        <w:t xml:space="preserve"> for issue 3)</w:t>
+        <w:t>(click for issue 3)</w:t>
+      </w:r>
+    </w:p>
+    <w:p>
+      <w:r>
+        <w:t>T</w:t>
+      </w:r>
+      <w:r>
+        <w:t xml:space="preserve">his </w:t>
+      </w:r>
+      <w:r>
+        <w:t xml:space="preserve">approach also </w:t>
+      </w:r>
+      <w:r>
+        <w:t>prevents you from running your tests individually. UI tests are slow and you</w:t>
+      </w:r>
+      <w:r>
+        <w:t xml:space="preserve"> </w:t>
+      </w:r>
+      <w:r>
+        <w:rPr>
+          <w:i/>
+        </w:rPr>
+        <w:t>will</w:t>
+      </w:r>
+      <w:r>
+        <w:t xml:space="preserve"> </w:t>
+      </w:r>
+      <w:r>
+        <w:t xml:space="preserve">find yourself wanting to run a smaller subset of them in order to shorten the feedback cycle. But </w:t>
+      </w:r>
+      <w:r>
+        <w:t>if you’ve written your tests like this, then your only real option is to run them as a group.</w:t>
+      </w:r>
+    </w:p>
+    <w:p>
+      <w:r>
+        <w:t>My advice is that you should never chain feature level tests together. If you want to do an end-to-end scenario test that covers a multi-page use case, that’s great! But do it as a single, self-contained test, and use it only to validate that end to scenario; you should still go ahead and create individual, self-contained feature tests that cover all the different steps along the way.</w:t>
+      </w:r>
+    </w:p>
+    <w:p>
+      <w:r>
+        <w:t>.</w:t>
+      </w:r>
+    </w:p>
+    <w:p>
+      <w:r>
+        <w:rPr>
+          <w:u w:val="single"/>
+        </w:rPr>
+        <w:t xml:space="preserve"> </w:t>
+      </w:r>
+      <w:r>
+        <w:rPr>
+          <w:u w:val="single"/>
+        </w:rPr>
+        <w:t>(click for CSS classes)</w:t>
+      </w:r>
+    </w:p>
+    <w:p>
+      <w:r>
+        <w:t xml:space="preserve">The second technique I want to talk about has to do with how your UI tests </w:t>
+      </w:r>
+      <w:r>
+        <w:t>interact with the DOM.</w:t>
+      </w:r>
+    </w:p>
+    <w:p>
+      <w:r>
+        <w:t xml:space="preserve">When we first started writing UI tests, people tried to write the test without making any changes to the UI code. When the HTML was complex, and the test needed to be very specific about what is was referencing, we ended up with </w:t>
+      </w:r>
+      <w:r>
+        <w:t xml:space="preserve">PageObject references </w:t>
+      </w:r>
+      <w:r>
+        <w:t>like this</w:t>
+      </w:r>
+      <w:r>
+        <w:t>.</w:t>
+      </w:r>
+    </w:p>
+    <w:p>
+      <w:r>
+        <w:t>(click for ugly CSS)</w:t>
+      </w:r>
+    </w:p>
+    <w:p>
+      <w:r>
+        <w:t>This is looking for a link inside of a the first span inside of a td that is part of a table row with a specific class.</w:t>
+      </w:r>
+    </w:p>
+    <w:p>
+      <w:r>
+        <w:t xml:space="preserve">Hopefully you can already see why this would be brittle, because even a </w:t>
+      </w:r>
+      <w:r>
+        <w:t>tiny change to the HTML structure</w:t>
+      </w:r>
+      <w:r>
+        <w:t>, such as changing this span to a div,</w:t>
+      </w:r>
+      <w:r>
+        <w:t xml:space="preserve"> could break the test.</w:t>
       </w:r>
     </w:p>
     <w:p>
       <w:r>
         <w:lastRenderedPageBreak/>
-        <w:t>T</w:t>
-      </w:r>
-      <w:r>
-        <w:t xml:space="preserve">his </w:t>
-      </w:r>
-      <w:r>
-        <w:t xml:space="preserve">approach also </w:t>
-      </w:r>
-      <w:r>
-        <w:t>prevents you from running your tests individually. UI tests are slow and you</w:t>
-      </w:r>
-      <w:r>
-        <w:t xml:space="preserve"> </w:t>
+        <w:t>(click for refactored)</w:t>
+      </w:r>
+    </w:p>
+    <w:p>
+      <w:r>
+        <w:t xml:space="preserve">As a result, we started using UI-test-specific markers which look like this: “selenium-foo-bar” and “data-selenium-baz=’42’”. </w:t>
+      </w:r>
+    </w:p>
+    <w:p>
+      <w:r>
+        <w:t>The “selenium” prefix means that these CSS classes are not to be used for styling, and the data elements are not to be used in any JavaScript (other than script executed by a UI test). Developers are encouraged to add these markers to a page whenever it simplifies a DOM lookup for a test.</w:t>
+      </w:r>
+    </w:p>
+    <w:p>
+      <w:r>
+        <w:t xml:space="preserve">I’m not saying that we </w:t>
       </w:r>
       <w:r>
         <w:rPr>
           <w:i/>
         </w:rPr>
-        <w:t>will</w:t>
-      </w:r>
-      <w:r>
-        <w:t xml:space="preserve"> </w:t>
-      </w:r>
-      <w:r>
-        <w:t xml:space="preserve">find yourself wanting to run a smaller subset of them in order to shorten the feedback cycle. But </w:t>
-      </w:r>
-      <w:r>
-        <w:t>if you’ve written your tests like this, then your only real option is to run them as a group.</w:t>
-      </w:r>
-    </w:p>
-    <w:p>
-      <w:r>
-        <w:t>My advice is that you should never chain feature level tests together. If you want to do an end-to-end scenario test that covers a multi-page use case, that’s great! But do it as a single, self-contained test, and use it only to validate that end to scenario; you should still go ahead and create individual, self-contained feature tests that cover all the different steps along the way.</w:t>
-      </w:r>
-    </w:p>
-    <w:p>
-      <w:r>
-        <w:t>.</w:t>
+        <w:t xml:space="preserve">never </w:t>
+      </w:r>
+      <w:r>
+        <w:t>use normal CSS classes in a test, it just depends on the purpose of the test. If the whole point of the test is to verify that a</w:t>
+      </w:r>
+      <w:r>
+        <w:t>n element with a specific class exists, then obviously you should just test for that class.</w:t>
+      </w:r>
+    </w:p>
+    <w:p>
+      <w:r>
+        <w:t>But if there is no natural CSS class or ID that makes the test easy, then don’t do something fragile like testing a complex dependency chain or searching for a specific piece of text when you could search for one of these markers instead.</w:t>
       </w:r>
     </w:p>
     <w:p>
@@ -4679,154 +3842,6 @@
         <w:rPr>
           <w:u w:val="single"/>
         </w:rPr>
-        <w:t xml:space="preserve"> </w:t>
-      </w:r>
-      <w:r>
-        <w:rPr>
-          <w:u w:val="single"/>
-        </w:rPr>
-        <w:t>(</w:t>
-      </w:r>
-      <w:proofErr w:type="gramStart"/>
-      <w:r>
-        <w:rPr>
-          <w:u w:val="single"/>
-        </w:rPr>
-        <w:t>click</w:t>
-      </w:r>
-      <w:proofErr w:type="gramEnd"/>
-      <w:r>
-        <w:rPr>
-          <w:u w:val="single"/>
-        </w:rPr>
-        <w:t xml:space="preserve"> for CSS classes)</w:t>
-      </w:r>
-    </w:p>
-    <w:p>
-      <w:r>
-        <w:t xml:space="preserve">The second technique I want to talk about has to do with how your UI tests </w:t>
-      </w:r>
-      <w:r>
-        <w:t>interact with the DOM.</w:t>
-      </w:r>
-    </w:p>
-    <w:p>
-      <w:r>
-        <w:t xml:space="preserve">When we first started writing UI tests, people tried to write the test without making any changes to the UI code. When the HTML was complex, and the test needed to be very specific about what is was referencing, we ended up with </w:t>
-      </w:r>
-      <w:proofErr w:type="spellStart"/>
-      <w:r>
-        <w:t>PageObject</w:t>
-      </w:r>
-      <w:proofErr w:type="spellEnd"/>
-      <w:r>
-        <w:t xml:space="preserve"> references </w:t>
-      </w:r>
-      <w:r>
-        <w:t>like this</w:t>
-      </w:r>
-      <w:r>
-        <w:t>.</w:t>
-      </w:r>
-    </w:p>
-    <w:p>
-      <w:r>
-        <w:t>(</w:t>
-      </w:r>
-      <w:proofErr w:type="gramStart"/>
-      <w:r>
-        <w:t>click</w:t>
-      </w:r>
-      <w:proofErr w:type="gramEnd"/>
-      <w:r>
-        <w:t xml:space="preserve"> for ugly CSS)</w:t>
-      </w:r>
-    </w:p>
-    <w:p>
-      <w:r>
-        <w:t xml:space="preserve">This is looking for a link inside of </w:t>
-      </w:r>
-      <w:proofErr w:type="gramStart"/>
-      <w:r>
-        <w:t>a the</w:t>
-      </w:r>
-      <w:proofErr w:type="gramEnd"/>
-      <w:r>
-        <w:t xml:space="preserve"> first span inside of a td that is part of a table row with a specific class.</w:t>
-      </w:r>
-    </w:p>
-    <w:p>
-      <w:r>
-        <w:t xml:space="preserve">Hopefully you can already see why this would be brittle, because even a </w:t>
-      </w:r>
-      <w:r>
-        <w:t>tiny change to the HTML structure</w:t>
-      </w:r>
-      <w:r>
-        <w:t>, such as changing this span to a div,</w:t>
-      </w:r>
-      <w:r>
-        <w:t xml:space="preserve"> could break the test.</w:t>
-      </w:r>
-    </w:p>
-    <w:p>
-      <w:r>
-        <w:t>(</w:t>
-      </w:r>
-      <w:proofErr w:type="gramStart"/>
-      <w:r>
-        <w:t>click</w:t>
-      </w:r>
-      <w:proofErr w:type="gramEnd"/>
-      <w:r>
-        <w:t xml:space="preserve"> for refactored)</w:t>
-      </w:r>
-    </w:p>
-    <w:p>
-      <w:r>
-        <w:t>As a result, we started using UI-test-specific markers which look like this: “selenium-foo-bar” and “data-selenium-</w:t>
-      </w:r>
-      <w:proofErr w:type="spellStart"/>
-      <w:r>
-        <w:t>baz</w:t>
-      </w:r>
-      <w:proofErr w:type="spellEnd"/>
-      <w:r>
-        <w:t xml:space="preserve">=’42’”. </w:t>
-      </w:r>
-    </w:p>
-    <w:p>
-      <w:r>
-        <w:t>The “selenium” prefix means that these CSS classes are not to be used for styling, and the data elements are not to be used in any JavaScript (other than script executed by a UI test). Developers are encouraged to add these markers to a page whenever it simplifies a DOM lookup for a test.</w:t>
-      </w:r>
-    </w:p>
-    <w:p>
-      <w:r>
-        <w:t xml:space="preserve">I’m not saying that we </w:t>
-      </w:r>
-      <w:r>
-        <w:rPr>
-          <w:i/>
-        </w:rPr>
-        <w:t xml:space="preserve">never </w:t>
-      </w:r>
-      <w:r>
-        <w:t>use normal CSS classes in a test, it just depends on the purpose of the test. If the whole point of the test is to verify that a</w:t>
-      </w:r>
-      <w:r>
-        <w:t>n element with a specific class exists, then obviously you should just test for that class.</w:t>
-      </w:r>
-    </w:p>
-    <w:p>
-      <w:r>
-        <w:t>But if there is no natural CSS class or ID that makes the test easy, then don’t do something fragile like testing a complex dependency chain or searching for a specific piece of text when you could search for one of these markers instead.</w:t>
-      </w:r>
-    </w:p>
-    <w:p>
-      <w:r>
-        <w:rPr>
-          <w:u w:val="single"/>
-        </w:rPr>
         <w:t>Test harnesses</w:t>
       </w:r>
     </w:p>
@@ -4842,7 +3857,6 @@
     </w:p>
     <w:p>
       <w:r>
-        <w:lastRenderedPageBreak/>
         <w:t xml:space="preserve">For instance, </w:t>
       </w:r>
       <w:r>
@@ -4890,15 +3904,7 @@
     </w:p>
     <w:p>
       <w:r>
-        <w:t>(</w:t>
-      </w:r>
-      <w:proofErr w:type="gramStart"/>
-      <w:r>
-        <w:t>click</w:t>
-      </w:r>
-      <w:proofErr w:type="gramEnd"/>
-      <w:r>
-        <w:t>)</w:t>
+        <w:t>(click)</w:t>
       </w:r>
     </w:p>
     <w:p>
@@ -4953,15 +3959,8 @@
     </w:p>
     <w:p>
       <w:r>
-        <w:t>(</w:t>
-      </w:r>
-      <w:proofErr w:type="gramStart"/>
-      <w:r>
-        <w:t>click</w:t>
-      </w:r>
-      <w:proofErr w:type="gramEnd"/>
-      <w:r>
-        <w:t xml:space="preserve"> for test harnesses)</w:t>
+        <w:lastRenderedPageBreak/>
+        <w:t>(click for test harnesses)</w:t>
       </w:r>
     </w:p>
     <w:p>
@@ -5019,15 +4018,7 @@
     </w:p>
     <w:p>
       <w:r>
-        <w:t>(</w:t>
-      </w:r>
-      <w:proofErr w:type="gramStart"/>
-      <w:r>
-        <w:t>click</w:t>
-      </w:r>
-      <w:proofErr w:type="gramEnd"/>
-      <w:r>
-        <w:t xml:space="preserve"> for strategy)</w:t>
+        <w:t>(click for strategy)</w:t>
       </w:r>
     </w:p>
     <w:p>
@@ -5041,19 +4032,80 @@
         <w:t>for real</w:t>
       </w:r>
       <w:r>
-        <w:t xml:space="preserve">, so our practice is to write at least 1 test that covers the component in some sort of in-app </w:t>
-      </w:r>
+        <w:t>, so our practice is to write at least 1 test that covers the component in some sort of in-app happy path scenario. The purpose of this test isn’t to confirm any specific piece of functionality, but just to make sure that everything is wired up together.</w:t>
+      </w:r>
+    </w:p>
+    <w:p>
+      <w:r>
+        <w:t>Once we have that, all other tests are against the harness</w:t>
+      </w:r>
+      <w:r>
+        <w:t>.</w:t>
+      </w:r>
+    </w:p>
+    <w:p>
+      <w:r>
+        <w:rPr>
+          <w:b/>
+        </w:rPr>
+        <w:t>(click for takeaway #1)</w:t>
+      </w:r>
+    </w:p>
+    <w:p>
+      <w:r>
+        <w:t>To wrap up, I want to summarize the main things I want you to remember when you leave here.</w:t>
+      </w:r>
+    </w:p>
+    <w:p>
+      <w:r>
+        <w:t xml:space="preserve">First, you should create a deliberate test strategy for each feature, and you should endeavor to </w:t>
+      </w:r>
+      <w:r>
+        <w:t>validate business rules and logic with lower-level tests. Write UI tests only to plug specific gaps in the strategy.</w:t>
+      </w:r>
+    </w:p>
+    <w:p>
+      <w:r>
+        <w:t>Make this strategy a first class part of your process. This is something you should be talking about regularly with your team. And if you find yourself testing what feels like “business logic” via the UI, look for ways to refactor the code so that you can unit test that logic instead.</w:t>
+      </w:r>
+    </w:p>
+    <w:p>
+      <w:r>
+        <w:t>(click for #2)</w:t>
+      </w:r>
+    </w:p>
+    <w:p>
+      <w:r>
+        <w:t>Second, test data is a royal pain. If you create your test data up front then tests are easy to write, but maintaining all the pre-built data can be very difficult. If you create data within each test then your tests are harder to write but easier to maintain.</w:t>
+      </w:r>
+    </w:p>
+    <w:p>
+      <w:r>
+        <w:t>My advice is to invest in a set of data creation helpers to make this easier, and automate the task of restoring your database to a known clean state so that you can regularly clear out all of that junk data.</w:t>
+      </w:r>
+    </w:p>
+    <w:p>
+      <w:r>
+        <w:t>(click for #3)</w:t>
+      </w:r>
+    </w:p>
+    <w:p>
       <w:r>
         <w:lastRenderedPageBreak/>
-        <w:t>happy path scenario. The purpose of this test isn’t to confirm any specific piece of functionality, but just to make sure that everything is wired up together.</w:t>
-      </w:r>
-    </w:p>
-    <w:p>
-      <w:r>
-        <w:t>Once we have that, all other tests are against the harness</w:t>
-      </w:r>
-      <w:r>
-        <w:t>.</w:t>
+        <w:t xml:space="preserve">Third, if you find yourself using the same UI components on multiple pages, consider creating a test harness for that component. This will not only make it easier for other programmers to understand that component, but </w:t>
+      </w:r>
+      <w:r>
+        <w:t>this makes UI testing simpler by isolating the component from the application logic.</w:t>
+      </w:r>
+    </w:p>
+    <w:p>
+      <w:r>
+        <w:t>(click for final slide)</w:t>
+      </w:r>
+    </w:p>
+    <w:p>
+      <w:r>
+        <w:t>And that’s it! Here are those 3 takeaways for your screen shotting pleasure, plus the best ways to get ahold of me if you have questions, comments, stock tips, etc.</w:t>
       </w:r>
     </w:p>
     <w:p>
@@ -5061,131 +4113,7 @@
         <w:rPr>
           <w:b/>
         </w:rPr>
-        <w:t>(</w:t>
-      </w:r>
-      <w:proofErr w:type="gramStart"/>
-      <w:r>
-        <w:rPr>
-          <w:b/>
-        </w:rPr>
-        <w:t>click</w:t>
-      </w:r>
-      <w:proofErr w:type="gramEnd"/>
-      <w:r>
-        <w:rPr>
-          <w:b/>
-        </w:rPr>
-        <w:t xml:space="preserve"> for takeaway #1)</w:t>
-      </w:r>
-    </w:p>
-    <w:p>
-      <w:r>
-        <w:t>To wrap up, I want to summarize the main things I want you to remember when you leave here.</w:t>
-      </w:r>
-    </w:p>
-    <w:p>
-      <w:r>
-        <w:t xml:space="preserve">First, you should create a deliberate test strategy for each feature, and you should endeavor to </w:t>
-      </w:r>
-      <w:r>
-        <w:t>validate business rules and logic with lower-level tests. Write UI tests only to plug specific gaps in the strategy.</w:t>
-      </w:r>
-    </w:p>
-    <w:p>
-      <w:r>
-        <w:t>Make this strategy a first class part of your process. This is something you should be talking about regularly with your team. And if you find yourself testing what feels like “business logic” via the UI, look for ways to refactor the code so that you can unit test that logic instead.</w:t>
-      </w:r>
-    </w:p>
-    <w:p>
-      <w:r>
-        <w:t>(</w:t>
-      </w:r>
-      <w:proofErr w:type="gramStart"/>
-      <w:r>
-        <w:t>click</w:t>
-      </w:r>
-      <w:proofErr w:type="gramEnd"/>
-      <w:r>
-        <w:t xml:space="preserve"> for #2)</w:t>
-      </w:r>
-    </w:p>
-    <w:p>
-      <w:r>
-        <w:t>Second, test data is a royal pain. If you create your test data up front then tests are easy to write, but maintaining all the pre-built data can be very difficult. If you create data within each test then your tests are harder to write but easier to maintain.</w:t>
-      </w:r>
-    </w:p>
-    <w:p>
-      <w:r>
-        <w:t>My advice is to invest in a set of data creation helpers to make this easier, and automate the task of restoring your database to a known clean state so that you can regularly clear out all of that junk data.</w:t>
-      </w:r>
-    </w:p>
-    <w:p>
-      <w:r>
-        <w:t>(</w:t>
-      </w:r>
-      <w:proofErr w:type="gramStart"/>
-      <w:r>
-        <w:t>click</w:t>
-      </w:r>
-      <w:proofErr w:type="gramEnd"/>
-      <w:r>
-        <w:t xml:space="preserve"> for #3)</w:t>
-      </w:r>
-    </w:p>
-    <w:p>
-      <w:r>
-        <w:t xml:space="preserve">Third, if you find yourself using the same UI components on multiple pages, consider creating a test harness for that component. This will not only make it easier for other programmers to understand that component, but </w:t>
-      </w:r>
-      <w:r>
-        <w:t>this makes UI testing simpler by isolating the component from the application logic.</w:t>
-      </w:r>
-    </w:p>
-    <w:p>
-      <w:r>
-        <w:t>(</w:t>
-      </w:r>
-      <w:proofErr w:type="gramStart"/>
-      <w:r>
-        <w:t>click</w:t>
-      </w:r>
-      <w:proofErr w:type="gramEnd"/>
-      <w:r>
-        <w:t xml:space="preserve"> for final slide)</w:t>
-      </w:r>
-    </w:p>
-    <w:p>
-      <w:r>
-        <w:t xml:space="preserve">And that’s it! Here are those 3 takeaways for your screen </w:t>
-      </w:r>
-      <w:proofErr w:type="spellStart"/>
-      <w:r>
-        <w:t>shotting</w:t>
-      </w:r>
-      <w:proofErr w:type="spellEnd"/>
-      <w:r>
-        <w:t xml:space="preserve"> pleasure, plus the best ways to get ahold of me if you have questions, comments, stock tips, etc.</w:t>
-      </w:r>
-    </w:p>
-    <w:p>
-      <w:r>
-        <w:rPr>
-          <w:b/>
-        </w:rPr>
-        <w:t xml:space="preserve">ALSO: Please remember to provide feedback through the </w:t>
-      </w:r>
-      <w:proofErr w:type="spellStart"/>
-      <w:r>
-        <w:rPr>
-          <w:b/>
-        </w:rPr>
-        <w:t>CodeMash</w:t>
-      </w:r>
-      <w:proofErr w:type="spellEnd"/>
-      <w:r>
-        <w:rPr>
-          <w:b/>
-        </w:rPr>
-        <w:t xml:space="preserve"> app about this session.</w:t>
+        <w:t>ALSO: Please remember to provide feedback through the CodeMash app about this session.</w:t>
       </w:r>
       <w:r>
         <w:t xml:space="preserve"> If you don’t know what to say, I recommend Googling for synonyms of “awesome” and then using them to describe me.</w:t>
@@ -5193,15 +4121,7 @@
     </w:p>
     <w:p>
       <w:r>
-        <w:t xml:space="preserve">Thank you for your time and have a great rest of </w:t>
-      </w:r>
-      <w:proofErr w:type="spellStart"/>
-      <w:r>
-        <w:t>CodeMash</w:t>
-      </w:r>
-      <w:proofErr w:type="spellEnd"/>
-      <w:r>
-        <w:t>!</w:t>
+        <w:t>Thank you for your time and have a great rest of CodeMash!</w:t>
       </w:r>
     </w:p>
     <w:p/>
@@ -5290,21 +4210,8 @@
           <w:numId w:val="14"/>
         </w:numPr>
       </w:pPr>
-      <w:proofErr w:type="gramStart"/>
-      <w:r>
-        <w:t>keep</w:t>
-      </w:r>
-      <w:proofErr w:type="gramEnd"/>
-      <w:r>
-        <w:t xml:space="preserve"> </w:t>
-      </w:r>
-      <w:proofErr w:type="spellStart"/>
-      <w:r>
-        <w:t>xpath</w:t>
-      </w:r>
-      <w:proofErr w:type="spellEnd"/>
-      <w:r>
-        <w:t xml:space="preserve"> and CSS locators short. Aim for the closest relatives; immediate parents and children are generally OK, grandparents and grandchildren are riskier, anything else is too brittle. (Graphic: a selector w/ shaded areas indicating “green zone”, “in moderation”, and “danger zone”)</w:t>
+      <w:r>
+        <w:t>keep xpath and CSS locators short. Aim for the closest relatives; immediate parents and children are generally OK, grandparents and grandchildren are riskier, anything else is too brittle. (Graphic: a selector w/ shaded areas indicating “green zone”, “in moderation”, and “danger zone”)</w:t>
       </w:r>
     </w:p>
     <w:p>
@@ -5357,15 +4264,7 @@
     </w:p>
     <w:p>
       <w:r>
-        <w:t>(</w:t>
-      </w:r>
-      <w:proofErr w:type="gramStart"/>
-      <w:r>
-        <w:t>graphic</w:t>
-      </w:r>
-      <w:proofErr w:type="gramEnd"/>
-      <w:r>
-        <w:t>: unit, no integration tests)</w:t>
+        <w:t>(graphic: unit, no integration tests)</w:t>
       </w:r>
       <w:r>
         <w:br/>
@@ -5377,7 +4276,6 @@
     </w:p>
     <w:p>
       <w:r>
-        <w:lastRenderedPageBreak/>
         <w:t xml:space="preserve">One way to increase the level of confidence we get from the test suite is to hit an actual database. Some teams call </w:t>
       </w:r>
       <w:r>
@@ -5392,15 +4290,7 @@
     </w:p>
     <w:p>
       <w:r>
-        <w:t>(</w:t>
-      </w:r>
-      <w:proofErr w:type="gramStart"/>
-      <w:r>
-        <w:t>click</w:t>
-      </w:r>
-      <w:proofErr w:type="gramEnd"/>
-      <w:r>
-        <w:t xml:space="preserve"> for Data tests) </w:t>
+        <w:t xml:space="preserve">(click for Data tests) </w:t>
       </w:r>
     </w:p>
     <w:p>
@@ -5428,15 +4318,7 @@
       </w:r>
       <w:r>
         <w:br/>
-        <w:t>(</w:t>
-      </w:r>
-      <w:proofErr w:type="gramStart"/>
-      <w:r>
-        <w:t>click</w:t>
-      </w:r>
-      <w:proofErr w:type="gramEnd"/>
-      <w:r>
-        <w:t>)</w:t>
+        <w:t>(click)</w:t>
       </w:r>
       <w:r>
         <w:br/>
@@ -5450,13 +4332,8 @@
       <w:r>
         <w:t>(</w:t>
       </w:r>
-      <w:proofErr w:type="gramStart"/>
-      <w:r>
-        <w:t>click</w:t>
-      </w:r>
-      <w:proofErr w:type="gramEnd"/>
-      <w:r>
-        <w:t xml:space="preserve"> for integration</w:t>
+      <w:r>
+        <w:t>click for integration</w:t>
       </w:r>
       <w:r>
         <w:t>)</w:t>
@@ -5477,6 +4354,7 @@
     </w:p>
     <w:p>
       <w:r>
+        <w:lastRenderedPageBreak/>
         <w:t xml:space="preserve">The main difference is that a data test typically calls some </w:t>
       </w:r>
       <w:r>
@@ -5512,15 +4390,7 @@
     </w:p>
     <w:p>
       <w:r>
-        <w:t>(</w:t>
-      </w:r>
-      <w:proofErr w:type="gramStart"/>
-      <w:r>
-        <w:t>click</w:t>
-      </w:r>
-      <w:proofErr w:type="gramEnd"/>
-      <w:r>
-        <w:t xml:space="preserve"> for integration test graph)</w:t>
+        <w:t>(click for integration test graph)</w:t>
       </w:r>
       <w:r>
         <w:br/>
@@ -5554,15 +4424,7 @@
       </w:r>
       <w:r>
         <w:br/>
-        <w:t>(</w:t>
-      </w:r>
-      <w:proofErr w:type="gramStart"/>
-      <w:r>
-        <w:t>click</w:t>
-      </w:r>
-      <w:proofErr w:type="gramEnd"/>
-      <w:r>
-        <w:t>)</w:t>
+        <w:t>(click)</w:t>
       </w:r>
       <w:r>
         <w:br/>
@@ -5574,7 +4436,6 @@
     </w:p>
     <w:p>
       <w:r>
-        <w:lastRenderedPageBreak/>
         <w:t xml:space="preserve">We </w:t>
       </w:r>
       <w:r>
@@ -9367,7 +8228,7 @@
 </file>
 
 <file path=customXml/itemProps1.xml><?xml version="1.0" encoding="utf-8"?>
-<ds:datastoreItem xmlns:ds="http://schemas.openxmlformats.org/officeDocument/2006/customXml" ds:itemID="{18652C8D-B1EC-4D17-A389-87F0329855FE}">
+<ds:datastoreItem xmlns:ds="http://schemas.openxmlformats.org/officeDocument/2006/customXml" ds:itemID="{A44595F3-624F-401A-83F6-2048A96D55F7}">
   <ds:schemaRefs>
     <ds:schemaRef ds:uri="http://schemas.openxmlformats.org/officeDocument/2006/bibliography"/>
   </ds:schemaRefs>

</xml_diff>

<commit_message>
PageObject section is done in draft form
</commit_message>
<xml_diff>
--- a/Narrative.docx
+++ b/Narrative.docx
@@ -1715,19 +1715,6 @@
     </w:p>
     <w:p>
       <w:r>
-        <w:t>(</w:t>
-      </w:r>
-      <w:proofErr w:type="gramStart"/>
-      <w:r>
-        <w:t>click</w:t>
-      </w:r>
-      <w:proofErr w:type="gramEnd"/>
-      <w:r>
-        <w:t xml:space="preserve"> for circle)</w:t>
-      </w:r>
-    </w:p>
-    <w:p>
-      <w:r>
         <w:t>I think the best way to talk about these is in reverse, starting with the test code itself.</w:t>
       </w:r>
     </w:p>
@@ -2032,13 +2019,7 @@
         <w:t xml:space="preserve">application-centric </w:t>
       </w:r>
       <w:r>
-        <w:t>API for</w:t>
-      </w:r>
-      <w:r>
-        <w:t xml:space="preserve"> interacting with the page</w:t>
-      </w:r>
-      <w:r>
-        <w:t xml:space="preserve">, rather than an </w:t>
+        <w:t xml:space="preserve">API for interacting with the page, rather than an </w:t>
       </w:r>
       <w:r>
         <w:rPr>
@@ -2060,16 +2041,7 @@
       </w:r>
       <w:proofErr w:type="spellEnd"/>
       <w:r>
-        <w:t xml:space="preserve"> pattern,</w:t>
-      </w:r>
-      <w:r>
-        <w:t xml:space="preserve"> and the HTML structure changes,</w:t>
-      </w:r>
-      <w:r>
-        <w:t xml:space="preserve"> </w:t>
-      </w:r>
-      <w:r>
-        <w:t>you just need to change that one property binding and all the tests will be happy.</w:t>
+        <w:t xml:space="preserve"> pattern, and the HTML structure changes, you just need to change that one property binding and all the tests will be happy.</w:t>
       </w:r>
     </w:p>
     <w:p>
@@ -2843,481 +2815,925 @@
       <w:r>
         <w:t xml:space="preserve"> Simple.</w:t>
       </w:r>
+    </w:p>
+    <w:p>
+      <w:r>
+        <w:t>(</w:t>
+      </w:r>
+      <w:proofErr w:type="gramStart"/>
+      <w:r>
+        <w:t>click</w:t>
+      </w:r>
+      <w:proofErr w:type="gramEnd"/>
+      <w:r>
+        <w:t xml:space="preserve"> for “why not in base class”?)</w:t>
+      </w:r>
+    </w:p>
+    <w:p>
+      <w:r>
+        <w:t xml:space="preserve">You might be wondering why the </w:t>
+      </w:r>
+      <w:proofErr w:type="spellStart"/>
+      <w:r>
+        <w:t>GoTo</w:t>
+      </w:r>
+      <w:proofErr w:type="spellEnd"/>
+      <w:r>
+        <w:t xml:space="preserve"> method is implemented in the </w:t>
+      </w:r>
+      <w:proofErr w:type="spellStart"/>
+      <w:r>
+        <w:t>PageObject</w:t>
+      </w:r>
+      <w:proofErr w:type="spellEnd"/>
+      <w:r>
+        <w:t xml:space="preserve"> and not the base class, since the only thing it depends on is that relative URL which is also defined in the base class.</w:t>
+      </w:r>
+    </w:p>
+    <w:p>
+      <w:r>
+        <w:t xml:space="preserve"> </w:t>
+      </w:r>
+      <w:r>
+        <w:t>(</w:t>
+      </w:r>
+      <w:proofErr w:type="gramStart"/>
+      <w:r>
+        <w:t>click</w:t>
+      </w:r>
+      <w:proofErr w:type="gramEnd"/>
+      <w:r>
+        <w:t xml:space="preserve"> for </w:t>
+      </w:r>
+      <w:proofErr w:type="spellStart"/>
+      <w:r>
+        <w:t>GoTo</w:t>
+      </w:r>
+      <w:proofErr w:type="spellEnd"/>
+      <w:r>
+        <w:t xml:space="preserve"> w/ </w:t>
+      </w:r>
+      <w:proofErr w:type="spellStart"/>
+      <w:r>
+        <w:t>args</w:t>
+      </w:r>
+      <w:proofErr w:type="spellEnd"/>
+      <w:r>
+        <w:t>)</w:t>
+      </w:r>
+    </w:p>
+    <w:p>
+      <w:r>
+        <w:t xml:space="preserve">The answer is that some pages </w:t>
+      </w:r>
+      <w:r>
+        <w:t xml:space="preserve">have </w:t>
+      </w:r>
+      <w:r>
+        <w:t>require</w:t>
+      </w:r>
+      <w:r>
+        <w:t>d</w:t>
+      </w:r>
+      <w:r>
+        <w:t xml:space="preserve"> </w:t>
+      </w:r>
+      <w:r>
+        <w:t xml:space="preserve">URL parameters </w:t>
+      </w:r>
+      <w:r>
+        <w:t xml:space="preserve">arguments </w:t>
+      </w:r>
+      <w:r>
+        <w:t xml:space="preserve">and </w:t>
+      </w:r>
+      <w:r>
+        <w:t xml:space="preserve">we don’t want to expose a parameter-less </w:t>
+      </w:r>
+      <w:proofErr w:type="spellStart"/>
+      <w:r>
+        <w:t>GoTo</w:t>
+      </w:r>
+      <w:proofErr w:type="spellEnd"/>
+      <w:r>
+        <w:t xml:space="preserve"> method if it won’t result in a valid navigation.</w:t>
+      </w:r>
+    </w:p>
+    <w:p>
+      <w:r>
+        <w:t xml:space="preserve">By defining the </w:t>
+      </w:r>
+      <w:proofErr w:type="spellStart"/>
+      <w:r>
+        <w:t>GoTo</w:t>
+      </w:r>
+      <w:proofErr w:type="spellEnd"/>
+      <w:r>
+        <w:t xml:space="preserve"> method within each </w:t>
+      </w:r>
+      <w:proofErr w:type="spellStart"/>
+      <w:r>
+        <w:t>PageObject</w:t>
+      </w:r>
+      <w:proofErr w:type="spellEnd"/>
+      <w:r>
+        <w:t>, we have the freedom to fully tailor its signature to that specific page.</w:t>
+      </w:r>
+    </w:p>
+    <w:p>
+      <w:r>
+        <w:t xml:space="preserve">For instance, </w:t>
+      </w:r>
+      <w:r>
+        <w:t xml:space="preserve">this </w:t>
+      </w:r>
+      <w:r>
+        <w:t xml:space="preserve">page requires some sort of ID to be passed in, and optionally accepts a keyword </w:t>
+      </w:r>
+      <w:r>
+        <w:t>filter</w:t>
+      </w:r>
+      <w:r>
+        <w:t xml:space="preserve">. </w:t>
+      </w:r>
+      <w:r>
+        <w:t xml:space="preserve">By using optional arguments here we can </w:t>
+      </w:r>
+      <w:r>
+        <w:t xml:space="preserve">very clearly indicate that in order to navigate to this page you </w:t>
+      </w:r>
+      <w:r>
+        <w:rPr>
+          <w:i/>
+        </w:rPr>
+        <w:t xml:space="preserve">must </w:t>
+      </w:r>
+      <w:r>
+        <w:t xml:space="preserve">pass in an ID, and you </w:t>
+      </w:r>
+      <w:r>
+        <w:rPr>
+          <w:i/>
+        </w:rPr>
+        <w:t xml:space="preserve">could </w:t>
+      </w:r>
+      <w:r>
+        <w:t xml:space="preserve">pass in a filter. Any attempt to call this method without the ID will result in a compilation error. And if </w:t>
+      </w:r>
+      <w:r>
+        <w:t xml:space="preserve">in the future we add a </w:t>
+      </w:r>
+      <w:r>
+        <w:rPr>
+          <w:i/>
+        </w:rPr>
+        <w:t xml:space="preserve">new </w:t>
+      </w:r>
+      <w:r>
+        <w:t>required parameter</w:t>
+      </w:r>
+      <w:r>
+        <w:t>, the compiler will very quickly help us identify the tests that would need updated as a result.</w:t>
+      </w:r>
+      <w:r>
+        <w:t xml:space="preserve"> </w:t>
+      </w:r>
+    </w:p>
+    <w:p>
+      <w:pPr>
+        <w:rPr>
+          <w:strike/>
+        </w:rPr>
+      </w:pPr>
+      <w:r>
+        <w:rPr>
+          <w:strike/>
+        </w:rPr>
+        <w:t>(</w:t>
+      </w:r>
+      <w:proofErr w:type="gramStart"/>
+      <w:r>
+        <w:rPr>
+          <w:strike/>
+        </w:rPr>
+        <w:t>click</w:t>
+      </w:r>
+      <w:proofErr w:type="gramEnd"/>
+      <w:r>
+        <w:rPr>
+          <w:strike/>
+        </w:rPr>
+        <w:t xml:space="preserve"> for base object)</w:t>
+      </w:r>
+    </w:p>
+    <w:p>
+      <w:pPr>
+        <w:rPr>
+          <w:strike/>
+        </w:rPr>
+      </w:pPr>
+      <w:r>
+        <w:rPr>
+          <w:strike/>
+        </w:rPr>
+        <w:t xml:space="preserve">The last thing I want to talk about with </w:t>
+      </w:r>
+      <w:proofErr w:type="spellStart"/>
+      <w:r>
+        <w:rPr>
+          <w:strike/>
+        </w:rPr>
+        <w:t>PageObjects</w:t>
+      </w:r>
+      <w:proofErr w:type="spellEnd"/>
+      <w:r>
+        <w:rPr>
+          <w:strike/>
+        </w:rPr>
+        <w:t xml:space="preserve"> is how you manage the WebDriver instance itself.</w:t>
+      </w:r>
+    </w:p>
+    <w:p>
+      <w:pPr>
+        <w:rPr>
+          <w:strike/>
+        </w:rPr>
+      </w:pPr>
+      <w:r>
+        <w:rPr>
+          <w:strike/>
+        </w:rPr>
+        <w:t xml:space="preserve">WebDriver is an API for automating the browser and it requires </w:t>
+      </w:r>
+    </w:p>
+    <w:p>
+      <w:pPr>
+        <w:rPr>
+          <w:strike/>
+        </w:rPr>
+      </w:pPr>
+      <w:r>
+        <w:rPr>
+          <w:strike/>
+        </w:rPr>
+        <w:t xml:space="preserve">The first is that we create a base class that all other </w:t>
+      </w:r>
+      <w:proofErr w:type="spellStart"/>
+      <w:r>
+        <w:rPr>
+          <w:strike/>
+        </w:rPr>
+        <w:t>PageObjects</w:t>
+      </w:r>
+      <w:proofErr w:type="spellEnd"/>
+      <w:r>
+        <w:rPr>
+          <w:strike/>
+        </w:rPr>
+        <w:t xml:space="preserve"> derive from, and this base class is what maintains the reference to the WebDriver object itself. This is the object that actually drives the browser.</w:t>
+      </w:r>
+    </w:p>
+    <w:p>
+      <w:pPr>
+        <w:rPr>
+          <w:strike/>
+        </w:rPr>
+      </w:pPr>
+      <w:r>
+        <w:rPr>
+          <w:strike/>
+        </w:rPr>
+        <w:t>Tracking this in the base class makes it easier to replace common boilerplate code that deals with WebDriver.</w:t>
+      </w:r>
+    </w:p>
+    <w:p>
+      <w:pPr>
+        <w:rPr>
+          <w:strike/>
+        </w:rPr>
+      </w:pPr>
+      <w:r>
+        <w:rPr>
+          <w:strike/>
+        </w:rPr>
+        <w:t>(</w:t>
+      </w:r>
+      <w:proofErr w:type="gramStart"/>
+      <w:r>
+        <w:rPr>
+          <w:strike/>
+        </w:rPr>
+        <w:t>click</w:t>
+      </w:r>
+      <w:proofErr w:type="gramEnd"/>
+      <w:r>
+        <w:rPr>
+          <w:strike/>
+        </w:rPr>
+        <w:t xml:space="preserve"> for </w:t>
+      </w:r>
+      <w:proofErr w:type="spellStart"/>
+      <w:r>
+        <w:rPr>
+          <w:strike/>
+        </w:rPr>
+        <w:t>GetInstance</w:t>
+      </w:r>
+      <w:proofErr w:type="spellEnd"/>
+      <w:r>
+        <w:rPr>
+          <w:strike/>
+        </w:rPr>
+        <w:t>)</w:t>
+      </w:r>
+    </w:p>
+    <w:p>
+      <w:pPr>
+        <w:rPr>
+          <w:strike/>
+        </w:rPr>
+      </w:pPr>
+      <w:r>
+        <w:rPr>
+          <w:strike/>
+        </w:rPr>
+        <w:t xml:space="preserve">TODO Here’s an example. The base class provides this static factory method called </w:t>
+      </w:r>
+      <w:proofErr w:type="spellStart"/>
+      <w:r>
+        <w:rPr>
+          <w:strike/>
+        </w:rPr>
+        <w:t>GetInstance</w:t>
+      </w:r>
+      <w:proofErr w:type="spellEnd"/>
+      <w:r>
+        <w:rPr>
+          <w:strike/>
+        </w:rPr>
+        <w:t xml:space="preserve">. We pass in the type of </w:t>
+      </w:r>
+      <w:proofErr w:type="spellStart"/>
+      <w:r>
+        <w:rPr>
+          <w:strike/>
+        </w:rPr>
+        <w:t>PageObject</w:t>
+      </w:r>
+      <w:proofErr w:type="spellEnd"/>
+      <w:r>
+        <w:rPr>
+          <w:strike/>
+        </w:rPr>
+        <w:t xml:space="preserve"> to create and it instantiates that type, sets the WebDriver instance, and then calls this </w:t>
+      </w:r>
+      <w:proofErr w:type="spellStart"/>
+      <w:proofErr w:type="gramStart"/>
+      <w:r>
+        <w:rPr>
+          <w:strike/>
+        </w:rPr>
+        <w:t>InitElements</w:t>
+      </w:r>
+      <w:proofErr w:type="spellEnd"/>
+      <w:r>
+        <w:rPr>
+          <w:strike/>
+        </w:rPr>
+        <w:t>(</w:t>
+      </w:r>
+      <w:proofErr w:type="gramEnd"/>
+      <w:r>
+        <w:rPr>
+          <w:strike/>
+        </w:rPr>
+        <w:t xml:space="preserve">) method that is provided by Selenium. </w:t>
+      </w:r>
+      <w:proofErr w:type="spellStart"/>
+      <w:proofErr w:type="gramStart"/>
+      <w:r>
+        <w:rPr>
+          <w:strike/>
+        </w:rPr>
+        <w:t>InitElements</w:t>
+      </w:r>
+      <w:proofErr w:type="spellEnd"/>
+      <w:r>
+        <w:rPr>
+          <w:strike/>
+        </w:rPr>
+        <w:t>(</w:t>
+      </w:r>
+      <w:proofErr w:type="gramEnd"/>
+      <w:r>
+        <w:rPr>
+          <w:strike/>
+        </w:rPr>
+        <w:t xml:space="preserve">) is the key thing here – this is what actually populates all of those public properties with references to the underlying HTML elements. </w:t>
+      </w:r>
+    </w:p>
+    <w:p>
+      <w:pPr>
+        <w:rPr>
+          <w:strike/>
+        </w:rPr>
+      </w:pPr>
+      <w:r>
+        <w:rPr>
+          <w:strike/>
+        </w:rPr>
+        <w:lastRenderedPageBreak/>
+        <w:t xml:space="preserve">A lot of WebDriver sample code shows tests calling this </w:t>
+      </w:r>
+      <w:proofErr w:type="spellStart"/>
+      <w:proofErr w:type="gramStart"/>
+      <w:r>
+        <w:rPr>
+          <w:strike/>
+        </w:rPr>
+        <w:t>InitElements</w:t>
+      </w:r>
+      <w:proofErr w:type="spellEnd"/>
+      <w:r>
+        <w:rPr>
+          <w:strike/>
+        </w:rPr>
+        <w:t>(</w:t>
+      </w:r>
+      <w:proofErr w:type="gramEnd"/>
+      <w:r>
+        <w:rPr>
+          <w:strike/>
+        </w:rPr>
+        <w:t>) method explicitly, which we think is ugly and unnecessary. Pushing that stuff into a base class helps us keep each test lean and mean.</w:t>
+      </w:r>
+    </w:p>
+    <w:p>
+      <w:pPr>
+        <w:rPr>
+          <w:strike/>
+        </w:rPr>
+      </w:pPr>
+      <w:r>
+        <w:rPr>
+          <w:strike/>
+        </w:rPr>
+        <w:t>(</w:t>
+      </w:r>
+      <w:proofErr w:type="gramStart"/>
+      <w:r>
+        <w:rPr>
+          <w:strike/>
+        </w:rPr>
+        <w:t>click</w:t>
+      </w:r>
+      <w:proofErr w:type="gramEnd"/>
+      <w:r>
+        <w:rPr>
+          <w:strike/>
+        </w:rPr>
+        <w:t xml:space="preserve"> for example of </w:t>
+      </w:r>
+      <w:proofErr w:type="spellStart"/>
+      <w:r>
+        <w:rPr>
+          <w:strike/>
+        </w:rPr>
+        <w:t>GetInstance</w:t>
+      </w:r>
+      <w:proofErr w:type="spellEnd"/>
+      <w:r>
+        <w:rPr>
+          <w:strike/>
+        </w:rPr>
+        <w:t>)</w:t>
+      </w:r>
+    </w:p>
+    <w:p>
+      <w:pPr>
+        <w:rPr>
+          <w:strike/>
+        </w:rPr>
+      </w:pPr>
+      <w:r>
+        <w:rPr>
+          <w:strike/>
+        </w:rPr>
+        <w:t xml:space="preserve">TODO (need slide?) This is what it looks like from the calling side. We generally will construct the </w:t>
+      </w:r>
+      <w:proofErr w:type="spellStart"/>
+      <w:r>
+        <w:rPr>
+          <w:strike/>
+        </w:rPr>
+        <w:t>PageObjects</w:t>
+      </w:r>
+      <w:proofErr w:type="spellEnd"/>
+      <w:r>
+        <w:rPr>
+          <w:strike/>
+        </w:rPr>
+        <w:t xml:space="preserve"> in our setup method, and that lets us call them in the body of the test without needing to pass that WebDriver instance around.</w:t>
+      </w:r>
+    </w:p>
+    <w:p>
+      <w:r>
+        <w:t>(</w:t>
+      </w:r>
+      <w:proofErr w:type="gramStart"/>
+      <w:r>
+        <w:t>click</w:t>
+      </w:r>
+      <w:proofErr w:type="gramEnd"/>
+      <w:r>
+        <w:t xml:space="preserve"> for “not just for pages”)</w:t>
+      </w:r>
+    </w:p>
+    <w:p>
+      <w:r>
+        <w:t xml:space="preserve">I want to wrap up this section on </w:t>
+      </w:r>
+      <w:proofErr w:type="spellStart"/>
+      <w:r>
+        <w:t>PageObjects</w:t>
+      </w:r>
+      <w:proofErr w:type="spellEnd"/>
+      <w:r>
+        <w:t xml:space="preserve"> with one last comment: </w:t>
+      </w:r>
+      <w:r>
+        <w:t>Even though this is called the “</w:t>
+      </w:r>
+      <w:proofErr w:type="spellStart"/>
+      <w:r>
+        <w:t>PageObject</w:t>
+      </w:r>
+      <w:proofErr w:type="spellEnd"/>
+      <w:r>
+        <w:t xml:space="preserve">” pattern, it doesn’t </w:t>
+      </w:r>
+      <w:r>
+        <w:rPr>
+          <w:i/>
+          <w:iCs/>
+        </w:rPr>
+        <w:t xml:space="preserve">have </w:t>
+      </w:r>
+      <w:r>
+        <w:t xml:space="preserve">to be used at the page level. You can create a </w:t>
+      </w:r>
+      <w:proofErr w:type="spellStart"/>
+      <w:r>
+        <w:t>PageObject</w:t>
+      </w:r>
+      <w:proofErr w:type="spellEnd"/>
+      <w:r>
+        <w:t xml:space="preserve"> for </w:t>
+      </w:r>
+      <w:r>
+        <w:rPr>
+          <w:b/>
+          <w:bCs/>
+        </w:rPr>
+        <w:t>any significant element</w:t>
+      </w:r>
+      <w:r>
+        <w:t xml:space="preserve"> in your UI. </w:t>
+      </w:r>
+    </w:p>
+    <w:p>
+      <w:r>
+        <w:t>For example, we have this concept in our app called a Comparison Rule and we use them on many different features. The comparison rule editor is implemented as a modal popup that is displayed, collects some complex information from the user, and then saves that data as JSON to a hidden form field.</w:t>
+      </w:r>
+    </w:p>
+    <w:p>
+      <w:r>
+        <w:t xml:space="preserve">Even though that modal popup isn’t a “page”, we still encapsulate the functionality exposed by that modal into its own </w:t>
+      </w:r>
+      <w:proofErr w:type="spellStart"/>
+      <w:r>
+        <w:t>PageObject</w:t>
+      </w:r>
+      <w:proofErr w:type="spellEnd"/>
+      <w:r>
+        <w:t xml:space="preserve"> so that it’s easy to reuse. In this example, we call a method on the main </w:t>
+      </w:r>
+      <w:proofErr w:type="spellStart"/>
+      <w:r>
+        <w:t>PageObject</w:t>
+      </w:r>
+      <w:proofErr w:type="spellEnd"/>
+      <w:r>
+        <w:t xml:space="preserve"> and that method </w:t>
+      </w:r>
+      <w:r>
+        <w:rPr>
+          <w:b/>
+          <w:bCs/>
+        </w:rPr>
+        <w:t xml:space="preserve">returns an instance of the comparison rule editor </w:t>
+      </w:r>
+      <w:proofErr w:type="spellStart"/>
+      <w:r>
+        <w:rPr>
+          <w:b/>
+          <w:bCs/>
+        </w:rPr>
+        <w:t>PageObject</w:t>
+      </w:r>
+      <w:proofErr w:type="spellEnd"/>
+      <w:r>
+        <w:t xml:space="preserve">. The test can then interact with that modal to do whatever it needs. </w:t>
+      </w:r>
+    </w:p>
+    <w:p>
+      <w:r>
+        <w:t xml:space="preserve">You can apply this pattern for a single page application as well. In a single page app you still have separate contexts or views that the page can be in, so you could create a </w:t>
+      </w:r>
+      <w:proofErr w:type="spellStart"/>
+      <w:r>
+        <w:t>PageObject</w:t>
+      </w:r>
+      <w:proofErr w:type="spellEnd"/>
+      <w:r>
+        <w:t xml:space="preserve"> for each of those contexts. </w:t>
+      </w:r>
+    </w:p>
+    <w:p>
+      <w:r>
+        <w:t>(</w:t>
+      </w:r>
+      <w:proofErr w:type="gramStart"/>
+      <w:r>
+        <w:t>click</w:t>
+      </w:r>
+      <w:proofErr w:type="gramEnd"/>
+      <w:r>
+        <w:t xml:space="preserve"> for “setting up a UI test”)</w:t>
+      </w:r>
+    </w:p>
+    <w:p>
+      <w:r>
+        <w:t>A few slides ago I stated that every UI test needs to consider these 4 things.</w:t>
+      </w:r>
+    </w:p>
+    <w:p>
+      <w:r>
+        <w:t xml:space="preserve">The </w:t>
+      </w:r>
+      <w:proofErr w:type="spellStart"/>
+      <w:r>
+        <w:t>PageObjects</w:t>
+      </w:r>
+      <w:proofErr w:type="spellEnd"/>
+      <w:r>
+        <w:t xml:space="preserve"> </w:t>
+      </w:r>
+      <w:r>
+        <w:t xml:space="preserve">that we create </w:t>
+      </w:r>
+      <w:r>
+        <w:t>handle or facilitate three of the four:</w:t>
+      </w:r>
+    </w:p>
+    <w:p>
+      <w:pPr>
+        <w:pStyle w:val="ListParagraph"/>
+        <w:numPr>
+          <w:ilvl w:val="0"/>
+          <w:numId w:val="14"/>
+        </w:numPr>
+      </w:pPr>
+      <w:r>
+        <w:t>They provide the API that the test code uses to automate the browser and make the assertions</w:t>
+      </w:r>
+    </w:p>
+    <w:p>
+      <w:pPr>
+        <w:pStyle w:val="ListParagraph"/>
+        <w:numPr>
+          <w:ilvl w:val="0"/>
+          <w:numId w:val="14"/>
+        </w:numPr>
+      </w:pPr>
+      <w:r>
+        <w:t xml:space="preserve">They handle the navigation to the page in question using the </w:t>
+      </w:r>
+      <w:proofErr w:type="spellStart"/>
+      <w:r>
+        <w:rPr>
+          <w:i/>
+        </w:rPr>
+        <w:t>GoToPage</w:t>
+      </w:r>
+      <w:proofErr w:type="spellEnd"/>
+      <w:r>
+        <w:rPr>
+          <w:i/>
+        </w:rPr>
+        <w:t xml:space="preserve">() </w:t>
+      </w:r>
+      <w:r>
+        <w:t>pattern I showed you</w:t>
+      </w:r>
+    </w:p>
+    <w:p>
+      <w:pPr>
+        <w:pStyle w:val="ListParagraph"/>
+        <w:numPr>
+          <w:ilvl w:val="0"/>
+          <w:numId w:val="14"/>
+        </w:numPr>
+      </w:pPr>
+      <w:r>
+        <w:t xml:space="preserve">Reusing the </w:t>
+      </w:r>
+      <w:proofErr w:type="spellStart"/>
+      <w:r>
+        <w:rPr>
+          <w:i/>
+        </w:rPr>
+        <w:t>LoginPage</w:t>
+      </w:r>
+      <w:proofErr w:type="spellEnd"/>
+      <w:r>
+        <w:rPr>
+          <w:i/>
+        </w:rPr>
+        <w:t xml:space="preserve"> </w:t>
+      </w:r>
+      <w:r>
+        <w:t>object gives us an easy way to specify which user context each test should use</w:t>
+      </w:r>
+    </w:p>
+    <w:p>
+      <w:r>
+        <w:t>(</w:t>
+      </w:r>
+      <w:proofErr w:type="gramStart"/>
+      <w:r>
+        <w:t>click</w:t>
+      </w:r>
+      <w:proofErr w:type="gramEnd"/>
+      <w:r>
+        <w:t xml:space="preserve"> for sample test)</w:t>
+      </w:r>
+    </w:p>
+    <w:p>
+      <w:r>
+        <w:t>If we put those things together it looks like this.</w:t>
+      </w:r>
+    </w:p>
+    <w:p>
+      <w:r>
+        <w:t xml:space="preserve">First we instantiate the </w:t>
+      </w:r>
+      <w:proofErr w:type="spellStart"/>
+      <w:r>
+        <w:t>PageObjects</w:t>
+      </w:r>
+      <w:proofErr w:type="spellEnd"/>
+      <w:r>
+        <w:t>, which is easy to do. We use a static factory</w:t>
+      </w:r>
       <w:bookmarkStart w:id="0" w:name="_GoBack"/>
       <w:bookmarkEnd w:id="0"/>
-    </w:p>
-    <w:p>
-      <w:r>
-        <w:t>(</w:t>
-      </w:r>
-      <w:proofErr w:type="gramStart"/>
-      <w:r>
-        <w:t>click</w:t>
-      </w:r>
-      <w:proofErr w:type="gramEnd"/>
-      <w:r>
-        <w:t xml:space="preserve"> for “why not in base class”?)</w:t>
-      </w:r>
-    </w:p>
-    <w:p>
-      <w:r>
-        <w:t xml:space="preserve">You might be wondering why the </w:t>
+      <w:r>
+        <w:t xml:space="preserve"> initializer because there’s a little bit of boilerplate setup we do in a generic way, but that’s not strictly necessary.</w:t>
+      </w:r>
+    </w:p>
+    <w:p>
+      <w:r>
+        <w:t xml:space="preserve">Once we have the </w:t>
       </w:r>
       <w:proofErr w:type="spellStart"/>
       <w:r>
-        <w:t>GoTo</w:t>
+        <w:t>PageObjects</w:t>
       </w:r>
       <w:proofErr w:type="spellEnd"/>
       <w:r>
-        <w:t xml:space="preserve"> method is implemented in the </w:t>
+        <w:t xml:space="preserve"> we use the </w:t>
       </w:r>
       <w:proofErr w:type="spellStart"/>
       <w:r>
-        <w:t>PageObject</w:t>
+        <w:rPr>
+          <w:i/>
+        </w:rPr>
+        <w:t>LoginPage</w:t>
       </w:r>
       <w:proofErr w:type="spellEnd"/>
       <w:r>
-        <w:t xml:space="preserve"> and not the base class, since the only thing it depends on is that relative URL which is also defined in the base class.</w:t>
-      </w:r>
-    </w:p>
-    <w:p>
-      <w:r>
+        <w:rPr>
+          <w:i/>
+        </w:rPr>
         <w:t xml:space="preserve"> </w:t>
       </w:r>
       <w:r>
-        <w:t>(</w:t>
-      </w:r>
-      <w:proofErr w:type="gramStart"/>
-      <w:r>
-        <w:t>click</w:t>
-      </w:r>
-      <w:proofErr w:type="gramEnd"/>
-      <w:r>
-        <w:t xml:space="preserve"> for </w:t>
+        <w:t xml:space="preserve">object to log in and establish a session with the site. This is important – we want these tests to be as independent and isolated as possible, so </w:t>
+      </w:r>
+      <w:r>
+        <w:rPr>
+          <w:b/>
+        </w:rPr>
+        <w:t>every UI test does a fresh login</w:t>
+      </w:r>
+      <w:r>
+        <w:t>. I’ll come back and talk about this in a little bit.</w:t>
+      </w:r>
+    </w:p>
+    <w:p>
+      <w:r>
+        <w:lastRenderedPageBreak/>
+        <w:t xml:space="preserve">As a little bit of syntactic sugar, the </w:t>
       </w:r>
       <w:proofErr w:type="spellStart"/>
       <w:r>
-        <w:t>GoTo</w:t>
+        <w:rPr>
+          <w:i/>
+        </w:rPr>
+        <w:t>LoginPage</w:t>
       </w:r>
       <w:proofErr w:type="spellEnd"/>
       <w:r>
-        <w:t xml:space="preserve"> w/ </w:t>
-      </w:r>
-      <w:proofErr w:type="spellStart"/>
-      <w:r>
-        <w:t>args</w:t>
-      </w:r>
-      <w:proofErr w:type="spellEnd"/>
-      <w:r>
-        <w:t>)</w:t>
-      </w:r>
-    </w:p>
-    <w:p>
-      <w:r>
-        <w:t xml:space="preserve">The answer is that some pages </w:t>
-      </w:r>
-      <w:r>
-        <w:t xml:space="preserve">have </w:t>
-      </w:r>
-      <w:r>
-        <w:t>require</w:t>
-      </w:r>
-      <w:r>
-        <w:t>d</w:t>
-      </w:r>
-      <w:r>
+        <w:rPr>
+          <w:i/>
+        </w:rPr>
         <w:t xml:space="preserve"> </w:t>
       </w:r>
       <w:r>
-        <w:t xml:space="preserve">URL parameters </w:t>
-      </w:r>
-      <w:r>
-        <w:t xml:space="preserve">arguments </w:t>
-      </w:r>
-      <w:r>
-        <w:t xml:space="preserve">and </w:t>
-      </w:r>
-      <w:r>
-        <w:t xml:space="preserve">we don’t want to expose a parameter-less </w:t>
-      </w:r>
-      <w:proofErr w:type="spellStart"/>
-      <w:r>
-        <w:t>GoTo</w:t>
-      </w:r>
-      <w:proofErr w:type="spellEnd"/>
-      <w:r>
-        <w:t xml:space="preserve"> method if it won’t result in a valid navigation.</w:t>
-      </w:r>
-    </w:p>
-    <w:p>
-      <w:r>
-        <w:t xml:space="preserve">By defining the </w:t>
-      </w:r>
-      <w:proofErr w:type="spellStart"/>
-      <w:r>
-        <w:t>GoTo</w:t>
-      </w:r>
-      <w:proofErr w:type="spellEnd"/>
-      <w:r>
-        <w:t xml:space="preserve"> method within each </w:t>
-      </w:r>
-      <w:proofErr w:type="spellStart"/>
-      <w:r>
-        <w:t>PageObject</w:t>
-      </w:r>
-      <w:proofErr w:type="spellEnd"/>
-      <w:r>
-        <w:t>, we have the freedom to fully tailor its signature to that specific page.</w:t>
-      </w:r>
-    </w:p>
-    <w:p>
-      <w:r>
-        <w:t xml:space="preserve">For instance, </w:t>
-      </w:r>
-      <w:r>
-        <w:t xml:space="preserve">this </w:t>
-      </w:r>
-      <w:r>
-        <w:t xml:space="preserve">page requires some sort of ID to be passed in, and optionally accepts a keyword </w:t>
-      </w:r>
-      <w:r>
-        <w:t>filter</w:t>
-      </w:r>
-      <w:r>
-        <w:t xml:space="preserve">. </w:t>
-      </w:r>
-      <w:r>
-        <w:t xml:space="preserve">By using optional arguments here we can </w:t>
-      </w:r>
-      <w:r>
-        <w:t xml:space="preserve">very clearly indicate that in order to navigate to this page you </w:t>
-      </w:r>
-      <w:r>
-        <w:rPr>
-          <w:i/>
-        </w:rPr>
-        <w:t xml:space="preserve">must </w:t>
-      </w:r>
-      <w:r>
-        <w:t xml:space="preserve">pass in an ID, and you </w:t>
-      </w:r>
-      <w:r>
-        <w:rPr>
-          <w:i/>
-        </w:rPr>
-        <w:t xml:space="preserve">could </w:t>
-      </w:r>
-      <w:r>
-        <w:t xml:space="preserve">pass in a filter. Any attempt to call this method without the ID will result in a compilation error. And if </w:t>
-      </w:r>
-      <w:r>
-        <w:t xml:space="preserve">in the future we add a </w:t>
-      </w:r>
-      <w:r>
-        <w:rPr>
-          <w:i/>
-        </w:rPr>
-        <w:t xml:space="preserve">new </w:t>
-      </w:r>
-      <w:r>
-        <w:t>required parameter</w:t>
-      </w:r>
-      <w:r>
-        <w:t>, the compiler will very quickly help us identify the tests that would need updated as a result.</w:t>
-      </w:r>
-      <w:r>
-        <w:t xml:space="preserve"> </w:t>
-      </w:r>
-    </w:p>
-    <w:p>
-      <w:r>
-        <w:t>(</w:t>
-      </w:r>
-      <w:proofErr w:type="gramStart"/>
-      <w:r>
-        <w:t>click</w:t>
-      </w:r>
-      <w:proofErr w:type="gramEnd"/>
-      <w:r>
-        <w:t xml:space="preserve"> for base object)</w:t>
-      </w:r>
-    </w:p>
-    <w:p>
-      <w:r>
-        <w:t xml:space="preserve">TODO The first is that we create a base class that all other </w:t>
-      </w:r>
-      <w:proofErr w:type="spellStart"/>
-      <w:r>
-        <w:t>PageObjects</w:t>
-      </w:r>
-      <w:proofErr w:type="spellEnd"/>
-      <w:r>
-        <w:t xml:space="preserve"> derive from, and this base class is what maintains the reference to the WebDriver object itself. This is the object that actually drives the browser.</w:t>
-      </w:r>
-    </w:p>
-    <w:p>
-      <w:r>
-        <w:t>Tracking this in the base class makes it easier to replace common boilerplate code that deals with WebDriver.</w:t>
-      </w:r>
-    </w:p>
-    <w:p>
-      <w:r>
-        <w:t>(</w:t>
-      </w:r>
-      <w:proofErr w:type="gramStart"/>
-      <w:r>
-        <w:t>click</w:t>
-      </w:r>
-      <w:proofErr w:type="gramEnd"/>
-      <w:r>
-        <w:t xml:space="preserve"> for </w:t>
-      </w:r>
-      <w:proofErr w:type="spellStart"/>
-      <w:r>
-        <w:t>GetInstance</w:t>
-      </w:r>
-      <w:proofErr w:type="spellEnd"/>
-      <w:r>
-        <w:t>)</w:t>
-      </w:r>
-    </w:p>
-    <w:p>
-      <w:r>
-        <w:t xml:space="preserve">TODO Here’s an example. The base class provides this static factory method called </w:t>
-      </w:r>
-      <w:proofErr w:type="spellStart"/>
-      <w:r>
-        <w:t>GetInstance</w:t>
-      </w:r>
-      <w:proofErr w:type="spellEnd"/>
-      <w:r>
-        <w:t xml:space="preserve">. We pass in the type of </w:t>
-      </w:r>
-      <w:proofErr w:type="spellStart"/>
-      <w:r>
-        <w:t>PageObject</w:t>
-      </w:r>
-      <w:proofErr w:type="spellEnd"/>
-      <w:r>
-        <w:t xml:space="preserve"> to create and it instantiates that type, sets the WebDriver instance, and then calls this </w:t>
+        <w:t>object exposes different versions of the Login method so that we can specify which type of user to log in as without having to embed usernames and passwords in every single test.</w:t>
+      </w:r>
+    </w:p>
+    <w:p>
+      <w:r>
+        <w:t xml:space="preserve">Once we’re logged in, we use the </w:t>
       </w:r>
       <w:proofErr w:type="spellStart"/>
       <w:proofErr w:type="gramStart"/>
       <w:r>
-        <w:t>InitElements</w:t>
+        <w:rPr>
+          <w:i/>
+        </w:rPr>
+        <w:t>GoToPage</w:t>
       </w:r>
       <w:proofErr w:type="spellEnd"/>
       <w:r>
+        <w:rPr>
+          <w:i/>
+        </w:rPr>
         <w:t>(</w:t>
       </w:r>
       <w:proofErr w:type="gramEnd"/>
       <w:r>
-        <w:t xml:space="preserve">) method that is provided by Selenium. </w:t>
+        <w:rPr>
+          <w:i/>
+        </w:rPr>
+        <w:t xml:space="preserve">) </w:t>
+      </w:r>
+      <w:r>
+        <w:t xml:space="preserve">method to </w:t>
+      </w:r>
+      <w:r>
+        <w:t>navigate to the page in question, and then we consume its page-specific API to do whatever needs done.</w:t>
+      </w:r>
+    </w:p>
+    <w:p>
+      <w:r>
+        <w:t xml:space="preserve">And in many cases, we’ll wrap the assertions up into the </w:t>
       </w:r>
       <w:proofErr w:type="spellStart"/>
+      <w:r>
+        <w:t>PageObject</w:t>
+      </w:r>
+      <w:proofErr w:type="spellEnd"/>
+      <w:r>
+        <w:t xml:space="preserve"> as well because </w:t>
+      </w:r>
       <w:proofErr w:type="gramStart"/>
       <w:r>
-        <w:t>InitElements</w:t>
-      </w:r>
-      <w:proofErr w:type="spellEnd"/>
+        <w:t>It’s</w:t>
+      </w:r>
+      <w:proofErr w:type="gramEnd"/>
+      <w:r>
+        <w:t xml:space="preserve"> not uncommon that we reuse similar assertions in multiple contexts.</w:t>
+      </w:r>
+    </w:p>
+    <w:p>
       <w:r>
         <w:t>(</w:t>
       </w:r>
+      <w:proofErr w:type="gramStart"/>
+      <w:r>
+        <w:t>click</w:t>
+      </w:r>
       <w:proofErr w:type="gramEnd"/>
       <w:r>
-        <w:t xml:space="preserve">) is the key thing here – this is what actually populates all of those public properties with references to the underlying HTML elements. </w:t>
-      </w:r>
-    </w:p>
-    <w:p>
-      <w:r>
-        <w:t xml:space="preserve">A lot of WebDriver sample code shows tests calling this </w:t>
-      </w:r>
-      <w:proofErr w:type="spellStart"/>
-      <w:proofErr w:type="gramStart"/>
-      <w:r>
-        <w:t>InitElements</w:t>
-      </w:r>
-      <w:proofErr w:type="spellEnd"/>
-      <w:r>
-        <w:t>(</w:t>
-      </w:r>
-      <w:proofErr w:type="gramEnd"/>
-      <w:r>
-        <w:t>) method explicitly, which we think is ugly and unnecessary. Pushing that stuff into a base class helps us keep each test lean and mean.</w:t>
-      </w:r>
-    </w:p>
-    <w:p>
-      <w:r>
-        <w:t>(</w:t>
-      </w:r>
-      <w:proofErr w:type="gramStart"/>
-      <w:r>
-        <w:t>click</w:t>
-      </w:r>
-      <w:proofErr w:type="gramEnd"/>
-      <w:r>
-        <w:t xml:space="preserve"> for example of </w:t>
-      </w:r>
-      <w:proofErr w:type="spellStart"/>
-      <w:r>
-        <w:t>GetInstance</w:t>
-      </w:r>
-      <w:proofErr w:type="spellEnd"/>
-      <w:r>
-        <w:t>)</w:t>
-      </w:r>
-    </w:p>
-    <w:p>
-      <w:r>
-        <w:lastRenderedPageBreak/>
-        <w:t xml:space="preserve">TODO (need slide?) </w:t>
-      </w:r>
-      <w:r>
-        <w:t xml:space="preserve">This is what it looks like from the calling side. We generally will construct the </w:t>
-      </w:r>
-      <w:proofErr w:type="spellStart"/>
-      <w:r>
-        <w:t>PageObjects</w:t>
-      </w:r>
-      <w:proofErr w:type="spellEnd"/>
-      <w:r>
-        <w:t xml:space="preserve"> in our setup method, and that lets us call them in the body of the test without needing to pass that WebDriver instance around.</w:t>
-      </w:r>
-    </w:p>
-    <w:p>
-      <w:r>
-        <w:t>(</w:t>
-      </w:r>
-      <w:proofErr w:type="gramStart"/>
-      <w:r>
-        <w:t>click</w:t>
-      </w:r>
-      <w:proofErr w:type="gramEnd"/>
-      <w:r>
-        <w:t xml:space="preserve"> for “not just for pages”)</w:t>
-      </w:r>
-    </w:p>
-    <w:p>
-      <w:r>
-        <w:t xml:space="preserve">I want to wrap up this section on </w:t>
-      </w:r>
-      <w:proofErr w:type="spellStart"/>
-      <w:r>
-        <w:t>PageObjects</w:t>
-      </w:r>
-      <w:proofErr w:type="spellEnd"/>
-      <w:r>
-        <w:t xml:space="preserve"> with one last comment: </w:t>
-      </w:r>
-      <w:r>
-        <w:t>Even though this is called the “</w:t>
-      </w:r>
-      <w:proofErr w:type="spellStart"/>
-      <w:r>
-        <w:t>PageObject</w:t>
-      </w:r>
-      <w:proofErr w:type="spellEnd"/>
-      <w:r>
-        <w:t xml:space="preserve">” pattern, it doesn’t </w:t>
-      </w:r>
-      <w:r>
-        <w:rPr>
-          <w:i/>
-          <w:iCs/>
-        </w:rPr>
-        <w:t xml:space="preserve">have </w:t>
-      </w:r>
-      <w:r>
-        <w:t xml:space="preserve">to be used at the page level. You can create a </w:t>
-      </w:r>
-      <w:proofErr w:type="spellStart"/>
-      <w:r>
-        <w:t>PageObject</w:t>
-      </w:r>
-      <w:proofErr w:type="spellEnd"/>
-      <w:r>
-        <w:t xml:space="preserve"> for </w:t>
-      </w:r>
-      <w:r>
-        <w:rPr>
-          <w:b/>
-          <w:bCs/>
-        </w:rPr>
-        <w:t>any significant element</w:t>
-      </w:r>
-      <w:r>
-        <w:t xml:space="preserve"> in your UI. </w:t>
-      </w:r>
-    </w:p>
-    <w:p>
-      <w:r>
-        <w:t>For example, we have this concept in our app called a Comparison Rule and we use them on many different features. The comparison rule editor is implemented as a modal popup that is displayed, collects some complex information from the user, and then saves that data as JSON to a hidden form field.</w:t>
-      </w:r>
-    </w:p>
-    <w:p>
-      <w:r>
-        <w:t xml:space="preserve">Even though that modal popup isn’t a “page”, we still encapsulate the functionality exposed by that modal into its own </w:t>
-      </w:r>
-      <w:proofErr w:type="spellStart"/>
-      <w:r>
-        <w:t>PageObject</w:t>
-      </w:r>
-      <w:proofErr w:type="spellEnd"/>
-      <w:r>
-        <w:t xml:space="preserve"> so that it’s easy to reuse. In this example, we call a method on the main </w:t>
-      </w:r>
-      <w:proofErr w:type="spellStart"/>
-      <w:r>
-        <w:t>PageObject</w:t>
-      </w:r>
-      <w:proofErr w:type="spellEnd"/>
-      <w:r>
-        <w:t xml:space="preserve"> and that method </w:t>
-      </w:r>
-      <w:r>
-        <w:rPr>
-          <w:b/>
-          <w:bCs/>
-        </w:rPr>
-        <w:t xml:space="preserve">returns an instance of the comparison rule editor </w:t>
-      </w:r>
-      <w:proofErr w:type="spellStart"/>
-      <w:r>
-        <w:rPr>
-          <w:b/>
-          <w:bCs/>
-        </w:rPr>
-        <w:t>PageObject</w:t>
-      </w:r>
-      <w:proofErr w:type="spellEnd"/>
-      <w:r>
-        <w:t xml:space="preserve">. The test can then interact with that modal to do whatever it needs. </w:t>
-      </w:r>
-    </w:p>
-    <w:p>
-      <w:r>
-        <w:t xml:space="preserve">You can apply this pattern for a single page application as well. In a single page app you still have separate contexts or views that the page can be in, so you could create a </w:t>
-      </w:r>
-      <w:proofErr w:type="spellStart"/>
-      <w:r>
-        <w:t>PageObject</w:t>
-      </w:r>
-      <w:proofErr w:type="spellEnd"/>
-      <w:r>
-        <w:t xml:space="preserve"> for each of those contexts. </w:t>
-      </w:r>
-    </w:p>
-    <w:p>
-      <w:r>
-        <w:t>(</w:t>
-      </w:r>
-      <w:proofErr w:type="gramStart"/>
-      <w:r>
-        <w:t>click</w:t>
-      </w:r>
-      <w:proofErr w:type="gramEnd"/>
-      <w:r>
-        <w:t xml:space="preserve"> for comic)</w:t>
+        <w:t xml:space="preserve"> for 4 steps again)</w:t>
+      </w:r>
+    </w:p>
+    <w:p>
+      <w:r>
+        <w:t>That brings us to the very first thing that you’ll need to think about when writing a UI test, which is what data needs to exist in the system in order for your test to execute, and how does that data get there?</w:t>
       </w:r>
     </w:p>
     <w:p>
@@ -3326,95 +3742,521 @@
           <w:b/>
           <w:u w:val="single"/>
         </w:rPr>
+        <w:t>(</w:t>
+      </w:r>
+      <w:proofErr w:type="gramStart"/>
+      <w:r>
+        <w:rPr>
+          <w:b/>
+          <w:u w:val="single"/>
+        </w:rPr>
+        <w:t>click</w:t>
+      </w:r>
+      <w:proofErr w:type="gramEnd"/>
+      <w:r>
+        <w:rPr>
+          <w:b/>
+          <w:u w:val="single"/>
+        </w:rPr>
+        <w:t xml:space="preserve">) comic - </w:t>
+      </w:r>
+      <w:r>
+        <w:rPr>
+          <w:b/>
+          <w:u w:val="single"/>
+        </w:rPr>
         <w:t>Setting up test data</w:t>
       </w:r>
     </w:p>
     <w:p>
       <w:r>
-        <w:t xml:space="preserve">Once we have a </w:t>
-      </w:r>
-      <w:proofErr w:type="spellStart"/>
-      <w:r>
-        <w:t>PageObject</w:t>
-      </w:r>
-      <w:proofErr w:type="spellEnd"/>
+        <w:t xml:space="preserve">The answer is that it’s complicated. And it’s even </w:t>
+      </w:r>
+      <w:r>
+        <w:rPr>
+          <w:i/>
+        </w:rPr>
+        <w:t xml:space="preserve">more </w:t>
+      </w:r>
+      <w:r>
+        <w:t>complicated if you have a complicated data model to begin with.</w:t>
+      </w:r>
+    </w:p>
+    <w:p>
+      <w:r>
+        <w:t>As an example, t</w:t>
+      </w:r>
+      <w:r>
+        <w:t xml:space="preserve">he main product that my team develops is in the licensing and credentialing space. One of the things that we can do in </w:t>
+      </w:r>
+      <w:r>
+        <w:t xml:space="preserve">our </w:t>
+      </w:r>
+      <w:r>
+        <w:t xml:space="preserve">product is configure the </w:t>
+      </w:r>
+      <w:r>
+        <w:t xml:space="preserve">workflow that an applicant goes through </w:t>
+      </w:r>
+      <w:r>
+        <w:t>become a lice</w:t>
+      </w:r>
+      <w:r>
+        <w:t>nsed practitioner in a field such as nursing or real estate.</w:t>
+      </w:r>
+    </w:p>
+    <w:p>
+      <w:r>
+        <w:t xml:space="preserve">As you might imagine, these </w:t>
+      </w:r>
+      <w:r>
+        <w:t xml:space="preserve">workflows </w:t>
+      </w:r>
+      <w:r>
+        <w:t xml:space="preserve">can be very complex. </w:t>
+      </w:r>
+      <w:r>
+        <w:t xml:space="preserve">Applicants </w:t>
+      </w:r>
+      <w:r>
+        <w:t xml:space="preserve">need to fill out </w:t>
+      </w:r>
+      <w:r>
+        <w:t xml:space="preserve">an application form that collects lots of different data, they need to pay different types of fees, </w:t>
+      </w:r>
+      <w:r>
+        <w:t>other people might need to conduct background checks</w:t>
+      </w:r>
+      <w:r>
+        <w:t xml:space="preserve"> or review the applications in different ways, and all of this stuff needs to be </w:t>
+      </w:r>
+      <w:r>
+        <w:t>configurable</w:t>
+      </w:r>
+      <w:r>
+        <w:t>.</w:t>
+      </w:r>
+      <w:r>
+        <w:t xml:space="preserve"> All that configurability means that we have a large and relatively complex data model.</w:t>
+      </w:r>
+      <w:r>
+        <w:t xml:space="preserve"> And because those data entry forms are so critical to the </w:t>
+      </w:r>
+      <w:r>
+        <w:t xml:space="preserve">overall workflow </w:t>
+      </w:r>
+      <w:r>
+        <w:t>process, we decided we needed to write UI tests for them.</w:t>
+      </w:r>
+    </w:p>
+    <w:p>
+      <w:r>
+        <w:t xml:space="preserve">As we started writing more and more UI tests for those features we very quickly realized that test data management would be one of those things where a “best practice” just doesn’t exist, and that every decision we would make would be flawed in </w:t>
+      </w:r>
+      <w:r>
+        <w:t xml:space="preserve">one </w:t>
+      </w:r>
+      <w:r>
+        <w:t>way</w:t>
+      </w:r>
+      <w:r>
+        <w:t xml:space="preserve"> or another</w:t>
+      </w:r>
+      <w:r>
+        <w:t xml:space="preserve">. </w:t>
+      </w:r>
+      <w:r>
+        <w:t xml:space="preserve">This is a big part of why I say that </w:t>
+      </w:r>
+      <w:r>
+        <w:t>UI testing is “trade-offs all the way down”</w:t>
+      </w:r>
+      <w:r>
+        <w:t>.</w:t>
+      </w:r>
+    </w:p>
+    <w:p>
+      <w:r>
+        <w:t>(</w:t>
+      </w:r>
+      <w:proofErr w:type="gramStart"/>
+      <w:r>
+        <w:t>click</w:t>
+      </w:r>
+      <w:proofErr w:type="gramEnd"/>
+      <w:r>
+        <w:t xml:space="preserve"> for 2</w:t>
+      </w:r>
+      <w:r>
+        <w:rPr>
+          <w:vertAlign w:val="superscript"/>
+        </w:rPr>
+        <w:t>nd</w:t>
+      </w:r>
+      <w:r>
+        <w:t xml:space="preserve"> comic slide)</w:t>
+      </w:r>
+    </w:p>
+    <w:p>
+      <w:r>
+        <w:t xml:space="preserve">Since there is no “best practice” that </w:t>
+      </w:r>
+      <w:r>
+        <w:rPr>
+          <w:i/>
+        </w:rPr>
+        <w:t xml:space="preserve">always </w:t>
+      </w:r>
+      <w:r>
+        <w:t xml:space="preserve">works, I can’t tell </w:t>
+      </w:r>
+      <w:r>
+        <w:t xml:space="preserve">you exactly what you </w:t>
+      </w:r>
+      <w:r>
+        <w:rPr>
+          <w:i/>
+        </w:rPr>
+        <w:t xml:space="preserve">should </w:t>
+      </w:r>
+      <w:r>
+        <w:t>do in your own tests</w:t>
+      </w:r>
+      <w:r>
+        <w:t xml:space="preserve">. Instead, I want to lay out the </w:t>
+      </w:r>
+      <w:r>
+        <w:t xml:space="preserve">different decisions you have to make, the trade-offs that each decision involves, and our advice for negotiating </w:t>
+      </w:r>
+      <w:r>
+        <w:t>those trade-offs</w:t>
+      </w:r>
+      <w:r>
+        <w:t>.</w:t>
+      </w:r>
+    </w:p>
+    <w:p>
+      <w:r>
+        <w:t xml:space="preserve">As an example, pretend </w:t>
+      </w:r>
+      <w:r>
+        <w:t xml:space="preserve">that we want to write a UI test for one of the data entry forms that my system can display to an applicant. The first decision that we have to make is whether our test should render a pre-existing form that’s already been configured in the database, </w:t>
+      </w:r>
+      <w:r>
+        <w:t xml:space="preserve">or </w:t>
+      </w:r>
+      <w:r>
+        <w:t xml:space="preserve">whether that test should </w:t>
+      </w:r>
+      <w:r>
+        <w:t xml:space="preserve">create a brand new </w:t>
+      </w:r>
+      <w:r>
+        <w:t>form as part of the test itself</w:t>
+      </w:r>
+      <w:r>
+        <w:t>.</w:t>
+      </w:r>
+    </w:p>
+    <w:p>
+      <w:r>
+        <w:t>(</w:t>
+      </w:r>
+      <w:proofErr w:type="gramStart"/>
+      <w:r>
+        <w:t>click</w:t>
+      </w:r>
+      <w:proofErr w:type="gramEnd"/>
+      <w:r>
+        <w:t xml:space="preserve"> – pre-existing)</w:t>
+      </w:r>
+    </w:p>
+    <w:p>
+      <w:r>
+        <w:lastRenderedPageBreak/>
+        <w:t>Let’s say we decide to render a pre-existing form.</w:t>
+      </w:r>
+      <w:r>
+        <w:t xml:space="preserve"> That will make our test very easy to write because there’s little to no setup cost</w:t>
+      </w:r>
+      <w:r>
+        <w:t xml:space="preserve"> because the data already exists</w:t>
+      </w:r>
+      <w:r>
+        <w:t xml:space="preserve">, but </w:t>
+      </w:r>
+      <w:r>
+        <w:t>how does the developer remember which pre-existing data to reference?</w:t>
+      </w:r>
+    </w:p>
+    <w:p>
+      <w:r>
+        <w:t>(</w:t>
+      </w:r>
+      <w:proofErr w:type="gramStart"/>
+      <w:r>
+        <w:t>click</w:t>
+      </w:r>
+      <w:proofErr w:type="gramEnd"/>
+      <w:r>
+        <w:t xml:space="preserve"> for </w:t>
+      </w:r>
+      <w:r>
+        <w:t xml:space="preserve">test + </w:t>
+      </w:r>
+      <w:r>
+        <w:t>index)</w:t>
+      </w:r>
+    </w:p>
+    <w:p>
+      <w:r>
+        <w:t xml:space="preserve">To make our jobs easier, we’ll want </w:t>
+      </w:r>
+      <w:r>
+        <w:t>some sort of</w:t>
+      </w:r>
+      <w:r>
+        <w:t xml:space="preserve"> list or</w:t>
+      </w:r>
+      <w:r>
+        <w:t xml:space="preserve"> index of all of the pre-staged data entry forms that are in </w:t>
+      </w:r>
+      <w:r>
+        <w:t xml:space="preserve">the </w:t>
+      </w:r>
+      <w:r>
+        <w:t>test database</w:t>
+      </w:r>
+      <w:r>
+        <w:t xml:space="preserve"> so that programmers can easily locate a suitable record from that index</w:t>
+      </w:r>
+      <w:r>
+        <w:t xml:space="preserve">. </w:t>
+      </w:r>
+      <w:r>
+        <w:t xml:space="preserve">And in </w:t>
+      </w:r>
+      <w:r>
+        <w:t>the beginning, when</w:t>
+      </w:r>
+      <w:r>
+        <w:t xml:space="preserve"> the system doesn’t have many features,</w:t>
+      </w:r>
+      <w:r>
+        <w:t xml:space="preserve"> the list of pre-staged data </w:t>
+      </w:r>
+      <w:r>
+        <w:t>will be small</w:t>
+      </w:r>
+      <w:r>
+        <w:t xml:space="preserve">. </w:t>
+      </w:r>
+    </w:p>
+    <w:p>
+      <w:r>
+        <w:t xml:space="preserve">In this example there’s a list of constants, each representing the ID of an existing record with some defining characteristic. If I want a form that collects a fee then I can load this one, if I want a form that has a multi-tabbed UI then I load this one, and if I want a form that </w:t>
+      </w:r>
+      <w:r>
+        <w:t>requires manual review or audit then I can load this one. Simple enough.</w:t>
+      </w:r>
+    </w:p>
+    <w:p>
+      <w:r>
+        <w:t>(</w:t>
+      </w:r>
+      <w:proofErr w:type="gramStart"/>
+      <w:r>
+        <w:t>click</w:t>
+      </w:r>
+      <w:proofErr w:type="gramEnd"/>
+      <w:r>
+        <w:t xml:space="preserve"> for expanded index)</w:t>
+      </w:r>
+    </w:p>
+    <w:p>
+      <w:r>
+        <w:t>But t</w:t>
+      </w:r>
+      <w:r>
+        <w:t xml:space="preserve">hings </w:t>
+      </w:r>
+      <w:r>
+        <w:t xml:space="preserve">rarely </w:t>
+      </w:r>
+      <w:r>
+        <w:t xml:space="preserve">stay that simple. Over time, that list is going to grow. </w:t>
+      </w:r>
+      <w:r>
+        <w:t>Now w</w:t>
+      </w:r>
+      <w:r>
+        <w:t xml:space="preserve">e have a form that collects a fee on a single-tabbed UI, one that collects a fee on a multi-tabbed UI, one that collects a fee and requires an audit, </w:t>
+      </w:r>
+      <w:r>
+        <w:t xml:space="preserve">one where the user can upload a single file, and one where the user can upload multiple files. </w:t>
+      </w:r>
+    </w:p>
+    <w:p>
+      <w:r>
+        <w:t xml:space="preserve">I made all these things up </w:t>
+      </w:r>
+      <w:r>
+        <w:t xml:space="preserve">for this example, but the need to highly specify the </w:t>
+      </w:r>
+      <w:r>
+        <w:t xml:space="preserve">data </w:t>
+      </w:r>
+      <w:r>
+        <w:t xml:space="preserve">context </w:t>
+      </w:r>
+      <w:r>
+        <w:t xml:space="preserve">for a test </w:t>
+      </w:r>
+      <w:r>
+        <w:t xml:space="preserve">is quite common in a complex system, and the </w:t>
+      </w:r>
+      <w:r>
+        <w:t>more “pre-</w:t>
+      </w:r>
+      <w:r>
+        <w:t>existing</w:t>
+      </w:r>
+      <w:r>
+        <w:t xml:space="preserve"> special cases” that you create, the harder it will become to manage and pick between them. </w:t>
+      </w:r>
+    </w:p>
+    <w:p>
+      <w:r>
+        <w:t>And w</w:t>
+      </w:r>
+      <w:r>
+        <w:t xml:space="preserve">hat happens when </w:t>
+      </w:r>
+      <w:r>
+        <w:t xml:space="preserve">we have a test that </w:t>
+      </w:r>
+      <w:r>
+        <w:t xml:space="preserve">needs to collect a fee, </w:t>
+      </w:r>
+      <w:r>
+        <w:t>AND accept a file upload, AND utilize a multi-tabbed UI? None of the pre-</w:t>
+      </w:r>
+      <w:r>
+        <w:t>existing</w:t>
+      </w:r>
+      <w:r>
+        <w:t xml:space="preserve"> data provides that exact setup.</w:t>
+      </w:r>
+    </w:p>
+    <w:p>
+      <w:r>
+        <w:t xml:space="preserve">We </w:t>
+      </w:r>
+      <w:r>
+        <w:t>could</w:t>
+      </w:r>
+      <w:r>
+        <w:t xml:space="preserve"> go into the test database and create a new data entry form matching our requirements and add it to this list. But </w:t>
+      </w:r>
+      <w:r>
+        <w:t xml:space="preserve">that effort has a cost to it. Someone has to load up the current test database, </w:t>
+      </w:r>
+      <w:r>
+        <w:t xml:space="preserve">create the new </w:t>
+      </w:r>
+      <w:r>
+        <w:t xml:space="preserve">data, and then update the snapshot or backup file in source control so that it’s available to other team members. </w:t>
+      </w:r>
+      <w:r>
+        <w:t>That’s painful</w:t>
+      </w:r>
+      <w:r>
+        <w:t xml:space="preserve"> and time consuming, and the whole point of using pre-</w:t>
+      </w:r>
+      <w:r>
+        <w:t>existing</w:t>
+      </w:r>
+      <w:r>
+        <w:t xml:space="preserve"> data was to </w:t>
+      </w:r>
+      <w:r>
+        <w:rPr>
+          <w:i/>
+        </w:rPr>
+        <w:t xml:space="preserve">avoid </w:t>
+      </w:r>
+      <w:r>
+        <w:t>costly data setup.</w:t>
+      </w:r>
+    </w:p>
+    <w:p>
+      <w:r>
+        <w:t>(</w:t>
+      </w:r>
+      <w:proofErr w:type="gramStart"/>
+      <w:r>
+        <w:t>click</w:t>
+      </w:r>
+      <w:proofErr w:type="gramEnd"/>
+      <w:r>
+        <w:t xml:space="preserve"> for load-edit-modify)</w:t>
+      </w:r>
+    </w:p>
+    <w:p>
+      <w:r>
+        <w:t xml:space="preserve">We </w:t>
+      </w:r>
+      <w:r>
+        <w:t xml:space="preserve">could also start with one of the existing </w:t>
+      </w:r>
+      <w:r>
+        <w:t>records, but modify it to fit o</w:t>
+      </w:r>
+      <w:r>
+        <w:t xml:space="preserve">ur needs. </w:t>
+      </w:r>
+    </w:p>
+    <w:p>
+      <w:r>
+        <w:t xml:space="preserve">For example, we could write a bit of SQL that takes an existing record with </w:t>
+      </w:r>
+      <w:r>
+        <w:rPr>
+          <w:i/>
+        </w:rPr>
+        <w:t xml:space="preserve">some </w:t>
+      </w:r>
+      <w:r>
+        <w:t>of the characteristics we need</w:t>
+      </w:r>
+      <w:r>
+        <w:t xml:space="preserve">, </w:t>
+      </w:r>
+      <w:r>
+        <w:t xml:space="preserve">modify the other properties </w:t>
+      </w:r>
+      <w:r>
+        <w:t>as needed, and then continue with the test.</w:t>
+      </w:r>
+    </w:p>
+    <w:p>
+      <w:r>
+        <w:t>This helps reduce the number of permutations of pre-existing data</w:t>
+      </w:r>
+      <w:r>
+        <w:t xml:space="preserve"> but it’s a really bad idea in practice because now you have tests that are essentially making permanent changes to shared global data, and that’s bad. This</w:t>
+      </w:r>
       <w:r>
         <w:t xml:space="preserve"> </w:t>
       </w:r>
       <w:r>
-        <w:t>written and it’s easy to get to the page in question</w:t>
-      </w:r>
-      <w:r>
-        <w:t xml:space="preserve">, it’s time to use it to write an actual test. This </w:t>
-      </w:r>
-      <w:r>
-        <w:t xml:space="preserve">brings </w:t>
-      </w:r>
-      <w:r>
-        <w:t>up a whole set of new challenges because we have to start dealing with test data.</w:t>
-      </w:r>
-    </w:p>
-    <w:p>
-      <w:r>
-        <w:t xml:space="preserve">The main product that my team develops is in the licensing and credentialing space. One of the things that we can do in </w:t>
-      </w:r>
-      <w:r>
-        <w:t xml:space="preserve">our </w:t>
-      </w:r>
-      <w:r>
-        <w:t>product is configure the application process that a person has to go through to become a lice</w:t>
-      </w:r>
-      <w:r>
-        <w:t>nsed practitioner in a field such as nursing or real estate.</w:t>
-      </w:r>
-    </w:p>
-    <w:p>
-      <w:r>
-        <w:t>As you might imagine, these application</w:t>
-      </w:r>
-      <w:r>
-        <w:t xml:space="preserve"> processes </w:t>
-      </w:r>
-      <w:r>
-        <w:t xml:space="preserve">can be very complex. </w:t>
-      </w:r>
-      <w:r>
-        <w:t xml:space="preserve">Applicants </w:t>
-      </w:r>
-      <w:r>
-        <w:t>need to fill out lots of different forms that collect lots of different data, they need to pay fees, other people might need to conduct background checks</w:t>
-      </w:r>
-      <w:r>
-        <w:t xml:space="preserve"> or review the applications in different ways, and all of this stuff needs to be configured in our system.</w:t>
-      </w:r>
-      <w:r>
-        <w:t xml:space="preserve"> And because those data entry forms are so critical to the application process, we decided we needed to write UI tests for them.</w:t>
-      </w:r>
-    </w:p>
-    <w:p>
-      <w:r>
-        <w:t xml:space="preserve">As we started writing more and more UI tests for those features we very quickly realized that test data management would be one of those things where a “best practice” just doesn’t exist, and that every decision we would make would be flawed in </w:t>
-      </w:r>
-      <w:r>
-        <w:t xml:space="preserve">one </w:t>
-      </w:r>
-      <w:r>
-        <w:t>way</w:t>
-      </w:r>
-      <w:r>
-        <w:t xml:space="preserve"> or another</w:t>
-      </w:r>
-      <w:r>
-        <w:t xml:space="preserve">. </w:t>
-      </w:r>
-      <w:r>
-        <w:t xml:space="preserve">This is a big part of why I say that </w:t>
-      </w:r>
-      <w:r>
-        <w:t>UI testing is “trade-offs all the way down”</w:t>
-      </w:r>
-      <w:r>
-        <w:t>.</w:t>
+        <w:t xml:space="preserve">makes the tests hard to understand, because you never really know exactly what state the test data will be in when the test runs, </w:t>
+      </w:r>
+      <w:r>
+        <w:t>and</w:t>
+      </w:r>
+      <w:r>
+        <w:t xml:space="preserve"> harder to troubleshoot. You might have a test that fails when you run the whole suite, but then when you run that test in isolation it works fine.</w:t>
       </w:r>
     </w:p>
     <w:p>
@@ -3427,396 +4269,12 @@
       </w:r>
       <w:proofErr w:type="gramEnd"/>
       <w:r>
-        <w:t xml:space="preserve"> for 2</w:t>
-      </w:r>
-      <w:r>
-        <w:rPr>
-          <w:vertAlign w:val="superscript"/>
-        </w:rPr>
-        <w:t>nd</w:t>
-      </w:r>
-      <w:r>
-        <w:t xml:space="preserve"> comic slide)</w:t>
+        <w:t xml:space="preserve"> for “last resort”)</w:t>
       </w:r>
     </w:p>
     <w:p>
       <w:r>
         <w:lastRenderedPageBreak/>
-        <w:t xml:space="preserve">Since there is no “best practice” that </w:t>
-      </w:r>
-      <w:r>
-        <w:rPr>
-          <w:i/>
-        </w:rPr>
-        <w:t xml:space="preserve">always </w:t>
-      </w:r>
-      <w:r>
-        <w:t xml:space="preserve">works, I can’t tell </w:t>
-      </w:r>
-      <w:r>
-        <w:t xml:space="preserve">you exactly what you </w:t>
-      </w:r>
-      <w:r>
-        <w:rPr>
-          <w:i/>
-        </w:rPr>
-        <w:t xml:space="preserve">should </w:t>
-      </w:r>
-      <w:r>
-        <w:t>do in your own tests</w:t>
-      </w:r>
-      <w:r>
-        <w:t xml:space="preserve">. Instead, I want to lay out the </w:t>
-      </w:r>
-      <w:r>
-        <w:t xml:space="preserve">different decisions you have to make, the trade-offs that each decision involves, and our advice for negotiating </w:t>
-      </w:r>
-      <w:r>
-        <w:t>those trade-offs</w:t>
-      </w:r>
-      <w:r>
-        <w:t>.</w:t>
-      </w:r>
-    </w:p>
-    <w:p>
-      <w:r>
-        <w:t xml:space="preserve">As an example, pretend </w:t>
-      </w:r>
-      <w:r>
-        <w:t xml:space="preserve">that we want to write a UI test for one of the data entry forms that my system can display to an applicant. The first decision that we have to make is whether our test should render a pre-existing form that’s already been configured in the database, </w:t>
-      </w:r>
-      <w:r>
-        <w:t xml:space="preserve">or </w:t>
-      </w:r>
-      <w:r>
-        <w:t xml:space="preserve">whether that test should </w:t>
-      </w:r>
-      <w:r>
-        <w:t xml:space="preserve">create a brand new </w:t>
-      </w:r>
-      <w:r>
-        <w:t>form as part of the test itself</w:t>
-      </w:r>
-      <w:r>
-        <w:t>.</w:t>
-      </w:r>
-    </w:p>
-    <w:p>
-      <w:r>
-        <w:t>(</w:t>
-      </w:r>
-      <w:proofErr w:type="gramStart"/>
-      <w:r>
-        <w:t>click</w:t>
-      </w:r>
-      <w:proofErr w:type="gramEnd"/>
-      <w:r>
-        <w:t xml:space="preserve"> – pre-existing)</w:t>
-      </w:r>
-    </w:p>
-    <w:p>
-      <w:r>
-        <w:t>Let’s say we decide to render a pre-existing form.</w:t>
-      </w:r>
-      <w:r>
-        <w:t xml:space="preserve"> That will make our test very easy to write because there’s little to no setup cost</w:t>
-      </w:r>
-      <w:r>
-        <w:t xml:space="preserve"> because the data already exists</w:t>
-      </w:r>
-      <w:r>
-        <w:t xml:space="preserve">, but </w:t>
-      </w:r>
-      <w:r>
-        <w:t>how does the developer remember which pre-existing data to reference?</w:t>
-      </w:r>
-    </w:p>
-    <w:p>
-      <w:r>
-        <w:t>(</w:t>
-      </w:r>
-      <w:proofErr w:type="gramStart"/>
-      <w:r>
-        <w:t>click</w:t>
-      </w:r>
-      <w:proofErr w:type="gramEnd"/>
-      <w:r>
-        <w:t xml:space="preserve"> for </w:t>
-      </w:r>
-      <w:r>
-        <w:t xml:space="preserve">test + </w:t>
-      </w:r>
-      <w:r>
-        <w:t>index)</w:t>
-      </w:r>
-    </w:p>
-    <w:p>
-      <w:r>
-        <w:t xml:space="preserve">To make our jobs easier, we’ll want </w:t>
-      </w:r>
-      <w:r>
-        <w:t>some sort of</w:t>
-      </w:r>
-      <w:r>
-        <w:t xml:space="preserve"> list or</w:t>
-      </w:r>
-      <w:r>
-        <w:t xml:space="preserve"> index of all of the pre-staged data entry forms that are in </w:t>
-      </w:r>
-      <w:r>
-        <w:t xml:space="preserve">the </w:t>
-      </w:r>
-      <w:r>
-        <w:t>test database</w:t>
-      </w:r>
-      <w:r>
-        <w:t xml:space="preserve"> so that programmers can easily locate a suitable record from that index</w:t>
-      </w:r>
-      <w:r>
-        <w:t xml:space="preserve">. </w:t>
-      </w:r>
-      <w:r>
-        <w:t xml:space="preserve">And in </w:t>
-      </w:r>
-      <w:r>
-        <w:t>the beginning, when</w:t>
-      </w:r>
-      <w:r>
-        <w:t xml:space="preserve"> the system doesn’t have many features,</w:t>
-      </w:r>
-      <w:r>
-        <w:t xml:space="preserve"> the list of pre-staged data </w:t>
-      </w:r>
-      <w:r>
-        <w:t>will be small</w:t>
-      </w:r>
-      <w:r>
-        <w:t xml:space="preserve">. </w:t>
-      </w:r>
-    </w:p>
-    <w:p>
-      <w:r>
-        <w:t xml:space="preserve">In this example there’s a list of constants, each representing the ID of an existing record with some defining characteristic. If I want a form that collects a fee then I can load this one, if I want a form that has a multi-tabbed UI then I load this one, and if I want a form that </w:t>
-      </w:r>
-      <w:r>
-        <w:t>requires manual review or audit then I can load this one. Simple enough.</w:t>
-      </w:r>
-    </w:p>
-    <w:p>
-      <w:r>
-        <w:t>(</w:t>
-      </w:r>
-      <w:proofErr w:type="gramStart"/>
-      <w:r>
-        <w:t>click</w:t>
-      </w:r>
-      <w:proofErr w:type="gramEnd"/>
-      <w:r>
-        <w:t xml:space="preserve"> for expanded index)</w:t>
-      </w:r>
-    </w:p>
-    <w:p>
-      <w:r>
-        <w:t>But t</w:t>
-      </w:r>
-      <w:r>
-        <w:t xml:space="preserve">hings </w:t>
-      </w:r>
-      <w:r>
-        <w:t xml:space="preserve">rarely </w:t>
-      </w:r>
-      <w:r>
-        <w:t xml:space="preserve">stay that simple. Over time, that list is going to grow. </w:t>
-      </w:r>
-      <w:r>
-        <w:t>Now w</w:t>
-      </w:r>
-      <w:r>
-        <w:t xml:space="preserve">e have a form that collects a fee on a single-tabbed UI, one that collects a fee on a multi-tabbed UI, one that collects a fee and requires an audit, </w:t>
-      </w:r>
-      <w:r>
-        <w:t xml:space="preserve">one where the user can upload a single file, and one where the user can upload multiple files. </w:t>
-      </w:r>
-    </w:p>
-    <w:p>
-      <w:r>
-        <w:t xml:space="preserve">I made all these things up </w:t>
-      </w:r>
-      <w:r>
-        <w:t xml:space="preserve">for this example, but the need to highly specify the </w:t>
-      </w:r>
-      <w:r>
-        <w:t xml:space="preserve">data </w:t>
-      </w:r>
-      <w:r>
-        <w:t xml:space="preserve">context </w:t>
-      </w:r>
-      <w:r>
-        <w:t xml:space="preserve">for a test </w:t>
-      </w:r>
-      <w:r>
-        <w:t xml:space="preserve">is quite common in a complex system, and the </w:t>
-      </w:r>
-      <w:r>
-        <w:t>more “pre-</w:t>
-      </w:r>
-      <w:r>
-        <w:t>existing</w:t>
-      </w:r>
-      <w:r>
-        <w:t xml:space="preserve"> special cases” that you create, the harder it will become to manage and pick between them. </w:t>
-      </w:r>
-    </w:p>
-    <w:p>
-      <w:r>
-        <w:t>And w</w:t>
-      </w:r>
-      <w:r>
-        <w:t xml:space="preserve">hat happens when </w:t>
-      </w:r>
-      <w:r>
-        <w:t xml:space="preserve">we have a test that </w:t>
-      </w:r>
-      <w:r>
-        <w:t xml:space="preserve">needs to collect a fee, </w:t>
-      </w:r>
-      <w:r>
-        <w:t>AND accept a file upload, AND utilize a multi-tabbed UI? None of the pre-</w:t>
-      </w:r>
-      <w:r>
-        <w:t>existing</w:t>
-      </w:r>
-      <w:r>
-        <w:t xml:space="preserve"> data provides that exact setup.</w:t>
-      </w:r>
-    </w:p>
-    <w:p>
-      <w:r>
-        <w:t xml:space="preserve">We </w:t>
-      </w:r>
-      <w:r>
-        <w:t>could</w:t>
-      </w:r>
-      <w:r>
-        <w:t xml:space="preserve"> go into the test database and create a new data entry form matching our requirements and add it to this list. But </w:t>
-      </w:r>
-      <w:r>
-        <w:t xml:space="preserve">that effort has a cost to it. Someone has to load up the current test database, </w:t>
-      </w:r>
-      <w:r>
-        <w:t xml:space="preserve">create the new </w:t>
-      </w:r>
-      <w:r>
-        <w:t xml:space="preserve">data, and then update the snapshot or backup file in source control so that it’s available to other team members. </w:t>
-      </w:r>
-      <w:r>
-        <w:t>That’s painful</w:t>
-      </w:r>
-      <w:r>
-        <w:t xml:space="preserve"> and time consuming, and the whole point of using pre-</w:t>
-      </w:r>
-      <w:r>
-        <w:t>existing</w:t>
-      </w:r>
-      <w:r>
-        <w:t xml:space="preserve"> data was to </w:t>
-      </w:r>
-      <w:r>
-        <w:rPr>
-          <w:i/>
-        </w:rPr>
-        <w:t xml:space="preserve">avoid </w:t>
-      </w:r>
-      <w:r>
-        <w:t>costly data setup.</w:t>
-      </w:r>
-    </w:p>
-    <w:p>
-      <w:r>
-        <w:t>(</w:t>
-      </w:r>
-      <w:proofErr w:type="gramStart"/>
-      <w:r>
-        <w:t>click</w:t>
-      </w:r>
-      <w:proofErr w:type="gramEnd"/>
-      <w:r>
-        <w:t xml:space="preserve"> for load-edit-modify)</w:t>
-      </w:r>
-    </w:p>
-    <w:p>
-      <w:r>
-        <w:t xml:space="preserve">We </w:t>
-      </w:r>
-      <w:r>
-        <w:t xml:space="preserve">could also start with one of the existing </w:t>
-      </w:r>
-      <w:r>
-        <w:t>records, but modify it to fit o</w:t>
-      </w:r>
-      <w:r>
-        <w:t xml:space="preserve">ur needs. </w:t>
-      </w:r>
-    </w:p>
-    <w:p>
-      <w:r>
-        <w:lastRenderedPageBreak/>
-        <w:t xml:space="preserve">For example, we could write a bit of SQL that takes an existing record with </w:t>
-      </w:r>
-      <w:r>
-        <w:rPr>
-          <w:i/>
-        </w:rPr>
-        <w:t xml:space="preserve">some </w:t>
-      </w:r>
-      <w:r>
-        <w:t>of the characteristics we need</w:t>
-      </w:r>
-      <w:r>
-        <w:t xml:space="preserve">, </w:t>
-      </w:r>
-      <w:r>
-        <w:t xml:space="preserve">modify the other properties </w:t>
-      </w:r>
-      <w:r>
-        <w:t>as needed, and then continue with the test.</w:t>
-      </w:r>
-    </w:p>
-    <w:p>
-      <w:r>
-        <w:t>This helps reduce the number of permutations of pre-existing data</w:t>
-      </w:r>
-      <w:r>
-        <w:t xml:space="preserve"> but it’s a really bad idea in practice because now you have tests that are essentially making permanent changes to shared global data, and that’s bad. This</w:t>
-      </w:r>
-      <w:r>
-        <w:t xml:space="preserve"> </w:t>
-      </w:r>
-      <w:r>
-        <w:t xml:space="preserve">makes the tests hard to understand, because you never really know exactly what state the test data will be in when the test runs, </w:t>
-      </w:r>
-      <w:r>
-        <w:t>and</w:t>
-      </w:r>
-      <w:r>
-        <w:t xml:space="preserve"> harder to troubleshoot. You might have a test that fails when you run the whole suite, but then when you run that test in isolation it works fine.</w:t>
-      </w:r>
-    </w:p>
-    <w:p>
-      <w:r>
-        <w:t>(</w:t>
-      </w:r>
-      <w:proofErr w:type="gramStart"/>
-      <w:r>
-        <w:t>click</w:t>
-      </w:r>
-      <w:proofErr w:type="gramEnd"/>
-      <w:r>
-        <w:t xml:space="preserve"> for “last resort”)</w:t>
-      </w:r>
-    </w:p>
-    <w:p>
-      <w:r>
         <w:t>In general, I am not a fan of this approach. I think it seems easy and simple at first, but it comes with lots of hidden costs and complexit</w:t>
       </w:r>
       <w:r>
@@ -4052,105 +4510,105 @@
         <w:br/>
       </w:r>
       <w:r>
+        <w:t xml:space="preserve">I want to be clear: using pre-existing data sucks. It’s a bad idea. </w:t>
+      </w:r>
+      <w:r>
+        <w:t xml:space="preserve">You’re </w:t>
+      </w:r>
+      <w:r>
+        <w:t xml:space="preserve">depending or </w:t>
+      </w:r>
+      <w:r>
+        <w:t xml:space="preserve">modifying global data in each test and that’s an approach </w:t>
+      </w:r>
+      <w:r>
+        <w:t xml:space="preserve">full of pitfalls and </w:t>
+      </w:r>
+      <w:proofErr w:type="spellStart"/>
+      <w:r>
+        <w:t>gotchas</w:t>
+      </w:r>
+      <w:proofErr w:type="spellEnd"/>
+      <w:r>
+        <w:t>.</w:t>
+      </w:r>
+      <w:r>
+        <w:t xml:space="preserve"> </w:t>
+      </w:r>
+      <w:r>
+        <w:t>If you do it, you should feel a little bit dirty.</w:t>
+      </w:r>
+    </w:p>
+    <w:p>
+      <w:r>
+        <w:t>H</w:t>
+      </w:r>
+      <w:r>
+        <w:t xml:space="preserve">owever, </w:t>
+      </w:r>
+      <w:r>
+        <w:t>“</w:t>
+      </w:r>
+      <w:proofErr w:type="spellStart"/>
+      <w:r>
+        <w:t>trade offs</w:t>
+      </w:r>
+      <w:proofErr w:type="spellEnd"/>
+      <w:r>
+        <w:t xml:space="preserve"> all the way down”. T</w:t>
+      </w:r>
+      <w:r>
+        <w:t xml:space="preserve">here </w:t>
+      </w:r>
+      <w:r>
+        <w:rPr>
+          <w:i/>
+        </w:rPr>
+        <w:t xml:space="preserve">are </w:t>
+      </w:r>
+      <w:r>
+        <w:t>cases where we have deliberately chosen those trade-offs versus other ones. And in those cases, aggressively following these rules has definitely helped</w:t>
+      </w:r>
+      <w:r>
+        <w:t xml:space="preserve"> us manage those trade-offs.</w:t>
+      </w:r>
+    </w:p>
+    <w:p>
+      <w:pPr>
+        <w:rPr>
+          <w:u w:val="single"/>
+        </w:rPr>
+      </w:pPr>
+      <w:r>
+        <w:rPr>
+          <w:u w:val="single"/>
+        </w:rPr>
+        <w:t xml:space="preserve"> </w:t>
+      </w:r>
+      <w:r>
+        <w:rPr>
+          <w:u w:val="single"/>
+        </w:rPr>
+        <w:t>(</w:t>
+      </w:r>
+      <w:proofErr w:type="gramStart"/>
+      <w:r>
+        <w:rPr>
+          <w:u w:val="single"/>
+        </w:rPr>
+        <w:t>click</w:t>
+      </w:r>
+      <w:proofErr w:type="gramEnd"/>
+      <w:r>
+        <w:rPr>
+          <w:u w:val="single"/>
+        </w:rPr>
+        <w:t xml:space="preserve"> for “create” test)</w:t>
+      </w:r>
+    </w:p>
+    <w:p>
+      <w:r>
         <w:lastRenderedPageBreak/>
-        <w:t xml:space="preserve">I want to be clear: using pre-existing data sucks. It’s a bad idea. </w:t>
-      </w:r>
-      <w:r>
-        <w:t xml:space="preserve">You’re </w:t>
-      </w:r>
-      <w:r>
-        <w:t xml:space="preserve">depending or </w:t>
-      </w:r>
-      <w:r>
-        <w:t xml:space="preserve">modifying global data in each test and that’s an approach </w:t>
-      </w:r>
-      <w:r>
-        <w:t xml:space="preserve">full of pitfalls and </w:t>
-      </w:r>
-      <w:proofErr w:type="spellStart"/>
-      <w:r>
-        <w:t>gotchas</w:t>
-      </w:r>
-      <w:proofErr w:type="spellEnd"/>
-      <w:r>
-        <w:t>.</w:t>
-      </w:r>
-      <w:r>
-        <w:t xml:space="preserve"> </w:t>
-      </w:r>
-      <w:r>
-        <w:t>If you do it, you should feel a little bit dirty.</w:t>
-      </w:r>
-    </w:p>
-    <w:p>
-      <w:r>
-        <w:t>H</w:t>
-      </w:r>
-      <w:r>
-        <w:t xml:space="preserve">owever, </w:t>
-      </w:r>
-      <w:r>
-        <w:t>“</w:t>
-      </w:r>
-      <w:proofErr w:type="spellStart"/>
-      <w:r>
-        <w:t>trade offs</w:t>
-      </w:r>
-      <w:proofErr w:type="spellEnd"/>
-      <w:r>
-        <w:t xml:space="preserve"> all the way down”. T</w:t>
-      </w:r>
-      <w:r>
-        <w:t xml:space="preserve">here </w:t>
-      </w:r>
-      <w:r>
-        <w:rPr>
-          <w:i/>
-        </w:rPr>
-        <w:t xml:space="preserve">are </w:t>
-      </w:r>
-      <w:r>
-        <w:t>cases where we have deliberately chosen those trade-offs versus other ones. And in those cases, aggressively following these rules has definitely helped</w:t>
-      </w:r>
-      <w:r>
-        <w:t xml:space="preserve"> us manage those trade-offs.</w:t>
-      </w:r>
-    </w:p>
-    <w:p>
-      <w:pPr>
-        <w:rPr>
-          <w:u w:val="single"/>
-        </w:rPr>
-      </w:pPr>
-      <w:r>
-        <w:rPr>
-          <w:u w:val="single"/>
-        </w:rPr>
-        <w:t xml:space="preserve"> </w:t>
-      </w:r>
-      <w:r>
-        <w:rPr>
-          <w:u w:val="single"/>
-        </w:rPr>
-        <w:t>(</w:t>
-      </w:r>
-      <w:proofErr w:type="gramStart"/>
-      <w:r>
-        <w:rPr>
-          <w:u w:val="single"/>
-        </w:rPr>
-        <w:t>click</w:t>
-      </w:r>
-      <w:proofErr w:type="gramEnd"/>
-      <w:r>
-        <w:rPr>
-          <w:u w:val="single"/>
-        </w:rPr>
-        <w:t xml:space="preserve"> for “create” test)</w:t>
-      </w:r>
-    </w:p>
-    <w:p>
-      <w:r>
         <w:t xml:space="preserve">Let’s go back to that pretend test we’re trying to write, and instead of using pre-existing data, let’s have the test create </w:t>
       </w:r>
       <w:r>
@@ -4363,7 +4821,6 @@
     </w:p>
     <w:p>
       <w:r>
-        <w:lastRenderedPageBreak/>
         <w:t>(</w:t>
       </w:r>
       <w:proofErr w:type="gramStart"/>
@@ -4420,6 +4877,7 @@
         </w:numPr>
       </w:pPr>
       <w:r>
+        <w:lastRenderedPageBreak/>
         <w:t>The create method exposes every piece of data that can be customized as an optional argument</w:t>
       </w:r>
       <w:r>
@@ -4650,71 +5108,68 @@
     </w:p>
     <w:p>
       <w:r>
-        <w:t xml:space="preserve">There’s one other problem that you might run into when creating data in the body of each test, and that’s caching. If the website is caching data, and your tests are making changes to that data behind the </w:t>
-      </w:r>
+        <w:t xml:space="preserve">There’s one other problem that you might run into when creating data in the body of each test, and that’s caching. If the website is caching data, and your tests are making changes to that data behind the scenes, </w:t>
+      </w:r>
+      <w:r>
+        <w:t xml:space="preserve">you’re going to need some way to refresh that </w:t>
+      </w:r>
+      <w:r>
+        <w:t xml:space="preserve">web </w:t>
+      </w:r>
+      <w:r>
+        <w:t xml:space="preserve">cache before accessing </w:t>
+      </w:r>
+      <w:r>
+        <w:t xml:space="preserve">the </w:t>
+      </w:r>
+      <w:r>
+        <w:t>data through the UI.</w:t>
+      </w:r>
+    </w:p>
+    <w:p>
+      <w:r>
+        <w:t>We’ve addressed this by creating an endpoint in our app that will refresh the cache, and we’ve added a “</w:t>
+      </w:r>
+      <w:proofErr w:type="spellStart"/>
+      <w:r>
+        <w:t>refreshCache</w:t>
+      </w:r>
+      <w:proofErr w:type="spellEnd"/>
+      <w:r>
+        <w:t xml:space="preserve">” method to our base test class. Any test that creates data of a cached type can call this method to issue </w:t>
+      </w:r>
+      <w:r>
+        <w:t xml:space="preserve">an </w:t>
+      </w:r>
+      <w:r>
+        <w:t xml:space="preserve">AJAX </w:t>
+      </w:r>
+      <w:r>
+        <w:t>request to that endpoint</w:t>
+      </w:r>
+      <w:r>
+        <w:t xml:space="preserve"> to synchronize everything</w:t>
+      </w:r>
+      <w:r>
+        <w:t>.</w:t>
+      </w:r>
+    </w:p>
+    <w:p>
+      <w:pPr>
+        <w:rPr>
+          <w:u w:val="single"/>
+        </w:rPr>
+      </w:pPr>
+      <w:r>
+        <w:rPr>
+          <w:u w:val="single"/>
+        </w:rPr>
+        <w:t>Summary</w:t>
+      </w:r>
+    </w:p>
+    <w:p>
       <w:r>
         <w:lastRenderedPageBreak/>
-        <w:t xml:space="preserve">scenes, </w:t>
-      </w:r>
-      <w:r>
-        <w:t xml:space="preserve">you’re going to need some way to refresh that </w:t>
-      </w:r>
-      <w:r>
-        <w:t xml:space="preserve">web </w:t>
-      </w:r>
-      <w:r>
-        <w:t xml:space="preserve">cache before accessing </w:t>
-      </w:r>
-      <w:r>
-        <w:t xml:space="preserve">the </w:t>
-      </w:r>
-      <w:r>
-        <w:t>data through the UI.</w:t>
-      </w:r>
-    </w:p>
-    <w:p>
-      <w:r>
-        <w:t>We’ve addressed this by creating an endpoint in our app that will refresh the cache, and we’ve added a “</w:t>
-      </w:r>
-      <w:proofErr w:type="spellStart"/>
-      <w:r>
-        <w:t>refreshCache</w:t>
-      </w:r>
-      <w:proofErr w:type="spellEnd"/>
-      <w:r>
-        <w:t xml:space="preserve">” method to our base test class. Any test that creates data of a cached type can call this method to issue </w:t>
-      </w:r>
-      <w:r>
-        <w:t xml:space="preserve">an </w:t>
-      </w:r>
-      <w:r>
-        <w:t xml:space="preserve">AJAX </w:t>
-      </w:r>
-      <w:r>
-        <w:t>request to that endpoint</w:t>
-      </w:r>
-      <w:r>
-        <w:t xml:space="preserve"> to synchronize everything</w:t>
-      </w:r>
-      <w:r>
-        <w:t>.</w:t>
-      </w:r>
-    </w:p>
-    <w:p>
-      <w:pPr>
-        <w:rPr>
-          <w:u w:val="single"/>
-        </w:rPr>
-      </w:pPr>
-      <w:r>
-        <w:rPr>
-          <w:u w:val="single"/>
-        </w:rPr>
-        <w:t>Summary</w:t>
-      </w:r>
-    </w:p>
-    <w:p>
-      <w:r>
         <w:t xml:space="preserve">To summarize, using existing data can make individual tests easier to write, as long as the data you want to use already exists in your test database, but it can make tests harder to maintain over time. Staging the data in the first place can be a pain, and it can be really difficult to manage and classify all of those existing entities in a usable way. And if your tests need to </w:t>
       </w:r>
       <w:r>
@@ -4906,7 +5361,6 @@
     </w:p>
     <w:p>
       <w:r>
-        <w:lastRenderedPageBreak/>
         <w:t xml:space="preserve">The problems creep in when you start adding additional tests </w:t>
       </w:r>
       <w:r>
@@ -4947,225 +5401,6 @@
       </w:r>
       <w:r>
         <w:t>, since it’s still just building on top of what already exists?</w:t>
-      </w:r>
-    </w:p>
-    <w:p>
-      <w:r>
-        <w:t>(</w:t>
-      </w:r>
-      <w:proofErr w:type="gramStart"/>
-      <w:r>
-        <w:t>click</w:t>
-      </w:r>
-      <w:proofErr w:type="gramEnd"/>
-      <w:r>
-        <w:t>)</w:t>
-      </w:r>
-    </w:p>
-    <w:p>
-      <w:pPr>
-        <w:rPr>
-          <w:b/>
-        </w:rPr>
-      </w:pPr>
-      <w:r>
-        <w:t>And then later you add a new property to Widgets called “</w:t>
-      </w:r>
-      <w:r>
-        <w:t>Widget Type</w:t>
-      </w:r>
-      <w:r>
-        <w:t xml:space="preserve">”, and this property has some major impact on </w:t>
-      </w:r>
-      <w:r>
-        <w:t>the UI</w:t>
-      </w:r>
-      <w:r>
-        <w:t xml:space="preserve">. So then you modify the Create test so that it creates a Widget </w:t>
-      </w:r>
-      <w:r>
-        <w:t xml:space="preserve">of Type 1. After the test that uses the Type 1 widget you insert a new test that </w:t>
-      </w:r>
-      <w:r>
-        <w:rPr>
-          <w:i/>
-        </w:rPr>
-        <w:t xml:space="preserve">modifies </w:t>
-      </w:r>
-      <w:r>
-        <w:t xml:space="preserve">the Widget and changes it to Type 2, and then uses the Type 2 widget in the app. And then </w:t>
-      </w:r>
-      <w:r>
-        <w:t>you still end with the Delete.</w:t>
-      </w:r>
-      <w:r>
-        <w:t xml:space="preserve"> </w:t>
-      </w:r>
-    </w:p>
-    <w:p>
-      <w:r>
-        <w:t xml:space="preserve">In terms of overall test coverage </w:t>
-      </w:r>
-      <w:r>
-        <w:t xml:space="preserve">this is pretty </w:t>
-      </w:r>
-      <w:r>
-        <w:t xml:space="preserve">good, but </w:t>
-      </w:r>
-      <w:r>
-        <w:t xml:space="preserve">it’s no </w:t>
-      </w:r>
-      <w:r>
-        <w:t>longer a nice, neat little package. And if we keep following this pattern as we add more and more features it very quickly becomes a brittle, hard to maintain ball of mud.</w:t>
-      </w:r>
-    </w:p>
-    <w:p>
-      <w:r>
-        <w:t>(</w:t>
-      </w:r>
-      <w:proofErr w:type="gramStart"/>
-      <w:r>
-        <w:t>click</w:t>
-      </w:r>
-      <w:proofErr w:type="gramEnd"/>
-      <w:r>
-        <w:t xml:space="preserve"> for issue 1)</w:t>
-      </w:r>
-    </w:p>
-    <w:p>
-      <w:r>
-        <w:t xml:space="preserve">Tests written like this are hard to understand </w:t>
-      </w:r>
-      <w:r>
-        <w:t xml:space="preserve">because the only way to understand the starting point for one test is to understand the cumulative effect of all the tests that came before it. </w:t>
-      </w:r>
-    </w:p>
-    <w:p>
-      <w:r>
-        <w:t>(</w:t>
-      </w:r>
-      <w:proofErr w:type="gramStart"/>
-      <w:r>
-        <w:t>click</w:t>
-      </w:r>
-      <w:proofErr w:type="gramEnd"/>
-      <w:r>
-        <w:t xml:space="preserve"> for issue 2)</w:t>
-      </w:r>
-    </w:p>
-    <w:p>
-      <w:r>
-        <w:t>If any of these tests fails for any reason, every test that runs after it could fail as well. This sort of coupling between tests makes the suite as a whole much harder to maintain.</w:t>
-      </w:r>
-    </w:p>
-    <w:p>
-      <w:r>
-        <w:t>(</w:t>
-      </w:r>
-      <w:proofErr w:type="gramStart"/>
-      <w:r>
-        <w:t>click</w:t>
-      </w:r>
-      <w:proofErr w:type="gramEnd"/>
-      <w:r>
-        <w:t xml:space="preserve"> for issue 3)</w:t>
-      </w:r>
-    </w:p>
-    <w:p>
-      <w:r>
-        <w:t>T</w:t>
-      </w:r>
-      <w:r>
-        <w:t xml:space="preserve">his </w:t>
-      </w:r>
-      <w:r>
-        <w:t xml:space="preserve">approach also </w:t>
-      </w:r>
-      <w:r>
-        <w:t>prevents you from running your tests individually. UI tests are slow and you</w:t>
-      </w:r>
-      <w:r>
-        <w:t xml:space="preserve"> </w:t>
-      </w:r>
-      <w:r>
-        <w:rPr>
-          <w:i/>
-        </w:rPr>
-        <w:t>will</w:t>
-      </w:r>
-      <w:r>
-        <w:t xml:space="preserve"> </w:t>
-      </w:r>
-      <w:r>
-        <w:t xml:space="preserve">find yourself wanting to run a smaller subset of them in order to shorten the feedback cycle. But </w:t>
-      </w:r>
-      <w:r>
-        <w:t>if you’ve written your tests like this, then your only real option is to run them as a group.</w:t>
-      </w:r>
-    </w:p>
-    <w:p>
-      <w:r>
-        <w:t>My advice is that you should never chain feature level tests together. If you want to do an end-to-end scenario test that covers a multi-page use case, that’s great! But do it as a single, self-contained test, and use it only to validate that end to scenario; you should still go ahead and create individual, self-contained feature tests that cover all the different steps along the way.</w:t>
-      </w:r>
-    </w:p>
-    <w:p>
-      <w:r>
-        <w:t>.</w:t>
-      </w:r>
-    </w:p>
-    <w:p>
-      <w:r>
-        <w:rPr>
-          <w:u w:val="single"/>
-        </w:rPr>
-        <w:t xml:space="preserve"> </w:t>
-      </w:r>
-      <w:r>
-        <w:rPr>
-          <w:u w:val="single"/>
-        </w:rPr>
-        <w:t>(</w:t>
-      </w:r>
-      <w:proofErr w:type="gramStart"/>
-      <w:r>
-        <w:rPr>
-          <w:u w:val="single"/>
-        </w:rPr>
-        <w:t>click</w:t>
-      </w:r>
-      <w:proofErr w:type="gramEnd"/>
-      <w:r>
-        <w:rPr>
-          <w:u w:val="single"/>
-        </w:rPr>
-        <w:t xml:space="preserve"> for CSS classes)</w:t>
-      </w:r>
-    </w:p>
-    <w:p>
-      <w:r>
-        <w:t xml:space="preserve">The second technique I want to talk about has to do with how your UI tests </w:t>
-      </w:r>
-      <w:r>
-        <w:t>interact with the DOM.</w:t>
-      </w:r>
-    </w:p>
-    <w:p>
-      <w:r>
-        <w:t xml:space="preserve">When we first started writing UI tests, people tried to write the test without making any changes to the UI code. When the HTML was complex, and the test needed to be very specific about what is was referencing, we ended up with </w:t>
-      </w:r>
-      <w:proofErr w:type="spellStart"/>
-      <w:r>
-        <w:t>PageObject</w:t>
-      </w:r>
-      <w:proofErr w:type="spellEnd"/>
-      <w:r>
-        <w:t xml:space="preserve"> references </w:t>
-      </w:r>
-      <w:r>
-        <w:t>like this</w:t>
-      </w:r>
-      <w:r>
-        <w:t>.</w:t>
       </w:r>
     </w:p>
     <w:p>
@@ -5179,6 +5414,225 @@
       </w:r>
       <w:proofErr w:type="gramEnd"/>
       <w:r>
+        <w:t>)</w:t>
+      </w:r>
+    </w:p>
+    <w:p>
+      <w:pPr>
+        <w:rPr>
+          <w:b/>
+        </w:rPr>
+      </w:pPr>
+      <w:r>
+        <w:t>And then later you add a new property to Widgets called “</w:t>
+      </w:r>
+      <w:r>
+        <w:t>Widget Type</w:t>
+      </w:r>
+      <w:r>
+        <w:t xml:space="preserve">”, and this property has some major impact on </w:t>
+      </w:r>
+      <w:r>
+        <w:t>the UI</w:t>
+      </w:r>
+      <w:r>
+        <w:t xml:space="preserve">. So then you modify the Create test so that it creates a Widget </w:t>
+      </w:r>
+      <w:r>
+        <w:t xml:space="preserve">of Type 1. After the test that uses the Type 1 widget you insert a new test that </w:t>
+      </w:r>
+      <w:r>
+        <w:rPr>
+          <w:i/>
+        </w:rPr>
+        <w:t xml:space="preserve">modifies </w:t>
+      </w:r>
+      <w:r>
+        <w:t xml:space="preserve">the Widget and changes it to Type 2, and then uses the Type 2 widget in the app. And then </w:t>
+      </w:r>
+      <w:r>
+        <w:t>you still end with the Delete.</w:t>
+      </w:r>
+      <w:r>
+        <w:t xml:space="preserve"> </w:t>
+      </w:r>
+    </w:p>
+    <w:p>
+      <w:r>
+        <w:t xml:space="preserve">In terms of overall test coverage </w:t>
+      </w:r>
+      <w:r>
+        <w:t xml:space="preserve">this is pretty </w:t>
+      </w:r>
+      <w:r>
+        <w:t xml:space="preserve">good, but </w:t>
+      </w:r>
+      <w:r>
+        <w:t xml:space="preserve">it’s no </w:t>
+      </w:r>
+      <w:r>
+        <w:t>longer a nice, neat little package. And if we keep following this pattern as we add more and more features it very quickly becomes a brittle, hard to maintain ball of mud.</w:t>
+      </w:r>
+    </w:p>
+    <w:p>
+      <w:r>
+        <w:t>(</w:t>
+      </w:r>
+      <w:proofErr w:type="gramStart"/>
+      <w:r>
+        <w:t>click</w:t>
+      </w:r>
+      <w:proofErr w:type="gramEnd"/>
+      <w:r>
+        <w:t xml:space="preserve"> for issue 1)</w:t>
+      </w:r>
+    </w:p>
+    <w:p>
+      <w:r>
+        <w:t xml:space="preserve">Tests written like this are hard to understand </w:t>
+      </w:r>
+      <w:r>
+        <w:t xml:space="preserve">because the only way to understand the starting point for one test is to understand the cumulative effect of all the tests that came before it. </w:t>
+      </w:r>
+    </w:p>
+    <w:p>
+      <w:r>
+        <w:t>(</w:t>
+      </w:r>
+      <w:proofErr w:type="gramStart"/>
+      <w:r>
+        <w:t>click</w:t>
+      </w:r>
+      <w:proofErr w:type="gramEnd"/>
+      <w:r>
+        <w:t xml:space="preserve"> for issue 2)</w:t>
+      </w:r>
+    </w:p>
+    <w:p>
+      <w:r>
+        <w:t>If any of these tests fails for any reason, every test that runs after it could fail as well. This sort of coupling between tests makes the suite as a whole much harder to maintain.</w:t>
+      </w:r>
+    </w:p>
+    <w:p>
+      <w:r>
+        <w:t>(</w:t>
+      </w:r>
+      <w:proofErr w:type="gramStart"/>
+      <w:r>
+        <w:t>click</w:t>
+      </w:r>
+      <w:proofErr w:type="gramEnd"/>
+      <w:r>
+        <w:t xml:space="preserve"> for issue 3)</w:t>
+      </w:r>
+    </w:p>
+    <w:p>
+      <w:r>
+        <w:t>T</w:t>
+      </w:r>
+      <w:r>
+        <w:t xml:space="preserve">his </w:t>
+      </w:r>
+      <w:r>
+        <w:t xml:space="preserve">approach also </w:t>
+      </w:r>
+      <w:r>
+        <w:t>prevents you from running your tests individually. UI tests are slow and you</w:t>
+      </w:r>
+      <w:r>
+        <w:t xml:space="preserve"> </w:t>
+      </w:r>
+      <w:r>
+        <w:rPr>
+          <w:i/>
+        </w:rPr>
+        <w:t>will</w:t>
+      </w:r>
+      <w:r>
+        <w:t xml:space="preserve"> </w:t>
+      </w:r>
+      <w:r>
+        <w:t xml:space="preserve">find yourself wanting to run a smaller subset of them in order to shorten the feedback cycle. But </w:t>
+      </w:r>
+      <w:r>
+        <w:t>if you’ve written your tests like this, then your only real option is to run them as a group.</w:t>
+      </w:r>
+    </w:p>
+    <w:p>
+      <w:r>
+        <w:t>My advice is that you should never chain feature level tests together. If you want to do an end-to-end scenario test that covers a multi-page use case, that’s great! But do it as a single, self-contained test, and use it only to validate that end to scenario; you should still go ahead and create individual, self-contained feature tests that cover all the different steps along the way.</w:t>
+      </w:r>
+    </w:p>
+    <w:p>
+      <w:r>
+        <w:t>.</w:t>
+      </w:r>
+    </w:p>
+    <w:p>
+      <w:r>
+        <w:rPr>
+          <w:u w:val="single"/>
+        </w:rPr>
+        <w:t xml:space="preserve"> </w:t>
+      </w:r>
+      <w:r>
+        <w:rPr>
+          <w:u w:val="single"/>
+        </w:rPr>
+        <w:t>(</w:t>
+      </w:r>
+      <w:proofErr w:type="gramStart"/>
+      <w:r>
+        <w:rPr>
+          <w:u w:val="single"/>
+        </w:rPr>
+        <w:t>click</w:t>
+      </w:r>
+      <w:proofErr w:type="gramEnd"/>
+      <w:r>
+        <w:rPr>
+          <w:u w:val="single"/>
+        </w:rPr>
+        <w:t xml:space="preserve"> for CSS classes)</w:t>
+      </w:r>
+    </w:p>
+    <w:p>
+      <w:r>
+        <w:t xml:space="preserve">The second technique I want to talk about has to do with how your UI tests </w:t>
+      </w:r>
+      <w:r>
+        <w:t>interact with the DOM.</w:t>
+      </w:r>
+    </w:p>
+    <w:p>
+      <w:r>
+        <w:t xml:space="preserve">When we first started writing UI tests, people tried to write the test without making any changes to the UI code. When the HTML was complex, and the test needed to be very specific about what is was referencing, we ended up with </w:t>
+      </w:r>
+      <w:proofErr w:type="spellStart"/>
+      <w:r>
+        <w:t>PageObject</w:t>
+      </w:r>
+      <w:proofErr w:type="spellEnd"/>
+      <w:r>
+        <w:t xml:space="preserve"> references </w:t>
+      </w:r>
+      <w:r>
+        <w:t>like this</w:t>
+      </w:r>
+      <w:r>
+        <w:t>.</w:t>
+      </w:r>
+    </w:p>
+    <w:p>
+      <w:r>
+        <w:t>(</w:t>
+      </w:r>
+      <w:proofErr w:type="gramStart"/>
+      <w:r>
+        <w:t>click</w:t>
+      </w:r>
+      <w:proofErr w:type="gramEnd"/>
+      <w:r>
         <w:t xml:space="preserve"> for ugly CSS)</w:t>
       </w:r>
     </w:p>
@@ -5224,6 +5678,7 @@
     </w:p>
     <w:p>
       <w:r>
+        <w:lastRenderedPageBreak/>
         <w:t>As a result, we started using UI-test-specific markers which look like this: “selenium-foo-bar” and “data-selenium-</w:t>
       </w:r>
       <w:proofErr w:type="spellStart"/>
@@ -5342,7 +5797,6 @@
     </w:p>
     <w:p>
       <w:r>
-        <w:lastRenderedPageBreak/>
         <w:t>It really doesn’t matter what stack you’re using, there’s a way to encapsulate your UI stuff into reusable pieces.</w:t>
       </w:r>
     </w:p>
@@ -5406,6 +5860,7 @@
     </w:p>
     <w:p>
       <w:r>
+        <w:lastRenderedPageBreak/>
         <w:t xml:space="preserve">The second thing we do is create a </w:t>
       </w:r>
       <w:r>
@@ -5547,38 +6002,38 @@
     </w:p>
     <w:p>
       <w:r>
+        <w:t>Second, test data is a royal pain. If you create your test data up front then tests are easy to write, but maintaining all the pre-built data can be very difficult. If you create data within each test then your tests are harder to write but easier to maintain.</w:t>
+      </w:r>
+    </w:p>
+    <w:p>
+      <w:r>
+        <w:t>My advice is to invest in a set of data creation helpers to make this easier, and automate the task of restoring your database to a known clean state so that you can regularly clear out all of that junk data.</w:t>
+      </w:r>
+    </w:p>
+    <w:p>
+      <w:r>
+        <w:t>(</w:t>
+      </w:r>
+      <w:proofErr w:type="gramStart"/>
+      <w:r>
+        <w:t>click</w:t>
+      </w:r>
+      <w:proofErr w:type="gramEnd"/>
+      <w:r>
+        <w:t xml:space="preserve"> for #3)</w:t>
+      </w:r>
+    </w:p>
+    <w:p>
+      <w:r>
+        <w:t xml:space="preserve">Third, if you find yourself using the same UI components on multiple pages, consider creating a test harness for that component. This will not only make it easier for other programmers to understand that component, but </w:t>
+      </w:r>
+      <w:r>
+        <w:t>this makes UI testing simpler by isolating the component from the application logic.</w:t>
+      </w:r>
+    </w:p>
+    <w:p>
+      <w:r>
         <w:lastRenderedPageBreak/>
-        <w:t>Second, test data is a royal pain. If you create your test data up front then tests are easy to write, but maintaining all the pre-built data can be very difficult. If you create data within each test then your tests are harder to write but easier to maintain.</w:t>
-      </w:r>
-    </w:p>
-    <w:p>
-      <w:r>
-        <w:t>My advice is to invest in a set of data creation helpers to make this easier, and automate the task of restoring your database to a known clean state so that you can regularly clear out all of that junk data.</w:t>
-      </w:r>
-    </w:p>
-    <w:p>
-      <w:r>
-        <w:t>(</w:t>
-      </w:r>
-      <w:proofErr w:type="gramStart"/>
-      <w:r>
-        <w:t>click</w:t>
-      </w:r>
-      <w:proofErr w:type="gramEnd"/>
-      <w:r>
-        <w:t xml:space="preserve"> for #3)</w:t>
-      </w:r>
-    </w:p>
-    <w:p>
-      <w:r>
-        <w:t xml:space="preserve">Third, if you find yourself using the same UI components on multiple pages, consider creating a test harness for that component. This will not only make it easier for other programmers to understand that component, but </w:t>
-      </w:r>
-      <w:r>
-        <w:t>this makes UI testing simpler by isolating the component from the application logic.</w:t>
-      </w:r>
-    </w:p>
-    <w:p>
-      <w:r>
         <w:t>(</w:t>
       </w:r>
       <w:proofErr w:type="gramStart"/>
@@ -5753,7 +6208,6 @@
         </w:numPr>
       </w:pPr>
       <w:r>
-        <w:lastRenderedPageBreak/>
         <w:t>When selecting on parent-child structures, choose an ancestor or descendant that has a unique ID. In many cases, is better to target a grandparent via a specific ID than a parent with non-unique attributes. (Less brittle – if a dev modifies an element with a testing ID they will probably search to see what uses it. If you’re targeting an element with no unique identifier then it’s far more likely a developer will change that markup and have no idea it impacts a test)</w:t>
       </w:r>
     </w:p>
@@ -5885,71 +6339,71 @@
     </w:p>
     <w:p>
       <w:r>
+        <w:t>(</w:t>
+      </w:r>
+      <w:proofErr w:type="gramStart"/>
+      <w:r>
+        <w:t>click</w:t>
+      </w:r>
+      <w:proofErr w:type="gramEnd"/>
+      <w:r>
+        <w:t xml:space="preserve"> for integration</w:t>
+      </w:r>
+      <w:r>
+        <w:t>)</w:t>
+      </w:r>
+      <w:r>
+        <w:t xml:space="preserve"> </w:t>
+      </w:r>
+    </w:p>
+    <w:p>
+      <w:r>
+        <w:t>To get even more confidence in the system, however, we have to start testing those units in concert with each other and not in isolation. That’s where integration tests come in.</w:t>
+      </w:r>
+    </w:p>
+    <w:p>
+      <w:r>
+        <w:t xml:space="preserve">In practical terms, data tests and integration tests are very similar; both call some piece of code directly in order to test it, and both use a real database without any mock objects. </w:t>
+      </w:r>
+    </w:p>
+    <w:p>
+      <w:r>
+        <w:t xml:space="preserve">The main difference is that a data test typically calls some </w:t>
+      </w:r>
+      <w:r>
+        <w:t>low-level</w:t>
+      </w:r>
+      <w:r>
+        <w:rPr>
+          <w:i/>
+        </w:rPr>
+        <w:t xml:space="preserve"> </w:t>
+      </w:r>
+      <w:r>
+        <w:t>method</w:t>
+      </w:r>
+      <w:r>
+        <w:rPr>
+          <w:i/>
+        </w:rPr>
+        <w:t xml:space="preserve"> </w:t>
+      </w:r>
+      <w:r>
+        <w:t xml:space="preserve">in the data access layer that usually does not call into any additional components. An integration test typically calls some higher-level method in the application code that </w:t>
+      </w:r>
+      <w:r>
+        <w:rPr>
+          <w:i/>
+        </w:rPr>
+        <w:t xml:space="preserve">does </w:t>
+      </w:r>
+      <w:r>
+        <w:t xml:space="preserve">have other dependencies. </w:t>
+      </w:r>
+    </w:p>
+    <w:p>
+      <w:r>
         <w:lastRenderedPageBreak/>
-        <w:t>(</w:t>
-      </w:r>
-      <w:proofErr w:type="gramStart"/>
-      <w:r>
-        <w:t>click</w:t>
-      </w:r>
-      <w:proofErr w:type="gramEnd"/>
-      <w:r>
-        <w:t xml:space="preserve"> for integration</w:t>
-      </w:r>
-      <w:r>
-        <w:t>)</w:t>
-      </w:r>
-      <w:r>
-        <w:t xml:space="preserve"> </w:t>
-      </w:r>
-    </w:p>
-    <w:p>
-      <w:r>
-        <w:t>To get even more confidence in the system, however, we have to start testing those units in concert with each other and not in isolation. That’s where integration tests come in.</w:t>
-      </w:r>
-    </w:p>
-    <w:p>
-      <w:r>
-        <w:t xml:space="preserve">In practical terms, data tests and integration tests are very similar; both call some piece of code directly in order to test it, and both use a real database without any mock objects. </w:t>
-      </w:r>
-    </w:p>
-    <w:p>
-      <w:r>
-        <w:t xml:space="preserve">The main difference is that a data test typically calls some </w:t>
-      </w:r>
-      <w:r>
-        <w:t>low-level</w:t>
-      </w:r>
-      <w:r>
-        <w:rPr>
-          <w:i/>
-        </w:rPr>
-        <w:t xml:space="preserve"> </w:t>
-      </w:r>
-      <w:r>
-        <w:t>method</w:t>
-      </w:r>
-      <w:r>
-        <w:rPr>
-          <w:i/>
-        </w:rPr>
-        <w:t xml:space="preserve"> </w:t>
-      </w:r>
-      <w:r>
-        <w:t xml:space="preserve">in the data access layer that usually does not call into any additional components. An integration test typically calls some higher-level method in the application code that </w:t>
-      </w:r>
-      <w:r>
-        <w:rPr>
-          <w:i/>
-        </w:rPr>
-        <w:t xml:space="preserve">does </w:t>
-      </w:r>
-      <w:r>
-        <w:t xml:space="preserve">have other dependencies. </w:t>
-      </w:r>
-    </w:p>
-    <w:p>
-      <w:r>
         <w:t>(</w:t>
       </w:r>
       <w:proofErr w:type="gramStart"/>
@@ -9804,7 +10258,7 @@
 </file>
 
 <file path=customXml/itemProps1.xml><?xml version="1.0" encoding="utf-8"?>
-<ds:datastoreItem xmlns:ds="http://schemas.openxmlformats.org/officeDocument/2006/customXml" ds:itemID="{E792C320-B609-4BAC-95BD-0470FB1004D7}">
+<ds:datastoreItem xmlns:ds="http://schemas.openxmlformats.org/officeDocument/2006/customXml" ds:itemID="{FF0332A6-B866-4E55-9598-4C4B1D9D34B8}">
   <ds:schemaRefs>
     <ds:schemaRef ds:uri="http://schemas.openxmlformats.org/officeDocument/2006/bibliography"/>
   </ds:schemaRefs>

</xml_diff>

<commit_message>
Minor tweaks to intro & PageObjects
</commit_message>
<xml_diff>
--- a/Narrative.docx
+++ b/Narrative.docx
@@ -331,7 +331,19 @@
     </w:p>
     <w:p>
       <w:r>
-        <w:t>And then, late last year, one of my developers said something that inspired me to write this talk.</w:t>
+        <w:t xml:space="preserve">And then, late last year, one of </w:t>
+      </w:r>
+      <w:r>
+        <w:t xml:space="preserve">the new </w:t>
+      </w:r>
+      <w:r>
+        <w:t xml:space="preserve">developers </w:t>
+      </w:r>
+      <w:r>
+        <w:t xml:space="preserve">on my team said </w:t>
+      </w:r>
+      <w:r>
+        <w:t>something that inspired me to write this talk.</w:t>
       </w:r>
     </w:p>
     <w:p>
@@ -357,13 +369,22 @@
         <w:t xml:space="preserve">This quote is the reason I’m up here today. </w:t>
       </w:r>
       <w:r>
-        <w:t xml:space="preserve">It told me that, even though we still struggle with many aspects of our UI tests, we’ve </w:t>
+        <w:t xml:space="preserve">It told me that, even though we still struggle with many aspects of our UI tests, </w:t>
+      </w:r>
+      <w:r>
+        <w:t xml:space="preserve">and there are lots of imperfect aspects to our approach, </w:t>
+      </w:r>
+      <w:r>
+        <w:t xml:space="preserve">we’ve </w:t>
       </w:r>
       <w:r>
         <w:t>solved enough of the pain points</w:t>
       </w:r>
       <w:r>
-        <w:t xml:space="preserve"> that our programmers no longer look for excuses to </w:t>
+        <w:t xml:space="preserve"> that </w:t>
+      </w:r>
+      <w:r>
+        <w:t xml:space="preserve">new programmers joining our team enjoy learned how we do things and no longer look for excuses to </w:t>
       </w:r>
       <w:r>
         <w:rPr>
@@ -372,32 +393,149 @@
         <w:t xml:space="preserve">avoid </w:t>
       </w:r>
       <w:r>
-        <w:t>writing them.</w:t>
-      </w:r>
-    </w:p>
-    <w:p>
-      <w:r>
-        <w:t xml:space="preserve">I kind of feel like we were wandering in the wilderness for a long time, and at first we struggled to survive. We were cold and hungry and without hope. But over time we figured out how not just to survive but to actually thrive, and then at some point we bumped into someone </w:t>
+        <w:t>these types of tests.</w:t>
+      </w:r>
+    </w:p>
+    <w:p>
+      <w:r>
+        <w:t>(</w:t>
+      </w:r>
+      <w:proofErr w:type="gramStart"/>
+      <w:r>
+        <w:t>click</w:t>
+      </w:r>
+      <w:proofErr w:type="gramEnd"/>
+      <w:r>
+        <w:t xml:space="preserve"> for “Dangerous to go alone”)</w:t>
+      </w:r>
+    </w:p>
+    <w:p>
+      <w:r>
+        <w:t xml:space="preserve">I kind of feel like </w:t>
+      </w:r>
+      <w:r>
+        <w:t xml:space="preserve">my team went off into </w:t>
+      </w:r>
+      <w:r>
+        <w:t xml:space="preserve">the </w:t>
+      </w:r>
+      <w:r>
+        <w:t xml:space="preserve">UI Testing </w:t>
+      </w:r>
+      <w:r>
+        <w:t xml:space="preserve">wilderness for a long time, and at first we struggled to survive. We were cold and hungry and </w:t>
+      </w:r>
+      <w:r>
+        <w:t>every tiny success we had was really hard fought</w:t>
+      </w:r>
+      <w:r>
+        <w:t>. But over time we figured out how not just to survive but to thrive</w:t>
+      </w:r>
+      <w:r>
+        <w:t xml:space="preserve"> in that wilderness</w:t>
+      </w:r>
+      <w:r>
+        <w:t xml:space="preserve">, and then </w:t>
+      </w:r>
+      <w:r>
+        <w:t xml:space="preserve">one day </w:t>
+      </w:r>
+      <w:r>
+        <w:t xml:space="preserve">we </w:t>
+      </w:r>
+      <w:r>
+        <w:t>hired this new developer who was just starting their own journey into start same wilderness</w:t>
+      </w:r>
+      <w:r>
+        <w:t xml:space="preserve">. And even though we were dirty and wearing rags and still occasionally </w:t>
+      </w:r>
+      <w:r>
+        <w:t>had to eat bugs in order to survive</w:t>
+      </w:r>
+      <w:r>
+        <w:t xml:space="preserve">, in comparison to that </w:t>
       </w:r>
       <w:r>
         <w:rPr>
           <w:i/>
         </w:rPr>
-        <w:t xml:space="preserve">else </w:t>
-      </w:r>
-      <w:r>
-        <w:t xml:space="preserve">wandering in the wilderness. And even though we were dirty and wearing rags and still occasionally struggled to find food, in comparison to that </w:t>
+        <w:t xml:space="preserve">other </w:t>
+      </w:r>
+      <w:r>
+        <w:t>wanderer we realized exactly how far we’d come</w:t>
+      </w:r>
+      <w:r>
+        <w:t xml:space="preserve"> and all the things we’d learned. And even though we </w:t>
+      </w:r>
+      <w:r>
+        <w:t>weren’t “wilderness survival experts”, the lessons we’d learned could still help people who were a little less far along on their own journey.</w:t>
+      </w:r>
+    </w:p>
+    <w:p>
+      <w:r>
+        <w:t>And that’s the point of this talk.</w:t>
+      </w:r>
+      <w:r>
+        <w:t xml:space="preserve"> </w:t>
+      </w:r>
+    </w:p>
+    <w:p>
+      <w:r>
+        <w:t>W</w:t>
+      </w:r>
+      <w:r>
+        <w:t xml:space="preserve">e’ve </w:t>
+      </w:r>
+      <w:r>
+        <w:t>learned some lessons</w:t>
+      </w:r>
+      <w:r>
+        <w:t xml:space="preserve"> </w:t>
+      </w:r>
+      <w:r>
+        <w:t>and have some patterns that work well for us, and I want to share them in the hopes that your early journey through this wilderness is a little less painful than ours was.</w:t>
+      </w:r>
+    </w:p>
+    <w:p>
+      <w:r>
+        <w:t>(</w:t>
+      </w:r>
+      <w:proofErr w:type="gramStart"/>
+      <w:r>
+        <w:t>click</w:t>
+      </w:r>
+      <w:proofErr w:type="gramEnd"/>
+      <w:r>
+        <w:t>)</w:t>
+      </w:r>
+    </w:p>
+    <w:p>
+      <w:r>
+        <w:t>Remember though, that I’ve figured out how to survive in one particular wilderness. I’m not an expert in all the types of wildernesses there are, and that means that i</w:t>
+      </w:r>
+      <w:r>
+        <w:t xml:space="preserve">f you’re hoping to learn The One True Way of UI Testing, you’re going to be disappointed. </w:t>
+      </w:r>
+      <w:r>
+        <w:t>I don’t think that silver bullets exist in UI testing, and that if you do this for a long time it’s basically a case study in trade-offs. Every decision that you make has consequences and impacts the choices you have in your next decision.</w:t>
+      </w:r>
+    </w:p>
+    <w:p>
+      <w:r>
+        <w:lastRenderedPageBreak/>
+        <w:t xml:space="preserve">You might see things today that simply will not work for you. That’s cool. I’m hoping that if I tell you </w:t>
       </w:r>
       <w:r>
         <w:rPr>
           <w:i/>
         </w:rPr>
-        <w:t xml:space="preserve">other </w:t>
-      </w:r>
-      <w:r>
-        <w:t>wanderer we realized exactly how far we’d come. And rather than watch that poor soul struggle the same way that we did, we decided to share our experience in an attempt to elevate the state of the art for “wilderness wanderers” everywhere.</w:t>
-      </w:r>
-    </w:p>
+        <w:t xml:space="preserve">why </w:t>
+      </w:r>
+      <w:r>
+        <w:t>we’ve made the choices we have, that it will help you make the right decisions for your own projects.</w:t>
+      </w:r>
+    </w:p>
+    <w:p/>
     <w:p>
       <w:r>
         <w:t>(</w:t>
@@ -408,72 +546,12 @@
       </w:r>
       <w:proofErr w:type="gramEnd"/>
       <w:r>
-        <w:t xml:space="preserve"> for </w:t>
-      </w:r>
-      <w:r>
-        <w:t>“Dangerous to go alone”)</w:t>
-      </w:r>
-    </w:p>
-    <w:p>
-      <w:r>
-        <w:t>And that’s the point of this talk.</w:t>
-      </w:r>
-      <w:r>
-        <w:t xml:space="preserve"> </w:t>
-      </w:r>
-    </w:p>
-    <w:p>
-      <w:r>
-        <w:t>W</w:t>
-      </w:r>
-      <w:r>
-        <w:t xml:space="preserve">e’ve </w:t>
-      </w:r>
-      <w:r>
-        <w:t>learned some lessons</w:t>
-      </w:r>
-      <w:r>
-        <w:t xml:space="preserve"> </w:t>
-      </w:r>
-      <w:r>
-        <w:t xml:space="preserve">about what works and what doesn’t </w:t>
-      </w:r>
-      <w:r>
-        <w:t xml:space="preserve">and </w:t>
-      </w:r>
-      <w:r>
-        <w:t xml:space="preserve">we’ve identified </w:t>
-      </w:r>
-      <w:r>
-        <w:t xml:space="preserve">some </w:t>
-      </w:r>
-      <w:r>
-        <w:t xml:space="preserve">things </w:t>
-      </w:r>
-      <w:r>
-        <w:t xml:space="preserve">that work well for us. My </w:t>
-      </w:r>
-      <w:r>
-        <w:t xml:space="preserve">goal </w:t>
-      </w:r>
-      <w:r>
-        <w:t>today is to share these lessons w</w:t>
-      </w:r>
-      <w:r>
-        <w:t>ith you in the hope that you can avoid some of the pain that we experienced in our journey.</w:t>
-      </w:r>
-    </w:p>
-    <w:p>
-      <w:r>
-        <w:t>(</w:t>
-      </w:r>
-      <w:proofErr w:type="gramStart"/>
-      <w:r>
-        <w:t>click</w:t>
-      </w:r>
-      <w:proofErr w:type="gramEnd"/>
-      <w:r>
         <w:t xml:space="preserve"> for agenda)</w:t>
+      </w:r>
+    </w:p>
+    <w:p>
+      <w:r>
+        <w:t>That’s probably enough stage-setting, so let’s get into some details.</w:t>
       </w:r>
     </w:p>
     <w:p>
@@ -531,7 +609,10 @@
       </w:r>
       <w:proofErr w:type="spellEnd"/>
       <w:r>
-        <w:t xml:space="preserve"> pattern to write our UI tests</w:t>
+        <w:t xml:space="preserve"> pattern to write </w:t>
+      </w:r>
+      <w:r>
+        <w:t>and organize our UI tests</w:t>
       </w:r>
     </w:p>
     <w:p>
@@ -543,7 +624,10 @@
         </w:numPr>
       </w:pPr>
       <w:r>
-        <w:t>How we create and manage test data</w:t>
+        <w:t xml:space="preserve">How we </w:t>
+      </w:r>
+      <w:r>
+        <w:t>deal with test data</w:t>
       </w:r>
     </w:p>
     <w:p>
@@ -555,22 +639,33 @@
         </w:numPr>
       </w:pPr>
       <w:r>
-        <w:t>Miscellaneous tips and tricks for handling common problems</w:t>
-      </w:r>
-    </w:p>
-    <w:p>
-      <w:r>
-        <w:lastRenderedPageBreak/>
+        <w:t xml:space="preserve">Miscellaneous tips and tricks </w:t>
+      </w:r>
+      <w:r>
+        <w:t>that you may or may not think of as “fun”, but can certainly make these things less painful</w:t>
+      </w:r>
+    </w:p>
+    <w:p>
+      <w:r>
         <w:t xml:space="preserve">What you will NOT see are </w:t>
       </w:r>
       <w:r>
-        <w:t xml:space="preserve">introductory slides about getting started with </w:t>
-      </w:r>
-      <w:r>
-        <w:t>WebDriver or Selenium</w:t>
-      </w:r>
-      <w:r>
-        <w:t xml:space="preserve">. </w:t>
+        <w:t xml:space="preserve">introductory slides about </w:t>
+      </w:r>
+      <w:r>
+        <w:t xml:space="preserve">how to actually get started </w:t>
+      </w:r>
+      <w:r>
+        <w:t xml:space="preserve">with </w:t>
+      </w:r>
+      <w:r>
+        <w:t xml:space="preserve">Selenium </w:t>
+      </w:r>
+      <w:r>
+        <w:t>WebDriver</w:t>
+      </w:r>
+      <w:r>
+        <w:t xml:space="preserve">, which is the API that we use to automate the browser. </w:t>
       </w:r>
       <w:r>
         <w:t xml:space="preserve">If you don’t already know </w:t>
@@ -606,108 +701,10 @@
         <w:t xml:space="preserve">concepts and patterns </w:t>
       </w:r>
       <w:r>
-        <w:t xml:space="preserve">and strategies </w:t>
-      </w:r>
-      <w:r>
-        <w:t xml:space="preserve">because </w:t>
-      </w:r>
-      <w:r>
-        <w:t>it doesn’t matter how much of a Selenium master you are; if you don’t approach UI testing with the right strategy, it’s going to hurt and you’re really going to struggle when things start to get complex.</w:t>
-      </w:r>
-    </w:p>
-    <w:p>
-      <w:r>
-        <w:t>(</w:t>
-      </w:r>
-      <w:proofErr w:type="gramStart"/>
-      <w:r>
-        <w:t>click</w:t>
-      </w:r>
-      <w:proofErr w:type="gramEnd"/>
-      <w:r>
-        <w:t>)</w:t>
-      </w:r>
-    </w:p>
-    <w:p>
-      <w:r>
-        <w:t xml:space="preserve">I do need to manage expectations here. If you’re hoping to learn The One True Way of UI Testing, you’re going to be disappointed. </w:t>
-      </w:r>
-      <w:r>
-        <w:t xml:space="preserve">There </w:t>
-      </w:r>
-      <w:r>
-        <w:rPr>
-          <w:i/>
-        </w:rPr>
-        <w:t xml:space="preserve">is </w:t>
-      </w:r>
-      <w:r>
-        <w:t xml:space="preserve">no </w:t>
-      </w:r>
-      <w:r>
-        <w:t>silver bullet here.</w:t>
-      </w:r>
-    </w:p>
-    <w:p>
-      <w:r>
-        <w:t xml:space="preserve">There are lots of things that my team does that may not work for you. </w:t>
-      </w:r>
-      <w:r>
-        <w:t>That’s cool</w:t>
-      </w:r>
-      <w:r>
-        <w:t xml:space="preserve">. </w:t>
-      </w:r>
-      <w:r>
-        <w:t xml:space="preserve">I’m not here to show you </w:t>
-      </w:r>
-      <w:r>
-        <w:t xml:space="preserve">the </w:t>
-      </w:r>
-      <w:r>
-        <w:rPr>
-          <w:i/>
-        </w:rPr>
-        <w:t xml:space="preserve">only </w:t>
-      </w:r>
-      <w:r>
-        <w:t xml:space="preserve">way to approach UI testing, I’m just here to show you how </w:t>
-      </w:r>
-      <w:r>
-        <w:rPr>
-          <w:i/>
-        </w:rPr>
-        <w:t xml:space="preserve">we </w:t>
-      </w:r>
-      <w:r>
-        <w:t>do it</w:t>
-      </w:r>
-      <w:r>
-        <w:t xml:space="preserve">, and </w:t>
-      </w:r>
-      <w:r>
-        <w:rPr>
-          <w:i/>
-        </w:rPr>
-        <w:t xml:space="preserve">why </w:t>
-      </w:r>
-      <w:r>
-        <w:t>we do it that</w:t>
-      </w:r>
-      <w:r>
-        <w:t xml:space="preserve"> way</w:t>
-      </w:r>
-      <w:r>
-        <w:t>. E</w:t>
-      </w:r>
-      <w:r>
-        <w:t xml:space="preserve">ven if you </w:t>
-      </w:r>
-      <w:r>
-        <w:t xml:space="preserve">decide to do things differently, </w:t>
-      </w:r>
-      <w:r>
-        <w:t>you can at least learn from our mistakes as you set out to discover your own patterns.</w:t>
+        <w:t>and strategies</w:t>
+      </w:r>
+      <w:r>
+        <w:t xml:space="preserve"> because that’s what I think determines if you’re going to be successful with UI testing or not.</w:t>
       </w:r>
     </w:p>
     <w:p>
@@ -716,29 +713,36 @@
           <w:b/>
           <w:u w:val="single"/>
         </w:rPr>
-        <w:t>(</w:t>
-      </w:r>
-      <w:proofErr w:type="gramStart"/>
+        <w:t xml:space="preserve"> </w:t>
+      </w:r>
       <w:r>
         <w:rPr>
           <w:b/>
           <w:u w:val="single"/>
         </w:rPr>
-        <w:t>click</w:t>
-      </w:r>
-      <w:proofErr w:type="gramEnd"/>
+        <w:t>(</w:t>
+      </w:r>
+      <w:proofErr w:type="gramStart"/>
       <w:r>
         <w:rPr>
           <w:b/>
           <w:u w:val="single"/>
         </w:rPr>
-        <w:t xml:space="preserve">) </w:t>
-      </w:r>
+        <w:t>click</w:t>
+      </w:r>
+      <w:proofErr w:type="gramEnd"/>
       <w:r>
         <w:rPr>
           <w:b/>
           <w:u w:val="single"/>
         </w:rPr>
+        <w:t xml:space="preserve">) </w:t>
+      </w:r>
+      <w:r>
+        <w:rPr>
+          <w:b/>
+          <w:u w:val="single"/>
+        </w:rPr>
         <w:t>What needs a UI test, and when are they written?</w:t>
       </w:r>
     </w:p>
@@ -922,6 +926,7 @@
     </w:p>
     <w:p>
       <w:r>
+        <w:lastRenderedPageBreak/>
         <w:t>(</w:t>
       </w:r>
       <w:proofErr w:type="gramStart"/>
@@ -951,247 +956,243 @@
     </w:p>
     <w:p>
       <w:r>
+        <w:t>My application deals with licensing and credentialing, so the My Account might have a piece code that says that if the current user has an active license then the end date for their license cycle should be displayed. If the current user isn’t licensed, we show some default text instead.</w:t>
+      </w:r>
+    </w:p>
+    <w:p>
+      <w:r>
+        <w:t>If this rule is important enough that it justifies a test, the</w:t>
+      </w:r>
+      <w:r>
+        <w:t>n</w:t>
+      </w:r>
+      <w:r>
+        <w:t xml:space="preserve"> </w:t>
+      </w:r>
+      <w:r>
+        <w:t xml:space="preserve">the only way to </w:t>
+      </w:r>
+      <w:r>
+        <w:t>do that is through a UI test, and the UI test would look like this:</w:t>
+      </w:r>
+    </w:p>
+    <w:p>
+      <w:r>
+        <w:t>(</w:t>
+      </w:r>
+      <w:proofErr w:type="gramStart"/>
+      <w:r>
+        <w:t>click</w:t>
+      </w:r>
+      <w:proofErr w:type="gramEnd"/>
+      <w:r>
+        <w:t xml:space="preserve"> for UI test)</w:t>
+      </w:r>
+    </w:p>
+    <w:p>
+      <w:r>
+        <w:t xml:space="preserve">I’ll talk about some of these patterns in more detail in a little bit, but for now the point is that in order to test that one tiny piece of logic in the view code we’d </w:t>
+      </w:r>
+      <w:r>
+        <w:t xml:space="preserve">have to create a new user in the database, save it, spin up the browser, log in as that user, navigate to the My Account page, and then </w:t>
+      </w:r>
+      <w:r>
+        <w:t>use Selenium to determine if the cycle date is visible.</w:t>
+      </w:r>
+    </w:p>
+    <w:p>
+      <w:r>
+        <w:t>(</w:t>
+      </w:r>
+      <w:proofErr w:type="gramStart"/>
+      <w:r>
+        <w:t>click</w:t>
+      </w:r>
+      <w:proofErr w:type="gramEnd"/>
+      <w:r>
+        <w:t xml:space="preserve"> for negative case)</w:t>
+      </w:r>
+    </w:p>
+    <w:p>
+      <w:r>
+        <w:t>We’ll probably also want to test the negative case, in which the dates do NOT show up if the user is not licensed, which means creating a second copy of this test and having a second UI test repeat the whole process.</w:t>
+      </w:r>
+    </w:p>
+    <w:p>
+      <w:r>
+        <w:t>This is NOT the appropriate way to test logic like that.</w:t>
+      </w:r>
+    </w:p>
+    <w:p>
+      <w:r>
+        <w:t>(</w:t>
+      </w:r>
+      <w:proofErr w:type="gramStart"/>
+      <w:r>
+        <w:t>click</w:t>
+      </w:r>
+      <w:proofErr w:type="gramEnd"/>
+      <w:r>
+        <w:t xml:space="preserve"> for refactored view + test)</w:t>
+      </w:r>
+    </w:p>
+    <w:p>
+      <w:r>
+        <w:t xml:space="preserve">A better approach is to </w:t>
+      </w:r>
+      <w:r>
+        <w:t xml:space="preserve">move that logic </w:t>
+      </w:r>
+      <w:r>
+        <w:t xml:space="preserve">out of the view and </w:t>
+      </w:r>
+      <w:r>
+        <w:t>into a method on the view model</w:t>
+      </w:r>
+      <w:r>
+        <w:t>,</w:t>
+      </w:r>
+      <w:r>
+        <w:t xml:space="preserve"> and then </w:t>
+      </w:r>
+      <w:r>
+        <w:t>write unit tests against the model.</w:t>
+      </w:r>
+    </w:p>
+    <w:p>
+      <w:r>
+        <w:t>This test is thousands of times faster than the UI test because it executes entirely in memory, and it’s easier to write because you’re not dealing with test data or login credentials or anything else.</w:t>
+      </w:r>
+    </w:p>
+    <w:p>
+      <w:r>
+        <w:t>(</w:t>
+      </w:r>
+      <w:proofErr w:type="gramStart"/>
+      <w:r>
+        <w:t>click</w:t>
+      </w:r>
+      <w:proofErr w:type="gramEnd"/>
+      <w:r>
+        <w:t xml:space="preserve"> for </w:t>
+      </w:r>
+      <w:proofErr w:type="spellStart"/>
+      <w:r>
+        <w:t>TestCase</w:t>
+      </w:r>
+      <w:proofErr w:type="spellEnd"/>
+      <w:r>
+        <w:t>)</w:t>
+      </w:r>
+    </w:p>
+    <w:p>
+      <w:r>
+        <w:t>Extracting code into unit tests really pays off when you’re testing multiple permutations of something</w:t>
+      </w:r>
+      <w:r>
+        <w:t>.</w:t>
+      </w:r>
+    </w:p>
+    <w:p>
+      <w:r>
+        <w:t>In this case, I’ve written a single test that has been parameterized to cover both the scenario when the user IS</w:t>
+      </w:r>
+      <w:r>
+        <w:t xml:space="preserve"> licensed, and when they’re not. This allows me to reuse the same setup code which makes these tests easier to write and maintain.</w:t>
+      </w:r>
+    </w:p>
+    <w:p>
+      <w:r>
+        <w:t xml:space="preserve">To be fair, you </w:t>
+      </w:r>
+      <w:r>
+        <w:rPr>
+          <w:i/>
+        </w:rPr>
+        <w:t xml:space="preserve">can </w:t>
+      </w:r>
+      <w:r>
+        <w:t>write parameterized UI tests as well, but it gets hairy if those tests have to create or modify data because you end up with multiple tests, each trying to make the same permanent changes to the database. Unit tests don’t have any of those constraints.</w:t>
+      </w:r>
+    </w:p>
+    <w:p>
+      <w:pPr>
+        <w:jc w:val="both"/>
+      </w:pPr>
+      <w:r>
+        <w:t>(</w:t>
+      </w:r>
+      <w:proofErr w:type="gramStart"/>
+      <w:r>
+        <w:t>click</w:t>
+      </w:r>
+      <w:proofErr w:type="gramEnd"/>
+      <w:r>
+        <w:t xml:space="preserve"> for “</w:t>
+      </w:r>
+      <w:r>
+        <w:t>Use unit tests for…</w:t>
+      </w:r>
+      <w:r>
+        <w:t>”)</w:t>
+      </w:r>
+    </w:p>
+    <w:p>
+      <w:r>
         <w:lastRenderedPageBreak/>
-        <w:t>My application deals with licensing and credentialing, so the My Account might have a piece code that says that if the current user has an active license then the end date for their license cycle should be displayed. If the current user isn’t licensed, we show some default text instead.</w:t>
-      </w:r>
-    </w:p>
-    <w:p>
-      <w:r>
-        <w:t>If this rule is important enough that it justifies a test, the</w:t>
-      </w:r>
-      <w:r>
-        <w:t>n</w:t>
+        <w:t xml:space="preserve">The general point I’m making is </w:t>
+      </w:r>
+      <w:r>
+        <w:t>that any time that you can refactor your code so that you can unit-test a view model, rather than UI test your DOM, that’s probably something that you should do. It makes the tests significantly cheaper to write and maintain.</w:t>
+      </w:r>
+    </w:p>
+    <w:p>
+      <w:r>
+        <w:t>In many cases, unit tests are also a better way of handling parameterized test cases.</w:t>
+      </w:r>
+    </w:p>
+    <w:p>
+      <w:r>
+        <w:t xml:space="preserve">This technique isn’t </w:t>
+      </w:r>
+      <w:r>
+        <w:rPr>
+          <w:i/>
+        </w:rPr>
+        <w:t xml:space="preserve">always </w:t>
+      </w:r>
+      <w:r>
+        <w:t>a good approach</w:t>
+      </w:r>
+      <w:r>
+        <w:t xml:space="preserve">. </w:t>
+      </w:r>
+      <w:r>
+        <w:t>A</w:t>
       </w:r>
       <w:r>
         <w:t xml:space="preserve"> </w:t>
       </w:r>
       <w:r>
-        <w:t xml:space="preserve">the only way to </w:t>
-      </w:r>
-      <w:r>
-        <w:t>do that is through a UI test, and the UI test would look like this:</w:t>
-      </w:r>
-    </w:p>
-    <w:p>
-      <w:r>
-        <w:t>(</w:t>
-      </w:r>
-      <w:proofErr w:type="gramStart"/>
-      <w:r>
-        <w:t>click</w:t>
-      </w:r>
-      <w:proofErr w:type="gramEnd"/>
-      <w:r>
-        <w:t xml:space="preserve"> for UI test)</w:t>
-      </w:r>
-    </w:p>
-    <w:p>
-      <w:r>
-        <w:t xml:space="preserve">I’ll talk about some of these patterns in more detail in a little bit, but for now the point is that in order to test that one tiny piece of logic in the view code we’d </w:t>
-      </w:r>
-      <w:r>
-        <w:t xml:space="preserve">have to create a new user in the database, save it, spin up the browser, log in as that user, navigate to the My Account page, and then </w:t>
-      </w:r>
-      <w:r>
-        <w:t>use Selenium to determine if the cycle date is visible.</w:t>
-      </w:r>
-    </w:p>
-    <w:p>
-      <w:r>
-        <w:t>(</w:t>
-      </w:r>
-      <w:proofErr w:type="gramStart"/>
-      <w:r>
-        <w:t>click</w:t>
-      </w:r>
-      <w:proofErr w:type="gramEnd"/>
-      <w:r>
-        <w:t xml:space="preserve"> for negative case)</w:t>
-      </w:r>
-    </w:p>
-    <w:p>
-      <w:r>
-        <w:t>We’ll probably also want to test the negative case, in which the dates do NOT show up if the user is not licensed, which means creating a second copy of this test and having a second UI test repeat the whole process.</w:t>
-      </w:r>
-    </w:p>
-    <w:p>
-      <w:r>
-        <w:t>This is NOT the appropriate way to test logic like that.</w:t>
-      </w:r>
-    </w:p>
-    <w:p>
-      <w:r>
-        <w:t>(</w:t>
-      </w:r>
-      <w:proofErr w:type="gramStart"/>
-      <w:r>
-        <w:t>click</w:t>
-      </w:r>
-      <w:proofErr w:type="gramEnd"/>
-      <w:r>
-        <w:t xml:space="preserve"> for refactored view + test)</w:t>
-      </w:r>
-    </w:p>
-    <w:p>
-      <w:r>
-        <w:t xml:space="preserve">A better approach is to </w:t>
-      </w:r>
-      <w:r>
-        <w:t xml:space="preserve">move that logic </w:t>
-      </w:r>
-      <w:r>
-        <w:t xml:space="preserve">out of the view and </w:t>
-      </w:r>
-      <w:r>
-        <w:t>into a method on the view model</w:t>
+        <w:t xml:space="preserve">code-based </w:t>
+      </w:r>
+      <w:r>
+        <w:t xml:space="preserve">unit test </w:t>
+      </w:r>
+      <w:r>
+        <w:t xml:space="preserve">won’t detect if </w:t>
+      </w:r>
+      <w:r>
+        <w:t>a certain</w:t>
+      </w:r>
+      <w:r>
+        <w:t xml:space="preserve"> string is being output, but then hidden with CSS</w:t>
       </w:r>
       <w:r>
         <w:t>,</w:t>
       </w:r>
       <w:r>
-        <w:t xml:space="preserve"> and then </w:t>
-      </w:r>
-      <w:r>
-        <w:t>write unit tests against the model.</w:t>
-      </w:r>
-    </w:p>
-    <w:p>
-      <w:r>
-        <w:t>This test is thousands of times faster than the UI test because it executes entirely in memory, and it’s easier to write because you’re not dealing with test data or login credentials or anything else.</w:t>
-      </w:r>
-    </w:p>
-    <w:p>
-      <w:r>
-        <w:t>(</w:t>
-      </w:r>
-      <w:proofErr w:type="gramStart"/>
-      <w:r>
-        <w:t>click</w:t>
-      </w:r>
-      <w:proofErr w:type="gramEnd"/>
-      <w:r>
-        <w:t xml:space="preserve"> for </w:t>
-      </w:r>
-      <w:proofErr w:type="spellStart"/>
-      <w:r>
-        <w:t>TestCase</w:t>
-      </w:r>
-      <w:proofErr w:type="spellEnd"/>
-      <w:r>
-        <w:t>)</w:t>
-      </w:r>
-    </w:p>
-    <w:p>
-      <w:r>
-        <w:t>Extracting code into unit tests really pays off when you’re testing multiple permutations of something</w:t>
-      </w:r>
-      <w:r>
-        <w:t>.</w:t>
-      </w:r>
-    </w:p>
-    <w:p>
-      <w:r>
-        <w:t>In this case, I’ve written a single test that has been parameterized to cover both the scenario when the user IS</w:t>
-      </w:r>
-      <w:r>
-        <w:t xml:space="preserve"> licensed, and when they’re not. This allows me to reuse the same setup code which makes these tests easier to write and maintain.</w:t>
-      </w:r>
-    </w:p>
-    <w:p>
-      <w:r>
-        <w:t xml:space="preserve">To be fair, you </w:t>
-      </w:r>
-      <w:r>
-        <w:rPr>
-          <w:i/>
-        </w:rPr>
-        <w:t xml:space="preserve">can </w:t>
-      </w:r>
-      <w:r>
-        <w:t>write parameterized UI tests as well, but it gets hairy if those tests have to create or modify data because you end up with multiple tests, each trying to make the same permanent changes to the database. Unit tests don’t have any of those constraints.</w:t>
-      </w:r>
-    </w:p>
-    <w:p>
-      <w:pPr>
-        <w:jc w:val="both"/>
-      </w:pPr>
-      <w:r>
-        <w:t>(</w:t>
-      </w:r>
-      <w:proofErr w:type="gramStart"/>
-      <w:r>
-        <w:t>click</w:t>
-      </w:r>
-      <w:proofErr w:type="gramEnd"/>
-      <w:r>
-        <w:t xml:space="preserve"> for “</w:t>
-      </w:r>
-      <w:r>
-        <w:t>Use unit tests for…</w:t>
-      </w:r>
-      <w:r>
-        <w:t>”)</w:t>
-      </w:r>
-    </w:p>
-    <w:p>
-      <w:r>
-        <w:t xml:space="preserve">The general point I’m making is </w:t>
-      </w:r>
-      <w:r>
-        <w:t>that any time that you can refactor your code so that you can unit-test a view model, rather than UI test your DOM, that’s probably something that you should do. It makes the tests significantly cheaper to write and maintain.</w:t>
-      </w:r>
-    </w:p>
-    <w:p>
-      <w:r>
-        <w:t>In many cases, unit tests are also a better way of handling parameterized test cases.</w:t>
-      </w:r>
-    </w:p>
-    <w:p>
-      <w:r>
-        <w:t xml:space="preserve">This technique isn’t </w:t>
-      </w:r>
-      <w:r>
-        <w:rPr>
-          <w:i/>
-        </w:rPr>
-        <w:t xml:space="preserve">always </w:t>
-      </w:r>
-      <w:r>
-        <w:t>a good approach</w:t>
-      </w:r>
-      <w:r>
-        <w:t xml:space="preserve">. </w:t>
-      </w:r>
-      <w:r>
-        <w:t>A</w:t>
-      </w:r>
-      <w:r>
-        <w:t xml:space="preserve"> </w:t>
-      </w:r>
-      <w:r>
-        <w:t xml:space="preserve">code-based </w:t>
-      </w:r>
-      <w:r>
-        <w:t xml:space="preserve">unit test </w:t>
-      </w:r>
-      <w:r>
-        <w:t xml:space="preserve">won’t detect if </w:t>
-      </w:r>
-      <w:r>
-        <w:t>a certain</w:t>
-      </w:r>
-      <w:r>
-        <w:t xml:space="preserve"> string is being output, but then hidden with CSS</w:t>
-      </w:r>
-      <w:r>
-        <w:t>,</w:t>
-      </w:r>
-      <w:r>
-        <w:t xml:space="preserve"> or removed from the DOM with JavaScript. That’s where your </w:t>
-      </w:r>
-      <w:r>
-        <w:lastRenderedPageBreak/>
-        <w:t xml:space="preserve">critical thinking comes into play – if the feature in question is on a highly dynamic page with lots of </w:t>
+        <w:t xml:space="preserve"> or removed from the DOM with JavaScript. That’s where your critical thinking comes into play – if the feature in question is on a highly dynamic page with lots of </w:t>
       </w:r>
       <w:r>
         <w:t>client-side</w:t>
@@ -1356,6 +1357,7 @@
         </w:rPr>
       </w:pPr>
       <w:r>
+        <w:lastRenderedPageBreak/>
         <w:t>Well, w</w:t>
       </w:r>
       <w:r>
@@ -1419,11 +1421,7 @@
         <w:t xml:space="preserve">an </w:t>
       </w:r>
       <w:r>
-        <w:t xml:space="preserve">endpoint and the system </w:t>
-      </w:r>
-      <w:r>
-        <w:lastRenderedPageBreak/>
-        <w:t xml:space="preserve">returns an HTML form. The person makes changes to the form and clicks submit, and then the form gets </w:t>
+        <w:t xml:space="preserve">endpoint and the system returns an HTML form. The person makes changes to the form and clicks submit, and then the form gets </w:t>
       </w:r>
       <w:proofErr w:type="spellStart"/>
       <w:r>
@@ -1720,6 +1718,7 @@
     </w:p>
     <w:p>
       <w:r>
+        <w:lastRenderedPageBreak/>
         <w:t>Like many teams doing UI testing, w</w:t>
       </w:r>
       <w:r>
@@ -1797,321 +1796,325 @@
     </w:p>
     <w:p>
       <w:r>
+        <w:t xml:space="preserve">Now, the point of a </w:t>
+      </w:r>
+      <w:proofErr w:type="spellStart"/>
+      <w:r>
+        <w:t>PageObject</w:t>
+      </w:r>
+      <w:proofErr w:type="spellEnd"/>
+      <w:r>
+        <w:t xml:space="preserve"> is to create an API that </w:t>
+      </w:r>
+      <w:r>
+        <w:t>your UI tests can use to interact with that page. The idea is that by writing tests against this API, we can reduce duplication, promote code reuse, and isolate our tests from the specific automation framework.</w:t>
+      </w:r>
+    </w:p>
+    <w:p>
+      <w:r>
+        <w:t>(</w:t>
+      </w:r>
+      <w:proofErr w:type="gramStart"/>
+      <w:r>
+        <w:t>click</w:t>
+      </w:r>
+      <w:proofErr w:type="gramEnd"/>
+      <w:r>
+        <w:t xml:space="preserve"> – </w:t>
+      </w:r>
+      <w:r>
+        <w:t>add properties</w:t>
+      </w:r>
+      <w:r>
+        <w:t>)</w:t>
+      </w:r>
+    </w:p>
+    <w:p>
+      <w:r>
+        <w:t xml:space="preserve">The first thing that we do in these </w:t>
+      </w:r>
+      <w:proofErr w:type="spellStart"/>
+      <w:r>
+        <w:t>PageObjects</w:t>
+      </w:r>
+      <w:proofErr w:type="spellEnd"/>
+      <w:r>
+        <w:t xml:space="preserve"> is create public properties representing the HTML elements on that page. </w:t>
+      </w:r>
+    </w:p>
+    <w:p>
+      <w:r>
+        <w:t xml:space="preserve">For instance, this is a Login page so it has a username field, a password field, </w:t>
+      </w:r>
+      <w:r>
+        <w:t xml:space="preserve">and a button to submit the form. </w:t>
+      </w:r>
+    </w:p>
+    <w:p>
+      <w:r>
+        <w:t xml:space="preserve">How you actually </w:t>
+      </w:r>
+      <w:r>
+        <w:rPr>
+          <w:i/>
+        </w:rPr>
+        <w:t xml:space="preserve">implement </w:t>
+      </w:r>
+      <w:r>
+        <w:t>these properties will depend on the specific browser automation tool that you’re using.</w:t>
+      </w:r>
+      <w:r>
+        <w:t xml:space="preserve"> You could write a manual getter method, and in some systems this might be your only option, but we use Selenium WebDriver which gives us</w:t>
+      </w:r>
+    </w:p>
+    <w:p>
+      <w:r>
+        <w:t>(</w:t>
+      </w:r>
+      <w:proofErr w:type="gramStart"/>
+      <w:r>
+        <w:t>click</w:t>
+      </w:r>
+      <w:proofErr w:type="gramEnd"/>
+      <w:r>
+        <w:t xml:space="preserve"> – </w:t>
+      </w:r>
+      <w:proofErr w:type="spellStart"/>
+      <w:r>
+        <w:t>FindBy</w:t>
+      </w:r>
+      <w:proofErr w:type="spellEnd"/>
+      <w:r>
+        <w:t xml:space="preserve"> ID</w:t>
+      </w:r>
+      <w:r>
+        <w:t>)</w:t>
+      </w:r>
+    </w:p>
+    <w:p>
+      <w:proofErr w:type="gramStart"/>
+      <w:r>
+        <w:t>this</w:t>
+      </w:r>
+      <w:proofErr w:type="gramEnd"/>
+      <w:r>
+        <w:t xml:space="preserve"> handy </w:t>
+      </w:r>
+      <w:proofErr w:type="spellStart"/>
+      <w:r>
+        <w:t>FindsBy</w:t>
+      </w:r>
+      <w:proofErr w:type="spellEnd"/>
+      <w:r>
+        <w:t xml:space="preserve"> attribute which </w:t>
+      </w:r>
+      <w:r>
+        <w:t xml:space="preserve">allows us to declaratively map </w:t>
+      </w:r>
+      <w:r>
+        <w:t>each element to the DOM</w:t>
+      </w:r>
+      <w:r>
+        <w:t xml:space="preserve"> using different types of selectors</w:t>
+      </w:r>
+      <w:r>
+        <w:t xml:space="preserve">. </w:t>
+      </w:r>
+    </w:p>
+    <w:p>
+      <w:r>
+        <w:t>Our most commonly used selector type is an ID selector like you see here, but we also frequently use</w:t>
+      </w:r>
+    </w:p>
+    <w:p>
+      <w:r>
+        <w:t>(</w:t>
+      </w:r>
+      <w:proofErr w:type="gramStart"/>
+      <w:r>
+        <w:t>click</w:t>
+      </w:r>
+      <w:proofErr w:type="gramEnd"/>
+      <w:r>
+        <w:t xml:space="preserve"> – </w:t>
+      </w:r>
+      <w:proofErr w:type="spellStart"/>
+      <w:r>
+        <w:t>FindBy</w:t>
+      </w:r>
+      <w:proofErr w:type="spellEnd"/>
+      <w:r>
+        <w:t xml:space="preserve"> CSS)</w:t>
+      </w:r>
+    </w:p>
+    <w:p>
+      <w:r>
+        <w:t>CSS class name and CSS Selector strategies as well.</w:t>
+      </w:r>
+    </w:p>
+    <w:p>
+      <w:r>
+        <w:t xml:space="preserve">I’m going to talk more about </w:t>
+      </w:r>
+      <w:r>
+        <w:t xml:space="preserve">writing good selectors in a little bit, for now the main point is that the </w:t>
+      </w:r>
+      <w:proofErr w:type="spellStart"/>
+      <w:r>
+        <w:t>PageObject</w:t>
+      </w:r>
+      <w:proofErr w:type="spellEnd"/>
+      <w:r>
+        <w:t xml:space="preserve"> exposes its HTML elements as public properties, and </w:t>
+      </w:r>
+      <w:r>
+        <w:t xml:space="preserve">if you’re using WebDriver you can </w:t>
+      </w:r>
+      <w:r>
+        <w:t xml:space="preserve">use </w:t>
+      </w:r>
+      <w:r>
+        <w:t xml:space="preserve">the </w:t>
+      </w:r>
+      <w:proofErr w:type="spellStart"/>
+      <w:r>
+        <w:t>FindsBy</w:t>
+      </w:r>
+      <w:proofErr w:type="spellEnd"/>
+      <w:r>
+        <w:t xml:space="preserve"> attribute to easily bind those properties to the DOM. All we have to do is worry about the selector and Selenium WebDriver handles the rest.</w:t>
+      </w:r>
+    </w:p>
+    <w:p>
+      <w:r>
+        <w:t>(</w:t>
+      </w:r>
+      <w:proofErr w:type="gramStart"/>
+      <w:r>
+        <w:t>click</w:t>
+      </w:r>
+      <w:proofErr w:type="gramEnd"/>
+      <w:r>
+        <w:t xml:space="preserve"> – app centric)</w:t>
+      </w:r>
+    </w:p>
+    <w:p>
+      <w:r>
+        <w:t xml:space="preserve">The key point here is that a good </w:t>
+      </w:r>
+      <w:proofErr w:type="spellStart"/>
+      <w:r>
+        <w:t>PageObject</w:t>
+      </w:r>
+      <w:proofErr w:type="spellEnd"/>
+      <w:r>
+        <w:t xml:space="preserve"> gives you an </w:t>
+      </w:r>
+      <w:r>
+        <w:rPr>
+          <w:i/>
+        </w:rPr>
+        <w:t xml:space="preserve">application-centric </w:t>
+      </w:r>
+      <w:r>
+        <w:t xml:space="preserve">API for interacting with the page, rather than an </w:t>
+      </w:r>
+      <w:r>
+        <w:rPr>
+          <w:i/>
+        </w:rPr>
+        <w:t xml:space="preserve">HTML-centric </w:t>
+      </w:r>
+      <w:r>
+        <w:t xml:space="preserve">one. </w:t>
+      </w:r>
+    </w:p>
+    <w:p>
+      <w:r>
+        <w:t xml:space="preserve">An application-centric API is focused around what the elements </w:t>
+      </w:r>
+      <w:r>
+        <w:rPr>
+          <w:i/>
+        </w:rPr>
+        <w:t xml:space="preserve">mean </w:t>
+      </w:r>
+      <w:r>
+        <w:t>and how they can be used, whereas an HTML-centric API is tightly coupled to how those elements are actually built.</w:t>
+      </w:r>
+    </w:p>
+    <w:p>
+      <w:r>
+        <w:t xml:space="preserve">Application-centric APIs are better because they </w:t>
+      </w:r>
+      <w:r>
+        <w:t xml:space="preserve">allow a software client, like a test, to do anything that a human being could do, but without requiring that client to know anything about the specific HTML structure in use.  </w:t>
+      </w:r>
+    </w:p>
+    <w:p>
+      <w:r>
         <w:lastRenderedPageBreak/>
-        <w:t xml:space="preserve">Now, the point of a </w:t>
+        <w:t>If the HTML structure changes over time, we really don’t want large numbers of tests to break. The application-centric model encapsulates the HTML structure in a single place where it’s easy to maintain.</w:t>
+      </w:r>
+    </w:p>
+    <w:p>
+      <w:bookmarkStart w:id="0" w:name="_GoBack"/>
+      <w:bookmarkEnd w:id="0"/>
+      <w:r>
+        <w:t>(click for “methods, not properties”)</w:t>
+      </w:r>
+    </w:p>
+    <w:p>
+      <w:r>
+        <w:t xml:space="preserve">When we first started </w:t>
+      </w:r>
+      <w:r>
+        <w:t xml:space="preserve">using </w:t>
       </w:r>
       <w:proofErr w:type="spellStart"/>
       <w:r>
-        <w:t>PageObject</w:t>
+        <w:t>PageObjects</w:t>
       </w:r>
       <w:proofErr w:type="spellEnd"/>
       <w:r>
-        <w:t xml:space="preserve"> is to create an API that </w:t>
-      </w:r>
-      <w:r>
-        <w:t>your UI tests can use to interact with that page. The idea is that by writing tests against this API, we can reduce duplication, promote code reuse, and isolate our tests from the specific automation framework.</w:t>
-      </w:r>
-    </w:p>
-    <w:p>
-      <w:r>
-        <w:t>(</w:t>
+        <w:t xml:space="preserve">, </w:t>
+      </w:r>
+      <w:r>
+        <w:t xml:space="preserve">our test code </w:t>
+      </w:r>
+      <w:r>
+        <w:t>looked like this.</w:t>
+      </w:r>
+    </w:p>
+    <w:p>
+      <w:r>
+        <w:t>(TODO: legacy test)</w:t>
+      </w:r>
+    </w:p>
+    <w:p>
+      <w:r>
+        <w:t xml:space="preserve">This is not </w:t>
+      </w:r>
+      <w:r>
+        <w:rPr>
+          <w:i/>
+        </w:rPr>
+        <w:t>bad</w:t>
+      </w:r>
+      <w:r>
+        <w:t xml:space="preserve">, and </w:t>
       </w:r>
       <w:proofErr w:type="gramStart"/>
       <w:r>
-        <w:t>click</w:t>
+        <w:t>it’s</w:t>
       </w:r>
       <w:proofErr w:type="gramEnd"/>
       <w:r>
-        <w:t xml:space="preserve"> – </w:t>
-      </w:r>
-      <w:r>
-        <w:t>add properties</w:t>
-      </w:r>
-      <w:r>
-        <w:t>)</w:t>
-      </w:r>
-    </w:p>
-    <w:p>
-      <w:r>
-        <w:t xml:space="preserve">The first thing that we do in these </w:t>
-      </w:r>
-      <w:proofErr w:type="spellStart"/>
-      <w:r>
-        <w:t>PageObjects</w:t>
-      </w:r>
-      <w:proofErr w:type="spellEnd"/>
-      <w:r>
-        <w:t xml:space="preserve"> is create public properties representing the HTML elements on that page. </w:t>
-      </w:r>
-    </w:p>
-    <w:p>
-      <w:r>
-        <w:t xml:space="preserve">For instance, this is a Login page so it has a username field, a password field, </w:t>
-      </w:r>
-      <w:r>
-        <w:t xml:space="preserve">and a button to submit the form. </w:t>
-      </w:r>
-    </w:p>
-    <w:p>
-      <w:r>
-        <w:t xml:space="preserve">How you actually </w:t>
-      </w:r>
-      <w:r>
-        <w:rPr>
-          <w:i/>
-        </w:rPr>
-        <w:t xml:space="preserve">implement </w:t>
-      </w:r>
-      <w:r>
-        <w:t>these properties will depend on the specific browser automation tool that you’re using.</w:t>
-      </w:r>
-      <w:r>
-        <w:t xml:space="preserve"> You could write a manual getter method, and in some systems this might be your only option, but we use Selenium WebDriver which gives us</w:t>
-      </w:r>
-    </w:p>
-    <w:p>
-      <w:r>
-        <w:t>(</w:t>
-      </w:r>
-      <w:proofErr w:type="gramStart"/>
-      <w:r>
-        <w:t>click</w:t>
-      </w:r>
-      <w:proofErr w:type="gramEnd"/>
-      <w:r>
-        <w:t xml:space="preserve"> – </w:t>
-      </w:r>
-      <w:proofErr w:type="spellStart"/>
-      <w:r>
-        <w:t>FindBy</w:t>
-      </w:r>
-      <w:proofErr w:type="spellEnd"/>
-      <w:r>
-        <w:t xml:space="preserve"> ID</w:t>
-      </w:r>
-      <w:r>
-        <w:t>)</w:t>
-      </w:r>
-    </w:p>
-    <w:p>
-      <w:proofErr w:type="gramStart"/>
-      <w:r>
-        <w:t>this</w:t>
-      </w:r>
-      <w:proofErr w:type="gramEnd"/>
-      <w:r>
-        <w:t xml:space="preserve"> handy </w:t>
-      </w:r>
-      <w:proofErr w:type="spellStart"/>
-      <w:r>
-        <w:t>FindsBy</w:t>
-      </w:r>
-      <w:proofErr w:type="spellEnd"/>
-      <w:r>
-        <w:t xml:space="preserve"> attribute which </w:t>
-      </w:r>
-      <w:r>
-        <w:t xml:space="preserve">allows us to declaratively map </w:t>
-      </w:r>
-      <w:r>
-        <w:t>each element to the DOM</w:t>
-      </w:r>
-      <w:r>
-        <w:t xml:space="preserve"> using different types of selectors</w:t>
-      </w:r>
-      <w:r>
-        <w:t xml:space="preserve">. </w:t>
-      </w:r>
-    </w:p>
-    <w:p>
-      <w:r>
-        <w:t>Our most commonly used selector type is an ID selector like you see here, but we also frequently use</w:t>
-      </w:r>
-    </w:p>
-    <w:p>
-      <w:r>
-        <w:t>(</w:t>
-      </w:r>
-      <w:proofErr w:type="gramStart"/>
-      <w:r>
-        <w:t>click</w:t>
-      </w:r>
-      <w:proofErr w:type="gramEnd"/>
-      <w:r>
-        <w:t xml:space="preserve"> – </w:t>
-      </w:r>
-      <w:proofErr w:type="spellStart"/>
-      <w:r>
-        <w:t>FindBy</w:t>
-      </w:r>
-      <w:proofErr w:type="spellEnd"/>
-      <w:r>
-        <w:t xml:space="preserve"> CSS)</w:t>
-      </w:r>
-    </w:p>
-    <w:p>
-      <w:r>
-        <w:t>CSS class name and CSS Selector strategies as well.</w:t>
-      </w:r>
-    </w:p>
-    <w:p>
-      <w:r>
-        <w:t xml:space="preserve">I’m going to talk more about </w:t>
-      </w:r>
-      <w:r>
-        <w:t xml:space="preserve">writing good selectors in a little bit, for now the main point is that the </w:t>
-      </w:r>
-      <w:proofErr w:type="spellStart"/>
-      <w:r>
-        <w:t>PageObject</w:t>
-      </w:r>
-      <w:proofErr w:type="spellEnd"/>
-      <w:r>
-        <w:t xml:space="preserve"> exposes its HTML elements as public properties, and </w:t>
-      </w:r>
-      <w:r>
-        <w:t xml:space="preserve">if you’re using WebDriver you can </w:t>
-      </w:r>
-      <w:r>
-        <w:t xml:space="preserve">use </w:t>
-      </w:r>
-      <w:r>
-        <w:t xml:space="preserve">the </w:t>
-      </w:r>
-      <w:proofErr w:type="spellStart"/>
-      <w:r>
-        <w:t>FindsBy</w:t>
-      </w:r>
-      <w:proofErr w:type="spellEnd"/>
-      <w:r>
-        <w:t xml:space="preserve"> attribute to easily bind those properties to the DOM. All we have to do is worry about the selector and Selenium WebDriver handles the rest.</w:t>
-      </w:r>
-    </w:p>
-    <w:p>
-      <w:r>
-        <w:t>(</w:t>
-      </w:r>
-      <w:proofErr w:type="gramStart"/>
-      <w:r>
-        <w:t>click</w:t>
-      </w:r>
-      <w:proofErr w:type="gramEnd"/>
-      <w:r>
-        <w:t xml:space="preserve"> – app centric)</w:t>
-      </w:r>
-    </w:p>
-    <w:p>
-      <w:r>
-        <w:t xml:space="preserve">The key point here is that a good </w:t>
-      </w:r>
-      <w:proofErr w:type="spellStart"/>
-      <w:r>
-        <w:t>PageObject</w:t>
-      </w:r>
-      <w:proofErr w:type="spellEnd"/>
-      <w:r>
-        <w:t xml:space="preserve"> gives you an </w:t>
-      </w:r>
-      <w:r>
-        <w:rPr>
-          <w:i/>
-        </w:rPr>
-        <w:t xml:space="preserve">application-centric </w:t>
-      </w:r>
-      <w:r>
-        <w:t xml:space="preserve">API for interacting with the page, rather than an </w:t>
-      </w:r>
-      <w:r>
-        <w:rPr>
-          <w:i/>
-        </w:rPr>
-        <w:t xml:space="preserve">HTML-centric </w:t>
-      </w:r>
-      <w:r>
-        <w:t xml:space="preserve">one. They should allow a software client, like a test, to do anything that a human being could do, but without requiring that client to know anything about the specific HTML structure in use.  </w:t>
-      </w:r>
-    </w:p>
-    <w:p>
-      <w:r>
-        <w:t xml:space="preserve">If you’re writing tests like this then each test is tightly coupled to the DOM. If you have lots of test like this, then even tiny changes to the HTML structure can force you to update lots of test code. But if you’re using the </w:t>
-      </w:r>
-      <w:proofErr w:type="spellStart"/>
-      <w:r>
-        <w:t>PageObject</w:t>
-      </w:r>
-      <w:proofErr w:type="spellEnd"/>
-      <w:r>
-        <w:t xml:space="preserve"> pattern, and the HTML structure changes, you just need to change that one property binding and all the tests will be happy.</w:t>
-      </w:r>
-    </w:p>
-    <w:p>
-      <w:r>
-        <w:t xml:space="preserve"> </w:t>
-      </w:r>
-      <w:r>
-        <w:t>(</w:t>
-      </w:r>
-      <w:proofErr w:type="gramStart"/>
-      <w:r>
-        <w:t>click</w:t>
-      </w:r>
-      <w:proofErr w:type="gramEnd"/>
-      <w:r>
-        <w:t xml:space="preserve"> for “methods, not properties”)</w:t>
-      </w:r>
-    </w:p>
-    <w:p>
-      <w:r>
-        <w:t xml:space="preserve">When we first started </w:t>
-      </w:r>
-      <w:r>
-        <w:t xml:space="preserve">using </w:t>
-      </w:r>
-      <w:proofErr w:type="spellStart"/>
-      <w:r>
-        <w:t>PageObjects</w:t>
-      </w:r>
-      <w:proofErr w:type="spellEnd"/>
-      <w:r>
-        <w:t xml:space="preserve">, </w:t>
-      </w:r>
-      <w:r>
-        <w:t xml:space="preserve">our test code </w:t>
-      </w:r>
-      <w:r>
-        <w:t>looked like this.</w:t>
-      </w:r>
-    </w:p>
-    <w:p>
-      <w:r>
-        <w:t>(TODO: legacy test)</w:t>
-      </w:r>
-    </w:p>
-    <w:p>
-      <w:r>
-        <w:t xml:space="preserve">This is not </w:t>
-      </w:r>
-      <w:r>
-        <w:rPr>
-          <w:i/>
-        </w:rPr>
-        <w:t>bad</w:t>
-      </w:r>
-      <w:r>
-        <w:t xml:space="preserve">, and </w:t>
-      </w:r>
-      <w:proofErr w:type="gramStart"/>
-      <w:r>
-        <w:t>it’s</w:t>
-      </w:r>
-      <w:proofErr w:type="gramEnd"/>
-      <w:r>
         <w:t xml:space="preserve"> way better than coupling all these tests directly to the HTML structure, but it could be better.</w:t>
       </w:r>
     </w:p>
     <w:p>
       <w:r>
-        <w:lastRenderedPageBreak/>
         <w:t xml:space="preserve">The problem is that this test may not be tightly coupled to the specific HTML structure, but it </w:t>
       </w:r>
       <w:r>
@@ -2303,6 +2306,7 @@
     </w:p>
     <w:p>
       <w:r>
+        <w:lastRenderedPageBreak/>
         <w:t xml:space="preserve">In the case of the </w:t>
       </w:r>
       <w:proofErr w:type="spellStart"/>
@@ -2383,7 +2387,6 @@
     </w:p>
     <w:p>
       <w:r>
-        <w:lastRenderedPageBreak/>
         <w:t>(</w:t>
       </w:r>
       <w:proofErr w:type="gramStart"/>
@@ -2642,6 +2645,7 @@
         <w:br/>
       </w:r>
       <w:r>
+        <w:lastRenderedPageBreak/>
         <w:br/>
         <w:t xml:space="preserve">So as a result of that debacle, we started including the </w:t>
       </w:r>
@@ -2700,7 +2704,6 @@
     </w:p>
     <w:p>
       <w:r>
-        <w:lastRenderedPageBreak/>
         <w:t>(</w:t>
       </w:r>
       <w:proofErr w:type="gramStart"/>
@@ -3000,343 +3003,9 @@
       </w:r>
     </w:p>
     <w:p>
-      <w:pPr>
-        <w:rPr>
-          <w:strike/>
-        </w:rPr>
-      </w:pPr>
-      <w:r>
-        <w:rPr>
-          <w:strike/>
-        </w:rPr>
-        <w:t>(</w:t>
-      </w:r>
-      <w:proofErr w:type="gramStart"/>
-      <w:r>
-        <w:rPr>
-          <w:strike/>
-        </w:rPr>
-        <w:t>click</w:t>
-      </w:r>
-      <w:proofErr w:type="gramEnd"/>
-      <w:r>
-        <w:rPr>
-          <w:strike/>
-        </w:rPr>
-        <w:t xml:space="preserve"> for base object)</w:t>
-      </w:r>
-    </w:p>
-    <w:p>
-      <w:pPr>
-        <w:rPr>
-          <w:strike/>
-        </w:rPr>
-      </w:pPr>
-      <w:r>
-        <w:rPr>
-          <w:strike/>
-        </w:rPr>
-        <w:t xml:space="preserve">The last thing I want to talk about with </w:t>
-      </w:r>
-      <w:proofErr w:type="spellStart"/>
-      <w:r>
-        <w:rPr>
-          <w:strike/>
-        </w:rPr>
-        <w:t>PageObjects</w:t>
-      </w:r>
-      <w:proofErr w:type="spellEnd"/>
-      <w:r>
-        <w:rPr>
-          <w:strike/>
-        </w:rPr>
-        <w:t xml:space="preserve"> is how you manage the WebDriver instance itself.</w:t>
-      </w:r>
-    </w:p>
-    <w:p>
-      <w:pPr>
-        <w:rPr>
-          <w:strike/>
-        </w:rPr>
-      </w:pPr>
-      <w:r>
-        <w:rPr>
-          <w:strike/>
-        </w:rPr>
-        <w:t xml:space="preserve">WebDriver is an API for automating the browser and it requires </w:t>
-      </w:r>
-    </w:p>
-    <w:p>
-      <w:pPr>
-        <w:rPr>
-          <w:strike/>
-        </w:rPr>
-      </w:pPr>
-      <w:r>
-        <w:rPr>
-          <w:strike/>
-        </w:rPr>
-        <w:t xml:space="preserve">The first is that we create a base class that all other </w:t>
-      </w:r>
-      <w:proofErr w:type="spellStart"/>
-      <w:r>
-        <w:rPr>
-          <w:strike/>
-        </w:rPr>
-        <w:t>PageObjects</w:t>
-      </w:r>
-      <w:proofErr w:type="spellEnd"/>
-      <w:r>
-        <w:rPr>
-          <w:strike/>
-        </w:rPr>
-        <w:t xml:space="preserve"> derive from, and this base class is what maintains the reference to the WebDriver object itself. This is the object that actually drives the browser.</w:t>
-      </w:r>
-    </w:p>
-    <w:p>
-      <w:pPr>
-        <w:rPr>
-          <w:strike/>
-        </w:rPr>
-      </w:pPr>
-      <w:r>
-        <w:rPr>
-          <w:strike/>
-        </w:rPr>
-        <w:t>Tracking this in the base class makes it easier to replace common boilerplate code that deals with WebDriver.</w:t>
-      </w:r>
-    </w:p>
-    <w:p>
-      <w:pPr>
-        <w:rPr>
-          <w:strike/>
-        </w:rPr>
-      </w:pPr>
-      <w:r>
-        <w:rPr>
-          <w:strike/>
-        </w:rPr>
-        <w:t>(</w:t>
-      </w:r>
-      <w:proofErr w:type="gramStart"/>
-      <w:r>
-        <w:rPr>
-          <w:strike/>
-        </w:rPr>
-        <w:t>click</w:t>
-      </w:r>
-      <w:proofErr w:type="gramEnd"/>
-      <w:r>
-        <w:rPr>
-          <w:strike/>
-        </w:rPr>
-        <w:t xml:space="preserve"> for </w:t>
-      </w:r>
-      <w:proofErr w:type="spellStart"/>
-      <w:r>
-        <w:rPr>
-          <w:strike/>
-        </w:rPr>
-        <w:t>GetInstance</w:t>
-      </w:r>
-      <w:proofErr w:type="spellEnd"/>
-      <w:r>
-        <w:rPr>
-          <w:strike/>
-        </w:rPr>
-        <w:t>)</w:t>
-      </w:r>
-    </w:p>
-    <w:p>
-      <w:pPr>
-        <w:rPr>
-          <w:strike/>
-        </w:rPr>
-      </w:pPr>
-      <w:r>
-        <w:rPr>
-          <w:strike/>
-        </w:rPr>
-        <w:t xml:space="preserve">TODO Here’s an example. The base class provides this static factory method called </w:t>
-      </w:r>
-      <w:proofErr w:type="spellStart"/>
-      <w:r>
-        <w:rPr>
-          <w:strike/>
-        </w:rPr>
-        <w:t>GetInstance</w:t>
-      </w:r>
-      <w:proofErr w:type="spellEnd"/>
-      <w:r>
-        <w:rPr>
-          <w:strike/>
-        </w:rPr>
-        <w:t xml:space="preserve">. We pass in the type of </w:t>
-      </w:r>
-      <w:proofErr w:type="spellStart"/>
-      <w:r>
-        <w:rPr>
-          <w:strike/>
-        </w:rPr>
-        <w:t>PageObject</w:t>
-      </w:r>
-      <w:proofErr w:type="spellEnd"/>
-      <w:r>
-        <w:rPr>
-          <w:strike/>
-        </w:rPr>
-        <w:t xml:space="preserve"> to create and it instantiates that type, sets the WebDriver instance, and then calls this </w:t>
-      </w:r>
-      <w:proofErr w:type="spellStart"/>
-      <w:proofErr w:type="gramStart"/>
-      <w:r>
-        <w:rPr>
-          <w:strike/>
-        </w:rPr>
-        <w:t>InitElements</w:t>
-      </w:r>
-      <w:proofErr w:type="spellEnd"/>
-      <w:r>
-        <w:rPr>
-          <w:strike/>
-        </w:rPr>
-        <w:t>(</w:t>
-      </w:r>
-      <w:proofErr w:type="gramEnd"/>
-      <w:r>
-        <w:rPr>
-          <w:strike/>
-        </w:rPr>
-        <w:t xml:space="preserve">) method that is provided by Selenium. </w:t>
-      </w:r>
-      <w:proofErr w:type="spellStart"/>
-      <w:proofErr w:type="gramStart"/>
-      <w:r>
-        <w:rPr>
-          <w:strike/>
-        </w:rPr>
-        <w:t>InitElements</w:t>
-      </w:r>
-      <w:proofErr w:type="spellEnd"/>
-      <w:r>
-        <w:rPr>
-          <w:strike/>
-        </w:rPr>
-        <w:t>(</w:t>
-      </w:r>
-      <w:proofErr w:type="gramEnd"/>
-      <w:r>
-        <w:rPr>
-          <w:strike/>
-        </w:rPr>
-        <w:t xml:space="preserve">) is the key thing here – this is what actually populates all of those public properties with references to the underlying HTML elements. </w:t>
-      </w:r>
-    </w:p>
-    <w:p>
-      <w:pPr>
-        <w:rPr>
-          <w:strike/>
-        </w:rPr>
-      </w:pPr>
-      <w:r>
-        <w:rPr>
-          <w:strike/>
-        </w:rPr>
-        <w:lastRenderedPageBreak/>
-        <w:t xml:space="preserve">A lot of WebDriver sample code shows tests calling this </w:t>
-      </w:r>
-      <w:proofErr w:type="spellStart"/>
-      <w:proofErr w:type="gramStart"/>
-      <w:r>
-        <w:rPr>
-          <w:strike/>
-        </w:rPr>
-        <w:t>InitElements</w:t>
-      </w:r>
-      <w:proofErr w:type="spellEnd"/>
-      <w:r>
-        <w:rPr>
-          <w:strike/>
-        </w:rPr>
-        <w:t>(</w:t>
-      </w:r>
-      <w:proofErr w:type="gramEnd"/>
-      <w:r>
-        <w:rPr>
-          <w:strike/>
-        </w:rPr>
-        <w:t>) method explicitly, which we think is ugly and unnecessary. Pushing that stuff into a base class helps us keep each test lean and mean.</w:t>
-      </w:r>
-    </w:p>
-    <w:p>
-      <w:pPr>
-        <w:rPr>
-          <w:strike/>
-        </w:rPr>
-      </w:pPr>
-      <w:r>
-        <w:rPr>
-          <w:strike/>
-        </w:rPr>
-        <w:t>(</w:t>
-      </w:r>
-      <w:proofErr w:type="gramStart"/>
-      <w:r>
-        <w:rPr>
-          <w:strike/>
-        </w:rPr>
-        <w:t>click</w:t>
-      </w:r>
-      <w:proofErr w:type="gramEnd"/>
-      <w:r>
-        <w:rPr>
-          <w:strike/>
-        </w:rPr>
-        <w:t xml:space="preserve"> for example of </w:t>
-      </w:r>
-      <w:proofErr w:type="spellStart"/>
-      <w:r>
-        <w:rPr>
-          <w:strike/>
-        </w:rPr>
-        <w:t>GetInstance</w:t>
-      </w:r>
-      <w:proofErr w:type="spellEnd"/>
-      <w:r>
-        <w:rPr>
-          <w:strike/>
-        </w:rPr>
-        <w:t>)</w:t>
-      </w:r>
-    </w:p>
-    <w:p>
-      <w:pPr>
-        <w:rPr>
-          <w:strike/>
-        </w:rPr>
-      </w:pPr>
-      <w:r>
-        <w:rPr>
-          <w:strike/>
-        </w:rPr>
-        <w:t xml:space="preserve">TODO (need slide?) This is what it looks like from the calling side. We generally will construct the </w:t>
-      </w:r>
-      <w:proofErr w:type="spellStart"/>
-      <w:r>
-        <w:rPr>
-          <w:strike/>
-        </w:rPr>
-        <w:t>PageObjects</w:t>
-      </w:r>
-      <w:proofErr w:type="spellEnd"/>
-      <w:r>
-        <w:rPr>
-          <w:strike/>
-        </w:rPr>
-        <w:t xml:space="preserve"> in our setup method, and that lets us call them in the body of the test without needing to pass that WebDriver instance around.</w:t>
-      </w:r>
-    </w:p>
-    <w:p>
+      <w:r>
+        <w:t xml:space="preserve"> </w:t>
+      </w:r>
       <w:r>
         <w:t>(</w:t>
       </w:r>
@@ -3403,7 +3072,11 @@
     </w:p>
     <w:p>
       <w:r>
-        <w:t>For example, we have this concept in our app called a Comparison Rule and we use them on many different features. The comparison rule editor is implemented as a modal popup that is displayed, collects some complex information from the user, and then saves that data as JSON to a hidden form field.</w:t>
+        <w:t xml:space="preserve">For example, we have this concept in our app called a Comparison Rule and we use them on many different features. The comparison rule editor is implemented as a modal popup that is displayed, </w:t>
+      </w:r>
+      <w:r>
+        <w:lastRenderedPageBreak/>
+        <w:t>collects some complex information from the user, and then saves that data as JSON to a hidden form field.</w:t>
       </w:r>
     </w:p>
     <w:p>
@@ -3594,12 +3267,7 @@
       </w:r>
       <w:proofErr w:type="spellEnd"/>
       <w:r>
-        <w:t>, which is easy to do. We use a static factory</w:t>
-      </w:r>
-      <w:bookmarkStart w:id="0" w:name="_GoBack"/>
-      <w:bookmarkEnd w:id="0"/>
-      <w:r>
-        <w:t xml:space="preserve"> initializer because there’s a little bit of boilerplate setup we do in a generic way, but that’s not strictly necessary.</w:t>
+        <w:t>, which is easy to do. We use a static factory initializer because there’s a little bit of boilerplate setup we do in a generic way, but that’s not strictly necessary.</w:t>
       </w:r>
     </w:p>
     <w:p>
@@ -3643,7 +3311,6 @@
     </w:p>
     <w:p>
       <w:r>
-        <w:lastRenderedPageBreak/>
         <w:t xml:space="preserve">As a little bit of syntactic sugar, the </w:t>
       </w:r>
       <w:proofErr w:type="spellStart"/>
@@ -3758,18 +3425,12 @@
           <w:b/>
           <w:u w:val="single"/>
         </w:rPr>
-        <w:t xml:space="preserve">) comic - </w:t>
-      </w:r>
-      <w:r>
-        <w:rPr>
-          <w:b/>
-          <w:u w:val="single"/>
-        </w:rPr>
-        <w:t>Setting up test data</w:t>
-      </w:r>
-    </w:p>
-    <w:p>
-      <w:r>
+        <w:t>) comic - Setting up test data</w:t>
+      </w:r>
+    </w:p>
+    <w:p>
+      <w:r>
+        <w:lastRenderedPageBreak/>
         <w:t xml:space="preserve">The answer is that it’s complicated. And it’s even </w:t>
       </w:r>
       <w:r>
@@ -3973,20 +3634,220 @@
     </w:p>
     <w:p>
       <w:r>
+        <w:t>Let’s say we decide to render a pre-existing form.</w:t>
+      </w:r>
+      <w:r>
+        <w:t xml:space="preserve"> That will make our test very easy to write because there’s little to no setup cost</w:t>
+      </w:r>
+      <w:r>
+        <w:t xml:space="preserve"> because the data already exists</w:t>
+      </w:r>
+      <w:r>
+        <w:t xml:space="preserve">, but </w:t>
+      </w:r>
+      <w:r>
+        <w:t>how does the developer remember which pre-existing data to reference?</w:t>
+      </w:r>
+    </w:p>
+    <w:p>
+      <w:r>
+        <w:t>(</w:t>
+      </w:r>
+      <w:proofErr w:type="gramStart"/>
+      <w:r>
+        <w:t>click</w:t>
+      </w:r>
+      <w:proofErr w:type="gramEnd"/>
+      <w:r>
+        <w:t xml:space="preserve"> for </w:t>
+      </w:r>
+      <w:r>
+        <w:t xml:space="preserve">test + </w:t>
+      </w:r>
+      <w:r>
+        <w:t>index)</w:t>
+      </w:r>
+    </w:p>
+    <w:p>
+      <w:r>
+        <w:t xml:space="preserve">To make our jobs easier, we’ll want </w:t>
+      </w:r>
+      <w:r>
+        <w:t>some sort of</w:t>
+      </w:r>
+      <w:r>
+        <w:t xml:space="preserve"> list or</w:t>
+      </w:r>
+      <w:r>
+        <w:t xml:space="preserve"> index of all of the pre-staged data entry forms that are in </w:t>
+      </w:r>
+      <w:r>
+        <w:t xml:space="preserve">the </w:t>
+      </w:r>
+      <w:r>
+        <w:t>test database</w:t>
+      </w:r>
+      <w:r>
+        <w:t xml:space="preserve"> so that programmers can easily locate a suitable record from that index</w:t>
+      </w:r>
+      <w:r>
+        <w:t xml:space="preserve">. </w:t>
+      </w:r>
+      <w:r>
+        <w:t xml:space="preserve">And in </w:t>
+      </w:r>
+      <w:r>
+        <w:t>the beginning, when</w:t>
+      </w:r>
+      <w:r>
+        <w:t xml:space="preserve"> the system doesn’t have many features,</w:t>
+      </w:r>
+      <w:r>
+        <w:t xml:space="preserve"> the list of pre-staged data </w:t>
+      </w:r>
+      <w:r>
+        <w:t>will be small</w:t>
+      </w:r>
+      <w:r>
+        <w:t xml:space="preserve">. </w:t>
+      </w:r>
+    </w:p>
+    <w:p>
+      <w:r>
+        <w:t xml:space="preserve">In this example there’s a list of constants, each representing the ID of an existing record with some defining characteristic. If I want a form that collects a fee then I can load this one, if I want a form that has a multi-tabbed UI then I load this one, and if I want a form that </w:t>
+      </w:r>
+      <w:r>
+        <w:t>requires manual review or audit then I can load this one. Simple enough.</w:t>
+      </w:r>
+    </w:p>
+    <w:p>
+      <w:r>
+        <w:t>(</w:t>
+      </w:r>
+      <w:proofErr w:type="gramStart"/>
+      <w:r>
+        <w:t>click</w:t>
+      </w:r>
+      <w:proofErr w:type="gramEnd"/>
+      <w:r>
+        <w:t xml:space="preserve"> for expanded index)</w:t>
+      </w:r>
+    </w:p>
+    <w:p>
+      <w:r>
         <w:lastRenderedPageBreak/>
-        <w:t>Let’s say we decide to render a pre-existing form.</w:t>
-      </w:r>
-      <w:r>
-        <w:t xml:space="preserve"> That will make our test very easy to write because there’s little to no setup cost</w:t>
-      </w:r>
-      <w:r>
-        <w:t xml:space="preserve"> because the data already exists</w:t>
-      </w:r>
-      <w:r>
-        <w:t xml:space="preserve">, but </w:t>
-      </w:r>
-      <w:r>
-        <w:t>how does the developer remember which pre-existing data to reference?</w:t>
+        <w:t>But t</w:t>
+      </w:r>
+      <w:r>
+        <w:t xml:space="preserve">hings </w:t>
+      </w:r>
+      <w:r>
+        <w:t xml:space="preserve">rarely </w:t>
+      </w:r>
+      <w:r>
+        <w:t xml:space="preserve">stay that simple. Over time, that list is going to grow. </w:t>
+      </w:r>
+      <w:r>
+        <w:t>Now w</w:t>
+      </w:r>
+      <w:r>
+        <w:t xml:space="preserve">e have a form that collects a fee on a single-tabbed UI, one that collects a fee on a multi-tabbed UI, one that collects a fee and requires an audit, </w:t>
+      </w:r>
+      <w:r>
+        <w:t xml:space="preserve">one where the user can upload a single file, and one where the user can upload multiple files. </w:t>
+      </w:r>
+    </w:p>
+    <w:p>
+      <w:r>
+        <w:t xml:space="preserve">I made all these things up </w:t>
+      </w:r>
+      <w:r>
+        <w:t xml:space="preserve">for this example, but the need to highly specify the </w:t>
+      </w:r>
+      <w:r>
+        <w:t xml:space="preserve">data </w:t>
+      </w:r>
+      <w:r>
+        <w:t xml:space="preserve">context </w:t>
+      </w:r>
+      <w:r>
+        <w:t xml:space="preserve">for a test </w:t>
+      </w:r>
+      <w:r>
+        <w:t xml:space="preserve">is quite common in a complex system, and the </w:t>
+      </w:r>
+      <w:r>
+        <w:t>more “pre-</w:t>
+      </w:r>
+      <w:r>
+        <w:t>existing</w:t>
+      </w:r>
+      <w:r>
+        <w:t xml:space="preserve"> special cases” that you create, the harder it will become to manage and pick between them. </w:t>
+      </w:r>
+    </w:p>
+    <w:p>
+      <w:r>
+        <w:t>And w</w:t>
+      </w:r>
+      <w:r>
+        <w:t xml:space="preserve">hat happens when </w:t>
+      </w:r>
+      <w:r>
+        <w:t xml:space="preserve">we have a test that </w:t>
+      </w:r>
+      <w:r>
+        <w:t xml:space="preserve">needs to collect a fee, </w:t>
+      </w:r>
+      <w:r>
+        <w:t>AND accept a file upload, AND utilize a multi-tabbed UI? None of the pre-</w:t>
+      </w:r>
+      <w:r>
+        <w:t>existing</w:t>
+      </w:r>
+      <w:r>
+        <w:t xml:space="preserve"> data provides that exact setup.</w:t>
+      </w:r>
+    </w:p>
+    <w:p>
+      <w:r>
+        <w:t xml:space="preserve">We </w:t>
+      </w:r>
+      <w:r>
+        <w:t>could</w:t>
+      </w:r>
+      <w:r>
+        <w:t xml:space="preserve"> go into the test database and create a new data entry form matching our requirements and add it to this list. But </w:t>
+      </w:r>
+      <w:r>
+        <w:t xml:space="preserve">that effort has a cost to it. Someone has to load up the current test database, </w:t>
+      </w:r>
+      <w:r>
+        <w:t xml:space="preserve">create the new </w:t>
+      </w:r>
+      <w:r>
+        <w:t xml:space="preserve">data, and then update the snapshot or backup file in source control so that it’s available to other team members. </w:t>
+      </w:r>
+      <w:r>
+        <w:t>That’s painful</w:t>
+      </w:r>
+      <w:r>
+        <w:t xml:space="preserve"> and time consuming, and the whole point of using pre-</w:t>
+      </w:r>
+      <w:r>
+        <w:t>existing</w:t>
+      </w:r>
+      <w:r>
+        <w:t xml:space="preserve"> data was to </w:t>
+      </w:r>
+      <w:r>
+        <w:rPr>
+          <w:i/>
+        </w:rPr>
+        <w:t xml:space="preserve">avoid </w:t>
+      </w:r>
+      <w:r>
+        <w:t>costly data setup.</w:t>
       </w:r>
     </w:p>
     <w:p>
@@ -3999,65 +3860,64 @@
       </w:r>
       <w:proofErr w:type="gramEnd"/>
       <w:r>
-        <w:t xml:space="preserve"> for </w:t>
-      </w:r>
-      <w:r>
-        <w:t xml:space="preserve">test + </w:t>
-      </w:r>
-      <w:r>
-        <w:t>index)</w:t>
-      </w:r>
-    </w:p>
-    <w:p>
-      <w:r>
-        <w:t xml:space="preserve">To make our jobs easier, we’ll want </w:t>
-      </w:r>
-      <w:r>
-        <w:t>some sort of</w:t>
-      </w:r>
-      <w:r>
-        <w:t xml:space="preserve"> list or</w:t>
-      </w:r>
-      <w:r>
-        <w:t xml:space="preserve"> index of all of the pre-staged data entry forms that are in </w:t>
-      </w:r>
-      <w:r>
-        <w:t xml:space="preserve">the </w:t>
-      </w:r>
-      <w:r>
-        <w:t>test database</w:t>
-      </w:r>
-      <w:r>
-        <w:t xml:space="preserve"> so that programmers can easily locate a suitable record from that index</w:t>
-      </w:r>
-      <w:r>
-        <w:t xml:space="preserve">. </w:t>
-      </w:r>
-      <w:r>
-        <w:t xml:space="preserve">And in </w:t>
-      </w:r>
-      <w:r>
-        <w:t>the beginning, when</w:t>
-      </w:r>
-      <w:r>
-        <w:t xml:space="preserve"> the system doesn’t have many features,</w:t>
-      </w:r>
-      <w:r>
-        <w:t xml:space="preserve"> the list of pre-staged data </w:t>
-      </w:r>
-      <w:r>
-        <w:t>will be small</w:t>
-      </w:r>
-      <w:r>
-        <w:t xml:space="preserve">. </w:t>
-      </w:r>
-    </w:p>
-    <w:p>
-      <w:r>
-        <w:t xml:space="preserve">In this example there’s a list of constants, each representing the ID of an existing record with some defining characteristic. If I want a form that collects a fee then I can load this one, if I want a form that has a multi-tabbed UI then I load this one, and if I want a form that </w:t>
-      </w:r>
-      <w:r>
-        <w:t>requires manual review or audit then I can load this one. Simple enough.</w:t>
+        <w:t xml:space="preserve"> for load-edit-modify)</w:t>
+      </w:r>
+    </w:p>
+    <w:p>
+      <w:r>
+        <w:t xml:space="preserve">We </w:t>
+      </w:r>
+      <w:r>
+        <w:t xml:space="preserve">could also start with one of the existing </w:t>
+      </w:r>
+      <w:r>
+        <w:t>records, but modify it to fit o</w:t>
+      </w:r>
+      <w:r>
+        <w:t xml:space="preserve">ur needs. </w:t>
+      </w:r>
+    </w:p>
+    <w:p>
+      <w:r>
+        <w:t xml:space="preserve">For example, we could write a bit of SQL that takes an existing record with </w:t>
+      </w:r>
+      <w:r>
+        <w:rPr>
+          <w:i/>
+        </w:rPr>
+        <w:t xml:space="preserve">some </w:t>
+      </w:r>
+      <w:r>
+        <w:t>of the characteristics we need</w:t>
+      </w:r>
+      <w:r>
+        <w:t xml:space="preserve">, </w:t>
+      </w:r>
+      <w:r>
+        <w:t xml:space="preserve">modify the other properties </w:t>
+      </w:r>
+      <w:r>
+        <w:t>as needed, and then continue with the test.</w:t>
+      </w:r>
+    </w:p>
+    <w:p>
+      <w:r>
+        <w:t>This helps reduce the number of permutations of pre-existing data</w:t>
+      </w:r>
+      <w:r>
+        <w:t xml:space="preserve"> but it’s a really bad idea in practice because now you have tests that are essentially making permanent changes to shared global data, and that’s bad. This</w:t>
+      </w:r>
+      <w:r>
+        <w:t xml:space="preserve"> </w:t>
+      </w:r>
+      <w:r>
+        <w:t xml:space="preserve">makes the tests hard to understand, because you never really know exactly what state the test data will be in when the test runs, </w:t>
+      </w:r>
+      <w:r>
+        <w:t>and</w:t>
+      </w:r>
+      <w:r>
+        <w:t xml:space="preserve"> harder to troubleshoot. You might have a test that fails when you run the whole suite, but then when you run that test in isolation it works fine.</w:t>
       </w:r>
     </w:p>
     <w:p>
@@ -4070,211 +3930,11 @@
       </w:r>
       <w:proofErr w:type="gramEnd"/>
       <w:r>
-        <w:t xml:space="preserve"> for expanded index)</w:t>
-      </w:r>
-    </w:p>
-    <w:p>
-      <w:r>
-        <w:t>But t</w:t>
-      </w:r>
-      <w:r>
-        <w:t xml:space="preserve">hings </w:t>
-      </w:r>
-      <w:r>
-        <w:t xml:space="preserve">rarely </w:t>
-      </w:r>
-      <w:r>
-        <w:t xml:space="preserve">stay that simple. Over time, that list is going to grow. </w:t>
-      </w:r>
-      <w:r>
-        <w:t>Now w</w:t>
-      </w:r>
-      <w:r>
-        <w:t xml:space="preserve">e have a form that collects a fee on a single-tabbed UI, one that collects a fee on a multi-tabbed UI, one that collects a fee and requires an audit, </w:t>
-      </w:r>
-      <w:r>
-        <w:t xml:space="preserve">one where the user can upload a single file, and one where the user can upload multiple files. </w:t>
-      </w:r>
-    </w:p>
-    <w:p>
-      <w:r>
-        <w:t xml:space="preserve">I made all these things up </w:t>
-      </w:r>
-      <w:r>
-        <w:t xml:space="preserve">for this example, but the need to highly specify the </w:t>
-      </w:r>
-      <w:r>
-        <w:t xml:space="preserve">data </w:t>
-      </w:r>
-      <w:r>
-        <w:t xml:space="preserve">context </w:t>
-      </w:r>
-      <w:r>
-        <w:t xml:space="preserve">for a test </w:t>
-      </w:r>
-      <w:r>
-        <w:t xml:space="preserve">is quite common in a complex system, and the </w:t>
-      </w:r>
-      <w:r>
-        <w:t>more “pre-</w:t>
-      </w:r>
-      <w:r>
-        <w:t>existing</w:t>
-      </w:r>
-      <w:r>
-        <w:t xml:space="preserve"> special cases” that you create, the harder it will become to manage and pick between them. </w:t>
-      </w:r>
-    </w:p>
-    <w:p>
-      <w:r>
-        <w:t>And w</w:t>
-      </w:r>
-      <w:r>
-        <w:t xml:space="preserve">hat happens when </w:t>
-      </w:r>
-      <w:r>
-        <w:t xml:space="preserve">we have a test that </w:t>
-      </w:r>
-      <w:r>
-        <w:t xml:space="preserve">needs to collect a fee, </w:t>
-      </w:r>
-      <w:r>
-        <w:t>AND accept a file upload, AND utilize a multi-tabbed UI? None of the pre-</w:t>
-      </w:r>
-      <w:r>
-        <w:t>existing</w:t>
-      </w:r>
-      <w:r>
-        <w:t xml:space="preserve"> data provides that exact setup.</w:t>
-      </w:r>
-    </w:p>
-    <w:p>
-      <w:r>
-        <w:t xml:space="preserve">We </w:t>
-      </w:r>
-      <w:r>
-        <w:t>could</w:t>
-      </w:r>
-      <w:r>
-        <w:t xml:space="preserve"> go into the test database and create a new data entry form matching our requirements and add it to this list. But </w:t>
-      </w:r>
-      <w:r>
-        <w:t xml:space="preserve">that effort has a cost to it. Someone has to load up the current test database, </w:t>
-      </w:r>
-      <w:r>
-        <w:t xml:space="preserve">create the new </w:t>
-      </w:r>
-      <w:r>
-        <w:t xml:space="preserve">data, and then update the snapshot or backup file in source control so that it’s available to other team members. </w:t>
-      </w:r>
-      <w:r>
-        <w:t>That’s painful</w:t>
-      </w:r>
-      <w:r>
-        <w:t xml:space="preserve"> and time consuming, and the whole point of using pre-</w:t>
-      </w:r>
-      <w:r>
-        <w:t>existing</w:t>
-      </w:r>
-      <w:r>
-        <w:t xml:space="preserve"> data was to </w:t>
-      </w:r>
-      <w:r>
-        <w:rPr>
-          <w:i/>
-        </w:rPr>
-        <w:t xml:space="preserve">avoid </w:t>
-      </w:r>
-      <w:r>
-        <w:t>costly data setup.</w:t>
-      </w:r>
-    </w:p>
-    <w:p>
-      <w:r>
-        <w:t>(</w:t>
-      </w:r>
-      <w:proofErr w:type="gramStart"/>
-      <w:r>
-        <w:t>click</w:t>
-      </w:r>
-      <w:proofErr w:type="gramEnd"/>
-      <w:r>
-        <w:t xml:space="preserve"> for load-edit-modify)</w:t>
-      </w:r>
-    </w:p>
-    <w:p>
-      <w:r>
-        <w:t xml:space="preserve">We </w:t>
-      </w:r>
-      <w:r>
-        <w:t xml:space="preserve">could also start with one of the existing </w:t>
-      </w:r>
-      <w:r>
-        <w:t>records, but modify it to fit o</w:t>
-      </w:r>
-      <w:r>
-        <w:t xml:space="preserve">ur needs. </w:t>
-      </w:r>
-    </w:p>
-    <w:p>
-      <w:r>
-        <w:t xml:space="preserve">For example, we could write a bit of SQL that takes an existing record with </w:t>
-      </w:r>
-      <w:r>
-        <w:rPr>
-          <w:i/>
-        </w:rPr>
-        <w:t xml:space="preserve">some </w:t>
-      </w:r>
-      <w:r>
-        <w:t>of the characteristics we need</w:t>
-      </w:r>
-      <w:r>
-        <w:t xml:space="preserve">, </w:t>
-      </w:r>
-      <w:r>
-        <w:t xml:space="preserve">modify the other properties </w:t>
-      </w:r>
-      <w:r>
-        <w:t>as needed, and then continue with the test.</w:t>
-      </w:r>
-    </w:p>
-    <w:p>
-      <w:r>
-        <w:t>This helps reduce the number of permutations of pre-existing data</w:t>
-      </w:r>
-      <w:r>
-        <w:t xml:space="preserve"> but it’s a really bad idea in practice because now you have tests that are essentially making permanent changes to shared global data, and that’s bad. This</w:t>
-      </w:r>
-      <w:r>
-        <w:t xml:space="preserve"> </w:t>
-      </w:r>
-      <w:r>
-        <w:t xml:space="preserve">makes the tests hard to understand, because you never really know exactly what state the test data will be in when the test runs, </w:t>
-      </w:r>
-      <w:r>
-        <w:t>and</w:t>
-      </w:r>
-      <w:r>
-        <w:t xml:space="preserve"> harder to troubleshoot. You might have a test that fails when you run the whole suite, but then when you run that test in isolation it works fine.</w:t>
-      </w:r>
-    </w:p>
-    <w:p>
-      <w:r>
-        <w:t>(</w:t>
-      </w:r>
-      <w:proofErr w:type="gramStart"/>
-      <w:r>
-        <w:t>click</w:t>
-      </w:r>
-      <w:proofErr w:type="gramEnd"/>
-      <w:r>
         <w:t xml:space="preserve"> for “last resort”)</w:t>
       </w:r>
     </w:p>
     <w:p>
       <w:r>
-        <w:lastRenderedPageBreak/>
         <w:t>In general, I am not a fan of this approach. I think it seems easy and simple at first, but it comes with lots of hidden costs and complexit</w:t>
       </w:r>
       <w:r>
@@ -4386,7 +4046,11 @@
         <w:t>as is necessary to avoid the difficult part of creating data on the fly. For instance, going back to those data e</w:t>
       </w:r>
       <w:r>
-        <w:t xml:space="preserve">ntry forms in my system, </w:t>
+        <w:t xml:space="preserve">ntry </w:t>
+      </w:r>
+      <w:r>
+        <w:lastRenderedPageBreak/>
+        <w:t xml:space="preserve">forms in my system, </w:t>
       </w:r>
       <w:r>
         <w:t xml:space="preserve">creating the base form takes a lot of stuff, but configuring the specific fields on a form is fairly simple. So rather than have a large number of highly specialized pre-existing forms in the system, we just have one or two that are designed to be augmented by individual tests. </w:t>
@@ -4608,80 +4272,80 @@
     </w:p>
     <w:p>
       <w:r>
+        <w:t xml:space="preserve">Let’s go back to that pretend test we’re trying to write, and instead of using pre-existing data, let’s have the test create </w:t>
+      </w:r>
+      <w:r>
+        <w:t>the data that it needs on the fly.</w:t>
+      </w:r>
+    </w:p>
+    <w:p>
+      <w:pPr>
+        <w:rPr>
+          <w:b/>
+        </w:rPr>
+      </w:pPr>
+      <w:r>
+        <w:t>The primary benefits of this approach are that (1) each test is totally independent of the others, and (2) tests are easier to read and maintain because all of the test context is described in the body of the test; there’s no global state that we’re making assumptions about.</w:t>
+      </w:r>
+      <w:r>
+        <w:t xml:space="preserve"> </w:t>
+      </w:r>
+    </w:p>
+    <w:p>
+      <w:r>
+        <w:t xml:space="preserve">The drawbacks here are equally significant. One issue is that every test that creates its own test data will leave behind permanent remnants after each test run. Depending on how much data is being created, </w:t>
+      </w:r>
+      <w:r>
+        <w:t>that might be a problem</w:t>
+      </w:r>
+      <w:r>
+        <w:t>. We tend to run our automated tests against the same local databases that we use for manual testing and we really don’t like seeing them fill up with reams and reams of junk data. Our data and integration tests get around this by wrapping each test in a database transaction that gets automatically rolled back to revert its changes, but there’s no easy way to do that with a UI test.</w:t>
+      </w:r>
+    </w:p>
+    <w:p>
+      <w:r>
+        <w:t>(</w:t>
+      </w:r>
+      <w:proofErr w:type="gramStart"/>
+      <w:r>
+        <w:t>click</w:t>
+      </w:r>
+      <w:proofErr w:type="gramEnd"/>
+      <w:r>
+        <w:t xml:space="preserve"> for difficult </w:t>
+      </w:r>
+      <w:proofErr w:type="spellStart"/>
+      <w:r>
+        <w:t>ctor</w:t>
+      </w:r>
+      <w:proofErr w:type="spellEnd"/>
+      <w:r>
+        <w:t>)</w:t>
+      </w:r>
+    </w:p>
+    <w:p>
+      <w:r>
+        <w:t xml:space="preserve">Another issue is that creating test data in the body of each test might be very difficult. </w:t>
+      </w:r>
+      <w:r>
+        <w:t xml:space="preserve">If I made this sample code a little more realistic, then </w:t>
+      </w:r>
+      <w:r>
+        <w:t xml:space="preserve">creating a data entry form </w:t>
+      </w:r>
+      <w:r>
+        <w:t xml:space="preserve">would </w:t>
+      </w:r>
+      <w:r>
+        <w:t xml:space="preserve">require </w:t>
+      </w:r>
+      <w:r>
+        <w:t>this thing called a Credential as well as the Member that owns it.</w:t>
+      </w:r>
+    </w:p>
+    <w:p>
+      <w:r>
         <w:lastRenderedPageBreak/>
-        <w:t xml:space="preserve">Let’s go back to that pretend test we’re trying to write, and instead of using pre-existing data, let’s have the test create </w:t>
-      </w:r>
-      <w:r>
-        <w:t>the data that it needs on the fly.</w:t>
-      </w:r>
-    </w:p>
-    <w:p>
-      <w:pPr>
-        <w:rPr>
-          <w:b/>
-        </w:rPr>
-      </w:pPr>
-      <w:r>
-        <w:t>The primary benefits of this approach are that (1) each test is totally independent of the others, and (2) tests are easier to read and maintain because all of the test context is described in the body of the test; there’s no global state that we’re making assumptions about.</w:t>
-      </w:r>
-      <w:r>
-        <w:t xml:space="preserve"> </w:t>
-      </w:r>
-    </w:p>
-    <w:p>
-      <w:r>
-        <w:t xml:space="preserve">The drawbacks here are equally significant. One issue is that every test that creates its own test data will leave behind permanent remnants after each test run. Depending on how much data is being created, </w:t>
-      </w:r>
-      <w:r>
-        <w:t>that might be a problem</w:t>
-      </w:r>
-      <w:r>
-        <w:t>. We tend to run our automated tests against the same local databases that we use for manual testing and we really don’t like seeing them fill up with reams and reams of junk data. Our data and integration tests get around this by wrapping each test in a database transaction that gets automatically rolled back to revert its changes, but there’s no easy way to do that with a UI test.</w:t>
-      </w:r>
-    </w:p>
-    <w:p>
-      <w:r>
-        <w:t>(</w:t>
-      </w:r>
-      <w:proofErr w:type="gramStart"/>
-      <w:r>
-        <w:t>click</w:t>
-      </w:r>
-      <w:proofErr w:type="gramEnd"/>
-      <w:r>
-        <w:t xml:space="preserve"> for difficult </w:t>
-      </w:r>
-      <w:proofErr w:type="spellStart"/>
-      <w:r>
-        <w:t>ctor</w:t>
-      </w:r>
-      <w:proofErr w:type="spellEnd"/>
-      <w:r>
-        <w:t>)</w:t>
-      </w:r>
-    </w:p>
-    <w:p>
-      <w:r>
-        <w:t xml:space="preserve">Another issue is that creating test data in the body of each test might be very difficult. </w:t>
-      </w:r>
-      <w:r>
-        <w:t xml:space="preserve">If I made this sample code a little more realistic, then </w:t>
-      </w:r>
-      <w:r>
-        <w:t xml:space="preserve">creating a data entry form </w:t>
-      </w:r>
-      <w:r>
-        <w:t xml:space="preserve">would </w:t>
-      </w:r>
-      <w:r>
-        <w:t xml:space="preserve">require </w:t>
-      </w:r>
-      <w:r>
-        <w:t>this thing called a Credential as well as the Member that owns it.</w:t>
-      </w:r>
-    </w:p>
-    <w:p>
-      <w:r>
         <w:t>(</w:t>
       </w:r>
       <w:proofErr w:type="gramStart"/>
@@ -4877,7 +4541,6 @@
         </w:numPr>
       </w:pPr>
       <w:r>
-        <w:lastRenderedPageBreak/>
         <w:t>The create method exposes every piece of data that can be customized as an optional argument</w:t>
       </w:r>
       <w:r>
@@ -5022,6 +4685,7 @@
     </w:p>
     <w:p>
       <w:r>
+        <w:lastRenderedPageBreak/>
         <w:t xml:space="preserve">This isn’t the </w:t>
       </w:r>
       <w:r>
@@ -5169,62 +4833,62 @@
     </w:p>
     <w:p>
       <w:r>
+        <w:t xml:space="preserve">To summarize, using existing data can make individual tests easier to write, as long as the data you want to use already exists in your test database, but it can make tests harder to maintain over time. Staging the data in the first place can be a pain, and it can be really difficult to manage and classify all of those existing entities in a usable way. And if your tests need to </w:t>
+      </w:r>
+      <w:r>
+        <w:rPr>
+          <w:i/>
+        </w:rPr>
+        <w:t xml:space="preserve">modify </w:t>
+      </w:r>
+      <w:r>
+        <w:t>data then you run the risk that one test changes data that could impact another test.</w:t>
+      </w:r>
+    </w:p>
+    <w:p>
+      <w:r>
+        <w:t xml:space="preserve">Writing each test to create its own test data is </w:t>
+      </w:r>
+      <w:r>
+        <w:rPr>
+          <w:i/>
+        </w:rPr>
+        <w:t xml:space="preserve">usually </w:t>
+      </w:r>
+      <w:r>
+        <w:t xml:space="preserve">the better approach. It makes the tests easier to read and understand and avoids all the headaches of global data, but it can also make tests harder to write </w:t>
+      </w:r>
+      <w:r>
+        <w:t xml:space="preserve">if you have a large or complex object graph. Also, </w:t>
+      </w:r>
+      <w:r>
+        <w:t>every time you run the test suite you’ll end up with a ream of newly created junk data in the database. To mitigate those issues, invest in a library of data creation helpers to simplify the test authoring and invest in some tools or utilities that can easily restore the database to a known clean state on demand.</w:t>
+      </w:r>
+    </w:p>
+    <w:p>
+      <w:r>
+        <w:t xml:space="preserve">For example, we have a single command line utility that we can execute that will delete our local database, restore it from the most recent snapshot in source control, and then re-apply any </w:t>
+      </w:r>
+      <w:r>
+        <w:t>migration scripts from the local working copy. That allows us to quickly and easily discard all of that junk data and get back to a clean state.</w:t>
+      </w:r>
+    </w:p>
+    <w:p>
+      <w:r>
+        <w:t>Those helpers and automation scripts aren’t free and may take a little bit of effort, but they are crucial to making this approach succeed over time.</w:t>
+      </w:r>
+    </w:p>
+    <w:p>
+      <w:pPr>
+        <w:rPr>
+          <w:u w:val="single"/>
+        </w:rPr>
+      </w:pPr>
+      <w:r>
+        <w:rPr>
+          <w:u w:val="single"/>
+        </w:rPr>
         <w:lastRenderedPageBreak/>
-        <w:t xml:space="preserve">To summarize, using existing data can make individual tests easier to write, as long as the data you want to use already exists in your test database, but it can make tests harder to maintain over time. Staging the data in the first place can be a pain, and it can be really difficult to manage and classify all of those existing entities in a usable way. And if your tests need to </w:t>
-      </w:r>
-      <w:r>
-        <w:rPr>
-          <w:i/>
-        </w:rPr>
-        <w:t xml:space="preserve">modify </w:t>
-      </w:r>
-      <w:r>
-        <w:t>data then you run the risk that one test changes data that could impact another test.</w:t>
-      </w:r>
-    </w:p>
-    <w:p>
-      <w:r>
-        <w:t xml:space="preserve">Writing each test to create its own test data is </w:t>
-      </w:r>
-      <w:r>
-        <w:rPr>
-          <w:i/>
-        </w:rPr>
-        <w:t xml:space="preserve">usually </w:t>
-      </w:r>
-      <w:r>
-        <w:t xml:space="preserve">the better approach. It makes the tests easier to read and understand and avoids all the headaches of global data, but it can also make tests harder to write </w:t>
-      </w:r>
-      <w:r>
-        <w:t xml:space="preserve">if you have a large or complex object graph. Also, </w:t>
-      </w:r>
-      <w:r>
-        <w:t>every time you run the test suite you’ll end up with a ream of newly created junk data in the database. To mitigate those issues, invest in a library of data creation helpers to simplify the test authoring and invest in some tools or utilities that can easily restore the database to a known clean state on demand.</w:t>
-      </w:r>
-    </w:p>
-    <w:p>
-      <w:r>
-        <w:t xml:space="preserve">For example, we have a single command line utility that we can execute that will delete our local database, restore it from the most recent snapshot in source control, and then re-apply any </w:t>
-      </w:r>
-      <w:r>
-        <w:t>migration scripts from the local working copy. That allows us to quickly and easily discard all of that junk data and get back to a clean state.</w:t>
-      </w:r>
-    </w:p>
-    <w:p>
-      <w:r>
-        <w:t>Those helpers and automation scripts aren’t free and may take a little bit of effort, but they are crucial to making this approach succeed over time.</w:t>
-      </w:r>
-    </w:p>
-    <w:p>
-      <w:pPr>
-        <w:rPr>
-          <w:u w:val="single"/>
-        </w:rPr>
-      </w:pPr>
-      <w:r>
-        <w:rPr>
-          <w:u w:val="single"/>
-        </w:rPr>
         <w:t>(</w:t>
       </w:r>
       <w:proofErr w:type="gramStart"/>
@@ -5405,167 +5069,315 @@
     </w:p>
     <w:p>
       <w:r>
+        <w:t>(</w:t>
+      </w:r>
+      <w:proofErr w:type="gramStart"/>
+      <w:r>
+        <w:t>click</w:t>
+      </w:r>
+      <w:proofErr w:type="gramEnd"/>
+      <w:r>
+        <w:t>)</w:t>
+      </w:r>
+    </w:p>
+    <w:p>
+      <w:pPr>
+        <w:rPr>
+          <w:b/>
+        </w:rPr>
+      </w:pPr>
+      <w:r>
+        <w:t>And then later you add a new property to Widgets called “</w:t>
+      </w:r>
+      <w:r>
+        <w:t>Widget Type</w:t>
+      </w:r>
+      <w:r>
+        <w:t xml:space="preserve">”, and this property has some major impact on </w:t>
+      </w:r>
+      <w:r>
+        <w:t>the UI</w:t>
+      </w:r>
+      <w:r>
+        <w:t xml:space="preserve">. So then you modify the Create test so that it creates a Widget </w:t>
+      </w:r>
+      <w:r>
+        <w:t xml:space="preserve">of Type 1. After the test that uses the Type 1 widget you insert a new test that </w:t>
+      </w:r>
+      <w:r>
+        <w:rPr>
+          <w:i/>
+        </w:rPr>
+        <w:t xml:space="preserve">modifies </w:t>
+      </w:r>
+      <w:r>
+        <w:t xml:space="preserve">the Widget and changes it to Type 2, and then uses the Type 2 widget in the app. And then </w:t>
+      </w:r>
+      <w:r>
+        <w:t>you still end with the Delete.</w:t>
+      </w:r>
+      <w:r>
+        <w:t xml:space="preserve"> </w:t>
+      </w:r>
+    </w:p>
+    <w:p>
+      <w:r>
+        <w:t xml:space="preserve">In terms of overall test coverage </w:t>
+      </w:r>
+      <w:r>
+        <w:t xml:space="preserve">this is pretty </w:t>
+      </w:r>
+      <w:r>
+        <w:t xml:space="preserve">good, but </w:t>
+      </w:r>
+      <w:r>
+        <w:t xml:space="preserve">it’s no </w:t>
+      </w:r>
+      <w:r>
+        <w:t>longer a nice, neat little package. And if we keep following this pattern as we add more and more features it very quickly becomes a brittle, hard to maintain ball of mud.</w:t>
+      </w:r>
+    </w:p>
+    <w:p>
+      <w:r>
+        <w:t>(</w:t>
+      </w:r>
+      <w:proofErr w:type="gramStart"/>
+      <w:r>
+        <w:t>click</w:t>
+      </w:r>
+      <w:proofErr w:type="gramEnd"/>
+      <w:r>
+        <w:t xml:space="preserve"> for issue 1)</w:t>
+      </w:r>
+    </w:p>
+    <w:p>
+      <w:r>
+        <w:t xml:space="preserve">Tests written like this are hard to understand </w:t>
+      </w:r>
+      <w:r>
+        <w:t xml:space="preserve">because the only way to understand the starting point for one test is to understand the cumulative effect of all the tests that came before it. </w:t>
+      </w:r>
+    </w:p>
+    <w:p>
+      <w:r>
+        <w:t>(</w:t>
+      </w:r>
+      <w:proofErr w:type="gramStart"/>
+      <w:r>
+        <w:t>click</w:t>
+      </w:r>
+      <w:proofErr w:type="gramEnd"/>
+      <w:r>
+        <w:t xml:space="preserve"> for issue 2)</w:t>
+      </w:r>
+    </w:p>
+    <w:p>
+      <w:r>
+        <w:t>If any of these tests fails for any reason, every test that runs after it could fail as well. This sort of coupling between tests makes the suite as a whole much harder to maintain.</w:t>
+      </w:r>
+    </w:p>
+    <w:p>
+      <w:r>
+        <w:t>(</w:t>
+      </w:r>
+      <w:proofErr w:type="gramStart"/>
+      <w:r>
+        <w:t>click</w:t>
+      </w:r>
+      <w:proofErr w:type="gramEnd"/>
+      <w:r>
+        <w:t xml:space="preserve"> for issue 3)</w:t>
+      </w:r>
+    </w:p>
+    <w:p>
+      <w:r>
         <w:lastRenderedPageBreak/>
+        <w:t>T</w:t>
+      </w:r>
+      <w:r>
+        <w:t xml:space="preserve">his </w:t>
+      </w:r>
+      <w:r>
+        <w:t xml:space="preserve">approach also </w:t>
+      </w:r>
+      <w:r>
+        <w:t>prevents you from running your tests individually. UI tests are slow and you</w:t>
+      </w:r>
+      <w:r>
+        <w:t xml:space="preserve"> </w:t>
+      </w:r>
+      <w:r>
+        <w:rPr>
+          <w:i/>
+        </w:rPr>
+        <w:t>will</w:t>
+      </w:r>
+      <w:r>
+        <w:t xml:space="preserve"> </w:t>
+      </w:r>
+      <w:r>
+        <w:t xml:space="preserve">find yourself wanting to run a smaller subset of them in order to shorten the feedback cycle. But </w:t>
+      </w:r>
+      <w:r>
+        <w:t>if you’ve written your tests like this, then your only real option is to run them as a group.</w:t>
+      </w:r>
+    </w:p>
+    <w:p>
+      <w:r>
+        <w:t>My advice is that you should never chain feature level tests together. If you want to do an end-to-end scenario test that covers a multi-page use case, that’s great! But do it as a single, self-contained test, and use it only to validate that end to scenario; you should still go ahead and create individual, self-contained feature tests that cover all the different steps along the way.</w:t>
+      </w:r>
+    </w:p>
+    <w:p>
+      <w:r>
+        <w:t>.</w:t>
+      </w:r>
+    </w:p>
+    <w:p>
+      <w:r>
+        <w:rPr>
+          <w:u w:val="single"/>
+        </w:rPr>
+        <w:t xml:space="preserve"> </w:t>
+      </w:r>
+      <w:r>
+        <w:rPr>
+          <w:u w:val="single"/>
+        </w:rPr>
         <w:t>(</w:t>
       </w:r>
       <w:proofErr w:type="gramStart"/>
       <w:r>
+        <w:rPr>
+          <w:u w:val="single"/>
+        </w:rPr>
         <w:t>click</w:t>
       </w:r>
       <w:proofErr w:type="gramEnd"/>
       <w:r>
-        <w:t>)</w:t>
-      </w:r>
-    </w:p>
-    <w:p>
-      <w:pPr>
-        <w:rPr>
-          <w:b/>
-        </w:rPr>
-      </w:pPr>
-      <w:r>
-        <w:t>And then later you add a new property to Widgets called “</w:t>
-      </w:r>
-      <w:r>
-        <w:t>Widget Type</w:t>
-      </w:r>
-      <w:r>
-        <w:t xml:space="preserve">”, and this property has some major impact on </w:t>
-      </w:r>
-      <w:r>
-        <w:t>the UI</w:t>
-      </w:r>
-      <w:r>
-        <w:t xml:space="preserve">. So then you modify the Create test so that it creates a Widget </w:t>
-      </w:r>
-      <w:r>
-        <w:t xml:space="preserve">of Type 1. After the test that uses the Type 1 widget you insert a new test that </w:t>
+        <w:rPr>
+          <w:u w:val="single"/>
+        </w:rPr>
+        <w:t xml:space="preserve"> for CSS classes)</w:t>
+      </w:r>
+    </w:p>
+    <w:p>
+      <w:r>
+        <w:t xml:space="preserve">The second technique I want to talk about has to do with how your UI tests </w:t>
+      </w:r>
+      <w:r>
+        <w:t>interact with the DOM.</w:t>
+      </w:r>
+    </w:p>
+    <w:p>
+      <w:r>
+        <w:t xml:space="preserve">When we first started writing UI tests, people tried to write the test without making any changes to the UI code. When the HTML was complex, and the test needed to be very specific about what is was referencing, we ended up with </w:t>
+      </w:r>
+      <w:proofErr w:type="spellStart"/>
+      <w:r>
+        <w:t>PageObject</w:t>
+      </w:r>
+      <w:proofErr w:type="spellEnd"/>
+      <w:r>
+        <w:t xml:space="preserve"> references </w:t>
+      </w:r>
+      <w:r>
+        <w:t>like this</w:t>
+      </w:r>
+      <w:r>
+        <w:t>.</w:t>
+      </w:r>
+    </w:p>
+    <w:p>
+      <w:r>
+        <w:t>(</w:t>
+      </w:r>
+      <w:proofErr w:type="gramStart"/>
+      <w:r>
+        <w:t>click</w:t>
+      </w:r>
+      <w:proofErr w:type="gramEnd"/>
+      <w:r>
+        <w:t xml:space="preserve"> for ugly CSS)</w:t>
+      </w:r>
+    </w:p>
+    <w:p>
+      <w:r>
+        <w:t xml:space="preserve">This is looking for a link inside of </w:t>
+      </w:r>
+      <w:proofErr w:type="gramStart"/>
+      <w:r>
+        <w:t>a the</w:t>
+      </w:r>
+      <w:proofErr w:type="gramEnd"/>
+      <w:r>
+        <w:t xml:space="preserve"> first span inside of a td that is part of a table row with a specific class.</w:t>
+      </w:r>
+    </w:p>
+    <w:p>
+      <w:r>
+        <w:t xml:space="preserve">Hopefully you can already see why this would be brittle, because even a </w:t>
+      </w:r>
+      <w:r>
+        <w:t>tiny change to the HTML structure</w:t>
+      </w:r>
+      <w:r>
+        <w:t>, such as changing this span to a div,</w:t>
+      </w:r>
+      <w:r>
+        <w:t xml:space="preserve"> could break the test.</w:t>
+      </w:r>
+    </w:p>
+    <w:p>
+      <w:r>
+        <w:t>(</w:t>
+      </w:r>
+      <w:proofErr w:type="gramStart"/>
+      <w:r>
+        <w:t>click</w:t>
+      </w:r>
+      <w:proofErr w:type="gramEnd"/>
+      <w:r>
+        <w:t xml:space="preserve"> for refactored)</w:t>
+      </w:r>
+    </w:p>
+    <w:p>
+      <w:r>
+        <w:t>As a result, we started using UI-test-specific markers which look like this: “selenium-foo-bar” and “data-selenium-</w:t>
+      </w:r>
+      <w:proofErr w:type="spellStart"/>
+      <w:r>
+        <w:t>baz</w:t>
+      </w:r>
+      <w:proofErr w:type="spellEnd"/>
+      <w:r>
+        <w:t xml:space="preserve">=’42’”. </w:t>
+      </w:r>
+    </w:p>
+    <w:p>
+      <w:r>
+        <w:t>The “selenium” prefix means that these CSS classes are not to be used for styling, and the data elements are not to be used in any JavaScript (other than script executed by a UI test). Developers are encouraged to add these markers to a page whenever it simplifies a DOM lookup for a test.</w:t>
+      </w:r>
+    </w:p>
+    <w:p>
+      <w:r>
+        <w:t xml:space="preserve">I’m not saying that we </w:t>
       </w:r>
       <w:r>
         <w:rPr>
           <w:i/>
         </w:rPr>
-        <w:t xml:space="preserve">modifies </w:t>
-      </w:r>
-      <w:r>
-        <w:t xml:space="preserve">the Widget and changes it to Type 2, and then uses the Type 2 widget in the app. And then </w:t>
-      </w:r>
-      <w:r>
-        <w:t>you still end with the Delete.</w:t>
-      </w:r>
-      <w:r>
-        <w:t xml:space="preserve"> </w:t>
-      </w:r>
-    </w:p>
-    <w:p>
-      <w:r>
-        <w:t xml:space="preserve">In terms of overall test coverage </w:t>
-      </w:r>
-      <w:r>
-        <w:t xml:space="preserve">this is pretty </w:t>
-      </w:r>
-      <w:r>
-        <w:t xml:space="preserve">good, but </w:t>
-      </w:r>
-      <w:r>
-        <w:t xml:space="preserve">it’s no </w:t>
-      </w:r>
-      <w:r>
-        <w:t>longer a nice, neat little package. And if we keep following this pattern as we add more and more features it very quickly becomes a brittle, hard to maintain ball of mud.</w:t>
-      </w:r>
-    </w:p>
-    <w:p>
-      <w:r>
-        <w:t>(</w:t>
-      </w:r>
-      <w:proofErr w:type="gramStart"/>
-      <w:r>
-        <w:t>click</w:t>
-      </w:r>
-      <w:proofErr w:type="gramEnd"/>
-      <w:r>
-        <w:t xml:space="preserve"> for issue 1)</w:t>
-      </w:r>
-    </w:p>
-    <w:p>
-      <w:r>
-        <w:t xml:space="preserve">Tests written like this are hard to understand </w:t>
-      </w:r>
-      <w:r>
-        <w:t xml:space="preserve">because the only way to understand the starting point for one test is to understand the cumulative effect of all the tests that came before it. </w:t>
-      </w:r>
-    </w:p>
-    <w:p>
-      <w:r>
-        <w:t>(</w:t>
-      </w:r>
-      <w:proofErr w:type="gramStart"/>
-      <w:r>
-        <w:t>click</w:t>
-      </w:r>
-      <w:proofErr w:type="gramEnd"/>
-      <w:r>
-        <w:t xml:space="preserve"> for issue 2)</w:t>
-      </w:r>
-    </w:p>
-    <w:p>
-      <w:r>
-        <w:t>If any of these tests fails for any reason, every test that runs after it could fail as well. This sort of coupling between tests makes the suite as a whole much harder to maintain.</w:t>
-      </w:r>
-    </w:p>
-    <w:p>
-      <w:r>
-        <w:t>(</w:t>
-      </w:r>
-      <w:proofErr w:type="gramStart"/>
-      <w:r>
-        <w:t>click</w:t>
-      </w:r>
-      <w:proofErr w:type="gramEnd"/>
-      <w:r>
-        <w:t xml:space="preserve"> for issue 3)</w:t>
-      </w:r>
-    </w:p>
-    <w:p>
-      <w:r>
-        <w:t>T</w:t>
-      </w:r>
-      <w:r>
-        <w:t xml:space="preserve">his </w:t>
-      </w:r>
-      <w:r>
-        <w:t xml:space="preserve">approach also </w:t>
-      </w:r>
-      <w:r>
-        <w:t>prevents you from running your tests individually. UI tests are slow and you</w:t>
-      </w:r>
-      <w:r>
-        <w:t xml:space="preserve"> </w:t>
-      </w:r>
-      <w:r>
-        <w:rPr>
-          <w:i/>
-        </w:rPr>
-        <w:t>will</w:t>
-      </w:r>
-      <w:r>
-        <w:t xml:space="preserve"> </w:t>
-      </w:r>
-      <w:r>
-        <w:t xml:space="preserve">find yourself wanting to run a smaller subset of them in order to shorten the feedback cycle. But </w:t>
-      </w:r>
-      <w:r>
-        <w:t>if you’ve written your tests like this, then your only real option is to run them as a group.</w:t>
-      </w:r>
-    </w:p>
-    <w:p>
-      <w:r>
-        <w:t>My advice is that you should never chain feature level tests together. If you want to do an end-to-end scenario test that covers a multi-page use case, that’s great! But do it as a single, self-contained test, and use it only to validate that end to scenario; you should still go ahead and create individual, self-contained feature tests that cover all the different steps along the way.</w:t>
-      </w:r>
-    </w:p>
-    <w:p>
-      <w:r>
-        <w:t>.</w:t>
+        <w:t xml:space="preserve">never </w:t>
+      </w:r>
+      <w:r>
+        <w:t>use normal CSS classes in a test, it just depends on the purpose of the test. If the whole point of the test is to verify that a</w:t>
+      </w:r>
+      <w:r>
+        <w:t>n element with a specific class exists, then obviously you should just test for that class.</w:t>
+      </w:r>
+    </w:p>
+    <w:p>
+      <w:r>
+        <w:t>But if there is no natural CSS class or ID that makes the test easy, then don’t do something fragile like testing a complex dependency chain or searching for a specific piece of text when you could search for one of these markers instead.</w:t>
       </w:r>
     </w:p>
     <w:p>
@@ -5573,170 +5385,22 @@
         <w:rPr>
           <w:u w:val="single"/>
         </w:rPr>
-        <w:t xml:space="preserve"> </w:t>
-      </w:r>
-      <w:r>
-        <w:rPr>
-          <w:u w:val="single"/>
-        </w:rPr>
-        <w:t>(</w:t>
-      </w:r>
-      <w:proofErr w:type="gramStart"/>
-      <w:r>
-        <w:rPr>
-          <w:u w:val="single"/>
-        </w:rPr>
-        <w:t>click</w:t>
-      </w:r>
-      <w:proofErr w:type="gramEnd"/>
-      <w:r>
-        <w:rPr>
-          <w:u w:val="single"/>
-        </w:rPr>
-        <w:t xml:space="preserve"> for CSS classes)</w:t>
-      </w:r>
-    </w:p>
-    <w:p>
-      <w:r>
-        <w:t xml:space="preserve">The second technique I want to talk about has to do with how your UI tests </w:t>
-      </w:r>
-      <w:r>
-        <w:t>interact with the DOM.</w:t>
-      </w:r>
-    </w:p>
-    <w:p>
-      <w:r>
-        <w:t xml:space="preserve">When we first started writing UI tests, people tried to write the test without making any changes to the UI code. When the HTML was complex, and the test needed to be very specific about what is was referencing, we ended up with </w:t>
-      </w:r>
-      <w:proofErr w:type="spellStart"/>
-      <w:r>
-        <w:t>PageObject</w:t>
-      </w:r>
-      <w:proofErr w:type="spellEnd"/>
-      <w:r>
-        <w:t xml:space="preserve"> references </w:t>
-      </w:r>
-      <w:r>
-        <w:t>like this</w:t>
-      </w:r>
-      <w:r>
-        <w:t>.</w:t>
-      </w:r>
-    </w:p>
-    <w:p>
-      <w:r>
-        <w:t>(</w:t>
-      </w:r>
-      <w:proofErr w:type="gramStart"/>
-      <w:r>
-        <w:t>click</w:t>
-      </w:r>
-      <w:proofErr w:type="gramEnd"/>
-      <w:r>
-        <w:t xml:space="preserve"> for ugly CSS)</w:t>
-      </w:r>
-    </w:p>
-    <w:p>
-      <w:r>
-        <w:t xml:space="preserve">This is looking for a link inside of </w:t>
-      </w:r>
-      <w:proofErr w:type="gramStart"/>
-      <w:r>
-        <w:t>a the</w:t>
-      </w:r>
-      <w:proofErr w:type="gramEnd"/>
-      <w:r>
-        <w:t xml:space="preserve"> first span inside of a td that is part of a table row with a specific class.</w:t>
-      </w:r>
-    </w:p>
-    <w:p>
-      <w:r>
-        <w:t xml:space="preserve">Hopefully you can already see why this would be brittle, because even a </w:t>
-      </w:r>
-      <w:r>
-        <w:t>tiny change to the HTML structure</w:t>
-      </w:r>
-      <w:r>
-        <w:t>, such as changing this span to a div,</w:t>
-      </w:r>
-      <w:r>
-        <w:t xml:space="preserve"> could break the test.</w:t>
-      </w:r>
-    </w:p>
-    <w:p>
-      <w:r>
-        <w:t>(</w:t>
-      </w:r>
-      <w:proofErr w:type="gramStart"/>
-      <w:r>
-        <w:t>click</w:t>
-      </w:r>
-      <w:proofErr w:type="gramEnd"/>
-      <w:r>
-        <w:t xml:space="preserve"> for refactored)</w:t>
+        <w:t>Test harnesses</w:t>
+      </w:r>
+    </w:p>
+    <w:p>
+      <w:r>
+        <w:t>The next technique I want to talk about is test harnesses.</w:t>
+      </w:r>
+    </w:p>
+    <w:p>
+      <w:r>
+        <w:t xml:space="preserve">Because my system is so dynamic and configurable, it’s not always easy to get to a page or context where a given feature is used. </w:t>
       </w:r>
     </w:p>
     <w:p>
       <w:r>
         <w:lastRenderedPageBreak/>
-        <w:t>As a result, we started using UI-test-specific markers which look like this: “selenium-foo-bar” and “data-selenium-</w:t>
-      </w:r>
-      <w:proofErr w:type="spellStart"/>
-      <w:r>
-        <w:t>baz</w:t>
-      </w:r>
-      <w:proofErr w:type="spellEnd"/>
-      <w:r>
-        <w:t xml:space="preserve">=’42’”. </w:t>
-      </w:r>
-    </w:p>
-    <w:p>
-      <w:r>
-        <w:t>The “selenium” prefix means that these CSS classes are not to be used for styling, and the data elements are not to be used in any JavaScript (other than script executed by a UI test). Developers are encouraged to add these markers to a page whenever it simplifies a DOM lookup for a test.</w:t>
-      </w:r>
-    </w:p>
-    <w:p>
-      <w:r>
-        <w:t xml:space="preserve">I’m not saying that we </w:t>
-      </w:r>
-      <w:r>
-        <w:rPr>
-          <w:i/>
-        </w:rPr>
-        <w:t xml:space="preserve">never </w:t>
-      </w:r>
-      <w:r>
-        <w:t>use normal CSS classes in a test, it just depends on the purpose of the test. If the whole point of the test is to verify that a</w:t>
-      </w:r>
-      <w:r>
-        <w:t>n element with a specific class exists, then obviously you should just test for that class.</w:t>
-      </w:r>
-    </w:p>
-    <w:p>
-      <w:r>
-        <w:t>But if there is no natural CSS class or ID that makes the test easy, then don’t do something fragile like testing a complex dependency chain or searching for a specific piece of text when you could search for one of these markers instead.</w:t>
-      </w:r>
-    </w:p>
-    <w:p>
-      <w:r>
-        <w:rPr>
-          <w:u w:val="single"/>
-        </w:rPr>
-        <w:t>Test harnesses</w:t>
-      </w:r>
-    </w:p>
-    <w:p>
-      <w:r>
-        <w:t>The next technique I want to talk about is test harnesses.</w:t>
-      </w:r>
-    </w:p>
-    <w:p>
-      <w:r>
-        <w:t xml:space="preserve">Because my system is so dynamic and configurable, it’s not always easy to get to a page or context where a given feature is used. </w:t>
-      </w:r>
-    </w:p>
-    <w:p>
-      <w:r>
         <w:t xml:space="preserve">For instance, </w:t>
       </w:r>
       <w:r>
@@ -5860,131 +5524,157 @@
     </w:p>
     <w:p>
       <w:r>
+        <w:t xml:space="preserve">The second thing we do is create a </w:t>
+      </w:r>
+      <w:r>
+        <w:t>page for every single component</w:t>
+      </w:r>
+      <w:r>
+        <w:t xml:space="preserve"> </w:t>
+      </w:r>
+      <w:r>
+        <w:t xml:space="preserve">that allows that component to be executed in isolation from any other business logic. </w:t>
+      </w:r>
+    </w:p>
+    <w:p>
+      <w:r>
+        <w:t>This is a screenshot of an actual test harness we created recently. We added a 3</w:t>
+      </w:r>
+      <w:r>
+        <w:rPr>
+          <w:vertAlign w:val="superscript"/>
+        </w:rPr>
+        <w:t>rd</w:t>
+      </w:r>
+      <w:r>
+        <w:t xml:space="preserve"> party address verification service to the system and we created component that wraps that 3</w:t>
+      </w:r>
+      <w:r>
+        <w:rPr>
+          <w:vertAlign w:val="superscript"/>
+        </w:rPr>
+        <w:t>rd</w:t>
+      </w:r>
+      <w:r>
+        <w:t xml:space="preserve"> party library and adapts it to our needs. We then created this test harness which contains a section on the left for tinkering with the configuration, and then a section on the right that renders the component using that configuration.</w:t>
+      </w:r>
+    </w:p>
+    <w:p>
+      <w:r>
+        <w:t>This is super helpful for manual testing, but it’s also really easy to automate because we don’t have to deal with any test data, or navigating through any complex set of steps just to get to a page that contains this component. We can navigate directly to the test harness, set the configuration we want to test, and then test it.</w:t>
+      </w:r>
+    </w:p>
+    <w:p>
+      <w:r>
+        <w:t xml:space="preserve">These test harnesses also serve as </w:t>
+      </w:r>
+      <w:r>
+        <w:t xml:space="preserve">technical documentation </w:t>
+      </w:r>
+      <w:r>
+        <w:t>for developers which has also proven to be quite useful.</w:t>
+      </w:r>
+    </w:p>
+    <w:p>
+      <w:r>
+        <w:t>(</w:t>
+      </w:r>
+      <w:proofErr w:type="gramStart"/>
+      <w:r>
+        <w:t>click</w:t>
+      </w:r>
+      <w:proofErr w:type="gramEnd"/>
+      <w:r>
+        <w:t xml:space="preserve"> for strategy)</w:t>
+      </w:r>
+    </w:p>
+    <w:p>
+      <w:r>
+        <w:t xml:space="preserve">Obviously, just like with unit tests, testing a component in isolation doesn’t actually tell us that it will work </w:t>
+      </w:r>
+      <w:r>
+        <w:rPr>
+          <w:i/>
+        </w:rPr>
+        <w:t>for real</w:t>
+      </w:r>
+      <w:r>
+        <w:t xml:space="preserve">, so our practice is to write at least 1 test that covers the component in some sort of in-app </w:t>
+      </w:r>
+      <w:r>
         <w:lastRenderedPageBreak/>
-        <w:t xml:space="preserve">The second thing we do is create a </w:t>
-      </w:r>
-      <w:r>
-        <w:t>page for every single component</w:t>
-      </w:r>
-      <w:r>
-        <w:t xml:space="preserve"> </w:t>
-      </w:r>
-      <w:r>
-        <w:t xml:space="preserve">that allows that component to be executed in isolation from any other business logic. </w:t>
-      </w:r>
-    </w:p>
-    <w:p>
-      <w:r>
-        <w:t>This is a screenshot of an actual test harness we created recently. We added a 3</w:t>
-      </w:r>
-      <w:r>
-        <w:rPr>
-          <w:vertAlign w:val="superscript"/>
-        </w:rPr>
-        <w:t>rd</w:t>
-      </w:r>
-      <w:r>
-        <w:t xml:space="preserve"> party address verification service to the system and we created component that wraps that 3</w:t>
-      </w:r>
-      <w:r>
-        <w:rPr>
-          <w:vertAlign w:val="superscript"/>
-        </w:rPr>
-        <w:t>rd</w:t>
-      </w:r>
-      <w:r>
-        <w:t xml:space="preserve"> party library and adapts it to our needs. We then created this test harness which contains a section on the left for tinkering with the configuration, and then a section on the right that renders the component using that configuration.</w:t>
-      </w:r>
-    </w:p>
-    <w:p>
-      <w:r>
-        <w:t>This is super helpful for manual testing, but it’s also really easy to automate because we don’t have to deal with any test data, or navigating through any complex set of steps just to get to a page that contains this component. We can navigate directly to the test harness, set the configuration we want to test, and then test it.</w:t>
-      </w:r>
-    </w:p>
-    <w:p>
-      <w:r>
-        <w:t xml:space="preserve">These test harnesses also serve as </w:t>
-      </w:r>
-      <w:r>
-        <w:t xml:space="preserve">technical documentation </w:t>
-      </w:r>
-      <w:r>
-        <w:t>for developers which has also proven to be quite useful.</w:t>
-      </w:r>
-    </w:p>
-    <w:p>
-      <w:r>
+        <w:t>happy path scenario. The purpose of this test isn’t to confirm any specific piece of functionality, but just to make sure that everything is wired up together.</w:t>
+      </w:r>
+    </w:p>
+    <w:p>
+      <w:r>
+        <w:t>Once we have that, all other tests are against the harness</w:t>
+      </w:r>
+      <w:r>
+        <w:t>.</w:t>
+      </w:r>
+    </w:p>
+    <w:p>
+      <w:r>
+        <w:rPr>
+          <w:b/>
+        </w:rPr>
         <w:t>(</w:t>
       </w:r>
       <w:proofErr w:type="gramStart"/>
       <w:r>
+        <w:rPr>
+          <w:b/>
+        </w:rPr>
         <w:t>click</w:t>
       </w:r>
       <w:proofErr w:type="gramEnd"/>
       <w:r>
-        <w:t xml:space="preserve"> for strategy)</w:t>
-      </w:r>
-    </w:p>
-    <w:p>
-      <w:r>
-        <w:t xml:space="preserve">Obviously, just like with unit tests, testing a component in isolation doesn’t actually tell us that it will work </w:t>
-      </w:r>
-      <w:r>
-        <w:rPr>
-          <w:i/>
-        </w:rPr>
-        <w:t>for real</w:t>
-      </w:r>
-      <w:r>
-        <w:t>, so our practice is to write at least 1 test that covers the component in some sort of in-app happy path scenario. The purpose of this test isn’t to confirm any specific piece of functionality, but just to make sure that everything is wired up together.</w:t>
-      </w:r>
-    </w:p>
-    <w:p>
-      <w:r>
-        <w:t>Once we have that, all other tests are against the harness</w:t>
-      </w:r>
-      <w:r>
-        <w:t>.</w:t>
-      </w:r>
-    </w:p>
-    <w:p>
-      <w:r>
         <w:rPr>
           <w:b/>
         </w:rPr>
+        <w:t xml:space="preserve"> for takeaway #1)</w:t>
+      </w:r>
+    </w:p>
+    <w:p>
+      <w:r>
+        <w:t>To wrap up, I want to summarize the main things I want you to remember when you leave here.</w:t>
+      </w:r>
+    </w:p>
+    <w:p>
+      <w:r>
+        <w:t xml:space="preserve">First, you should create a deliberate test strategy for each feature, and you should endeavor to </w:t>
+      </w:r>
+      <w:r>
+        <w:t>validate business rules and logic with lower-level tests. Write UI tests only to plug specific gaps in the strategy.</w:t>
+      </w:r>
+    </w:p>
+    <w:p>
+      <w:r>
+        <w:t>Make this strategy a first class part of your process. This is something you should be talking about regularly with your team. And if you find yourself testing what feels like “business logic” via the UI, look for ways to refactor the code so that you can unit test that logic instead.</w:t>
+      </w:r>
+    </w:p>
+    <w:p>
+      <w:r>
         <w:t>(</w:t>
       </w:r>
       <w:proofErr w:type="gramStart"/>
       <w:r>
-        <w:rPr>
-          <w:b/>
-        </w:rPr>
         <w:t>click</w:t>
       </w:r>
       <w:proofErr w:type="gramEnd"/>
       <w:r>
-        <w:rPr>
-          <w:b/>
-        </w:rPr>
-        <w:t xml:space="preserve"> for takeaway #1)</w:t>
-      </w:r>
-    </w:p>
-    <w:p>
-      <w:r>
-        <w:t>To wrap up, I want to summarize the main things I want you to remember when you leave here.</w:t>
-      </w:r>
-    </w:p>
-    <w:p>
-      <w:r>
-        <w:t xml:space="preserve">First, you should create a deliberate test strategy for each feature, and you should endeavor to </w:t>
-      </w:r>
-      <w:r>
-        <w:t>validate business rules and logic with lower-level tests. Write UI tests only to plug specific gaps in the strategy.</w:t>
-      </w:r>
-    </w:p>
-    <w:p>
-      <w:r>
-        <w:t>Make this strategy a first class part of your process. This is something you should be talking about regularly with your team. And if you find yourself testing what feels like “business logic” via the UI, look for ways to refactor the code so that you can unit test that logic instead.</w:t>
+        <w:t xml:space="preserve"> for #2)</w:t>
+      </w:r>
+    </w:p>
+    <w:p>
+      <w:r>
+        <w:t>Second, test data is a royal pain. If you create your test data up front then tests are easy to write, but maintaining all the pre-built data can be very difficult. If you create data within each test then your tests are harder to write but easier to maintain.</w:t>
+      </w:r>
+    </w:p>
+    <w:p>
+      <w:r>
+        <w:t>My advice is to invest in a set of data creation helpers to make this easier, and automate the task of restoring your database to a known clean state so that you can regularly clear out all of that junk data.</w:t>
       </w:r>
     </w:p>
     <w:p>
@@ -5997,29 +5687,6 @@
       </w:r>
       <w:proofErr w:type="gramEnd"/>
       <w:r>
-        <w:t xml:space="preserve"> for #2)</w:t>
-      </w:r>
-    </w:p>
-    <w:p>
-      <w:r>
-        <w:t>Second, test data is a royal pain. If you create your test data up front then tests are easy to write, but maintaining all the pre-built data can be very difficult. If you create data within each test then your tests are harder to write but easier to maintain.</w:t>
-      </w:r>
-    </w:p>
-    <w:p>
-      <w:r>
-        <w:t>My advice is to invest in a set of data creation helpers to make this easier, and automate the task of restoring your database to a known clean state so that you can regularly clear out all of that junk data.</w:t>
-      </w:r>
-    </w:p>
-    <w:p>
-      <w:r>
-        <w:t>(</w:t>
-      </w:r>
-      <w:proofErr w:type="gramStart"/>
-      <w:r>
-        <w:t>click</w:t>
-      </w:r>
-      <w:proofErr w:type="gramEnd"/>
-      <w:r>
         <w:t xml:space="preserve"> for #3)</w:t>
       </w:r>
     </w:p>
@@ -6033,7 +5700,6 @@
     </w:p>
     <w:p>
       <w:r>
-        <w:lastRenderedPageBreak/>
         <w:t>(</w:t>
       </w:r>
       <w:proofErr w:type="gramStart"/>
@@ -6227,269 +5893,6 @@
     <w:p/>
     <w:p/>
     <w:p/>
-    <w:p>
-      <w:r>
-        <w:rPr>
-          <w:b/>
-          <w:u w:val="single"/>
-        </w:rPr>
-        <w:t>Graveyard</w:t>
-      </w:r>
-    </w:p>
-    <w:p/>
-    <w:p>
-      <w:r>
-        <w:t>For obvious reasons it’s silly to spin up an entire browser and click through your site just to validate a computation, when it’s much easier to do that as a unit test.</w:t>
-      </w:r>
-    </w:p>
-    <w:p>
-      <w:r>
-        <w:t>Likewise, if the code you want to test lives in a single component with minimal interactions with other parts of the app, it’s probably unnecessary to use the browser.</w:t>
-      </w:r>
-    </w:p>
-    <w:p>
-      <w:r>
-        <w:t>(</w:t>
-      </w:r>
-      <w:proofErr w:type="gramStart"/>
-      <w:r>
-        <w:t>graphic</w:t>
-      </w:r>
-      <w:proofErr w:type="gramEnd"/>
-      <w:r>
-        <w:t>: unit, no integration tests)</w:t>
-      </w:r>
-      <w:r>
-        <w:br/>
-      </w:r>
-      <w:r>
-        <w:br/>
-        <w:t>The problem is that unit tests only tell us that we have tiny bits of code that work correctly in isolation. That’s it; they don’t give us any confidence whatsoever that those individual units will work correctly as an integrated system. These tests could be green even if the database doesn’t exist yet!</w:t>
-      </w:r>
-    </w:p>
-    <w:p>
-      <w:r>
-        <w:t xml:space="preserve">One way to increase the level of confidence we get from the test suite is to hit an actual database. Some teams call </w:t>
-      </w:r>
-      <w:r>
-        <w:rPr>
-          <w:i/>
-        </w:rPr>
-        <w:t xml:space="preserve">any </w:t>
-      </w:r>
-      <w:r>
-        <w:t>test that hits a database an “integration” test but I think it’s helpful to differentiate between “data tests” and “integration tests”.</w:t>
-      </w:r>
-    </w:p>
-    <w:p>
-      <w:r>
-        <w:t>(</w:t>
-      </w:r>
-      <w:proofErr w:type="gramStart"/>
-      <w:r>
-        <w:t>click</w:t>
-      </w:r>
-      <w:proofErr w:type="gramEnd"/>
-      <w:r>
-        <w:t xml:space="preserve"> for Data tests) </w:t>
-      </w:r>
-    </w:p>
-    <w:p>
-      <w:r>
-        <w:t>In our nomenclature, a “</w:t>
-      </w:r>
-      <w:r>
-        <w:rPr>
-          <w:u w:val="single"/>
-        </w:rPr>
-        <w:t>data test</w:t>
-      </w:r>
-      <w:r>
-        <w:t>” is basically a unit test of the data access layer itself. These tests target very small units of code, they just happen to involve a real database. We still don’t know if the application as a whole will correctly integrate those tiny units, but at least know the queries they would generate are correct, and that helps move the confidence needle a bit.</w:t>
-      </w:r>
-      <w:r>
-        <w:br/>
-      </w:r>
-      <w:r>
-        <w:br/>
-        <w:t>On the other hand, they cost more as well because we have to set up real data to run them, and because hitting a real database makes them slower to execute.</w:t>
-      </w:r>
-      <w:r>
-        <w:br/>
-      </w:r>
-      <w:r>
-        <w:br/>
-        <w:t>(</w:t>
-      </w:r>
-      <w:proofErr w:type="gramStart"/>
-      <w:r>
-        <w:t>click</w:t>
-      </w:r>
-      <w:proofErr w:type="gramEnd"/>
-      <w:r>
-        <w:t>)</w:t>
-      </w:r>
-      <w:r>
-        <w:br/>
-      </w:r>
-      <w:r>
-        <w:br/>
-        <w:t>Data tests are ideal for testing stuff that happens in the database, and that’s about it. We use these to validate calculations that can’t be unit tested, and if we’re doing TDD on a data access component.</w:t>
-      </w:r>
-    </w:p>
-    <w:p>
-      <w:r>
-        <w:t>(</w:t>
-      </w:r>
-      <w:proofErr w:type="gramStart"/>
-      <w:r>
-        <w:t>click</w:t>
-      </w:r>
-      <w:proofErr w:type="gramEnd"/>
-      <w:r>
-        <w:t xml:space="preserve"> for integration</w:t>
-      </w:r>
-      <w:r>
-        <w:t>)</w:t>
-      </w:r>
-      <w:r>
-        <w:t xml:space="preserve"> </w:t>
-      </w:r>
-    </w:p>
-    <w:p>
-      <w:r>
-        <w:t>To get even more confidence in the system, however, we have to start testing those units in concert with each other and not in isolation. That’s where integration tests come in.</w:t>
-      </w:r>
-    </w:p>
-    <w:p>
-      <w:r>
-        <w:t xml:space="preserve">In practical terms, data tests and integration tests are very similar; both call some piece of code directly in order to test it, and both use a real database without any mock objects. </w:t>
-      </w:r>
-    </w:p>
-    <w:p>
-      <w:r>
-        <w:t xml:space="preserve">The main difference is that a data test typically calls some </w:t>
-      </w:r>
-      <w:r>
-        <w:t>low-level</w:t>
-      </w:r>
-      <w:r>
-        <w:rPr>
-          <w:i/>
-        </w:rPr>
-        <w:t xml:space="preserve"> </w:t>
-      </w:r>
-      <w:r>
-        <w:t>method</w:t>
-      </w:r>
-      <w:r>
-        <w:rPr>
-          <w:i/>
-        </w:rPr>
-        <w:t xml:space="preserve"> </w:t>
-      </w:r>
-      <w:r>
-        <w:t xml:space="preserve">in the data access layer that usually does not call into any additional components. An integration test typically calls some higher-level method in the application code that </w:t>
-      </w:r>
-      <w:r>
-        <w:rPr>
-          <w:i/>
-        </w:rPr>
-        <w:t xml:space="preserve">does </w:t>
-      </w:r>
-      <w:r>
-        <w:t xml:space="preserve">have other dependencies. </w:t>
-      </w:r>
-    </w:p>
-    <w:p>
-      <w:r>
-        <w:lastRenderedPageBreak/>
-        <w:t>(</w:t>
-      </w:r>
-      <w:proofErr w:type="gramStart"/>
-      <w:r>
-        <w:t>click</w:t>
-      </w:r>
-      <w:proofErr w:type="gramEnd"/>
-      <w:r>
-        <w:t xml:space="preserve"> for integration test graph)</w:t>
-      </w:r>
-      <w:r>
-        <w:br/>
-        <w:t>By calling into code at a higher level in the stack, integration tests more closely simulate what actually happens in production, and green integration tests give us even more confidence in the system.</w:t>
-      </w:r>
-    </w:p>
-    <w:p>
-      <w:r>
-        <w:t xml:space="preserve">However, integration tests are often more costly to write because they require additional setup work than unit or data tests. For example, when you test a data access method you just need to worry about setting up the database. But if you write an integration test against a controller action method, you might need to set up the database </w:t>
-      </w:r>
-      <w:r>
-        <w:rPr>
-          <w:i/>
-        </w:rPr>
-        <w:t xml:space="preserve">and </w:t>
-      </w:r>
-      <w:r>
-        <w:t xml:space="preserve">create a user object to be the logged in user </w:t>
-      </w:r>
-      <w:r>
-        <w:rPr>
-          <w:i/>
-        </w:rPr>
-        <w:t xml:space="preserve">and </w:t>
-      </w:r>
-      <w:r>
-        <w:t>some session state object.</w:t>
-      </w:r>
-      <w:r>
-        <w:br/>
-      </w:r>
-      <w:r>
-        <w:br/>
-        <w:t>(</w:t>
-      </w:r>
-      <w:proofErr w:type="gramStart"/>
-      <w:r>
-        <w:t>click</w:t>
-      </w:r>
-      <w:proofErr w:type="gramEnd"/>
-      <w:r>
-        <w:t>)</w:t>
-      </w:r>
-      <w:r>
-        <w:br/>
-      </w:r>
-      <w:r>
-        <w:br/>
-        <w:t xml:space="preserve">We primarily use integration tests when there are business rules that involve multiple components, and when we don’t really care about the UI. For example, we have tons of code that handles form posts and does all kinds of data validation and business processing. That code can be validated by examining the changes that are made, or not made, to the database, so we can achieve the desired level of confidence without involving the UI. </w:t>
-      </w:r>
-    </w:p>
-    <w:p>
-      <w:r>
-        <w:t xml:space="preserve">We </w:t>
-      </w:r>
-      <w:r>
-        <w:rPr>
-          <w:i/>
-        </w:rPr>
-        <w:t xml:space="preserve">could </w:t>
-      </w:r>
-      <w:r>
-        <w:t xml:space="preserve">and </w:t>
-      </w:r>
-      <w:r>
-        <w:rPr>
-          <w:i/>
-        </w:rPr>
-        <w:t xml:space="preserve">do </w:t>
-      </w:r>
-      <w:r>
-        <w:t>write unit tests for much of this logic, but we’ve found that with a complex system there are tons of things that can go wrong at runtime that a unit test with mocks will never identify. So even when components are unit tested, we layer in some integration tests to give us the extra degree of confidence.</w:t>
-      </w:r>
-      <w:r>
-        <w:br/>
-      </w:r>
-    </w:p>
     <w:sectPr>
       <w:pgSz w:w="12240" w:h="15840"/>
       <w:pgMar w:top="1440" w:right="1440" w:bottom="1440" w:left="1440" w:header="720" w:footer="720" w:gutter="0"/>
@@ -10258,7 +9661,7 @@
 </file>
 
 <file path=customXml/itemProps1.xml><?xml version="1.0" encoding="utf-8"?>
-<ds:datastoreItem xmlns:ds="http://schemas.openxmlformats.org/officeDocument/2006/customXml" ds:itemID="{FF0332A6-B866-4E55-9598-4C4B1D9D34B8}">
+<ds:datastoreItem xmlns:ds="http://schemas.openxmlformats.org/officeDocument/2006/customXml" ds:itemID="{B9E359E3-5378-48C0-B3A4-73DB3A7620F2}">
   <ds:schemaRefs>
     <ds:schemaRef ds:uri="http://schemas.openxmlformats.org/officeDocument/2006/bibliography"/>
   </ds:schemaRefs>

</xml_diff>

<commit_message>
Updated draft of test data section
</commit_message>
<xml_diff>
--- a/Narrative.docx
+++ b/Narrative.docx
@@ -511,13 +511,7 @@
     </w:p>
     <w:p>
       <w:r>
-        <w:t>Remember though, that I’ve figured out how to survive in one particular wilderness. I’m not an expert in all the types of wildernesses there are, and that means that i</w:t>
-      </w:r>
-      <w:r>
-        <w:t xml:space="preserve">f you’re hoping to learn The One True Way of UI Testing, you’re going to be disappointed. </w:t>
-      </w:r>
-      <w:r>
-        <w:t>I don’t think that silver bullets exist in UI testing, and that if you do this for a long time it’s basically a case study in trade-offs. Every decision that you make has consequences and impacts the choices you have in your next decision.</w:t>
+        <w:t>Remember though, that I’ve figured out how to survive in one particular wilderness. I’m not an expert in all the types of wildernesses there are, and that means that if you’re hoping to learn The One True Way of UI Testing, you’re going to be disappointed. I don’t think that silver bullets exist in UI testing, and that if you do this for a long time it’s basically a case study in trade-offs. Every decision that you make has consequences and impacts the choices you have in your next decision.</w:t>
       </w:r>
     </w:p>
     <w:p>
@@ -2058,8 +2052,6 @@
       </w:r>
     </w:p>
     <w:p>
-      <w:bookmarkStart w:id="0" w:name="_GoBack"/>
-      <w:bookmarkEnd w:id="0"/>
       <w:r>
         <w:t>(click for “methods, not properties”)</w:t>
       </w:r>
@@ -2633,20 +2625,14 @@
       </w:r>
       <w:r>
         <w:br/>
-        <w:t>Just like with unit tests, we want failures to be meaningful and actionable. Having 50 tests fail because of some totally unrelated change elsewhere in the system is the exact opposite of a “meaningful</w:t>
-      </w:r>
-      <w:r>
-        <w:t xml:space="preserve"> and actionable</w:t>
-      </w:r>
-      <w:r>
-        <w:t>” failure.</w:t>
-      </w:r>
-      <w:r>
-        <w:br/>
-      </w:r>
+      </w:r>
+      <w:r>
+        <w:t xml:space="preserve">The lesson here is that every single interaction that you automate through the browser is a potential point of failure, so you really only want to automate those things that are completely necessary for your test case. </w:t>
+      </w:r>
+    </w:p>
+    <w:p>
       <w:r>
         <w:lastRenderedPageBreak/>
-        <w:br/>
         <w:t xml:space="preserve">So as a result of that debacle, we started including the </w:t>
       </w:r>
       <w:proofErr w:type="spellStart"/>
@@ -2674,6 +2660,9 @@
     </w:p>
     <w:p>
       <w:r>
+        <w:t xml:space="preserve"> </w:t>
+      </w:r>
+      <w:r>
         <w:t>(</w:t>
       </w:r>
       <w:proofErr w:type="gramStart"/>
@@ -2682,36 +2671,6 @@
       </w:r>
       <w:proofErr w:type="gramEnd"/>
       <w:r>
-        <w:t xml:space="preserve"> for “at least one menu test”)</w:t>
-      </w:r>
-    </w:p>
-    <w:p>
-      <w:r>
-        <w:t>It’s still extremely important that at least ONE test navigates through the full UI to ensure that all of the navigation elements are functional</w:t>
-      </w:r>
-      <w:r>
-        <w:t xml:space="preserve"> and go to the right place, but you only need ONE TEST to do that. A</w:t>
-      </w:r>
-      <w:r>
-        <w:t xml:space="preserve">ll of the other tests </w:t>
-      </w:r>
-      <w:r>
-        <w:t>for that feature should just go straight to the page in question and start doing their work.</w:t>
-      </w:r>
-      <w:r>
-        <w:t xml:space="preserve"> </w:t>
-      </w:r>
-    </w:p>
-    <w:p>
-      <w:r>
-        <w:t>(</w:t>
-      </w:r>
-      <w:proofErr w:type="gramStart"/>
-      <w:r>
-        <w:t>click</w:t>
-      </w:r>
-      <w:proofErr w:type="gramEnd"/>
-      <w:r>
         <w:t xml:space="preserve"> for </w:t>
       </w:r>
       <w:proofErr w:type="spellStart"/>
@@ -2725,82 +2684,50 @@
     </w:p>
     <w:p>
       <w:r>
-        <w:t xml:space="preserve">Our general implementation strategy looks like this. </w:t>
-      </w:r>
-    </w:p>
-    <w:p>
-      <w:r>
-        <w:t xml:space="preserve">All of our </w:t>
+        <w:t xml:space="preserve">The other benefit of the </w:t>
       </w:r>
       <w:proofErr w:type="spellStart"/>
       <w:r>
-        <w:t>PageObjects</w:t>
+        <w:t>GoToPage</w:t>
       </w:r>
       <w:proofErr w:type="spellEnd"/>
       <w:r>
-        <w:t xml:space="preserve"> inherit from an abstract base class that does a couple of different things. One of those things is to define an abstract </w:t>
-      </w:r>
-      <w:r>
-        <w:t xml:space="preserve">“Relative </w:t>
+        <w:t xml:space="preserve"> method is that it lets us </w:t>
+      </w:r>
+      <w:r>
+        <w:t>document the required URL parameters for each page.</w:t>
+      </w:r>
+    </w:p>
+    <w:p>
+      <w:r>
+        <w:t>The login page, for example, has no required parameters but it does support an optional “</w:t>
       </w:r>
       <w:proofErr w:type="spellStart"/>
       <w:r>
-        <w:t>Url</w:t>
+        <w:t>redirectTo</w:t>
       </w:r>
       <w:proofErr w:type="spellEnd"/>
       <w:r>
-        <w:t>” property</w:t>
-      </w:r>
-      <w:r>
-        <w:t>.</w:t>
-      </w:r>
-    </w:p>
-    <w:p>
-      <w:r>
-        <w:t>(</w:t>
-      </w:r>
-      <w:proofErr w:type="gramStart"/>
-      <w:r>
-        <w:t>click</w:t>
-      </w:r>
-      <w:proofErr w:type="gramEnd"/>
-      <w:r>
-        <w:t xml:space="preserve"> for </w:t>
-      </w:r>
-      <w:proofErr w:type="spellStart"/>
-      <w:r>
-        <w:t>GoToPage</w:t>
-      </w:r>
-      <w:proofErr w:type="spellEnd"/>
-      <w:r>
-        <w:t xml:space="preserve"> </w:t>
-      </w:r>
-      <w:proofErr w:type="spellStart"/>
-      <w:r>
-        <w:t>impl</w:t>
-      </w:r>
-      <w:proofErr w:type="spellEnd"/>
-      <w:r>
-        <w:t xml:space="preserve"> #2)</w:t>
-      </w:r>
-    </w:p>
-    <w:p>
-      <w:r>
-        <w:t xml:space="preserve">Each </w:t>
-      </w:r>
-      <w:proofErr w:type="spellStart"/>
-      <w:r>
-        <w:t>PageObject</w:t>
-      </w:r>
-      <w:proofErr w:type="spellEnd"/>
-      <w:r>
-        <w:t xml:space="preserve"> </w:t>
-      </w:r>
-      <w:r>
-        <w:t xml:space="preserve">specifies the base URL and declares </w:t>
-      </w:r>
-      <w:r>
-        <w:t xml:space="preserve">a </w:t>
+        <w:t>” parameter that overrides the default redirect following a successful login.</w:t>
+      </w:r>
+    </w:p>
+    <w:p>
+      <w:r>
+        <w:t xml:space="preserve">The member details page, on the other hand, </w:t>
+      </w:r>
+      <w:r>
+        <w:rPr>
+          <w:i/>
+        </w:rPr>
+        <w:t xml:space="preserve">requires </w:t>
+      </w:r>
+      <w:r>
+        <w:t>that you specify the ID of the member you want to view.</w:t>
+      </w:r>
+    </w:p>
+    <w:p>
+      <w:r>
+        <w:t xml:space="preserve">Baking those details into the </w:t>
       </w:r>
       <w:proofErr w:type="spellStart"/>
       <w:proofErr w:type="gramStart"/>
@@ -2813,199 +2740,19 @@
       </w:r>
       <w:proofErr w:type="gramEnd"/>
       <w:r>
-        <w:t>) method that utilizes that relative URL to do the navigation.</w:t>
-      </w:r>
-      <w:r>
-        <w:t xml:space="preserve"> Simple.</w:t>
-      </w:r>
-    </w:p>
-    <w:p>
-      <w:r>
-        <w:t>(</w:t>
-      </w:r>
-      <w:proofErr w:type="gramStart"/>
-      <w:r>
-        <w:t>click</w:t>
-      </w:r>
-      <w:proofErr w:type="gramEnd"/>
-      <w:r>
-        <w:t xml:space="preserve"> for “why not in base class”?)</w:t>
-      </w:r>
-    </w:p>
-    <w:p>
-      <w:r>
-        <w:t xml:space="preserve">You might be wondering why the </w:t>
-      </w:r>
-      <w:proofErr w:type="spellStart"/>
-      <w:r>
-        <w:t>GoTo</w:t>
-      </w:r>
-      <w:proofErr w:type="spellEnd"/>
-      <w:r>
-        <w:t xml:space="preserve"> method is implemented in the </w:t>
-      </w:r>
-      <w:proofErr w:type="spellStart"/>
-      <w:r>
-        <w:t>PageObject</w:t>
-      </w:r>
-      <w:proofErr w:type="spellEnd"/>
-      <w:r>
-        <w:t xml:space="preserve"> and not the base class, since the only thing it depends on is that relative URL which is also defined in the base class.</w:t>
-      </w:r>
-    </w:p>
-    <w:p>
-      <w:r>
-        <w:t xml:space="preserve"> </w:t>
-      </w:r>
-      <w:r>
-        <w:t>(</w:t>
-      </w:r>
-      <w:proofErr w:type="gramStart"/>
-      <w:r>
-        <w:t>click</w:t>
-      </w:r>
-      <w:proofErr w:type="gramEnd"/>
-      <w:r>
-        <w:t xml:space="preserve"> for </w:t>
-      </w:r>
-      <w:proofErr w:type="spellStart"/>
-      <w:r>
-        <w:t>GoTo</w:t>
-      </w:r>
-      <w:proofErr w:type="spellEnd"/>
-      <w:r>
-        <w:t xml:space="preserve"> w/ </w:t>
-      </w:r>
-      <w:proofErr w:type="spellStart"/>
-      <w:r>
-        <w:t>args</w:t>
-      </w:r>
-      <w:proofErr w:type="spellEnd"/>
-      <w:r>
-        <w:t>)</w:t>
-      </w:r>
-    </w:p>
-    <w:p>
-      <w:r>
-        <w:t xml:space="preserve">The answer is that some pages </w:t>
-      </w:r>
-      <w:r>
-        <w:t xml:space="preserve">have </w:t>
-      </w:r>
-      <w:r>
-        <w:t>require</w:t>
-      </w:r>
-      <w:r>
-        <w:t>d</w:t>
-      </w:r>
-      <w:r>
-        <w:t xml:space="preserve"> </w:t>
-      </w:r>
-      <w:r>
-        <w:t xml:space="preserve">URL parameters </w:t>
-      </w:r>
-      <w:r>
-        <w:t xml:space="preserve">arguments </w:t>
-      </w:r>
-      <w:r>
-        <w:t xml:space="preserve">and </w:t>
-      </w:r>
-      <w:r>
-        <w:t xml:space="preserve">we don’t want to expose a parameter-less </w:t>
-      </w:r>
-      <w:proofErr w:type="spellStart"/>
-      <w:r>
-        <w:t>GoTo</w:t>
-      </w:r>
-      <w:proofErr w:type="spellEnd"/>
-      <w:r>
-        <w:t xml:space="preserve"> method if it won’t result in a valid navigation.</w:t>
-      </w:r>
-    </w:p>
-    <w:p>
-      <w:r>
-        <w:t xml:space="preserve">By defining the </w:t>
-      </w:r>
-      <w:proofErr w:type="spellStart"/>
-      <w:r>
-        <w:t>GoTo</w:t>
-      </w:r>
-      <w:proofErr w:type="spellEnd"/>
-      <w:r>
-        <w:t xml:space="preserve"> method within each </w:t>
-      </w:r>
-      <w:proofErr w:type="spellStart"/>
-      <w:r>
-        <w:t>PageObject</w:t>
-      </w:r>
-      <w:proofErr w:type="spellEnd"/>
-      <w:r>
-        <w:t>, we have the freedom to fully tailor its signature to that specific page.</w:t>
-      </w:r>
-    </w:p>
-    <w:p>
-      <w:r>
-        <w:t xml:space="preserve">For instance, </w:t>
-      </w:r>
-      <w:r>
-        <w:t xml:space="preserve">this </w:t>
-      </w:r>
-      <w:r>
-        <w:t xml:space="preserve">page requires some sort of ID to be passed in, and optionally accepts a keyword </w:t>
-      </w:r>
-      <w:r>
-        <w:t>filter</w:t>
-      </w:r>
-      <w:r>
-        <w:t xml:space="preserve">. </w:t>
-      </w:r>
-      <w:r>
-        <w:t xml:space="preserve">By using optional arguments here we can </w:t>
-      </w:r>
-      <w:r>
-        <w:t xml:space="preserve">very clearly indicate that in order to navigate to this page you </w:t>
+        <w:t xml:space="preserve">) method ensures that our tests are never navigating to pages without the required data. And if we happen to </w:t>
       </w:r>
       <w:r>
         <w:rPr>
           <w:i/>
         </w:rPr>
-        <w:t xml:space="preserve">must </w:t>
-      </w:r>
-      <w:r>
-        <w:t xml:space="preserve">pass in an ID, and you </w:t>
-      </w:r>
-      <w:r>
-        <w:rPr>
-          <w:i/>
-        </w:rPr>
-        <w:t xml:space="preserve">could </w:t>
-      </w:r>
-      <w:r>
-        <w:t xml:space="preserve">pass in a filter. Any attempt to call this method without the ID will result in a compilation error. And if </w:t>
-      </w:r>
-      <w:r>
-        <w:t xml:space="preserve">in the future we add a </w:t>
-      </w:r>
-      <w:r>
-        <w:rPr>
-          <w:i/>
-        </w:rPr>
-        <w:t xml:space="preserve">new </w:t>
-      </w:r>
-      <w:r>
-        <w:t>required parameter</w:t>
-      </w:r>
-      <w:r>
-        <w:t>, the compiler will very quickly help us identify the tests that would need updated as a result.</w:t>
-      </w:r>
-      <w:r>
-        <w:t xml:space="preserve"> </w:t>
-      </w:r>
-    </w:p>
-    <w:p>
-      <w:r>
-        <w:t xml:space="preserve"> </w:t>
-      </w:r>
+        <w:t xml:space="preserve">change </w:t>
+      </w:r>
+      <w:r>
+        <w:t>the set of required or optional parameters for a page, static analysis tools and the compiler will very quickly help us determine which UI tests need updated accordingly.</w:t>
+      </w:r>
+    </w:p>
+    <w:p>
       <w:r>
         <w:t>(</w:t>
       </w:r>
@@ -3072,11 +2819,7 @@
     </w:p>
     <w:p>
       <w:r>
-        <w:t xml:space="preserve">For example, we have this concept in our app called a Comparison Rule and we use them on many different features. The comparison rule editor is implemented as a modal popup that is displayed, </w:t>
-      </w:r>
-      <w:r>
-        <w:lastRenderedPageBreak/>
-        <w:t>collects some complex information from the user, and then saves that data as JSON to a hidden form field.</w:t>
+        <w:t>For example, we have this concept in our app called a Comparison Rule and we use them on many different features. The comparison rule editor is implemented as a modal popup that is displayed, collects some complex information from the user, and then saves that data as JSON to a hidden form field.</w:t>
       </w:r>
     </w:p>
     <w:p>
@@ -3241,6 +2984,7 @@
     </w:p>
     <w:p>
       <w:r>
+        <w:lastRenderedPageBreak/>
         <w:t>(</w:t>
       </w:r>
       <w:proofErr w:type="gramStart"/>
@@ -3430,111 +3174,451 @@
     </w:p>
     <w:p>
       <w:r>
+        <w:t xml:space="preserve">The answer is that it’s complicated. And it’s even </w:t>
+      </w:r>
+      <w:r>
+        <w:rPr>
+          <w:i/>
+        </w:rPr>
+        <w:t xml:space="preserve">more </w:t>
+      </w:r>
+      <w:r>
+        <w:t>complicated if you have a complicated data model to begin with.</w:t>
+      </w:r>
+    </w:p>
+    <w:p>
+      <w:r>
+        <w:t>As an example, t</w:t>
+      </w:r>
+      <w:r>
+        <w:t xml:space="preserve">he main product that my team develops is in the licensing and credentialing space. One of the things that we can do in </w:t>
+      </w:r>
+      <w:r>
+        <w:t xml:space="preserve">our </w:t>
+      </w:r>
+      <w:r>
+        <w:t xml:space="preserve">product is configure the </w:t>
+      </w:r>
+      <w:r>
+        <w:t xml:space="preserve">workflow that an applicant goes through </w:t>
+      </w:r>
+      <w:r>
+        <w:t>become a lice</w:t>
+      </w:r>
+      <w:r>
+        <w:t>nsed practitioner in a field such as nursing or real estate.</w:t>
+      </w:r>
+    </w:p>
+    <w:p>
+      <w:r>
+        <w:t xml:space="preserve">As you might imagine, these </w:t>
+      </w:r>
+      <w:r>
+        <w:t xml:space="preserve">workflows </w:t>
+      </w:r>
+      <w:r>
+        <w:t xml:space="preserve">can be very complex. </w:t>
+      </w:r>
+      <w:r>
+        <w:t xml:space="preserve">Applicants </w:t>
+      </w:r>
+      <w:r>
+        <w:t xml:space="preserve">need to fill out </w:t>
+      </w:r>
+      <w:r>
+        <w:t xml:space="preserve">an application form that collects lots of different data, they need to pay different types of fees, </w:t>
+      </w:r>
+      <w:r>
+        <w:t>other people might need to conduct background checks</w:t>
+      </w:r>
+      <w:r>
+        <w:t xml:space="preserve"> or review the applications in different ways, and all of this stuff needs to be </w:t>
+      </w:r>
+      <w:r>
+        <w:t>configurable</w:t>
+      </w:r>
+      <w:r>
+        <w:t>.</w:t>
+      </w:r>
+      <w:r>
+        <w:t xml:space="preserve"> All that configurability means that we have a large and relatively complex data model.</w:t>
+      </w:r>
+      <w:r>
+        <w:t xml:space="preserve"> And because those data entry forms are so critical to the </w:t>
+      </w:r>
+      <w:r>
+        <w:t xml:space="preserve">overall workflow </w:t>
+      </w:r>
+      <w:r>
+        <w:t>process, we decided we needed to write UI tests for them.</w:t>
+      </w:r>
+    </w:p>
+    <w:p>
+      <w:r>
+        <w:t xml:space="preserve">As we started writing more and more UI tests for those features we very quickly realized that test data management would be </w:t>
+      </w:r>
+      <w:r>
+        <w:t xml:space="preserve">a crucial to making these tests manageable. </w:t>
+      </w:r>
+    </w:p>
+    <w:p>
+      <w:r>
+        <w:t>(</w:t>
+      </w:r>
+      <w:proofErr w:type="gramStart"/>
+      <w:r>
+        <w:t>click</w:t>
+      </w:r>
+      <w:proofErr w:type="gramEnd"/>
+      <w:r>
+        <w:t xml:space="preserve"> for </w:t>
+      </w:r>
+      <w:r>
+        <w:t>code</w:t>
+      </w:r>
+      <w:r>
+        <w:t>)</w:t>
+      </w:r>
+    </w:p>
+    <w:p>
+      <w:r>
+        <w:t xml:space="preserve">As an example, pretend </w:t>
+      </w:r>
+      <w:r>
+        <w:t xml:space="preserve">that we want to write a UI test for one of the data entry forms that my system can display to an applicant. </w:t>
+      </w:r>
+    </w:p>
+    <w:p>
+      <w:r>
         <w:lastRenderedPageBreak/>
-        <w:t xml:space="preserve">The answer is that it’s complicated. And it’s even </w:t>
+        <w:t xml:space="preserve">Obviously, one of those things has to exist in the database before we can write the test, so the </w:t>
+      </w:r>
+      <w:r>
+        <w:t xml:space="preserve">first decision that we have to make is whether our test should render a pre-existing form that’s already been configured in the database, </w:t>
+      </w:r>
+      <w:r>
+        <w:t xml:space="preserve">or </w:t>
+      </w:r>
+      <w:r>
+        <w:t xml:space="preserve">whether that test should </w:t>
+      </w:r>
+      <w:r>
+        <w:t xml:space="preserve">create a brand new </w:t>
+      </w:r>
+      <w:r>
+        <w:t xml:space="preserve">data entry </w:t>
+      </w:r>
+      <w:r>
+        <w:t>form as part of the test itself</w:t>
+      </w:r>
+      <w:r>
+        <w:t>.</w:t>
+      </w:r>
+    </w:p>
+    <w:p>
+      <w:r>
+        <w:t>(</w:t>
+      </w:r>
+      <w:proofErr w:type="gramStart"/>
+      <w:r>
+        <w:t>click</w:t>
+      </w:r>
+      <w:proofErr w:type="gramEnd"/>
+      <w:r>
+        <w:t xml:space="preserve"> – pre-existing)</w:t>
+      </w:r>
+    </w:p>
+    <w:p>
+      <w:r>
+        <w:t xml:space="preserve">Let’s say that </w:t>
+      </w:r>
+      <w:r>
+        <w:t xml:space="preserve">developers on our team have a local database that’s built up from a standard baseline that is checked into source control and already has sample data in it. </w:t>
+      </w:r>
+    </w:p>
+    <w:p>
+      <w:r>
+        <w:t xml:space="preserve">If that </w:t>
+      </w:r>
+      <w:r>
+        <w:t>database already has a data entry form created</w:t>
+      </w:r>
+      <w:r>
+        <w:t xml:space="preserve">, then we can just create </w:t>
+      </w:r>
+      <w:r>
+        <w:t xml:space="preserve">a constant that references the ID of that pre-existing record, </w:t>
+      </w:r>
+      <w:r>
+        <w:t xml:space="preserve">and </w:t>
+      </w:r>
+      <w:r>
+        <w:t>then the test is super easy to write. The data already exists so there’s no real setup to do, and we can jump right into the test itself.</w:t>
+      </w:r>
+    </w:p>
+    <w:p>
+      <w:r>
+        <w:t xml:space="preserve"> </w:t>
+      </w:r>
+      <w:r>
+        <w:t>(</w:t>
+      </w:r>
+      <w:proofErr w:type="gramStart"/>
+      <w:r>
+        <w:t>click</w:t>
+      </w:r>
+      <w:proofErr w:type="gramEnd"/>
+      <w:r>
+        <w:t xml:space="preserve"> for </w:t>
+      </w:r>
+      <w:r>
+        <w:t>constant #1</w:t>
+      </w:r>
+      <w:r>
+        <w:t>)</w:t>
+      </w:r>
+    </w:p>
+    <w:p>
+      <w:r>
+        <w:t>I</w:t>
+      </w:r>
+      <w:r>
+        <w:t xml:space="preserve">n </w:t>
+      </w:r>
+      <w:r>
+        <w:t>the beginning</w:t>
+      </w:r>
+      <w:r>
+        <w:t xml:space="preserve"> this will be easy to do because the amount of pre-staged data will be very small.</w:t>
+      </w:r>
+    </w:p>
+    <w:p>
+      <w:r>
+        <w:t xml:space="preserve">Unfortunately, things rarely stay simple over time. Eventually we’re going to write more tests, and some of those tests are going to need </w:t>
+      </w:r>
+      <w:r>
+        <w:t>different things.</w:t>
+      </w:r>
+    </w:p>
+    <w:p>
+      <w:r>
+        <w:t>(</w:t>
+      </w:r>
+      <w:proofErr w:type="gramStart"/>
+      <w:r>
+        <w:t>click</w:t>
+      </w:r>
+      <w:proofErr w:type="gramEnd"/>
+      <w:r>
+        <w:t xml:space="preserve"> for constant #2)</w:t>
+      </w:r>
+    </w:p>
+    <w:p>
+      <w:r>
+        <w:t xml:space="preserve">Maybe there’s one test that deals specifically with fees and needs to have one specific configuration, </w:t>
+      </w:r>
+    </w:p>
+    <w:p>
+      <w:r>
+        <w:t>(</w:t>
+      </w:r>
+      <w:proofErr w:type="gramStart"/>
+      <w:r>
+        <w:t>click</w:t>
+      </w:r>
+      <w:proofErr w:type="gramEnd"/>
+      <w:r>
+        <w:t xml:space="preserve"> for constant #3)</w:t>
+      </w:r>
+    </w:p>
+    <w:p>
+      <w:proofErr w:type="gramStart"/>
+      <w:r>
+        <w:t>and</w:t>
+      </w:r>
+      <w:proofErr w:type="gramEnd"/>
+      <w:r>
+        <w:t xml:space="preserve"> maybe there’s another test that deals </w:t>
+      </w:r>
+      <w:r>
+        <w:t xml:space="preserve">with a very specific UI layout, </w:t>
+      </w:r>
+    </w:p>
+    <w:p>
+      <w:r>
+        <w:t>(</w:t>
+      </w:r>
+      <w:proofErr w:type="gramStart"/>
+      <w:r>
+        <w:t>click</w:t>
+      </w:r>
+      <w:proofErr w:type="gramEnd"/>
+      <w:r>
+        <w:t xml:space="preserve"> for constant #4)</w:t>
+      </w:r>
+    </w:p>
+    <w:p>
+      <w:r>
+        <w:t>And yet another test that covers a specific workflow process.</w:t>
+      </w:r>
+    </w:p>
+    <w:p>
+      <w:r>
+        <w:t>The programmers writing those tests will do the logical thing and they’ll create new data entry forms in the baseline database</w:t>
+      </w:r>
+      <w:r>
+        <w:t>, they’ll push the updated snapshot or test data script into source control, and they’ll add new IDs to our list of constants.</w:t>
+      </w:r>
+    </w:p>
+    <w:p>
+      <w:r>
+        <w:t>(</w:t>
+      </w:r>
+      <w:proofErr w:type="gramStart"/>
+      <w:r>
+        <w:t>click</w:t>
+      </w:r>
+      <w:proofErr w:type="gramEnd"/>
+      <w:r>
+        <w:t xml:space="preserve"> for constant #5)</w:t>
+      </w:r>
+    </w:p>
+    <w:p>
+      <w:r>
+        <w:t xml:space="preserve">If your application is complex enough, and the number of possible permutations of this data is large, then it won’t take long before this gets out of hand. </w:t>
+      </w:r>
+    </w:p>
+    <w:p>
+      <w:r>
+        <w:t>Let’s say we have a long list of IDs like this and a new developer joins the team and needs to write a test. This new developer has a very slim chance of recognizing if the data she needs is already represented here, so we’ll start to see more and more duplicates within our pre-built data.</w:t>
+      </w:r>
+    </w:p>
+    <w:p>
+      <w:r>
+        <w:t xml:space="preserve">Now, </w:t>
+      </w:r>
+      <w:r>
+        <w:t xml:space="preserve">I made </w:t>
+      </w:r>
+      <w:r>
+        <w:t xml:space="preserve">up </w:t>
+      </w:r>
+      <w:r>
+        <w:t xml:space="preserve">these </w:t>
+      </w:r>
+      <w:r>
+        <w:t xml:space="preserve">specific scenarios </w:t>
+      </w:r>
+      <w:r>
+        <w:t xml:space="preserve">for this example, but the need to highly specify the </w:t>
+      </w:r>
+      <w:r>
+        <w:t xml:space="preserve">data </w:t>
+      </w:r>
+      <w:r>
+        <w:t xml:space="preserve">context </w:t>
+      </w:r>
+      <w:r>
+        <w:t xml:space="preserve">for a test </w:t>
+      </w:r>
+      <w:r>
+        <w:t xml:space="preserve">is quite common in a complex system, and the </w:t>
+      </w:r>
+      <w:r>
+        <w:t>more “pre-</w:t>
+      </w:r>
+      <w:r>
+        <w:t>existing</w:t>
+      </w:r>
+      <w:r>
+        <w:t xml:space="preserve"> special cases” that you create, the </w:t>
+      </w:r>
+      <w:r>
+        <w:t>harder it’s going to be to maintain that data.</w:t>
+      </w:r>
+    </w:p>
+    <w:p>
+      <w:r>
+        <w:t>(</w:t>
+      </w:r>
+      <w:proofErr w:type="gramStart"/>
+      <w:r>
+        <w:t>click</w:t>
+      </w:r>
+      <w:proofErr w:type="gramEnd"/>
+      <w:r>
+        <w:t xml:space="preserve"> for load-edit-modify)</w:t>
+      </w:r>
+    </w:p>
+    <w:p>
+      <w:r>
+        <w:lastRenderedPageBreak/>
+        <w:t xml:space="preserve">Another approach would be to maintain a smaller set of </w:t>
+      </w:r>
+      <w:r>
+        <w:t>pre-existing special cases, and then have each test modify one of those pre-existing things to match the test-specific needs.</w:t>
+      </w:r>
+    </w:p>
+    <w:p>
+      <w:r>
+        <w:t xml:space="preserve">For example, we could write a bit of SQL that takes an existing record with </w:t>
       </w:r>
       <w:r>
         <w:rPr>
           <w:i/>
         </w:rPr>
-        <w:t xml:space="preserve">more </w:t>
-      </w:r>
-      <w:r>
-        <w:t>complicated if you have a complicated data model to begin with.</w:t>
-      </w:r>
-    </w:p>
-    <w:p>
-      <w:r>
-        <w:t>As an example, t</w:t>
-      </w:r>
-      <w:r>
-        <w:t xml:space="preserve">he main product that my team develops is in the licensing and credentialing space. One of the things that we can do in </w:t>
-      </w:r>
-      <w:r>
-        <w:t xml:space="preserve">our </w:t>
-      </w:r>
-      <w:r>
-        <w:t xml:space="preserve">product is configure the </w:t>
-      </w:r>
-      <w:r>
-        <w:t xml:space="preserve">workflow that an applicant goes through </w:t>
-      </w:r>
-      <w:r>
-        <w:t>become a lice</w:t>
-      </w:r>
-      <w:r>
-        <w:t>nsed practitioner in a field such as nursing or real estate.</w:t>
-      </w:r>
-    </w:p>
-    <w:p>
-      <w:r>
-        <w:t xml:space="preserve">As you might imagine, these </w:t>
-      </w:r>
-      <w:r>
-        <w:t xml:space="preserve">workflows </w:t>
-      </w:r>
-      <w:r>
-        <w:t xml:space="preserve">can be very complex. </w:t>
-      </w:r>
-      <w:r>
-        <w:t xml:space="preserve">Applicants </w:t>
-      </w:r>
-      <w:r>
-        <w:t xml:space="preserve">need to fill out </w:t>
-      </w:r>
-      <w:r>
-        <w:t xml:space="preserve">an application form that collects lots of different data, they need to pay different types of fees, </w:t>
-      </w:r>
-      <w:r>
-        <w:t>other people might need to conduct background checks</w:t>
-      </w:r>
-      <w:r>
-        <w:t xml:space="preserve"> or review the applications in different ways, and all of this stuff needs to be </w:t>
-      </w:r>
-      <w:r>
-        <w:t>configurable</w:t>
+        <w:t xml:space="preserve">some </w:t>
+      </w:r>
+      <w:r>
+        <w:t>of the characteristics we need</w:t>
+      </w:r>
+      <w:r>
+        <w:t xml:space="preserve">, </w:t>
+      </w:r>
+      <w:r>
+        <w:t xml:space="preserve">modify the other properties </w:t>
+      </w:r>
+      <w:r>
+        <w:t>as needed, and then continue with the test.</w:t>
+      </w:r>
+    </w:p>
+    <w:p>
+      <w:r>
+        <w:t xml:space="preserve">This </w:t>
+      </w:r>
+      <w:r>
+        <w:t xml:space="preserve">does </w:t>
+      </w:r>
+      <w:r>
+        <w:t>reduce the number of permutations of pre-</w:t>
+      </w:r>
+      <w:r>
+        <w:t>built</w:t>
+      </w:r>
+      <w:r>
+        <w:t xml:space="preserve"> data</w:t>
+      </w:r>
+      <w:r>
+        <w:t>,</w:t>
+      </w:r>
+      <w:r>
+        <w:t xml:space="preserve"> but it’s a really bad idea in practice</w:t>
+      </w:r>
+      <w:r>
+        <w:t xml:space="preserve">. Each test is now making </w:t>
+      </w:r>
+      <w:r>
+        <w:t xml:space="preserve">permanent changes to shared global data, and that’s bad. </w:t>
+      </w:r>
+      <w:r>
+        <w:t xml:space="preserve">You might get different results if you run the tests in different sequences, and it’s really hard to manage these tests because </w:t>
+      </w:r>
+      <w:r>
+        <w:t>you never really know exactly what state the test data will be in when the test runs</w:t>
       </w:r>
       <w:r>
         <w:t>.</w:t>
       </w:r>
-      <w:r>
-        <w:t xml:space="preserve"> All that configurability means that we have a large and relatively complex data model.</w:t>
-      </w:r>
-      <w:r>
-        <w:t xml:space="preserve"> And because those data entry forms are so critical to the </w:t>
-      </w:r>
-      <w:r>
-        <w:t xml:space="preserve">overall workflow </w:t>
-      </w:r>
-      <w:r>
-        <w:t>process, we decided we needed to write UI tests for them.</w:t>
-      </w:r>
-    </w:p>
-    <w:p>
-      <w:r>
-        <w:t xml:space="preserve">As we started writing more and more UI tests for those features we very quickly realized that test data management would be one of those things where a “best practice” just doesn’t exist, and that every decision we would make would be flawed in </w:t>
-      </w:r>
-      <w:r>
-        <w:t xml:space="preserve">one </w:t>
-      </w:r>
-      <w:r>
-        <w:t>way</w:t>
-      </w:r>
-      <w:r>
-        <w:t xml:space="preserve"> or another</w:t>
-      </w:r>
-      <w:r>
-        <w:t xml:space="preserve">. </w:t>
-      </w:r>
-      <w:r>
-        <w:t xml:space="preserve">This is a big part of why I say that </w:t>
-      </w:r>
-      <w:r>
-        <w:t>UI testing is “trade-offs all the way down”</w:t>
-      </w:r>
-      <w:r>
-        <w:t>.</w:t>
-      </w:r>
     </w:p>
     <w:p>
       <w:r>
@@ -3546,77 +3630,18 @@
       </w:r>
       <w:proofErr w:type="gramEnd"/>
       <w:r>
-        <w:t xml:space="preserve"> for 2</w:t>
-      </w:r>
-      <w:r>
-        <w:rPr>
-          <w:vertAlign w:val="superscript"/>
-        </w:rPr>
-        <w:t>nd</w:t>
-      </w:r>
-      <w:r>
-        <w:t xml:space="preserve"> comic slide)</w:t>
-      </w:r>
-    </w:p>
-    <w:p>
-      <w:r>
-        <w:t xml:space="preserve">Since there is no “best practice” that </w:t>
-      </w:r>
-      <w:r>
-        <w:rPr>
-          <w:i/>
-        </w:rPr>
-        <w:t xml:space="preserve">always </w:t>
-      </w:r>
-      <w:r>
-        <w:t xml:space="preserve">works, I can’t tell </w:t>
-      </w:r>
-      <w:r>
-        <w:t xml:space="preserve">you exactly what you </w:t>
-      </w:r>
-      <w:r>
-        <w:rPr>
-          <w:i/>
-        </w:rPr>
-        <w:t xml:space="preserve">should </w:t>
-      </w:r>
-      <w:r>
-        <w:t>do in your own tests</w:t>
-      </w:r>
-      <w:r>
-        <w:t xml:space="preserve">. Instead, I want to lay out the </w:t>
-      </w:r>
-      <w:r>
-        <w:t xml:space="preserve">different decisions you have to make, the trade-offs that each decision involves, and our advice for negotiating </w:t>
-      </w:r>
-      <w:r>
-        <w:t>those trade-offs</w:t>
-      </w:r>
-      <w:r>
-        <w:t>.</w:t>
-      </w:r>
-    </w:p>
-    <w:p>
-      <w:r>
-        <w:t xml:space="preserve">As an example, pretend </w:t>
-      </w:r>
-      <w:r>
-        <w:t xml:space="preserve">that we want to write a UI test for one of the data entry forms that my system can display to an applicant. The first decision that we have to make is whether our test should render a pre-existing form that’s already been configured in the database, </w:t>
-      </w:r>
-      <w:r>
-        <w:t xml:space="preserve">or </w:t>
-      </w:r>
-      <w:r>
-        <w:t xml:space="preserve">whether that test should </w:t>
-      </w:r>
-      <w:r>
-        <w:t xml:space="preserve">create a brand new </w:t>
-      </w:r>
-      <w:r>
-        <w:t>form as part of the test itself</w:t>
-      </w:r>
-      <w:r>
-        <w:t>.</w:t>
+        <w:t xml:space="preserve"> for “</w:t>
+      </w:r>
+      <w:r>
+        <w:t>each test should</w:t>
+      </w:r>
+      <w:r>
+        <w:t>”)</w:t>
+      </w:r>
+    </w:p>
+    <w:p>
+      <w:r>
+        <w:t>For those reasons, I am a diehard believer that each test should create its own test data. It should make the fewest possible assumptions about the state of the database, and it should be precise and explicit about which properties of that data are relevant to the test.</w:t>
       </w:r>
     </w:p>
     <w:p>
@@ -3629,346 +3654,50 @@
       </w:r>
       <w:proofErr w:type="gramEnd"/>
       <w:r>
-        <w:t xml:space="preserve"> – pre-existing)</w:t>
-      </w:r>
-    </w:p>
-    <w:p>
-      <w:r>
-        <w:t>Let’s say we decide to render a pre-existing form.</w:t>
-      </w:r>
-      <w:r>
-        <w:t xml:space="preserve"> That will make our test very easy to write because there’s little to no setup cost</w:t>
-      </w:r>
-      <w:r>
-        <w:t xml:space="preserve"> because the data already exists</w:t>
-      </w:r>
-      <w:r>
-        <w:t xml:space="preserve">, but </w:t>
-      </w:r>
-      <w:r>
-        <w:t>how does the developer remember which pre-existing data to reference?</w:t>
-      </w:r>
-    </w:p>
-    <w:p>
-      <w:r>
+        <w:t xml:space="preserve"> for scrawl)</w:t>
+      </w:r>
+    </w:p>
+    <w:p>
+      <w:r>
+        <w:t>My team would tell you that I will absolutely die on this hill. I think that this is crucial to managing a large and complex test suite over time.</w:t>
+      </w:r>
+    </w:p>
+    <w:p>
+      <w:pPr>
+        <w:rPr>
+          <w:u w:val="single"/>
+        </w:rPr>
+      </w:pPr>
+      <w:r>
+        <w:rPr>
+          <w:u w:val="single"/>
+        </w:rPr>
         <w:t>(</w:t>
       </w:r>
       <w:proofErr w:type="gramStart"/>
       <w:r>
+        <w:rPr>
+          <w:u w:val="single"/>
+        </w:rPr>
         <w:t>click</w:t>
       </w:r>
       <w:proofErr w:type="gramEnd"/>
       <w:r>
-        <w:t xml:space="preserve"> for </w:t>
-      </w:r>
-      <w:r>
-        <w:t xml:space="preserve">test + </w:t>
-      </w:r>
-      <w:r>
-        <w:t>index)</w:t>
-      </w:r>
-    </w:p>
-    <w:p>
-      <w:r>
-        <w:t xml:space="preserve">To make our jobs easier, we’ll want </w:t>
-      </w:r>
-      <w:r>
-        <w:t>some sort of</w:t>
-      </w:r>
-      <w:r>
-        <w:t xml:space="preserve"> list or</w:t>
-      </w:r>
-      <w:r>
-        <w:t xml:space="preserve"> index of all of the pre-staged data entry forms that are in </w:t>
-      </w:r>
-      <w:r>
-        <w:t xml:space="preserve">the </w:t>
-      </w:r>
-      <w:r>
-        <w:t>test database</w:t>
-      </w:r>
-      <w:r>
-        <w:t xml:space="preserve"> so that programmers can easily locate a suitable record from that index</w:t>
-      </w:r>
-      <w:r>
-        <w:t xml:space="preserve">. </w:t>
-      </w:r>
-      <w:r>
-        <w:t xml:space="preserve">And in </w:t>
-      </w:r>
-      <w:r>
-        <w:t>the beginning, when</w:t>
-      </w:r>
-      <w:r>
-        <w:t xml:space="preserve"> the system doesn’t have many features,</w:t>
-      </w:r>
-      <w:r>
-        <w:t xml:space="preserve"> the list of pre-staged data </w:t>
-      </w:r>
-      <w:r>
-        <w:t>will be small</w:t>
-      </w:r>
-      <w:r>
-        <w:t xml:space="preserve">. </w:t>
-      </w:r>
-    </w:p>
-    <w:p>
-      <w:r>
-        <w:t xml:space="preserve">In this example there’s a list of constants, each representing the ID of an existing record with some defining characteristic. If I want a form that collects a fee then I can load this one, if I want a form that has a multi-tabbed UI then I load this one, and if I want a form that </w:t>
-      </w:r>
-      <w:r>
-        <w:t>requires manual review or audit then I can load this one. Simple enough.</w:t>
-      </w:r>
-    </w:p>
-    <w:p>
-      <w:r>
-        <w:t>(</w:t>
-      </w:r>
-      <w:proofErr w:type="gramStart"/>
-      <w:r>
-        <w:t>click</w:t>
-      </w:r>
-      <w:proofErr w:type="gramEnd"/>
-      <w:r>
-        <w:t xml:space="preserve"> for expanded index)</w:t>
-      </w:r>
-    </w:p>
-    <w:p>
-      <w:r>
-        <w:lastRenderedPageBreak/>
-        <w:t>But t</w:t>
-      </w:r>
-      <w:r>
-        <w:t xml:space="preserve">hings </w:t>
-      </w:r>
-      <w:r>
-        <w:t xml:space="preserve">rarely </w:t>
-      </w:r>
-      <w:r>
-        <w:t xml:space="preserve">stay that simple. Over time, that list is going to grow. </w:t>
-      </w:r>
-      <w:r>
-        <w:t>Now w</w:t>
-      </w:r>
-      <w:r>
-        <w:t xml:space="preserve">e have a form that collects a fee on a single-tabbed UI, one that collects a fee on a multi-tabbed UI, one that collects a fee and requires an audit, </w:t>
-      </w:r>
-      <w:r>
-        <w:t xml:space="preserve">one where the user can upload a single file, and one where the user can upload multiple files. </w:t>
-      </w:r>
-    </w:p>
-    <w:p>
-      <w:r>
-        <w:t xml:space="preserve">I made all these things up </w:t>
-      </w:r>
-      <w:r>
-        <w:t xml:space="preserve">for this example, but the need to highly specify the </w:t>
-      </w:r>
-      <w:r>
-        <w:t xml:space="preserve">data </w:t>
-      </w:r>
-      <w:r>
-        <w:t xml:space="preserve">context </w:t>
-      </w:r>
-      <w:r>
-        <w:t xml:space="preserve">for a test </w:t>
-      </w:r>
-      <w:r>
-        <w:t xml:space="preserve">is quite common in a complex system, and the </w:t>
-      </w:r>
-      <w:r>
-        <w:t>more “pre-</w:t>
-      </w:r>
-      <w:r>
-        <w:t>existing</w:t>
-      </w:r>
-      <w:r>
-        <w:t xml:space="preserve"> special cases” that you create, the harder it will become to manage and pick between them. </w:t>
-      </w:r>
-    </w:p>
-    <w:p>
-      <w:r>
-        <w:t>And w</w:t>
-      </w:r>
-      <w:r>
-        <w:t xml:space="preserve">hat happens when </w:t>
-      </w:r>
-      <w:r>
-        <w:t xml:space="preserve">we have a test that </w:t>
-      </w:r>
-      <w:r>
-        <w:t xml:space="preserve">needs to collect a fee, </w:t>
-      </w:r>
-      <w:r>
-        <w:t>AND accept a file upload, AND utilize a multi-tabbed UI? None of the pre-</w:t>
-      </w:r>
-      <w:r>
-        <w:t>existing</w:t>
-      </w:r>
-      <w:r>
-        <w:t xml:space="preserve"> data provides that exact setup.</w:t>
-      </w:r>
-    </w:p>
-    <w:p>
-      <w:r>
-        <w:t xml:space="preserve">We </w:t>
-      </w:r>
-      <w:r>
-        <w:t>could</w:t>
-      </w:r>
-      <w:r>
-        <w:t xml:space="preserve"> go into the test database and create a new data entry form matching our requirements and add it to this list. But </w:t>
-      </w:r>
-      <w:r>
-        <w:t xml:space="preserve">that effort has a cost to it. Someone has to load up the current test database, </w:t>
-      </w:r>
-      <w:r>
-        <w:t xml:space="preserve">create the new </w:t>
-      </w:r>
-      <w:r>
-        <w:t xml:space="preserve">data, and then update the snapshot or backup file in source control so that it’s available to other team members. </w:t>
-      </w:r>
-      <w:r>
-        <w:t>That’s painful</w:t>
-      </w:r>
-      <w:r>
-        <w:t xml:space="preserve"> and time consuming, and the whole point of using pre-</w:t>
-      </w:r>
-      <w:r>
-        <w:t>existing</w:t>
-      </w:r>
-      <w:r>
-        <w:t xml:space="preserve"> data was to </w:t>
-      </w:r>
-      <w:r>
-        <w:rPr>
-          <w:i/>
-        </w:rPr>
-        <w:t xml:space="preserve">avoid </w:t>
-      </w:r>
-      <w:r>
-        <w:t>costly data setup.</w:t>
-      </w:r>
-    </w:p>
-    <w:p>
-      <w:r>
-        <w:t>(</w:t>
-      </w:r>
-      <w:proofErr w:type="gramStart"/>
-      <w:r>
-        <w:t>click</w:t>
-      </w:r>
-      <w:proofErr w:type="gramEnd"/>
-      <w:r>
-        <w:t xml:space="preserve"> for load-edit-modify)</w:t>
-      </w:r>
-    </w:p>
-    <w:p>
-      <w:r>
-        <w:t xml:space="preserve">We </w:t>
-      </w:r>
-      <w:r>
-        <w:t xml:space="preserve">could also start with one of the existing </w:t>
-      </w:r>
-      <w:r>
-        <w:t>records, but modify it to fit o</w:t>
-      </w:r>
-      <w:r>
-        <w:t xml:space="preserve">ur needs. </w:t>
-      </w:r>
-    </w:p>
-    <w:p>
-      <w:r>
-        <w:t xml:space="preserve">For example, we could write a bit of SQL that takes an existing record with </w:t>
-      </w:r>
-      <w:r>
-        <w:rPr>
-          <w:i/>
-        </w:rPr>
-        <w:t xml:space="preserve">some </w:t>
-      </w:r>
-      <w:r>
-        <w:t>of the characteristics we need</w:t>
-      </w:r>
-      <w:r>
-        <w:t xml:space="preserve">, </w:t>
-      </w:r>
-      <w:r>
-        <w:t xml:space="preserve">modify the other properties </w:t>
-      </w:r>
-      <w:r>
-        <w:t>as needed, and then continue with the test.</w:t>
-      </w:r>
-    </w:p>
-    <w:p>
-      <w:r>
-        <w:t>This helps reduce the number of permutations of pre-existing data</w:t>
-      </w:r>
-      <w:r>
-        <w:t xml:space="preserve"> but it’s a really bad idea in practice because now you have tests that are essentially making permanent changes to shared global data, and that’s bad. This</w:t>
-      </w:r>
-      <w:r>
-        <w:t xml:space="preserve"> </w:t>
-      </w:r>
-      <w:r>
-        <w:t xml:space="preserve">makes the tests hard to understand, because you never really know exactly what state the test data will be in when the test runs, </w:t>
-      </w:r>
-      <w:r>
-        <w:t>and</w:t>
-      </w:r>
-      <w:r>
-        <w:t xml:space="preserve"> harder to troubleshoot. You might have a test that fails when you run the whole suite, but then when you run that test in isolation it works fine.</w:t>
-      </w:r>
-    </w:p>
-    <w:p>
-      <w:r>
-        <w:t>(</w:t>
-      </w:r>
-      <w:proofErr w:type="gramStart"/>
-      <w:r>
-        <w:t>click</w:t>
-      </w:r>
-      <w:proofErr w:type="gramEnd"/>
-      <w:r>
-        <w:t xml:space="preserve"> for “last resort”)</w:t>
-      </w:r>
-    </w:p>
-    <w:p>
-      <w:r>
-        <w:t>In general, I am not a fan of this approach. I think it seems easy and simple at first, but it comes with lots of hidden costs and complexit</w:t>
-      </w:r>
-      <w:r>
-        <w:t>y</w:t>
-      </w:r>
-      <w:r>
-        <w:t xml:space="preserve">. At the same time, though, there </w:t>
-      </w:r>
-      <w:r>
-        <w:rPr>
-          <w:i/>
-        </w:rPr>
-        <w:t xml:space="preserve">are </w:t>
-      </w:r>
-      <w:r>
-        <w:t>some scenarios in which the trade-offs may be worth it, so you should include this approach in your toolbox even if you don’t use it often.</w:t>
-      </w:r>
-    </w:p>
-    <w:p>
-      <w:r>
-        <w:t>(</w:t>
-      </w:r>
-      <w:proofErr w:type="gramStart"/>
-      <w:r>
-        <w:t>click</w:t>
-      </w:r>
-      <w:proofErr w:type="gramEnd"/>
-      <w:r>
-        <w:t xml:space="preserve"> for rules)</w:t>
-      </w:r>
-    </w:p>
-    <w:p>
-      <w:r>
-        <w:t>I have established 4 rules on my team for using pre-existing data.</w:t>
+        <w:rPr>
+          <w:u w:val="single"/>
+        </w:rPr>
+        <w:t xml:space="preserve"> for “create” test)</w:t>
+      </w:r>
+    </w:p>
+    <w:p>
+      <w:r>
+        <w:t xml:space="preserve">Let’s go back to that pretend test we’re trying to write, and instead of using pre-existing data, let’s have the test create </w:t>
+      </w:r>
+      <w:r>
+        <w:t>the data that it needs on the fly.</w:t>
+      </w:r>
+      <w:r>
+        <w:t xml:space="preserve"> Here’s an example of what that might look like:</w:t>
       </w:r>
     </w:p>
     <w:p>
@@ -3976,17 +3705,11 @@
         <w:pStyle w:val="ListParagraph"/>
         <w:numPr>
           <w:ilvl w:val="0"/>
-          <w:numId w:val="28"/>
+          <w:numId w:val="14"/>
         </w:numPr>
       </w:pPr>
       <w:r>
-        <w:t>Rule one is that we can use pre-existing data for UI tests ONLY. All of our data and integration tests create their own data</w:t>
-      </w:r>
-      <w:r>
-        <w:t>, and I’ll talk about that in a minute.</w:t>
-      </w:r>
-      <w:r>
-        <w:br/>
+        <w:t xml:space="preserve">We’ll need to create the data entry form, </w:t>
       </w:r>
     </w:p>
     <w:p>
@@ -3994,35 +3717,11 @@
         <w:pStyle w:val="ListParagraph"/>
         <w:numPr>
           <w:ilvl w:val="0"/>
-          <w:numId w:val="28"/>
+          <w:numId w:val="14"/>
         </w:numPr>
       </w:pPr>
       <w:r>
-        <w:t xml:space="preserve">Rule two is that </w:t>
-      </w:r>
-      <w:r>
-        <w:t xml:space="preserve">UI tests can </w:t>
-      </w:r>
-      <w:r>
-        <w:t xml:space="preserve">only rely on pre-existing data </w:t>
-      </w:r>
-      <w:r>
-        <w:t xml:space="preserve">if it is legitimately </w:t>
-      </w:r>
-      <w:r>
-        <w:t xml:space="preserve">difficult to create on a per-test basis. </w:t>
-      </w:r>
-      <w:r>
-        <w:t xml:space="preserve">Our default posture is to create data on the fly, </w:t>
-      </w:r>
-      <w:r>
-        <w:t>and we</w:t>
-      </w:r>
-      <w:r>
-        <w:t xml:space="preserve"> enforce that through team standards and code reviews.</w:t>
-      </w:r>
-      <w:r>
-        <w:br/>
+        <w:t>we’ll need to customize it to match the requirements of the test</w:t>
       </w:r>
     </w:p>
     <w:p>
@@ -4030,305 +3729,68 @@
         <w:pStyle w:val="ListParagraph"/>
         <w:numPr>
           <w:ilvl w:val="0"/>
-          <w:numId w:val="28"/>
+          <w:numId w:val="14"/>
         </w:numPr>
       </w:pPr>
       <w:r>
-        <w:t xml:space="preserve">Rule three is that UI tests </w:t>
-      </w:r>
-      <w:r>
-        <w:t>should rely on the least amount of loosely-defined data</w:t>
-      </w:r>
+        <w:t>and then we’ll need to save it to the database so that the UI test can access it</w:t>
+      </w:r>
+    </w:p>
+    <w:p>
+      <w:pPr>
+        <w:rPr>
+          <w:b/>
+        </w:rPr>
+      </w:pPr>
+      <w:r>
+        <w:t xml:space="preserve">This is great because </w:t>
+      </w:r>
+      <w:r>
+        <w:t xml:space="preserve">each test is </w:t>
+      </w:r>
+      <w:r>
+        <w:t xml:space="preserve">now </w:t>
+      </w:r>
+      <w:r>
+        <w:t xml:space="preserve">totally independent of the others, </w:t>
+      </w:r>
+      <w:r>
+        <w:t>but there’s a problem here.</w:t>
+      </w:r>
+    </w:p>
+    <w:p>
       <w:r>
         <w:t xml:space="preserve"> </w:t>
       </w:r>
       <w:r>
-        <w:t>as is necessary to avoid the difficult part of creating data on the fly. For instance, going back to those data e</w:t>
-      </w:r>
-      <w:r>
-        <w:t xml:space="preserve">ntry </w:t>
-      </w:r>
-      <w:r>
-        <w:lastRenderedPageBreak/>
-        <w:t xml:space="preserve">forms in my system, </w:t>
-      </w:r>
-      <w:r>
-        <w:t xml:space="preserve">creating the base form takes a lot of stuff, but configuring the specific fields on a form is fairly simple. So rather than have a large number of highly specialized pre-existing forms in the system, we just have one or two that are designed to be augmented by individual tests. </w:t>
-      </w:r>
-      <w:r>
-        <w:br/>
-      </w:r>
-      <w:r>
-        <w:br/>
-        <w:t xml:space="preserve">For example, if there’s a test that needs an arbitrary data entry form to hold a couple of highly-specified input </w:t>
+        <w:t>(</w:t>
       </w:r>
       <w:proofErr w:type="gramStart"/>
       <w:r>
-        <w:t>fields, that</w:t>
+        <w:t>click</w:t>
       </w:r>
       <w:proofErr w:type="gramEnd"/>
       <w:r>
-        <w:t xml:space="preserve"> test would start with that loosely defined form and would then add fields to it in the test setup. </w:t>
-      </w:r>
-      <w:r>
-        <w:t xml:space="preserve">The idea </w:t>
-      </w:r>
-      <w:r>
-        <w:t xml:space="preserve">is </w:t>
-      </w:r>
-      <w:r>
-        <w:t xml:space="preserve">to stage the </w:t>
-      </w:r>
-      <w:r>
-        <w:rPr>
-          <w:i/>
-        </w:rPr>
-        <w:t xml:space="preserve">least amount of data possible </w:t>
-      </w:r>
-      <w:r>
-        <w:t xml:space="preserve">to avoid the most costly part of data setup, </w:t>
-      </w:r>
-      <w:r>
-        <w:t xml:space="preserve">and push </w:t>
-      </w:r>
-      <w:r>
-        <w:t>as much of the data specialization into the individual tests.</w:t>
-      </w:r>
-      <w:r>
-        <w:br/>
-      </w:r>
-    </w:p>
-    <w:p>
-      <w:pPr>
-        <w:pStyle w:val="ListParagraph"/>
-        <w:numPr>
-          <w:ilvl w:val="0"/>
-          <w:numId w:val="28"/>
-        </w:numPr>
-      </w:pPr>
-      <w:r>
-        <w:t>Earlier I said that the “load existing data and then modify” approach is a bad idea. That’s why t</w:t>
-      </w:r>
-      <w:r>
-        <w:t xml:space="preserve">he final rule is that UI tests that use pre-existing data </w:t>
-      </w:r>
-      <w:r>
-        <w:rPr>
-          <w:u w:val="single"/>
-        </w:rPr>
-        <w:t xml:space="preserve">cannot </w:t>
-      </w:r>
-      <w:r>
-        <w:rPr>
-          <w:u w:val="single"/>
-        </w:rPr>
-        <w:t>modify the shared data in any way that would break other tests</w:t>
-      </w:r>
-      <w:r>
-        <w:t xml:space="preserve">. It’s fine if a test loads up </w:t>
-      </w:r>
-      <w:r>
-        <w:t xml:space="preserve">that generic data form and adds some fields to it, as long as that doesn’t prevent </w:t>
-      </w:r>
-      <w:r>
-        <w:rPr>
-          <w:i/>
-        </w:rPr>
-        <w:t xml:space="preserve">other </w:t>
-      </w:r>
-      <w:r>
-        <w:t xml:space="preserve">tests from doing the same thing. </w:t>
-      </w:r>
-      <w:r>
-        <w:t xml:space="preserve">But it’s NOT OK if a test </w:t>
-      </w:r>
-      <w:r>
-        <w:t>deletes that pre-existing data form because that will obviously break other tests.</w:t>
-      </w:r>
-    </w:p>
-    <w:p>
-      <w:r>
-        <w:t>(</w:t>
-      </w:r>
-      <w:proofErr w:type="gramStart"/>
-      <w:r>
-        <w:t>click</w:t>
-      </w:r>
-      <w:proofErr w:type="gramEnd"/>
-      <w:r>
-        <w:t xml:space="preserve"> for “if you </w:t>
-      </w:r>
-      <w:r>
-        <w:rPr>
-          <w:i/>
-        </w:rPr>
-        <w:t>must</w:t>
-      </w:r>
-      <w:r>
-        <w:t>”)</w:t>
-      </w:r>
-      <w:r>
-        <w:br/>
-      </w:r>
-      <w:r>
-        <w:br/>
-      </w:r>
-      <w:r>
-        <w:t xml:space="preserve">I want to be clear: using pre-existing data sucks. It’s a bad idea. </w:t>
-      </w:r>
-      <w:r>
-        <w:t xml:space="preserve">You’re </w:t>
-      </w:r>
-      <w:r>
-        <w:t xml:space="preserve">depending or </w:t>
-      </w:r>
-      <w:r>
-        <w:t xml:space="preserve">modifying global data in each test and that’s an approach </w:t>
-      </w:r>
-      <w:r>
-        <w:t xml:space="preserve">full of pitfalls and </w:t>
+        <w:t xml:space="preserve"> for difficult </w:t>
       </w:r>
       <w:proofErr w:type="spellStart"/>
       <w:r>
-        <w:t>gotchas</w:t>
+        <w:t>ctor</w:t>
       </w:r>
       <w:proofErr w:type="spellEnd"/>
       <w:r>
-        <w:t>.</w:t>
-      </w:r>
-      <w:r>
-        <w:t xml:space="preserve"> </w:t>
-      </w:r>
-      <w:r>
-        <w:t>If you do it, you should feel a little bit dirty.</w:t>
-      </w:r>
-    </w:p>
-    <w:p>
-      <w:r>
-        <w:t>H</w:t>
-      </w:r>
-      <w:r>
-        <w:t xml:space="preserve">owever, </w:t>
-      </w:r>
-      <w:r>
-        <w:t>“</w:t>
-      </w:r>
-      <w:proofErr w:type="spellStart"/>
-      <w:r>
-        <w:t>trade offs</w:t>
-      </w:r>
-      <w:proofErr w:type="spellEnd"/>
-      <w:r>
-        <w:t xml:space="preserve"> all the way down”. T</w:t>
-      </w:r>
-      <w:r>
-        <w:t xml:space="preserve">here </w:t>
-      </w:r>
-      <w:r>
-        <w:rPr>
-          <w:i/>
-        </w:rPr>
-        <w:t xml:space="preserve">are </w:t>
-      </w:r>
-      <w:r>
-        <w:t>cases where we have deliberately chosen those trade-offs versus other ones. And in those cases, aggressively following these rules has definitely helped</w:t>
-      </w:r>
-      <w:r>
-        <w:t xml:space="preserve"> us manage those trade-offs.</w:t>
-      </w:r>
-    </w:p>
-    <w:p>
-      <w:pPr>
-        <w:rPr>
-          <w:u w:val="single"/>
-        </w:rPr>
-      </w:pPr>
-      <w:r>
-        <w:rPr>
-          <w:u w:val="single"/>
-        </w:rPr>
-        <w:t xml:space="preserve"> </w:t>
-      </w:r>
-      <w:r>
-        <w:rPr>
-          <w:u w:val="single"/>
-        </w:rPr>
-        <w:t>(</w:t>
-      </w:r>
-      <w:proofErr w:type="gramStart"/>
-      <w:r>
-        <w:rPr>
-          <w:u w:val="single"/>
-        </w:rPr>
-        <w:t>click</w:t>
-      </w:r>
-      <w:proofErr w:type="gramEnd"/>
-      <w:r>
-        <w:rPr>
-          <w:u w:val="single"/>
-        </w:rPr>
-        <w:t xml:space="preserve"> for “create” test)</w:t>
-      </w:r>
-    </w:p>
-    <w:p>
-      <w:r>
-        <w:t xml:space="preserve">Let’s go back to that pretend test we’re trying to write, and instead of using pre-existing data, let’s have the test create </w:t>
-      </w:r>
-      <w:r>
-        <w:t>the data that it needs on the fly.</w:t>
-      </w:r>
-    </w:p>
-    <w:p>
-      <w:pPr>
-        <w:rPr>
-          <w:b/>
-        </w:rPr>
-      </w:pPr>
-      <w:r>
-        <w:t>The primary benefits of this approach are that (1) each test is totally independent of the others, and (2) tests are easier to read and maintain because all of the test context is described in the body of the test; there’s no global state that we’re making assumptions about.</w:t>
-      </w:r>
-      <w:r>
-        <w:t xml:space="preserve"> </w:t>
-      </w:r>
-    </w:p>
-    <w:p>
-      <w:r>
-        <w:t xml:space="preserve">The drawbacks here are equally significant. One issue is that every test that creates its own test data will leave behind permanent remnants after each test run. Depending on how much data is being created, </w:t>
-      </w:r>
-      <w:r>
-        <w:t>that might be a problem</w:t>
-      </w:r>
-      <w:r>
-        <w:t>. We tend to run our automated tests against the same local databases that we use for manual testing and we really don’t like seeing them fill up with reams and reams of junk data. Our data and integration tests get around this by wrapping each test in a database transaction that gets automatically rolled back to revert its changes, but there’s no easy way to do that with a UI test.</w:t>
-      </w:r>
-    </w:p>
-    <w:p>
-      <w:r>
-        <w:t>(</w:t>
-      </w:r>
-      <w:proofErr w:type="gramStart"/>
-      <w:r>
-        <w:t>click</w:t>
-      </w:r>
-      <w:proofErr w:type="gramEnd"/>
-      <w:r>
-        <w:t xml:space="preserve"> for difficult </w:t>
-      </w:r>
-      <w:proofErr w:type="spellStart"/>
-      <w:r>
-        <w:t>ctor</w:t>
-      </w:r>
-      <w:proofErr w:type="spellEnd"/>
-      <w:r>
         <w:t>)</w:t>
       </w:r>
     </w:p>
     <w:p>
       <w:r>
-        <w:t xml:space="preserve">Another issue is that creating test data in the body of each test might be very difficult. </w:t>
-      </w:r>
-      <w:r>
-        <w:t xml:space="preserve">If I made this sample code a little more realistic, then </w:t>
+        <w:t xml:space="preserve">If I </w:t>
+      </w:r>
+      <w:r>
+        <w:t xml:space="preserve">were to make </w:t>
+      </w:r>
+      <w:r>
+        <w:t xml:space="preserve">this sample code a little more realistic, then </w:t>
       </w:r>
       <w:r>
         <w:t xml:space="preserve">creating a data entry form </w:t>
@@ -4345,7 +3807,6 @@
     </w:p>
     <w:p>
       <w:r>
-        <w:lastRenderedPageBreak/>
         <w:t>(</w:t>
       </w:r>
       <w:proofErr w:type="gramStart"/>
@@ -4448,7 +3909,11 @@
         <w:t>also make our tests brittle</w:t>
       </w:r>
       <w:r>
-        <w:t xml:space="preserve"> because i</w:t>
+        <w:t xml:space="preserve"> </w:t>
+      </w:r>
+      <w:r>
+        <w:lastRenderedPageBreak/>
+        <w:t>because i</w:t>
       </w:r>
       <w:r>
         <w:t xml:space="preserve">f any of these constructors get changed in the future, this test is going to need updated as well, even if those changes </w:t>
@@ -4685,210 +4150,206 @@
     </w:p>
     <w:p>
       <w:r>
+        <w:t xml:space="preserve">This isn’t the </w:t>
+      </w:r>
+      <w:r>
+        <w:rPr>
+          <w:i/>
+        </w:rPr>
+        <w:t xml:space="preserve">only </w:t>
+      </w:r>
+      <w:r>
+        <w:t xml:space="preserve">way to create test data. There are libraries and frameworks that will give you a </w:t>
+      </w:r>
+      <w:r>
+        <w:t xml:space="preserve">generic </w:t>
+      </w:r>
+      <w:r>
+        <w:t xml:space="preserve">API for </w:t>
+      </w:r>
+      <w:r>
+        <w:t xml:space="preserve">building </w:t>
+      </w:r>
+      <w:r>
+        <w:t xml:space="preserve">test </w:t>
+      </w:r>
+      <w:r>
+        <w:t>objects</w:t>
+      </w:r>
+      <w:r>
+        <w:t>,</w:t>
+      </w:r>
+      <w:r>
+        <w:t xml:space="preserve"> and you might be able to use your existing ORM to save those things to the database</w:t>
+      </w:r>
+      <w:r>
+        <w:t>. For us, rolling our own helpers has allowed us to better deal with the complexity of our data model because we can more easily provide default values that represent real-world scenarios</w:t>
+      </w:r>
+      <w:r>
+        <w:t xml:space="preserve"> and we can tailor the API to suit our needs.</w:t>
+      </w:r>
+    </w:p>
+    <w:p>
+      <w:r>
+        <w:t xml:space="preserve">I could go on and on about this stuff, and I actually have a 60 minute talk on just this data helper pattern that we use. </w:t>
+      </w:r>
+    </w:p>
+    <w:p>
+      <w:r>
+        <w:t>(</w:t>
+      </w:r>
+      <w:proofErr w:type="gramStart"/>
+      <w:r>
+        <w:t>click</w:t>
+      </w:r>
+      <w:proofErr w:type="gramEnd"/>
+      <w:r>
+        <w:t xml:space="preserve"> for caching)</w:t>
+      </w:r>
+    </w:p>
+    <w:p>
+      <w:r>
+        <w:t xml:space="preserve">There’s one other problem that you might run into when creating data in the body of each </w:t>
+      </w:r>
+      <w:r>
+        <w:t xml:space="preserve">UI </w:t>
+      </w:r>
+      <w:r>
+        <w:t xml:space="preserve">test, and that’s caching. If the website is caching data, and your tests are making changes to that data behind the </w:t>
+      </w:r>
+      <w:r>
         <w:lastRenderedPageBreak/>
-        <w:t xml:space="preserve">This isn’t the </w:t>
+        <w:t xml:space="preserve">scenes, you’re going to need some way to refresh that web cache before </w:t>
+      </w:r>
+      <w:r>
+        <w:t>your test starts making web requests.</w:t>
+      </w:r>
+    </w:p>
+    <w:p>
+      <w:r>
+        <w:t>We’ve addressed this by creating an endpoint in our app that will refresh the cache, and we’ve added a “</w:t>
+      </w:r>
+      <w:proofErr w:type="spellStart"/>
+      <w:r>
+        <w:t>refreshCache</w:t>
+      </w:r>
+      <w:proofErr w:type="spellEnd"/>
+      <w:r>
+        <w:t>” method to our base test class. Any test that creates data of a cached type can call this method to issue an AJAX request to that endpoint to synchronize everything.</w:t>
+      </w:r>
+    </w:p>
+    <w:p>
+      <w:r>
+        <w:t>(</w:t>
+      </w:r>
+      <w:proofErr w:type="gramStart"/>
+      <w:r>
+        <w:t>click</w:t>
+      </w:r>
+      <w:proofErr w:type="gramEnd"/>
+      <w:r>
+        <w:t xml:space="preserve"> for comparison</w:t>
+      </w:r>
+      <w:r>
+        <w:t>)</w:t>
+      </w:r>
+    </w:p>
+    <w:p>
+      <w:r>
+        <w:t>Here are your two options when it comes to test data.</w:t>
+      </w:r>
+    </w:p>
+    <w:p>
+      <w:r>
+        <w:t>U</w:t>
+      </w:r>
+      <w:r>
+        <w:t xml:space="preserve">sing existing data can make individual tests </w:t>
+      </w:r>
+      <w:r>
+        <w:t xml:space="preserve">easy </w:t>
+      </w:r>
+      <w:r>
+        <w:t xml:space="preserve">to write, as long as the data you want to use already exists in your test database, but it can make tests harder to maintain over time. </w:t>
+      </w:r>
+      <w:r>
+        <w:t xml:space="preserve">Adding new test data to the baseline database </w:t>
+      </w:r>
+      <w:r>
+        <w:t xml:space="preserve">can be a pain, and it can be really difficult to manage </w:t>
+      </w:r>
+      <w:r>
+        <w:t xml:space="preserve">the pre-existing data over time. Plus, if your tests </w:t>
+      </w:r>
+      <w:r>
+        <w:t xml:space="preserve">need to </w:t>
       </w:r>
       <w:r>
         <w:rPr>
           <w:i/>
         </w:rPr>
-        <w:t xml:space="preserve">only </w:t>
-      </w:r>
-      <w:r>
-        <w:t xml:space="preserve">way to create test data. There are libraries and frameworks that will give you a </w:t>
-      </w:r>
-      <w:r>
-        <w:t xml:space="preserve">generic </w:t>
-      </w:r>
-      <w:r>
-        <w:t xml:space="preserve">API for </w:t>
-      </w:r>
-      <w:r>
-        <w:t xml:space="preserve">building </w:t>
-      </w:r>
-      <w:r>
-        <w:t xml:space="preserve">test </w:t>
-      </w:r>
-      <w:r>
-        <w:t>objects</w:t>
-      </w:r>
-      <w:r>
-        <w:t>,</w:t>
-      </w:r>
-      <w:r>
-        <w:t xml:space="preserve"> and you might be able to use your existing ORM to save those things to the database</w:t>
-      </w:r>
-      <w:r>
-        <w:t>. For us, rolling our own helpers has allowed us to better deal with the complexity of our data model because we can more easily provide default values that represent real-world scenarios</w:t>
-      </w:r>
-      <w:r>
-        <w:t xml:space="preserve"> and we can tailor the API to suit our needs.</w:t>
-      </w:r>
-    </w:p>
-    <w:p>
-      <w:r>
-        <w:t xml:space="preserve">I could go on and on about this stuff, and I actually have a 60 minute talk on just this data helper pattern that we use. </w:t>
-      </w:r>
-    </w:p>
-    <w:p>
-      <w:r>
-        <w:t>(</w:t>
-      </w:r>
-      <w:proofErr w:type="gramStart"/>
-      <w:r>
-        <w:t>click</w:t>
-      </w:r>
-      <w:proofErr w:type="gramEnd"/>
-      <w:r>
-        <w:t>)</w:t>
-      </w:r>
-    </w:p>
-    <w:p>
-      <w:r>
-        <w:t xml:space="preserve">But for today, the point I’m making is that if you decide to have your UI tests create their own data, </w:t>
-      </w:r>
-      <w:r>
+        <w:t>modify</w:t>
+      </w:r>
+      <w:r>
+        <w:rPr>
+          <w:i/>
+        </w:rPr>
+        <w:t xml:space="preserve"> </w:t>
+      </w:r>
+      <w:r>
+        <w:t>or delete data in any way, then you</w:t>
+      </w:r>
+      <w:r>
+        <w:t xml:space="preserve"> run the risk that one test changes data that could impact another test.</w:t>
+      </w:r>
+    </w:p>
+    <w:p>
+      <w:r>
+        <w:t xml:space="preserve">Writing each test to create its own test data is </w:t>
+      </w:r>
+      <w:r>
+        <w:rPr>
+          <w:i/>
+        </w:rPr>
+        <w:t xml:space="preserve">usually </w:t>
+      </w:r>
+      <w:r>
+        <w:t>the better approach. It makes the tests easier to read and understand and avoids all the headaches of global data</w:t>
+      </w:r>
+      <w:r>
+        <w:t xml:space="preserve">. It can make tests harder to write if you have a large or complex object graph, but a good library of data creation helpers can mitigate that. </w:t>
+      </w:r>
+      <w:r>
+        <w:t xml:space="preserve">Also, </w:t>
+      </w:r>
+      <w:r>
+        <w:t>every time you run the test suite you’ll end up with a ream of newly created junk data in the database</w:t>
+      </w:r>
+      <w:r>
+        <w:t>, so you’ll want to write some teardown methods or create some scripts that can easily restore your database to a known clean state on demand.</w:t>
+      </w:r>
+    </w:p>
+    <w:p>
+      <w:r>
+        <w:t xml:space="preserve">We’ve been doing it this for years and it’s one of the best decisions we made on this project. Those helpers </w:t>
+      </w:r>
+      <w:r>
+        <w:t xml:space="preserve">and automation scripts aren’t free and may take a little bit of effort, but they </w:t>
+      </w:r>
+      <w:r>
+        <w:t>definitely are worth the investment.</w:t>
+      </w:r>
+    </w:p>
+    <w:p>
+      <w:pPr>
         <w:rPr>
           <w:u w:val="single"/>
         </w:rPr>
-        <w:t>do not create that test data by hand</w:t>
-      </w:r>
-      <w:r>
-        <w:t>. Doing that is a huge mistake. I don’t care if you create your own data helper library like we did or if you use some other tool, as long as it keeps the tests short and tidy and they only need to specify the values that matter to the test at hand.</w:t>
-      </w:r>
-    </w:p>
-    <w:p>
-      <w:r>
-        <w:t>(</w:t>
-      </w:r>
-      <w:proofErr w:type="gramStart"/>
-      <w:r>
-        <w:t>click</w:t>
-      </w:r>
-      <w:proofErr w:type="gramEnd"/>
-      <w:r>
-        <w:t xml:space="preserve"> for caching)</w:t>
-      </w:r>
-    </w:p>
-    <w:p>
-      <w:r>
-        <w:t xml:space="preserve">There’s one other problem that you might run into when creating data in the body of each test, and that’s caching. If the website is caching data, and your tests are making changes to that data behind the scenes, </w:t>
-      </w:r>
-      <w:r>
-        <w:t xml:space="preserve">you’re going to need some way to refresh that </w:t>
-      </w:r>
-      <w:r>
-        <w:t xml:space="preserve">web </w:t>
-      </w:r>
-      <w:r>
-        <w:t xml:space="preserve">cache before accessing </w:t>
-      </w:r>
-      <w:r>
-        <w:t xml:space="preserve">the </w:t>
-      </w:r>
-      <w:r>
-        <w:t>data through the UI.</w:t>
-      </w:r>
-    </w:p>
-    <w:p>
-      <w:r>
-        <w:t>We’ve addressed this by creating an endpoint in our app that will refresh the cache, and we’ve added a “</w:t>
-      </w:r>
-      <w:proofErr w:type="spellStart"/>
-      <w:r>
-        <w:t>refreshCache</w:t>
-      </w:r>
-      <w:proofErr w:type="spellEnd"/>
-      <w:r>
-        <w:t xml:space="preserve">” method to our base test class. Any test that creates data of a cached type can call this method to issue </w:t>
-      </w:r>
-      <w:r>
-        <w:t xml:space="preserve">an </w:t>
-      </w:r>
-      <w:r>
-        <w:t xml:space="preserve">AJAX </w:t>
-      </w:r>
-      <w:r>
-        <w:t>request to that endpoint</w:t>
-      </w:r>
-      <w:r>
-        <w:t xml:space="preserve"> to synchronize everything</w:t>
-      </w:r>
-      <w:r>
-        <w:t>.</w:t>
-      </w:r>
-    </w:p>
-    <w:p>
-      <w:pPr>
+      </w:pPr>
+      <w:r>
         <w:rPr>
           <w:u w:val="single"/>
         </w:rPr>
-      </w:pPr>
-      <w:r>
-        <w:rPr>
-          <w:u w:val="single"/>
-        </w:rPr>
-        <w:t>Summary</w:t>
-      </w:r>
-    </w:p>
-    <w:p>
-      <w:r>
-        <w:t xml:space="preserve">To summarize, using existing data can make individual tests easier to write, as long as the data you want to use already exists in your test database, but it can make tests harder to maintain over time. Staging the data in the first place can be a pain, and it can be really difficult to manage and classify all of those existing entities in a usable way. And if your tests need to </w:t>
-      </w:r>
-      <w:r>
-        <w:rPr>
-          <w:i/>
-        </w:rPr>
-        <w:t xml:space="preserve">modify </w:t>
-      </w:r>
-      <w:r>
-        <w:t>data then you run the risk that one test changes data that could impact another test.</w:t>
-      </w:r>
-    </w:p>
-    <w:p>
-      <w:r>
-        <w:t xml:space="preserve">Writing each test to create its own test data is </w:t>
-      </w:r>
-      <w:r>
-        <w:rPr>
-          <w:i/>
-        </w:rPr>
-        <w:t xml:space="preserve">usually </w:t>
-      </w:r>
-      <w:r>
-        <w:t xml:space="preserve">the better approach. It makes the tests easier to read and understand and avoids all the headaches of global data, but it can also make tests harder to write </w:t>
-      </w:r>
-      <w:r>
-        <w:t xml:space="preserve">if you have a large or complex object graph. Also, </w:t>
-      </w:r>
-      <w:r>
-        <w:t>every time you run the test suite you’ll end up with a ream of newly created junk data in the database. To mitigate those issues, invest in a library of data creation helpers to simplify the test authoring and invest in some tools or utilities that can easily restore the database to a known clean state on demand.</w:t>
-      </w:r>
-    </w:p>
-    <w:p>
-      <w:r>
-        <w:t xml:space="preserve">For example, we have a single command line utility that we can execute that will delete our local database, restore it from the most recent snapshot in source control, and then re-apply any </w:t>
-      </w:r>
-      <w:r>
-        <w:t>migration scripts from the local working copy. That allows us to quickly and easily discard all of that junk data and get back to a clean state.</w:t>
-      </w:r>
-    </w:p>
-    <w:p>
-      <w:r>
-        <w:t>Those helpers and automation scripts aren’t free and may take a little bit of effort, but they are crucial to making this approach succeed over time.</w:t>
-      </w:r>
-    </w:p>
-    <w:p>
-      <w:pPr>
-        <w:rPr>
-          <w:u w:val="single"/>
-        </w:rPr>
-      </w:pPr>
-      <w:r>
-        <w:rPr>
-          <w:u w:val="single"/>
-        </w:rPr>
-        <w:lastRenderedPageBreak/>
         <w:t>(</w:t>
       </w:r>
       <w:proofErr w:type="gramStart"/>
@@ -5046,6 +4507,7 @@
     </w:p>
     <w:p>
       <w:r>
+        <w:lastRenderedPageBreak/>
         <w:t>Presumably, Widgets have some purpose in the system</w:t>
       </w:r>
       <w:r>
@@ -5191,45 +4653,193 @@
     </w:p>
     <w:p>
       <w:r>
+        <w:t>T</w:t>
+      </w:r>
+      <w:r>
+        <w:t xml:space="preserve">his </w:t>
+      </w:r>
+      <w:r>
+        <w:t xml:space="preserve">approach also </w:t>
+      </w:r>
+      <w:r>
+        <w:t>prevents you from running your tests individually. UI tests are slow and you</w:t>
+      </w:r>
+      <w:r>
+        <w:t xml:space="preserve"> </w:t>
+      </w:r>
+      <w:r>
+        <w:rPr>
+          <w:i/>
+        </w:rPr>
+        <w:t>will</w:t>
+      </w:r>
+      <w:r>
+        <w:t xml:space="preserve"> </w:t>
+      </w:r>
+      <w:r>
+        <w:t xml:space="preserve">find yourself wanting to run a smaller subset of them in order to shorten the feedback cycle. But </w:t>
+      </w:r>
+      <w:r>
+        <w:t>if you’ve written your tests like this, then your only real option is to run them as a group.</w:t>
+      </w:r>
+    </w:p>
+    <w:p>
+      <w:r>
+        <w:t>My advice is that you should never chain feature level tests together. If you want to do an end-to-end scenario test that covers a multi-page use case, that’s great! But do it as a single, self-contained test, and use it only to validate that end to scenario; you should still go ahead and create individual, self-contained feature tests that cover all the different steps along the way.</w:t>
+      </w:r>
+    </w:p>
+    <w:p>
+      <w:r>
+        <w:t>.</w:t>
+      </w:r>
+    </w:p>
+    <w:p>
+      <w:r>
+        <w:rPr>
+          <w:u w:val="single"/>
+        </w:rPr>
+        <w:t xml:space="preserve"> </w:t>
+      </w:r>
+      <w:r>
+        <w:rPr>
+          <w:u w:val="single"/>
+        </w:rPr>
+        <w:t>(</w:t>
+      </w:r>
+      <w:proofErr w:type="gramStart"/>
+      <w:r>
+        <w:rPr>
+          <w:u w:val="single"/>
+        </w:rPr>
+        <w:t>click</w:t>
+      </w:r>
+      <w:proofErr w:type="gramEnd"/>
+      <w:r>
+        <w:rPr>
+          <w:u w:val="single"/>
+        </w:rPr>
+        <w:t xml:space="preserve"> for CSS classes)</w:t>
+      </w:r>
+    </w:p>
+    <w:p>
+      <w:r>
+        <w:t xml:space="preserve">The second technique I want to talk about has to do with how your UI tests </w:t>
+      </w:r>
+      <w:r>
+        <w:t>interact with the DOM.</w:t>
+      </w:r>
+    </w:p>
+    <w:p>
+      <w:r>
+        <w:t xml:space="preserve">When we first started writing UI tests, people tried to write the test without making any changes to the UI code. When the HTML was complex, and the test needed to be very specific about what is was referencing, we ended up with </w:t>
+      </w:r>
+      <w:proofErr w:type="spellStart"/>
+      <w:r>
+        <w:t>PageObject</w:t>
+      </w:r>
+      <w:proofErr w:type="spellEnd"/>
+      <w:r>
+        <w:t xml:space="preserve"> references </w:t>
+      </w:r>
+      <w:r>
+        <w:t>like this</w:t>
+      </w:r>
+      <w:r>
+        <w:t>.</w:t>
+      </w:r>
+    </w:p>
+    <w:p>
+      <w:r>
+        <w:t>(</w:t>
+      </w:r>
+      <w:proofErr w:type="gramStart"/>
+      <w:r>
+        <w:t>click</w:t>
+      </w:r>
+      <w:proofErr w:type="gramEnd"/>
+      <w:r>
+        <w:t xml:space="preserve"> for ugly CSS)</w:t>
+      </w:r>
+    </w:p>
+    <w:p>
+      <w:r>
+        <w:t xml:space="preserve">This is looking for a link inside of </w:t>
+      </w:r>
+      <w:proofErr w:type="gramStart"/>
+      <w:r>
+        <w:t>a the</w:t>
+      </w:r>
+      <w:proofErr w:type="gramEnd"/>
+      <w:r>
+        <w:t xml:space="preserve"> first span inside of a td that is part of a table row with a specific class.</w:t>
+      </w:r>
+    </w:p>
+    <w:p>
+      <w:r>
         <w:lastRenderedPageBreak/>
-        <w:t>T</w:t>
-      </w:r>
-      <w:r>
-        <w:t xml:space="preserve">his </w:t>
-      </w:r>
-      <w:r>
-        <w:t xml:space="preserve">approach also </w:t>
-      </w:r>
-      <w:r>
-        <w:t>prevents you from running your tests individually. UI tests are slow and you</w:t>
-      </w:r>
-      <w:r>
-        <w:t xml:space="preserve"> </w:t>
+        <w:t xml:space="preserve">Hopefully you can already see why this would be brittle, because even a </w:t>
+      </w:r>
+      <w:r>
+        <w:t>tiny change to the HTML structure</w:t>
+      </w:r>
+      <w:r>
+        <w:t>, such as changing this span to a div,</w:t>
+      </w:r>
+      <w:r>
+        <w:t xml:space="preserve"> could break the test.</w:t>
+      </w:r>
+    </w:p>
+    <w:p>
+      <w:r>
+        <w:t>(</w:t>
+      </w:r>
+      <w:proofErr w:type="gramStart"/>
+      <w:r>
+        <w:t>click</w:t>
+      </w:r>
+      <w:proofErr w:type="gramEnd"/>
+      <w:r>
+        <w:t xml:space="preserve"> for refactored)</w:t>
+      </w:r>
+    </w:p>
+    <w:p>
+      <w:r>
+        <w:t>As a result, we started using UI-test-specific markers which look like this: “selenium-foo-bar” and “data-selenium-</w:t>
+      </w:r>
+      <w:proofErr w:type="spellStart"/>
+      <w:r>
+        <w:t>baz</w:t>
+      </w:r>
+      <w:proofErr w:type="spellEnd"/>
+      <w:r>
+        <w:t xml:space="preserve">=’42’”. </w:t>
+      </w:r>
+    </w:p>
+    <w:p>
+      <w:r>
+        <w:t>The “selenium” prefix means that these CSS classes are not to be used for styling, and the data elements are not to be used in any JavaScript (other than script executed by a UI test). Developers are encouraged to add these markers to a page whenever it simplifies a DOM lookup for a test.</w:t>
+      </w:r>
+    </w:p>
+    <w:p>
+      <w:r>
+        <w:t xml:space="preserve">I’m not saying that we </w:t>
       </w:r>
       <w:r>
         <w:rPr>
           <w:i/>
         </w:rPr>
-        <w:t>will</w:t>
-      </w:r>
-      <w:r>
-        <w:t xml:space="preserve"> </w:t>
-      </w:r>
-      <w:r>
-        <w:t xml:space="preserve">find yourself wanting to run a smaller subset of them in order to shorten the feedback cycle. But </w:t>
-      </w:r>
-      <w:r>
-        <w:t>if you’ve written your tests like this, then your only real option is to run them as a group.</w:t>
-      </w:r>
-    </w:p>
-    <w:p>
-      <w:r>
-        <w:t>My advice is that you should never chain feature level tests together. If you want to do an end-to-end scenario test that covers a multi-page use case, that’s great! But do it as a single, self-contained test, and use it only to validate that end to scenario; you should still go ahead and create individual, self-contained feature tests that cover all the different steps along the way.</w:t>
-      </w:r>
-    </w:p>
-    <w:p>
-      <w:r>
-        <w:t>.</w:t>
+        <w:t xml:space="preserve">never </w:t>
+      </w:r>
+      <w:r>
+        <w:t>use normal CSS classes in a test, it just depends on the purpose of the test. If the whole point of the test is to verify that a</w:t>
+      </w:r>
+      <w:r>
+        <w:t>n element with a specific class exists, then obviously you should just test for that class.</w:t>
+      </w:r>
+    </w:p>
+    <w:p>
+      <w:r>
+        <w:t>But if there is no natural CSS class or ID that makes the test easy, then don’t do something fragile like testing a complex dependency chain or searching for a specific piece of text when you could search for one of these markers instead.</w:t>
       </w:r>
     </w:p>
     <w:p>
@@ -5237,154 +4847,6 @@
         <w:rPr>
           <w:u w:val="single"/>
         </w:rPr>
-        <w:t xml:space="preserve"> </w:t>
-      </w:r>
-      <w:r>
-        <w:rPr>
-          <w:u w:val="single"/>
-        </w:rPr>
-        <w:t>(</w:t>
-      </w:r>
-      <w:proofErr w:type="gramStart"/>
-      <w:r>
-        <w:rPr>
-          <w:u w:val="single"/>
-        </w:rPr>
-        <w:t>click</w:t>
-      </w:r>
-      <w:proofErr w:type="gramEnd"/>
-      <w:r>
-        <w:rPr>
-          <w:u w:val="single"/>
-        </w:rPr>
-        <w:t xml:space="preserve"> for CSS classes)</w:t>
-      </w:r>
-    </w:p>
-    <w:p>
-      <w:r>
-        <w:t xml:space="preserve">The second technique I want to talk about has to do with how your UI tests </w:t>
-      </w:r>
-      <w:r>
-        <w:t>interact with the DOM.</w:t>
-      </w:r>
-    </w:p>
-    <w:p>
-      <w:r>
-        <w:t xml:space="preserve">When we first started writing UI tests, people tried to write the test without making any changes to the UI code. When the HTML was complex, and the test needed to be very specific about what is was referencing, we ended up with </w:t>
-      </w:r>
-      <w:proofErr w:type="spellStart"/>
-      <w:r>
-        <w:t>PageObject</w:t>
-      </w:r>
-      <w:proofErr w:type="spellEnd"/>
-      <w:r>
-        <w:t xml:space="preserve"> references </w:t>
-      </w:r>
-      <w:r>
-        <w:t>like this</w:t>
-      </w:r>
-      <w:r>
-        <w:t>.</w:t>
-      </w:r>
-    </w:p>
-    <w:p>
-      <w:r>
-        <w:t>(</w:t>
-      </w:r>
-      <w:proofErr w:type="gramStart"/>
-      <w:r>
-        <w:t>click</w:t>
-      </w:r>
-      <w:proofErr w:type="gramEnd"/>
-      <w:r>
-        <w:t xml:space="preserve"> for ugly CSS)</w:t>
-      </w:r>
-    </w:p>
-    <w:p>
-      <w:r>
-        <w:t xml:space="preserve">This is looking for a link inside of </w:t>
-      </w:r>
-      <w:proofErr w:type="gramStart"/>
-      <w:r>
-        <w:t>a the</w:t>
-      </w:r>
-      <w:proofErr w:type="gramEnd"/>
-      <w:r>
-        <w:t xml:space="preserve"> first span inside of a td that is part of a table row with a specific class.</w:t>
-      </w:r>
-    </w:p>
-    <w:p>
-      <w:r>
-        <w:t xml:space="preserve">Hopefully you can already see why this would be brittle, because even a </w:t>
-      </w:r>
-      <w:r>
-        <w:t>tiny change to the HTML structure</w:t>
-      </w:r>
-      <w:r>
-        <w:t>, such as changing this span to a div,</w:t>
-      </w:r>
-      <w:r>
-        <w:t xml:space="preserve"> could break the test.</w:t>
-      </w:r>
-    </w:p>
-    <w:p>
-      <w:r>
-        <w:t>(</w:t>
-      </w:r>
-      <w:proofErr w:type="gramStart"/>
-      <w:r>
-        <w:t>click</w:t>
-      </w:r>
-      <w:proofErr w:type="gramEnd"/>
-      <w:r>
-        <w:t xml:space="preserve"> for refactored)</w:t>
-      </w:r>
-    </w:p>
-    <w:p>
-      <w:r>
-        <w:t>As a result, we started using UI-test-specific markers which look like this: “selenium-foo-bar” and “data-selenium-</w:t>
-      </w:r>
-      <w:proofErr w:type="spellStart"/>
-      <w:r>
-        <w:t>baz</w:t>
-      </w:r>
-      <w:proofErr w:type="spellEnd"/>
-      <w:r>
-        <w:t xml:space="preserve">=’42’”. </w:t>
-      </w:r>
-    </w:p>
-    <w:p>
-      <w:r>
-        <w:t>The “selenium” prefix means that these CSS classes are not to be used for styling, and the data elements are not to be used in any JavaScript (other than script executed by a UI test). Developers are encouraged to add these markers to a page whenever it simplifies a DOM lookup for a test.</w:t>
-      </w:r>
-    </w:p>
-    <w:p>
-      <w:r>
-        <w:t xml:space="preserve">I’m not saying that we </w:t>
-      </w:r>
-      <w:r>
-        <w:rPr>
-          <w:i/>
-        </w:rPr>
-        <w:t xml:space="preserve">never </w:t>
-      </w:r>
-      <w:r>
-        <w:t>use normal CSS classes in a test, it just depends on the purpose of the test. If the whole point of the test is to verify that a</w:t>
-      </w:r>
-      <w:r>
-        <w:t>n element with a specific class exists, then obviously you should just test for that class.</w:t>
-      </w:r>
-    </w:p>
-    <w:p>
-      <w:r>
-        <w:t>But if there is no natural CSS class or ID that makes the test easy, then don’t do something fragile like testing a complex dependency chain or searching for a specific piece of text when you could search for one of these markers instead.</w:t>
-      </w:r>
-    </w:p>
-    <w:p>
-      <w:r>
-        <w:rPr>
-          <w:u w:val="single"/>
-        </w:rPr>
         <w:t>Test harnesses</w:t>
       </w:r>
     </w:p>
@@ -5400,7 +4862,6 @@
     </w:p>
     <w:p>
       <w:r>
-        <w:lastRenderedPageBreak/>
         <w:t xml:space="preserve">For instance, </w:t>
       </w:r>
       <w:r>
@@ -5497,6 +4958,7 @@
         </w:numPr>
       </w:pPr>
       <w:r>
+        <w:lastRenderedPageBreak/>
         <w:t>Most front-end frameworks and libraries like React, VUE.js and Knockout support components as a 1</w:t>
       </w:r>
       <w:r>
@@ -5558,6 +5020,8 @@
       <w:r>
         <w:t xml:space="preserve"> party library and adapts it to our needs. We then created this test harness which contains a section on the left for tinkering with the configuration, and then a section on the right that renders the component using that configuration.</w:t>
       </w:r>
+      <w:bookmarkStart w:id="0" w:name="_GoBack"/>
+      <w:bookmarkEnd w:id="0"/>
     </w:p>
     <w:p>
       <w:r>
@@ -5599,86 +5063,83 @@
         <w:t>for real</w:t>
       </w:r>
       <w:r>
-        <w:t xml:space="preserve">, so our practice is to write at least 1 test that covers the component in some sort of in-app </w:t>
-      </w:r>
+        <w:t>, so our practice is to write at least 1 test that covers the component in some sort of in-app happy path scenario. The purpose of this test isn’t to confirm any specific piece of functionality, but just to make sure that everything is wired up together.</w:t>
+      </w:r>
+    </w:p>
+    <w:p>
+      <w:r>
+        <w:t>Once we have that, all other tests are against the harness</w:t>
+      </w:r>
+      <w:r>
+        <w:t>.</w:t>
+      </w:r>
+    </w:p>
+    <w:p>
+      <w:r>
+        <w:rPr>
+          <w:b/>
+        </w:rPr>
+        <w:t>(</w:t>
+      </w:r>
+      <w:proofErr w:type="gramStart"/>
+      <w:r>
+        <w:rPr>
+          <w:b/>
+        </w:rPr>
+        <w:t>click</w:t>
+      </w:r>
+      <w:proofErr w:type="gramEnd"/>
+      <w:r>
+        <w:rPr>
+          <w:b/>
+        </w:rPr>
+        <w:t xml:space="preserve"> for takeaway #1)</w:t>
+      </w:r>
+    </w:p>
+    <w:p>
+      <w:r>
+        <w:t>To wrap up, I want to summarize the main things I want you to remember when you leave here.</w:t>
+      </w:r>
+    </w:p>
+    <w:p>
+      <w:r>
+        <w:t xml:space="preserve">First, you should create a deliberate test strategy for each feature, and you should endeavor to </w:t>
+      </w:r>
+      <w:r>
+        <w:t>validate business rules and logic with lower-level tests. Write UI tests only to plug specific gaps in the strategy.</w:t>
+      </w:r>
+    </w:p>
+    <w:p>
+      <w:r>
+        <w:t>Make this strategy a first class part of your process. This is something you should be talking about regularly with your team. And if you find yourself testing what feels like “business logic” via the UI, look for ways to refactor the code so that you can unit test that logic instead.</w:t>
+      </w:r>
+    </w:p>
+    <w:p>
+      <w:r>
+        <w:t>(</w:t>
+      </w:r>
+      <w:proofErr w:type="gramStart"/>
+      <w:r>
+        <w:t>click</w:t>
+      </w:r>
+      <w:proofErr w:type="gramEnd"/>
+      <w:r>
+        <w:t xml:space="preserve"> for #2)</w:t>
+      </w:r>
+    </w:p>
+    <w:p>
+      <w:r>
+        <w:t>Second, test data is a royal pain. If you create your test data up front then tests are easy to write, but maintaining all the pre-built data can be very difficult. If you create data within each test then your tests are harder to write but easier to maintain.</w:t>
+      </w:r>
+    </w:p>
+    <w:p>
+      <w:r>
+        <w:t>My advice is to invest in a set of data creation helpers to make this easier, and automate the task of restoring your database to a known clean state so that you can regularly clear out all of that junk data.</w:t>
+      </w:r>
+    </w:p>
+    <w:p>
       <w:r>
         <w:lastRenderedPageBreak/>
-        <w:t>happy path scenario. The purpose of this test isn’t to confirm any specific piece of functionality, but just to make sure that everything is wired up together.</w:t>
-      </w:r>
-    </w:p>
-    <w:p>
-      <w:r>
-        <w:t>Once we have that, all other tests are against the harness</w:t>
-      </w:r>
-      <w:r>
-        <w:t>.</w:t>
-      </w:r>
-    </w:p>
-    <w:p>
-      <w:r>
-        <w:rPr>
-          <w:b/>
-        </w:rPr>
-        <w:t>(</w:t>
-      </w:r>
-      <w:proofErr w:type="gramStart"/>
-      <w:r>
-        <w:rPr>
-          <w:b/>
-        </w:rPr>
-        <w:t>click</w:t>
-      </w:r>
-      <w:proofErr w:type="gramEnd"/>
-      <w:r>
-        <w:rPr>
-          <w:b/>
-        </w:rPr>
-        <w:t xml:space="preserve"> for takeaway #1)</w:t>
-      </w:r>
-    </w:p>
-    <w:p>
-      <w:r>
-        <w:t>To wrap up, I want to summarize the main things I want you to remember when you leave here.</w:t>
-      </w:r>
-    </w:p>
-    <w:p>
-      <w:r>
-        <w:t xml:space="preserve">First, you should create a deliberate test strategy for each feature, and you should endeavor to </w:t>
-      </w:r>
-      <w:r>
-        <w:t>validate business rules and logic with lower-level tests. Write UI tests only to plug specific gaps in the strategy.</w:t>
-      </w:r>
-    </w:p>
-    <w:p>
-      <w:r>
-        <w:t>Make this strategy a first class part of your process. This is something you should be talking about regularly with your team. And if you find yourself testing what feels like “business logic” via the UI, look for ways to refactor the code so that you can unit test that logic instead.</w:t>
-      </w:r>
-    </w:p>
-    <w:p>
-      <w:r>
-        <w:t>(</w:t>
-      </w:r>
-      <w:proofErr w:type="gramStart"/>
-      <w:r>
-        <w:t>click</w:t>
-      </w:r>
-      <w:proofErr w:type="gramEnd"/>
-      <w:r>
-        <w:t xml:space="preserve"> for #2)</w:t>
-      </w:r>
-    </w:p>
-    <w:p>
-      <w:r>
-        <w:t>Second, test data is a royal pain. If you create your test data up front then tests are easy to write, but maintaining all the pre-built data can be very difficult. If you create data within each test then your tests are harder to write but easier to maintain.</w:t>
-      </w:r>
-    </w:p>
-    <w:p>
-      <w:r>
-        <w:t>My advice is to invest in a set of data creation helpers to make this easier, and automate the task of restoring your database to a known clean state so that you can regularly clear out all of that junk data.</w:t>
-      </w:r>
-    </w:p>
-    <w:p>
-      <w:r>
         <w:t>(</w:t>
       </w:r>
       <w:proofErr w:type="gramStart"/>
@@ -5886,6 +5347,7 @@
         </w:numPr>
       </w:pPr>
       <w:r>
+        <w:lastRenderedPageBreak/>
         <w:t>Develop a fail-safe lookup algorithm (</w:t>
       </w:r>
     </w:p>
@@ -9661,7 +9123,7 @@
 </file>
 
 <file path=customXml/itemProps1.xml><?xml version="1.0" encoding="utf-8"?>
-<ds:datastoreItem xmlns:ds="http://schemas.openxmlformats.org/officeDocument/2006/customXml" ds:itemID="{B9E359E3-5378-48C0-B3A4-73DB3A7620F2}">
+<ds:datastoreItem xmlns:ds="http://schemas.openxmlformats.org/officeDocument/2006/customXml" ds:itemID="{F771FD6A-CA62-4D32-86C3-B12AADCFBC1F}">
   <ds:schemaRefs>
     <ds:schemaRef ds:uri="http://schemas.openxmlformats.org/officeDocument/2006/bibliography"/>
   </ds:schemaRefs>

</xml_diff>

<commit_message>
Cosmetic tweaks to slides
</commit_message>
<xml_diff>
--- a/Narrative.docx
+++ b/Narrative.docx
@@ -81,6 +81,9 @@
       </w:r>
       <w:r>
         <w:t>o the database or file system which sometimes prevent the tests from being re-run without resetting to a known clean state.</w:t>
+      </w:r>
+      <w:r>
+        <w:t xml:space="preserve"> </w:t>
       </w:r>
     </w:p>
     <w:p>
@@ -2620,6 +2623,8 @@
       <w:r>
         <w:t>all 50 tests started failing, even though the app was still functioning perfectly.</w:t>
       </w:r>
+      <w:bookmarkStart w:id="0" w:name="_GoBack"/>
+      <w:bookmarkEnd w:id="0"/>
       <w:r>
         <w:br/>
       </w:r>
@@ -3394,10 +3399,7 @@
     </w:p>
     <w:p>
       <w:r>
-        <w:t xml:space="preserve">Unfortunately, things rarely stay simple over time. Eventually we’re going to write more tests, and some of those tests are going to need </w:t>
-      </w:r>
-      <w:r>
-        <w:t>different things.</w:t>
+        <w:t>Unfortunately, things rarely stay simple over time. Eventually we’re going to write more tests, and some of those tests are going to need different things.</w:t>
       </w:r>
     </w:p>
     <w:p>
@@ -4209,20 +4211,11 @@
     </w:p>
     <w:p>
       <w:r>
-        <w:t xml:space="preserve">There’s one other problem that you might run into when creating data in the body of each </w:t>
-      </w:r>
-      <w:r>
-        <w:t xml:space="preserve">UI </w:t>
-      </w:r>
-      <w:r>
-        <w:t xml:space="preserve">test, and that’s caching. If the website is caching data, and your tests are making changes to that data behind the </w:t>
+        <w:t xml:space="preserve">There’s one other problem that you might run into when creating data in the body of each UI test, and that’s caching. If the website is caching data, and your tests are making changes to that data behind the </w:t>
       </w:r>
       <w:r>
         <w:lastRenderedPageBreak/>
-        <w:t xml:space="preserve">scenes, you’re going to need some way to refresh that web cache before </w:t>
-      </w:r>
-      <w:r>
-        <w:t>your test starts making web requests.</w:t>
+        <w:t>scenes, you’re going to need some way to refresh that web cache before your test starts making web requests.</w:t>
       </w:r>
     </w:p>
     <w:p>
@@ -5020,8 +5013,6 @@
       <w:r>
         <w:t xml:space="preserve"> party library and adapts it to our needs. We then created this test harness which contains a section on the left for tinkering with the configuration, and then a section on the right that renders the component using that configuration.</w:t>
       </w:r>
-      <w:bookmarkStart w:id="0" w:name="_GoBack"/>
-      <w:bookmarkEnd w:id="0"/>
     </w:p>
     <w:p>
       <w:r>
@@ -9123,7 +9114,7 @@
 </file>
 
 <file path=customXml/itemProps1.xml><?xml version="1.0" encoding="utf-8"?>
-<ds:datastoreItem xmlns:ds="http://schemas.openxmlformats.org/officeDocument/2006/customXml" ds:itemID="{F771FD6A-CA62-4D32-86C3-B12AADCFBC1F}">
+<ds:datastoreItem xmlns:ds="http://schemas.openxmlformats.org/officeDocument/2006/customXml" ds:itemID="{9918A5A5-A883-4E0F-B5F6-0F5B77867C27}">
   <ds:schemaRefs>
     <ds:schemaRef ds:uri="http://schemas.openxmlformats.org/officeDocument/2006/bibliography"/>
   </ds:schemaRefs>

</xml_diff>

<commit_message>
Finished draft of final section
</commit_message>
<xml_diff>
--- a/Narrative.docx
+++ b/Narrative.docx
@@ -2623,8 +2623,6 @@
       <w:r>
         <w:t>all 50 tests started failing, even though the app was still functioning perfectly.</w:t>
       </w:r>
-      <w:bookmarkStart w:id="0" w:name="_GoBack"/>
-      <w:bookmarkEnd w:id="0"/>
       <w:r>
         <w:br/>
       </w:r>
@@ -4683,182 +4681,294 @@
     </w:p>
     <w:p>
       <w:r>
+        <w:rPr>
+          <w:u w:val="single"/>
+        </w:rPr>
+        <w:t xml:space="preserve"> </w:t>
+      </w:r>
+      <w:r>
+        <w:rPr>
+          <w:u w:val="single"/>
+        </w:rPr>
+        <w:t>(</w:t>
+      </w:r>
+      <w:proofErr w:type="gramStart"/>
+      <w:r>
+        <w:rPr>
+          <w:u w:val="single"/>
+        </w:rPr>
+        <w:t>click</w:t>
+      </w:r>
+      <w:proofErr w:type="gramEnd"/>
+      <w:r>
+        <w:rPr>
+          <w:u w:val="single"/>
+        </w:rPr>
+        <w:t xml:space="preserve"> for </w:t>
+      </w:r>
+      <w:r>
+        <w:rPr>
+          <w:u w:val="single"/>
+        </w:rPr>
+        <w:t>tips &amp; tricks</w:t>
+      </w:r>
+      <w:r>
+        <w:rPr>
+          <w:u w:val="single"/>
+        </w:rPr>
+        <w:t>)</w:t>
+      </w:r>
+    </w:p>
+    <w:p>
+      <w:r>
+        <w:t xml:space="preserve">At this point I’ve shown you how we use the </w:t>
+      </w:r>
+      <w:proofErr w:type="spellStart"/>
+      <w:r>
+        <w:t>PageObject</w:t>
+      </w:r>
+      <w:proofErr w:type="spellEnd"/>
+      <w:r>
+        <w:t xml:space="preserve"> pattern to organize our tests and how we use the Test Helper pattern to manage test data.</w:t>
+      </w:r>
+    </w:p>
+    <w:p>
+      <w:r>
+        <w:t>To close out this session I have a few other miscellaneous tips and tricks that have really made a big difference for us.</w:t>
+      </w:r>
+    </w:p>
+    <w:p>
+      <w:r>
+        <w:t xml:space="preserve">The first </w:t>
+      </w:r>
+      <w:r>
+        <w:t xml:space="preserve">has to do with </w:t>
+      </w:r>
+      <w:r>
+        <w:t xml:space="preserve">how you bind your </w:t>
+      </w:r>
+      <w:proofErr w:type="spellStart"/>
+      <w:r>
+        <w:t>PageObject</w:t>
+      </w:r>
+      <w:proofErr w:type="spellEnd"/>
+      <w:r>
+        <w:t xml:space="preserve"> properties to the DOM.</w:t>
+      </w:r>
+    </w:p>
+    <w:p>
+      <w:r>
+        <w:t xml:space="preserve">When we first started writing UI tests, people tried to write the test </w:t>
+      </w:r>
+      <w:r>
+        <w:t xml:space="preserve">code </w:t>
+      </w:r>
+      <w:r>
+        <w:t xml:space="preserve">without making any changes to the UI code. When the HTML was complex, and the test needed to be very specific about what is was referencing, we ended up with </w:t>
+      </w:r>
+      <w:proofErr w:type="spellStart"/>
+      <w:r>
+        <w:t>PageObject</w:t>
+      </w:r>
+      <w:proofErr w:type="spellEnd"/>
+      <w:r>
+        <w:t xml:space="preserve"> references </w:t>
+      </w:r>
+      <w:r>
+        <w:t>like this</w:t>
+      </w:r>
+      <w:r>
         <w:t>.</w:t>
       </w:r>
     </w:p>
     <w:p>
       <w:r>
+        <w:lastRenderedPageBreak/>
+        <w:t>(</w:t>
+      </w:r>
+      <w:proofErr w:type="gramStart"/>
+      <w:r>
+        <w:t>click</w:t>
+      </w:r>
+      <w:proofErr w:type="gramEnd"/>
+      <w:r>
+        <w:t xml:space="preserve"> for ugly CSS)</w:t>
+      </w:r>
+    </w:p>
+    <w:p>
+      <w:r>
+        <w:t>This is looking for a link inside of the first span inside of a td that is part of a table row with a specific class.</w:t>
+      </w:r>
+    </w:p>
+    <w:p>
+      <w:r>
+        <w:t xml:space="preserve">Hopefully you can already see why this would be brittle, because even a </w:t>
+      </w:r>
+      <w:r>
+        <w:t>tiny change to the HTML structure</w:t>
+      </w:r>
+      <w:r>
+        <w:t>, such as changing this span to a div,</w:t>
+      </w:r>
+      <w:r>
+        <w:t xml:space="preserve"> could break the test.</w:t>
+      </w:r>
+    </w:p>
+    <w:p>
+      <w:r>
+        <w:t>To avoid things like this, we encourage developers to modify the UI code to make it easier to test.</w:t>
+      </w:r>
+    </w:p>
+    <w:p>
+      <w:r>
+        <w:t>(</w:t>
+      </w:r>
+      <w:proofErr w:type="gramStart"/>
+      <w:r>
+        <w:t>click</w:t>
+      </w:r>
+      <w:proofErr w:type="gramEnd"/>
+      <w:r>
+        <w:t xml:space="preserve"> for refactored)</w:t>
+      </w:r>
+    </w:p>
+    <w:p>
+      <w:r>
+        <w:t xml:space="preserve">One way of doing that is to create specific IDs, classes, and data attributes that are used ONLY for UI tests. </w:t>
+      </w:r>
+    </w:p>
+    <w:p>
+      <w:r>
+        <w:t xml:space="preserve">When we do this, we often include the “selenium” prefix which is used to convey that these CSS classes </w:t>
+      </w:r>
+      <w:r>
+        <w:t xml:space="preserve">are not to be used for styling, and the data elements are not to be used in any JavaScript (other than script executed by a UI test). </w:t>
+      </w:r>
+    </w:p>
+    <w:p>
+      <w:r>
+        <w:t>We encourage complete separation between the things that you use for styling, the things that you use for functionality, and the things that you use for testing.</w:t>
+      </w:r>
+      <w:r>
+        <w:t xml:space="preserve"> That makes it far less likely that a designer is going to inadvertently break your tests when they update the styles, or that another programmer will break your tests when they refactor the client-side </w:t>
+      </w:r>
+      <w:proofErr w:type="spellStart"/>
+      <w:r>
+        <w:t>javascript</w:t>
+      </w:r>
+      <w:proofErr w:type="spellEnd"/>
+      <w:r>
+        <w:t>.</w:t>
+      </w:r>
+    </w:p>
+    <w:p>
+      <w:r>
+        <w:t xml:space="preserve">Every once in </w:t>
+      </w:r>
+      <w:proofErr w:type="spellStart"/>
+      <w:r>
+        <w:t>awhile</w:t>
+      </w:r>
+      <w:proofErr w:type="spellEnd"/>
+      <w:r>
+        <w:t xml:space="preserve"> you may run into some scenario that makes the creation of test-specific markers hard to do. In that case, when you need to map one of your </w:t>
+      </w:r>
+      <w:proofErr w:type="spellStart"/>
+      <w:r>
+        <w:t>PageObjects</w:t>
+      </w:r>
+      <w:proofErr w:type="spellEnd"/>
+      <w:r>
+        <w:t xml:space="preserve"> using </w:t>
+      </w:r>
+      <w:r>
+        <w:t xml:space="preserve">the underlying HTML structure, you can use this concept called </w:t>
+      </w:r>
+      <w:r>
+        <w:t>the “locator tree of life”</w:t>
+      </w:r>
+      <w:r>
+        <w:t xml:space="preserve"> to pick good ones.</w:t>
+      </w:r>
+    </w:p>
+    <w:p>
+      <w:r>
+        <w:t>(</w:t>
+      </w:r>
+      <w:proofErr w:type="gramStart"/>
+      <w:r>
+        <w:t>click</w:t>
+      </w:r>
+      <w:proofErr w:type="gramEnd"/>
+      <w:r>
+        <w:t xml:space="preserve"> for tree of life)</w:t>
+      </w:r>
+    </w:p>
+    <w:p>
+      <w:r>
+        <w:t>The locator tree of life is basically a way of thinking about locators that encourages you to write more maintainable code.</w:t>
+      </w:r>
+    </w:p>
+    <w:p>
+      <w:r>
+        <w:t xml:space="preserve">The idea here is that things at the bottom of the tree, such as ID, </w:t>
+      </w:r>
+      <w:proofErr w:type="spellStart"/>
+      <w:r>
+        <w:t>classname</w:t>
+      </w:r>
+      <w:proofErr w:type="spellEnd"/>
+      <w:r>
+        <w:t>, and data attribute locators, tend to be more resilient to change than those at the top of the list.</w:t>
+      </w:r>
+    </w:p>
+    <w:p>
+      <w:r>
+        <w:t xml:space="preserve">As a general rule, we try to avoid locators based on complex CSS paths, element text, index or position within a group, and all of the other complex stuff that CSS makes possible. </w:t>
+      </w:r>
+    </w:p>
+    <w:p>
+      <w:r>
+        <w:t>When you combine these low-hanging fruit with test-specific names or values, you end up with tests that are very self-documenting, very intent-revealing, and very resilient in the face of changes to the HTML or styling.</w:t>
+      </w:r>
+    </w:p>
+    <w:p>
+      <w:r>
         <w:rPr>
           <w:u w:val="single"/>
         </w:rPr>
-        <w:t xml:space="preserve"> </w:t>
-      </w:r>
-      <w:r>
-        <w:rPr>
-          <w:u w:val="single"/>
-        </w:rPr>
-        <w:t>(</w:t>
-      </w:r>
-      <w:proofErr w:type="gramStart"/>
-      <w:r>
-        <w:rPr>
-          <w:u w:val="single"/>
-        </w:rPr>
-        <w:t>click</w:t>
-      </w:r>
-      <w:proofErr w:type="gramEnd"/>
-      <w:r>
-        <w:rPr>
-          <w:u w:val="single"/>
-        </w:rPr>
-        <w:t xml:space="preserve"> for CSS classes)</w:t>
-      </w:r>
-    </w:p>
-    <w:p>
-      <w:r>
-        <w:t xml:space="preserve">The second technique I want to talk about has to do with how your UI tests </w:t>
-      </w:r>
-      <w:r>
-        <w:t>interact with the DOM.</w:t>
-      </w:r>
-    </w:p>
-    <w:p>
-      <w:r>
-        <w:t xml:space="preserve">When we first started writing UI tests, people tried to write the test without making any changes to the UI code. When the HTML was complex, and the test needed to be very specific about what is was referencing, we ended up with </w:t>
-      </w:r>
-      <w:proofErr w:type="spellStart"/>
-      <w:r>
-        <w:t>PageObject</w:t>
-      </w:r>
-      <w:proofErr w:type="spellEnd"/>
-      <w:r>
-        <w:t xml:space="preserve"> references </w:t>
-      </w:r>
-      <w:r>
-        <w:t>like this</w:t>
-      </w:r>
-      <w:r>
-        <w:t>.</w:t>
-      </w:r>
-    </w:p>
-    <w:p>
-      <w:r>
-        <w:t>(</w:t>
-      </w:r>
-      <w:proofErr w:type="gramStart"/>
-      <w:r>
-        <w:t>click</w:t>
-      </w:r>
-      <w:proofErr w:type="gramEnd"/>
-      <w:r>
-        <w:t xml:space="preserve"> for ugly CSS)</w:t>
-      </w:r>
-    </w:p>
-    <w:p>
-      <w:r>
-        <w:t xml:space="preserve">This is looking for a link inside of </w:t>
-      </w:r>
-      <w:proofErr w:type="gramStart"/>
-      <w:r>
-        <w:t>a the</w:t>
-      </w:r>
-      <w:proofErr w:type="gramEnd"/>
-      <w:r>
-        <w:t xml:space="preserve"> first span inside of a td that is part of a table row with a specific class.</w:t>
-      </w:r>
-    </w:p>
-    <w:p>
+        <w:t>Test harnesses</w:t>
+      </w:r>
+    </w:p>
+    <w:p>
+      <w:r>
+        <w:t xml:space="preserve">The next technique I want to talk about is </w:t>
+      </w:r>
+      <w:r>
+        <w:t>the concept of a test harness for your UI code.</w:t>
+      </w:r>
+    </w:p>
+    <w:p>
+      <w:r>
+        <w:t xml:space="preserve">Because my system is so dynamic and configurable, it’s not always easy to get to a page or context where a given feature is used. </w:t>
+      </w:r>
+    </w:p>
+    <w:p>
+      <w:r>
+        <w:t xml:space="preserve">For instance, </w:t>
+      </w:r>
+      <w:r>
+        <w:t xml:space="preserve">we support lots of different types of data input fields on our data entry forms, and some of them are pretty complex. But the only way to </w:t>
+      </w:r>
+      <w:r>
+        <w:t xml:space="preserve">execute that code </w:t>
+      </w:r>
+      <w:r>
+        <w:t xml:space="preserve">in the browser is to create an </w:t>
+      </w:r>
       <w:r>
         <w:lastRenderedPageBreak/>
-        <w:t xml:space="preserve">Hopefully you can already see why this would be brittle, because even a </w:t>
-      </w:r>
-      <w:r>
-        <w:t>tiny change to the HTML structure</w:t>
-      </w:r>
-      <w:r>
-        <w:t>, such as changing this span to a div,</w:t>
-      </w:r>
-      <w:r>
-        <w:t xml:space="preserve"> could break the test.</w:t>
-      </w:r>
-    </w:p>
-    <w:p>
-      <w:r>
-        <w:t>(</w:t>
-      </w:r>
-      <w:proofErr w:type="gramStart"/>
-      <w:r>
-        <w:t>click</w:t>
-      </w:r>
-      <w:proofErr w:type="gramEnd"/>
-      <w:r>
-        <w:t xml:space="preserve"> for refactored)</w:t>
-      </w:r>
-    </w:p>
-    <w:p>
-      <w:r>
-        <w:t>As a result, we started using UI-test-specific markers which look like this: “selenium-foo-bar” and “data-selenium-</w:t>
-      </w:r>
-      <w:proofErr w:type="spellStart"/>
-      <w:r>
-        <w:t>baz</w:t>
-      </w:r>
-      <w:proofErr w:type="spellEnd"/>
-      <w:r>
-        <w:t xml:space="preserve">=’42’”. </w:t>
-      </w:r>
-    </w:p>
-    <w:p>
-      <w:r>
-        <w:t>The “selenium” prefix means that these CSS classes are not to be used for styling, and the data elements are not to be used in any JavaScript (other than script executed by a UI test). Developers are encouraged to add these markers to a page whenever it simplifies a DOM lookup for a test.</w:t>
-      </w:r>
-    </w:p>
-    <w:p>
-      <w:r>
-        <w:t xml:space="preserve">I’m not saying that we </w:t>
-      </w:r>
-      <w:r>
-        <w:rPr>
-          <w:i/>
-        </w:rPr>
-        <w:t xml:space="preserve">never </w:t>
-      </w:r>
-      <w:r>
-        <w:t>use normal CSS classes in a test, it just depends on the purpose of the test. If the whole point of the test is to verify that a</w:t>
-      </w:r>
-      <w:r>
-        <w:t>n element with a specific class exists, then obviously you should just test for that class.</w:t>
-      </w:r>
-    </w:p>
-    <w:p>
-      <w:r>
-        <w:t>But if there is no natural CSS class or ID that makes the test easy, then don’t do something fragile like testing a complex dependency chain or searching for a specific piece of text when you could search for one of these markers instead.</w:t>
-      </w:r>
-    </w:p>
-    <w:p>
-      <w:r>
-        <w:rPr>
-          <w:u w:val="single"/>
-        </w:rPr>
-        <w:t>Test harnesses</w:t>
-      </w:r>
-    </w:p>
-    <w:p>
-      <w:r>
-        <w:t>The next technique I want to talk about is test harnesses.</w:t>
-      </w:r>
-    </w:p>
-    <w:p>
-      <w:r>
-        <w:t xml:space="preserve">Because my system is so dynamic and configurable, it’s not always easy to get to a page or context where a given feature is used. </w:t>
-      </w:r>
-    </w:p>
-    <w:p>
-      <w:r>
-        <w:t xml:space="preserve">For instance, </w:t>
-      </w:r>
-      <w:r>
-        <w:t xml:space="preserve">we support lots of different types of data input fields on our data entry forms, and some of them are pretty complex. But the only way to see it in the browser is to create an application process, add a data entry form to it, add a data field of the necessary type, and then log in and begin that form as a user. </w:t>
+        <w:t xml:space="preserve">application process, add a data entry form to it, add a data field of the necessary type, and then log in and begin that form as a user. </w:t>
       </w:r>
       <w:r>
         <w:t>That’s a lot of work and the vast majority of it has nothing to do with the test itself</w:t>
@@ -4951,86 +5061,268 @@
         </w:numPr>
       </w:pPr>
       <w:r>
+        <w:t>Most front-end frameworks and libraries like React, VUE.js and Knockout support components as a 1</w:t>
+      </w:r>
+      <w:r>
+        <w:rPr>
+          <w:vertAlign w:val="superscript"/>
+        </w:rPr>
+        <w:t>st</w:t>
+      </w:r>
+      <w:r>
+        <w:t xml:space="preserve"> class design concept</w:t>
+      </w:r>
+    </w:p>
+    <w:p>
+      <w:r>
+        <w:t>(</w:t>
+      </w:r>
+      <w:proofErr w:type="gramStart"/>
+      <w:r>
+        <w:t>click</w:t>
+      </w:r>
+      <w:proofErr w:type="gramEnd"/>
+      <w:r>
+        <w:t xml:space="preserve"> for test harnesses)</w:t>
+      </w:r>
+    </w:p>
+    <w:p>
+      <w:r>
+        <w:t xml:space="preserve">The second thing we do is create a </w:t>
+      </w:r>
+      <w:r>
+        <w:t xml:space="preserve">page for </w:t>
+      </w:r>
+      <w:r>
+        <w:t xml:space="preserve">each </w:t>
+      </w:r>
+      <w:r>
+        <w:t>component</w:t>
+      </w:r>
+      <w:r>
+        <w:t xml:space="preserve"> </w:t>
+      </w:r>
+      <w:r>
+        <w:t xml:space="preserve">that </w:t>
+      </w:r>
+      <w:r>
+        <w:t>invokes it in isolation from the business logic.</w:t>
+      </w:r>
+    </w:p>
+    <w:p>
+      <w:r>
+        <w:t>This is a screenshot of an actual test harness we created recently. We added a 3</w:t>
+      </w:r>
+      <w:r>
+        <w:rPr>
+          <w:vertAlign w:val="superscript"/>
+        </w:rPr>
+        <w:t>rd</w:t>
+      </w:r>
+      <w:r>
+        <w:t xml:space="preserve"> party address verification service to the system and we created</w:t>
+      </w:r>
+      <w:r>
+        <w:t xml:space="preserve"> a</w:t>
+      </w:r>
+      <w:r>
+        <w:t xml:space="preserve"> component that wraps that 3</w:t>
+      </w:r>
+      <w:r>
+        <w:rPr>
+          <w:vertAlign w:val="superscript"/>
+        </w:rPr>
+        <w:t>rd</w:t>
+      </w:r>
+      <w:r>
+        <w:t xml:space="preserve"> party library and adapts it to our needs. We then created this test harness which contains a section on the left for tinkering with the configuration, and then a section on the right that renders the component using that configuration.</w:t>
+      </w:r>
+    </w:p>
+    <w:p>
+      <w:r>
+        <w:t>This is super helpful for manual testing, but it’s also really easy to automate because we don’t have to deal with any test data, or navigating through any complex set of steps just to get to a page that contains this component. We can navigate directly to the test harness, set the configuration we want to test, and then test it.</w:t>
+      </w:r>
+    </w:p>
+    <w:p>
+      <w:r>
+        <w:t xml:space="preserve">These test harnesses also serve as </w:t>
+      </w:r>
+      <w:r>
+        <w:t xml:space="preserve">technical documentation </w:t>
+      </w:r>
+      <w:r>
+        <w:t>for developers which has also proven to be quite useful.</w:t>
+      </w:r>
+    </w:p>
+    <w:p>
+      <w:r>
+        <w:t>(</w:t>
+      </w:r>
+      <w:proofErr w:type="gramStart"/>
+      <w:r>
+        <w:t>click</w:t>
+      </w:r>
+      <w:proofErr w:type="gramEnd"/>
+      <w:r>
+        <w:t xml:space="preserve"> for strategy)</w:t>
+      </w:r>
+    </w:p>
+    <w:p>
+      <w:r>
+        <w:t xml:space="preserve">Obviously, just like with unit tests, testing a component in isolation doesn’t actually tell us that it will work </w:t>
+      </w:r>
+      <w:r>
+        <w:rPr>
+          <w:i/>
+        </w:rPr>
+        <w:t>for real</w:t>
+      </w:r>
+      <w:r>
+        <w:t xml:space="preserve">, so our practice is to write at least 1 test that covers the component in some sort of in-app </w:t>
+      </w:r>
+      <w:r>
         <w:lastRenderedPageBreak/>
-        <w:t>Most front-end frameworks and libraries like React, VUE.js and Knockout support components as a 1</w:t>
-      </w:r>
-      <w:r>
-        <w:rPr>
-          <w:vertAlign w:val="superscript"/>
-        </w:rPr>
-        <w:t>st</w:t>
-      </w:r>
-      <w:r>
-        <w:t xml:space="preserve"> class design concept</w:t>
-      </w:r>
-    </w:p>
-    <w:p>
-      <w:r>
+        <w:t>happy path scenario. The purpose of this test isn’t to confirm any specific piece of functionality, but just to make sure that everything is wired up together.</w:t>
+      </w:r>
+    </w:p>
+    <w:p>
+      <w:r>
+        <w:t>Once we have that, all other tests are against the harness</w:t>
+      </w:r>
+      <w:r>
+        <w:t>.</w:t>
+      </w:r>
+    </w:p>
+    <w:p>
+      <w:r>
+        <w:rPr>
+          <w:b/>
+        </w:rPr>
         <w:t>(</w:t>
       </w:r>
       <w:proofErr w:type="gramStart"/>
       <w:r>
+        <w:rPr>
+          <w:b/>
+        </w:rPr>
         <w:t>click</w:t>
       </w:r>
       <w:proofErr w:type="gramEnd"/>
       <w:r>
-        <w:t xml:space="preserve"> for test harnesses)</w:t>
-      </w:r>
-    </w:p>
-    <w:p>
-      <w:r>
-        <w:t xml:space="preserve">The second thing we do is create a </w:t>
-      </w:r>
-      <w:r>
-        <w:t>page for every single component</w:t>
+        <w:rPr>
+          <w:b/>
+        </w:rPr>
+        <w:t xml:space="preserve"> for takeaway #1)</w:t>
+      </w:r>
+    </w:p>
+    <w:p>
+      <w:r>
+        <w:t>To wrap up, I want to summarize the main things I want you to remember when you leave here.</w:t>
+      </w:r>
+    </w:p>
+    <w:p>
+      <w:r>
+        <w:t xml:space="preserve">First, you should create a deliberate test strategy for each feature, and you should endeavor to </w:t>
+      </w:r>
+      <w:r>
+        <w:t>validate business rules and logic with lower-level tests. Write UI tests only to plug specific gaps in the strategy.</w:t>
+      </w:r>
+    </w:p>
+    <w:p>
+      <w:r>
+        <w:t>Make this strategy a first class part of your process. This is something you should be talking about regularly with your team. And if you find yourself testing what feels like “business logic” via the UI, look for ways to refactor the code so that you can unit test that logic instead.</w:t>
+      </w:r>
+    </w:p>
+    <w:p>
+      <w:r>
+        <w:t>(</w:t>
+      </w:r>
+      <w:proofErr w:type="gramStart"/>
+      <w:r>
+        <w:t>click</w:t>
+      </w:r>
+      <w:proofErr w:type="gramEnd"/>
+      <w:r>
+        <w:t xml:space="preserve"> for #</w:t>
+      </w:r>
+      <w:r>
+        <w:t>2</w:t>
+      </w:r>
+      <w:r>
+        <w:t>)</w:t>
+      </w:r>
+    </w:p>
+    <w:p>
+      <w:r>
+        <w:t xml:space="preserve">Second, use the </w:t>
+      </w:r>
+      <w:proofErr w:type="spellStart"/>
+      <w:r>
+        <w:t>PageObject</w:t>
+      </w:r>
+      <w:proofErr w:type="spellEnd"/>
+      <w:r>
+        <w:t xml:space="preserve"> pattern to create an application-centric API for your tests to consume.</w:t>
+      </w:r>
+    </w:p>
+    <w:p>
+      <w:r>
+        <w:t>By encapsulating the DOM locators and page functionality within these objects you can isolate your test logic from the HTML implementation and make your tests much easier to maintain.</w:t>
+      </w:r>
+    </w:p>
+    <w:p>
+      <w:r>
+        <w:t>(</w:t>
+      </w:r>
+      <w:proofErr w:type="gramStart"/>
+      <w:r>
+        <w:t>click</w:t>
+      </w:r>
+      <w:proofErr w:type="gramEnd"/>
+      <w:r>
+        <w:t xml:space="preserve"> for #</w:t>
+      </w:r>
+      <w:r>
+        <w:t>3</w:t>
+      </w:r>
+      <w:r>
+        <w:t>)</w:t>
+      </w:r>
+    </w:p>
+    <w:p>
+      <w:r>
+        <w:t>Lastly, setting up test data for UI tests can be painful</w:t>
+      </w:r>
+      <w:r>
+        <w:t xml:space="preserve">. </w:t>
+      </w:r>
+    </w:p>
+    <w:p>
+      <w:r>
+        <w:t>If you</w:t>
+      </w:r>
+      <w:r>
+        <w:t>r</w:t>
       </w:r>
       <w:r>
         <w:t xml:space="preserve"> </w:t>
       </w:r>
       <w:r>
-        <w:t xml:space="preserve">that allows that component to be executed in isolation from any other business logic. </w:t>
-      </w:r>
-    </w:p>
-    <w:p>
-      <w:r>
-        <w:t>This is a screenshot of an actual test harness we created recently. We added a 3</w:t>
-      </w:r>
-      <w:r>
-        <w:rPr>
-          <w:vertAlign w:val="superscript"/>
-        </w:rPr>
-        <w:t>rd</w:t>
-      </w:r>
-      <w:r>
-        <w:t xml:space="preserve"> party address verification service to the system and we created component that wraps that 3</w:t>
-      </w:r>
-      <w:r>
-        <w:rPr>
-          <w:vertAlign w:val="superscript"/>
-        </w:rPr>
-        <w:t>rd</w:t>
-      </w:r>
-      <w:r>
-        <w:t xml:space="preserve"> party library and adapts it to our needs. We then created this test harness which contains a section on the left for tinkering with the configuration, and then a section on the right that renders the component using that configuration.</w:t>
-      </w:r>
-    </w:p>
-    <w:p>
-      <w:r>
-        <w:t>This is super helpful for manual testing, but it’s also really easy to automate because we don’t have to deal with any test data, or navigating through any complex set of steps just to get to a page that contains this component. We can navigate directly to the test harness, set the configuration we want to test, and then test it.</w:t>
-      </w:r>
-    </w:p>
-    <w:p>
-      <w:r>
-        <w:t xml:space="preserve">These test harnesses also serve as </w:t>
-      </w:r>
-      <w:r>
-        <w:t xml:space="preserve">technical documentation </w:t>
-      </w:r>
-      <w:r>
-        <w:t>for developers which has also proven to be quite useful.</w:t>
-      </w:r>
-    </w:p>
-    <w:p>
+        <w:t>tests rely on pre-existing data then they might seem easy to write at first, but maintaining that data gets very difficult very quick, and this makes it hard to re-run tests or run them in different sequences.</w:t>
+      </w:r>
+    </w:p>
+    <w:p>
+      <w:r>
+        <w:t>My advice is to invest in a set of data creation helpers</w:t>
+      </w:r>
+      <w:r>
+        <w:t xml:space="preserve"> so that each test can create its own data as it needs to. You can then automatically tear down that data as part of your test suite, or you can create some scripts that can quickly and easily restore your database to a known clean state.</w:t>
+      </w:r>
+    </w:p>
+    <w:p>
+      <w:r>
+        <w:t xml:space="preserve"> </w:t>
+      </w:r>
       <w:r>
         <w:t>(</w:t>
       </w:r>
@@ -5040,29 +5332,20 @@
       </w:r>
       <w:proofErr w:type="gramEnd"/>
       <w:r>
-        <w:t xml:space="preserve"> for strategy)</w:t>
-      </w:r>
-    </w:p>
-    <w:p>
-      <w:r>
-        <w:t xml:space="preserve">Obviously, just like with unit tests, testing a component in isolation doesn’t actually tell us that it will work </w:t>
-      </w:r>
-      <w:r>
-        <w:rPr>
-          <w:i/>
-        </w:rPr>
-        <w:t>for real</w:t>
-      </w:r>
-      <w:r>
-        <w:t>, so our practice is to write at least 1 test that covers the component in some sort of in-app happy path scenario. The purpose of this test isn’t to confirm any specific piece of functionality, but just to make sure that everything is wired up together.</w:t>
-      </w:r>
-    </w:p>
-    <w:p>
-      <w:r>
-        <w:t>Once we have that, all other tests are against the harness</w:t>
-      </w:r>
-      <w:r>
-        <w:t>.</w:t>
+        <w:t xml:space="preserve"> for final slide)</w:t>
+      </w:r>
+    </w:p>
+    <w:p>
+      <w:r>
+        <w:t xml:space="preserve">And that’s it! Here are those 3 takeaways for your screen </w:t>
+      </w:r>
+      <w:proofErr w:type="spellStart"/>
+      <w:r>
+        <w:t>shotting</w:t>
+      </w:r>
+      <w:proofErr w:type="spellEnd"/>
+      <w:r>
+        <w:t xml:space="preserve"> pleasure, plus the best ways to get ahold of me if you have questions, comments, stock tips, etc.</w:t>
       </w:r>
     </w:p>
     <w:p>
@@ -5070,282 +5353,11 @@
         <w:rPr>
           <w:b/>
         </w:rPr>
-        <w:t>(</w:t>
-      </w:r>
-      <w:proofErr w:type="gramStart"/>
-      <w:r>
-        <w:rPr>
-          <w:b/>
-        </w:rPr>
-        <w:t>click</w:t>
-      </w:r>
-      <w:proofErr w:type="gramEnd"/>
-      <w:r>
-        <w:rPr>
-          <w:b/>
-        </w:rPr>
-        <w:t xml:space="preserve"> for takeaway #1)</w:t>
-      </w:r>
-    </w:p>
-    <w:p>
-      <w:r>
-        <w:t>To wrap up, I want to summarize the main things I want you to remember when you leave here.</w:t>
-      </w:r>
-    </w:p>
-    <w:p>
-      <w:r>
-        <w:t xml:space="preserve">First, you should create a deliberate test strategy for each feature, and you should endeavor to </w:t>
-      </w:r>
-      <w:r>
-        <w:t>validate business rules and logic with lower-level tests. Write UI tests only to plug specific gaps in the strategy.</w:t>
-      </w:r>
-    </w:p>
-    <w:p>
-      <w:r>
-        <w:t>Make this strategy a first class part of your process. This is something you should be talking about regularly with your team. And if you find yourself testing what feels like “business logic” via the UI, look for ways to refactor the code so that you can unit test that logic instead.</w:t>
-      </w:r>
-    </w:p>
-    <w:p>
-      <w:r>
-        <w:t>(</w:t>
-      </w:r>
-      <w:proofErr w:type="gramStart"/>
-      <w:r>
-        <w:t>click</w:t>
-      </w:r>
-      <w:proofErr w:type="gramEnd"/>
-      <w:r>
-        <w:t xml:space="preserve"> for #2)</w:t>
-      </w:r>
-    </w:p>
-    <w:p>
-      <w:r>
-        <w:t>Second, test data is a royal pain. If you create your test data up front then tests are easy to write, but maintaining all the pre-built data can be very difficult. If you create data within each test then your tests are harder to write but easier to maintain.</w:t>
-      </w:r>
-    </w:p>
-    <w:p>
-      <w:r>
-        <w:t>My advice is to invest in a set of data creation helpers to make this easier, and automate the task of restoring your database to a known clean state so that you can regularly clear out all of that junk data.</w:t>
-      </w:r>
-    </w:p>
-    <w:p>
-      <w:r>
-        <w:lastRenderedPageBreak/>
-        <w:t>(</w:t>
-      </w:r>
-      <w:proofErr w:type="gramStart"/>
-      <w:r>
-        <w:t>click</w:t>
-      </w:r>
-      <w:proofErr w:type="gramEnd"/>
-      <w:r>
-        <w:t xml:space="preserve"> for #3)</w:t>
-      </w:r>
-    </w:p>
-    <w:p>
-      <w:r>
-        <w:t xml:space="preserve">Third, if you find yourself using the same UI components on multiple pages, consider creating a test harness for that component. This will not only make it easier for other programmers to understand that component, but </w:t>
-      </w:r>
-      <w:r>
-        <w:t>this makes UI testing simpler by isolating the component from the application logic.</w:t>
-      </w:r>
-    </w:p>
-    <w:p>
-      <w:r>
-        <w:t>(</w:t>
-      </w:r>
-      <w:proofErr w:type="gramStart"/>
-      <w:r>
-        <w:t>click</w:t>
-      </w:r>
-      <w:proofErr w:type="gramEnd"/>
-      <w:r>
-        <w:t xml:space="preserve"> for final slide)</w:t>
-      </w:r>
-    </w:p>
-    <w:p>
-      <w:r>
-        <w:t xml:space="preserve">And that’s it! Here are those 3 takeaways for your screen </w:t>
-      </w:r>
-      <w:proofErr w:type="spellStart"/>
-      <w:r>
-        <w:t>shotting</w:t>
-      </w:r>
-      <w:proofErr w:type="spellEnd"/>
-      <w:r>
-        <w:t xml:space="preserve"> pleasure, plus the best ways to get ahold of me if you have questions, comments, stock tips, etc.</w:t>
-      </w:r>
-    </w:p>
-    <w:p>
-      <w:r>
-        <w:rPr>
-          <w:b/>
-        </w:rPr>
-        <w:t xml:space="preserve">ALSO: Please remember to provide feedback through the </w:t>
-      </w:r>
-      <w:proofErr w:type="spellStart"/>
-      <w:r>
-        <w:rPr>
-          <w:b/>
-        </w:rPr>
-        <w:t>CodeMash</w:t>
-      </w:r>
-      <w:proofErr w:type="spellEnd"/>
-      <w:r>
-        <w:rPr>
-          <w:b/>
-        </w:rPr>
-        <w:t xml:space="preserve"> app about this session.</w:t>
-      </w:r>
-      <w:r>
-        <w:t xml:space="preserve"> If you don’t know what to say, I recommend Googling for synonyms of “awesome” and then using them to describe me.</w:t>
-      </w:r>
-    </w:p>
-    <w:p>
-      <w:r>
-        <w:t xml:space="preserve">Thank you for your time and have a great rest of </w:t>
-      </w:r>
-      <w:proofErr w:type="spellStart"/>
-      <w:r>
-        <w:t>CodeMash</w:t>
-      </w:r>
-      <w:proofErr w:type="spellEnd"/>
-      <w:r>
-        <w:t>!</w:t>
-      </w:r>
-    </w:p>
-    <w:p/>
-    <w:p/>
-    <w:p/>
-    <w:p/>
-    <w:p>
-      <w:r>
-        <w:rPr>
-          <w:b/>
-          <w:u w:val="single"/>
-        </w:rPr>
-        <w:t>Parking lot</w:t>
-      </w:r>
-    </w:p>
-    <w:p>
-      <w:r>
-        <w:t>Use the “Locator Tree of Life”</w:t>
-      </w:r>
-    </w:p>
-    <w:p>
-      <w:hyperlink r:id="rId6" w:history="1">
-        <w:r>
-          <w:rPr>
-            <w:rStyle w:val="Hyperlink"/>
-          </w:rPr>
-          <w:t>http://www.3qilabs.com/wp-content/uploads/2012/02/selenium-locators-apple-tree-diagram-dashed-fixed.png</w:t>
-        </w:r>
-      </w:hyperlink>
-    </w:p>
-    <w:p>
-      <w:hyperlink r:id="rId7" w:history="1">
-        <w:r>
-          <w:rPr>
-            <w:rStyle w:val="Hyperlink"/>
-          </w:rPr>
-          <w:t>http://3qilabs.com/best-practices-for-watir-and-selenium-locators-the-locator-tree-of-life/</w:t>
-        </w:r>
-      </w:hyperlink>
-    </w:p>
-    <w:p>
-      <w:hyperlink r:id="rId8" w:history="1">
-        <w:r>
-          <w:rPr>
-            <w:rStyle w:val="Hyperlink"/>
-          </w:rPr>
-          <w:t>https://screenster.io/selenium-locators-best-practices-7-helpful-tips-for-ui-testers/</w:t>
-        </w:r>
-      </w:hyperlink>
-    </w:p>
-    <w:p/>
-    <w:p>
-      <w:r>
-        <w:t>Finding stuff on the page</w:t>
-      </w:r>
-    </w:p>
-    <w:p>
-      <w:pPr>
-        <w:pStyle w:val="ListParagraph"/>
-        <w:numPr>
-          <w:ilvl w:val="0"/>
-          <w:numId w:val="14"/>
-        </w:numPr>
-      </w:pPr>
-      <w:r>
-        <w:t xml:space="preserve">Use the tree of life – </w:t>
-      </w:r>
-    </w:p>
-    <w:p>
-      <w:pPr>
-        <w:pStyle w:val="ListParagraph"/>
-        <w:numPr>
-          <w:ilvl w:val="1"/>
-          <w:numId w:val="14"/>
-        </w:numPr>
-      </w:pPr>
-      <w:r>
-        <w:t>unique, test-specific IDs, classes</w:t>
-      </w:r>
-    </w:p>
-    <w:p>
-      <w:pPr>
-        <w:pStyle w:val="ListParagraph"/>
-        <w:numPr>
-          <w:ilvl w:val="1"/>
-          <w:numId w:val="14"/>
-        </w:numPr>
-      </w:pPr>
-      <w:proofErr w:type="gramStart"/>
-      <w:r>
-        <w:t>keep</w:t>
-      </w:r>
-      <w:proofErr w:type="gramEnd"/>
-      <w:r>
-        <w:t xml:space="preserve"> </w:t>
-      </w:r>
-      <w:proofErr w:type="spellStart"/>
-      <w:r>
-        <w:t>xpath</w:t>
-      </w:r>
-      <w:proofErr w:type="spellEnd"/>
-      <w:r>
-        <w:t xml:space="preserve"> and CSS locators short. Aim for the closest relatives; immediate parents and children are generally OK, grandparents and grandchildren are riskier, anything else is too brittle. (Graphic: a selector w/ shaded areas indicating “green zone”, “in moderation”, and “danger zone”)</w:t>
-      </w:r>
-    </w:p>
-    <w:p>
-      <w:pPr>
-        <w:pStyle w:val="ListParagraph"/>
-        <w:numPr>
-          <w:ilvl w:val="1"/>
-          <w:numId w:val="14"/>
-        </w:numPr>
-      </w:pPr>
-      <w:r>
-        <w:t>When selecting on parent-child structures, choose an ancestor or descendant that has a unique ID. In many cases, is better to target a grandparent via a specific ID than a parent with non-unique attributes. (Less brittle – if a dev modifies an element with a testing ID they will probably search to see what uses it. If you’re targeting an element with no unique identifier then it’s far more likely a developer will change that markup and have no idea it impacts a test)</w:t>
-      </w:r>
-    </w:p>
-    <w:p>
-      <w:pPr>
-        <w:pStyle w:val="ListParagraph"/>
-        <w:numPr>
-          <w:ilvl w:val="0"/>
-          <w:numId w:val="14"/>
-        </w:numPr>
-      </w:pPr>
-      <w:r>
-        <w:lastRenderedPageBreak/>
-        <w:t>Develop a fail-safe lookup algorithm (</w:t>
-      </w:r>
-    </w:p>
-    <w:p/>
-    <w:p/>
-    <w:p/>
-    <w:p/>
+        <w:t>Thank you for your time!</w:t>
+      </w:r>
+      <w:bookmarkStart w:id="0" w:name="_GoBack"/>
+      <w:bookmarkEnd w:id="0"/>
+    </w:p>
     <w:sectPr>
       <w:pgSz w:w="12240" w:h="15840"/>
       <w:pgMar w:top="1440" w:right="1440" w:bottom="1440" w:left="1440" w:header="720" w:footer="720" w:gutter="0"/>
@@ -8128,6 +8140,95 @@
     </w:lvl>
   </w:abstractNum>
   <w:abstractNum w:abstractNumId="29" w15:restartNumberingAfterBreak="0">
+    <w:nsid w:val="73DB6656"/>
+    <w:multiLevelType w:val="hybridMultilevel"/>
+    <w:tmpl w:val="6B087420"/>
+    <w:lvl w:ilvl="0" w:tplc="04090011">
+      <w:start w:val="1"/>
+      <w:numFmt w:val="decimal"/>
+      <w:lvlText w:val="%1)"/>
+      <w:lvlJc w:val="left"/>
+      <w:pPr>
+        <w:ind w:left="720" w:hanging="360"/>
+      </w:pPr>
+      <w:rPr>
+        <w:rFonts w:hint="default"/>
+      </w:rPr>
+    </w:lvl>
+    <w:lvl w:ilvl="1" w:tplc="04090019" w:tentative="1">
+      <w:start w:val="1"/>
+      <w:numFmt w:val="lowerLetter"/>
+      <w:lvlText w:val="%2."/>
+      <w:lvlJc w:val="left"/>
+      <w:pPr>
+        <w:ind w:left="1440" w:hanging="360"/>
+      </w:pPr>
+    </w:lvl>
+    <w:lvl w:ilvl="2" w:tplc="0409001B" w:tentative="1">
+      <w:start w:val="1"/>
+      <w:numFmt w:val="lowerRoman"/>
+      <w:lvlText w:val="%3."/>
+      <w:lvlJc w:val="right"/>
+      <w:pPr>
+        <w:ind w:left="2160" w:hanging="180"/>
+      </w:pPr>
+    </w:lvl>
+    <w:lvl w:ilvl="3" w:tplc="0409000F" w:tentative="1">
+      <w:start w:val="1"/>
+      <w:numFmt w:val="decimal"/>
+      <w:lvlText w:val="%4."/>
+      <w:lvlJc w:val="left"/>
+      <w:pPr>
+        <w:ind w:left="2880" w:hanging="360"/>
+      </w:pPr>
+    </w:lvl>
+    <w:lvl w:ilvl="4" w:tplc="04090019" w:tentative="1">
+      <w:start w:val="1"/>
+      <w:numFmt w:val="lowerLetter"/>
+      <w:lvlText w:val="%5."/>
+      <w:lvlJc w:val="left"/>
+      <w:pPr>
+        <w:ind w:left="3600" w:hanging="360"/>
+      </w:pPr>
+    </w:lvl>
+    <w:lvl w:ilvl="5" w:tplc="0409001B" w:tentative="1">
+      <w:start w:val="1"/>
+      <w:numFmt w:val="lowerRoman"/>
+      <w:lvlText w:val="%6."/>
+      <w:lvlJc w:val="right"/>
+      <w:pPr>
+        <w:ind w:left="4320" w:hanging="180"/>
+      </w:pPr>
+    </w:lvl>
+    <w:lvl w:ilvl="6" w:tplc="0409000F" w:tentative="1">
+      <w:start w:val="1"/>
+      <w:numFmt w:val="decimal"/>
+      <w:lvlText w:val="%7."/>
+      <w:lvlJc w:val="left"/>
+      <w:pPr>
+        <w:ind w:left="5040" w:hanging="360"/>
+      </w:pPr>
+    </w:lvl>
+    <w:lvl w:ilvl="7" w:tplc="04090019" w:tentative="1">
+      <w:start w:val="1"/>
+      <w:numFmt w:val="lowerLetter"/>
+      <w:lvlText w:val="%8."/>
+      <w:lvlJc w:val="left"/>
+      <w:pPr>
+        <w:ind w:left="5760" w:hanging="360"/>
+      </w:pPr>
+    </w:lvl>
+    <w:lvl w:ilvl="8" w:tplc="0409001B" w:tentative="1">
+      <w:start w:val="1"/>
+      <w:numFmt w:val="lowerRoman"/>
+      <w:lvlText w:val="%9."/>
+      <w:lvlJc w:val="right"/>
+      <w:pPr>
+        <w:ind w:left="6480" w:hanging="180"/>
+      </w:pPr>
+    </w:lvl>
+  </w:abstractNum>
+  <w:abstractNum w:abstractNumId="30" w15:restartNumberingAfterBreak="0">
     <w:nsid w:val="75C271E7"/>
     <w:multiLevelType w:val="hybridMultilevel"/>
     <w:tmpl w:val="25F6B81C"/>
@@ -8216,7 +8317,7 @@
       </w:pPr>
     </w:lvl>
   </w:abstractNum>
-  <w:abstractNum w:abstractNumId="30" w15:restartNumberingAfterBreak="0">
+  <w:abstractNum w:abstractNumId="31" w15:restartNumberingAfterBreak="0">
     <w:nsid w:val="79730507"/>
     <w:multiLevelType w:val="hybridMultilevel"/>
     <w:tmpl w:val="EE606198"/>
@@ -8351,10 +8452,10 @@
     <w:abstractNumId w:val="22"/>
   </w:num>
   <w:num w:numId="16">
-    <w:abstractNumId w:val="30"/>
+    <w:abstractNumId w:val="31"/>
   </w:num>
   <w:num w:numId="17">
-    <w:abstractNumId w:val="29"/>
+    <w:abstractNumId w:val="30"/>
   </w:num>
   <w:num w:numId="18">
     <w:abstractNumId w:val="25"/>
@@ -8397,6 +8498,9 @@
   </w:num>
   <w:num w:numId="31">
     <w:abstractNumId w:val="28"/>
+  </w:num>
+  <w:num w:numId="32">
+    <w:abstractNumId w:val="29"/>
   </w:num>
 </w:numbering>
 </file>
@@ -9114,7 +9218,7 @@
 </file>
 
 <file path=customXml/itemProps1.xml><?xml version="1.0" encoding="utf-8"?>
-<ds:datastoreItem xmlns:ds="http://schemas.openxmlformats.org/officeDocument/2006/customXml" ds:itemID="{9918A5A5-A883-4E0F-B5F6-0F5B77867C27}">
+<ds:datastoreItem xmlns:ds="http://schemas.openxmlformats.org/officeDocument/2006/customXml" ds:itemID="{966E7BD7-A333-44C6-954A-EE28E3A9EAF1}">
   <ds:schemaRefs>
     <ds:schemaRef ds:uri="http://schemas.openxmlformats.org/officeDocument/2006/bibliography"/>
   </ds:schemaRefs>

</xml_diff>

<commit_message>
Slides are aaaaaaaalmost totally done
</commit_message>
<xml_diff>
--- a/Narrative.docx
+++ b/Narrative.docx
@@ -2366,8 +2366,6 @@
       <w:r>
         <w:t>s to be duplicated in all of the</w:t>
       </w:r>
-      <w:bookmarkStart w:id="0" w:name="_GoBack"/>
-      <w:bookmarkEnd w:id="0"/>
       <w:r>
         <w:t>se different tests.</w:t>
       </w:r>
@@ -2418,7 +2416,19 @@
       </w:r>
       <w:proofErr w:type="spellEnd"/>
       <w:r>
-        <w:t xml:space="preserve"> object, we can create a “</w:t>
+        <w:t xml:space="preserve"> object</w:t>
+      </w:r>
+      <w:r>
+        <w:t xml:space="preserve"> example</w:t>
+      </w:r>
+      <w:r>
+        <w:t xml:space="preserve">, we </w:t>
+      </w:r>
+      <w:r>
+        <w:t xml:space="preserve">has a </w:t>
+      </w:r>
+      <w:r>
+        <w:t>“</w:t>
       </w:r>
       <w:proofErr w:type="spellStart"/>
       <w:r>
@@ -2440,129 +2450,169 @@
     </w:p>
     <w:p>
       <w:r>
+        <w:t xml:space="preserve">In fact, </w:t>
+      </w:r>
+      <w:r>
+        <w:t xml:space="preserve">we’ve started making most of our </w:t>
+      </w:r>
+      <w:proofErr w:type="spellStart"/>
+      <w:r>
+        <w:t>PageObject</w:t>
+      </w:r>
+      <w:proofErr w:type="spellEnd"/>
+      <w:r>
+        <w:t xml:space="preserve"> properties </w:t>
+      </w:r>
+      <w:r>
+        <w:rPr>
+          <w:i/>
+        </w:rPr>
+        <w:t xml:space="preserve">private </w:t>
+      </w:r>
+      <w:r>
+        <w:t>because it forces us to expose all of the things that a page does as method calls instead. This makes the tests more expressive, more intent-revealing, and easier to maintain.</w:t>
+      </w:r>
+    </w:p>
+    <w:p>
+      <w:pPr>
+        <w:rPr>
+          <w:strike/>
+        </w:rPr>
+      </w:pPr>
+      <w:r>
+        <w:rPr>
+          <w:strike/>
+        </w:rPr>
         <w:t>(</w:t>
       </w:r>
       <w:proofErr w:type="gramStart"/>
       <w:r>
+        <w:rPr>
+          <w:strike/>
+        </w:rPr>
         <w:t>click</w:t>
       </w:r>
       <w:proofErr w:type="gramEnd"/>
       <w:r>
-        <w:t xml:space="preserve"> – private props)</w:t>
-      </w:r>
-    </w:p>
-    <w:p>
-      <w:r>
-        <w:t xml:space="preserve">In fact, over time we’ve started making these properties </w:t>
-      </w:r>
+        <w:rPr>
+          <w:strike/>
+        </w:rPr>
+        <w:t xml:space="preserve"> for navigation)</w:t>
+      </w:r>
+    </w:p>
+    <w:p>
+      <w:pPr>
+        <w:rPr>
+          <w:strike/>
+        </w:rPr>
+      </w:pPr>
+      <w:r>
+        <w:rPr>
+          <w:strike/>
+        </w:rPr>
+        <w:t xml:space="preserve">Here’s another useful tip about </w:t>
+      </w:r>
+      <w:proofErr w:type="spellStart"/>
+      <w:r>
+        <w:rPr>
+          <w:strike/>
+        </w:rPr>
+        <w:t>PageObjects</w:t>
+      </w:r>
+      <w:proofErr w:type="spellEnd"/>
+      <w:r>
+        <w:rPr>
+          <w:strike/>
+        </w:rPr>
+        <w:t xml:space="preserve"> – whenever a </w:t>
+      </w:r>
+      <w:proofErr w:type="spellStart"/>
+      <w:r>
+        <w:rPr>
+          <w:strike/>
+        </w:rPr>
+        <w:t>PageObject</w:t>
+      </w:r>
+      <w:proofErr w:type="spellEnd"/>
+      <w:r>
+        <w:rPr>
+          <w:strike/>
+        </w:rPr>
+        <w:t xml:space="preserve"> triggers a navigation, you can have the method return an instance of the page object representing the destination page. This lets you write tests that span multiple page requests very easily.</w:t>
+      </w:r>
+    </w:p>
+    <w:p>
+      <w:pPr>
+        <w:rPr>
+          <w:strike/>
+        </w:rPr>
+      </w:pPr>
+      <w:r>
+        <w:rPr>
+          <w:strike/>
+        </w:rPr>
+        <w:t xml:space="preserve">In this example, the </w:t>
+      </w:r>
+      <w:proofErr w:type="spellStart"/>
+      <w:r>
+        <w:rPr>
+          <w:strike/>
+        </w:rPr>
+        <w:t>LoginAs</w:t>
+      </w:r>
+      <w:proofErr w:type="spellEnd"/>
+      <w:r>
+        <w:rPr>
+          <w:strike/>
+        </w:rPr>
+        <w:t xml:space="preserve"> method performs a navigation and then returns a </w:t>
+      </w:r>
+      <w:proofErr w:type="spellStart"/>
       <w:r>
         <w:rPr>
           <w:i/>
-        </w:rPr>
-        <w:t xml:space="preserve">private </w:t>
-      </w:r>
-      <w:r>
-        <w:t>and forcing all consumers of the page object to interact with it using method calls.</w:t>
-      </w:r>
-    </w:p>
-    <w:p>
-      <w:r>
-        <w:t xml:space="preserve">I’m not saying we </w:t>
-      </w:r>
+          <w:strike/>
+        </w:rPr>
+        <w:t>HomePage</w:t>
+      </w:r>
+      <w:proofErr w:type="spellEnd"/>
       <w:r>
         <w:rPr>
           <w:i/>
-        </w:rPr>
-        <w:t xml:space="preserve">never </w:t>
-      </w:r>
-      <w:r>
-        <w:t xml:space="preserve">interact with public properties, but we’ve found that wrapping those interactions into methods makes it much easier for us to document the </w:t>
+          <w:strike/>
+        </w:rPr>
+        <w:t xml:space="preserve"> </w:t>
+      </w:r>
+      <w:r>
+        <w:rPr>
+          <w:strike/>
+        </w:rPr>
+        <w:t>object that represents the default landing page.</w:t>
+      </w:r>
+    </w:p>
+    <w:p>
+      <w:pPr>
+        <w:rPr>
+          <w:strike/>
+        </w:rPr>
+      </w:pPr>
+      <w:r>
+        <w:rPr>
+          <w:strike/>
+        </w:rPr>
+        <w:t xml:space="preserve">In a little bit I’m going to talk a little more about multi-request tests. I don’t recommend that you write a </w:t>
       </w:r>
       <w:r>
         <w:rPr>
           <w:i/>
-        </w:rPr>
-        <w:t xml:space="preserve">intent </w:t>
-      </w:r>
-      <w:r>
-        <w:t>of a test and it makes it much easier to maintain the tests over time.</w:t>
-      </w:r>
-    </w:p>
-    <w:p>
-      <w:r>
-        <w:t>(</w:t>
-      </w:r>
-      <w:proofErr w:type="gramStart"/>
-      <w:r>
-        <w:t>click</w:t>
-      </w:r>
-      <w:proofErr w:type="gramEnd"/>
-      <w:r>
-        <w:t xml:space="preserve"> for navigation)</w:t>
-      </w:r>
-    </w:p>
-    <w:p>
-      <w:r>
-        <w:t xml:space="preserve">Here’s another useful tip about </w:t>
-      </w:r>
-      <w:proofErr w:type="spellStart"/>
-      <w:r>
-        <w:t>PageObjects</w:t>
-      </w:r>
-      <w:proofErr w:type="spellEnd"/>
-      <w:r>
-        <w:t xml:space="preserve"> – whenever a </w:t>
-      </w:r>
-      <w:proofErr w:type="spellStart"/>
-      <w:r>
-        <w:t>PageObject</w:t>
-      </w:r>
-      <w:proofErr w:type="spellEnd"/>
-      <w:r>
-        <w:t xml:space="preserve"> triggers a navigation, you can have the method return an instance of the page object representing the destination page. This lets you write tests that span multiple page requests very easily.</w:t>
-      </w:r>
-    </w:p>
-    <w:p>
-      <w:r>
-        <w:t xml:space="preserve">In this example, the </w:t>
-      </w:r>
-      <w:proofErr w:type="spellStart"/>
-      <w:r>
-        <w:t>LoginAs</w:t>
-      </w:r>
-      <w:proofErr w:type="spellEnd"/>
-      <w:r>
-        <w:t xml:space="preserve"> method performs a navigation and then returns a </w:t>
-      </w:r>
-      <w:proofErr w:type="spellStart"/>
-      <w:r>
-        <w:rPr>
-          <w:i/>
-        </w:rPr>
-        <w:t>HomePage</w:t>
-      </w:r>
-      <w:proofErr w:type="spellEnd"/>
-      <w:r>
-        <w:rPr>
-          <w:i/>
-        </w:rPr>
-        <w:t xml:space="preserve"> </w:t>
-      </w:r>
-      <w:r>
-        <w:t>object that represents the default landing page.</w:t>
-      </w:r>
-    </w:p>
-    <w:p>
-      <w:r>
-        <w:t xml:space="preserve">In a little bit I’m going to talk a little more about multi-request tests. I don’t recommend that you write a </w:t>
-      </w:r>
-      <w:r>
-        <w:rPr>
-          <w:i/>
+          <w:strike/>
         </w:rPr>
         <w:t xml:space="preserve">lot </w:t>
       </w:r>
       <w:r>
+        <w:rPr>
+          <w:strike/>
+        </w:rPr>
         <w:t>of multi-page tests, but sometimes they’re worth the effort and this is a really elegant way of writing them.</w:t>
       </w:r>
     </w:p>
@@ -2743,34 +2793,34 @@
     </w:p>
     <w:p>
       <w:r>
+        <w:t xml:space="preserve">So as a result of that debacle, we started including the </w:t>
+      </w:r>
+      <w:proofErr w:type="spellStart"/>
+      <w:r>
+        <w:t>GoTo</w:t>
+      </w:r>
+      <w:proofErr w:type="spellEnd"/>
+      <w:r>
+        <w:t xml:space="preserve"> m</w:t>
+      </w:r>
+      <w:r>
+        <w:t xml:space="preserve">ethod on all of our </w:t>
+      </w:r>
+      <w:proofErr w:type="spellStart"/>
+      <w:r>
+        <w:t>PageObjects</w:t>
+      </w:r>
+      <w:proofErr w:type="spellEnd"/>
+      <w:r>
+        <w:t xml:space="preserve"> so that we can navigate directly to the page in question, rather than automating clicks against the navigation menu.</w:t>
+      </w:r>
+      <w:r>
+        <w:t xml:space="preserve"> </w:t>
+      </w:r>
+    </w:p>
+    <w:p>
+      <w:r>
         <w:lastRenderedPageBreak/>
-        <w:t xml:space="preserve">So as a result of that debacle, we started including the </w:t>
-      </w:r>
-      <w:proofErr w:type="spellStart"/>
-      <w:r>
-        <w:t>GoTo</w:t>
-      </w:r>
-      <w:proofErr w:type="spellEnd"/>
-      <w:r>
-        <w:t xml:space="preserve"> m</w:t>
-      </w:r>
-      <w:r>
-        <w:t xml:space="preserve">ethod on all of our </w:t>
-      </w:r>
-      <w:proofErr w:type="spellStart"/>
-      <w:r>
-        <w:t>PageObjects</w:t>
-      </w:r>
-      <w:proofErr w:type="spellEnd"/>
-      <w:r>
-        <w:t xml:space="preserve"> so that we can navigate directly to the page in question, rather than automating clicks against the navigation menu.</w:t>
-      </w:r>
-      <w:r>
-        <w:t xml:space="preserve"> </w:t>
-      </w:r>
-    </w:p>
-    <w:p>
-      <w:r>
         <w:t xml:space="preserve"> </w:t>
       </w:r>
       <w:r>
@@ -3094,6 +3144,449 @@
       </w:r>
     </w:p>
     <w:p>
+      <w:pPr>
+        <w:rPr>
+          <w:strike/>
+        </w:rPr>
+      </w:pPr>
+      <w:bookmarkStart w:id="0" w:name="_GoBack"/>
+      <w:r>
+        <w:rPr>
+          <w:strike/>
+        </w:rPr>
+        <w:t>(</w:t>
+      </w:r>
+      <w:proofErr w:type="gramStart"/>
+      <w:r>
+        <w:rPr>
+          <w:strike/>
+        </w:rPr>
+        <w:t>click</w:t>
+      </w:r>
+      <w:proofErr w:type="gramEnd"/>
+      <w:r>
+        <w:rPr>
+          <w:strike/>
+        </w:rPr>
+        <w:t xml:space="preserve"> for sample test)</w:t>
+      </w:r>
+    </w:p>
+    <w:p>
+      <w:pPr>
+        <w:rPr>
+          <w:strike/>
+        </w:rPr>
+      </w:pPr>
+      <w:r>
+        <w:rPr>
+          <w:strike/>
+        </w:rPr>
+        <w:t>If we put those things together it looks like this.</w:t>
+      </w:r>
+    </w:p>
+    <w:p>
+      <w:pPr>
+        <w:rPr>
+          <w:strike/>
+        </w:rPr>
+      </w:pPr>
+      <w:r>
+        <w:rPr>
+          <w:strike/>
+        </w:rPr>
+        <w:lastRenderedPageBreak/>
+        <w:t xml:space="preserve">First we instantiate the </w:t>
+      </w:r>
+      <w:proofErr w:type="spellStart"/>
+      <w:r>
+        <w:rPr>
+          <w:strike/>
+        </w:rPr>
+        <w:t>PageObjects</w:t>
+      </w:r>
+      <w:proofErr w:type="spellEnd"/>
+      <w:r>
+        <w:rPr>
+          <w:strike/>
+        </w:rPr>
+        <w:t>, which is easy to do. We use a static factory initializer because there’s a little bit of boilerplate setup we do in a generic way, but that’s not strictly necessary.</w:t>
+      </w:r>
+    </w:p>
+    <w:p>
+      <w:pPr>
+        <w:rPr>
+          <w:strike/>
+        </w:rPr>
+      </w:pPr>
+      <w:r>
+        <w:rPr>
+          <w:strike/>
+        </w:rPr>
+        <w:t xml:space="preserve">Once we have the </w:t>
+      </w:r>
+      <w:proofErr w:type="spellStart"/>
+      <w:r>
+        <w:rPr>
+          <w:strike/>
+        </w:rPr>
+        <w:t>PageObjects</w:t>
+      </w:r>
+      <w:proofErr w:type="spellEnd"/>
+      <w:r>
+        <w:rPr>
+          <w:strike/>
+        </w:rPr>
+        <w:t xml:space="preserve"> we use the </w:t>
+      </w:r>
+      <w:proofErr w:type="spellStart"/>
+      <w:r>
+        <w:rPr>
+          <w:i/>
+          <w:strike/>
+        </w:rPr>
+        <w:t>LoginPage</w:t>
+      </w:r>
+      <w:proofErr w:type="spellEnd"/>
+      <w:r>
+        <w:rPr>
+          <w:i/>
+          <w:strike/>
+        </w:rPr>
+        <w:t xml:space="preserve"> </w:t>
+      </w:r>
+      <w:r>
+        <w:rPr>
+          <w:strike/>
+        </w:rPr>
+        <w:t xml:space="preserve">object to log in and establish a session with the site. This is important – we want these tests to be as independent and isolated as possible, so </w:t>
+      </w:r>
+      <w:r>
+        <w:rPr>
+          <w:b/>
+          <w:strike/>
+        </w:rPr>
+        <w:t>every UI test does a fresh login</w:t>
+      </w:r>
+      <w:r>
+        <w:rPr>
+          <w:strike/>
+        </w:rPr>
+        <w:t>. I’ll come back and talk about this in a little bit.</w:t>
+      </w:r>
+    </w:p>
+    <w:p>
+      <w:pPr>
+        <w:rPr>
+          <w:strike/>
+        </w:rPr>
+      </w:pPr>
+      <w:r>
+        <w:rPr>
+          <w:strike/>
+        </w:rPr>
+        <w:t xml:space="preserve">As a little bit of syntactic sugar, the </w:t>
+      </w:r>
+      <w:proofErr w:type="spellStart"/>
+      <w:r>
+        <w:rPr>
+          <w:i/>
+          <w:strike/>
+        </w:rPr>
+        <w:t>LoginPage</w:t>
+      </w:r>
+      <w:proofErr w:type="spellEnd"/>
+      <w:r>
+        <w:rPr>
+          <w:i/>
+          <w:strike/>
+        </w:rPr>
+        <w:t xml:space="preserve"> </w:t>
+      </w:r>
+      <w:r>
+        <w:rPr>
+          <w:strike/>
+        </w:rPr>
+        <w:t>object exposes different versions of the Login method so that we can specify which type of user to log in as without having to embed usernames and passwords in every single test.</w:t>
+      </w:r>
+    </w:p>
+    <w:p>
+      <w:pPr>
+        <w:rPr>
+          <w:strike/>
+        </w:rPr>
+      </w:pPr>
+      <w:r>
+        <w:rPr>
+          <w:strike/>
+        </w:rPr>
+        <w:t xml:space="preserve">Once we’re logged in, we use the </w:t>
+      </w:r>
+      <w:proofErr w:type="spellStart"/>
+      <w:proofErr w:type="gramStart"/>
+      <w:r>
+        <w:rPr>
+          <w:i/>
+          <w:strike/>
+        </w:rPr>
+        <w:t>GoToPage</w:t>
+      </w:r>
+      <w:proofErr w:type="spellEnd"/>
+      <w:r>
+        <w:rPr>
+          <w:i/>
+          <w:strike/>
+        </w:rPr>
+        <w:t>(</w:t>
+      </w:r>
+      <w:proofErr w:type="gramEnd"/>
+      <w:r>
+        <w:rPr>
+          <w:i/>
+          <w:strike/>
+        </w:rPr>
+        <w:t xml:space="preserve">) </w:t>
+      </w:r>
+      <w:r>
+        <w:rPr>
+          <w:strike/>
+        </w:rPr>
+        <w:t xml:space="preserve">method to </w:t>
+      </w:r>
+      <w:r>
+        <w:rPr>
+          <w:strike/>
+        </w:rPr>
+        <w:t>navigate to the page in question, and then we consume its page-specific API to do whatever needs done.</w:t>
+      </w:r>
+    </w:p>
+    <w:p>
+      <w:pPr>
+        <w:rPr>
+          <w:strike/>
+        </w:rPr>
+      </w:pPr>
+      <w:r>
+        <w:rPr>
+          <w:strike/>
+        </w:rPr>
+        <w:t xml:space="preserve">And in many cases, we’ll wrap the assertions up into the </w:t>
+      </w:r>
+      <w:proofErr w:type="spellStart"/>
+      <w:r>
+        <w:rPr>
+          <w:strike/>
+        </w:rPr>
+        <w:t>PageObject</w:t>
+      </w:r>
+      <w:proofErr w:type="spellEnd"/>
+      <w:r>
+        <w:rPr>
+          <w:strike/>
+        </w:rPr>
+        <w:t xml:space="preserve"> as well because </w:t>
+      </w:r>
+      <w:proofErr w:type="gramStart"/>
+      <w:r>
+        <w:rPr>
+          <w:strike/>
+        </w:rPr>
+        <w:t>It’s</w:t>
+      </w:r>
+      <w:proofErr w:type="gramEnd"/>
+      <w:r>
+        <w:rPr>
+          <w:strike/>
+        </w:rPr>
+        <w:t xml:space="preserve"> not uncommon that we reuse similar assertions in multiple contexts.</w:t>
+      </w:r>
+    </w:p>
+    <w:bookmarkEnd w:id="0"/>
+    <w:p>
+      <w:r>
+        <w:t>(</w:t>
+      </w:r>
+      <w:proofErr w:type="gramStart"/>
+      <w:r>
+        <w:t>click</w:t>
+      </w:r>
+      <w:proofErr w:type="gramEnd"/>
+      <w:r>
+        <w:t xml:space="preserve"> for 4 steps again)</w:t>
+      </w:r>
+    </w:p>
+    <w:p>
+      <w:r>
+        <w:t>That brings us to the very first thing that you’ll need to think about when writing a UI test, which is what data needs to exist in the system in order for your test to execute, and how does that data get there?</w:t>
+      </w:r>
+    </w:p>
+    <w:p>
+      <w:r>
+        <w:rPr>
+          <w:b/>
+          <w:u w:val="single"/>
+        </w:rPr>
+        <w:t>(</w:t>
+      </w:r>
+      <w:proofErr w:type="gramStart"/>
+      <w:r>
+        <w:rPr>
+          <w:b/>
+          <w:u w:val="single"/>
+        </w:rPr>
+        <w:t>click</w:t>
+      </w:r>
+      <w:proofErr w:type="gramEnd"/>
+      <w:r>
+        <w:rPr>
+          <w:b/>
+          <w:u w:val="single"/>
+        </w:rPr>
+        <w:t>) comic - Setting up test data</w:t>
+      </w:r>
+    </w:p>
+    <w:p>
+      <w:r>
+        <w:t xml:space="preserve">The answer is that it’s complicated. And it’s even </w:t>
+      </w:r>
+      <w:r>
+        <w:rPr>
+          <w:i/>
+        </w:rPr>
+        <w:t xml:space="preserve">more </w:t>
+      </w:r>
+      <w:r>
+        <w:t>complicated if you have a complicated data model to begin with.</w:t>
+      </w:r>
+    </w:p>
+    <w:p>
+      <w:r>
+        <w:t>As an example, t</w:t>
+      </w:r>
+      <w:r>
+        <w:t xml:space="preserve">he main product that my team develops is in the licensing and credentialing space. One of the things that we can do in </w:t>
+      </w:r>
+      <w:r>
+        <w:t xml:space="preserve">our </w:t>
+      </w:r>
+      <w:r>
+        <w:t xml:space="preserve">product is configure the </w:t>
+      </w:r>
+      <w:r>
+        <w:t xml:space="preserve">workflow that an applicant goes through </w:t>
+      </w:r>
+      <w:r>
+        <w:t>become a lice</w:t>
+      </w:r>
+      <w:r>
+        <w:t>nsed practitioner in a field such as nursing or real estate.</w:t>
+      </w:r>
+    </w:p>
+    <w:p>
+      <w:r>
+        <w:t xml:space="preserve">As you might imagine, these </w:t>
+      </w:r>
+      <w:r>
+        <w:t xml:space="preserve">workflows </w:t>
+      </w:r>
+      <w:r>
+        <w:t xml:space="preserve">can be very complex. </w:t>
+      </w:r>
+      <w:r>
+        <w:t xml:space="preserve">Applicants </w:t>
+      </w:r>
+      <w:r>
+        <w:t xml:space="preserve">need to fill out </w:t>
+      </w:r>
+      <w:r>
+        <w:t xml:space="preserve">an application form that collects lots of different data, they need to pay different types of fees, </w:t>
+      </w:r>
+      <w:r>
+        <w:t>other people might need to conduct background checks</w:t>
+      </w:r>
+      <w:r>
+        <w:t xml:space="preserve"> or review the applications in different ways, and all of this stuff needs to be </w:t>
+      </w:r>
+      <w:r>
+        <w:t>configurable</w:t>
+      </w:r>
+      <w:r>
+        <w:t>.</w:t>
+      </w:r>
+      <w:r>
+        <w:t xml:space="preserve"> All that configurability means that we have a large and relatively complex data model.</w:t>
+      </w:r>
+      <w:r>
+        <w:t xml:space="preserve"> And because those data entry forms are so critical to the </w:t>
+      </w:r>
+      <w:r>
+        <w:t xml:space="preserve">overall workflow </w:t>
+      </w:r>
+      <w:r>
+        <w:t>process, we decided we needed to write UI tests for them.</w:t>
+      </w:r>
+    </w:p>
+    <w:p>
+      <w:r>
+        <w:t xml:space="preserve">As we started writing more and more UI tests for those features we very quickly realized that test data management would be </w:t>
+      </w:r>
+      <w:r>
+        <w:t xml:space="preserve">a crucial to making these tests manageable. </w:t>
+      </w:r>
+    </w:p>
+    <w:p>
+      <w:r>
+        <w:t>(</w:t>
+      </w:r>
+      <w:proofErr w:type="gramStart"/>
+      <w:r>
+        <w:t>click</w:t>
+      </w:r>
+      <w:proofErr w:type="gramEnd"/>
+      <w:r>
+        <w:t xml:space="preserve"> for </w:t>
+      </w:r>
+      <w:r>
+        <w:t>code</w:t>
+      </w:r>
+      <w:r>
+        <w:t>)</w:t>
+      </w:r>
+    </w:p>
+    <w:p>
+      <w:r>
+        <w:t xml:space="preserve">As an example, pretend </w:t>
+      </w:r>
+      <w:r>
+        <w:t xml:space="preserve">that we want to write a UI test for one of the data entry forms that my system can display to an applicant. </w:t>
+      </w:r>
+    </w:p>
+    <w:p>
+      <w:r>
+        <w:t xml:space="preserve">Obviously, one of those things has to exist in the database before we can write the test, so the </w:t>
+      </w:r>
+      <w:r>
+        <w:t xml:space="preserve">first decision that we have to make is whether our test should render a pre-existing form that’s already been configured in the database, </w:t>
+      </w:r>
+      <w:r>
+        <w:t xml:space="preserve">or </w:t>
+      </w:r>
+      <w:r>
+        <w:t xml:space="preserve">whether that test should </w:t>
+      </w:r>
+      <w:r>
+        <w:t xml:space="preserve">create a brand new </w:t>
+      </w:r>
+      <w:r>
+        <w:t xml:space="preserve">data entry </w:t>
+      </w:r>
+      <w:r>
+        <w:t>form as part of the test itself</w:t>
+      </w:r>
+      <w:r>
+        <w:t>.</w:t>
+      </w:r>
+    </w:p>
+    <w:p>
       <w:r>
         <w:lastRenderedPageBreak/>
         <w:t>(</w:t>
@@ -3104,594 +3597,262 @@
       </w:r>
       <w:proofErr w:type="gramEnd"/>
       <w:r>
-        <w:t xml:space="preserve"> for sample test)</w:t>
-      </w:r>
-    </w:p>
-    <w:p>
-      <w:r>
-        <w:t>If we put those things together it looks like this.</w:t>
-      </w:r>
-    </w:p>
-    <w:p>
-      <w:r>
-        <w:t xml:space="preserve">First we instantiate the </w:t>
-      </w:r>
-      <w:proofErr w:type="spellStart"/>
-      <w:r>
-        <w:t>PageObjects</w:t>
-      </w:r>
-      <w:proofErr w:type="spellEnd"/>
-      <w:r>
-        <w:t>, which is easy to do. We use a static factory initializer because there’s a little bit of boilerplate setup we do in a generic way, but that’s not strictly necessary.</w:t>
-      </w:r>
-    </w:p>
-    <w:p>
-      <w:r>
-        <w:t xml:space="preserve">Once we have the </w:t>
-      </w:r>
-      <w:proofErr w:type="spellStart"/>
-      <w:r>
-        <w:t>PageObjects</w:t>
-      </w:r>
-      <w:proofErr w:type="spellEnd"/>
-      <w:r>
-        <w:t xml:space="preserve"> we use the </w:t>
-      </w:r>
-      <w:proofErr w:type="spellStart"/>
+        <w:t xml:space="preserve"> – pre-existing)</w:t>
+      </w:r>
+    </w:p>
+    <w:p>
+      <w:r>
+        <w:t xml:space="preserve">Let’s say that </w:t>
+      </w:r>
+      <w:r>
+        <w:t xml:space="preserve">developers on our team have a local database that’s built up from a standard baseline that is checked into source control and already has sample data in it. </w:t>
+      </w:r>
+    </w:p>
+    <w:p>
+      <w:r>
+        <w:t xml:space="preserve">If that </w:t>
+      </w:r>
+      <w:r>
+        <w:t>database already has a data entry form created</w:t>
+      </w:r>
+      <w:r>
+        <w:t xml:space="preserve">, then we can just create </w:t>
+      </w:r>
+      <w:r>
+        <w:t xml:space="preserve">a constant that references the ID of that pre-existing record, </w:t>
+      </w:r>
+      <w:r>
+        <w:t xml:space="preserve">and </w:t>
+      </w:r>
+      <w:r>
+        <w:t>then the test is super easy to write. The data already exists so there’s no real setup to do, and we can jump right into the test itself.</w:t>
+      </w:r>
+    </w:p>
+    <w:p>
+      <w:r>
+        <w:t xml:space="preserve"> </w:t>
+      </w:r>
+      <w:r>
+        <w:t>(</w:t>
+      </w:r>
+      <w:proofErr w:type="gramStart"/>
+      <w:r>
+        <w:t>click</w:t>
+      </w:r>
+      <w:proofErr w:type="gramEnd"/>
+      <w:r>
+        <w:t xml:space="preserve"> for </w:t>
+      </w:r>
+      <w:r>
+        <w:t>constant #1</w:t>
+      </w:r>
+      <w:r>
+        <w:t>)</w:t>
+      </w:r>
+    </w:p>
+    <w:p>
+      <w:r>
+        <w:t>I</w:t>
+      </w:r>
+      <w:r>
+        <w:t xml:space="preserve">n </w:t>
+      </w:r>
+      <w:r>
+        <w:t>the beginning</w:t>
+      </w:r>
+      <w:r>
+        <w:t xml:space="preserve"> this will be easy to do because the amount of pre-staged data will be very small.</w:t>
+      </w:r>
+    </w:p>
+    <w:p>
+      <w:r>
+        <w:t>Unfortunately, things rarely stay simple over time. Eventually we’re going to write more tests, and some of those tests are going to need different things.</w:t>
+      </w:r>
+    </w:p>
+    <w:p>
+      <w:r>
+        <w:t>(</w:t>
+      </w:r>
+      <w:proofErr w:type="gramStart"/>
+      <w:r>
+        <w:t>click</w:t>
+      </w:r>
+      <w:proofErr w:type="gramEnd"/>
+      <w:r>
+        <w:t xml:space="preserve"> for constant #2)</w:t>
+      </w:r>
+    </w:p>
+    <w:p>
+      <w:r>
+        <w:t xml:space="preserve">Maybe there’s one test that deals specifically with fees and needs to have one specific configuration, </w:t>
+      </w:r>
+    </w:p>
+    <w:p>
+      <w:r>
+        <w:t>(</w:t>
+      </w:r>
+      <w:proofErr w:type="gramStart"/>
+      <w:r>
+        <w:t>click</w:t>
+      </w:r>
+      <w:proofErr w:type="gramEnd"/>
+      <w:r>
+        <w:t xml:space="preserve"> for constant #3)</w:t>
+      </w:r>
+    </w:p>
+    <w:p>
+      <w:proofErr w:type="gramStart"/>
+      <w:r>
+        <w:t>and</w:t>
+      </w:r>
+      <w:proofErr w:type="gramEnd"/>
+      <w:r>
+        <w:t xml:space="preserve"> maybe there’s another test that deals </w:t>
+      </w:r>
+      <w:r>
+        <w:t xml:space="preserve">with a very specific UI layout, </w:t>
+      </w:r>
+    </w:p>
+    <w:p>
+      <w:r>
+        <w:t>(</w:t>
+      </w:r>
+      <w:proofErr w:type="gramStart"/>
+      <w:r>
+        <w:t>click</w:t>
+      </w:r>
+      <w:proofErr w:type="gramEnd"/>
+      <w:r>
+        <w:t xml:space="preserve"> for constant #4)</w:t>
+      </w:r>
+    </w:p>
+    <w:p>
+      <w:r>
+        <w:t>And yet another test that covers a specific workflow process.</w:t>
+      </w:r>
+    </w:p>
+    <w:p>
+      <w:r>
+        <w:t>The programmers writing those tests will do the logical thing and they’ll create new data entry forms in the baseline database</w:t>
+      </w:r>
+      <w:r>
+        <w:t>, they’ll push the updated snapshot or test data script into source control, and they’ll add new IDs to our list of constants.</w:t>
+      </w:r>
+    </w:p>
+    <w:p>
+      <w:r>
+        <w:t>(</w:t>
+      </w:r>
+      <w:proofErr w:type="gramStart"/>
+      <w:r>
+        <w:t>click</w:t>
+      </w:r>
+      <w:proofErr w:type="gramEnd"/>
+      <w:r>
+        <w:t xml:space="preserve"> for constant #5)</w:t>
+      </w:r>
+    </w:p>
+    <w:p>
+      <w:r>
+        <w:t xml:space="preserve">If your application is complex enough, and the number of possible permutations of this data is large, then it won’t take long before this gets out of hand. </w:t>
+      </w:r>
+    </w:p>
+    <w:p>
+      <w:r>
+        <w:t>Let’s say we have a long list of IDs like this and a new developer joins the team and needs to write a test. This new developer has a very slim chance of recognizing if the data she needs is already represented here, so we’ll start to see more and more duplicates within our pre-built data.</w:t>
+      </w:r>
+    </w:p>
+    <w:p>
+      <w:r>
+        <w:t xml:space="preserve">Now, </w:t>
+      </w:r>
+      <w:r>
+        <w:t xml:space="preserve">I made </w:t>
+      </w:r>
+      <w:r>
+        <w:t xml:space="preserve">up </w:t>
+      </w:r>
+      <w:r>
+        <w:t xml:space="preserve">these </w:t>
+      </w:r>
+      <w:r>
+        <w:t xml:space="preserve">specific scenarios </w:t>
+      </w:r>
+      <w:r>
+        <w:t xml:space="preserve">for this example, but the need to highly specify the </w:t>
+      </w:r>
+      <w:r>
+        <w:t xml:space="preserve">data </w:t>
+      </w:r>
+      <w:r>
+        <w:t xml:space="preserve">context </w:t>
+      </w:r>
+      <w:r>
+        <w:t xml:space="preserve">for a test </w:t>
+      </w:r>
+      <w:r>
+        <w:t xml:space="preserve">is quite common in a complex system, and the </w:t>
+      </w:r>
+      <w:r>
+        <w:t>more “pre-</w:t>
+      </w:r>
+      <w:r>
+        <w:t>existing</w:t>
+      </w:r>
+      <w:r>
+        <w:t xml:space="preserve"> special cases” that you create, the </w:t>
+      </w:r>
+      <w:r>
+        <w:t>harder it’s going to be to maintain that data.</w:t>
+      </w:r>
+    </w:p>
+    <w:p>
+      <w:r>
+        <w:t>(</w:t>
+      </w:r>
+      <w:proofErr w:type="gramStart"/>
+      <w:r>
+        <w:t>click</w:t>
+      </w:r>
+      <w:proofErr w:type="gramEnd"/>
+      <w:r>
+        <w:t xml:space="preserve"> for load-edit-modify)</w:t>
+      </w:r>
+    </w:p>
+    <w:p>
+      <w:r>
+        <w:t xml:space="preserve">Another approach would be to maintain a smaller set of </w:t>
+      </w:r>
+      <w:r>
+        <w:t>pre-existing special cases, and then have each test modify one of those pre-existing things to match the test-specific needs.</w:t>
+      </w:r>
+    </w:p>
+    <w:p>
+      <w:r>
+        <w:t xml:space="preserve">For example, we could write a bit of SQL that takes an existing record with </w:t>
+      </w:r>
       <w:r>
         <w:rPr>
           <w:i/>
         </w:rPr>
-        <w:t>LoginPage</w:t>
-      </w:r>
-      <w:proofErr w:type="spellEnd"/>
-      <w:r>
-        <w:rPr>
-          <w:i/>
-        </w:rPr>
-        <w:t xml:space="preserve"> </w:t>
-      </w:r>
-      <w:r>
-        <w:t xml:space="preserve">object to log in and establish a session with the site. This is important – we want these tests to be as independent and isolated as possible, so </w:t>
-      </w:r>
-      <w:r>
-        <w:rPr>
-          <w:b/>
-        </w:rPr>
-        <w:t>every UI test does a fresh login</w:t>
-      </w:r>
-      <w:r>
-        <w:t>. I’ll come back and talk about this in a little bit.</w:t>
-      </w:r>
-    </w:p>
-    <w:p>
-      <w:r>
-        <w:t xml:space="preserve">As a little bit of syntactic sugar, the </w:t>
-      </w:r>
-      <w:proofErr w:type="spellStart"/>
-      <w:r>
-        <w:rPr>
-          <w:i/>
-        </w:rPr>
-        <w:t>LoginPage</w:t>
-      </w:r>
-      <w:proofErr w:type="spellEnd"/>
-      <w:r>
-        <w:rPr>
-          <w:i/>
-        </w:rPr>
-        <w:t xml:space="preserve"> </w:t>
-      </w:r>
-      <w:r>
-        <w:t>object exposes different versions of the Login method so that we can specify which type of user to log in as without having to embed usernames and passwords in every single test.</w:t>
-      </w:r>
-    </w:p>
-    <w:p>
-      <w:r>
-        <w:t xml:space="preserve">Once we’re logged in, we use the </w:t>
-      </w:r>
-      <w:proofErr w:type="spellStart"/>
-      <w:proofErr w:type="gramStart"/>
-      <w:r>
-        <w:rPr>
-          <w:i/>
-        </w:rPr>
-        <w:t>GoToPage</w:t>
-      </w:r>
-      <w:proofErr w:type="spellEnd"/>
-      <w:r>
-        <w:rPr>
-          <w:i/>
-        </w:rPr>
-        <w:t>(</w:t>
-      </w:r>
-      <w:proofErr w:type="gramEnd"/>
-      <w:r>
-        <w:rPr>
-          <w:i/>
-        </w:rPr>
-        <w:t xml:space="preserve">) </w:t>
-      </w:r>
-      <w:r>
-        <w:t xml:space="preserve">method to </w:t>
-      </w:r>
-      <w:r>
-        <w:t>navigate to the page in question, and then we consume its page-specific API to do whatever needs done.</w:t>
-      </w:r>
-    </w:p>
-    <w:p>
-      <w:r>
-        <w:t xml:space="preserve">And in many cases, we’ll wrap the assertions up into the </w:t>
-      </w:r>
-      <w:proofErr w:type="spellStart"/>
-      <w:r>
-        <w:t>PageObject</w:t>
-      </w:r>
-      <w:proofErr w:type="spellEnd"/>
-      <w:r>
-        <w:t xml:space="preserve"> as well because </w:t>
-      </w:r>
-      <w:proofErr w:type="gramStart"/>
-      <w:r>
-        <w:t>It’s</w:t>
-      </w:r>
-      <w:proofErr w:type="gramEnd"/>
-      <w:r>
-        <w:t xml:space="preserve"> not uncommon that we reuse similar assertions in multiple contexts.</w:t>
-      </w:r>
-    </w:p>
-    <w:p>
-      <w:r>
-        <w:t>(</w:t>
-      </w:r>
-      <w:proofErr w:type="gramStart"/>
-      <w:r>
-        <w:t>click</w:t>
-      </w:r>
-      <w:proofErr w:type="gramEnd"/>
-      <w:r>
-        <w:t xml:space="preserve"> for 4 steps again)</w:t>
-      </w:r>
-    </w:p>
-    <w:p>
-      <w:r>
-        <w:t>That brings us to the very first thing that you’ll need to think about when writing a UI test, which is what data needs to exist in the system in order for your test to execute, and how does that data get there?</w:t>
-      </w:r>
-    </w:p>
-    <w:p>
-      <w:r>
-        <w:rPr>
-          <w:b/>
-          <w:u w:val="single"/>
-        </w:rPr>
-        <w:t>(</w:t>
-      </w:r>
-      <w:proofErr w:type="gramStart"/>
-      <w:r>
-        <w:rPr>
-          <w:b/>
-          <w:u w:val="single"/>
-        </w:rPr>
-        <w:t>click</w:t>
-      </w:r>
-      <w:proofErr w:type="gramEnd"/>
-      <w:r>
-        <w:rPr>
-          <w:b/>
-          <w:u w:val="single"/>
-        </w:rPr>
-        <w:t>) comic - Setting up test data</w:t>
-      </w:r>
-    </w:p>
-    <w:p>
-      <w:r>
-        <w:t xml:space="preserve">The answer is that it’s complicated. And it’s even </w:t>
-      </w:r>
-      <w:r>
-        <w:rPr>
-          <w:i/>
-        </w:rPr>
-        <w:t xml:space="preserve">more </w:t>
-      </w:r>
-      <w:r>
-        <w:t>complicated if you have a complicated data model to begin with.</w:t>
-      </w:r>
-    </w:p>
-    <w:p>
-      <w:r>
-        <w:t>As an example, t</w:t>
-      </w:r>
-      <w:r>
-        <w:t xml:space="preserve">he main product that my team develops is in the licensing and credentialing space. One of the things that we can do in </w:t>
-      </w:r>
-      <w:r>
-        <w:t xml:space="preserve">our </w:t>
-      </w:r>
-      <w:r>
-        <w:t xml:space="preserve">product is configure the </w:t>
-      </w:r>
-      <w:r>
-        <w:t xml:space="preserve">workflow that an applicant goes through </w:t>
-      </w:r>
-      <w:r>
-        <w:t>become a lice</w:t>
-      </w:r>
-      <w:r>
-        <w:t>nsed practitioner in a field such as nursing or real estate.</w:t>
-      </w:r>
-    </w:p>
-    <w:p>
-      <w:r>
-        <w:t xml:space="preserve">As you might imagine, these </w:t>
-      </w:r>
-      <w:r>
-        <w:t xml:space="preserve">workflows </w:t>
-      </w:r>
-      <w:r>
-        <w:t xml:space="preserve">can be very complex. </w:t>
-      </w:r>
-      <w:r>
-        <w:t xml:space="preserve">Applicants </w:t>
-      </w:r>
-      <w:r>
-        <w:t xml:space="preserve">need to fill out </w:t>
-      </w:r>
-      <w:r>
-        <w:t xml:space="preserve">an application form that collects lots of different data, they need to pay different types of fees, </w:t>
-      </w:r>
-      <w:r>
-        <w:t>other people might need to conduct background checks</w:t>
-      </w:r>
-      <w:r>
-        <w:t xml:space="preserve"> or review the applications in different ways, and all of this stuff needs to be </w:t>
-      </w:r>
-      <w:r>
-        <w:t>configurable</w:t>
-      </w:r>
-      <w:r>
-        <w:t>.</w:t>
-      </w:r>
-      <w:r>
-        <w:t xml:space="preserve"> All that configurability means that we have a large and relatively complex data model.</w:t>
-      </w:r>
-      <w:r>
-        <w:t xml:space="preserve"> And because those data entry forms are so critical to the </w:t>
-      </w:r>
-      <w:r>
-        <w:t xml:space="preserve">overall workflow </w:t>
-      </w:r>
-      <w:r>
-        <w:t>process, we decided we needed to write UI tests for them.</w:t>
-      </w:r>
-    </w:p>
-    <w:p>
-      <w:r>
-        <w:t xml:space="preserve">As we started writing more and more UI tests for those features we very quickly realized that test data management would be </w:t>
-      </w:r>
-      <w:r>
-        <w:t xml:space="preserve">a crucial to making these tests manageable. </w:t>
-      </w:r>
-    </w:p>
-    <w:p>
-      <w:r>
-        <w:t>(</w:t>
-      </w:r>
-      <w:proofErr w:type="gramStart"/>
-      <w:r>
-        <w:t>click</w:t>
-      </w:r>
-      <w:proofErr w:type="gramEnd"/>
-      <w:r>
-        <w:t xml:space="preserve"> for </w:t>
-      </w:r>
-      <w:r>
-        <w:t>code</w:t>
-      </w:r>
-      <w:r>
-        <w:t>)</w:t>
-      </w:r>
-    </w:p>
-    <w:p>
-      <w:r>
-        <w:t xml:space="preserve">As an example, pretend </w:t>
-      </w:r>
-      <w:r>
-        <w:t xml:space="preserve">that we want to write a UI test for one of the data entry forms that my system can display to an applicant. </w:t>
+        <w:t xml:space="preserve">some </w:t>
+      </w:r>
+      <w:r>
+        <w:t>of the characteristics we need</w:t>
+      </w:r>
+      <w:r>
+        <w:t xml:space="preserve">, </w:t>
+      </w:r>
+      <w:r>
+        <w:t xml:space="preserve">modify the other properties </w:t>
+      </w:r>
+      <w:r>
+        <w:t>as needed, and then continue with the test.</w:t>
       </w:r>
     </w:p>
     <w:p>
       <w:r>
         <w:lastRenderedPageBreak/>
-        <w:t xml:space="preserve">Obviously, one of those things has to exist in the database before we can write the test, so the </w:t>
-      </w:r>
-      <w:r>
-        <w:t xml:space="preserve">first decision that we have to make is whether our test should render a pre-existing form that’s already been configured in the database, </w:t>
-      </w:r>
-      <w:r>
-        <w:t xml:space="preserve">or </w:t>
-      </w:r>
-      <w:r>
-        <w:t xml:space="preserve">whether that test should </w:t>
-      </w:r>
-      <w:r>
-        <w:t xml:space="preserve">create a brand new </w:t>
-      </w:r>
-      <w:r>
-        <w:t xml:space="preserve">data entry </w:t>
-      </w:r>
-      <w:r>
-        <w:t>form as part of the test itself</w:t>
-      </w:r>
-      <w:r>
-        <w:t>.</w:t>
-      </w:r>
-    </w:p>
-    <w:p>
-      <w:r>
-        <w:t>(</w:t>
-      </w:r>
-      <w:proofErr w:type="gramStart"/>
-      <w:r>
-        <w:t>click</w:t>
-      </w:r>
-      <w:proofErr w:type="gramEnd"/>
-      <w:r>
-        <w:t xml:space="preserve"> – pre-existing)</w:t>
-      </w:r>
-    </w:p>
-    <w:p>
-      <w:r>
-        <w:t xml:space="preserve">Let’s say that </w:t>
-      </w:r>
-      <w:r>
-        <w:t xml:space="preserve">developers on our team have a local database that’s built up from a standard baseline that is checked into source control and already has sample data in it. </w:t>
-      </w:r>
-    </w:p>
-    <w:p>
-      <w:r>
-        <w:t xml:space="preserve">If that </w:t>
-      </w:r>
-      <w:r>
-        <w:t>database already has a data entry form created</w:t>
-      </w:r>
-      <w:r>
-        <w:t xml:space="preserve">, then we can just create </w:t>
-      </w:r>
-      <w:r>
-        <w:t xml:space="preserve">a constant that references the ID of that pre-existing record, </w:t>
-      </w:r>
-      <w:r>
-        <w:t xml:space="preserve">and </w:t>
-      </w:r>
-      <w:r>
-        <w:t>then the test is super easy to write. The data already exists so there’s no real setup to do, and we can jump right into the test itself.</w:t>
-      </w:r>
-    </w:p>
-    <w:p>
-      <w:r>
-        <w:t xml:space="preserve"> </w:t>
-      </w:r>
-      <w:r>
-        <w:t>(</w:t>
-      </w:r>
-      <w:proofErr w:type="gramStart"/>
-      <w:r>
-        <w:t>click</w:t>
-      </w:r>
-      <w:proofErr w:type="gramEnd"/>
-      <w:r>
-        <w:t xml:space="preserve"> for </w:t>
-      </w:r>
-      <w:r>
-        <w:t>constant #1</w:t>
-      </w:r>
-      <w:r>
-        <w:t>)</w:t>
-      </w:r>
-    </w:p>
-    <w:p>
-      <w:r>
-        <w:t>I</w:t>
-      </w:r>
-      <w:r>
-        <w:t xml:space="preserve">n </w:t>
-      </w:r>
-      <w:r>
-        <w:t>the beginning</w:t>
-      </w:r>
-      <w:r>
-        <w:t xml:space="preserve"> this will be easy to do because the amount of pre-staged data will be very small.</w:t>
-      </w:r>
-    </w:p>
-    <w:p>
-      <w:r>
-        <w:t>Unfortunately, things rarely stay simple over time. Eventually we’re going to write more tests, and some of those tests are going to need different things.</w:t>
-      </w:r>
-    </w:p>
-    <w:p>
-      <w:r>
-        <w:t>(</w:t>
-      </w:r>
-      <w:proofErr w:type="gramStart"/>
-      <w:r>
-        <w:t>click</w:t>
-      </w:r>
-      <w:proofErr w:type="gramEnd"/>
-      <w:r>
-        <w:t xml:space="preserve"> for constant #2)</w:t>
-      </w:r>
-    </w:p>
-    <w:p>
-      <w:r>
-        <w:t xml:space="preserve">Maybe there’s one test that deals specifically with fees and needs to have one specific configuration, </w:t>
-      </w:r>
-    </w:p>
-    <w:p>
-      <w:r>
-        <w:t>(</w:t>
-      </w:r>
-      <w:proofErr w:type="gramStart"/>
-      <w:r>
-        <w:t>click</w:t>
-      </w:r>
-      <w:proofErr w:type="gramEnd"/>
-      <w:r>
-        <w:t xml:space="preserve"> for constant #3)</w:t>
-      </w:r>
-    </w:p>
-    <w:p>
-      <w:proofErr w:type="gramStart"/>
-      <w:r>
-        <w:t>and</w:t>
-      </w:r>
-      <w:proofErr w:type="gramEnd"/>
-      <w:r>
-        <w:t xml:space="preserve"> maybe there’s another test that deals </w:t>
-      </w:r>
-      <w:r>
-        <w:t xml:space="preserve">with a very specific UI layout, </w:t>
-      </w:r>
-    </w:p>
-    <w:p>
-      <w:r>
-        <w:t>(</w:t>
-      </w:r>
-      <w:proofErr w:type="gramStart"/>
-      <w:r>
-        <w:t>click</w:t>
-      </w:r>
-      <w:proofErr w:type="gramEnd"/>
-      <w:r>
-        <w:t xml:space="preserve"> for constant #4)</w:t>
-      </w:r>
-    </w:p>
-    <w:p>
-      <w:r>
-        <w:t>And yet another test that covers a specific workflow process.</w:t>
-      </w:r>
-    </w:p>
-    <w:p>
-      <w:r>
-        <w:t>The programmers writing those tests will do the logical thing and they’ll create new data entry forms in the baseline database</w:t>
-      </w:r>
-      <w:r>
-        <w:t>, they’ll push the updated snapshot or test data script into source control, and they’ll add new IDs to our list of constants.</w:t>
-      </w:r>
-    </w:p>
-    <w:p>
-      <w:r>
-        <w:t>(</w:t>
-      </w:r>
-      <w:proofErr w:type="gramStart"/>
-      <w:r>
-        <w:t>click</w:t>
-      </w:r>
-      <w:proofErr w:type="gramEnd"/>
-      <w:r>
-        <w:t xml:space="preserve"> for constant #5)</w:t>
-      </w:r>
-    </w:p>
-    <w:p>
-      <w:r>
-        <w:t xml:space="preserve">If your application is complex enough, and the number of possible permutations of this data is large, then it won’t take long before this gets out of hand. </w:t>
-      </w:r>
-    </w:p>
-    <w:p>
-      <w:r>
-        <w:t>Let’s say we have a long list of IDs like this and a new developer joins the team and needs to write a test. This new developer has a very slim chance of recognizing if the data she needs is already represented here, so we’ll start to see more and more duplicates within our pre-built data.</w:t>
-      </w:r>
-    </w:p>
-    <w:p>
-      <w:r>
-        <w:t xml:space="preserve">Now, </w:t>
-      </w:r>
-      <w:r>
-        <w:t xml:space="preserve">I made </w:t>
-      </w:r>
-      <w:r>
-        <w:t xml:space="preserve">up </w:t>
-      </w:r>
-      <w:r>
-        <w:t xml:space="preserve">these </w:t>
-      </w:r>
-      <w:r>
-        <w:t xml:space="preserve">specific scenarios </w:t>
-      </w:r>
-      <w:r>
-        <w:t xml:space="preserve">for this example, but the need to highly specify the </w:t>
-      </w:r>
-      <w:r>
-        <w:t xml:space="preserve">data </w:t>
-      </w:r>
-      <w:r>
-        <w:t xml:space="preserve">context </w:t>
-      </w:r>
-      <w:r>
-        <w:t xml:space="preserve">for a test </w:t>
-      </w:r>
-      <w:r>
-        <w:t xml:space="preserve">is quite common in a complex system, and the </w:t>
-      </w:r>
-      <w:r>
-        <w:t>more “pre-</w:t>
-      </w:r>
-      <w:r>
-        <w:t>existing</w:t>
-      </w:r>
-      <w:r>
-        <w:t xml:space="preserve"> special cases” that you create, the </w:t>
-      </w:r>
-      <w:r>
-        <w:t>harder it’s going to be to maintain that data.</w:t>
-      </w:r>
-    </w:p>
-    <w:p>
-      <w:r>
-        <w:t>(</w:t>
-      </w:r>
-      <w:proofErr w:type="gramStart"/>
-      <w:r>
-        <w:t>click</w:t>
-      </w:r>
-      <w:proofErr w:type="gramEnd"/>
-      <w:r>
-        <w:t xml:space="preserve"> for load-edit-modify)</w:t>
-      </w:r>
-    </w:p>
-    <w:p>
-      <w:r>
-        <w:lastRenderedPageBreak/>
-        <w:t xml:space="preserve">Another approach would be to maintain a smaller set of </w:t>
-      </w:r>
-      <w:r>
-        <w:t>pre-existing special cases, and then have each test modify one of those pre-existing things to match the test-specific needs.</w:t>
-      </w:r>
-    </w:p>
-    <w:p>
-      <w:r>
-        <w:t xml:space="preserve">For example, we could write a bit of SQL that takes an existing record with </w:t>
-      </w:r>
-      <w:r>
-        <w:rPr>
-          <w:i/>
-        </w:rPr>
-        <w:t xml:space="preserve">some </w:t>
-      </w:r>
-      <w:r>
-        <w:t>of the characteristics we need</w:t>
-      </w:r>
-      <w:r>
-        <w:t xml:space="preserve">, </w:t>
-      </w:r>
-      <w:r>
-        <w:t xml:space="preserve">modify the other properties </w:t>
-      </w:r>
-      <w:r>
-        <w:t>as needed, and then continue with the test.</w:t>
-      </w:r>
-    </w:p>
-    <w:p>
-      <w:r>
         <w:t xml:space="preserve">This </w:t>
       </w:r>
       <w:r>
@@ -4017,42 +4178,39 @@
         <w:t>also make our tests brittle</w:t>
       </w:r>
       <w:r>
-        <w:t xml:space="preserve"> </w:t>
-      </w:r>
+        <w:t xml:space="preserve"> because i</w:t>
+      </w:r>
+      <w:r>
+        <w:t xml:space="preserve">f any of these constructors get changed in the future, this test is going to need updated as well, even if those changes </w:t>
+      </w:r>
+      <w:r>
+        <w:t>have no logical bearing on the test outcome.</w:t>
+      </w:r>
+    </w:p>
+    <w:p>
+      <w:r>
+        <w:t>(</w:t>
+      </w:r>
+      <w:proofErr w:type="gramStart"/>
+      <w:r>
+        <w:t>click</w:t>
+      </w:r>
+      <w:proofErr w:type="gramEnd"/>
+      <w:r>
+        <w:t xml:space="preserve"> for difficult </w:t>
+      </w:r>
+      <w:proofErr w:type="spellStart"/>
+      <w:r>
+        <w:t>ctor</w:t>
+      </w:r>
+      <w:proofErr w:type="spellEnd"/>
+      <w:r>
+        <w:t xml:space="preserve"> #3)</w:t>
+      </w:r>
+    </w:p>
+    <w:p>
       <w:r>
         <w:lastRenderedPageBreak/>
-        <w:t>because i</w:t>
-      </w:r>
-      <w:r>
-        <w:t xml:space="preserve">f any of these constructors get changed in the future, this test is going to need updated as well, even if those changes </w:t>
-      </w:r>
-      <w:r>
-        <w:t>have no logical bearing on the test outcome.</w:t>
-      </w:r>
-    </w:p>
-    <w:p>
-      <w:r>
-        <w:t>(</w:t>
-      </w:r>
-      <w:proofErr w:type="gramStart"/>
-      <w:r>
-        <w:t>click</w:t>
-      </w:r>
-      <w:proofErr w:type="gramEnd"/>
-      <w:r>
-        <w:t xml:space="preserve"> for difficult </w:t>
-      </w:r>
-      <w:proofErr w:type="spellStart"/>
-      <w:r>
-        <w:t>ctor</w:t>
-      </w:r>
-      <w:proofErr w:type="spellEnd"/>
-      <w:r>
-        <w:t xml:space="preserve"> #3)</w:t>
-      </w:r>
-    </w:p>
-    <w:p>
-      <w:r>
         <w:t>And of course, all of this code here is only for creating the in-memory object graph; we still need to push this thing into the database, which means we might need to deal with foreign key constraints and make sure that things are created in the correct sequence.</w:t>
       </w:r>
     </w:p>
@@ -4317,15 +4475,12 @@
     </w:p>
     <w:p>
       <w:r>
-        <w:t xml:space="preserve">There’s one other problem that you might run into when creating data in the body of each UI test, and that’s caching. If the website is caching data, and your tests are making changes to that data behind the </w:t>
-      </w:r>
+        <w:t>There’s one other problem that you might run into when creating data in the body of each UI test, and that’s caching. If the website is caching data, and your tests are making changes to that data behind the scenes, you’re going to need some way to refresh that web cache before your test starts making web requests.</w:t>
+      </w:r>
+    </w:p>
+    <w:p>
       <w:r>
         <w:lastRenderedPageBreak/>
-        <w:t>scenes, you’re going to need some way to refresh that web cache before your test starts making web requests.</w:t>
-      </w:r>
-    </w:p>
-    <w:p>
-      <w:r>
         <w:t>We’ve addressed this by creating an endpoint in our app that will refresh the cache, and we’ve added a “</w:t>
       </w:r>
       <w:proofErr w:type="spellStart"/>
@@ -4606,23 +4761,26 @@
     </w:p>
     <w:p>
       <w:r>
+        <w:t>Presumably, Widgets have some purpose in the system</w:t>
+      </w:r>
+      <w:r>
+        <w:t xml:space="preserve"> beyond the CRUD screens</w:t>
+      </w:r>
+      <w:r>
+        <w:t xml:space="preserve">, so </w:t>
+      </w:r>
+      <w:r>
+        <w:t xml:space="preserve">next you’ll probably want a test that goes to a completely different part of the system and uses </w:t>
+      </w:r>
+      <w:r>
+        <w:t>that new</w:t>
+      </w:r>
+      <w:r>
+        <w:t xml:space="preserve"> Widget in </w:t>
+      </w:r>
+      <w:r>
         <w:lastRenderedPageBreak/>
-        <w:t>Presumably, Widgets have some purpose in the system</w:t>
-      </w:r>
-      <w:r>
-        <w:t xml:space="preserve"> beyond the CRUD screens</w:t>
-      </w:r>
-      <w:r>
-        <w:t xml:space="preserve">, so </w:t>
-      </w:r>
-      <w:r>
-        <w:t xml:space="preserve">next you’ll probably want a test that goes to a completely different part of the system and uses </w:t>
-      </w:r>
-      <w:r>
-        <w:t>that new</w:t>
-      </w:r>
-      <w:r>
-        <w:t xml:space="preserve"> Widget in some way. Why not just insert that test between the Edit and Delete cases</w:t>
+        <w:t>some way. Why not just insert that test between the Edit and Delete cases</w:t>
       </w:r>
       <w:r>
         <w:t>, since it’s still just building on top of what already exists?</w:t>
@@ -4891,7 +5049,44 @@
     </w:p>
     <w:p>
       <w:r>
+        <w:t>(</w:t>
+      </w:r>
+      <w:proofErr w:type="gramStart"/>
+      <w:r>
+        <w:t>click</w:t>
+      </w:r>
+      <w:proofErr w:type="gramEnd"/>
+      <w:r>
+        <w:t xml:space="preserve"> for ugly CSS)</w:t>
+      </w:r>
+    </w:p>
+    <w:p>
+      <w:r>
         <w:lastRenderedPageBreak/>
+        <w:t>This is looking for a link inside of the first span inside of a td that is part of a table row with a specific class.</w:t>
+      </w:r>
+    </w:p>
+    <w:p>
+      <w:r>
+        <w:t xml:space="preserve">Hopefully you can already see why this would be brittle, because even a </w:t>
+      </w:r>
+      <w:r>
+        <w:t>tiny change to the HTML structure</w:t>
+      </w:r>
+      <w:r>
+        <w:t>, such as changing this span to a div,</w:t>
+      </w:r>
+      <w:r>
+        <w:t xml:space="preserve"> could break the test.</w:t>
+      </w:r>
+    </w:p>
+    <w:p>
+      <w:r>
+        <w:t>To avoid things like this, we encourage developers to modify the UI code to make it easier to test.</w:t>
+      </w:r>
+    </w:p>
+    <w:p>
+      <w:r>
         <w:t>(</w:t>
       </w:r>
       <w:proofErr w:type="gramStart"/>
@@ -4900,31 +5095,63 @@
       </w:r>
       <w:proofErr w:type="gramEnd"/>
       <w:r>
-        <w:t xml:space="preserve"> for ugly CSS)</w:t>
-      </w:r>
-    </w:p>
-    <w:p>
-      <w:r>
-        <w:t>This is looking for a link inside of the first span inside of a td that is part of a table row with a specific class.</w:t>
-      </w:r>
-    </w:p>
-    <w:p>
-      <w:r>
-        <w:t xml:space="preserve">Hopefully you can already see why this would be brittle, because even a </w:t>
-      </w:r>
-      <w:r>
-        <w:t>tiny change to the HTML structure</w:t>
-      </w:r>
-      <w:r>
-        <w:t>, such as changing this span to a div,</w:t>
-      </w:r>
-      <w:r>
-        <w:t xml:space="preserve"> could break the test.</w:t>
-      </w:r>
-    </w:p>
-    <w:p>
-      <w:r>
-        <w:t>To avoid things like this, we encourage developers to modify the UI code to make it easier to test.</w:t>
+        <w:t xml:space="preserve"> for refactored)</w:t>
+      </w:r>
+    </w:p>
+    <w:p>
+      <w:r>
+        <w:t xml:space="preserve">One way of doing that is to create specific IDs, classes, and data attributes that are used ONLY for UI tests. </w:t>
+      </w:r>
+    </w:p>
+    <w:p>
+      <w:r>
+        <w:t xml:space="preserve">When we do this, we often include the “selenium” prefix which is used to convey that these CSS classes are not to be used for styling, and the data elements are not to be used in any JavaScript (other than script executed by a UI test). </w:t>
+      </w:r>
+    </w:p>
+    <w:p>
+      <w:r>
+        <w:t>We encourage complete separation between the things that you use for styling, the things that you use for functionality, and the things that you use for testing.</w:t>
+      </w:r>
+      <w:r>
+        <w:t xml:space="preserve"> That makes it far less likely that a designer is going to inadvertently break your tests when they update the styles, or that another programmer will break your tests when they refactor the client-side </w:t>
+      </w:r>
+      <w:proofErr w:type="spellStart"/>
+      <w:r>
+        <w:t>javascript</w:t>
+      </w:r>
+      <w:proofErr w:type="spellEnd"/>
+      <w:r>
+        <w:t>.</w:t>
+      </w:r>
+    </w:p>
+    <w:p>
+      <w:r>
+        <w:t xml:space="preserve">Every once in </w:t>
+      </w:r>
+      <w:proofErr w:type="spellStart"/>
+      <w:r>
+        <w:t>awhile</w:t>
+      </w:r>
+      <w:proofErr w:type="spellEnd"/>
+      <w:r>
+        <w:t xml:space="preserve"> you may run into some scenario that makes the creation of test-specific markers hard to do. In that case, when you need to map one of your </w:t>
+      </w:r>
+      <w:proofErr w:type="spellStart"/>
+      <w:r>
+        <w:t>PageObjects</w:t>
+      </w:r>
+      <w:proofErr w:type="spellEnd"/>
+      <w:r>
+        <w:t xml:space="preserve"> using </w:t>
+      </w:r>
+      <w:r>
+        <w:t xml:space="preserve">the underlying HTML structure, you can use this concept called </w:t>
+      </w:r>
+      <w:r>
+        <w:t>the “locator tree of life”</w:t>
+      </w:r>
+      <w:r>
+        <w:t xml:space="preserve"> to pick good ones.</w:t>
       </w:r>
     </w:p>
     <w:p>
@@ -4937,93 +5164,24 @@
       </w:r>
       <w:proofErr w:type="gramEnd"/>
       <w:r>
-        <w:t xml:space="preserve"> for refactored)</w:t>
-      </w:r>
-    </w:p>
-    <w:p>
-      <w:r>
-        <w:t xml:space="preserve">One way of doing that is to create specific IDs, classes, and data attributes that are used ONLY for UI tests. </w:t>
-      </w:r>
-    </w:p>
-    <w:p>
-      <w:r>
-        <w:t xml:space="preserve">When we do this, we often include the “selenium” prefix which is used to convey that these CSS classes are not to be used for styling, and the data elements are not to be used in any JavaScript (other than script executed by a UI test). </w:t>
-      </w:r>
-    </w:p>
-    <w:p>
-      <w:r>
-        <w:t>We encourage complete separation between the things that you use for styling, the things that you use for functionality, and the things that you use for testing.</w:t>
-      </w:r>
-      <w:r>
-        <w:t xml:space="preserve"> That makes it far less likely that a designer is going to inadvertently break your tests when they update the styles, or that another programmer will break your tests when they refactor the client-side </w:t>
+        <w:t xml:space="preserve"> for tree of life)</w:t>
+      </w:r>
+    </w:p>
+    <w:p>
+      <w:r>
+        <w:t>The locator tree of life is basically a way of thinking about locators that encourages you to write more maintainable code.</w:t>
+      </w:r>
+    </w:p>
+    <w:p>
+      <w:r>
+        <w:t xml:space="preserve">The idea here is that things at the bottom of the tree, such as ID, </w:t>
       </w:r>
       <w:proofErr w:type="spellStart"/>
       <w:r>
-        <w:t>javascript</w:t>
+        <w:t>classname</w:t>
       </w:r>
       <w:proofErr w:type="spellEnd"/>
       <w:r>
-        <w:t>.</w:t>
-      </w:r>
-    </w:p>
-    <w:p>
-      <w:r>
-        <w:t xml:space="preserve">Every once in </w:t>
-      </w:r>
-      <w:proofErr w:type="spellStart"/>
-      <w:r>
-        <w:t>awhile</w:t>
-      </w:r>
-      <w:proofErr w:type="spellEnd"/>
-      <w:r>
-        <w:t xml:space="preserve"> you may run into some scenario that makes the creation of test-specific markers hard to do. In that case, when you need to map one of your </w:t>
-      </w:r>
-      <w:proofErr w:type="spellStart"/>
-      <w:r>
-        <w:t>PageObjects</w:t>
-      </w:r>
-      <w:proofErr w:type="spellEnd"/>
-      <w:r>
-        <w:t xml:space="preserve"> using </w:t>
-      </w:r>
-      <w:r>
-        <w:t xml:space="preserve">the underlying HTML structure, you can use this concept called </w:t>
-      </w:r>
-      <w:r>
-        <w:t>the “locator tree of life”</w:t>
-      </w:r>
-      <w:r>
-        <w:t xml:space="preserve"> to pick good ones.</w:t>
-      </w:r>
-    </w:p>
-    <w:p>
-      <w:r>
-        <w:t>(</w:t>
-      </w:r>
-      <w:proofErr w:type="gramStart"/>
-      <w:r>
-        <w:t>click</w:t>
-      </w:r>
-      <w:proofErr w:type="gramEnd"/>
-      <w:r>
-        <w:t xml:space="preserve"> for tree of life)</w:t>
-      </w:r>
-    </w:p>
-    <w:p>
-      <w:r>
-        <w:t>The locator tree of life is basically a way of thinking about locators that encourages you to write more maintainable code.</w:t>
-      </w:r>
-    </w:p>
-    <w:p>
-      <w:r>
-        <w:t xml:space="preserve">The idea here is that things at the bottom of the tree, such as ID, </w:t>
-      </w:r>
-      <w:proofErr w:type="spellStart"/>
-      <w:r>
-        <w:t>classname</w:t>
-      </w:r>
-      <w:proofErr w:type="spellEnd"/>
-      <w:r>
         <w:t>, and data attribute locators, tend to be more resilient to change than those at the top of the list.</w:t>
       </w:r>
     </w:p>
@@ -5069,11 +5227,11 @@
         <w:t xml:space="preserve">execute that code </w:t>
       </w:r>
       <w:r>
-        <w:t xml:space="preserve">in the browser is to create an </w:t>
+        <w:t xml:space="preserve">in the browser is to create an application process, add a data entry form to it, add a data field of the necessary type, and then log in </w:t>
       </w:r>
       <w:r>
         <w:lastRenderedPageBreak/>
-        <w:t xml:space="preserve">application process, add a data entry form to it, add a data field of the necessary type, and then log in and begin that form as a user. </w:t>
+        <w:t xml:space="preserve">and begin that form as a user. </w:t>
       </w:r>
       <w:r>
         <w:t>That’s a lot of work and the vast majority of it has nothing to do with the test itself</w:t>
@@ -5283,15 +5441,12 @@
         <w:t>for real</w:t>
       </w:r>
       <w:r>
-        <w:t xml:space="preserve">, so our practice is to write at least 1 test that covers the component in some sort of in-app </w:t>
-      </w:r>
+        <w:t>, so our practice is to write at least 1 test that covers the component in some sort of in-app happy path scenario. The purpose of this test isn’t to confirm any specific piece of functionality, but just to make sure that everything is wired up together.</w:t>
+      </w:r>
+    </w:p>
+    <w:p>
       <w:r>
         <w:lastRenderedPageBreak/>
-        <w:t>happy path scenario. The purpose of this test isn’t to confirm any specific piece of functionality, but just to make sure that everything is wired up together.</w:t>
-      </w:r>
-    </w:p>
-    <w:p>
-      <w:r>
         <w:t>Once we have that, all other tests are against the harness</w:t>
       </w:r>
       <w:r>
@@ -9321,7 +9476,7 @@
 </file>
 
 <file path=customXml/itemProps1.xml><?xml version="1.0" encoding="utf-8"?>
-<ds:datastoreItem xmlns:ds="http://schemas.openxmlformats.org/officeDocument/2006/customXml" ds:itemID="{FDD2FDFF-DDE7-4305-9B58-C7B2AF6DF1C1}">
+<ds:datastoreItem xmlns:ds="http://schemas.openxmlformats.org/officeDocument/2006/customXml" ds:itemID="{3D9A2604-4D61-4D1F-89ED-51526DFACF46}">
   <ds:schemaRefs>
     <ds:schemaRef ds:uri="http://schemas.openxmlformats.org/officeDocument/2006/bibliography"/>
   </ds:schemaRefs>

</xml_diff>

<commit_message>
Added Chekhov's Gun and other tweaks
</commit_message>
<xml_diff>
--- a/Narrative.docx
+++ b/Narrative.docx
@@ -88,7 +88,15 @@
     </w:p>
     <w:p>
       <w:r>
-        <w:t>(click for window blinds)</w:t>
+        <w:t>(</w:t>
+      </w:r>
+      <w:proofErr w:type="gramStart"/>
+      <w:r>
+        <w:t>click</w:t>
+      </w:r>
+      <w:proofErr w:type="gramEnd"/>
+      <w:r>
+        <w:t xml:space="preserve"> for window blinds)</w:t>
       </w:r>
     </w:p>
     <w:p>
@@ -104,7 +112,15 @@
     </w:p>
     <w:p>
       <w:r>
-        <w:t>(click for “why bother”)</w:t>
+        <w:t>(</w:t>
+      </w:r>
+      <w:proofErr w:type="gramStart"/>
+      <w:r>
+        <w:t>click</w:t>
+      </w:r>
+      <w:proofErr w:type="gramEnd"/>
+      <w:r>
+        <w:t xml:space="preserve"> for “why bother”)</w:t>
       </w:r>
     </w:p>
     <w:p>
@@ -166,7 +182,15 @@
     </w:p>
     <w:p>
       <w:r>
-        <w:t>(click for boat)</w:t>
+        <w:t>(</w:t>
+      </w:r>
+      <w:proofErr w:type="gramStart"/>
+      <w:r>
+        <w:t>click</w:t>
+      </w:r>
+      <w:proofErr w:type="gramEnd"/>
+      <w:r>
+        <w:t xml:space="preserve"> for boat)</w:t>
       </w:r>
     </w:p>
     <w:p>
@@ -224,7 +248,15 @@
     </w:p>
     <w:p>
       <w:r>
-        <w:t>(click for “in the browser”)</w:t>
+        <w:t>(</w:t>
+      </w:r>
+      <w:proofErr w:type="gramStart"/>
+      <w:r>
+        <w:t>click</w:t>
+      </w:r>
+      <w:proofErr w:type="gramEnd"/>
+      <w:r>
+        <w:t xml:space="preserve"> for “in the browser”)</w:t>
       </w:r>
     </w:p>
     <w:p>
@@ -253,7 +285,15 @@
         <w:t xml:space="preserve"> </w:t>
       </w:r>
       <w:r>
-        <w:t>(click for “too bad”)</w:t>
+        <w:t>(</w:t>
+      </w:r>
+      <w:proofErr w:type="gramStart"/>
+      <w:r>
+        <w:t>click</w:t>
+      </w:r>
+      <w:proofErr w:type="gramEnd"/>
+      <w:r>
+        <w:t xml:space="preserve"> for “too bad”)</w:t>
       </w:r>
     </w:p>
     <w:p>
@@ -329,7 +369,15 @@
     </w:p>
     <w:p>
       <w:r>
-        <w:t>(click for quote)</w:t>
+        <w:t>(</w:t>
+      </w:r>
+      <w:proofErr w:type="gramStart"/>
+      <w:r>
+        <w:t>click</w:t>
+      </w:r>
+      <w:proofErr w:type="gramEnd"/>
+      <w:r>
+        <w:t xml:space="preserve"> for quote)</w:t>
       </w:r>
     </w:p>
     <w:p>
@@ -377,7 +425,15 @@
     </w:p>
     <w:p>
       <w:r>
-        <w:t>(click for “Dangerous to go alone”)</w:t>
+        <w:t>(</w:t>
+      </w:r>
+      <w:proofErr w:type="gramStart"/>
+      <w:r>
+        <w:t>click</w:t>
+      </w:r>
+      <w:proofErr w:type="gramEnd"/>
+      <w:r>
+        <w:t xml:space="preserve"> for “Dangerous to go alone”)</w:t>
       </w:r>
     </w:p>
     <w:p>
@@ -469,7 +525,15 @@
     </w:p>
     <w:p>
       <w:r>
-        <w:t>(click)</w:t>
+        <w:t>(</w:t>
+      </w:r>
+      <w:proofErr w:type="gramStart"/>
+      <w:r>
+        <w:t>click</w:t>
+      </w:r>
+      <w:proofErr w:type="gramEnd"/>
+      <w:r>
+        <w:t>)</w:t>
       </w:r>
     </w:p>
     <w:p>
@@ -495,7 +559,15 @@
     <w:p/>
     <w:p>
       <w:r>
-        <w:t>(click for agenda)</w:t>
+        <w:t>(</w:t>
+      </w:r>
+      <w:proofErr w:type="gramStart"/>
+      <w:r>
+        <w:t>click</w:t>
+      </w:r>
+      <w:proofErr w:type="gramEnd"/>
+      <w:r>
+        <w:t xml:space="preserve"> for agenda)</w:t>
       </w:r>
     </w:p>
     <w:p>
@@ -550,7 +622,15 @@
         </w:numPr>
       </w:pPr>
       <w:r>
-        <w:t xml:space="preserve">How we use the PageObject pattern to write </w:t>
+        <w:t xml:space="preserve">How we use the </w:t>
+      </w:r>
+      <w:proofErr w:type="spellStart"/>
+      <w:r>
+        <w:t>PageObject</w:t>
+      </w:r>
+      <w:proofErr w:type="spellEnd"/>
+      <w:r>
+        <w:t xml:space="preserve"> pattern to write </w:t>
       </w:r>
       <w:r>
         <w:t>and organize our UI tests</w:t>
@@ -661,13 +741,29 @@
           <w:b/>
           <w:u w:val="single"/>
         </w:rPr>
-        <w:t xml:space="preserve">(click) </w:t>
-      </w:r>
+        <w:t>(</w:t>
+      </w:r>
+      <w:proofErr w:type="gramStart"/>
       <w:r>
         <w:rPr>
           <w:b/>
           <w:u w:val="single"/>
         </w:rPr>
+        <w:t>click</w:t>
+      </w:r>
+      <w:proofErr w:type="gramEnd"/>
+      <w:r>
+        <w:rPr>
+          <w:b/>
+          <w:u w:val="single"/>
+        </w:rPr>
+        <w:t xml:space="preserve">) </w:t>
+      </w:r>
+      <w:r>
+        <w:rPr>
+          <w:b/>
+          <w:u w:val="single"/>
+        </w:rPr>
         <w:t>What needs a UI test, and when are they written?</w:t>
       </w:r>
     </w:p>
@@ -678,7 +774,15 @@
     </w:p>
     <w:p>
       <w:r>
-        <w:t>(click to fa</w:t>
+        <w:t>(</w:t>
+      </w:r>
+      <w:proofErr w:type="gramStart"/>
+      <w:r>
+        <w:t>click</w:t>
+      </w:r>
+      <w:proofErr w:type="gramEnd"/>
+      <w:r>
+        <w:t xml:space="preserve"> to fa</w:t>
       </w:r>
       <w:r>
         <w:t>d</w:t>
@@ -738,7 +842,15 @@
     </w:p>
     <w:p>
       <w:r>
-        <w:t>(click)</w:t>
+        <w:t>(</w:t>
+      </w:r>
+      <w:proofErr w:type="gramStart"/>
+      <w:r>
+        <w:t>click</w:t>
+      </w:r>
+      <w:proofErr w:type="gramEnd"/>
+      <w:r>
+        <w:t>)</w:t>
       </w:r>
     </w:p>
     <w:p>
@@ -836,7 +948,15 @@
     <w:p>
       <w:r>
         <w:lastRenderedPageBreak/>
-        <w:t xml:space="preserve">(click for </w:t>
+        <w:t>(</w:t>
+      </w:r>
+      <w:proofErr w:type="gramStart"/>
+      <w:r>
+        <w:t>click</w:t>
+      </w:r>
+      <w:proofErr w:type="gramEnd"/>
+      <w:r>
+        <w:t xml:space="preserve"> for </w:t>
       </w:r>
       <w:r>
         <w:t>“Refactor UI code…”</w:t>
@@ -879,7 +999,15 @@
     </w:p>
     <w:p>
       <w:r>
-        <w:t>(click for UI test)</w:t>
+        <w:t>(</w:t>
+      </w:r>
+      <w:proofErr w:type="gramStart"/>
+      <w:r>
+        <w:t>click</w:t>
+      </w:r>
+      <w:proofErr w:type="gramEnd"/>
+      <w:r>
+        <w:t xml:space="preserve"> for UI test)</w:t>
       </w:r>
     </w:p>
     <w:p>
@@ -900,7 +1028,15 @@
     </w:p>
     <w:p>
       <w:r>
-        <w:t>(click for negative case)</w:t>
+        <w:t>(</w:t>
+      </w:r>
+      <w:proofErr w:type="gramStart"/>
+      <w:r>
+        <w:t>click</w:t>
+      </w:r>
+      <w:proofErr w:type="gramEnd"/>
+      <w:r>
+        <w:t xml:space="preserve"> for negative case)</w:t>
       </w:r>
     </w:p>
     <w:p>
@@ -915,7 +1051,15 @@
     </w:p>
     <w:p>
       <w:r>
-        <w:t>(click for refactored view + test)</w:t>
+        <w:t>(</w:t>
+      </w:r>
+      <w:proofErr w:type="gramStart"/>
+      <w:r>
+        <w:t>click</w:t>
+      </w:r>
+      <w:proofErr w:type="gramEnd"/>
+      <w:r>
+        <w:t xml:space="preserve"> for refactored view + test)</w:t>
       </w:r>
     </w:p>
     <w:p>
@@ -948,7 +1092,23 @@
     </w:p>
     <w:p>
       <w:r>
-        <w:t>(click for TestCase)</w:t>
+        <w:t>(</w:t>
+      </w:r>
+      <w:proofErr w:type="gramStart"/>
+      <w:r>
+        <w:t>click</w:t>
+      </w:r>
+      <w:proofErr w:type="gramEnd"/>
+      <w:r>
+        <w:t xml:space="preserve"> for </w:t>
+      </w:r>
+      <w:proofErr w:type="spellStart"/>
+      <w:r>
+        <w:t>TestCase</w:t>
+      </w:r>
+      <w:proofErr w:type="spellEnd"/>
+      <w:r>
+        <w:t>)</w:t>
       </w:r>
     </w:p>
     <w:p>
@@ -986,7 +1146,15 @@
         <w:jc w:val="both"/>
       </w:pPr>
       <w:r>
-        <w:t>(click for “</w:t>
+        <w:t>(</w:t>
+      </w:r>
+      <w:proofErr w:type="gramStart"/>
+      <w:r>
+        <w:t>click</w:t>
+      </w:r>
+      <w:proofErr w:type="gramEnd"/>
+      <w:r>
+        <w:t xml:space="preserve"> for “</w:t>
       </w:r>
       <w:r>
         <w:t>Use unit tests for…</w:t>
@@ -1067,7 +1235,15 @@
     </w:p>
     <w:p>
       <w:r>
-        <w:t>(click for “</w:t>
+        <w:t>(</w:t>
+      </w:r>
+      <w:proofErr w:type="gramStart"/>
+      <w:r>
+        <w:t>click</w:t>
+      </w:r>
+      <w:proofErr w:type="gramEnd"/>
+      <w:r>
+        <w:t xml:space="preserve"> for “</w:t>
       </w:r>
       <w:r>
         <w:t>data/integration tests</w:t>
@@ -1107,7 +1283,15 @@
     </w:p>
     <w:p>
       <w:r>
-        <w:t>(click)</w:t>
+        <w:t>(</w:t>
+      </w:r>
+      <w:proofErr w:type="gramStart"/>
+      <w:r>
+        <w:t>click</w:t>
+      </w:r>
+      <w:proofErr w:type="gramEnd"/>
+      <w:r>
+        <w:t>)</w:t>
       </w:r>
     </w:p>
     <w:p>
@@ -1153,7 +1337,15 @@
     </w:p>
     <w:p>
       <w:r>
-        <w:t>(click for circled biz logic)</w:t>
+        <w:t>(</w:t>
+      </w:r>
+      <w:proofErr w:type="gramStart"/>
+      <w:r>
+        <w:t>click</w:t>
+      </w:r>
+      <w:proofErr w:type="gramEnd"/>
+      <w:r>
+        <w:t xml:space="preserve"> for circled biz logic)</w:t>
       </w:r>
     </w:p>
     <w:p>
@@ -1163,7 +1355,15 @@
     </w:p>
     <w:p>
       <w:r>
-        <w:t>(click for UI tests)</w:t>
+        <w:t>(</w:t>
+      </w:r>
+      <w:proofErr w:type="gramStart"/>
+      <w:r>
+        <w:t>click</w:t>
+      </w:r>
+      <w:proofErr w:type="gramEnd"/>
+      <w:r>
+        <w:t xml:space="preserve"> for UI tests)</w:t>
       </w:r>
     </w:p>
     <w:p>
@@ -1228,7 +1428,15 @@
       </w:r>
       <w:r>
         <w:br/>
-        <w:t xml:space="preserve">(click) </w:t>
+        <w:t>(</w:t>
+      </w:r>
+      <w:proofErr w:type="gramStart"/>
+      <w:r>
+        <w:t>click</w:t>
+      </w:r>
+      <w:proofErr w:type="gramEnd"/>
+      <w:r>
+        <w:t xml:space="preserve">) </w:t>
       </w:r>
       <w:r>
         <w:br/>
@@ -1252,7 +1460,15 @@
         <w:t xml:space="preserve">an </w:t>
       </w:r>
       <w:r>
-        <w:t xml:space="preserve">endpoint and the system returns an HTML form. The person makes changes to the form and clicks submit, and then the form gets POSTed to </w:t>
+        <w:t xml:space="preserve">endpoint and the system returns an HTML form. The person makes changes to the form and clicks submit, and then the form gets </w:t>
+      </w:r>
+      <w:proofErr w:type="spellStart"/>
+      <w:r>
+        <w:t>POSTed</w:t>
+      </w:r>
+      <w:proofErr w:type="spellEnd"/>
+      <w:r>
+        <w:t xml:space="preserve"> to </w:t>
       </w:r>
       <w:r>
         <w:t xml:space="preserve">another </w:t>
@@ -1375,7 +1591,15 @@
     </w:p>
     <w:p>
       <w:r>
-        <w:t>(click for “use UI tests for”…)</w:t>
+        <w:t>(</w:t>
+      </w:r>
+      <w:proofErr w:type="gramStart"/>
+      <w:r>
+        <w:t>click</w:t>
+      </w:r>
+      <w:proofErr w:type="gramEnd"/>
+      <w:r>
+        <w:t xml:space="preserve"> for “use UI tests for”…)</w:t>
       </w:r>
     </w:p>
     <w:p>
@@ -1412,7 +1636,23 @@
           <w:b/>
           <w:u w:val="single"/>
         </w:rPr>
-        <w:t xml:space="preserve">(click) </w:t>
+        <w:t>(</w:t>
+      </w:r>
+      <w:proofErr w:type="gramStart"/>
+      <w:r>
+        <w:rPr>
+          <w:b/>
+          <w:u w:val="single"/>
+        </w:rPr>
+        <w:t>click</w:t>
+      </w:r>
+      <w:proofErr w:type="gramEnd"/>
+      <w:r>
+        <w:rPr>
+          <w:b/>
+          <w:u w:val="single"/>
+        </w:rPr>
+        <w:t xml:space="preserve">) </w:t>
       </w:r>
       <w:r>
         <w:rPr>
@@ -1543,12 +1783,26 @@
         <w:rPr>
           <w:b/>
         </w:rPr>
-        <w:t xml:space="preserve">(click for </w:t>
-      </w:r>
+        <w:t>(</w:t>
+      </w:r>
+      <w:proofErr w:type="gramStart"/>
       <w:r>
         <w:rPr>
           <w:b/>
         </w:rPr>
+        <w:t>click</w:t>
+      </w:r>
+      <w:proofErr w:type="gramEnd"/>
+      <w:r>
+        <w:rPr>
+          <w:b/>
+        </w:rPr>
+        <w:t xml:space="preserve"> for </w:t>
+      </w:r>
+      <w:r>
+        <w:rPr>
+          <w:b/>
+        </w:rPr>
         <w:t>empty page object</w:t>
       </w:r>
       <w:r>
@@ -1560,18 +1814,42 @@
     </w:p>
     <w:p>
       <w:r>
-        <w:t xml:space="preserve">Following this pattern, we create a PageObject class for every page </w:t>
+        <w:t xml:space="preserve">Following this pattern, we create a </w:t>
+      </w:r>
+      <w:proofErr w:type="spellStart"/>
+      <w:r>
+        <w:t>PageObject</w:t>
+      </w:r>
+      <w:proofErr w:type="spellEnd"/>
+      <w:r>
+        <w:t xml:space="preserve"> class for every page </w:t>
       </w:r>
       <w:r>
         <w:t xml:space="preserve">or UI component </w:t>
       </w:r>
       <w:r>
-        <w:t xml:space="preserve">that we want to test. In this case, I’ll be showing you the PageObject for a Login page. </w:t>
-      </w:r>
-    </w:p>
-    <w:p>
-      <w:r>
-        <w:t xml:space="preserve">Now, the point of a PageObject is to create an API that </w:t>
+        <w:t xml:space="preserve">that we want to test. In this case, I’ll be showing you the </w:t>
+      </w:r>
+      <w:proofErr w:type="spellStart"/>
+      <w:r>
+        <w:t>PageObject</w:t>
+      </w:r>
+      <w:proofErr w:type="spellEnd"/>
+      <w:r>
+        <w:t xml:space="preserve"> for a Login page. </w:t>
+      </w:r>
+    </w:p>
+    <w:p>
+      <w:r>
+        <w:t xml:space="preserve">Now, the point of a </w:t>
+      </w:r>
+      <w:proofErr w:type="spellStart"/>
+      <w:r>
+        <w:t>PageObject</w:t>
+      </w:r>
+      <w:proofErr w:type="spellEnd"/>
+      <w:r>
+        <w:t xml:space="preserve"> is to create an API that </w:t>
       </w:r>
       <w:r>
         <w:t xml:space="preserve">your UI tests can use to interact with that page. The idea is that by </w:t>
@@ -1585,7 +1863,15 @@
     </w:p>
     <w:p>
       <w:r>
-        <w:t xml:space="preserve">(click – </w:t>
+        <w:t>(</w:t>
+      </w:r>
+      <w:proofErr w:type="gramStart"/>
+      <w:r>
+        <w:t>click</w:t>
+      </w:r>
+      <w:proofErr w:type="gramEnd"/>
+      <w:r>
+        <w:t xml:space="preserve"> – </w:t>
       </w:r>
       <w:r>
         <w:t>add properties</w:t>
@@ -1596,7 +1882,15 @@
     </w:p>
     <w:p>
       <w:r>
-        <w:t xml:space="preserve">The first thing that we do in these PageObjects is create public properties representing the HTML elements on that page. </w:t>
+        <w:t xml:space="preserve">The first thing that we do in these </w:t>
+      </w:r>
+      <w:proofErr w:type="spellStart"/>
+      <w:r>
+        <w:t>PageObjects</w:t>
+      </w:r>
+      <w:proofErr w:type="spellEnd"/>
+      <w:r>
+        <w:t xml:space="preserve"> is create public properties representing the HTML elements on that page. </w:t>
       </w:r>
     </w:p>
     <w:p>
@@ -1632,8 +1926,21 @@
     </w:p>
     <w:p>
       <w:r>
-        <w:t>(click – FindBy</w:t>
-      </w:r>
+        <w:t>(</w:t>
+      </w:r>
+      <w:proofErr w:type="gramStart"/>
+      <w:r>
+        <w:t>click</w:t>
+      </w:r>
+      <w:proofErr w:type="gramEnd"/>
+      <w:r>
+        <w:t xml:space="preserve"> – </w:t>
+      </w:r>
+      <w:proofErr w:type="spellStart"/>
+      <w:r>
+        <w:t>FindBy</w:t>
+      </w:r>
+      <w:proofErr w:type="spellEnd"/>
       <w:r>
         <w:t xml:space="preserve"> ID</w:t>
       </w:r>
@@ -1642,8 +1949,21 @@
       </w:r>
     </w:p>
     <w:p>
-      <w:r>
-        <w:t xml:space="preserve">this handy FindsBy attribute which </w:t>
+      <w:proofErr w:type="gramStart"/>
+      <w:r>
+        <w:t>this</w:t>
+      </w:r>
+      <w:proofErr w:type="gramEnd"/>
+      <w:r>
+        <w:t xml:space="preserve"> handy </w:t>
+      </w:r>
+      <w:proofErr w:type="spellStart"/>
+      <w:r>
+        <w:t>FindsBy</w:t>
+      </w:r>
+      <w:proofErr w:type="spellEnd"/>
+      <w:r>
+        <w:t xml:space="preserve"> attribute which </w:t>
       </w:r>
       <w:r>
         <w:t xml:space="preserve">allows us to declaratively map </w:t>
@@ -1671,7 +1991,23 @@
     </w:p>
     <w:p>
       <w:r>
-        <w:t>(click – FindBy CSS)</w:t>
+        <w:t>(</w:t>
+      </w:r>
+      <w:proofErr w:type="gramStart"/>
+      <w:r>
+        <w:t>click</w:t>
+      </w:r>
+      <w:proofErr w:type="gramEnd"/>
+      <w:r>
+        <w:t xml:space="preserve"> – </w:t>
+      </w:r>
+      <w:proofErr w:type="spellStart"/>
+      <w:r>
+        <w:t>FindBy</w:t>
+      </w:r>
+      <w:proofErr w:type="spellEnd"/>
+      <w:r>
+        <w:t xml:space="preserve"> CSS)</w:t>
       </w:r>
     </w:p>
     <w:p>
@@ -1684,7 +2020,15 @@
         <w:t xml:space="preserve">I’m going to talk more about </w:t>
       </w:r>
       <w:r>
-        <w:t xml:space="preserve">writing good selectors in a little bit, for now the main point is that the PageObject exposes its HTML elements as public properties, and </w:t>
+        <w:t xml:space="preserve">writing good selectors in a little bit, for now the main point is that the </w:t>
+      </w:r>
+      <w:proofErr w:type="spellStart"/>
+      <w:r>
+        <w:t>PageObject</w:t>
+      </w:r>
+      <w:proofErr w:type="spellEnd"/>
+      <w:r>
+        <w:t xml:space="preserve"> exposes its HTML elements as public properties, and </w:t>
       </w:r>
       <w:r>
         <w:t xml:space="preserve">if you’re using WebDriver you can </w:t>
@@ -1695,21 +2039,39 @@
       <w:r>
         <w:t xml:space="preserve">the </w:t>
       </w:r>
-      <w:r>
-        <w:t>FindsBy attribute to easily bind those properties to the DOM. All we have to do is worry about the selector and Selenium WebDriver handles the rest.</w:t>
-      </w:r>
-    </w:p>
-    <w:p>
-      <w:r>
-        <w:t>(click – app centric)</w:t>
+      <w:proofErr w:type="spellStart"/>
+      <w:r>
+        <w:t>FindsBy</w:t>
+      </w:r>
+      <w:proofErr w:type="spellEnd"/>
+      <w:r>
+        <w:t xml:space="preserve"> attribute to easily bind those properties to the DOM. All we have to do is worry about the selector and Selenium WebDriver handles the rest.</w:t>
+      </w:r>
+    </w:p>
+    <w:p>
+      <w:r>
+        <w:t>(</w:t>
+      </w:r>
+      <w:proofErr w:type="gramStart"/>
+      <w:r>
+        <w:t>click</w:t>
+      </w:r>
+      <w:proofErr w:type="gramEnd"/>
+      <w:r>
+        <w:t xml:space="preserve"> – app centric)</w:t>
       </w:r>
     </w:p>
     <w:p>
       <w:r>
         <w:t xml:space="preserve">Doing this means that </w:t>
       </w:r>
-      <w:r>
-        <w:t xml:space="preserve">PageObject </w:t>
+      <w:proofErr w:type="spellStart"/>
+      <w:r>
+        <w:t>PageObject</w:t>
+      </w:r>
+      <w:proofErr w:type="spellEnd"/>
+      <w:r>
+        <w:t xml:space="preserve"> </w:t>
       </w:r>
       <w:r>
         <w:t xml:space="preserve">will provide </w:t>
@@ -1766,7 +2128,15 @@
     </w:p>
     <w:p>
       <w:r>
-        <w:t>(click for “methods, not properties”)</w:t>
+        <w:t>(</w:t>
+      </w:r>
+      <w:proofErr w:type="gramStart"/>
+      <w:r>
+        <w:t>click</w:t>
+      </w:r>
+      <w:proofErr w:type="gramEnd"/>
+      <w:r>
+        <w:t xml:space="preserve"> for “methods, not properties”)</w:t>
       </w:r>
     </w:p>
     <w:p>
@@ -1774,7 +2144,15 @@
         <w:t xml:space="preserve">When we first started </w:t>
       </w:r>
       <w:r>
-        <w:t xml:space="preserve">using PageObjects, </w:t>
+        <w:t xml:space="preserve">using </w:t>
+      </w:r>
+      <w:proofErr w:type="spellStart"/>
+      <w:r>
+        <w:t>PageObjects</w:t>
+      </w:r>
+      <w:proofErr w:type="spellEnd"/>
+      <w:r>
+        <w:t xml:space="preserve">, </w:t>
       </w:r>
       <w:r>
         <w:t xml:space="preserve">our test code </w:t>
@@ -1783,7 +2161,15 @@
         <w:t>looked like this.</w:t>
       </w:r>
       <w:r>
-        <w:t xml:space="preserve"> Each test would interact with the PageObject’s </w:t>
+        <w:t xml:space="preserve"> Each test would interact with the </w:t>
+      </w:r>
+      <w:proofErr w:type="spellStart"/>
+      <w:r>
+        <w:t>PageObject’s</w:t>
+      </w:r>
+      <w:proofErr w:type="spellEnd"/>
+      <w:r>
+        <w:t xml:space="preserve"> </w:t>
       </w:r>
       <w:r>
         <w:t>properties</w:t>
@@ -1850,7 +2236,15 @@
     </w:p>
     <w:p>
       <w:r>
-        <w:t>(click for 5 sample tests)</w:t>
+        <w:t>(</w:t>
+      </w:r>
+      <w:proofErr w:type="gramStart"/>
+      <w:r>
+        <w:t>click</w:t>
+      </w:r>
+      <w:proofErr w:type="gramEnd"/>
+      <w:r>
+        <w:t xml:space="preserve"> for 5 sample tests)</w:t>
       </w:r>
     </w:p>
     <w:p>
@@ -1973,7 +2367,23 @@
     </w:p>
     <w:p>
       <w:r>
-        <w:t>(click for X-ed out tests)</w:t>
+        <w:t>(</w:t>
+      </w:r>
+      <w:proofErr w:type="gramStart"/>
+      <w:r>
+        <w:t>click</w:t>
+      </w:r>
+      <w:proofErr w:type="gramEnd"/>
+      <w:r>
+        <w:t xml:space="preserve"> for X-</w:t>
+      </w:r>
+      <w:proofErr w:type="spellStart"/>
+      <w:r>
+        <w:t>ed</w:t>
+      </w:r>
+      <w:proofErr w:type="spellEnd"/>
+      <w:r>
+        <w:t xml:space="preserve"> out tests)</w:t>
       </w:r>
     </w:p>
     <w:p>
@@ -1991,7 +2401,15 @@
     </w:p>
     <w:p>
       <w:r>
-        <w:t>(click to remove the X’s)</w:t>
+        <w:t>(</w:t>
+      </w:r>
+      <w:proofErr w:type="gramStart"/>
+      <w:r>
+        <w:t>click</w:t>
+      </w:r>
+      <w:proofErr w:type="gramEnd"/>
+      <w:r>
+        <w:t xml:space="preserve"> to remove the X’s)</w:t>
       </w:r>
     </w:p>
     <w:p>
@@ -2052,7 +2470,15 @@
     </w:p>
     <w:p>
       <w:r>
-        <w:t>(click – method)</w:t>
+        <w:t>(</w:t>
+      </w:r>
+      <w:proofErr w:type="gramStart"/>
+      <w:r>
+        <w:t>click</w:t>
+      </w:r>
+      <w:proofErr w:type="gramEnd"/>
+      <w:r>
+        <w:t xml:space="preserve"> – method)</w:t>
       </w:r>
     </w:p>
     <w:p>
@@ -2066,13 +2492,29 @@
         <w:t xml:space="preserve">behavior </w:t>
       </w:r>
       <w:r>
-        <w:t>to our PageObjects as well.</w:t>
+        <w:t xml:space="preserve">to our </w:t>
+      </w:r>
+      <w:proofErr w:type="spellStart"/>
+      <w:r>
+        <w:t>PageObjects</w:t>
+      </w:r>
+      <w:proofErr w:type="spellEnd"/>
+      <w:r>
+        <w:t xml:space="preserve"> as well.</w:t>
       </w:r>
     </w:p>
     <w:p>
       <w:r>
         <w:lastRenderedPageBreak/>
-        <w:t>In the case of the LoginPage object</w:t>
+        <w:t xml:space="preserve">In the case of the </w:t>
+      </w:r>
+      <w:proofErr w:type="spellStart"/>
+      <w:r>
+        <w:t>LoginPage</w:t>
+      </w:r>
+      <w:proofErr w:type="spellEnd"/>
+      <w:r>
+        <w:t xml:space="preserve"> object</w:t>
       </w:r>
       <w:r>
         <w:t xml:space="preserve"> example</w:t>
@@ -2084,7 +2526,15 @@
         <w:t xml:space="preserve">has a </w:t>
       </w:r>
       <w:r>
-        <w:t>“LoginAs” method that takes the username and password and then encapsulates whatever steps need to be performed.</w:t>
+        <w:t>“</w:t>
+      </w:r>
+      <w:proofErr w:type="spellStart"/>
+      <w:r>
+        <w:t>LoginAs</w:t>
+      </w:r>
+      <w:proofErr w:type="spellEnd"/>
+      <w:r>
+        <w:t>” method that takes the username and password and then encapsulates whatever steps need to be performed.</w:t>
       </w:r>
       <w:r>
         <w:t xml:space="preserve"> </w:t>
@@ -2101,7 +2551,15 @@
         <w:t xml:space="preserve">In fact, </w:t>
       </w:r>
       <w:r>
-        <w:t xml:space="preserve">we’ve started making most of our PageObject properties </w:t>
+        <w:t xml:space="preserve">we’ve started making most of our </w:t>
+      </w:r>
+      <w:proofErr w:type="spellStart"/>
+      <w:r>
+        <w:t>PageObject</w:t>
+      </w:r>
+      <w:proofErr w:type="spellEnd"/>
+      <w:r>
+        <w:t xml:space="preserve"> properties </w:t>
       </w:r>
       <w:r>
         <w:rPr>
@@ -2123,20 +2581,21 @@
         <w:rPr>
           <w:strike/>
         </w:rPr>
-        <w:t>(click for navigation)</w:t>
-      </w:r>
-    </w:p>
-    <w:p>
-      <w:pPr>
+        <w:t>(</w:t>
+      </w:r>
+      <w:proofErr w:type="gramStart"/>
+      <w:r>
         <w:rPr>
           <w:strike/>
         </w:rPr>
-      </w:pPr>
+        <w:t>click</w:t>
+      </w:r>
+      <w:proofErr w:type="gramEnd"/>
       <w:r>
         <w:rPr>
           <w:strike/>
         </w:rPr>
-        <w:t>Here’s another useful tip about PageObjects – whenever a PageObject triggers a navigation, you can have the method return an instance of the page object representing the destination page. This lets you write tests that span multiple page requests very easily.</w:t>
+        <w:t xml:space="preserve"> for navigation)</w:t>
       </w:r>
     </w:p>
     <w:p>
@@ -2149,39 +2608,103 @@
         <w:rPr>
           <w:strike/>
         </w:rPr>
-        <w:t xml:space="preserve">In this example, the LoginAs method performs a navigation and then returns a </w:t>
-      </w:r>
+        <w:t xml:space="preserve">Here’s another useful tip about </w:t>
+      </w:r>
+      <w:proofErr w:type="spellStart"/>
+      <w:r>
+        <w:rPr>
+          <w:strike/>
+        </w:rPr>
+        <w:t>PageObjects</w:t>
+      </w:r>
+      <w:proofErr w:type="spellEnd"/>
+      <w:r>
+        <w:rPr>
+          <w:strike/>
+        </w:rPr>
+        <w:t xml:space="preserve"> – whenever a </w:t>
+      </w:r>
+      <w:proofErr w:type="spellStart"/>
+      <w:r>
+        <w:rPr>
+          <w:strike/>
+        </w:rPr>
+        <w:t>PageObject</w:t>
+      </w:r>
+      <w:proofErr w:type="spellEnd"/>
+      <w:r>
+        <w:rPr>
+          <w:strike/>
+        </w:rPr>
+        <w:t xml:space="preserve"> triggers a navigation, you can have the method return an instance of the page object representing the destination page. This lets you write tests that span multiple page requests very easily.</w:t>
+      </w:r>
+    </w:p>
+    <w:p>
+      <w:pPr>
+        <w:rPr>
+          <w:strike/>
+        </w:rPr>
+      </w:pPr>
+      <w:r>
+        <w:rPr>
+          <w:strike/>
+        </w:rPr>
+        <w:t xml:space="preserve">In this example, the </w:t>
+      </w:r>
+      <w:proofErr w:type="spellStart"/>
+      <w:r>
+        <w:rPr>
+          <w:strike/>
+        </w:rPr>
+        <w:t>LoginAs</w:t>
+      </w:r>
+      <w:proofErr w:type="spellEnd"/>
+      <w:r>
+        <w:rPr>
+          <w:strike/>
+        </w:rPr>
+        <w:t xml:space="preserve"> method performs a navigation and then returns a </w:t>
+      </w:r>
+      <w:proofErr w:type="spellStart"/>
       <w:r>
         <w:rPr>
           <w:i/>
           <w:strike/>
         </w:rPr>
-        <w:t xml:space="preserve">HomePage </w:t>
-      </w:r>
-      <w:r>
-        <w:rPr>
-          <w:strike/>
-        </w:rPr>
-        <w:t>object that represents the default landing page.</w:t>
-      </w:r>
-    </w:p>
-    <w:p>
-      <w:pPr>
-        <w:rPr>
-          <w:strike/>
-        </w:rPr>
-      </w:pPr>
-      <w:r>
-        <w:rPr>
-          <w:strike/>
-        </w:rPr>
-        <w:t xml:space="preserve">In a little bit I’m going to talk a little more about multi-request tests. I don’t recommend that you write a </w:t>
-      </w:r>
+        <w:t>HomePage</w:t>
+      </w:r>
+      <w:proofErr w:type="spellEnd"/>
       <w:r>
         <w:rPr>
           <w:i/>
           <w:strike/>
         </w:rPr>
+        <w:t xml:space="preserve"> </w:t>
+      </w:r>
+      <w:r>
+        <w:rPr>
+          <w:strike/>
+        </w:rPr>
+        <w:t>object that represents the default landing page.</w:t>
+      </w:r>
+    </w:p>
+    <w:p>
+      <w:pPr>
+        <w:rPr>
+          <w:strike/>
+        </w:rPr>
+      </w:pPr>
+      <w:r>
+        <w:rPr>
+          <w:strike/>
+        </w:rPr>
+        <w:t xml:space="preserve">In a little bit I’m going to talk a little more about multi-request tests. I don’t recommend that you write a </w:t>
+      </w:r>
+      <w:r>
+        <w:rPr>
+          <w:i/>
+          <w:strike/>
+        </w:rPr>
         <w:t xml:space="preserve">lot </w:t>
       </w:r>
       <w:r>
@@ -2195,26 +2718,41 @@
       <w:r>
         <w:t xml:space="preserve">(Click for </w:t>
       </w:r>
+      <w:proofErr w:type="spellStart"/>
       <w:r>
         <w:t>GoToPage</w:t>
       </w:r>
+      <w:proofErr w:type="spellEnd"/>
       <w:r>
         <w:t>)</w:t>
       </w:r>
     </w:p>
     <w:p>
       <w:r>
-        <w:t>Another thing that we do on all of our PageObjects is</w:t>
+        <w:t xml:space="preserve">Another thing that we do on all of our </w:t>
+      </w:r>
+      <w:proofErr w:type="spellStart"/>
+      <w:r>
+        <w:t>PageObjects</w:t>
+      </w:r>
+      <w:proofErr w:type="spellEnd"/>
+      <w:r>
+        <w:t xml:space="preserve"> is</w:t>
       </w:r>
       <w:r>
         <w:t xml:space="preserve"> to </w:t>
       </w:r>
       <w:r>
-        <w:t>include a “GoTo</w:t>
+        <w:t>include a “</w:t>
+      </w:r>
+      <w:proofErr w:type="spellStart"/>
+      <w:r>
+        <w:t>GoTo</w:t>
       </w:r>
       <w:r>
         <w:t>Page</w:t>
       </w:r>
+      <w:proofErr w:type="spellEnd"/>
       <w:r>
         <w:t>” method</w:t>
       </w:r>
@@ -2356,10 +2894,26 @@
     </w:p>
     <w:p>
       <w:r>
-        <w:t>So as a result of that debacle, we started including the GoTo m</w:t>
-      </w:r>
-      <w:r>
-        <w:t>ethod on all of our PageObjects so that we can navigate directly to the page in question, rather than automating clicks against the navigation menu.</w:t>
+        <w:t xml:space="preserve">So as a result of that debacle, we started including the </w:t>
+      </w:r>
+      <w:proofErr w:type="spellStart"/>
+      <w:r>
+        <w:t>GoTo</w:t>
+      </w:r>
+      <w:proofErr w:type="spellEnd"/>
+      <w:r>
+        <w:t xml:space="preserve"> m</w:t>
+      </w:r>
+      <w:r>
+        <w:t xml:space="preserve">ethod on all of our </w:t>
+      </w:r>
+      <w:proofErr w:type="spellStart"/>
+      <w:r>
+        <w:t>PageObjects</w:t>
+      </w:r>
+      <w:proofErr w:type="spellEnd"/>
+      <w:r>
+        <w:t xml:space="preserve"> so that we can navigate directly to the page in question, rather than automating clicks against the navigation menu.</w:t>
       </w:r>
       <w:r>
         <w:t xml:space="preserve"> </w:t>
@@ -2371,12 +2925,36 @@
         <w:t xml:space="preserve"> </w:t>
       </w:r>
       <w:r>
-        <w:t>(click for GoToPage implementation)</w:t>
-      </w:r>
-    </w:p>
-    <w:p>
-      <w:r>
-        <w:t xml:space="preserve">The other benefit of the GoToPage method is that it lets us </w:t>
+        <w:t>(</w:t>
+      </w:r>
+      <w:proofErr w:type="gramStart"/>
+      <w:r>
+        <w:t>click</w:t>
+      </w:r>
+      <w:proofErr w:type="gramEnd"/>
+      <w:r>
+        <w:t xml:space="preserve"> for </w:t>
+      </w:r>
+      <w:proofErr w:type="spellStart"/>
+      <w:r>
+        <w:t>GoToPage</w:t>
+      </w:r>
+      <w:proofErr w:type="spellEnd"/>
+      <w:r>
+        <w:t xml:space="preserve"> implementation)</w:t>
+      </w:r>
+    </w:p>
+    <w:p>
+      <w:r>
+        <w:t xml:space="preserve">The other benefit of the </w:t>
+      </w:r>
+      <w:proofErr w:type="spellStart"/>
+      <w:r>
+        <w:t>GoToPage</w:t>
+      </w:r>
+      <w:proofErr w:type="spellEnd"/>
+      <w:r>
+        <w:t xml:space="preserve"> method is that it lets us </w:t>
       </w:r>
       <w:r>
         <w:t>document the required URL parameters for each page.</w:t>
@@ -2384,7 +2962,15 @@
     </w:p>
     <w:p>
       <w:r>
-        <w:t>The login page, for example, has no required parameters but it does support an optional “redirectTo” parameter that overrides the default redirect following a successful login.</w:t>
+        <w:t>The login page, for example, has no required parameters but it does support an optional “</w:t>
+      </w:r>
+      <w:proofErr w:type="spellStart"/>
+      <w:r>
+        <w:t>redirectTo</w:t>
+      </w:r>
+      <w:proofErr w:type="spellEnd"/>
+      <w:r>
+        <w:t>” parameter that overrides the default redirect following a successful login.</w:t>
       </w:r>
     </w:p>
     <w:p>
@@ -2403,7 +2989,20 @@
     </w:p>
     <w:p>
       <w:r>
-        <w:t xml:space="preserve">Baking those details into the GoToPage() method ensures that our tests are never navigating to pages without the required data. And if we happen to </w:t>
+        <w:t xml:space="preserve">Baking those details into the </w:t>
+      </w:r>
+      <w:proofErr w:type="spellStart"/>
+      <w:proofErr w:type="gramStart"/>
+      <w:r>
+        <w:t>GoToPage</w:t>
+      </w:r>
+      <w:proofErr w:type="spellEnd"/>
+      <w:r>
+        <w:t>(</w:t>
+      </w:r>
+      <w:proofErr w:type="gramEnd"/>
+      <w:r>
+        <w:t xml:space="preserve">) method ensures that our tests are never navigating to pages without the required data. And if we happen to </w:t>
       </w:r>
       <w:r>
         <w:rPr>
@@ -2417,15 +3016,39 @@
     </w:p>
     <w:p>
       <w:r>
-        <w:t>(click for “not just for pages”)</w:t>
-      </w:r>
-    </w:p>
-    <w:p>
-      <w:r>
-        <w:t xml:space="preserve">I want to wrap up this section on PageObjects with one last comment: </w:t>
-      </w:r>
-      <w:r>
-        <w:t xml:space="preserve">Even though this is called the “PageObject” pattern, it doesn’t </w:t>
+        <w:t>(</w:t>
+      </w:r>
+      <w:proofErr w:type="gramStart"/>
+      <w:r>
+        <w:t>click</w:t>
+      </w:r>
+      <w:proofErr w:type="gramEnd"/>
+      <w:r>
+        <w:t xml:space="preserve"> for “not just for pages”)</w:t>
+      </w:r>
+    </w:p>
+    <w:p>
+      <w:r>
+        <w:t xml:space="preserve">I want to wrap up this section on </w:t>
+      </w:r>
+      <w:proofErr w:type="spellStart"/>
+      <w:r>
+        <w:t>PageObjects</w:t>
+      </w:r>
+      <w:proofErr w:type="spellEnd"/>
+      <w:r>
+        <w:t xml:space="preserve"> with one last comment: </w:t>
+      </w:r>
+      <w:r>
+        <w:t>Even though this is called the “</w:t>
+      </w:r>
+      <w:proofErr w:type="spellStart"/>
+      <w:r>
+        <w:t>PageObject</w:t>
+      </w:r>
+      <w:proofErr w:type="spellEnd"/>
+      <w:r>
+        <w:t xml:space="preserve">” pattern, it doesn’t </w:t>
       </w:r>
       <w:r>
         <w:rPr>
@@ -2435,7 +3058,15 @@
         <w:t xml:space="preserve">have </w:t>
       </w:r>
       <w:r>
-        <w:t xml:space="preserve">to be used at the page level. You can create a PageObject for </w:t>
+        <w:t xml:space="preserve">to be used at the page level. You can create a </w:t>
+      </w:r>
+      <w:proofErr w:type="spellStart"/>
+      <w:r>
+        <w:t>PageObject</w:t>
+      </w:r>
+      <w:proofErr w:type="spellEnd"/>
+      <w:r>
+        <w:t xml:space="preserve"> for </w:t>
       </w:r>
       <w:r>
         <w:rPr>
@@ -2455,27 +3086,68 @@
     </w:p>
     <w:p>
       <w:r>
-        <w:t xml:space="preserve">Even though that modal popup isn’t a “page”, we still encapsulate the functionality exposed by that modal into its own PageObject so that it’s easy to reuse. In this example, we call a method on the main PageObject and that method </w:t>
+        <w:t xml:space="preserve">Even though that modal popup isn’t a “page”, we still encapsulate the functionality exposed by that modal into its own </w:t>
+      </w:r>
+      <w:proofErr w:type="spellStart"/>
+      <w:r>
+        <w:t>PageObject</w:t>
+      </w:r>
+      <w:proofErr w:type="spellEnd"/>
+      <w:r>
+        <w:t xml:space="preserve"> so that it’s easy to reuse. In this example, we call a method on the main </w:t>
+      </w:r>
+      <w:proofErr w:type="spellStart"/>
+      <w:r>
+        <w:t>PageObject</w:t>
+      </w:r>
+      <w:proofErr w:type="spellEnd"/>
+      <w:r>
+        <w:t xml:space="preserve"> and that method </w:t>
       </w:r>
       <w:r>
         <w:rPr>
           <w:b/>
           <w:bCs/>
         </w:rPr>
-        <w:t>returns an instance of the comparison rule editor PageObject</w:t>
-      </w:r>
+        <w:t xml:space="preserve">returns an instance of the comparison rule editor </w:t>
+      </w:r>
+      <w:proofErr w:type="spellStart"/>
+      <w:r>
+        <w:rPr>
+          <w:b/>
+          <w:bCs/>
+        </w:rPr>
+        <w:t>PageObject</w:t>
+      </w:r>
+      <w:proofErr w:type="spellEnd"/>
       <w:r>
         <w:t xml:space="preserve">. The test can then interact with that modal to do whatever it needs. </w:t>
       </w:r>
     </w:p>
     <w:p>
       <w:r>
-        <w:t xml:space="preserve">You can apply this pattern for a single page application as well. In a single page app you still have separate contexts or views that the page can be in, so you could create a PageObject for each of those contexts. </w:t>
-      </w:r>
-    </w:p>
-    <w:p>
-      <w:r>
-        <w:t>(click for “setting up a UI test”)</w:t>
+        <w:t xml:space="preserve">You can apply this pattern for a single page application as well. In a single page app you still have separate contexts or views that the page can be in, so you could create a </w:t>
+      </w:r>
+      <w:proofErr w:type="spellStart"/>
+      <w:r>
+        <w:t>PageObject</w:t>
+      </w:r>
+      <w:proofErr w:type="spellEnd"/>
+      <w:r>
+        <w:t xml:space="preserve"> for each of those contexts. </w:t>
+      </w:r>
+    </w:p>
+    <w:p>
+      <w:r>
+        <w:t>(</w:t>
+      </w:r>
+      <w:proofErr w:type="gramStart"/>
+      <w:r>
+        <w:t>click</w:t>
+      </w:r>
+      <w:proofErr w:type="gramEnd"/>
+      <w:r>
+        <w:t xml:space="preserve"> for “setting up a UI test”)</w:t>
       </w:r>
     </w:p>
     <w:p>
@@ -2485,7 +3157,15 @@
     </w:p>
     <w:p>
       <w:r>
-        <w:t xml:space="preserve">The PageObjects </w:t>
+        <w:t xml:space="preserve">The </w:t>
+      </w:r>
+      <w:proofErr w:type="spellStart"/>
+      <w:r>
+        <w:t>PageObjects</w:t>
+      </w:r>
+      <w:proofErr w:type="spellEnd"/>
+      <w:r>
+        <w:t xml:space="preserve"> </w:t>
       </w:r>
       <w:r>
         <w:t xml:space="preserve">that we create </w:t>
@@ -2517,11 +3197,19 @@
       <w:r>
         <w:t xml:space="preserve">They handle the navigation to the page in question using the </w:t>
       </w:r>
+      <w:proofErr w:type="spellStart"/>
       <w:r>
         <w:rPr>
           <w:i/>
         </w:rPr>
-        <w:t xml:space="preserve">GoToPage() </w:t>
+        <w:t>GoToPage</w:t>
+      </w:r>
+      <w:proofErr w:type="spellEnd"/>
+      <w:r>
+        <w:rPr>
+          <w:i/>
+        </w:rPr>
+        <w:t xml:space="preserve">() </w:t>
       </w:r>
       <w:r>
         <w:t>pattern I showed you</w:t>
@@ -2538,11 +3226,19 @@
       <w:r>
         <w:t xml:space="preserve">Reusing the </w:t>
       </w:r>
+      <w:proofErr w:type="spellStart"/>
       <w:r>
         <w:rPr>
           <w:i/>
         </w:rPr>
-        <w:t xml:space="preserve">LoginPage </w:t>
+        <w:t>LoginPage</w:t>
+      </w:r>
+      <w:proofErr w:type="spellEnd"/>
+      <w:r>
+        <w:rPr>
+          <w:i/>
+        </w:rPr>
+        <w:t xml:space="preserve"> </w:t>
       </w:r>
       <w:r>
         <w:t>object gives us an easy way to specify which user context each test should use</w:t>
@@ -2558,19 +3254,33 @@
         <w:rPr>
           <w:strike/>
         </w:rPr>
-        <w:t>(click for sample test)</w:t>
-      </w:r>
-    </w:p>
-    <w:p>
-      <w:pPr>
+        <w:t>(</w:t>
+      </w:r>
+      <w:proofErr w:type="gramStart"/>
+      <w:r>
         <w:rPr>
           <w:strike/>
         </w:rPr>
-      </w:pPr>
+        <w:t>click</w:t>
+      </w:r>
+      <w:proofErr w:type="gramEnd"/>
       <w:r>
         <w:rPr>
           <w:strike/>
         </w:rPr>
+        <w:t xml:space="preserve"> for sample test)</w:t>
+      </w:r>
+    </w:p>
+    <w:p>
+      <w:pPr>
+        <w:rPr>
+          <w:strike/>
+        </w:rPr>
+      </w:pPr>
+      <w:r>
+        <w:rPr>
+          <w:strike/>
+        </w:rPr>
         <w:t>If we put those things together it looks like this.</w:t>
       </w:r>
     </w:p>
@@ -2585,27 +3295,64 @@
           <w:strike/>
         </w:rPr>
         <w:lastRenderedPageBreak/>
-        <w:t>First we instantiate the PageObjects, which is easy to do. We use a static factory initializer because there’s a little bit of boilerplate setup we do in a generic way, but that’s not strictly necessary.</w:t>
-      </w:r>
-    </w:p>
-    <w:p>
-      <w:pPr>
+        <w:t xml:space="preserve">First we instantiate the </w:t>
+      </w:r>
+      <w:proofErr w:type="spellStart"/>
+      <w:r>
         <w:rPr>
           <w:strike/>
         </w:rPr>
-      </w:pPr>
+        <w:t>PageObjects</w:t>
+      </w:r>
+      <w:proofErr w:type="spellEnd"/>
       <w:r>
         <w:rPr>
           <w:strike/>
         </w:rPr>
-        <w:t xml:space="preserve">Once we have the PageObjects we use the </w:t>
-      </w:r>
+        <w:t>, which is easy to do. We use a static factory initializer because there’s a little bit of boilerplate setup we do in a generic way, but that’s not strictly necessary.</w:t>
+      </w:r>
+    </w:p>
+    <w:p>
+      <w:pPr>
+        <w:rPr>
+          <w:strike/>
+        </w:rPr>
+      </w:pPr>
+      <w:r>
+        <w:rPr>
+          <w:strike/>
+        </w:rPr>
+        <w:t xml:space="preserve">Once we have the </w:t>
+      </w:r>
+      <w:proofErr w:type="spellStart"/>
+      <w:r>
+        <w:rPr>
+          <w:strike/>
+        </w:rPr>
+        <w:t>PageObjects</w:t>
+      </w:r>
+      <w:proofErr w:type="spellEnd"/>
+      <w:r>
+        <w:rPr>
+          <w:strike/>
+        </w:rPr>
+        <w:t xml:space="preserve"> we use the </w:t>
+      </w:r>
+      <w:proofErr w:type="spellStart"/>
       <w:r>
         <w:rPr>
           <w:i/>
           <w:strike/>
         </w:rPr>
-        <w:t xml:space="preserve">LoginPage </w:t>
+        <w:t>LoginPage</w:t>
+      </w:r>
+      <w:proofErr w:type="spellEnd"/>
+      <w:r>
+        <w:rPr>
+          <w:i/>
+          <w:strike/>
+        </w:rPr>
+        <w:t xml:space="preserve"> </w:t>
       </w:r>
       <w:r>
         <w:rPr>
@@ -2639,43 +3386,70 @@
         </w:rPr>
         <w:t xml:space="preserve">As a little bit of syntactic sugar, the </w:t>
       </w:r>
+      <w:proofErr w:type="spellStart"/>
       <w:r>
         <w:rPr>
           <w:i/>
           <w:strike/>
         </w:rPr>
-        <w:t xml:space="preserve">LoginPage </w:t>
-      </w:r>
-      <w:r>
-        <w:rPr>
-          <w:strike/>
-        </w:rPr>
-        <w:t>object exposes different versions of the Login method so that we can specify which type of user to log in as without having to embed usernames and passwords in every single test.</w:t>
-      </w:r>
-    </w:p>
-    <w:p>
-      <w:pPr>
-        <w:rPr>
-          <w:strike/>
-        </w:rPr>
-      </w:pPr>
-      <w:r>
-        <w:rPr>
-          <w:strike/>
-        </w:rPr>
-        <w:t xml:space="preserve">Once we’re logged in, we use the </w:t>
-      </w:r>
+        <w:t>LoginPage</w:t>
+      </w:r>
+      <w:proofErr w:type="spellEnd"/>
       <w:r>
         <w:rPr>
           <w:i/>
           <w:strike/>
         </w:rPr>
-        <w:t xml:space="preserve">GoToPage() </w:t>
+        <w:t xml:space="preserve"> </w:t>
       </w:r>
       <w:r>
         <w:rPr>
           <w:strike/>
         </w:rPr>
+        <w:t>object exposes different versions of the Login method so that we can specify which type of user to log in as without having to embed usernames and passwords in every single test.</w:t>
+      </w:r>
+    </w:p>
+    <w:p>
+      <w:pPr>
+        <w:rPr>
+          <w:strike/>
+        </w:rPr>
+      </w:pPr>
+      <w:r>
+        <w:rPr>
+          <w:strike/>
+        </w:rPr>
+        <w:t xml:space="preserve">Once we’re logged in, we use the </w:t>
+      </w:r>
+      <w:proofErr w:type="spellStart"/>
+      <w:proofErr w:type="gramStart"/>
+      <w:r>
+        <w:rPr>
+          <w:i/>
+          <w:strike/>
+        </w:rPr>
+        <w:t>GoToPage</w:t>
+      </w:r>
+      <w:proofErr w:type="spellEnd"/>
+      <w:r>
+        <w:rPr>
+          <w:i/>
+          <w:strike/>
+        </w:rPr>
+        <w:t>(</w:t>
+      </w:r>
+      <w:proofErr w:type="gramEnd"/>
+      <w:r>
+        <w:rPr>
+          <w:i/>
+          <w:strike/>
+        </w:rPr>
+        <w:t xml:space="preserve">) </w:t>
+      </w:r>
+      <w:r>
+        <w:rPr>
+          <w:strike/>
+        </w:rPr>
         <w:t xml:space="preserve">method to </w:t>
       </w:r>
       <w:r>
@@ -2695,12 +3469,48 @@
         <w:rPr>
           <w:strike/>
         </w:rPr>
-        <w:t>And in many cases, we’ll wrap the assertions up into the PageObject as well because It’s not uncommon that we reuse similar assertions in multiple contexts.</w:t>
-      </w:r>
-    </w:p>
-    <w:p>
-      <w:r>
-        <w:t>(click for 4 steps again)</w:t>
+        <w:t xml:space="preserve">And in many cases, we’ll wrap the assertions up into the </w:t>
+      </w:r>
+      <w:proofErr w:type="spellStart"/>
+      <w:r>
+        <w:rPr>
+          <w:strike/>
+        </w:rPr>
+        <w:t>PageObject</w:t>
+      </w:r>
+      <w:proofErr w:type="spellEnd"/>
+      <w:r>
+        <w:rPr>
+          <w:strike/>
+        </w:rPr>
+        <w:t xml:space="preserve"> as well because </w:t>
+      </w:r>
+      <w:proofErr w:type="gramStart"/>
+      <w:r>
+        <w:rPr>
+          <w:strike/>
+        </w:rPr>
+        <w:t>It’s</w:t>
+      </w:r>
+      <w:proofErr w:type="gramEnd"/>
+      <w:r>
+        <w:rPr>
+          <w:strike/>
+        </w:rPr>
+        <w:t xml:space="preserve"> not uncommon that we reuse similar assertions in multiple contexts.</w:t>
+      </w:r>
+    </w:p>
+    <w:p>
+      <w:r>
+        <w:t>(</w:t>
+      </w:r>
+      <w:proofErr w:type="gramStart"/>
+      <w:r>
+        <w:t>click</w:t>
+      </w:r>
+      <w:proofErr w:type="gramEnd"/>
+      <w:r>
+        <w:t xml:space="preserve"> for 4 steps again)</w:t>
       </w:r>
     </w:p>
     <w:p>
@@ -2714,7 +3524,23 @@
           <w:b/>
           <w:u w:val="single"/>
         </w:rPr>
-        <w:t>(click) comic - Setting up test data</w:t>
+        <w:t>(</w:t>
+      </w:r>
+      <w:proofErr w:type="gramStart"/>
+      <w:r>
+        <w:rPr>
+          <w:b/>
+          <w:u w:val="single"/>
+        </w:rPr>
+        <w:t>click</w:t>
+      </w:r>
+      <w:proofErr w:type="gramEnd"/>
+      <w:r>
+        <w:rPr>
+          <w:b/>
+          <w:u w:val="single"/>
+        </w:rPr>
+        <w:t>) comic - Setting up test data</w:t>
       </w:r>
     </w:p>
     <w:p>
@@ -2783,25 +3609,18 @@
         <w:t>configurable</w:t>
       </w:r>
       <w:r>
+        <w:t xml:space="preserve"> because it varies widely from credential to credential</w:t>
+      </w:r>
+      <w:r>
         <w:t>.</w:t>
       </w:r>
       <w:r>
-        <w:t xml:space="preserve"> All that configurability means that we have a large and relatively complex data model.</w:t>
-      </w:r>
-      <w:r>
         <w:t xml:space="preserve"> </w:t>
       </w:r>
-      <w:r>
-        <w:t xml:space="preserve">But </w:t>
-      </w:r>
-      <w:r>
-        <w:t xml:space="preserve">because those data entry forms are so critical to </w:t>
-      </w:r>
-      <w:r>
-        <w:t>our system</w:t>
-      </w:r>
-      <w:r>
-        <w:t>, we decided we needed to write UI tests for them.</w:t>
+    </w:p>
+    <w:p>
+      <w:r>
+        <w:t>The data entry forms that a user has to fill out during this process are a key feature of the system, and we decided that they needed to be covered with UI tests.</w:t>
       </w:r>
     </w:p>
     <w:p>
@@ -2817,7 +3636,15 @@
     </w:p>
     <w:p>
       <w:r>
-        <w:t xml:space="preserve">(click for </w:t>
+        <w:t>(</w:t>
+      </w:r>
+      <w:proofErr w:type="gramStart"/>
+      <w:r>
+        <w:t>click</w:t>
+      </w:r>
+      <w:proofErr w:type="gramEnd"/>
+      <w:r>
+        <w:t xml:space="preserve"> for </w:t>
       </w:r>
       <w:r>
         <w:t>code</w:t>
@@ -2863,7 +3690,15 @@
     <w:p>
       <w:r>
         <w:lastRenderedPageBreak/>
-        <w:t>(click – pre-existing)</w:t>
+        <w:t>(</w:t>
+      </w:r>
+      <w:proofErr w:type="gramStart"/>
+      <w:r>
+        <w:t>click</w:t>
+      </w:r>
+      <w:proofErr w:type="gramEnd"/>
+      <w:r>
+        <w:t xml:space="preserve"> – pre-existing)</w:t>
       </w:r>
     </w:p>
     <w:p>
@@ -2899,7 +3734,15 @@
         <w:t xml:space="preserve"> </w:t>
       </w:r>
       <w:r>
-        <w:t xml:space="preserve">(click for </w:t>
+        <w:t>(</w:t>
+      </w:r>
+      <w:proofErr w:type="gramStart"/>
+      <w:r>
+        <w:t>click</w:t>
+      </w:r>
+      <w:proofErr w:type="gramEnd"/>
+      <w:r>
+        <w:t xml:space="preserve"> for </w:t>
       </w:r>
       <w:r>
         <w:t>constant #1</w:t>
@@ -2929,7 +3772,15 @@
     </w:p>
     <w:p>
       <w:r>
-        <w:t>(click for constant #2)</w:t>
+        <w:t>(</w:t>
+      </w:r>
+      <w:proofErr w:type="gramStart"/>
+      <w:r>
+        <w:t>click</w:t>
+      </w:r>
+      <w:proofErr w:type="gramEnd"/>
+      <w:r>
+        <w:t xml:space="preserve"> for constant #2)</w:t>
       </w:r>
     </w:p>
     <w:p>
@@ -2939,12 +3790,25 @@
     </w:p>
     <w:p>
       <w:r>
-        <w:t>(click for constant #3)</w:t>
-      </w:r>
-    </w:p>
-    <w:p>
-      <w:r>
-        <w:t xml:space="preserve">and maybe there’s another test that deals </w:t>
+        <w:t>(</w:t>
+      </w:r>
+      <w:proofErr w:type="gramStart"/>
+      <w:r>
+        <w:t>click</w:t>
+      </w:r>
+      <w:proofErr w:type="gramEnd"/>
+      <w:r>
+        <w:t xml:space="preserve"> for constant #3)</w:t>
+      </w:r>
+    </w:p>
+    <w:p>
+      <w:proofErr w:type="gramStart"/>
+      <w:r>
+        <w:t>and</w:t>
+      </w:r>
+      <w:proofErr w:type="gramEnd"/>
+      <w:r>
+        <w:t xml:space="preserve"> maybe there’s another test that deals </w:t>
       </w:r>
       <w:r>
         <w:t xml:space="preserve">with a very specific UI layout, </w:t>
@@ -2952,7 +3816,15 @@
     </w:p>
     <w:p>
       <w:r>
-        <w:t>(click for constant #4)</w:t>
+        <w:t>(</w:t>
+      </w:r>
+      <w:proofErr w:type="gramStart"/>
+      <w:r>
+        <w:t>click</w:t>
+      </w:r>
+      <w:proofErr w:type="gramEnd"/>
+      <w:r>
+        <w:t xml:space="preserve"> for constant #4)</w:t>
       </w:r>
     </w:p>
     <w:p>
@@ -2970,7 +3842,15 @@
     </w:p>
     <w:p>
       <w:r>
-        <w:t>(click for constant #5)</w:t>
+        <w:t>(</w:t>
+      </w:r>
+      <w:proofErr w:type="gramStart"/>
+      <w:r>
+        <w:t>click</w:t>
+      </w:r>
+      <w:proofErr w:type="gramEnd"/>
+      <w:r>
+        <w:t xml:space="preserve"> for constant #5)</w:t>
       </w:r>
     </w:p>
     <w:p>
@@ -3029,7 +3909,15 @@
     </w:p>
     <w:p>
       <w:r>
-        <w:t>(click for load-edit-modify)</w:t>
+        <w:t>(</w:t>
+      </w:r>
+      <w:proofErr w:type="gramStart"/>
+      <w:r>
+        <w:t>click</w:t>
+      </w:r>
+      <w:proofErr w:type="gramEnd"/>
+      <w:r>
+        <w:t xml:space="preserve"> for load-edit-modify)</w:t>
       </w:r>
     </w:p>
     <w:p>
@@ -3104,7 +3992,15 @@
     </w:p>
     <w:p>
       <w:r>
-        <w:t>(click for “</w:t>
+        <w:t>(</w:t>
+      </w:r>
+      <w:proofErr w:type="gramStart"/>
+      <w:r>
+        <w:t>click</w:t>
+      </w:r>
+      <w:proofErr w:type="gramEnd"/>
+      <w:r>
+        <w:t xml:space="preserve"> for “</w:t>
       </w:r>
       <w:r>
         <w:t>each test should</w:t>
@@ -3115,12 +4011,31 @@
     </w:p>
     <w:p>
       <w:r>
-        <w:t>For those reasons, I am a diehard believer that each test should create its own test data. It should make the fewest possible assumptions about the state of the database, and it should be precise and explicit about which properties of that data are relevant to the test.</w:t>
-      </w:r>
-    </w:p>
-    <w:p>
-      <w:r>
-        <w:t>(click for scrawl)</w:t>
+        <w:t xml:space="preserve">For those reasons, I am a diehard believer that each test should create its own test data. It should make the fewest possible assumptions about the state of the database, and it should be precise and explicit about which properties of that data </w:t>
+      </w:r>
+      <w:proofErr w:type="gramStart"/>
+      <w:r>
+        <w:t>its</w:t>
+      </w:r>
+      <w:proofErr w:type="gramEnd"/>
+      <w:r>
+        <w:t xml:space="preserve"> creating </w:t>
+      </w:r>
+      <w:r>
+        <w:t>are relevant to the test.</w:t>
+      </w:r>
+    </w:p>
+    <w:p>
+      <w:r>
+        <w:t>(</w:t>
+      </w:r>
+      <w:proofErr w:type="gramStart"/>
+      <w:r>
+        <w:t>click</w:t>
+      </w:r>
+      <w:proofErr w:type="gramEnd"/>
+      <w:r>
+        <w:t xml:space="preserve"> for scrawl)</w:t>
       </w:r>
     </w:p>
     <w:p>
@@ -3138,7 +4053,21 @@
         <w:rPr>
           <w:u w:val="single"/>
         </w:rPr>
-        <w:t>(click for “create” test)</w:t>
+        <w:t>(</w:t>
+      </w:r>
+      <w:proofErr w:type="gramStart"/>
+      <w:r>
+        <w:rPr>
+          <w:u w:val="single"/>
+        </w:rPr>
+        <w:t>click</w:t>
+      </w:r>
+      <w:proofErr w:type="gramEnd"/>
+      <w:r>
+        <w:rPr>
+          <w:u w:val="single"/>
+        </w:rPr>
+        <w:t xml:space="preserve"> for “create” test)</w:t>
       </w:r>
     </w:p>
     <w:p>
@@ -3161,6 +4090,9 @@
         </w:numPr>
       </w:pPr>
       <w:r>
+        <w:t xml:space="preserve">(click) </w:t>
+      </w:r>
+      <w:r>
         <w:t xml:space="preserve">We’ll need to create the data entry form, </w:t>
       </w:r>
     </w:p>
@@ -3173,6 +4105,9 @@
         </w:numPr>
       </w:pPr>
       <w:r>
+        <w:t xml:space="preserve">(click) </w:t>
+      </w:r>
+      <w:r>
         <w:t>we’ll need to customize it to match the requirements of the test</w:t>
       </w:r>
     </w:p>
@@ -3185,6 +4120,9 @@
         </w:numPr>
       </w:pPr>
       <w:r>
+        <w:t xml:space="preserve">(click) </w:t>
+      </w:r>
+      <w:r>
         <w:t>and then we’ll need to save it to the database so that the UI test can access it</w:t>
       </w:r>
     </w:p>
@@ -3215,7 +4153,23 @@
         <w:t xml:space="preserve"> </w:t>
       </w:r>
       <w:r>
-        <w:t>(click for difficult ctor)</w:t>
+        <w:t>(</w:t>
+      </w:r>
+      <w:proofErr w:type="gramStart"/>
+      <w:r>
+        <w:t>click</w:t>
+      </w:r>
+      <w:proofErr w:type="gramEnd"/>
+      <w:r>
+        <w:t xml:space="preserve"> for difficult </w:t>
+      </w:r>
+      <w:proofErr w:type="spellStart"/>
+      <w:r>
+        <w:t>ctor</w:t>
+      </w:r>
+      <w:proofErr w:type="spellEnd"/>
+      <w:r>
+        <w:t>)</w:t>
       </w:r>
     </w:p>
     <w:p>
@@ -3243,7 +4197,23 @@
     </w:p>
     <w:p>
       <w:r>
-        <w:t>(click for difficult ctor #2)</w:t>
+        <w:t>(</w:t>
+      </w:r>
+      <w:proofErr w:type="gramStart"/>
+      <w:r>
+        <w:t>click</w:t>
+      </w:r>
+      <w:proofErr w:type="gramEnd"/>
+      <w:r>
+        <w:t xml:space="preserve"> for difficult </w:t>
+      </w:r>
+      <w:proofErr w:type="spellStart"/>
+      <w:r>
+        <w:t>ctor</w:t>
+      </w:r>
+      <w:proofErr w:type="spellEnd"/>
+      <w:r>
+        <w:t xml:space="preserve"> #2)</w:t>
       </w:r>
     </w:p>
     <w:p>
@@ -3251,10 +4221,22 @@
         <w:t xml:space="preserve">But it turns out that a </w:t>
       </w:r>
       <w:r>
-        <w:t xml:space="preserve">Credential requires this thing called an Interval and a thing called a Board, and a </w:t>
-      </w:r>
-      <w:r>
-        <w:t>Member requires a few Address records,</w:t>
+        <w:t xml:space="preserve">Credential requires this thing called an Interval, and a </w:t>
+      </w:r>
+      <w:r>
+        <w:t xml:space="preserve">Member requires </w:t>
+      </w:r>
+      <w:r>
+        <w:t xml:space="preserve">some </w:t>
+      </w:r>
+      <w:r>
+        <w:t xml:space="preserve">Address </w:t>
+      </w:r>
+      <w:r>
+        <w:t>data</w:t>
+      </w:r>
+      <w:r>
+        <w:t>,</w:t>
       </w:r>
       <w:r>
         <w:t xml:space="preserve"> and each of those things may have their own dependencies,</w:t>
@@ -3291,7 +4273,15 @@
       </w:r>
       <w:r>
         <w:br/>
-        <w:t>(click for noise)</w:t>
+        <w:t>(</w:t>
+      </w:r>
+      <w:proofErr w:type="gramStart"/>
+      <w:r>
+        <w:t>click</w:t>
+      </w:r>
+      <w:proofErr w:type="gramEnd"/>
+      <w:r>
+        <w:t xml:space="preserve"> for noise)</w:t>
       </w:r>
       <w:r>
         <w:br/>
@@ -3332,7 +4322,23 @@
     </w:p>
     <w:p>
       <w:r>
-        <w:t>(click for difficult ctor #3)</w:t>
+        <w:t>(</w:t>
+      </w:r>
+      <w:proofErr w:type="gramStart"/>
+      <w:r>
+        <w:t>click</w:t>
+      </w:r>
+      <w:proofErr w:type="gramEnd"/>
+      <w:r>
+        <w:t xml:space="preserve"> for difficult </w:t>
+      </w:r>
+      <w:proofErr w:type="spellStart"/>
+      <w:r>
+        <w:t>ctor</w:t>
+      </w:r>
+      <w:proofErr w:type="spellEnd"/>
+      <w:r>
+        <w:t xml:space="preserve"> #3)</w:t>
       </w:r>
     </w:p>
     <w:p>
@@ -3343,12 +4349,39 @@
     </w:p>
     <w:p>
       <w:r>
-        <w:t>(click for FooHelper)</w:t>
-      </w:r>
-    </w:p>
-    <w:p>
-      <w:r>
-        <w:t>To address these issues, we’ve created a library of data creation helpers that make it much simpler to construct test data. This is what they look like:</w:t>
+        <w:t>(</w:t>
+      </w:r>
+      <w:proofErr w:type="gramStart"/>
+      <w:r>
+        <w:t>click</w:t>
+      </w:r>
+      <w:proofErr w:type="gramEnd"/>
+      <w:r>
+        <w:t xml:space="preserve"> for </w:t>
+      </w:r>
+      <w:proofErr w:type="spellStart"/>
+      <w:r>
+        <w:t>FooHelper</w:t>
+      </w:r>
+      <w:proofErr w:type="spellEnd"/>
+      <w:r>
+        <w:t>)</w:t>
+      </w:r>
+    </w:p>
+    <w:p>
+      <w:r>
+        <w:t xml:space="preserve">So obviously, it can be hard to create test-specific data. </w:t>
+      </w:r>
+    </w:p>
+    <w:p>
+      <w:r>
+        <w:t xml:space="preserve">To </w:t>
+      </w:r>
+      <w:r>
+        <w:t>make it easier,</w:t>
+      </w:r>
+      <w:r>
+        <w:t xml:space="preserve"> we’ve created a library of data creation helpers that make it much simpler to construct test data. This is what they look like:</w:t>
       </w:r>
     </w:p>
     <w:p>
@@ -3360,7 +4393,24 @@
         </w:numPr>
       </w:pPr>
       <w:r>
-        <w:t>For every entity Foo in our system there is a class called FooHelper that exposes a Create method.</w:t>
+        <w:t xml:space="preserve">For every entity Foo in our system there is a class called </w:t>
+      </w:r>
+      <w:proofErr w:type="spellStart"/>
+      <w:r>
+        <w:t>FooHelper</w:t>
+      </w:r>
+      <w:proofErr w:type="spellEnd"/>
+      <w:r>
+        <w:t xml:space="preserve"> that exposes a Create method.</w:t>
+      </w:r>
+      <w:r>
+        <w:br/>
+      </w:r>
+      <w:r>
+        <w:br/>
+      </w:r>
+      <w:r>
+        <w:t>(click)</w:t>
       </w:r>
       <w:r>
         <w:br/>
@@ -3403,16 +4453,7 @@
       </w:r>
       <w:r>
         <w:br/>
-        <w:t>(click for 2</w:t>
-      </w:r>
-      <w:r>
-        <w:rPr>
-          <w:vertAlign w:val="superscript"/>
-        </w:rPr>
-        <w:t>nd</w:t>
-      </w:r>
-      <w:r>
-        <w:t xml:space="preserve"> highlight)</w:t>
+        <w:t>(click)</w:t>
       </w:r>
       <w:r>
         <w:br/>
@@ -3427,6 +4468,9 @@
         </w:numPr>
       </w:pPr>
       <w:r>
+        <w:t xml:space="preserve">If we’re writing a </w:t>
+      </w:r>
+      <w:r>
         <w:t>D</w:t>
       </w:r>
       <w:r>
@@ -3439,22 +4483,38 @@
         <w:t xml:space="preserve"> </w:t>
       </w:r>
       <w:r>
-        <w:t xml:space="preserve">and </w:t>
+        <w:t xml:space="preserve">or </w:t>
       </w:r>
       <w:r>
         <w:t>UI test</w:t>
       </w:r>
       <w:r>
-        <w:t xml:space="preserve">s </w:t>
-      </w:r>
-      <w:r>
-        <w:t xml:space="preserve">call a second helper method, Save(), to persist </w:t>
+        <w:t xml:space="preserve">, we’ll </w:t>
+      </w:r>
+      <w:r>
+        <w:t xml:space="preserve">call a second helper method, </w:t>
+      </w:r>
+      <w:proofErr w:type="gramStart"/>
+      <w:r>
+        <w:t>Save(</w:t>
+      </w:r>
+      <w:proofErr w:type="gramEnd"/>
+      <w:r>
+        <w:t xml:space="preserve">), to persist </w:t>
       </w:r>
       <w:r>
         <w:t xml:space="preserve">those in-memory objects to the </w:t>
       </w:r>
       <w:r>
-        <w:t xml:space="preserve">database. This Save() method is what ensures that </w:t>
+        <w:t xml:space="preserve">database. This </w:t>
+      </w:r>
+      <w:proofErr w:type="gramStart"/>
+      <w:r>
+        <w:t>Save(</w:t>
+      </w:r>
+      <w:proofErr w:type="gramEnd"/>
+      <w:r>
+        <w:t xml:space="preserve">) method is what ensures that </w:t>
       </w:r>
       <w:r>
         <w:t xml:space="preserve">things </w:t>
@@ -3547,11 +4607,28 @@
     </w:p>
     <w:p>
       <w:r>
-        <w:t>(click: w/ Test Helpers)</w:t>
-      </w:r>
-    </w:p>
-    <w:p>
-      <w:r>
+        <w:t>Sometimes the best default value for Property B depends on the value of Property A.</w:t>
+      </w:r>
+      <w:r>
+        <w:t xml:space="preserve"> A generic, off-the-shelf library doesn’t always make it easy to implement details like that.</w:t>
+      </w:r>
+    </w:p>
+    <w:p>
+      <w:r>
+        <w:t>(</w:t>
+      </w:r>
+      <w:proofErr w:type="gramStart"/>
+      <w:r>
+        <w:t>click</w:t>
+      </w:r>
+      <w:proofErr w:type="gramEnd"/>
+      <w:r>
+        <w:t>: w/ Test Helpers)</w:t>
+      </w:r>
+    </w:p>
+    <w:p>
+      <w:r>
+        <w:lastRenderedPageBreak/>
         <w:t xml:space="preserve"> </w:t>
       </w:r>
       <w:r>
@@ -3587,193 +4664,271 @@
     </w:p>
     <w:p>
       <w:r>
+        <w:t xml:space="preserve">This image here is from a blog post by Steven Hicks and he </w:t>
+      </w:r>
+      <w:r>
+        <w:t xml:space="preserve">uses the concept of </w:t>
+      </w:r>
+      <w:proofErr w:type="spellStart"/>
+      <w:r>
+        <w:t>Checkov’s</w:t>
+      </w:r>
+      <w:proofErr w:type="spellEnd"/>
+      <w:r>
+        <w:t xml:space="preserve"> Gun to describe this last point.</w:t>
+      </w:r>
+    </w:p>
+    <w:p>
+      <w:proofErr w:type="spellStart"/>
+      <w:r>
+        <w:t>Checkov’s</w:t>
+      </w:r>
+      <w:proofErr w:type="spellEnd"/>
+      <w:r>
+        <w:t xml:space="preserve"> Gun is a principle in dramatic writing that says that all elements in a story must be relevant in some way. One of </w:t>
+      </w:r>
+      <w:proofErr w:type="spellStart"/>
+      <w:r>
+        <w:t>Checkov’s</w:t>
+      </w:r>
+      <w:proofErr w:type="spellEnd"/>
+      <w:r>
+        <w:t xml:space="preserve"> quotes boils down to “if in the first act you have hung a pistol on the wall, then in the following act it should be fired”.</w:t>
+      </w:r>
+    </w:p>
+    <w:p>
+      <w:r>
+        <w:t>In terms of testing, if you specify a value when creating test data, that value should impact the test. If it does not</w:t>
+      </w:r>
+      <w:r>
+        <w:t>, then it’s distracting and confusing</w:t>
+      </w:r>
+      <w:r>
+        <w:t>.</w:t>
+      </w:r>
+      <w:r>
+        <w:t xml:space="preserve"> This is really, really important and helps keep your tests short, clean, and readable.</w:t>
+      </w:r>
+    </w:p>
+    <w:p>
+      <w:r>
+        <w:t>(</w:t>
+      </w:r>
+      <w:proofErr w:type="gramStart"/>
+      <w:r>
+        <w:t>click</w:t>
+      </w:r>
+      <w:proofErr w:type="gramEnd"/>
+      <w:r>
+        <w:t xml:space="preserve"> for caching)</w:t>
+      </w:r>
+    </w:p>
+    <w:p>
+      <w:r>
+        <w:t>There’s one other problem that you might run into when creating data in the body of each UI test, and that’s caching. If the website is caching data, and your tests are making changes to that data behind the scenes, you’re going to need some way to refresh that web cache before your test starts making web requests.</w:t>
+      </w:r>
+    </w:p>
+    <w:p>
+      <w:r>
+        <w:t>We’ve addressed this by creating an endpoint in our app that will refresh the cache, and we’ve added a “</w:t>
+      </w:r>
+      <w:proofErr w:type="spellStart"/>
+      <w:r>
+        <w:t>refreshCache</w:t>
+      </w:r>
+      <w:proofErr w:type="spellEnd"/>
+      <w:r>
+        <w:t>” method to our base test class. Any test that creates data of a cached type can call this method to issue an AJAX request to that endpoint to synchronize everything.</w:t>
+      </w:r>
+    </w:p>
+    <w:p>
+      <w:r>
+        <w:t>(</w:t>
+      </w:r>
+      <w:proofErr w:type="gramStart"/>
+      <w:r>
+        <w:t>click</w:t>
+      </w:r>
+      <w:proofErr w:type="gramEnd"/>
+      <w:r>
+        <w:t xml:space="preserve"> for comparison</w:t>
+      </w:r>
+      <w:r>
+        <w:t>)</w:t>
+      </w:r>
+    </w:p>
+    <w:p>
+      <w:r>
+        <w:t>Here are your two options when it comes to test data.</w:t>
+      </w:r>
+    </w:p>
+    <w:p>
+      <w:r>
+        <w:t>U</w:t>
+      </w:r>
+      <w:r>
+        <w:t xml:space="preserve">sing existing data can make individual tests </w:t>
+      </w:r>
+      <w:r>
+        <w:t xml:space="preserve">easy </w:t>
+      </w:r>
+      <w:r>
+        <w:t xml:space="preserve">to write, as long as the data you want to use already exists in your test database, but it can make tests harder to maintain over time. </w:t>
+      </w:r>
+      <w:r>
+        <w:t xml:space="preserve">Adding new test data to the baseline database </w:t>
+      </w:r>
+      <w:r>
+        <w:t xml:space="preserve">can be a pain, and it can be really difficult to manage </w:t>
+      </w:r>
+      <w:r>
+        <w:t xml:space="preserve">the pre-existing data </w:t>
+      </w:r>
+      <w:r>
+        <w:t>at scale</w:t>
+      </w:r>
+      <w:r>
+        <w:t xml:space="preserve">. Plus, if your tests </w:t>
+      </w:r>
+      <w:r>
+        <w:t xml:space="preserve">need to </w:t>
+      </w:r>
+      <w:r>
+        <w:rPr>
+          <w:i/>
+        </w:rPr>
+        <w:t>modify</w:t>
+      </w:r>
+      <w:r>
+        <w:rPr>
+          <w:i/>
+        </w:rPr>
+        <w:t xml:space="preserve"> </w:t>
+      </w:r>
+      <w:r>
+        <w:t>or delete data in any way, then you</w:t>
+      </w:r>
+      <w:r>
+        <w:t xml:space="preserve"> run the risk that one test changes data that could impact another test.</w:t>
+      </w:r>
+    </w:p>
+    <w:p>
+      <w:r>
+        <w:t xml:space="preserve">Writing each test to create its own test data is </w:t>
+      </w:r>
+      <w:r>
+        <w:rPr>
+          <w:i/>
+        </w:rPr>
+        <w:t xml:space="preserve">usually </w:t>
+      </w:r>
+      <w:r>
+        <w:t>the better approach. It makes the tests easier to read and understand and avoids all the headaches of global data</w:t>
+      </w:r>
+      <w:r>
+        <w:t xml:space="preserve">. It can make tests harder to write if you have a large or complex object graph, but a good library of data creation helpers can mitigate that. </w:t>
+      </w:r>
+      <w:r>
+        <w:t xml:space="preserve">Also, </w:t>
+      </w:r>
+      <w:r>
+        <w:t>every time you run the test suite you’ll end up with a ream of newly created junk data in the database</w:t>
+      </w:r>
+      <w:r>
+        <w:t xml:space="preserve">, so you’ll want to write some teardown methods or create some scripts that can easily restore your </w:t>
+      </w:r>
+      <w:proofErr w:type="gramStart"/>
+      <w:r>
+        <w:t>database</w:t>
+      </w:r>
+      <w:proofErr w:type="gramEnd"/>
+      <w:r>
+        <w:t xml:space="preserve"> to a known clean state on demand.</w:t>
+      </w:r>
+    </w:p>
+    <w:p>
+      <w:r>
+        <w:t xml:space="preserve">We’ve been doing it this for years and it’s one of the best decisions we made on this project. </w:t>
+      </w:r>
+      <w:r>
+        <w:t xml:space="preserve">The Test Helpers and automation scripts weren’t free and take some effort to maintain, </w:t>
+      </w:r>
+      <w:r>
+        <w:t xml:space="preserve">but </w:t>
+      </w:r>
+      <w:r>
+        <w:t>they are absolutely worth it. I don’t think any specific pattern that we follow contributes more to our success than this.</w:t>
+      </w:r>
+    </w:p>
+    <w:p>
+      <w:pPr>
+        <w:rPr>
+          <w:u w:val="single"/>
+        </w:rPr>
+      </w:pPr>
+      <w:r>
+        <w:rPr>
+          <w:u w:val="single"/>
+        </w:rPr>
         <w:lastRenderedPageBreak/>
-        <w:t xml:space="preserve">This image here is from a blog post by Steven Hicks and he </w:t>
-      </w:r>
-      <w:r>
-        <w:t>uses the concept of Checkov’s Gun to describe this last point.</w:t>
-      </w:r>
-    </w:p>
-    <w:p>
-      <w:r>
-        <w:t>Checkov’s Gun is a principle in dramatic writing that says that all elements in a story must be relevant in some way. One of Checkov’s quotes boils down to “if in the first act you have hung a pistol on the wall, then in the following act it should be fired”.</w:t>
-      </w:r>
-    </w:p>
-    <w:p>
-      <w:r>
-        <w:t>In terms of testing, if you specify a value when creating test data, that value should impact the test. If it does not.</w:t>
-      </w:r>
-      <w:r>
-        <w:t xml:space="preserve"> This is really, really important and helps keep your tests short, clean, and readable.</w:t>
-      </w:r>
-      <w:bookmarkStart w:id="0" w:name="_GoBack"/>
-      <w:bookmarkEnd w:id="0"/>
-    </w:p>
-    <w:p>
-      <w:r>
-        <w:t>(click for caching)</w:t>
-      </w:r>
-    </w:p>
-    <w:p>
-      <w:r>
-        <w:t>There’s one other problem that you might run into when creating data in the body of each UI test, and that’s caching. If the website is caching data, and your tests are making changes to that data behind the scenes, you’re going to need some way to refresh that web cache before your test starts making web requests.</w:t>
-      </w:r>
-    </w:p>
-    <w:p>
-      <w:r>
-        <w:t>We’ve addressed this by creating an endpoint in our app that will refresh the cache, and we’ve added a “refreshCache” method to our base test class. Any test that creates data of a cached type can call this method to issue an AJAX request to that endpoint to synchronize everything.</w:t>
-      </w:r>
-    </w:p>
-    <w:p>
-      <w:r>
-        <w:t>(click</w:t>
-      </w:r>
-      <w:r>
-        <w:t xml:space="preserve"> for comparison</w:t>
-      </w:r>
+        <w:t>(</w:t>
+      </w:r>
+      <w:proofErr w:type="gramStart"/>
+      <w:r>
+        <w:rPr>
+          <w:u w:val="single"/>
+        </w:rPr>
+        <w:t>click</w:t>
+      </w:r>
+      <w:proofErr w:type="gramEnd"/>
+      <w:r>
+        <w:rPr>
+          <w:u w:val="single"/>
+        </w:rPr>
+        <w:t xml:space="preserve">: </w:t>
+      </w:r>
+      <w:proofErr w:type="spellStart"/>
+      <w:r>
+        <w:rPr>
+          <w:u w:val="single"/>
+        </w:rPr>
+        <w:t>Antipatterns</w:t>
+      </w:r>
+      <w:proofErr w:type="spellEnd"/>
+      <w:r>
+        <w:rPr>
+          <w:u w:val="single"/>
+        </w:rPr>
+        <w:t xml:space="preserve"> (don’t try this at home)</w:t>
+      </w:r>
+    </w:p>
+    <w:p>
+      <w:r>
+        <w:t xml:space="preserve">Using pre-existing data is one anti-pattern that will make your UI tests not fun to write. Another anti-pattern is </w:t>
+      </w:r>
+      <w:r>
+        <w:t xml:space="preserve">using </w:t>
+      </w:r>
+      <w:r>
+        <w:t xml:space="preserve">the side effects of one test as the starting point for another. </w:t>
+      </w:r>
+    </w:p>
+    <w:p>
+      <w:r>
+        <w:t>For instance, say your app lets users create and edit Widgets. It might seem like a really good idea to write the tests like this:</w:t>
+      </w:r>
+    </w:p>
+    <w:p>
+      <w:r>
+        <w:t>(</w:t>
+      </w:r>
+      <w:proofErr w:type="gramStart"/>
+      <w:r>
+        <w:t>click</w:t>
+      </w:r>
+      <w:proofErr w:type="gramEnd"/>
       <w:r>
         <w:t>)</w:t>
-      </w:r>
-    </w:p>
-    <w:p>
-      <w:r>
-        <w:t>Here are your two options when it comes to test data.</w:t>
-      </w:r>
-    </w:p>
-    <w:p>
-      <w:r>
-        <w:t>U</w:t>
-      </w:r>
-      <w:r>
-        <w:t xml:space="preserve">sing existing data can make individual tests </w:t>
-      </w:r>
-      <w:r>
-        <w:t xml:space="preserve">easy </w:t>
-      </w:r>
-      <w:r>
-        <w:t xml:space="preserve">to write, as long as the data you want to use already exists in your test database, but it can make tests harder to maintain over time. </w:t>
-      </w:r>
-      <w:r>
-        <w:t xml:space="preserve">Adding new test data to the baseline database </w:t>
-      </w:r>
-      <w:r>
-        <w:t xml:space="preserve">can be a pain, and it can be really difficult to manage </w:t>
-      </w:r>
-      <w:r>
-        <w:t xml:space="preserve">the pre-existing data </w:t>
-      </w:r>
-      <w:r>
-        <w:t>at scale</w:t>
-      </w:r>
-      <w:r>
-        <w:t xml:space="preserve">. Plus, if your tests </w:t>
-      </w:r>
-      <w:r>
-        <w:t xml:space="preserve">need to </w:t>
-      </w:r>
-      <w:r>
-        <w:rPr>
-          <w:i/>
-        </w:rPr>
-        <w:t>modify</w:t>
-      </w:r>
-      <w:r>
-        <w:rPr>
-          <w:i/>
-        </w:rPr>
-        <w:t xml:space="preserve"> </w:t>
-      </w:r>
-      <w:r>
-        <w:t>or delete data in any way, then you</w:t>
-      </w:r>
-      <w:r>
-        <w:t xml:space="preserve"> run the risk that one test changes data that could impact another test.</w:t>
-      </w:r>
-    </w:p>
-    <w:p>
-      <w:r>
-        <w:t xml:space="preserve">Writing each test to create its own test data is </w:t>
-      </w:r>
-      <w:r>
-        <w:rPr>
-          <w:i/>
-        </w:rPr>
-        <w:t xml:space="preserve">usually </w:t>
-      </w:r>
-      <w:r>
-        <w:t>the better approach. It makes the tests easier to read and understand and avoids all the headaches of global data</w:t>
-      </w:r>
-      <w:r>
-        <w:t xml:space="preserve">. It can make tests harder to write if you have a large or complex object graph, but a good library of data creation helpers can mitigate that. </w:t>
-      </w:r>
-      <w:r>
-        <w:t xml:space="preserve">Also, </w:t>
-      </w:r>
-      <w:r>
-        <w:t>every time you run the test suite you’ll end up with a ream of newly created junk data in the database</w:t>
-      </w:r>
-      <w:r>
-        <w:t>, so you’ll want to write some teardown methods or create some scripts that can easily restore your database to a known clean state on demand.</w:t>
-      </w:r>
-    </w:p>
-    <w:p>
-      <w:r>
-        <w:t xml:space="preserve">We’ve been doing it this for years and it’s one of the best decisions we made on this project. </w:t>
-      </w:r>
-      <w:r>
-        <w:t xml:space="preserve">The Test Helpers and automation scripts weren’t free and take some effort to maintain, </w:t>
-      </w:r>
-      <w:r>
-        <w:t xml:space="preserve">but </w:t>
-      </w:r>
-      <w:r>
-        <w:t>they are absolutely worth it. I don’t think any specific pattern that we follow contributes more to our success than this.</w:t>
-      </w:r>
-    </w:p>
-    <w:p>
-      <w:pPr>
-        <w:rPr>
-          <w:u w:val="single"/>
-        </w:rPr>
-      </w:pPr>
-      <w:r>
-        <w:rPr>
-          <w:u w:val="single"/>
-        </w:rPr>
-        <w:t xml:space="preserve">(click: </w:t>
-      </w:r>
-      <w:r>
-        <w:rPr>
-          <w:u w:val="single"/>
-        </w:rPr>
-        <w:t>Antipatterns</w:t>
-      </w:r>
-      <w:r>
-        <w:rPr>
-          <w:u w:val="single"/>
-        </w:rPr>
-        <w:t xml:space="preserve"> (don’t try this at home)</w:t>
-      </w:r>
-    </w:p>
-    <w:p>
-      <w:r>
-        <w:t xml:space="preserve">Using pre-existing data is one anti-pattern that will make your UI tests not fun to write. Another anti-pattern is </w:t>
-      </w:r>
-      <w:r>
-        <w:t xml:space="preserve">using </w:t>
-      </w:r>
-      <w:r>
-        <w:t xml:space="preserve">the side effects of one test as the starting point for another. </w:t>
-      </w:r>
-    </w:p>
-    <w:p>
-      <w:r>
-        <w:t>For instance, say your app lets users create and edit Widgets. It might seem like a really good idea to write the tests like this:</w:t>
-      </w:r>
-    </w:p>
-    <w:p>
-      <w:r>
-        <w:t>(click)</w:t>
       </w:r>
     </w:p>
     <w:p>
@@ -3785,7 +4940,6 @@
         </w:numPr>
       </w:pPr>
       <w:r>
-        <w:lastRenderedPageBreak/>
         <w:t>First, write a test that navigates to the New Widget form</w:t>
       </w:r>
       <w:r>
@@ -3864,7 +5018,15 @@
     </w:p>
     <w:p>
       <w:r>
-        <w:t>(click)</w:t>
+        <w:t>(</w:t>
+      </w:r>
+      <w:proofErr w:type="gramStart"/>
+      <w:r>
+        <w:t>click</w:t>
+      </w:r>
+      <w:proofErr w:type="gramEnd"/>
+      <w:r>
+        <w:t>)</w:t>
       </w:r>
     </w:p>
     <w:p>
@@ -3892,16 +5054,69 @@
     </w:p>
     <w:p>
       <w:r>
-        <w:t>(click</w:t>
-      </w:r>
+        <w:t>(</w:t>
+      </w:r>
+      <w:proofErr w:type="gramStart"/>
+      <w:r>
+        <w:t>click</w:t>
+      </w:r>
+      <w:proofErr w:type="gramEnd"/>
       <w:r>
         <w:t>)</w:t>
       </w:r>
     </w:p>
     <w:p>
       <w:r>
-        <w:t>TODO – break slide into pieces</w:t>
-      </w:r>
+        <w:t>And then later you add a new property to Widgets called “</w:t>
+      </w:r>
+      <w:r>
+        <w:t>Widget Type</w:t>
+      </w:r>
+      <w:r>
+        <w:t xml:space="preserve">”, and this property has some major impact on </w:t>
+      </w:r>
+      <w:r>
+        <w:t>the UI</w:t>
+      </w:r>
+      <w:r>
+        <w:t xml:space="preserve">. So then you modify the Create test so that it creates a Widget </w:t>
+      </w:r>
+      <w:r>
+        <w:t xml:space="preserve">of Type 1, </w:t>
+      </w:r>
+    </w:p>
+    <w:p>
+      <w:r>
+        <w:t>(</w:t>
+      </w:r>
+      <w:proofErr w:type="gramStart"/>
+      <w:r>
+        <w:t>click</w:t>
+      </w:r>
+      <w:proofErr w:type="gramEnd"/>
+      <w:r>
+        <w:t xml:space="preserve">) </w:t>
+      </w:r>
+    </w:p>
+    <w:p>
+      <w:proofErr w:type="gramStart"/>
+      <w:r>
+        <w:t>and</w:t>
+      </w:r>
+      <w:proofErr w:type="gramEnd"/>
+      <w:r>
+        <w:t xml:space="preserve"> the “Use Widget” test becomes a “Use Type 1 Widget” test.</w:t>
+      </w:r>
+    </w:p>
+    <w:p>
+      <w:r>
+        <w:t>(</w:t>
+      </w:r>
+      <w:proofErr w:type="gramStart"/>
+      <w:r>
+        <w:t>click )</w:t>
+      </w:r>
+      <w:proofErr w:type="gramEnd"/>
     </w:p>
     <w:p>
       <w:pPr>
@@ -3910,22 +5125,13 @@
         </w:rPr>
       </w:pPr>
       <w:r>
-        <w:t>And then later you add a new property to Widgets called “</w:t>
-      </w:r>
-      <w:r>
-        <w:t>Widget Type</w:t>
-      </w:r>
-      <w:r>
-        <w:t xml:space="preserve">”, and this property has some major impact on </w:t>
-      </w:r>
-      <w:r>
-        <w:t>the UI</w:t>
-      </w:r>
-      <w:r>
-        <w:t xml:space="preserve">. So then you modify the Create test so that it creates a Widget </w:t>
-      </w:r>
-      <w:r>
-        <w:t xml:space="preserve">of Type 1. After the test that uses the Type 1 widget you insert a new test that </w:t>
+        <w:t xml:space="preserve">After </w:t>
+      </w:r>
+      <w:r>
+        <w:t xml:space="preserve">that test runs, </w:t>
+      </w:r>
+      <w:r>
+        <w:t xml:space="preserve">you insert a new test that </w:t>
       </w:r>
       <w:r>
         <w:rPr>
@@ -3962,7 +5168,15 @@
     </w:p>
     <w:p>
       <w:r>
-        <w:t>(click for issue 1)</w:t>
+        <w:t>(</w:t>
+      </w:r>
+      <w:proofErr w:type="gramStart"/>
+      <w:r>
+        <w:t>click</w:t>
+      </w:r>
+      <w:proofErr w:type="gramEnd"/>
+      <w:r>
+        <w:t xml:space="preserve"> for issue 1)</w:t>
       </w:r>
     </w:p>
     <w:p>
@@ -3975,7 +5189,16 @@
     </w:p>
     <w:p>
       <w:r>
-        <w:t>(click for issue 2)</w:t>
+        <w:lastRenderedPageBreak/>
+        <w:t>(</w:t>
+      </w:r>
+      <w:proofErr w:type="gramStart"/>
+      <w:r>
+        <w:t>click</w:t>
+      </w:r>
+      <w:proofErr w:type="gramEnd"/>
+      <w:r>
+        <w:t xml:space="preserve"> for issue 2)</w:t>
       </w:r>
     </w:p>
     <w:p>
@@ -3985,7 +5208,15 @@
     </w:p>
     <w:p>
       <w:r>
-        <w:t>(click for issue 3)</w:t>
+        <w:t>(</w:t>
+      </w:r>
+      <w:proofErr w:type="gramStart"/>
+      <w:r>
+        <w:t>click</w:t>
+      </w:r>
+      <w:proofErr w:type="gramEnd"/>
+      <w:r>
+        <w:t xml:space="preserve"> for issue 3)</w:t>
       </w:r>
     </w:p>
     <w:p>
@@ -4022,11 +5253,501 @@
     </w:p>
     <w:p>
       <w:r>
-        <w:t xml:space="preserve">My advice is that you should never chain feature level tests together. If you want to do an end-to-end scenario test that covers a multi-page use case, that’s great! But do it as a single, self-contained test, </w:t>
+        <w:t>My advice is that you should never chain feature level tests together. If you want to do an end-to-end scenario test that covers a multi-page use case, that’s great! But do it as a single, self-contained test, and use it only to validate that end to scenario; you should still go ahead and create individual, self-contained feature tests that cover all the different steps along the way.</w:t>
+      </w:r>
+    </w:p>
+    <w:p>
+      <w:r>
+        <w:rPr>
+          <w:u w:val="single"/>
+        </w:rPr>
+        <w:t xml:space="preserve"> </w:t>
+      </w:r>
+      <w:r>
+        <w:rPr>
+          <w:u w:val="single"/>
+        </w:rPr>
+        <w:t>(</w:t>
+      </w:r>
+      <w:proofErr w:type="gramStart"/>
+      <w:r>
+        <w:rPr>
+          <w:u w:val="single"/>
+        </w:rPr>
+        <w:t>click</w:t>
+      </w:r>
+      <w:proofErr w:type="gramEnd"/>
+      <w:r>
+        <w:rPr>
+          <w:u w:val="single"/>
+        </w:rPr>
+        <w:t xml:space="preserve"> for </w:t>
+      </w:r>
+      <w:r>
+        <w:rPr>
+          <w:u w:val="single"/>
+        </w:rPr>
+        <w:t>tips &amp; tricks</w:t>
+      </w:r>
+      <w:r>
+        <w:rPr>
+          <w:u w:val="single"/>
+        </w:rPr>
+        <w:t>)</w:t>
+      </w:r>
+    </w:p>
+    <w:p>
+      <w:r>
+        <w:t xml:space="preserve">At this point I’ve shown you how we use the </w:t>
+      </w:r>
+      <w:proofErr w:type="spellStart"/>
+      <w:r>
+        <w:t>PageObject</w:t>
+      </w:r>
+      <w:proofErr w:type="spellEnd"/>
+      <w:r>
+        <w:t xml:space="preserve"> pattern to organize our tests and how we use the Test Helper pattern to manage test data.</w:t>
+      </w:r>
+    </w:p>
+    <w:p>
+      <w:r>
+        <w:t xml:space="preserve">For the last part of </w:t>
+      </w:r>
+      <w:r>
+        <w:t>this session I have a few other miscellaneous tips and tricks that have really made a big difference for us.</w:t>
+      </w:r>
+    </w:p>
+    <w:p>
+      <w:r>
+        <w:t xml:space="preserve">The first </w:t>
+      </w:r>
+      <w:r>
+        <w:t xml:space="preserve">has to do with </w:t>
+      </w:r>
+      <w:r>
+        <w:t xml:space="preserve">how you bind your </w:t>
+      </w:r>
+      <w:proofErr w:type="spellStart"/>
+      <w:r>
+        <w:t>PageObject</w:t>
+      </w:r>
+      <w:proofErr w:type="spellEnd"/>
+      <w:r>
+        <w:t xml:space="preserve"> properties to the DOM.</w:t>
+      </w:r>
+    </w:p>
+    <w:p>
+      <w:r>
+        <w:t xml:space="preserve">When we first started writing UI tests, people tried to write the test </w:t>
+      </w:r>
+      <w:r>
+        <w:t xml:space="preserve">code </w:t>
+      </w:r>
+      <w:r>
+        <w:t xml:space="preserve">without making any changes to the UI code. When the HTML was complex, and the test needed to be very specific about what is was referencing, we ended up with </w:t>
+      </w:r>
+      <w:proofErr w:type="spellStart"/>
+      <w:r>
+        <w:t>PageObject</w:t>
+      </w:r>
+      <w:proofErr w:type="spellEnd"/>
+      <w:r>
+        <w:t xml:space="preserve"> references </w:t>
+      </w:r>
+      <w:r>
+        <w:t>like this</w:t>
+      </w:r>
+      <w:r>
+        <w:t>.</w:t>
+      </w:r>
+    </w:p>
+    <w:p>
+      <w:r>
+        <w:t>(</w:t>
+      </w:r>
+      <w:proofErr w:type="gramStart"/>
+      <w:r>
+        <w:t>click</w:t>
+      </w:r>
+      <w:proofErr w:type="gramEnd"/>
+      <w:r>
+        <w:t xml:space="preserve"> for ugly CSS)</w:t>
+      </w:r>
+    </w:p>
+    <w:p>
+      <w:r>
+        <w:t>This is looking for a link</w:t>
+      </w:r>
+      <w:r>
+        <w:t xml:space="preserve"> that is the direct child of the </w:t>
+      </w:r>
+      <w:r>
+        <w:t xml:space="preserve">first span </w:t>
+      </w:r>
+      <w:r>
+        <w:t xml:space="preserve">that is the direct child </w:t>
+      </w:r>
+      <w:r>
+        <w:t xml:space="preserve">of a td that is </w:t>
+      </w:r>
+      <w:r>
+        <w:t xml:space="preserve">the direct child </w:t>
+      </w:r>
+      <w:r>
+        <w:t>of a table row with a specific class.</w:t>
+      </w:r>
+    </w:p>
+    <w:p>
+      <w:r>
+        <w:t xml:space="preserve">Hopefully you can already see why this would be brittle, because even a </w:t>
+      </w:r>
+      <w:r>
+        <w:t>tiny change to the HTML structure</w:t>
+      </w:r>
+      <w:r>
+        <w:t>, such as changing this span to a div,</w:t>
+      </w:r>
+      <w:r>
+        <w:t xml:space="preserve"> could break </w:t>
+      </w:r>
+      <w:r>
+        <w:t xml:space="preserve">every test that uses this </w:t>
+      </w:r>
+      <w:proofErr w:type="spellStart"/>
+      <w:r>
+        <w:t>PageObject</w:t>
+      </w:r>
+      <w:proofErr w:type="spellEnd"/>
+      <w:r>
+        <w:t>.</w:t>
+      </w:r>
+    </w:p>
+    <w:p>
+      <w:r>
+        <w:t>To avoid things like this, we encourage developers to modify the UI code to make it easier to test.</w:t>
+      </w:r>
+    </w:p>
+    <w:p>
+      <w:r>
+        <w:t>(</w:t>
+      </w:r>
+      <w:proofErr w:type="gramStart"/>
+      <w:r>
+        <w:t>click</w:t>
+      </w:r>
+      <w:proofErr w:type="gramEnd"/>
+      <w:r>
+        <w:t xml:space="preserve"> for refactored)</w:t>
+      </w:r>
+    </w:p>
+    <w:p>
+      <w:r>
+        <w:t xml:space="preserve">One way of doing that is to create specific IDs, classes, and data attributes that are used ONLY for UI tests. </w:t>
+      </w:r>
+    </w:p>
+    <w:p>
+      <w:r>
+        <w:t xml:space="preserve">When we do this, include </w:t>
+      </w:r>
+      <w:r>
+        <w:t xml:space="preserve">a </w:t>
+      </w:r>
+      <w:r>
+        <w:t xml:space="preserve">“selenium” prefix which </w:t>
+      </w:r>
+      <w:r>
+        <w:t xml:space="preserve">indicates that </w:t>
+      </w:r>
+      <w:r>
+        <w:t xml:space="preserve">these </w:t>
+      </w:r>
+      <w:r>
+        <w:t xml:space="preserve">IDs, </w:t>
+      </w:r>
+      <w:r>
+        <w:t>classes</w:t>
+      </w:r>
+      <w:r>
+        <w:t>, and data elements</w:t>
+      </w:r>
+      <w:r>
+        <w:t xml:space="preserve"> are not to be used for styling</w:t>
+      </w:r>
+      <w:r>
+        <w:t xml:space="preserve"> or any functional </w:t>
+      </w:r>
+      <w:proofErr w:type="spellStart"/>
+      <w:r>
+        <w:t>javascript</w:t>
+      </w:r>
+      <w:proofErr w:type="spellEnd"/>
+      <w:r>
+        <w:t>.</w:t>
+      </w:r>
+      <w:r>
+        <w:t xml:space="preserve"> This prefix means these things are ONLY to be used by the tests.</w:t>
+      </w:r>
+    </w:p>
+    <w:p>
+      <w:r>
+        <w:t>We encourage complete separation between the things that you use for styling, the things that you use for functionality, and the things that you use for testing</w:t>
+      </w:r>
+      <w:r>
+        <w:t xml:space="preserve"> because it </w:t>
+      </w:r>
+      <w:r>
+        <w:t xml:space="preserve">makes it far less likely that a designer is going to inadvertently break your tests when they update the styles, or that another programmer will </w:t>
       </w:r>
       <w:r>
         <w:lastRenderedPageBreak/>
-        <w:t>and use it only to validate that end to scenario; you should still go ahead and create individual, self-contained feature tests that cover all the different steps along the way.</w:t>
+        <w:t xml:space="preserve">break your tests when they refactor the client-side </w:t>
+      </w:r>
+      <w:proofErr w:type="spellStart"/>
+      <w:r>
+        <w:t>javascript</w:t>
+      </w:r>
+      <w:proofErr w:type="spellEnd"/>
+      <w:r>
+        <w:t>.</w:t>
+      </w:r>
+      <w:r>
+        <w:t xml:space="preserve"> The selenium prefix is a very clear indicator that these things matter to the test code.</w:t>
+      </w:r>
+    </w:p>
+    <w:p>
+      <w:r>
+        <w:t xml:space="preserve">Every once in </w:t>
+      </w:r>
+      <w:proofErr w:type="spellStart"/>
+      <w:r>
+        <w:t>awhile</w:t>
+      </w:r>
+      <w:proofErr w:type="spellEnd"/>
+      <w:r>
+        <w:t xml:space="preserve"> you may run into some scenario that makes </w:t>
+      </w:r>
+      <w:r>
+        <w:t xml:space="preserve">it hard to use </w:t>
+      </w:r>
+      <w:r>
+        <w:t xml:space="preserve">test-specific markers. In that case, </w:t>
+      </w:r>
+      <w:r>
+        <w:t xml:space="preserve">if you can’t </w:t>
+      </w:r>
+      <w:r>
+        <w:t xml:space="preserve">bind your </w:t>
+      </w:r>
+      <w:proofErr w:type="spellStart"/>
+      <w:r>
+        <w:t>PageObjects</w:t>
+      </w:r>
+      <w:proofErr w:type="spellEnd"/>
+      <w:r>
+        <w:t xml:space="preserve"> directly to </w:t>
+      </w:r>
+      <w:r>
+        <w:t xml:space="preserve">a selenium-specific marker, </w:t>
+      </w:r>
+      <w:r>
+        <w:t xml:space="preserve">you </w:t>
+      </w:r>
+      <w:r>
+        <w:t>should pick a locator that is going to be the most resilient to change.</w:t>
+      </w:r>
+    </w:p>
+    <w:p>
+      <w:r>
+        <w:t>(</w:t>
+      </w:r>
+      <w:proofErr w:type="gramStart"/>
+      <w:r>
+        <w:t>click</w:t>
+      </w:r>
+      <w:proofErr w:type="gramEnd"/>
+      <w:r>
+        <w:t xml:space="preserve"> for tree of life)</w:t>
+      </w:r>
+    </w:p>
+    <w:p>
+      <w:r>
+        <w:t>To do this, you can use this concept called the Locator Tree of Life.</w:t>
+      </w:r>
+    </w:p>
+    <w:p>
+      <w:r>
+        <w:t>The locator tree of life is basically a way of thinking about locators that encourages you to write more maintainable code.</w:t>
+      </w:r>
+      <w:r>
+        <w:t xml:space="preserve"> The idea is that fruit at the bottom of the tree is tasty and healthy, but as you move higher and higher the fruit becomes bitter and you should look for alternatives or eat it very sparingly.</w:t>
+      </w:r>
+    </w:p>
+    <w:p>
+      <w:r>
+        <w:t xml:space="preserve">The locators at the bottom, </w:t>
+      </w:r>
+      <w:r>
+        <w:t xml:space="preserve">such as ID, </w:t>
+      </w:r>
+      <w:proofErr w:type="spellStart"/>
+      <w:r>
+        <w:t>classname</w:t>
+      </w:r>
+      <w:proofErr w:type="spellEnd"/>
+      <w:r>
+        <w:t xml:space="preserve">, and data attribute locators, tend to be </w:t>
+      </w:r>
+      <w:r>
+        <w:t xml:space="preserve">easier to use and </w:t>
+      </w:r>
+      <w:r>
+        <w:t>more resilient to change.</w:t>
+      </w:r>
+      <w:r>
+        <w:t xml:space="preserve"> </w:t>
+      </w:r>
+    </w:p>
+    <w:p>
+      <w:r>
+        <w:t>(</w:t>
+      </w:r>
+      <w:proofErr w:type="gramStart"/>
+      <w:r>
+        <w:t>click</w:t>
+      </w:r>
+      <w:proofErr w:type="gramEnd"/>
+      <w:r>
+        <w:t xml:space="preserve"> for code sample)</w:t>
+      </w:r>
+    </w:p>
+    <w:p>
+      <w:r>
+        <w:t xml:space="preserve">For example, </w:t>
+      </w:r>
+      <w:r>
+        <w:t xml:space="preserve">let’s say I </w:t>
+      </w:r>
+      <w:r>
+        <w:t xml:space="preserve">have this piece of HTML with an ID and a </w:t>
+      </w:r>
+      <w:proofErr w:type="spellStart"/>
+      <w:r>
+        <w:t>PageObject</w:t>
+      </w:r>
+      <w:proofErr w:type="spellEnd"/>
+      <w:r>
+        <w:t xml:space="preserve"> that references that ID. If a developer wants to make changes to this code, and they do a text search for this ID, they will easily locate the </w:t>
+      </w:r>
+      <w:proofErr w:type="spellStart"/>
+      <w:r>
+        <w:t>PageObject</w:t>
+      </w:r>
+      <w:proofErr w:type="spellEnd"/>
+      <w:r>
+        <w:t xml:space="preserve"> and be able to make the corresponding changes to it.</w:t>
+      </w:r>
+    </w:p>
+    <w:p>
+      <w:r>
+        <w:t>(</w:t>
+      </w:r>
+      <w:proofErr w:type="gramStart"/>
+      <w:r>
+        <w:t>click</w:t>
+      </w:r>
+      <w:proofErr w:type="gramEnd"/>
+      <w:r>
+        <w:t xml:space="preserve"> for sample #2)</w:t>
+      </w:r>
+    </w:p>
+    <w:p>
+      <w:r>
+        <w:t xml:space="preserve">Things get more difficult when we’re working with locators higher up the tree. Here’s </w:t>
+      </w:r>
+      <w:r>
+        <w:t xml:space="preserve">another piece of </w:t>
+      </w:r>
+      <w:r>
+        <w:t xml:space="preserve">HTML and a path-based locator. Nothing about this HTML fragment suggests that adding a &lt;div&gt; tag to the table cell is going to break anything, and there’s </w:t>
+      </w:r>
+      <w:r>
+        <w:t xml:space="preserve">no </w:t>
+      </w:r>
+      <w:r>
+        <w:t xml:space="preserve">text search that </w:t>
+      </w:r>
+      <w:r>
+        <w:t>a developer</w:t>
+      </w:r>
+      <w:r>
+        <w:t xml:space="preserve"> can run that’s going to help </w:t>
+      </w:r>
+      <w:r>
+        <w:t xml:space="preserve">them </w:t>
+      </w:r>
+      <w:r>
+        <w:t>figure it out.</w:t>
+      </w:r>
+    </w:p>
+    <w:p>
+      <w:r>
+        <w:t xml:space="preserve">The lack of an obvious, explicit link between the HTML structure and the </w:t>
+      </w:r>
+      <w:proofErr w:type="spellStart"/>
+      <w:r>
+        <w:t>PageObject</w:t>
+      </w:r>
+      <w:proofErr w:type="spellEnd"/>
+      <w:r>
+        <w:t xml:space="preserve"> </w:t>
+      </w:r>
+      <w:r>
+        <w:t>is what makes this sort of locator extremely brittle.</w:t>
+      </w:r>
+    </w:p>
+    <w:p>
+      <w:r>
+        <w:t>(</w:t>
+      </w:r>
+      <w:proofErr w:type="gramStart"/>
+      <w:r>
+        <w:t>click</w:t>
+      </w:r>
+      <w:proofErr w:type="gramEnd"/>
+      <w:r>
+        <w:t xml:space="preserve"> for </w:t>
+      </w:r>
+      <w:proofErr w:type="spellStart"/>
+      <w:r>
+        <w:t>X’d</w:t>
+      </w:r>
+      <w:proofErr w:type="spellEnd"/>
+      <w:r>
+        <w:t xml:space="preserve"> out locators)</w:t>
+      </w:r>
+    </w:p>
+    <w:p>
+      <w:r>
+        <w:t xml:space="preserve">As a general rule, we avoid locators based on paths, element text, index or position within a group, and all of the other complex stuff that CSS makes possible. </w:t>
+      </w:r>
+    </w:p>
+    <w:p>
+      <w:r>
+        <w:t xml:space="preserve">If you combine these </w:t>
+      </w:r>
+      <w:r>
+        <w:t xml:space="preserve">low-hanging fruit with test-specific names </w:t>
+      </w:r>
+      <w:r>
+        <w:t xml:space="preserve">using that “selenium” prefix, you’ll have tests that are very resilient </w:t>
+      </w:r>
+      <w:bookmarkStart w:id="0" w:name="_GoBack"/>
+      <w:bookmarkEnd w:id="0"/>
+      <w:r>
+        <w:t>in the face of changes to the HTML</w:t>
+      </w:r>
+      <w:r>
+        <w:t>.</w:t>
       </w:r>
     </w:p>
     <w:p>
@@ -4034,381 +5755,90 @@
         <w:rPr>
           <w:u w:val="single"/>
         </w:rPr>
-        <w:t xml:space="preserve"> </w:t>
-      </w:r>
-      <w:r>
-        <w:rPr>
-          <w:u w:val="single"/>
-        </w:rPr>
-        <w:t xml:space="preserve">(click for </w:t>
-      </w:r>
-      <w:r>
-        <w:rPr>
-          <w:u w:val="single"/>
-        </w:rPr>
-        <w:t>tips &amp; tricks</w:t>
-      </w:r>
-      <w:r>
-        <w:rPr>
-          <w:u w:val="single"/>
-        </w:rPr>
+        <w:t>Test harnesses</w:t>
+      </w:r>
+    </w:p>
+    <w:p>
+      <w:r>
+        <w:t xml:space="preserve">The next technique I want to talk about is </w:t>
+      </w:r>
+      <w:r>
+        <w:t>the concept of a test harness for your UI code.</w:t>
+      </w:r>
+    </w:p>
+    <w:p>
+      <w:r>
+        <w:t xml:space="preserve">Because my system is so dynamic and configurable, it’s not always easy to get to a page or context where a given feature is used. </w:t>
+      </w:r>
+    </w:p>
+    <w:p>
+      <w:r>
+        <w:t xml:space="preserve">For instance, </w:t>
+      </w:r>
+      <w:r>
+        <w:t xml:space="preserve">we support lots of different types of data input fields on our data entry forms, and some of them are pretty complex. But the only way to </w:t>
+      </w:r>
+      <w:r>
+        <w:t xml:space="preserve">execute that code </w:t>
+      </w:r>
+      <w:r>
+        <w:t xml:space="preserve">in the browser is to create an application process, add a data entry form to it, add a data field of the necessary type, and then log in </w:t>
+      </w:r>
+      <w:r>
+        <w:lastRenderedPageBreak/>
+        <w:t xml:space="preserve">and begin that form as a user. </w:t>
+      </w:r>
+      <w:r>
+        <w:t>That’s a lot of work and the vast majority of it has nothing to do with the test itself</w:t>
+      </w:r>
+      <w:r>
+        <w:t xml:space="preserve">, it’s only necessary so that we can </w:t>
+      </w:r>
+      <w:r>
+        <w:t xml:space="preserve">navigate to a </w:t>
+      </w:r>
+      <w:r>
+        <w:t xml:space="preserve">page </w:t>
+      </w:r>
+      <w:r>
+        <w:t>where the code we want to test is actually executed.</w:t>
+      </w:r>
+    </w:p>
+    <w:p>
+      <w:r>
+        <w:t>To make this easier, we create test harnesses for all of our UI components.</w:t>
+      </w:r>
+    </w:p>
+    <w:p>
+      <w:r>
+        <w:t xml:space="preserve">The first thing we do, of course, is to “componentize” our features in the first place. This is a really important </w:t>
+      </w:r>
+      <w:r>
+        <w:t xml:space="preserve">design </w:t>
+      </w:r>
+      <w:r>
+        <w:t>concept</w:t>
+      </w:r>
+      <w:r>
+        <w:t xml:space="preserve"> irrespective of UI testing and provides lots of other benefits, and it also makes things easier to test.</w:t>
+      </w:r>
+    </w:p>
+    <w:p>
+      <w:r>
+        <w:t>The idea is that whenever you have a nontrivial piece of UI, you should design or package it as a “component” or helper so that it can be more easily re-used. Even if the UI is heavily coupled to the functionality of a single page, and you don’t think you’d ever re-use it on a different page, wrapping that UI into a component makes it easier to reason about and makes it easier to test.</w:t>
+      </w:r>
+    </w:p>
+    <w:p>
+      <w:r>
+        <w:t>(</w:t>
+      </w:r>
+      <w:proofErr w:type="gramStart"/>
+      <w:r>
+        <w:t>click</w:t>
+      </w:r>
+      <w:proofErr w:type="gramEnd"/>
+      <w:r>
         <w:t>)</w:t>
-      </w:r>
-    </w:p>
-    <w:p>
-      <w:r>
-        <w:t>At this point I’ve shown you how we use the PageObject pattern to organize our tests and how we use the Test Helper pattern to manage test data.</w:t>
-      </w:r>
-    </w:p>
-    <w:p>
-      <w:r>
-        <w:t xml:space="preserve">For the last part of </w:t>
-      </w:r>
-      <w:r>
-        <w:t>this session I have a few other miscellaneous tips and tricks that have really made a big difference for us.</w:t>
-      </w:r>
-    </w:p>
-    <w:p>
-      <w:r>
-        <w:t xml:space="preserve">The first </w:t>
-      </w:r>
-      <w:r>
-        <w:t xml:space="preserve">has to do with </w:t>
-      </w:r>
-      <w:r>
-        <w:t>how you bind your PageObject properties to the DOM.</w:t>
-      </w:r>
-    </w:p>
-    <w:p>
-      <w:r>
-        <w:t xml:space="preserve">When we first started writing UI tests, people tried to write the test </w:t>
-      </w:r>
-      <w:r>
-        <w:t xml:space="preserve">code </w:t>
-      </w:r>
-      <w:r>
-        <w:t xml:space="preserve">without making any changes to the UI code. When the HTML was complex, and the test needed to be very specific about what is was referencing, we ended up with </w:t>
-      </w:r>
-      <w:r>
-        <w:t xml:space="preserve">PageObject references </w:t>
-      </w:r>
-      <w:r>
-        <w:t>like this</w:t>
-      </w:r>
-      <w:r>
-        <w:t>.</w:t>
-      </w:r>
-    </w:p>
-    <w:p>
-      <w:r>
-        <w:t>(click for ugly CSS)</w:t>
-      </w:r>
-    </w:p>
-    <w:p>
-      <w:r>
-        <w:t>This is looking for a link</w:t>
-      </w:r>
-      <w:r>
-        <w:t xml:space="preserve"> that is the direct child of the </w:t>
-      </w:r>
-      <w:r>
-        <w:t xml:space="preserve">first span </w:t>
-      </w:r>
-      <w:r>
-        <w:t xml:space="preserve">that is the direct child </w:t>
-      </w:r>
-      <w:r>
-        <w:t xml:space="preserve">of a td that is </w:t>
-      </w:r>
-      <w:r>
-        <w:t xml:space="preserve">the direct child </w:t>
-      </w:r>
-      <w:r>
-        <w:t>of a table row with a specific class.</w:t>
-      </w:r>
-    </w:p>
-    <w:p>
-      <w:r>
-        <w:t xml:space="preserve">Hopefully you can already see why this would be brittle, because even a </w:t>
-      </w:r>
-      <w:r>
-        <w:t>tiny change to the HTML structure</w:t>
-      </w:r>
-      <w:r>
-        <w:t>, such as changing this span to a div,</w:t>
-      </w:r>
-      <w:r>
-        <w:t xml:space="preserve"> could break the test.</w:t>
-      </w:r>
-    </w:p>
-    <w:p>
-      <w:r>
-        <w:t>To avoid things like this, we encourage developers to modify the UI code to make it easier to test.</w:t>
-      </w:r>
-    </w:p>
-    <w:p>
-      <w:r>
-        <w:t>(click for refactored)</w:t>
-      </w:r>
-    </w:p>
-    <w:p>
-      <w:r>
-        <w:t xml:space="preserve">One way of doing that is to create specific IDs, classes, and data attributes that are used ONLY for UI tests. </w:t>
-      </w:r>
-    </w:p>
-    <w:p>
-      <w:r>
-        <w:t xml:space="preserve">When we do this, include </w:t>
-      </w:r>
-      <w:r>
-        <w:t xml:space="preserve">a </w:t>
-      </w:r>
-      <w:r>
-        <w:t xml:space="preserve">“selenium” prefix which </w:t>
-      </w:r>
-      <w:r>
-        <w:t xml:space="preserve">indicates that </w:t>
-      </w:r>
-      <w:r>
-        <w:t xml:space="preserve">these </w:t>
-      </w:r>
-      <w:r>
-        <w:t xml:space="preserve">IDs, </w:t>
-      </w:r>
-      <w:r>
-        <w:t>classes</w:t>
-      </w:r>
-      <w:r>
-        <w:t>, and data elements</w:t>
-      </w:r>
-      <w:r>
-        <w:t xml:space="preserve"> are not to be used for styling</w:t>
-      </w:r>
-      <w:r>
-        <w:t xml:space="preserve"> or any functional javascript.</w:t>
-      </w:r>
-      <w:r>
-        <w:t xml:space="preserve"> This prefix means these things are ONLY to be used by the tests.</w:t>
-      </w:r>
-    </w:p>
-    <w:p>
-      <w:r>
-        <w:t>We encourage complete separation between the things that you use for styling, the things that you use for functionality, and the things that you use for testing</w:t>
-      </w:r>
-      <w:r>
-        <w:t xml:space="preserve"> because it </w:t>
-      </w:r>
-      <w:r>
-        <w:t>makes it far less likely that a designer is going to inadvertently break your tests when they update the styles, or that another programmer will break your tests when they refactor the client-side javascript.</w:t>
-      </w:r>
-    </w:p>
-    <w:p>
-      <w:r>
-        <w:t xml:space="preserve">Every once in awhile you may run into some scenario that makes </w:t>
-      </w:r>
-      <w:r>
-        <w:t xml:space="preserve">it hard to use </w:t>
-      </w:r>
-      <w:r>
-        <w:t xml:space="preserve">test-specific markers. In that case, </w:t>
-      </w:r>
-      <w:r>
-        <w:t xml:space="preserve">if you can’t </w:t>
-      </w:r>
-      <w:r>
-        <w:t xml:space="preserve">bind your PageObjects directly to </w:t>
-      </w:r>
-      <w:r>
-        <w:t xml:space="preserve">a selenium-specific marker, </w:t>
-      </w:r>
-      <w:r>
-        <w:t xml:space="preserve">you </w:t>
-      </w:r>
-      <w:r>
-        <w:t>should pick a locator that is going to be the most resilient to change.</w:t>
-      </w:r>
-    </w:p>
-    <w:p>
-      <w:r>
-        <w:t>(click for tree of life)</w:t>
-      </w:r>
-    </w:p>
-    <w:p>
-      <w:r>
-        <w:t>To do this, you can use this concept called the Locator Tree of Life.</w:t>
-      </w:r>
-    </w:p>
-    <w:p>
-      <w:r>
-        <w:t>The locator tree of life is basically a way of thinking about locators that encourages you to write more maintainable code.</w:t>
-      </w:r>
-      <w:r>
-        <w:t xml:space="preserve"> The idea is that fruit at the bottom of the tree is tasty and healthy, but as you move higher and higher the fruit becomes bitter and you should look for alternatives or eat it very sparingly.</w:t>
-      </w:r>
-    </w:p>
-    <w:p>
-      <w:r>
-        <w:lastRenderedPageBreak/>
-        <w:t xml:space="preserve">The locators at the bottom, </w:t>
-      </w:r>
-      <w:r>
-        <w:t xml:space="preserve">such as ID, classname, and data attribute locators, tend to be </w:t>
-      </w:r>
-      <w:r>
-        <w:t xml:space="preserve">easier to use and </w:t>
-      </w:r>
-      <w:r>
-        <w:t>more resilient to change.</w:t>
-      </w:r>
-      <w:r>
-        <w:t xml:space="preserve"> </w:t>
-      </w:r>
-    </w:p>
-    <w:p>
-      <w:r>
-        <w:t>(click for code sample)</w:t>
-      </w:r>
-    </w:p>
-    <w:p>
-      <w:r>
-        <w:t xml:space="preserve">For example, </w:t>
-      </w:r>
-      <w:r>
-        <w:t>let’s say I want to make some changes to a piece of code using an HTML ID. If I do a code search for that ID, I will quite easily locate any tests or other code that reference it, and I can then determine if those other files will need updated as a result of my change.</w:t>
-      </w:r>
-    </w:p>
-    <w:p>
-      <w:r>
-        <w:t>(click for sample #2)</w:t>
-      </w:r>
-    </w:p>
-    <w:p>
-      <w:r>
-        <w:t xml:space="preserve">Things get more difficult when we’re working with locators higher up the tree. Here’s </w:t>
-      </w:r>
-      <w:r>
-        <w:t xml:space="preserve">another piece of </w:t>
-      </w:r>
-      <w:r>
-        <w:t xml:space="preserve">HTML and a path-based locator. Nothing about this HTML fragment suggests that adding a &lt;div&gt; tag to the table cell is going to break anything, and there’s </w:t>
-      </w:r>
-      <w:r>
-        <w:t xml:space="preserve">no </w:t>
-      </w:r>
-      <w:r>
-        <w:t>text search that I can run that’s going to help me figure it out.</w:t>
-      </w:r>
-    </w:p>
-    <w:p>
-      <w:r>
-        <w:t>The lack of an obvious, explicit link between the HTML structure and the assumptions made in the tests is what makes this sort of locator extremely brittle.</w:t>
-      </w:r>
-    </w:p>
-    <w:p>
-      <w:r>
-        <w:t>(click for X’d out locators)</w:t>
-      </w:r>
-    </w:p>
-    <w:p>
-      <w:r>
-        <w:t xml:space="preserve">As a general rule, we avoid locators based on paths, element text, index or position within a group, and all of the other complex stuff that CSS makes possible. </w:t>
-      </w:r>
-    </w:p>
-    <w:p>
-      <w:r>
-        <w:t xml:space="preserve">Combining </w:t>
-      </w:r>
-      <w:r>
-        <w:t>these low-hanging fruit with test-specific names or values</w:t>
-      </w:r>
-      <w:r>
-        <w:t xml:space="preserve"> gives you </w:t>
-      </w:r>
-      <w:r>
-        <w:t>tests that are very self-documenting, very intent-revealing, and very resilient in the face of changes to the HTML</w:t>
-      </w:r>
-      <w:r>
-        <w:t>.</w:t>
-      </w:r>
-    </w:p>
-    <w:p>
-      <w:r>
-        <w:rPr>
-          <w:u w:val="single"/>
-        </w:rPr>
-        <w:t>Test harnesses</w:t>
-      </w:r>
-    </w:p>
-    <w:p>
-      <w:r>
-        <w:t xml:space="preserve">The next technique I want to talk about is </w:t>
-      </w:r>
-      <w:r>
-        <w:t>the concept of a test harness for your UI code.</w:t>
-      </w:r>
-    </w:p>
-    <w:p>
-      <w:r>
-        <w:t xml:space="preserve">Because my system is so dynamic and configurable, it’s not always easy to get to a page or context where a given feature is used. </w:t>
-      </w:r>
-    </w:p>
-    <w:p>
-      <w:r>
-        <w:t xml:space="preserve">For instance, </w:t>
-      </w:r>
-      <w:r>
-        <w:t xml:space="preserve">we support lots of different types of data input fields on our data entry forms, and some of them are pretty complex. But the only way to </w:t>
-      </w:r>
-      <w:r>
-        <w:t xml:space="preserve">execute that code </w:t>
-      </w:r>
-      <w:r>
-        <w:t xml:space="preserve">in the browser is to create an application process, add a data entry form to it, add a data field of the necessary type, and then log in and begin that form as a user. </w:t>
-      </w:r>
-      <w:r>
-        <w:t>That’s a lot of work and the vast majority of it has nothing to do with the test itself</w:t>
-      </w:r>
-      <w:r>
-        <w:t xml:space="preserve">, it’s only necessary so that we can </w:t>
-      </w:r>
-      <w:r>
-        <w:t xml:space="preserve">navigate to a </w:t>
-      </w:r>
-      <w:r>
-        <w:t xml:space="preserve">page </w:t>
-      </w:r>
-      <w:r>
-        <w:t>where the code we want to test is actually executed.</w:t>
-      </w:r>
-    </w:p>
-    <w:p>
-      <w:r>
-        <w:t>To make this easier, we create test harnesses for all of our UI components.</w:t>
-      </w:r>
-    </w:p>
-    <w:p>
-      <w:r>
-        <w:t xml:space="preserve">The first thing we do, of course, is to “componentize” our features in the first place. This is a really important </w:t>
-      </w:r>
-      <w:r>
-        <w:t xml:space="preserve">design </w:t>
-      </w:r>
-      <w:r>
-        <w:t>concept</w:t>
-      </w:r>
-      <w:r>
-        <w:t xml:space="preserve"> irrespective of UI testing and provides lots of other benefits, and it also makes things easier to test.</w:t>
-      </w:r>
-    </w:p>
-    <w:p>
-      <w:r>
-        <w:t>The idea is that whenever you have a nontrivial piece of UI, you should design or package it as a “component” or helper so that it can be more easily re-used. Even if the UI is heavily coupled to the functionality of a single page, and you don’t think you’d ever re-use it on a different page, wrapping that UI into a component makes it easier to reason about and makes it easier to test.</w:t>
-      </w:r>
-    </w:p>
-    <w:p>
-      <w:r>
-        <w:lastRenderedPageBreak/>
-        <w:t>(click)</w:t>
       </w:r>
     </w:p>
     <w:p>
@@ -4463,7 +5893,15 @@
     </w:p>
     <w:p>
       <w:r>
-        <w:t>(click for test harnesses)</w:t>
+        <w:t>(</w:t>
+      </w:r>
+      <w:proofErr w:type="gramStart"/>
+      <w:r>
+        <w:t>click</w:t>
+      </w:r>
+      <w:proofErr w:type="gramEnd"/>
+      <w:r>
+        <w:t xml:space="preserve"> for test harnesses)</w:t>
       </w:r>
     </w:p>
     <w:p>
@@ -4536,7 +5974,15 @@
     </w:p>
     <w:p>
       <w:r>
-        <w:t>(click for strategy)</w:t>
+        <w:t>(</w:t>
+      </w:r>
+      <w:proofErr w:type="gramStart"/>
+      <w:r>
+        <w:t>click</w:t>
+      </w:r>
+      <w:proofErr w:type="gramEnd"/>
+      <w:r>
+        <w:t xml:space="preserve"> for strategy)</w:t>
       </w:r>
     </w:p>
     <w:p>
@@ -4555,6 +6001,7 @@
     </w:p>
     <w:p>
       <w:r>
+        <w:lastRenderedPageBreak/>
         <w:t>Once we have that, all other tests are against the harness</w:t>
       </w:r>
       <w:r>
@@ -4566,7 +6013,21 @@
         <w:rPr>
           <w:b/>
         </w:rPr>
-        <w:t>(click for takeaway #1)</w:t>
+        <w:t>(</w:t>
+      </w:r>
+      <w:proofErr w:type="gramStart"/>
+      <w:r>
+        <w:rPr>
+          <w:b/>
+        </w:rPr>
+        <w:t>click</w:t>
+      </w:r>
+      <w:proofErr w:type="gramEnd"/>
+      <w:r>
+        <w:rPr>
+          <w:b/>
+        </w:rPr>
+        <w:t xml:space="preserve"> for takeaway #1)</w:t>
       </w:r>
     </w:p>
     <w:p>
@@ -4582,79 +6043,115 @@
         <w:t>validate business rules and logic with lower-level tests. Write UI tests only to plug specific gaps in the strategy.</w:t>
       </w:r>
       <w:r>
+        <w:t xml:space="preserve"> And if you find yourself testing what feels like “business logic” via the UI, look for ways to refactor the code so that you can unit test that logic instead.</w:t>
+      </w:r>
+    </w:p>
+    <w:p>
+      <w:r>
+        <w:t xml:space="preserve">Make this strategy a first class part of your process. This is something you should be talking about regularly with your team. </w:t>
+      </w:r>
+    </w:p>
+    <w:p>
+      <w:r>
+        <w:t>(</w:t>
+      </w:r>
+      <w:proofErr w:type="gramStart"/>
+      <w:r>
+        <w:t>click</w:t>
+      </w:r>
+      <w:proofErr w:type="gramEnd"/>
+      <w:r>
+        <w:t xml:space="preserve"> for #</w:t>
+      </w:r>
+      <w:r>
+        <w:t>2</w:t>
+      </w:r>
+      <w:r>
+        <w:t>)</w:t>
+      </w:r>
+    </w:p>
+    <w:p>
+      <w:r>
+        <w:t xml:space="preserve">Second, use the </w:t>
+      </w:r>
+      <w:proofErr w:type="spellStart"/>
+      <w:r>
+        <w:t>PageObject</w:t>
+      </w:r>
+      <w:proofErr w:type="spellEnd"/>
+      <w:r>
+        <w:t xml:space="preserve"> pattern to create an application-centric API for your tests to consume.</w:t>
+      </w:r>
+    </w:p>
+    <w:p>
+      <w:r>
+        <w:t>By encapsulating the DOM locators and page functionality within these objects you can isolate your test logic from the HTML implementation and make your tests much easier to maintain.</w:t>
+      </w:r>
+    </w:p>
+    <w:p>
+      <w:r>
+        <w:t>(</w:t>
+      </w:r>
+      <w:proofErr w:type="gramStart"/>
+      <w:r>
+        <w:t>click</w:t>
+      </w:r>
+      <w:proofErr w:type="gramEnd"/>
+      <w:r>
+        <w:t xml:space="preserve"> for #</w:t>
+      </w:r>
+      <w:r>
+        <w:t>3</w:t>
+      </w:r>
+      <w:r>
+        <w:t>)</w:t>
+      </w:r>
+    </w:p>
+    <w:p>
+      <w:r>
+        <w:t xml:space="preserve">Lastly, </w:t>
+      </w:r>
+      <w:r>
+        <w:t xml:space="preserve">each test should create its own test data, rather than relying on pre-existing data. </w:t>
+      </w:r>
+    </w:p>
+    <w:p>
+      <w:r>
+        <w:t>This might seem a little painful at first, but it gets a lot easier if you create a library of data creation helpers that you can use for ALL of your tests, unit, integration, and UI.</w:t>
+      </w:r>
+    </w:p>
+    <w:p>
+      <w:r>
+        <w:t>And when you use those helpers to write your tests, make sure that you only have to explicitly specify the values that actually impact the test outcome. Your helpers should create logical defaults for everything else.</w:t>
+      </w:r>
+    </w:p>
+    <w:p>
+      <w:r>
         <w:t xml:space="preserve"> </w:t>
       </w:r>
       <w:r>
-        <w:t>And if you find yourself testing what feels like “business logic” via the UI, look for ways to refactor the code so that you can unit test that logic instead.</w:t>
-      </w:r>
-    </w:p>
-    <w:p>
-      <w:r>
-        <w:t xml:space="preserve">Make this strategy a first class part of your process. This is something you should be talking about regularly with your team. </w:t>
-      </w:r>
-    </w:p>
-    <w:p>
-      <w:r>
-        <w:t>(click for #</w:t>
-      </w:r>
-      <w:r>
-        <w:t>2</w:t>
-      </w:r>
-      <w:r>
-        <w:t>)</w:t>
-      </w:r>
-    </w:p>
-    <w:p>
-      <w:r>
-        <w:lastRenderedPageBreak/>
-        <w:t>Second, use the PageObject pattern to create an application-centric API for your tests to consume.</w:t>
-      </w:r>
-    </w:p>
-    <w:p>
-      <w:r>
-        <w:t>By encapsulating the DOM locators and page functionality within these objects you can isolate your test logic from the HTML implementation and make your tests much easier to maintain.</w:t>
-      </w:r>
-    </w:p>
-    <w:p>
-      <w:r>
-        <w:t>(click for #</w:t>
-      </w:r>
-      <w:r>
-        <w:t>3</w:t>
-      </w:r>
-      <w:r>
-        <w:t>)</w:t>
-      </w:r>
-    </w:p>
-    <w:p>
-      <w:r>
-        <w:t xml:space="preserve">Lastly, </w:t>
-      </w:r>
-      <w:r>
-        <w:t xml:space="preserve">each test should create its own test data, rather than relying on pre-existing data. </w:t>
-      </w:r>
-    </w:p>
-    <w:p>
-      <w:r>
-        <w:t>This might seem a little painful at first, but it gets a lot easier if you create a library of data creation helpers that you can use for ALL of your tests, unit, integration, and UI.</w:t>
-      </w:r>
-    </w:p>
-    <w:p>
-      <w:r>
-        <w:t>And when you use those helpers to write your tests, make sure that you only have to explicitly specify the values that actually impact the test outcome. Your helpers should create logical defaults for everything else.</w:t>
-      </w:r>
-    </w:p>
-    <w:p>
-      <w:r>
-        <w:t xml:space="preserve"> </w:t>
-      </w:r>
-      <w:r>
-        <w:t>(click for final slide)</w:t>
-      </w:r>
-    </w:p>
-    <w:p>
-      <w:r>
-        <w:t>And that’s it! Here are those 3 takeaways for your screen shotting pleasure, plus the best ways to get ahold of me if you have questions, comments, stock tips, etc.</w:t>
+        <w:t>(</w:t>
+      </w:r>
+      <w:proofErr w:type="gramStart"/>
+      <w:r>
+        <w:t>click</w:t>
+      </w:r>
+      <w:proofErr w:type="gramEnd"/>
+      <w:r>
+        <w:t xml:space="preserve"> for final slide)</w:t>
+      </w:r>
+    </w:p>
+    <w:p>
+      <w:r>
+        <w:t xml:space="preserve">And that’s it! Here are those 3 takeaways for your screen </w:t>
+      </w:r>
+      <w:proofErr w:type="spellStart"/>
+      <w:r>
+        <w:t>shotting</w:t>
+      </w:r>
+      <w:proofErr w:type="spellEnd"/>
+      <w:r>
+        <w:t xml:space="preserve"> pleasure, plus the best ways to get ahold of me if you have questions, comments, stock tips, etc.</w:t>
       </w:r>
     </w:p>
     <w:p>
@@ -8617,7 +10114,7 @@
 </file>
 
 <file path=customXml/itemProps1.xml><?xml version="1.0" encoding="utf-8"?>
-<ds:datastoreItem xmlns:ds="http://schemas.openxmlformats.org/officeDocument/2006/customXml" ds:itemID="{B499183E-F9E0-414B-A736-1B41E969ED7C}">
+<ds:datastoreItem xmlns:ds="http://schemas.openxmlformats.org/officeDocument/2006/customXml" ds:itemID="{CA0DA4C4-81B1-4C9C-9359-FC5D9AAD9D6B}">
   <ds:schemaRefs>
     <ds:schemaRef ds:uri="http://schemas.openxmlformats.org/officeDocument/2006/bibliography"/>
   </ds:schemaRefs>

</xml_diff>

<commit_message>
Updated speaker notes to match narrative
</commit_message>
<xml_diff>
--- a/Narrative.docx
+++ b/Narrative.docx
@@ -62,7 +62,7 @@
     </w:p>
     <w:p>
       <w:r>
-        <w:t xml:space="preserve">One thing that I think everyone that raised their hand will agree with is that automated UI tests tend to suck. </w:t>
+        <w:t xml:space="preserve">I’m not going to lie, I generally dislike UI tests. </w:t>
       </w:r>
       <w:r>
         <w:t xml:space="preserve">They often </w:t>
@@ -393,7 +393,19 @@
         <w:t xml:space="preserve">It told me that, even though we still struggle with many aspects of our UI tests, </w:t>
       </w:r>
       <w:r>
-        <w:t xml:space="preserve">and there are lots of imperfect aspects to our approach, </w:t>
+        <w:t>and there are lots of imperfect</w:t>
+      </w:r>
+      <w:r>
+        <w:t>ions</w:t>
+      </w:r>
+      <w:r>
+        <w:t xml:space="preserve"> </w:t>
+      </w:r>
+      <w:r>
+        <w:t xml:space="preserve">in </w:t>
+      </w:r>
+      <w:r>
+        <w:t xml:space="preserve">our approach, </w:t>
       </w:r>
       <w:r>
         <w:t xml:space="preserve">we’ve </w:t>
@@ -1015,10 +1027,22 @@
         <w:t xml:space="preserve">I’ll talk about some of these patterns in more detail in a little bit, but for now the point is that in order to test that one tiny piece of logic in the view code we’d </w:t>
       </w:r>
       <w:r>
-        <w:t xml:space="preserve">have to create a new user in the database, save it, spin up the browser, log in as that user, navigate to the My Account page, and then </w:t>
-      </w:r>
-      <w:r>
-        <w:t>use Selenium to determine if the cycle date is visible.</w:t>
+        <w:t>have to create a new user</w:t>
+      </w:r>
+      <w:r>
+        <w:t xml:space="preserve"> object</w:t>
+      </w:r>
+      <w:r>
+        <w:t xml:space="preserve">, save it, spin up the browser, log in as that user, navigate to the My Account page, and then </w:t>
+      </w:r>
+      <w:r>
+        <w:t xml:space="preserve">use </w:t>
+      </w:r>
+      <w:r>
+        <w:t>Selenium</w:t>
+      </w:r>
+      <w:r>
+        <w:t xml:space="preserve"> to determine if the cycle date is visible.</w:t>
       </w:r>
     </w:p>
     <w:p>
@@ -1169,7 +1193,7 @@
         <w:t xml:space="preserve">The general point I’m making is </w:t>
       </w:r>
       <w:r>
-        <w:t>that any time that you can refactor your code so that you can unit-test a view model, rather than UI test your DOM, that’s probably something that you should do. It makes the tests significantly cheaper to write and maintain.</w:t>
+        <w:t xml:space="preserve">that any time that you can refactor your code so that you can unit-test a view model, rather than UI test your DOM, that’s probably something that you should do. </w:t>
       </w:r>
     </w:p>
     <w:p>
@@ -1273,12 +1297,7 @@
     </w:p>
     <w:p>
       <w:r>
-        <w:t xml:space="preserve">In our nomenclature, a “data test” is basically a unit test of the data access layer. These are low-level tests that typically execute a single class or component using a real connection string. </w:t>
-      </w:r>
-    </w:p>
-    <w:p>
-      <w:r>
-        <w:t>Integration tests are higher-level tests that generally execute multiple components at a time.</w:t>
+        <w:t>The difference between them is what layer of the stack they target. A data test is basically a unit test of the data access layer, and an integration test calls something higher in the application stack.</w:t>
       </w:r>
     </w:p>
     <w:p>
@@ -1368,7 +1387,7 @@
     </w:p>
     <w:p>
       <w:r>
-        <w:t>That brings us, finally, to UI tests, which are the most costly tests we write, but also the ones that give us the most confidence that things are going to work “for real” when a user shows up with a task to accomplish.</w:t>
+        <w:t>That brings us, finally, to UI tests, which are the most costly tests we write, but also the ones that give us the most confidence.</w:t>
       </w:r>
     </w:p>
     <w:p>
@@ -1396,37 +1415,37 @@
         </w:rPr>
       </w:pPr>
       <w:r>
+        <w:t>Well, w</w:t>
+      </w:r>
+      <w:r>
+        <w:t xml:space="preserve">e </w:t>
+      </w:r>
+      <w:r>
+        <w:t xml:space="preserve">try to only write </w:t>
+      </w:r>
+      <w:r>
+        <w:t xml:space="preserve">UI tests </w:t>
+      </w:r>
+      <w:r>
+        <w:t xml:space="preserve">for </w:t>
+      </w:r>
+      <w:r>
+        <w:t xml:space="preserve">things that cannot be tested any other way. And if you think about it, there are </w:t>
+      </w:r>
+      <w:r>
+        <w:rPr>
+          <w:i/>
+        </w:rPr>
+        <w:t xml:space="preserve">lots </w:t>
+      </w:r>
+      <w:r>
+        <w:t>of things that are difficult to test without standing up the full web stack, hitting it with a browser, parsing the HTML, and executing the JavaScript.</w:t>
+      </w:r>
+      <w:r>
+        <w:br/>
+      </w:r>
+      <w:r>
         <w:lastRenderedPageBreak/>
-        <w:t>Well, w</w:t>
-      </w:r>
-      <w:r>
-        <w:t xml:space="preserve">e </w:t>
-      </w:r>
-      <w:r>
-        <w:t xml:space="preserve">try to only write </w:t>
-      </w:r>
-      <w:r>
-        <w:t xml:space="preserve">UI tests </w:t>
-      </w:r>
-      <w:r>
-        <w:t xml:space="preserve">for </w:t>
-      </w:r>
-      <w:r>
-        <w:t xml:space="preserve">things that cannot be tested any other way. And if you think about it, there are </w:t>
-      </w:r>
-      <w:r>
-        <w:rPr>
-          <w:i/>
-        </w:rPr>
-        <w:t xml:space="preserve">lots </w:t>
-      </w:r>
-      <w:r>
-        <w:t>of things that are difficult to test without standing up the full web stack, hitting it with a browser, parsing the HTML, and executing the JavaScript.</w:t>
-      </w:r>
-      <w:r>
-        <w:br/>
-      </w:r>
-      <w:r>
         <w:br/>
         <w:t>(</w:t>
       </w:r>
@@ -1618,10 +1637,10 @@
     </w:p>
     <w:p>
       <w:r>
-        <w:t xml:space="preserve">We rarely, if ever, write UI tests to validate back-end business rules; it’s all about ensuring that the </w:t>
-      </w:r>
-      <w:r>
-        <w:t>browser can parse the HTML, build the DOM, execute the JS, and respond correctly to the user’s input.</w:t>
+        <w:t xml:space="preserve">We rarely, if ever, write UI tests to validate back-end business rules; it’s all about </w:t>
+      </w:r>
+      <w:r>
+        <w:t>testing user interaction with the UI.</w:t>
       </w:r>
     </w:p>
     <w:p>
@@ -1756,109 +1775,387 @@
       </w:r>
     </w:p>
     <w:p>
+      <w:pPr>
+        <w:rPr>
+          <w:b/>
+        </w:rPr>
+      </w:pPr>
+      <w:r>
+        <w:rPr>
+          <w:b/>
+        </w:rPr>
+        <w:t>(</w:t>
+      </w:r>
+      <w:proofErr w:type="gramStart"/>
+      <w:r>
+        <w:rPr>
+          <w:b/>
+        </w:rPr>
+        <w:t>click</w:t>
+      </w:r>
+      <w:proofErr w:type="gramEnd"/>
+      <w:r>
+        <w:rPr>
+          <w:b/>
+        </w:rPr>
+        <w:t xml:space="preserve"> for </w:t>
+      </w:r>
+      <w:r>
+        <w:rPr>
+          <w:b/>
+        </w:rPr>
+        <w:t>empty page object</w:t>
+      </w:r>
+      <w:r>
+        <w:rPr>
+          <w:b/>
+        </w:rPr>
+        <w:t>)</w:t>
+      </w:r>
+    </w:p>
+    <w:p>
+      <w:r>
+        <w:t>Like many teams doing UI testing, w</w:t>
+      </w:r>
+      <w:r>
+        <w:t>e organize our tests using the Page Object pattern</w:t>
+      </w:r>
+      <w:r>
+        <w:t>.</w:t>
+      </w:r>
+      <w:r>
+        <w:t xml:space="preserve"> </w:t>
+      </w:r>
+      <w:r>
+        <w:t xml:space="preserve">The point of this pattern is to create an application-specific API to write your UI tests against. </w:t>
+      </w:r>
+    </w:p>
+    <w:p>
       <w:r>
         <w:lastRenderedPageBreak/>
-        <w:t>Like many teams doing UI testing, w</w:t>
-      </w:r>
-      <w:r>
-        <w:t>e organize our tests using the Page Object pattern</w:t>
-      </w:r>
-      <w:r>
-        <w:t>.</w:t>
+        <w:t xml:space="preserve">Following this pattern, we create a </w:t>
+      </w:r>
+      <w:proofErr w:type="spellStart"/>
+      <w:r>
+        <w:t>PageObject</w:t>
+      </w:r>
+      <w:proofErr w:type="spellEnd"/>
+      <w:r>
+        <w:t xml:space="preserve"> class for every page </w:t>
+      </w:r>
+      <w:r>
+        <w:t xml:space="preserve">or UI component </w:t>
+      </w:r>
+      <w:r>
+        <w:t xml:space="preserve">that we want to </w:t>
+      </w:r>
+      <w:proofErr w:type="gramStart"/>
+      <w:r>
+        <w:t>test</w:t>
+      </w:r>
+      <w:proofErr w:type="gramEnd"/>
+      <w:r>
+        <w:t xml:space="preserve">. In this case, I’ll be showing you the </w:t>
+      </w:r>
+      <w:proofErr w:type="spellStart"/>
+      <w:r>
+        <w:t>PageObject</w:t>
+      </w:r>
+      <w:proofErr w:type="spellEnd"/>
+      <w:r>
+        <w:t xml:space="preserve"> for a Login page. </w:t>
+      </w:r>
+    </w:p>
+    <w:p>
+      <w:r>
+        <w:t xml:space="preserve">Now, the point of a </w:t>
+      </w:r>
+      <w:proofErr w:type="spellStart"/>
+      <w:r>
+        <w:t>PageObject</w:t>
+      </w:r>
+      <w:proofErr w:type="spellEnd"/>
+      <w:r>
+        <w:t xml:space="preserve"> is to create an API that </w:t>
+      </w:r>
+      <w:r>
+        <w:t xml:space="preserve">your UI tests can use to interact with that page. The idea is that by </w:t>
+      </w:r>
+      <w:r>
+        <w:t xml:space="preserve">writing tests against this API they’ll be cleaner, have less duplication, and be less tightly coupled to any one </w:t>
+      </w:r>
+      <w:r>
+        <w:t>specific automation framework.</w:t>
+      </w:r>
+    </w:p>
+    <w:p>
+      <w:r>
+        <w:t>(</w:t>
+      </w:r>
+      <w:proofErr w:type="gramStart"/>
+      <w:r>
+        <w:t>click</w:t>
+      </w:r>
+      <w:proofErr w:type="gramEnd"/>
+      <w:r>
+        <w:t xml:space="preserve"> – </w:t>
+      </w:r>
+      <w:r>
+        <w:t>add properties</w:t>
+      </w:r>
+      <w:r>
+        <w:t>)</w:t>
+      </w:r>
+    </w:p>
+    <w:p>
+      <w:r>
+        <w:t xml:space="preserve">The first thing that we do in these </w:t>
+      </w:r>
+      <w:proofErr w:type="spellStart"/>
+      <w:r>
+        <w:t>PageObjects</w:t>
+      </w:r>
+      <w:proofErr w:type="spellEnd"/>
+      <w:r>
+        <w:t xml:space="preserve"> is create public properties representing the HTML elements on that page. </w:t>
+      </w:r>
+    </w:p>
+    <w:p>
+      <w:r>
+        <w:t xml:space="preserve">For instance, this is a Login page so it has a username field, a password field, </w:t>
+      </w:r>
+      <w:r>
+        <w:t xml:space="preserve">and a button to submit the form. </w:t>
+      </w:r>
+    </w:p>
+    <w:p>
+      <w:r>
+        <w:t xml:space="preserve">How you actually </w:t>
+      </w:r>
+      <w:r>
+        <w:rPr>
+          <w:i/>
+        </w:rPr>
+        <w:t xml:space="preserve">implement </w:t>
+      </w:r>
+      <w:r>
+        <w:t>these properties will depend on the specific browser automation tool that you’re using.</w:t>
       </w:r>
       <w:r>
         <w:t xml:space="preserve"> </w:t>
       </w:r>
       <w:r>
-        <w:t xml:space="preserve">The point of this pattern is to create an application-specific API to write your UI tests against. </w:t>
-      </w:r>
-    </w:p>
-    <w:p>
-      <w:pPr>
-        <w:rPr>
-          <w:b/>
-        </w:rPr>
-      </w:pPr>
-      <w:r>
-        <w:rPr>
-          <w:b/>
-        </w:rPr>
+        <w:t>W</w:t>
+      </w:r>
+      <w:r>
+        <w:t>e use Selenium WebDriver which gives us</w:t>
+      </w:r>
+    </w:p>
+    <w:p>
+      <w:r>
         <w:t>(</w:t>
       </w:r>
       <w:proofErr w:type="gramStart"/>
       <w:r>
-        <w:rPr>
-          <w:b/>
-        </w:rPr>
         <w:t>click</w:t>
       </w:r>
       <w:proofErr w:type="gramEnd"/>
       <w:r>
-        <w:rPr>
-          <w:b/>
-        </w:rPr>
-        <w:t xml:space="preserve"> for </w:t>
-      </w:r>
-      <w:r>
-        <w:rPr>
-          <w:b/>
-        </w:rPr>
-        <w:t>empty page object</w:t>
-      </w:r>
-      <w:r>
-        <w:rPr>
-          <w:b/>
-        </w:rPr>
+        <w:t xml:space="preserve"> – </w:t>
+      </w:r>
+      <w:proofErr w:type="spellStart"/>
+      <w:r>
+        <w:t>FindBy</w:t>
+      </w:r>
+      <w:proofErr w:type="spellEnd"/>
+      <w:r>
+        <w:t xml:space="preserve"> ID</w:t>
+      </w:r>
+      <w:r>
         <w:t>)</w:t>
       </w:r>
     </w:p>
     <w:p>
-      <w:r>
-        <w:t xml:space="preserve">Following this pattern, we create a </w:t>
+      <w:proofErr w:type="gramStart"/>
+      <w:r>
+        <w:t>this</w:t>
+      </w:r>
+      <w:proofErr w:type="gramEnd"/>
+      <w:r>
+        <w:t xml:space="preserve"> handy </w:t>
       </w:r>
       <w:proofErr w:type="spellStart"/>
       <w:r>
+        <w:t>FindsBy</w:t>
+      </w:r>
+      <w:proofErr w:type="spellEnd"/>
+      <w:r>
+        <w:t xml:space="preserve"> attribute which </w:t>
+      </w:r>
+      <w:r>
+        <w:t xml:space="preserve">allows us to declaratively </w:t>
+      </w:r>
+      <w:r>
+        <w:t>bind</w:t>
+      </w:r>
+      <w:r>
+        <w:t xml:space="preserve"> </w:t>
+      </w:r>
+      <w:r>
+        <w:t xml:space="preserve">each </w:t>
+      </w:r>
+      <w:r>
+        <w:t>property</w:t>
+      </w:r>
+      <w:r>
+        <w:t xml:space="preserve"> to the DOM</w:t>
+      </w:r>
+      <w:r>
+        <w:t xml:space="preserve"> using different types of selectors</w:t>
+      </w:r>
+      <w:r>
+        <w:t xml:space="preserve">. </w:t>
+      </w:r>
+    </w:p>
+    <w:p>
+      <w:r>
+        <w:t>Our most commonly used selector type is an ID selector like you see here, but we also frequently use</w:t>
+      </w:r>
+    </w:p>
+    <w:p>
+      <w:r>
+        <w:t>(</w:t>
+      </w:r>
+      <w:proofErr w:type="gramStart"/>
+      <w:r>
+        <w:t>click</w:t>
+      </w:r>
+      <w:proofErr w:type="gramEnd"/>
+      <w:r>
+        <w:t xml:space="preserve"> – </w:t>
+      </w:r>
+      <w:proofErr w:type="spellStart"/>
+      <w:r>
+        <w:t>FindBy</w:t>
+      </w:r>
+      <w:proofErr w:type="spellEnd"/>
+      <w:r>
+        <w:t xml:space="preserve"> CSS)</w:t>
+      </w:r>
+    </w:p>
+    <w:p>
+      <w:r>
+        <w:t>CSS class name and CSS Selector strategies as well.</w:t>
+      </w:r>
+    </w:p>
+    <w:p>
+      <w:r>
+        <w:t xml:space="preserve">I’m going to talk more about </w:t>
+      </w:r>
+      <w:r>
+        <w:t xml:space="preserve">writing good selectors in a little bit, for now the main point is that the </w:t>
+      </w:r>
+      <w:proofErr w:type="spellStart"/>
+      <w:r>
         <w:t>PageObject</w:t>
       </w:r>
       <w:proofErr w:type="spellEnd"/>
       <w:r>
-        <w:t xml:space="preserve"> class for every page </w:t>
-      </w:r>
-      <w:r>
-        <w:t xml:space="preserve">or UI component </w:t>
-      </w:r>
-      <w:r>
-        <w:t xml:space="preserve">that we want to test. In this case, I’ll be showing you the </w:t>
+        <w:t xml:space="preserve"> exposes its HTML elements as public properties, and </w:t>
+      </w:r>
+      <w:r>
+        <w:t xml:space="preserve">if you’re using WebDriver you can </w:t>
+      </w:r>
+      <w:r>
+        <w:t xml:space="preserve">use </w:t>
+      </w:r>
+      <w:r>
+        <w:t xml:space="preserve">the </w:t>
       </w:r>
       <w:proofErr w:type="spellStart"/>
       <w:r>
+        <w:t>FindsBy</w:t>
+      </w:r>
+      <w:proofErr w:type="spellEnd"/>
+      <w:r>
+        <w:t xml:space="preserve"> attribute to easily bind those properties to the DOM. All we have to do is worry about the selector and Selenium WebDriver handles the rest.</w:t>
+      </w:r>
+    </w:p>
+    <w:p>
+      <w:r>
+        <w:t>(</w:t>
+      </w:r>
+      <w:proofErr w:type="gramStart"/>
+      <w:r>
+        <w:t>click</w:t>
+      </w:r>
+      <w:proofErr w:type="gramEnd"/>
+      <w:r>
+        <w:t xml:space="preserve"> – app centric)</w:t>
+      </w:r>
+    </w:p>
+    <w:p>
+      <w:r>
+        <w:t xml:space="preserve">Doing this means that </w:t>
+      </w:r>
+      <w:proofErr w:type="spellStart"/>
+      <w:r>
         <w:t>PageObject</w:t>
       </w:r>
       <w:proofErr w:type="spellEnd"/>
       <w:r>
-        <w:t xml:space="preserve"> for a Login page. </w:t>
-      </w:r>
-    </w:p>
-    <w:p>
-      <w:r>
-        <w:t xml:space="preserve">Now, the point of a </w:t>
-      </w:r>
-      <w:proofErr w:type="spellStart"/>
-      <w:r>
-        <w:t>PageObject</w:t>
-      </w:r>
-      <w:proofErr w:type="spellEnd"/>
-      <w:r>
-        <w:t xml:space="preserve"> is to create an API that </w:t>
-      </w:r>
-      <w:r>
-        <w:t xml:space="preserve">your UI tests can use to interact with that page. The idea is that by </w:t>
-      </w:r>
-      <w:r>
-        <w:t xml:space="preserve">writing tests against this API they’ll be cleaner, have less duplication, and be less tightly coupled to any one </w:t>
-      </w:r>
-      <w:r>
-        <w:t>specific automation framework.</w:t>
+        <w:t xml:space="preserve"> </w:t>
+      </w:r>
+      <w:r>
+        <w:t xml:space="preserve">will provide </w:t>
+      </w:r>
+      <w:r>
+        <w:t xml:space="preserve">an </w:t>
+      </w:r>
+      <w:r>
+        <w:rPr>
+          <w:i/>
+        </w:rPr>
+        <w:t xml:space="preserve">application-centric </w:t>
+      </w:r>
+      <w:r>
+        <w:t xml:space="preserve">API for interacting with the page, rather than an </w:t>
+      </w:r>
+      <w:r>
+        <w:rPr>
+          <w:i/>
+        </w:rPr>
+        <w:t xml:space="preserve">HTML-centric </w:t>
+      </w:r>
+      <w:r>
+        <w:t xml:space="preserve">one. </w:t>
+      </w:r>
+    </w:p>
+    <w:p>
+      <w:r>
+        <w:t xml:space="preserve">An application-centric API is focused around what the elements </w:t>
+      </w:r>
+      <w:r>
+        <w:rPr>
+          <w:i/>
+        </w:rPr>
+        <w:t xml:space="preserve">mean </w:t>
+      </w:r>
+      <w:r>
+        <w:t>and how they can be used, whereas an HTML-centric API is tightly coupled to how those elements are actually built.</w:t>
+      </w:r>
+    </w:p>
+    <w:p>
+      <w:r>
+        <w:t xml:space="preserve">Application-centric APIs are better because they </w:t>
+      </w:r>
+      <w:r>
+        <w:t xml:space="preserve">allow a software client, like a test, to do anything that a human being could do, but without requiring that client to know anything about the specific HTML structure in use.  </w:t>
+      </w:r>
+    </w:p>
+    <w:p>
+      <w:r>
+        <w:t>If the HTML structure changes over time, we really don’t want large numbers of tests to break. The application-centric model encapsulates the HTML structure in a single place where it’s easy to maintain.</w:t>
       </w:r>
     </w:p>
     <w:p>
@@ -1871,276 +2168,12 @@
       </w:r>
       <w:proofErr w:type="gramEnd"/>
       <w:r>
-        <w:t xml:space="preserve"> – </w:t>
-      </w:r>
-      <w:r>
-        <w:t>add properties</w:t>
-      </w:r>
-      <w:r>
-        <w:t>)</w:t>
-      </w:r>
-    </w:p>
-    <w:p>
-      <w:r>
-        <w:t xml:space="preserve">The first thing that we do in these </w:t>
-      </w:r>
-      <w:proofErr w:type="spellStart"/>
-      <w:r>
-        <w:t>PageObjects</w:t>
-      </w:r>
-      <w:proofErr w:type="spellEnd"/>
-      <w:r>
-        <w:t xml:space="preserve"> is create public properties representing the HTML elements on that page. </w:t>
-      </w:r>
-    </w:p>
-    <w:p>
-      <w:r>
-        <w:t xml:space="preserve">For instance, this is a Login page so it has a username field, a password field, </w:t>
-      </w:r>
-      <w:r>
-        <w:t xml:space="preserve">and a button to submit the form. </w:t>
-      </w:r>
-    </w:p>
-    <w:p>
-      <w:r>
-        <w:t xml:space="preserve">How you actually </w:t>
-      </w:r>
-      <w:r>
-        <w:rPr>
-          <w:i/>
-        </w:rPr>
-        <w:t xml:space="preserve">implement </w:t>
-      </w:r>
-      <w:r>
-        <w:t>these properties will depend on the specific browser automation tool that you’re using.</w:t>
-      </w:r>
-      <w:r>
-        <w:t xml:space="preserve"> </w:t>
-      </w:r>
-      <w:r>
-        <w:t>W</w:t>
-      </w:r>
-      <w:r>
-        <w:t>e use Selenium WebDriver which gives us</w:t>
-      </w:r>
-    </w:p>
-    <w:p>
-      <w:r>
-        <w:t>(</w:t>
-      </w:r>
-      <w:proofErr w:type="gramStart"/>
-      <w:r>
-        <w:t>click</w:t>
-      </w:r>
-      <w:proofErr w:type="gramEnd"/>
-      <w:r>
-        <w:t xml:space="preserve"> – </w:t>
-      </w:r>
-      <w:proofErr w:type="spellStart"/>
-      <w:r>
-        <w:t>FindBy</w:t>
-      </w:r>
-      <w:proofErr w:type="spellEnd"/>
-      <w:r>
-        <w:t xml:space="preserve"> ID</w:t>
-      </w:r>
-      <w:r>
-        <w:t>)</w:t>
-      </w:r>
-    </w:p>
-    <w:p>
-      <w:proofErr w:type="gramStart"/>
-      <w:r>
-        <w:t>this</w:t>
-      </w:r>
-      <w:proofErr w:type="gramEnd"/>
-      <w:r>
-        <w:t xml:space="preserve"> handy </w:t>
-      </w:r>
-      <w:proofErr w:type="spellStart"/>
-      <w:r>
-        <w:t>FindsBy</w:t>
-      </w:r>
-      <w:proofErr w:type="spellEnd"/>
-      <w:r>
-        <w:t xml:space="preserve"> attribute which </w:t>
-      </w:r>
-      <w:r>
-        <w:t xml:space="preserve">allows us to declaratively map </w:t>
-      </w:r>
-      <w:r>
-        <w:t xml:space="preserve">each </w:t>
-      </w:r>
-      <w:r>
-        <w:t>property</w:t>
-      </w:r>
-      <w:r>
-        <w:t xml:space="preserve"> to the DOM</w:t>
-      </w:r>
-      <w:r>
-        <w:t xml:space="preserve"> using different types of selectors</w:t>
-      </w:r>
-      <w:r>
-        <w:t xml:space="preserve">. </w:t>
-      </w:r>
-    </w:p>
-    <w:p>
-      <w:r>
-        <w:t>Our most commonly used selector type is an ID selector like you see here, but we also frequently use</w:t>
-      </w:r>
-    </w:p>
-    <w:p>
-      <w:r>
-        <w:t>(</w:t>
-      </w:r>
-      <w:proofErr w:type="gramStart"/>
-      <w:r>
-        <w:t>click</w:t>
-      </w:r>
-      <w:proofErr w:type="gramEnd"/>
-      <w:r>
-        <w:t xml:space="preserve"> – </w:t>
-      </w:r>
-      <w:proofErr w:type="spellStart"/>
-      <w:r>
-        <w:t>FindBy</w:t>
-      </w:r>
-      <w:proofErr w:type="spellEnd"/>
-      <w:r>
-        <w:t xml:space="preserve"> CSS)</w:t>
-      </w:r>
-    </w:p>
-    <w:p>
-      <w:r>
-        <w:t>CSS class name and CSS Selector strategies as well.</w:t>
-      </w:r>
-    </w:p>
-    <w:p>
-      <w:r>
-        <w:t xml:space="preserve">I’m going to talk more about </w:t>
-      </w:r>
-      <w:r>
-        <w:t xml:space="preserve">writing good selectors in a little bit, for now the main point is that the </w:t>
-      </w:r>
-      <w:proofErr w:type="spellStart"/>
-      <w:r>
-        <w:t>PageObject</w:t>
-      </w:r>
-      <w:proofErr w:type="spellEnd"/>
-      <w:r>
-        <w:t xml:space="preserve"> exposes its HTML elements as public properties, and </w:t>
-      </w:r>
-      <w:r>
-        <w:t xml:space="preserve">if you’re using WebDriver you can </w:t>
-      </w:r>
-      <w:r>
-        <w:t xml:space="preserve">use </w:t>
-      </w:r>
-      <w:r>
-        <w:t xml:space="preserve">the </w:t>
-      </w:r>
-      <w:proofErr w:type="spellStart"/>
-      <w:r>
-        <w:t>FindsBy</w:t>
-      </w:r>
-      <w:proofErr w:type="spellEnd"/>
-      <w:r>
-        <w:t xml:space="preserve"> attribute to easily bind those properties to the DOM. All we have to do is worry about the selector and Selenium WebDriver handles the rest.</w:t>
-      </w:r>
-    </w:p>
-    <w:p>
-      <w:r>
-        <w:t>(</w:t>
-      </w:r>
-      <w:proofErr w:type="gramStart"/>
-      <w:r>
-        <w:t>click</w:t>
-      </w:r>
-      <w:proofErr w:type="gramEnd"/>
-      <w:r>
-        <w:t xml:space="preserve"> – app centric)</w:t>
-      </w:r>
-    </w:p>
-    <w:p>
-      <w:r>
-        <w:t xml:space="preserve">Doing this means that </w:t>
-      </w:r>
-      <w:proofErr w:type="spellStart"/>
-      <w:r>
-        <w:t>PageObject</w:t>
-      </w:r>
-      <w:proofErr w:type="spellEnd"/>
-      <w:r>
-        <w:t xml:space="preserve"> </w:t>
-      </w:r>
-      <w:r>
-        <w:t xml:space="preserve">will provide </w:t>
-      </w:r>
-      <w:r>
-        <w:t xml:space="preserve">an </w:t>
-      </w:r>
-      <w:r>
-        <w:rPr>
-          <w:i/>
-        </w:rPr>
-        <w:t xml:space="preserve">application-centric </w:t>
-      </w:r>
-      <w:r>
-        <w:t xml:space="preserve">API for interacting with the page, rather than an </w:t>
-      </w:r>
-      <w:r>
-        <w:rPr>
-          <w:i/>
-        </w:rPr>
-        <w:t xml:space="preserve">HTML-centric </w:t>
-      </w:r>
-      <w:r>
-        <w:t xml:space="preserve">one. </w:t>
-      </w:r>
-    </w:p>
-    <w:p>
-      <w:r>
-        <w:t xml:space="preserve">An application-centric API is focused around what the elements </w:t>
-      </w:r>
-      <w:r>
-        <w:rPr>
-          <w:i/>
-        </w:rPr>
-        <w:t xml:space="preserve">mean </w:t>
-      </w:r>
-      <w:r>
-        <w:t>and how they can be used, whereas an HTML-centric API is tightly coupled to how those elements are actually built.</w:t>
-      </w:r>
-    </w:p>
-    <w:p>
-      <w:r>
-        <w:t xml:space="preserve">Application-centric APIs are better because they </w:t>
-      </w:r>
-      <w:r>
-        <w:t xml:space="preserve">allow a software client, like a test, to do anything that a human being could do, but without requiring that client to know anything about the specific HTML structure in use.  </w:t>
+        <w:t xml:space="preserve"> for “methods, not properties”)</w:t>
       </w:r>
     </w:p>
     <w:p>
       <w:r>
         <w:lastRenderedPageBreak/>
-        <w:t>If the HTML structure changes over time, we really don’t want large numbers of tests to break. The application-centric model encapsulates the HTML structure in a single place where it’s easy to maintain.</w:t>
-      </w:r>
-    </w:p>
-    <w:p>
-      <w:r>
-        <w:t>(</w:t>
-      </w:r>
-      <w:proofErr w:type="gramStart"/>
-      <w:r>
-        <w:t>click</w:t>
-      </w:r>
-      <w:proofErr w:type="gramEnd"/>
-      <w:r>
-        <w:t xml:space="preserve"> for “methods, not properties”)</w:t>
-      </w:r>
-    </w:p>
-    <w:p>
-      <w:r>
         <w:t xml:space="preserve">When we first started </w:t>
       </w:r>
       <w:r>
@@ -2391,7 +2424,19 @@
         <w:t>It’s a bad example because</w:t>
       </w:r>
       <w:r>
-        <w:t xml:space="preserve"> these are business logic tests, not UI tests. Things like “when the account is locked, don’t let user log in” should be a unit or integration test instead. </w:t>
+        <w:t xml:space="preserve"> these </w:t>
+      </w:r>
+      <w:r>
+        <w:t xml:space="preserve">tests are covering </w:t>
+      </w:r>
+      <w:r>
+        <w:t xml:space="preserve">business logic tests, </w:t>
+      </w:r>
+      <w:r>
+        <w:t>not the UI</w:t>
+      </w:r>
+      <w:r>
+        <w:t xml:space="preserve">. Things like “when the account is locked, don’t let user log in” should be a unit or integration test instead. </w:t>
       </w:r>
     </w:p>
     <w:p>
@@ -2429,7 +2474,13 @@
         <w:t xml:space="preserve">good example </w:t>
       </w:r>
       <w:r>
-        <w:t>of UI tests you’d want to right.</w:t>
+        <w:t xml:space="preserve">of UI tests you’d want to </w:t>
+      </w:r>
+      <w:r>
+        <w:t>write</w:t>
+      </w:r>
+      <w:r>
+        <w:t>.</w:t>
       </w:r>
     </w:p>
     <w:p>
@@ -2459,13 +2510,7 @@
     </w:p>
     <w:p>
       <w:r>
-        <w:t>Any change to the set of steps that has to happen in order to log in ha</w:t>
-      </w:r>
-      <w:r>
-        <w:t>s to be duplicated in all of the</w:t>
-      </w:r>
-      <w:r>
-        <w:t>se different tests.</w:t>
+        <w:t>That type of change would need to be duplicated in all 5 of these tests because each test is coupled to the front end implementation.</w:t>
       </w:r>
     </w:p>
     <w:p>
@@ -2505,60 +2550,60 @@
     </w:p>
     <w:p>
       <w:r>
+        <w:t xml:space="preserve">In the case of the </w:t>
+      </w:r>
+      <w:proofErr w:type="spellStart"/>
+      <w:r>
+        <w:t>LoginPage</w:t>
+      </w:r>
+      <w:proofErr w:type="spellEnd"/>
+      <w:r>
+        <w:t xml:space="preserve"> object</w:t>
+      </w:r>
+      <w:r>
+        <w:t xml:space="preserve"> example</w:t>
+      </w:r>
+      <w:r>
+        <w:t xml:space="preserve">, we </w:t>
+      </w:r>
+      <w:r>
+        <w:t xml:space="preserve">has a </w:t>
+      </w:r>
+      <w:r>
+        <w:t>“</w:t>
+      </w:r>
+      <w:proofErr w:type="spellStart"/>
+      <w:r>
+        <w:t>LoginAs</w:t>
+      </w:r>
+      <w:proofErr w:type="spellEnd"/>
+      <w:r>
+        <w:t>” method that takes the username and password and then encapsulates whatever steps need to be performed.</w:t>
+      </w:r>
+      <w:r>
+        <w:t xml:space="preserve"> </w:t>
+      </w:r>
+      <w:r>
+        <w:t>Now, any test that wants to log in can do that with one simple method call</w:t>
+      </w:r>
+      <w:r>
+        <w:t>.</w:t>
+      </w:r>
+    </w:p>
+    <w:p>
+      <w:r>
         <w:lastRenderedPageBreak/>
-        <w:t xml:space="preserve">In the case of the </w:t>
+        <w:t xml:space="preserve">In fact, </w:t>
+      </w:r>
+      <w:r>
+        <w:t xml:space="preserve">we’ve started making most of our </w:t>
       </w:r>
       <w:proofErr w:type="spellStart"/>
       <w:r>
-        <w:t>LoginPage</w:t>
+        <w:t>PageObject</w:t>
       </w:r>
       <w:proofErr w:type="spellEnd"/>
       <w:r>
-        <w:t xml:space="preserve"> object</w:t>
-      </w:r>
-      <w:r>
-        <w:t xml:space="preserve"> example</w:t>
-      </w:r>
-      <w:r>
-        <w:t xml:space="preserve">, we </w:t>
-      </w:r>
-      <w:r>
-        <w:t xml:space="preserve">has a </w:t>
-      </w:r>
-      <w:r>
-        <w:t>“</w:t>
-      </w:r>
-      <w:proofErr w:type="spellStart"/>
-      <w:r>
-        <w:t>LoginAs</w:t>
-      </w:r>
-      <w:proofErr w:type="spellEnd"/>
-      <w:r>
-        <w:t>” method that takes the username and password and then encapsulates whatever steps need to be performed.</w:t>
-      </w:r>
-      <w:r>
-        <w:t xml:space="preserve"> </w:t>
-      </w:r>
-      <w:r>
-        <w:t>Now, any test that wants to log in can do that with one simple method call</w:t>
-      </w:r>
-      <w:r>
-        <w:t>.</w:t>
-      </w:r>
-    </w:p>
-    <w:p>
-      <w:r>
-        <w:t xml:space="preserve">In fact, </w:t>
-      </w:r>
-      <w:r>
-        <w:t xml:space="preserve">we’ve started making most of our </w:t>
-      </w:r>
-      <w:proofErr w:type="spellStart"/>
-      <w:r>
-        <w:t>PageObject</w:t>
-      </w:r>
-      <w:proofErr w:type="spellEnd"/>
-      <w:r>
         <w:t xml:space="preserve"> properties </w:t>
       </w:r>
       <w:r>
@@ -2569,149 +2614,6 @@
       </w:r>
       <w:r>
         <w:t>because it forces us to expose all of the things that a page does as method calls instead. This makes the tests more expressive, more intent-revealing, and easier to maintain.</w:t>
-      </w:r>
-    </w:p>
-    <w:p>
-      <w:pPr>
-        <w:rPr>
-          <w:strike/>
-        </w:rPr>
-      </w:pPr>
-      <w:r>
-        <w:rPr>
-          <w:strike/>
-        </w:rPr>
-        <w:t>(</w:t>
-      </w:r>
-      <w:proofErr w:type="gramStart"/>
-      <w:r>
-        <w:rPr>
-          <w:strike/>
-        </w:rPr>
-        <w:t>click</w:t>
-      </w:r>
-      <w:proofErr w:type="gramEnd"/>
-      <w:r>
-        <w:rPr>
-          <w:strike/>
-        </w:rPr>
-        <w:t xml:space="preserve"> for navigation)</w:t>
-      </w:r>
-    </w:p>
-    <w:p>
-      <w:pPr>
-        <w:rPr>
-          <w:strike/>
-        </w:rPr>
-      </w:pPr>
-      <w:r>
-        <w:rPr>
-          <w:strike/>
-        </w:rPr>
-        <w:t xml:space="preserve">Here’s another useful tip about </w:t>
-      </w:r>
-      <w:proofErr w:type="spellStart"/>
-      <w:r>
-        <w:rPr>
-          <w:strike/>
-        </w:rPr>
-        <w:t>PageObjects</w:t>
-      </w:r>
-      <w:proofErr w:type="spellEnd"/>
-      <w:r>
-        <w:rPr>
-          <w:strike/>
-        </w:rPr>
-        <w:t xml:space="preserve"> – whenever a </w:t>
-      </w:r>
-      <w:proofErr w:type="spellStart"/>
-      <w:r>
-        <w:rPr>
-          <w:strike/>
-        </w:rPr>
-        <w:t>PageObject</w:t>
-      </w:r>
-      <w:proofErr w:type="spellEnd"/>
-      <w:r>
-        <w:rPr>
-          <w:strike/>
-        </w:rPr>
-        <w:t xml:space="preserve"> triggers a navigation, you can have the method return an instance of the page object representing the destination page. This lets you write tests that span multiple page requests very easily.</w:t>
-      </w:r>
-    </w:p>
-    <w:p>
-      <w:pPr>
-        <w:rPr>
-          <w:strike/>
-        </w:rPr>
-      </w:pPr>
-      <w:r>
-        <w:rPr>
-          <w:strike/>
-        </w:rPr>
-        <w:t xml:space="preserve">In this example, the </w:t>
-      </w:r>
-      <w:proofErr w:type="spellStart"/>
-      <w:r>
-        <w:rPr>
-          <w:strike/>
-        </w:rPr>
-        <w:t>LoginAs</w:t>
-      </w:r>
-      <w:proofErr w:type="spellEnd"/>
-      <w:r>
-        <w:rPr>
-          <w:strike/>
-        </w:rPr>
-        <w:t xml:space="preserve"> method performs a navigation and then returns a </w:t>
-      </w:r>
-      <w:proofErr w:type="spellStart"/>
-      <w:r>
-        <w:rPr>
-          <w:i/>
-          <w:strike/>
-        </w:rPr>
-        <w:t>HomePage</w:t>
-      </w:r>
-      <w:proofErr w:type="spellEnd"/>
-      <w:r>
-        <w:rPr>
-          <w:i/>
-          <w:strike/>
-        </w:rPr>
-        <w:t xml:space="preserve"> </w:t>
-      </w:r>
-      <w:r>
-        <w:rPr>
-          <w:strike/>
-        </w:rPr>
-        <w:t>object that represents the default landing page.</w:t>
-      </w:r>
-    </w:p>
-    <w:p>
-      <w:pPr>
-        <w:rPr>
-          <w:strike/>
-        </w:rPr>
-      </w:pPr>
-      <w:r>
-        <w:rPr>
-          <w:strike/>
-        </w:rPr>
-        <w:t xml:space="preserve">In a little bit I’m going to talk a little more about multi-request tests. I don’t recommend that you write a </w:t>
-      </w:r>
-      <w:r>
-        <w:rPr>
-          <w:i/>
-          <w:strike/>
-        </w:rPr>
-        <w:t xml:space="preserve">lot </w:t>
-      </w:r>
-      <w:r>
-        <w:rPr>
-          <w:strike/>
-        </w:rPr>
-        <w:t>of multi-page tests, but sometimes they’re worth the effort and this is a really elegant way of writing them.</w:t>
       </w:r>
     </w:p>
     <w:p>
@@ -2921,7 +2823,6 @@
     </w:p>
     <w:p>
       <w:r>
-        <w:lastRenderedPageBreak/>
         <w:t xml:space="preserve"> </w:t>
       </w:r>
       <w:r>
@@ -3029,6 +2930,7 @@
     </w:p>
     <w:p>
       <w:r>
+        <w:lastRenderedPageBreak/>
         <w:t xml:space="preserve">I want to wrap up this section on </w:t>
       </w:r>
       <w:proofErr w:type="spellStart"/>
@@ -3245,262 +3147,9 @@
       </w:r>
     </w:p>
     <w:p>
-      <w:pPr>
-        <w:rPr>
-          <w:strike/>
-        </w:rPr>
-      </w:pPr>
-      <w:r>
-        <w:rPr>
-          <w:strike/>
-        </w:rPr>
-        <w:t>(</w:t>
-      </w:r>
-      <w:proofErr w:type="gramStart"/>
-      <w:r>
-        <w:rPr>
-          <w:strike/>
-        </w:rPr>
-        <w:t>click</w:t>
-      </w:r>
-      <w:proofErr w:type="gramEnd"/>
-      <w:r>
-        <w:rPr>
-          <w:strike/>
-        </w:rPr>
-        <w:t xml:space="preserve"> for sample test)</w:t>
-      </w:r>
-    </w:p>
-    <w:p>
-      <w:pPr>
-        <w:rPr>
-          <w:strike/>
-        </w:rPr>
-      </w:pPr>
-      <w:r>
-        <w:rPr>
-          <w:strike/>
-        </w:rPr>
-        <w:t>If we put those things together it looks like this.</w:t>
-      </w:r>
-    </w:p>
-    <w:p>
-      <w:pPr>
-        <w:rPr>
-          <w:strike/>
-        </w:rPr>
-      </w:pPr>
-      <w:r>
-        <w:rPr>
-          <w:strike/>
-        </w:rPr>
-        <w:lastRenderedPageBreak/>
-        <w:t xml:space="preserve">First we instantiate the </w:t>
-      </w:r>
-      <w:proofErr w:type="spellStart"/>
-      <w:r>
-        <w:rPr>
-          <w:strike/>
-        </w:rPr>
-        <w:t>PageObjects</w:t>
-      </w:r>
-      <w:proofErr w:type="spellEnd"/>
-      <w:r>
-        <w:rPr>
-          <w:strike/>
-        </w:rPr>
-        <w:t>, which is easy to do. We use a static factory initializer because there’s a little bit of boilerplate setup we do in a generic way, but that’s not strictly necessary.</w:t>
-      </w:r>
-    </w:p>
-    <w:p>
-      <w:pPr>
-        <w:rPr>
-          <w:strike/>
-        </w:rPr>
-      </w:pPr>
-      <w:r>
-        <w:rPr>
-          <w:strike/>
-        </w:rPr>
-        <w:t xml:space="preserve">Once we have the </w:t>
-      </w:r>
-      <w:proofErr w:type="spellStart"/>
-      <w:r>
-        <w:rPr>
-          <w:strike/>
-        </w:rPr>
-        <w:t>PageObjects</w:t>
-      </w:r>
-      <w:proofErr w:type="spellEnd"/>
-      <w:r>
-        <w:rPr>
-          <w:strike/>
-        </w:rPr>
-        <w:t xml:space="preserve"> we use the </w:t>
-      </w:r>
-      <w:proofErr w:type="spellStart"/>
-      <w:r>
-        <w:rPr>
-          <w:i/>
-          <w:strike/>
-        </w:rPr>
-        <w:t>LoginPage</w:t>
-      </w:r>
-      <w:proofErr w:type="spellEnd"/>
-      <w:r>
-        <w:rPr>
-          <w:i/>
-          <w:strike/>
-        </w:rPr>
+      <w:r>
         <w:t xml:space="preserve"> </w:t>
       </w:r>
-      <w:r>
-        <w:rPr>
-          <w:strike/>
-        </w:rPr>
-        <w:t xml:space="preserve">object to log in and establish a session with the site. This is important – we want these tests to be as independent and isolated as possible, so </w:t>
-      </w:r>
-      <w:r>
-        <w:rPr>
-          <w:b/>
-          <w:strike/>
-        </w:rPr>
-        <w:t>every UI test does a fresh login</w:t>
-      </w:r>
-      <w:r>
-        <w:rPr>
-          <w:strike/>
-        </w:rPr>
-        <w:t>. I’ll come back and talk about this in a little bit.</w:t>
-      </w:r>
-    </w:p>
-    <w:p>
-      <w:pPr>
-        <w:rPr>
-          <w:strike/>
-        </w:rPr>
-      </w:pPr>
-      <w:r>
-        <w:rPr>
-          <w:strike/>
-        </w:rPr>
-        <w:t xml:space="preserve">As a little bit of syntactic sugar, the </w:t>
-      </w:r>
-      <w:proofErr w:type="spellStart"/>
-      <w:r>
-        <w:rPr>
-          <w:i/>
-          <w:strike/>
-        </w:rPr>
-        <w:t>LoginPage</w:t>
-      </w:r>
-      <w:proofErr w:type="spellEnd"/>
-      <w:r>
-        <w:rPr>
-          <w:i/>
-          <w:strike/>
-        </w:rPr>
-        <w:t xml:space="preserve"> </w:t>
-      </w:r>
-      <w:r>
-        <w:rPr>
-          <w:strike/>
-        </w:rPr>
-        <w:t>object exposes different versions of the Login method so that we can specify which type of user to log in as without having to embed usernames and passwords in every single test.</w:t>
-      </w:r>
-    </w:p>
-    <w:p>
-      <w:pPr>
-        <w:rPr>
-          <w:strike/>
-        </w:rPr>
-      </w:pPr>
-      <w:r>
-        <w:rPr>
-          <w:strike/>
-        </w:rPr>
-        <w:t xml:space="preserve">Once we’re logged in, we use the </w:t>
-      </w:r>
-      <w:proofErr w:type="spellStart"/>
-      <w:proofErr w:type="gramStart"/>
-      <w:r>
-        <w:rPr>
-          <w:i/>
-          <w:strike/>
-        </w:rPr>
-        <w:t>GoToPage</w:t>
-      </w:r>
-      <w:proofErr w:type="spellEnd"/>
-      <w:r>
-        <w:rPr>
-          <w:i/>
-          <w:strike/>
-        </w:rPr>
-        <w:t>(</w:t>
-      </w:r>
-      <w:proofErr w:type="gramEnd"/>
-      <w:r>
-        <w:rPr>
-          <w:i/>
-          <w:strike/>
-        </w:rPr>
-        <w:t xml:space="preserve">) </w:t>
-      </w:r>
-      <w:r>
-        <w:rPr>
-          <w:strike/>
-        </w:rPr>
-        <w:t xml:space="preserve">method to </w:t>
-      </w:r>
-      <w:r>
-        <w:rPr>
-          <w:strike/>
-        </w:rPr>
-        <w:t>navigate to the page in question, and then we consume its page-specific API to do whatever needs done.</w:t>
-      </w:r>
-    </w:p>
-    <w:p>
-      <w:pPr>
-        <w:rPr>
-          <w:strike/>
-        </w:rPr>
-      </w:pPr>
-      <w:r>
-        <w:rPr>
-          <w:strike/>
-        </w:rPr>
-        <w:t xml:space="preserve">And in many cases, we’ll wrap the assertions up into the </w:t>
-      </w:r>
-      <w:proofErr w:type="spellStart"/>
-      <w:r>
-        <w:rPr>
-          <w:strike/>
-        </w:rPr>
-        <w:t>PageObject</w:t>
-      </w:r>
-      <w:proofErr w:type="spellEnd"/>
-      <w:r>
-        <w:rPr>
-          <w:strike/>
-        </w:rPr>
-        <w:t xml:space="preserve"> as well because </w:t>
-      </w:r>
-      <w:proofErr w:type="gramStart"/>
-      <w:r>
-        <w:rPr>
-          <w:strike/>
-        </w:rPr>
-        <w:t>It’s</w:t>
-      </w:r>
-      <w:proofErr w:type="gramEnd"/>
-      <w:r>
-        <w:rPr>
-          <w:strike/>
-        </w:rPr>
-        <w:t xml:space="preserve"> not uncommon that we reuse similar assertions in multiple contexts.</w:t>
-      </w:r>
-    </w:p>
-    <w:p>
       <w:r>
         <w:t>(</w:t>
       </w:r>
@@ -3625,6 +3274,7 @@
     </w:p>
     <w:p>
       <w:r>
+        <w:lastRenderedPageBreak/>
         <w:t xml:space="preserve">As we started writing more and more UI tests for those features we very quickly realized that test data management would be </w:t>
       </w:r>
       <w:r>
@@ -3658,12 +3308,21 @@
         <w:t xml:space="preserve">As an example, pretend </w:t>
       </w:r>
       <w:r>
-        <w:t xml:space="preserve">that we want to write a UI test for one of the data entry forms that my system can display to an applicant. </w:t>
-      </w:r>
-    </w:p>
-    <w:p>
-      <w:r>
-        <w:t xml:space="preserve">Obviously, one of those things has to exist in the database before we can write the test, so the </w:t>
+        <w:t>that we want to write a UI test for one of the data entry forms that my system can display</w:t>
+      </w:r>
+      <w:r>
+        <w:t>.</w:t>
+      </w:r>
+    </w:p>
+    <w:p>
+      <w:r>
+        <w:t xml:space="preserve">Obviously, one of those </w:t>
+      </w:r>
+      <w:r>
+        <w:t xml:space="preserve">forms </w:t>
+      </w:r>
+      <w:r>
+        <w:t xml:space="preserve">has to exist in the database before we can write the test, so the </w:t>
       </w:r>
       <w:r>
         <w:t xml:space="preserve">first decision that we have to make is whether our test should render a pre-existing form that’s already been configured in the database, </w:t>
@@ -3689,7 +3348,244 @@
     </w:p>
     <w:p>
       <w:r>
+        <w:t>(</w:t>
+      </w:r>
+      <w:proofErr w:type="gramStart"/>
+      <w:r>
+        <w:t>click</w:t>
+      </w:r>
+      <w:proofErr w:type="gramEnd"/>
+      <w:r>
+        <w:t xml:space="preserve"> – pre-existing)</w:t>
+      </w:r>
+    </w:p>
+    <w:p>
+      <w:r>
+        <w:t xml:space="preserve">Let’s say that </w:t>
+      </w:r>
+      <w:r>
+        <w:t xml:space="preserve">developers on our team have a local database that’s built up from a standard baseline that is checked into source control and already has sample data in it. </w:t>
+      </w:r>
+    </w:p>
+    <w:p>
+      <w:r>
+        <w:t xml:space="preserve">If that </w:t>
+      </w:r>
+      <w:r>
+        <w:t>database already has a data entry form created</w:t>
+      </w:r>
+      <w:r>
+        <w:t xml:space="preserve">, then we can just create </w:t>
+      </w:r>
+      <w:r>
+        <w:t xml:space="preserve">a constant that references the ID of that pre-existing record, </w:t>
+      </w:r>
+      <w:r>
+        <w:t xml:space="preserve">and </w:t>
+      </w:r>
+      <w:r>
+        <w:t>then the test is super easy to write. The data already exists so there’s no real setup to do, and we can jump right into the test itself.</w:t>
+      </w:r>
+    </w:p>
+    <w:p>
+      <w:r>
+        <w:t xml:space="preserve"> </w:t>
+      </w:r>
+      <w:r>
+        <w:t>(</w:t>
+      </w:r>
+      <w:proofErr w:type="gramStart"/>
+      <w:r>
+        <w:t>click</w:t>
+      </w:r>
+      <w:proofErr w:type="gramEnd"/>
+      <w:r>
+        <w:t xml:space="preserve"> for </w:t>
+      </w:r>
+      <w:r>
+        <w:t>constant #1</w:t>
+      </w:r>
+      <w:r>
+        <w:t>)</w:t>
+      </w:r>
+    </w:p>
+    <w:p>
+      <w:r>
+        <w:t>I</w:t>
+      </w:r>
+      <w:r>
+        <w:t xml:space="preserve">n </w:t>
+      </w:r>
+      <w:r>
+        <w:t>the beginning</w:t>
+      </w:r>
+      <w:r>
+        <w:t xml:space="preserve"> this will be easy to do because the amount of pre-staged data will be very small.</w:t>
+      </w:r>
+    </w:p>
+    <w:p>
+      <w:r>
+        <w:t>Unfortunately, things rarely stay simple over time. Eventually we’re going to write more tests, and some of those tests are going to need different things.</w:t>
+      </w:r>
+    </w:p>
+    <w:p>
+      <w:r>
+        <w:t>(</w:t>
+      </w:r>
+      <w:proofErr w:type="gramStart"/>
+      <w:r>
+        <w:t>click</w:t>
+      </w:r>
+      <w:proofErr w:type="gramEnd"/>
+      <w:r>
+        <w:t xml:space="preserve"> for constant #2)</w:t>
+      </w:r>
+    </w:p>
+    <w:p>
+      <w:r>
+        <w:t xml:space="preserve">Maybe there’s one test that deals specifically with fees and needs to have one specific configuration, </w:t>
+      </w:r>
+    </w:p>
+    <w:p>
+      <w:r>
+        <w:t>(</w:t>
+      </w:r>
+      <w:proofErr w:type="gramStart"/>
+      <w:r>
+        <w:t>click</w:t>
+      </w:r>
+      <w:proofErr w:type="gramEnd"/>
+      <w:r>
+        <w:t xml:space="preserve"> for constant #3)</w:t>
+      </w:r>
+    </w:p>
+    <w:p>
+      <w:proofErr w:type="gramStart"/>
+      <w:r>
+        <w:t>and</w:t>
+      </w:r>
+      <w:proofErr w:type="gramEnd"/>
+      <w:r>
+        <w:t xml:space="preserve"> maybe there’s another test that deals </w:t>
+      </w:r>
+      <w:r>
+        <w:t xml:space="preserve">with a very specific UI layout, </w:t>
+      </w:r>
+    </w:p>
+    <w:p>
+      <w:r>
+        <w:t>(</w:t>
+      </w:r>
+      <w:proofErr w:type="gramStart"/>
+      <w:r>
+        <w:t>click</w:t>
+      </w:r>
+      <w:proofErr w:type="gramEnd"/>
+      <w:r>
+        <w:t xml:space="preserve"> for constant #4)</w:t>
+      </w:r>
+    </w:p>
+    <w:p>
+      <w:r>
+        <w:t>And yet another test that covers a specific workflow process.</w:t>
+      </w:r>
+    </w:p>
+    <w:p>
+      <w:r>
+        <w:t>The programmers writing those tests will do the logical thing and they’ll create new data entry forms in the baseline database</w:t>
+      </w:r>
+      <w:r>
+        <w:t xml:space="preserve">, </w:t>
+      </w:r>
+      <w:r>
+        <w:t xml:space="preserve">they’ll configure them to meet the needs of their test, and then </w:t>
+      </w:r>
+      <w:r>
+        <w:t>they’ll push the updated snapshot or test data script into source control, and they’ll add new IDs to our list of constants.</w:t>
+      </w:r>
+    </w:p>
+    <w:p>
+      <w:r>
+        <w:t>(</w:t>
+      </w:r>
+      <w:proofErr w:type="gramStart"/>
+      <w:r>
+        <w:t>click</w:t>
+      </w:r>
+      <w:proofErr w:type="gramEnd"/>
+      <w:r>
+        <w:t xml:space="preserve"> for constant #5)</w:t>
+      </w:r>
+    </w:p>
+    <w:p>
+      <w:r>
+        <w:t xml:space="preserve">If your application is complex enough, and the number of possible permutations of this data is large, then it won’t take long before this gets out of hand. </w:t>
+      </w:r>
+    </w:p>
+    <w:p>
+      <w:r>
+        <w:t xml:space="preserve">Let’s say we have a long list of IDs like this and a new developer joins the team and needs to write a test. This new developer has a very slim chance of </w:t>
+      </w:r>
+      <w:r>
+        <w:t xml:space="preserve">identifying if any of these pre-built things meets her needs. </w:t>
+      </w:r>
+      <w:r>
         <w:lastRenderedPageBreak/>
+        <w:t xml:space="preserve">She’ll also do the logical thing and create yet another pre-built record, and over time </w:t>
+      </w:r>
+      <w:r>
+        <w:t xml:space="preserve">we’ll start to see more and more duplicates </w:t>
+      </w:r>
+      <w:r>
+        <w:t>in that baseline database.</w:t>
+      </w:r>
+    </w:p>
+    <w:p>
+      <w:r>
+        <w:t xml:space="preserve">Now, </w:t>
+      </w:r>
+      <w:r>
+        <w:t xml:space="preserve">I made </w:t>
+      </w:r>
+      <w:r>
+        <w:t xml:space="preserve">up </w:t>
+      </w:r>
+      <w:r>
+        <w:t xml:space="preserve">these </w:t>
+      </w:r>
+      <w:r>
+        <w:t xml:space="preserve">specific scenarios </w:t>
+      </w:r>
+      <w:r>
+        <w:t xml:space="preserve">for this example, but the need to highly specify the </w:t>
+      </w:r>
+      <w:r>
+        <w:t xml:space="preserve">data </w:t>
+      </w:r>
+      <w:r>
+        <w:t xml:space="preserve">context </w:t>
+      </w:r>
+      <w:r>
+        <w:t xml:space="preserve">for a test </w:t>
+      </w:r>
+      <w:r>
+        <w:t xml:space="preserve">is quite common in a complex system, and the </w:t>
+      </w:r>
+      <w:r>
+        <w:t>more “pre-</w:t>
+      </w:r>
+      <w:r>
+        <w:t>existing</w:t>
+      </w:r>
+      <w:r>
+        <w:t xml:space="preserve"> special cases” that you create, the </w:t>
+      </w:r>
+      <w:r>
+        <w:t>harder it’s going to be to maintain that data.</w:t>
+      </w:r>
+    </w:p>
+    <w:p>
+      <w:r>
         <w:t>(</w:t>
       </w:r>
       <w:proofErr w:type="gramStart"/>
@@ -3698,41 +3594,79 @@
       </w:r>
       <w:proofErr w:type="gramEnd"/>
       <w:r>
-        <w:t xml:space="preserve"> – pre-existing)</w:t>
-      </w:r>
-    </w:p>
-    <w:p>
-      <w:r>
-        <w:t xml:space="preserve">Let’s say that </w:t>
-      </w:r>
-      <w:r>
-        <w:t xml:space="preserve">developers on our team have a local database that’s built up from a standard baseline that is checked into source control and already has sample data in it. </w:t>
-      </w:r>
-    </w:p>
-    <w:p>
-      <w:r>
-        <w:t xml:space="preserve">If that </w:t>
-      </w:r>
-      <w:r>
-        <w:t>database already has a data entry form created</w:t>
-      </w:r>
-      <w:r>
-        <w:t xml:space="preserve">, then we can just create </w:t>
-      </w:r>
-      <w:r>
-        <w:t xml:space="preserve">a constant that references the ID of that pre-existing record, </w:t>
-      </w:r>
-      <w:r>
-        <w:t xml:space="preserve">and </w:t>
-      </w:r>
-      <w:r>
-        <w:t>then the test is super easy to write. The data already exists so there’s no real setup to do, and we can jump right into the test itself.</w:t>
-      </w:r>
-    </w:p>
-    <w:p>
-      <w:r>
-        <w:t xml:space="preserve"> </w:t>
-      </w:r>
+        <w:t xml:space="preserve"> for load-edit-modify)</w:t>
+      </w:r>
+    </w:p>
+    <w:p>
+      <w:r>
+        <w:t xml:space="preserve">Another approach would be to maintain a smaller set of </w:t>
+      </w:r>
+      <w:r>
+        <w:t>pre-existing special cases, and then have each test modify one of those pre-existing things to match the test-specific needs.</w:t>
+      </w:r>
+    </w:p>
+    <w:p>
+      <w:r>
+        <w:t xml:space="preserve">For example, we could write a bit of SQL that takes an existing record with </w:t>
+      </w:r>
+      <w:r>
+        <w:rPr>
+          <w:i/>
+        </w:rPr>
+        <w:t xml:space="preserve">some </w:t>
+      </w:r>
+      <w:r>
+        <w:t>of the characteristics we need</w:t>
+      </w:r>
+      <w:r>
+        <w:t xml:space="preserve">, </w:t>
+      </w:r>
+      <w:r>
+        <w:t xml:space="preserve">modify the other properties </w:t>
+      </w:r>
+      <w:r>
+        <w:t>as needed, and then continue with the test.</w:t>
+      </w:r>
+    </w:p>
+    <w:p>
+      <w:r>
+        <w:t xml:space="preserve">This </w:t>
+      </w:r>
+      <w:r>
+        <w:t xml:space="preserve">does </w:t>
+      </w:r>
+      <w:r>
+        <w:t>reduce the number of permutations of pre-</w:t>
+      </w:r>
+      <w:r>
+        <w:t>built</w:t>
+      </w:r>
+      <w:r>
+        <w:t xml:space="preserve"> data</w:t>
+      </w:r>
+      <w:r>
+        <w:t>,</w:t>
+      </w:r>
+      <w:r>
+        <w:t xml:space="preserve"> but it’s a really bad idea in practice</w:t>
+      </w:r>
+      <w:r>
+        <w:t xml:space="preserve">. Each test is now making </w:t>
+      </w:r>
+      <w:r>
+        <w:t xml:space="preserve">permanent changes to shared global data, and that’s bad. </w:t>
+      </w:r>
+      <w:r>
+        <w:t xml:space="preserve">You might get different results if you run the tests in different sequences, and it’s really hard to manage these tests because </w:t>
+      </w:r>
+      <w:r>
+        <w:t>you never really know exactly what state the test data will be in when the test runs</w:t>
+      </w:r>
+      <w:r>
+        <w:t>.</w:t>
+      </w:r>
+    </w:p>
+    <w:p>
       <w:r>
         <w:t>(</w:t>
       </w:r>
@@ -3742,283 +3676,25 @@
       </w:r>
       <w:proofErr w:type="gramEnd"/>
       <w:r>
-        <w:t xml:space="preserve"> for </w:t>
-      </w:r>
-      <w:r>
-        <w:t>constant #1</w:t>
-      </w:r>
-      <w:r>
-        <w:t>)</w:t>
-      </w:r>
-    </w:p>
-    <w:p>
-      <w:r>
-        <w:t>I</w:t>
-      </w:r>
-      <w:r>
-        <w:t xml:space="preserve">n </w:t>
-      </w:r>
-      <w:r>
-        <w:t>the beginning</w:t>
-      </w:r>
-      <w:r>
-        <w:t xml:space="preserve"> this will be easy to do because the amount of pre-staged data will be very small.</w:t>
-      </w:r>
-    </w:p>
-    <w:p>
-      <w:r>
-        <w:t>Unfortunately, things rarely stay simple over time. Eventually we’re going to write more tests, and some of those tests are going to need different things.</w:t>
-      </w:r>
-    </w:p>
-    <w:p>
-      <w:r>
-        <w:t>(</w:t>
+        <w:t xml:space="preserve"> for “</w:t>
+      </w:r>
+      <w:r>
+        <w:t>each test should</w:t>
+      </w:r>
+      <w:r>
+        <w:t>”)</w:t>
+      </w:r>
+    </w:p>
+    <w:p>
+      <w:r>
+        <w:t xml:space="preserve">For those reasons, I am a diehard believer that each test should create its own test data. It should make the fewest possible assumptions about the state of the database, and it should be precise and explicit about which properties of that data </w:t>
       </w:r>
       <w:proofErr w:type="gramStart"/>
       <w:r>
-        <w:t>click</w:t>
+        <w:t>its</w:t>
       </w:r>
       <w:proofErr w:type="gramEnd"/>
       <w:r>
-        <w:t xml:space="preserve"> for constant #2)</w:t>
-      </w:r>
-    </w:p>
-    <w:p>
-      <w:r>
-        <w:t xml:space="preserve">Maybe there’s one test that deals specifically with fees and needs to have one specific configuration, </w:t>
-      </w:r>
-    </w:p>
-    <w:p>
-      <w:r>
-        <w:t>(</w:t>
-      </w:r>
-      <w:proofErr w:type="gramStart"/>
-      <w:r>
-        <w:t>click</w:t>
-      </w:r>
-      <w:proofErr w:type="gramEnd"/>
-      <w:r>
-        <w:t xml:space="preserve"> for constant #3)</w:t>
-      </w:r>
-    </w:p>
-    <w:p>
-      <w:proofErr w:type="gramStart"/>
-      <w:r>
-        <w:t>and</w:t>
-      </w:r>
-      <w:proofErr w:type="gramEnd"/>
-      <w:r>
-        <w:t xml:space="preserve"> maybe there’s another test that deals </w:t>
-      </w:r>
-      <w:r>
-        <w:t xml:space="preserve">with a very specific UI layout, </w:t>
-      </w:r>
-    </w:p>
-    <w:p>
-      <w:r>
-        <w:t>(</w:t>
-      </w:r>
-      <w:proofErr w:type="gramStart"/>
-      <w:r>
-        <w:t>click</w:t>
-      </w:r>
-      <w:proofErr w:type="gramEnd"/>
-      <w:r>
-        <w:t xml:space="preserve"> for constant #4)</w:t>
-      </w:r>
-    </w:p>
-    <w:p>
-      <w:r>
-        <w:t>And yet another test that covers a specific workflow process.</w:t>
-      </w:r>
-    </w:p>
-    <w:p>
-      <w:r>
-        <w:t>The programmers writing those tests will do the logical thing and they’ll create new data entry forms in the baseline database</w:t>
-      </w:r>
-      <w:r>
-        <w:t>, they’ll push the updated snapshot or test data script into source control, and they’ll add new IDs to our list of constants.</w:t>
-      </w:r>
-    </w:p>
-    <w:p>
-      <w:r>
-        <w:t>(</w:t>
-      </w:r>
-      <w:proofErr w:type="gramStart"/>
-      <w:r>
-        <w:t>click</w:t>
-      </w:r>
-      <w:proofErr w:type="gramEnd"/>
-      <w:r>
-        <w:t xml:space="preserve"> for constant #5)</w:t>
-      </w:r>
-    </w:p>
-    <w:p>
-      <w:r>
-        <w:t xml:space="preserve">If your application is complex enough, and the number of possible permutations of this data is large, then it won’t take long before this gets out of hand. </w:t>
-      </w:r>
-    </w:p>
-    <w:p>
-      <w:r>
-        <w:t>Let’s say we have a long list of IDs like this and a new developer joins the team and needs to write a test. This new developer has a very slim chance of recognizing if the data she needs is already represented here, so we’ll start to see more and more duplicates within our pre-built data.</w:t>
-      </w:r>
-    </w:p>
-    <w:p>
-      <w:r>
-        <w:t xml:space="preserve">Now, </w:t>
-      </w:r>
-      <w:r>
-        <w:t xml:space="preserve">I made </w:t>
-      </w:r>
-      <w:r>
-        <w:t xml:space="preserve">up </w:t>
-      </w:r>
-      <w:r>
-        <w:t xml:space="preserve">these </w:t>
-      </w:r>
-      <w:r>
-        <w:t xml:space="preserve">specific scenarios </w:t>
-      </w:r>
-      <w:r>
-        <w:t xml:space="preserve">for this example, but the need to highly specify the </w:t>
-      </w:r>
-      <w:r>
-        <w:t xml:space="preserve">data </w:t>
-      </w:r>
-      <w:r>
-        <w:t xml:space="preserve">context </w:t>
-      </w:r>
-      <w:r>
-        <w:t xml:space="preserve">for a test </w:t>
-      </w:r>
-      <w:r>
-        <w:t xml:space="preserve">is quite common in a complex system, and the </w:t>
-      </w:r>
-      <w:r>
-        <w:t>more “pre-</w:t>
-      </w:r>
-      <w:r>
-        <w:t>existing</w:t>
-      </w:r>
-      <w:r>
-        <w:t xml:space="preserve"> special cases” that you create, the </w:t>
-      </w:r>
-      <w:r>
-        <w:t>harder it’s going to be to maintain that data.</w:t>
-      </w:r>
-    </w:p>
-    <w:p>
-      <w:r>
-        <w:t>(</w:t>
-      </w:r>
-      <w:proofErr w:type="gramStart"/>
-      <w:r>
-        <w:t>click</w:t>
-      </w:r>
-      <w:proofErr w:type="gramEnd"/>
-      <w:r>
-        <w:t xml:space="preserve"> for load-edit-modify)</w:t>
-      </w:r>
-    </w:p>
-    <w:p>
-      <w:r>
-        <w:t xml:space="preserve">Another approach would be to maintain a smaller set of </w:t>
-      </w:r>
-      <w:r>
-        <w:t>pre-existing special cases, and then have each test modify one of those pre-existing things to match the test-specific needs.</w:t>
-      </w:r>
-    </w:p>
-    <w:p>
-      <w:r>
-        <w:t xml:space="preserve">For example, we could write a bit of SQL that takes an existing record with </w:t>
-      </w:r>
-      <w:r>
-        <w:rPr>
-          <w:i/>
-        </w:rPr>
-        <w:t xml:space="preserve">some </w:t>
-      </w:r>
-      <w:r>
-        <w:t>of the characteristics we need</w:t>
-      </w:r>
-      <w:r>
-        <w:t xml:space="preserve">, </w:t>
-      </w:r>
-      <w:r>
-        <w:t xml:space="preserve">modify the other properties </w:t>
-      </w:r>
-      <w:r>
-        <w:t>as needed, and then continue with the test.</w:t>
-      </w:r>
-    </w:p>
-    <w:p>
-      <w:r>
-        <w:lastRenderedPageBreak/>
-        <w:t xml:space="preserve">This </w:t>
-      </w:r>
-      <w:r>
-        <w:t xml:space="preserve">does </w:t>
-      </w:r>
-      <w:r>
-        <w:t>reduce the number of permutations of pre-</w:t>
-      </w:r>
-      <w:r>
-        <w:t>built</w:t>
-      </w:r>
-      <w:r>
-        <w:t xml:space="preserve"> data</w:t>
-      </w:r>
-      <w:r>
-        <w:t>,</w:t>
-      </w:r>
-      <w:r>
-        <w:t xml:space="preserve"> but it’s a really bad idea in practice</w:t>
-      </w:r>
-      <w:r>
-        <w:t xml:space="preserve">. Each test is now making </w:t>
-      </w:r>
-      <w:r>
-        <w:t xml:space="preserve">permanent changes to shared global data, and that’s bad. </w:t>
-      </w:r>
-      <w:r>
-        <w:t xml:space="preserve">You might get different results if you run the tests in different sequences, and it’s really hard to manage these tests because </w:t>
-      </w:r>
-      <w:r>
-        <w:t>you never really know exactly what state the test data will be in when the test runs</w:t>
-      </w:r>
-      <w:r>
-        <w:t>.</w:t>
-      </w:r>
-    </w:p>
-    <w:p>
-      <w:r>
-        <w:t>(</w:t>
-      </w:r>
-      <w:proofErr w:type="gramStart"/>
-      <w:r>
-        <w:t>click</w:t>
-      </w:r>
-      <w:proofErr w:type="gramEnd"/>
-      <w:r>
-        <w:t xml:space="preserve"> for “</w:t>
-      </w:r>
-      <w:r>
-        <w:t>each test should</w:t>
-      </w:r>
-      <w:r>
-        <w:t>”)</w:t>
-      </w:r>
-    </w:p>
-    <w:p>
-      <w:r>
-        <w:t xml:space="preserve">For those reasons, I am a diehard believer that each test should create its own test data. It should make the fewest possible assumptions about the state of the database, and it should be precise and explicit about which properties of that data </w:t>
-      </w:r>
-      <w:proofErr w:type="gramStart"/>
-      <w:r>
-        <w:t>its</w:t>
-      </w:r>
-      <w:proofErr w:type="gramEnd"/>
-      <w:r>
         <w:t xml:space="preserve"> creating </w:t>
       </w:r>
       <w:r>
@@ -4027,20 +3703,10 @@
     </w:p>
     <w:p>
       <w:r>
-        <w:t>(</w:t>
-      </w:r>
-      <w:proofErr w:type="gramStart"/>
-      <w:r>
-        <w:t>click</w:t>
-      </w:r>
-      <w:proofErr w:type="gramEnd"/>
-      <w:r>
-        <w:t xml:space="preserve"> for scrawl)</w:t>
-      </w:r>
-    </w:p>
-    <w:p>
-      <w:r>
-        <w:t>My team would tell you that I will absolutely die on this hill. I think that this is crucial to managing a large and complex test suite over time.</w:t>
+        <w:t xml:space="preserve">This is probably the one principle that is most responsible for the successes my team has had with our automated tests. </w:t>
+      </w:r>
+      <w:r>
+        <w:t>I think that this is crucial to managing a large and complex test suite over time.</w:t>
       </w:r>
     </w:p>
     <w:p>
@@ -4272,6 +3938,7 @@
         <w:br/>
       </w:r>
       <w:r>
+        <w:lastRenderedPageBreak/>
         <w:br/>
         <w:t>(</w:t>
       </w:r>
@@ -4343,7 +4010,6 @@
     </w:p>
     <w:p>
       <w:r>
-        <w:lastRenderedPageBreak/>
         <w:t>And of course, all of this code here is only for creating the in-memory object graph; we still need to push this thing into the database, which means we might need to deal with foreign key constraints and make sure that things are created in the correct sequence.</w:t>
       </w:r>
     </w:p>
@@ -4408,8 +4074,6 @@
       </w:r>
       <w:r>
         <w:br/>
-      </w:r>
-      <w:r>
         <w:t>(click)</w:t>
       </w:r>
       <w:r>
@@ -4428,7 +4092,13 @@
         <w:t>The create method exposes every piece of data that can be customized as an optional argument</w:t>
       </w:r>
       <w:r>
-        <w:t xml:space="preserve">. When tests call the Create method, they only specify values for the properties that actually matter to the test outcome. </w:t>
+        <w:t xml:space="preserve">. When tests call the Create method, they only specify values that </w:t>
+      </w:r>
+      <w:r>
+        <w:t xml:space="preserve">impact </w:t>
+      </w:r>
+      <w:r>
+        <w:t xml:space="preserve">the test outcome. </w:t>
       </w:r>
       <w:r>
         <w:br/>
@@ -4596,7 +4266,11 @@
         <w:t>,</w:t>
       </w:r>
       <w:r>
-        <w:t xml:space="preserve"> and you might be able to use your existing ORM to save those things to the database</w:t>
+        <w:t xml:space="preserve"> and you might be able to use your existing ORM to save those things to the </w:t>
+      </w:r>
+      <w:r>
+        <w:lastRenderedPageBreak/>
+        <w:t>database</w:t>
       </w:r>
       <w:r>
         <w:t>. For us, rolling our own helpers has allowed us to better deal with the complexity of our data model because we can more easily provide default values that represent real-world scenarios</w:t>
@@ -4628,7 +4302,6 @@
     </w:p>
     <w:p>
       <w:r>
-        <w:lastRenderedPageBreak/>
         <w:t xml:space="preserve"> </w:t>
       </w:r>
       <w:r>
@@ -4695,6 +4368,9 @@
       <w:r>
         <w:t xml:space="preserve"> quotes boils down to “if in the first act you have hung a pistol on the wall, then in the following act it should be fired”.</w:t>
       </w:r>
+      <w:r>
+        <w:t xml:space="preserve"> It means that if you show something to the audience, it should be relevant to the story.</w:t>
+      </w:r>
     </w:p>
     <w:p>
       <w:r>
@@ -4779,16 +4455,13 @@
         <w:t xml:space="preserve">Adding new test data to the baseline database </w:t>
       </w:r>
       <w:r>
-        <w:t xml:space="preserve">can be a pain, and it can be really difficult to manage </w:t>
-      </w:r>
-      <w:r>
-        <w:t xml:space="preserve">the pre-existing data </w:t>
-      </w:r>
-      <w:r>
-        <w:t>at scale</w:t>
-      </w:r>
-      <w:r>
-        <w:t xml:space="preserve">. Plus, if your tests </w:t>
+        <w:t xml:space="preserve">can be a pain, and </w:t>
+      </w:r>
+      <w:r>
+        <w:t xml:space="preserve">it doesn’t work very well </w:t>
+      </w:r>
+      <w:r>
+        <w:t xml:space="preserve">if your tests </w:t>
       </w:r>
       <w:r>
         <w:t xml:space="preserve">need to </w:t>
@@ -4806,10 +4479,10 @@
         <w:t xml:space="preserve"> </w:t>
       </w:r>
       <w:r>
-        <w:t>or delete data in any way, then you</w:t>
-      </w:r>
-      <w:r>
-        <w:t xml:space="preserve"> run the risk that one test changes data that could impact another test.</w:t>
+        <w:t>or delete data in any way</w:t>
+      </w:r>
+      <w:r>
+        <w:t xml:space="preserve"> because one test could change the data that another test depends on.</w:t>
       </w:r>
     </w:p>
     <w:p>
@@ -4832,18 +4505,11 @@
         <w:t xml:space="preserve">Also, </w:t>
       </w:r>
       <w:r>
+        <w:lastRenderedPageBreak/>
         <w:t>every time you run the test suite you’ll end up with a ream of newly created junk data in the database</w:t>
       </w:r>
       <w:r>
-        <w:t xml:space="preserve">, so you’ll want to write some teardown methods or create some scripts that can easily restore your </w:t>
-      </w:r>
-      <w:proofErr w:type="gramStart"/>
-      <w:r>
-        <w:t>database</w:t>
-      </w:r>
-      <w:proofErr w:type="gramEnd"/>
-      <w:r>
-        <w:t xml:space="preserve"> to a known clean state on demand.</w:t>
+        <w:t>, so you’ll want to write some teardown methods or create some scripts that can easily restore your database to a known clean state on demand.</w:t>
       </w:r>
     </w:p>
     <w:p>
@@ -4870,7 +4536,6 @@
         <w:rPr>
           <w:u w:val="single"/>
         </w:rPr>
-        <w:lastRenderedPageBreak/>
         <w:t>(</w:t>
       </w:r>
       <w:proofErr w:type="gramStart"/>
@@ -5046,10 +4711,12 @@
         <w:t>that new</w:t>
       </w:r>
       <w:r>
-        <w:t xml:space="preserve"> Widget in some way. Why not just insert that test between the Edit and Delete cases</w:t>
-      </w:r>
-      <w:r>
-        <w:t>, since it’s still just building on top of what already exists?</w:t>
+        <w:t xml:space="preserve"> Widget in some way. </w:t>
+      </w:r>
+    </w:p>
+    <w:p>
+      <w:r>
+        <w:t>The easy thing to do is just insert that test between the Edit and Delete case, so it can use the same widget you already created. And since developers are lazy, this is what most developers will do in this case.</w:t>
       </w:r>
     </w:p>
     <w:p>
@@ -5067,7 +4734,10 @@
     </w:p>
     <w:p>
       <w:r>
-        <w:t>And then later you add a new property to Widgets called “</w:t>
+        <w:t xml:space="preserve">Later on, because software evolves, </w:t>
+      </w:r>
+      <w:r>
+        <w:t>you add a new property to Widgets called “</w:t>
       </w:r>
       <w:r>
         <w:t>Widget Type</w:t>
@@ -5079,33 +4749,103 @@
         <w:t>the UI</w:t>
       </w:r>
       <w:r>
-        <w:t xml:space="preserve">. So then you modify the Create test so that it creates a Widget </w:t>
-      </w:r>
-      <w:r>
-        <w:t xml:space="preserve">of Type 1, </w:t>
-      </w:r>
-    </w:p>
-    <w:p>
+        <w:t xml:space="preserve">. </w:t>
+      </w:r>
+    </w:p>
+    <w:p>
+      <w:r>
+        <w:t>Let’s say that Widgets default to “Type 1”, so your initial test is now creating a Type 1 widget and your “use widget” test is now using a Type 1 widget.</w:t>
+      </w:r>
+    </w:p>
+    <w:p>
+      <w:r>
+        <w:t xml:space="preserve"> </w:t>
+      </w:r>
       <w:r>
         <w:t>(</w:t>
       </w:r>
       <w:proofErr w:type="gramStart"/>
       <w:r>
+        <w:t>click )</w:t>
+      </w:r>
+      <w:proofErr w:type="gramEnd"/>
+    </w:p>
+    <w:p>
+      <w:r>
+        <w:lastRenderedPageBreak/>
+        <w:t xml:space="preserve">But it’s also important that you test a Type 2 widget, so you clone the “use widget” test, write a little SQL in the test setup that updates it to be a Type 2 widget, and now you have two different tests that cover both widget types. </w:t>
+      </w:r>
+    </w:p>
+    <w:p>
+      <w:pPr>
+        <w:rPr>
+          <w:b/>
+        </w:rPr>
+      </w:pPr>
+      <w:r>
+        <w:t xml:space="preserve">And then </w:t>
+      </w:r>
+      <w:r>
+        <w:t>you still end with the Delete.</w:t>
+      </w:r>
+      <w:r>
+        <w:t xml:space="preserve"> </w:t>
+      </w:r>
+    </w:p>
+    <w:p>
+      <w:r>
+        <w:t xml:space="preserve">In terms of overall test coverage </w:t>
+      </w:r>
+      <w:r>
+        <w:t xml:space="preserve">this is pretty </w:t>
+      </w:r>
+      <w:r>
+        <w:t xml:space="preserve">good, but </w:t>
+      </w:r>
+      <w:r>
+        <w:t xml:space="preserve">it’s no </w:t>
+      </w:r>
+      <w:r>
+        <w:t>longer a nice, neat little package. And if we keep following this pattern as we add more and more features it very quickly becomes a brittle, hard to maintain ball of mud.</w:t>
+      </w:r>
+    </w:p>
+    <w:p>
+      <w:r>
+        <w:t>(</w:t>
+      </w:r>
+      <w:proofErr w:type="gramStart"/>
+      <w:r>
         <w:t>click</w:t>
       </w:r>
       <w:proofErr w:type="gramEnd"/>
       <w:r>
-        <w:t xml:space="preserve">) </w:t>
-      </w:r>
-    </w:p>
-    <w:p>
+        <w:t xml:space="preserve"> for issue 1)</w:t>
+      </w:r>
+    </w:p>
+    <w:p>
+      <w:r>
+        <w:t xml:space="preserve">Tests written like this are hard to understand </w:t>
+      </w:r>
+      <w:r>
+        <w:t xml:space="preserve">because the only way to understand the starting point for one test is to understand the cumulative effect of all the tests that came before it. </w:t>
+      </w:r>
+    </w:p>
+    <w:p>
+      <w:r>
+        <w:t>(</w:t>
+      </w:r>
       <w:proofErr w:type="gramStart"/>
       <w:r>
-        <w:t>and</w:t>
+        <w:t>click</w:t>
       </w:r>
       <w:proofErr w:type="gramEnd"/>
       <w:r>
-        <w:t xml:space="preserve"> the “Use Widget” test becomes a “Use Type 1 Widget” test.</w:t>
+        <w:t xml:space="preserve"> for issue 2)</w:t>
+      </w:r>
+    </w:p>
+    <w:p>
+      <w:r>
+        <w:t>If any of these tests fails for any reason, every test that runs after it could fail as well. This sort of coupling between tests makes the suite as a whole much harder to maintain.</w:t>
       </w:r>
     </w:p>
     <w:p>
@@ -5114,82 +4854,224 @@
       </w:r>
       <w:proofErr w:type="gramStart"/>
       <w:r>
-        <w:t>click )</w:t>
+        <w:t>click</w:t>
       </w:r>
       <w:proofErr w:type="gramEnd"/>
-    </w:p>
-    <w:p>
-      <w:pPr>
-        <w:rPr>
-          <w:b/>
-        </w:rPr>
-      </w:pPr>
-      <w:r>
-        <w:t xml:space="preserve">After </w:t>
-      </w:r>
-      <w:r>
-        <w:t xml:space="preserve">that test runs, </w:t>
-      </w:r>
-      <w:r>
-        <w:t xml:space="preserve">you insert a new test that </w:t>
+      <w:r>
+        <w:t xml:space="preserve"> for issue 3)</w:t>
+      </w:r>
+    </w:p>
+    <w:p>
+      <w:r>
+        <w:t>T</w:t>
+      </w:r>
+      <w:r>
+        <w:t xml:space="preserve">his </w:t>
+      </w:r>
+      <w:r>
+        <w:t xml:space="preserve">approach also </w:t>
+      </w:r>
+      <w:r>
+        <w:t>prevents you from running your tests individually. UI tests are slow and you</w:t>
+      </w:r>
+      <w:r>
+        <w:t xml:space="preserve"> </w:t>
       </w:r>
       <w:r>
         <w:rPr>
           <w:i/>
         </w:rPr>
-        <w:t xml:space="preserve">modifies </w:t>
-      </w:r>
-      <w:r>
-        <w:t xml:space="preserve">the Widget and changes it to Type 2, and then uses the Type 2 widget in the app. And then </w:t>
-      </w:r>
-      <w:r>
-        <w:t>you still end with the Delete.</w:t>
+        <w:t>will</w:t>
       </w:r>
       <w:r>
         <w:t xml:space="preserve"> </w:t>
       </w:r>
-    </w:p>
-    <w:p>
-      <w:r>
-        <w:t xml:space="preserve">In terms of overall test coverage </w:t>
-      </w:r>
-      <w:r>
-        <w:t xml:space="preserve">this is pretty </w:t>
-      </w:r>
-      <w:r>
-        <w:t xml:space="preserve">good, but </w:t>
-      </w:r>
-      <w:r>
-        <w:t xml:space="preserve">it’s no </w:t>
-      </w:r>
-      <w:r>
-        <w:t>longer a nice, neat little package. And if we keep following this pattern as we add more and more features it very quickly becomes a brittle, hard to maintain ball of mud.</w:t>
-      </w:r>
-    </w:p>
-    <w:p>
-      <w:r>
+      <w:r>
+        <w:t xml:space="preserve">find yourself wanting to run a smaller subset of them in order to shorten the feedback cycle. But </w:t>
+      </w:r>
+      <w:r>
+        <w:t>if you’ve written your tests like this, then your only real option is to run them as a group.</w:t>
+      </w:r>
+    </w:p>
+    <w:p>
+      <w:r>
+        <w:t>My advice is that you should never chain feature level tests together. If you want to do an end-to-end scenario test that covers a multi-page use case, that’s great! But do it as a single, self-contained test, and use it only to validate that end to scenario; you should still go ahead and create individual, self-contained feature tests that cover all the different steps along the way.</w:t>
+      </w:r>
+    </w:p>
+    <w:p>
+      <w:r>
+        <w:rPr>
+          <w:u w:val="single"/>
+        </w:rPr>
+        <w:t xml:space="preserve"> </w:t>
+      </w:r>
+      <w:r>
+        <w:rPr>
+          <w:u w:val="single"/>
+        </w:rPr>
         <w:t>(</w:t>
       </w:r>
       <w:proofErr w:type="gramStart"/>
       <w:r>
+        <w:rPr>
+          <w:u w:val="single"/>
+        </w:rPr>
         <w:t>click</w:t>
       </w:r>
       <w:proofErr w:type="gramEnd"/>
       <w:r>
-        <w:t xml:space="preserve"> for issue 1)</w:t>
-      </w:r>
-    </w:p>
-    <w:p>
-      <w:r>
-        <w:t xml:space="preserve">Tests written like this are hard to understand </w:t>
-      </w:r>
-      <w:r>
-        <w:t xml:space="preserve">because the only way to understand the starting point for one test is to understand the cumulative effect of all the tests that came before it. </w:t>
+        <w:rPr>
+          <w:u w:val="single"/>
+        </w:rPr>
+        <w:t xml:space="preserve"> for </w:t>
+      </w:r>
+      <w:r>
+        <w:rPr>
+          <w:u w:val="single"/>
+        </w:rPr>
+        <w:t>tips &amp; tricks</w:t>
+      </w:r>
+      <w:r>
+        <w:rPr>
+          <w:u w:val="single"/>
+        </w:rPr>
+        <w:t>)</w:t>
+      </w:r>
+    </w:p>
+    <w:p>
+      <w:r>
+        <w:t xml:space="preserve">At this point I’ve shown you how we use the </w:t>
+      </w:r>
+      <w:proofErr w:type="spellStart"/>
+      <w:r>
+        <w:t>PageObject</w:t>
+      </w:r>
+      <w:proofErr w:type="spellEnd"/>
+      <w:r>
+        <w:t xml:space="preserve"> pattern to organize our tests and how we use the Test Helper pattern to manage test data.</w:t>
+      </w:r>
+    </w:p>
+    <w:p>
+      <w:r>
+        <w:t xml:space="preserve">For the last part of </w:t>
+      </w:r>
+      <w:r>
+        <w:t>this session I have a few other miscellaneous tips and tricks that have really made a big difference for us.</w:t>
+      </w:r>
+    </w:p>
+    <w:p>
+      <w:r>
+        <w:t xml:space="preserve">The first </w:t>
+      </w:r>
+      <w:r>
+        <w:t xml:space="preserve">has to do with </w:t>
+      </w:r>
+      <w:r>
+        <w:t xml:space="preserve">how you bind your </w:t>
+      </w:r>
+      <w:proofErr w:type="spellStart"/>
+      <w:r>
+        <w:t>PageObject</w:t>
+      </w:r>
+      <w:proofErr w:type="spellEnd"/>
+      <w:r>
+        <w:t xml:space="preserve"> properties to the DOM.</w:t>
+      </w:r>
+    </w:p>
+    <w:p>
+      <w:r>
+        <w:t xml:space="preserve">When we first started writing UI tests, people tried to write the test </w:t>
+      </w:r>
+      <w:r>
+        <w:t xml:space="preserve">code </w:t>
+      </w:r>
+      <w:r>
+        <w:t xml:space="preserve">without making any changes to the UI code. When the HTML was complex, and the test needed to be very specific about what is was referencing, we ended up with </w:t>
+      </w:r>
+      <w:proofErr w:type="spellStart"/>
+      <w:r>
+        <w:t>PageObject</w:t>
+      </w:r>
+      <w:proofErr w:type="spellEnd"/>
+      <w:r>
+        <w:t xml:space="preserve"> references </w:t>
+      </w:r>
+      <w:r>
+        <w:t>like this</w:t>
+      </w:r>
+      <w:r>
+        <w:t>.</w:t>
+      </w:r>
+    </w:p>
+    <w:p>
+      <w:r>
+        <w:t>(</w:t>
+      </w:r>
+      <w:proofErr w:type="gramStart"/>
+      <w:r>
+        <w:t>click</w:t>
+      </w:r>
+      <w:proofErr w:type="gramEnd"/>
+      <w:r>
+        <w:t xml:space="preserve"> for ugly CSS)</w:t>
+      </w:r>
+    </w:p>
+    <w:p>
+      <w:r>
+        <w:t>This is looking for a link</w:t>
+      </w:r>
+      <w:r>
+        <w:t xml:space="preserve"> that is the direct child of the </w:t>
+      </w:r>
+      <w:r>
+        <w:t xml:space="preserve">first span </w:t>
+      </w:r>
+      <w:r>
+        <w:t xml:space="preserve">that is the direct child </w:t>
+      </w:r>
+      <w:r>
+        <w:t xml:space="preserve">of a td that is </w:t>
+      </w:r>
+      <w:r>
+        <w:t xml:space="preserve">the direct child </w:t>
+      </w:r>
+      <w:r>
+        <w:t>of a table row with a specific class.</w:t>
+      </w:r>
+    </w:p>
+    <w:p>
+      <w:r>
+        <w:t xml:space="preserve">Hopefully you can already see why this would be brittle, because even a </w:t>
+      </w:r>
+      <w:r>
+        <w:t>tiny change to the HTML structure</w:t>
+      </w:r>
+      <w:r>
+        <w:t>, such as changing this span to a div,</w:t>
+      </w:r>
+      <w:r>
+        <w:t xml:space="preserve"> could break </w:t>
+      </w:r>
+      <w:r>
+        <w:t xml:space="preserve">every test that uses this </w:t>
+      </w:r>
+      <w:proofErr w:type="spellStart"/>
+      <w:r>
+        <w:t>PageObject</w:t>
+      </w:r>
+      <w:proofErr w:type="spellEnd"/>
+      <w:r>
+        <w:t>.</w:t>
       </w:r>
     </w:p>
     <w:p>
       <w:r>
         <w:lastRenderedPageBreak/>
+        <w:t>To avoid things like this, we encourage developers to modify the UI code to make it easier to test.</w:t>
+      </w:r>
+    </w:p>
+    <w:p>
+      <w:r>
         <w:t>(</w:t>
       </w:r>
       <w:proofErr w:type="gramStart"/>
@@ -5198,12 +5080,125 @@
       </w:r>
       <w:proofErr w:type="gramEnd"/>
       <w:r>
-        <w:t xml:space="preserve"> for issue 2)</w:t>
-      </w:r>
-    </w:p>
-    <w:p>
-      <w:r>
-        <w:t>If any of these tests fails for any reason, every test that runs after it could fail as well. This sort of coupling between tests makes the suite as a whole much harder to maintain.</w:t>
+        <w:t xml:space="preserve"> for refactored)</w:t>
+      </w:r>
+    </w:p>
+    <w:p>
+      <w:r>
+        <w:t xml:space="preserve">One way of doing that is to create specific IDs, classes, and data attributes that are used ONLY for UI tests. </w:t>
+      </w:r>
+    </w:p>
+    <w:p>
+      <w:r>
+        <w:t xml:space="preserve">When we do this, include </w:t>
+      </w:r>
+      <w:r>
+        <w:t xml:space="preserve">a </w:t>
+      </w:r>
+      <w:r>
+        <w:t xml:space="preserve">“selenium” prefix which </w:t>
+      </w:r>
+      <w:r>
+        <w:t xml:space="preserve">indicates that </w:t>
+      </w:r>
+      <w:r>
+        <w:t xml:space="preserve">these </w:t>
+      </w:r>
+      <w:r>
+        <w:t xml:space="preserve">IDs, </w:t>
+      </w:r>
+      <w:r>
+        <w:t>classes</w:t>
+      </w:r>
+      <w:r>
+        <w:t>, and data elements</w:t>
+      </w:r>
+      <w:r>
+        <w:t xml:space="preserve"> are not to be used for styling</w:t>
+      </w:r>
+      <w:r>
+        <w:t xml:space="preserve"> or any functional </w:t>
+      </w:r>
+      <w:proofErr w:type="spellStart"/>
+      <w:r>
+        <w:t>javascript</w:t>
+      </w:r>
+      <w:proofErr w:type="spellEnd"/>
+      <w:r>
+        <w:t>.</w:t>
+      </w:r>
+      <w:r>
+        <w:t xml:space="preserve"> This prefix means these things are ONLY to be used by the tests.</w:t>
+      </w:r>
+    </w:p>
+    <w:p>
+      <w:r>
+        <w:t xml:space="preserve">We encourage </w:t>
+      </w:r>
+      <w:r>
+        <w:t xml:space="preserve">that </w:t>
+      </w:r>
+      <w:r>
+        <w:t xml:space="preserve">separation </w:t>
+      </w:r>
+      <w:r>
+        <w:t xml:space="preserve">because it </w:t>
+      </w:r>
+      <w:r>
+        <w:t xml:space="preserve">makes it far less likely that a designer is going to inadvertently break your tests when they update the styles, or that another programmer will break your tests when they refactor the client-side </w:t>
+      </w:r>
+      <w:proofErr w:type="spellStart"/>
+      <w:r>
+        <w:t>javascript</w:t>
+      </w:r>
+      <w:proofErr w:type="spellEnd"/>
+      <w:r>
+        <w:t>.</w:t>
+      </w:r>
+      <w:r>
+        <w:t xml:space="preserve"> The selenium prefix is a very clear indicator that these things matter to the test code.</w:t>
+      </w:r>
+    </w:p>
+    <w:p>
+      <w:r>
+        <w:t xml:space="preserve">Every once in </w:t>
+      </w:r>
+      <w:proofErr w:type="spellStart"/>
+      <w:r>
+        <w:t>awhile</w:t>
+      </w:r>
+      <w:proofErr w:type="spellEnd"/>
+      <w:r>
+        <w:t xml:space="preserve"> you may run into some scenario that makes </w:t>
+      </w:r>
+      <w:r>
+        <w:t xml:space="preserve">it hard to use </w:t>
+      </w:r>
+      <w:r>
+        <w:t xml:space="preserve">test-specific markers. In that case, </w:t>
+      </w:r>
+      <w:r>
+        <w:t xml:space="preserve">if you can’t </w:t>
+      </w:r>
+      <w:r>
+        <w:t xml:space="preserve">bind your </w:t>
+      </w:r>
+      <w:proofErr w:type="spellStart"/>
+      <w:r>
+        <w:t>PageObjects</w:t>
+      </w:r>
+      <w:proofErr w:type="spellEnd"/>
+      <w:r>
+        <w:t xml:space="preserve"> directly to </w:t>
+      </w:r>
+      <w:r>
+        <w:t xml:space="preserve">a selenium-specific marker, </w:t>
+      </w:r>
+      <w:r>
+        <w:t xml:space="preserve">you </w:t>
+      </w:r>
+      <w:r>
+        <w:t>should pick a locator that is going to be the most resilient to change.</w:t>
       </w:r>
     </w:p>
     <w:p>
@@ -5216,44 +5211,187 @@
       </w:r>
       <w:proofErr w:type="gramEnd"/>
       <w:r>
-        <w:t xml:space="preserve"> for issue 3)</w:t>
-      </w:r>
-    </w:p>
-    <w:p>
-      <w:r>
-        <w:t>T</w:t>
-      </w:r>
-      <w:r>
-        <w:t xml:space="preserve">his </w:t>
-      </w:r>
-      <w:r>
-        <w:t xml:space="preserve">approach also </w:t>
-      </w:r>
-      <w:r>
-        <w:t>prevents you from running your tests individually. UI tests are slow and you</w:t>
+        <w:t xml:space="preserve"> for tree of life)</w:t>
+      </w:r>
+    </w:p>
+    <w:p>
+      <w:r>
+        <w:t>To do this, you can use this concept called the Locator Tree of Life.</w:t>
+      </w:r>
+    </w:p>
+    <w:p>
+      <w:r>
+        <w:t>The locator tree of life is basically a way of thinking about locators that encourages you to write more maintainable code.</w:t>
+      </w:r>
+      <w:r>
+        <w:t xml:space="preserve"> The idea is that fruit at the bottom of the tree is tasty and healthy, but as you move higher and higher the fruit becomes bitter and you should look for alternatives or eat it very sparingly.</w:t>
+      </w:r>
+    </w:p>
+    <w:p>
+      <w:r>
+        <w:t xml:space="preserve">The locators at the bottom, </w:t>
+      </w:r>
+      <w:r>
+        <w:t xml:space="preserve">such as ID, </w:t>
+      </w:r>
+      <w:proofErr w:type="spellStart"/>
+      <w:r>
+        <w:t>classname</w:t>
+      </w:r>
+      <w:proofErr w:type="spellEnd"/>
+      <w:r>
+        <w:t xml:space="preserve">, and data attribute locators, tend to be </w:t>
+      </w:r>
+      <w:r>
+        <w:t xml:space="preserve">easier to use and </w:t>
+      </w:r>
+      <w:r>
+        <w:t>more resilient to change.</w:t>
       </w:r>
       <w:r>
         <w:t xml:space="preserve"> </w:t>
       </w:r>
-      <w:r>
-        <w:rPr>
-          <w:i/>
-        </w:rPr>
-        <w:t>will</w:t>
-      </w:r>
+    </w:p>
+    <w:p>
+      <w:r>
+        <w:t>(</w:t>
+      </w:r>
+      <w:proofErr w:type="gramStart"/>
+      <w:r>
+        <w:t>click</w:t>
+      </w:r>
+      <w:proofErr w:type="gramEnd"/>
+      <w:r>
+        <w:t xml:space="preserve"> for code sample)</w:t>
+      </w:r>
+    </w:p>
+    <w:p>
+      <w:r>
+        <w:t xml:space="preserve">For example, </w:t>
+      </w:r>
+      <w:r>
+        <w:t xml:space="preserve">let’s say I </w:t>
+      </w:r>
+      <w:r>
+        <w:t xml:space="preserve">have this piece of HTML with an ID and a </w:t>
+      </w:r>
+      <w:proofErr w:type="spellStart"/>
+      <w:r>
+        <w:t>PageObject</w:t>
+      </w:r>
+      <w:proofErr w:type="spellEnd"/>
+      <w:r>
+        <w:t xml:space="preserve"> that references that ID. If a developer wants to make changes to this code, and they do a text search for this ID, they will easily locate the </w:t>
+      </w:r>
+      <w:proofErr w:type="spellStart"/>
+      <w:r>
+        <w:t>PageObject</w:t>
+      </w:r>
+      <w:proofErr w:type="spellEnd"/>
+      <w:r>
+        <w:t xml:space="preserve"> and be able to make the corresponding changes to it.</w:t>
+      </w:r>
+    </w:p>
+    <w:p>
+      <w:r>
+        <w:t>(</w:t>
+      </w:r>
+      <w:proofErr w:type="gramStart"/>
+      <w:r>
+        <w:t>click</w:t>
+      </w:r>
+      <w:proofErr w:type="gramEnd"/>
+      <w:r>
+        <w:t xml:space="preserve"> for sample #2)</w:t>
+      </w:r>
+    </w:p>
+    <w:p>
+      <w:r>
+        <w:t xml:space="preserve">Things get more difficult when we’re working with locators higher up the tree. Here’s </w:t>
+      </w:r>
+      <w:r>
+        <w:t xml:space="preserve">another piece of </w:t>
+      </w:r>
+      <w:r>
+        <w:t xml:space="preserve">HTML and a path-based locator. Nothing about this HTML fragment suggests that adding a &lt;div&gt; tag to the table cell is going to break anything, and there’s </w:t>
+      </w:r>
+      <w:r>
+        <w:t xml:space="preserve">no </w:t>
+      </w:r>
+      <w:r>
+        <w:t xml:space="preserve">text search that </w:t>
+      </w:r>
+      <w:r>
+        <w:t>a developer</w:t>
+      </w:r>
+      <w:r>
+        <w:t xml:space="preserve"> can run that’s going to help </w:t>
+      </w:r>
+      <w:r>
+        <w:t xml:space="preserve">them </w:t>
+      </w:r>
+      <w:r>
+        <w:t>figure it out.</w:t>
+      </w:r>
+    </w:p>
+    <w:p>
+      <w:r>
+        <w:t xml:space="preserve">The lack of an obvious, explicit link between the HTML structure and the </w:t>
+      </w:r>
+      <w:proofErr w:type="spellStart"/>
+      <w:r>
+        <w:t>PageObject</w:t>
+      </w:r>
+      <w:proofErr w:type="spellEnd"/>
       <w:r>
         <w:t xml:space="preserve"> </w:t>
       </w:r>
       <w:r>
-        <w:t xml:space="preserve">find yourself wanting to run a smaller subset of them in order to shorten the feedback cycle. But </w:t>
-      </w:r>
-      <w:r>
-        <w:t>if you’ve written your tests like this, then your only real option is to run them as a group.</w:t>
-      </w:r>
-    </w:p>
-    <w:p>
-      <w:r>
-        <w:t>My advice is that you should never chain feature level tests together. If you want to do an end-to-end scenario test that covers a multi-page use case, that’s great! But do it as a single, self-contained test, and use it only to validate that end to scenario; you should still go ahead and create individual, self-contained feature tests that cover all the different steps along the way.</w:t>
+        <w:t>is what makes this sort of locator extremely brittle.</w:t>
+      </w:r>
+    </w:p>
+    <w:p>
+      <w:r>
+        <w:t>(</w:t>
+      </w:r>
+      <w:proofErr w:type="gramStart"/>
+      <w:r>
+        <w:t>click</w:t>
+      </w:r>
+      <w:proofErr w:type="gramEnd"/>
+      <w:r>
+        <w:t xml:space="preserve"> for </w:t>
+      </w:r>
+      <w:proofErr w:type="spellStart"/>
+      <w:r>
+        <w:t>X’d</w:t>
+      </w:r>
+      <w:proofErr w:type="spellEnd"/>
+      <w:r>
+        <w:t xml:space="preserve"> out locators)</w:t>
+      </w:r>
+    </w:p>
+    <w:p>
+      <w:r>
+        <w:t xml:space="preserve">As a general rule, we avoid locators based on paths, element text, index or position within a group, and all of the other complex stuff that CSS makes possible. </w:t>
+      </w:r>
+    </w:p>
+    <w:p>
+      <w:r>
+        <w:lastRenderedPageBreak/>
+        <w:t xml:space="preserve">If you combine these </w:t>
+      </w:r>
+      <w:r>
+        <w:t xml:space="preserve">low-hanging fruit with test-specific names </w:t>
+      </w:r>
+      <w:r>
+        <w:t xml:space="preserve">using that “selenium” prefix, you’ll have tests that are very resilient </w:t>
+      </w:r>
+      <w:r>
+        <w:t>in the face of changes to the HTML</w:t>
+      </w:r>
+      <w:r>
+        <w:t>.</w:t>
       </w:r>
     </w:p>
     <w:p>
@@ -5261,500 +5399,6 @@
         <w:rPr>
           <w:u w:val="single"/>
         </w:rPr>
-        <w:t xml:space="preserve"> </w:t>
-      </w:r>
-      <w:r>
-        <w:rPr>
-          <w:u w:val="single"/>
-        </w:rPr>
-        <w:t>(</w:t>
-      </w:r>
-      <w:proofErr w:type="gramStart"/>
-      <w:r>
-        <w:rPr>
-          <w:u w:val="single"/>
-        </w:rPr>
-        <w:t>click</w:t>
-      </w:r>
-      <w:proofErr w:type="gramEnd"/>
-      <w:r>
-        <w:rPr>
-          <w:u w:val="single"/>
-        </w:rPr>
-        <w:t xml:space="preserve"> for </w:t>
-      </w:r>
-      <w:r>
-        <w:rPr>
-          <w:u w:val="single"/>
-        </w:rPr>
-        <w:t>tips &amp; tricks</w:t>
-      </w:r>
-      <w:r>
-        <w:rPr>
-          <w:u w:val="single"/>
-        </w:rPr>
-        <w:t>)</w:t>
-      </w:r>
-    </w:p>
-    <w:p>
-      <w:r>
-        <w:t xml:space="preserve">At this point I’ve shown you how we use the </w:t>
-      </w:r>
-      <w:proofErr w:type="spellStart"/>
-      <w:r>
-        <w:t>PageObject</w:t>
-      </w:r>
-      <w:proofErr w:type="spellEnd"/>
-      <w:r>
-        <w:t xml:space="preserve"> pattern to organize our tests and how we use the Test Helper pattern to manage test data.</w:t>
-      </w:r>
-    </w:p>
-    <w:p>
-      <w:r>
-        <w:t xml:space="preserve">For the last part of </w:t>
-      </w:r>
-      <w:r>
-        <w:t>this session I have a few other miscellaneous tips and tricks that have really made a big difference for us.</w:t>
-      </w:r>
-    </w:p>
-    <w:p>
-      <w:r>
-        <w:t xml:space="preserve">The first </w:t>
-      </w:r>
-      <w:r>
-        <w:t xml:space="preserve">has to do with </w:t>
-      </w:r>
-      <w:r>
-        <w:t xml:space="preserve">how you bind your </w:t>
-      </w:r>
-      <w:proofErr w:type="spellStart"/>
-      <w:r>
-        <w:t>PageObject</w:t>
-      </w:r>
-      <w:proofErr w:type="spellEnd"/>
-      <w:r>
-        <w:t xml:space="preserve"> properties to the DOM.</w:t>
-      </w:r>
-    </w:p>
-    <w:p>
-      <w:r>
-        <w:t xml:space="preserve">When we first started writing UI tests, people tried to write the test </w:t>
-      </w:r>
-      <w:r>
-        <w:t xml:space="preserve">code </w:t>
-      </w:r>
-      <w:r>
-        <w:t xml:space="preserve">without making any changes to the UI code. When the HTML was complex, and the test needed to be very specific about what is was referencing, we ended up with </w:t>
-      </w:r>
-      <w:proofErr w:type="spellStart"/>
-      <w:r>
-        <w:t>PageObject</w:t>
-      </w:r>
-      <w:proofErr w:type="spellEnd"/>
-      <w:r>
-        <w:t xml:space="preserve"> references </w:t>
-      </w:r>
-      <w:r>
-        <w:t>like this</w:t>
-      </w:r>
-      <w:r>
-        <w:t>.</w:t>
-      </w:r>
-    </w:p>
-    <w:p>
-      <w:r>
-        <w:t>(</w:t>
-      </w:r>
-      <w:proofErr w:type="gramStart"/>
-      <w:r>
-        <w:t>click</w:t>
-      </w:r>
-      <w:proofErr w:type="gramEnd"/>
-      <w:r>
-        <w:t xml:space="preserve"> for ugly CSS)</w:t>
-      </w:r>
-    </w:p>
-    <w:p>
-      <w:r>
-        <w:t>This is looking for a link</w:t>
-      </w:r>
-      <w:r>
-        <w:t xml:space="preserve"> that is the direct child of the </w:t>
-      </w:r>
-      <w:r>
-        <w:t xml:space="preserve">first span </w:t>
-      </w:r>
-      <w:r>
-        <w:t xml:space="preserve">that is the direct child </w:t>
-      </w:r>
-      <w:r>
-        <w:t xml:space="preserve">of a td that is </w:t>
-      </w:r>
-      <w:r>
-        <w:t xml:space="preserve">the direct child </w:t>
-      </w:r>
-      <w:r>
-        <w:t>of a table row with a specific class.</w:t>
-      </w:r>
-    </w:p>
-    <w:p>
-      <w:r>
-        <w:t xml:space="preserve">Hopefully you can already see why this would be brittle, because even a </w:t>
-      </w:r>
-      <w:r>
-        <w:t>tiny change to the HTML structure</w:t>
-      </w:r>
-      <w:r>
-        <w:t>, such as changing this span to a div,</w:t>
-      </w:r>
-      <w:r>
-        <w:t xml:space="preserve"> could break </w:t>
-      </w:r>
-      <w:r>
-        <w:t xml:space="preserve">every test that uses this </w:t>
-      </w:r>
-      <w:proofErr w:type="spellStart"/>
-      <w:r>
-        <w:t>PageObject</w:t>
-      </w:r>
-      <w:proofErr w:type="spellEnd"/>
-      <w:r>
-        <w:t>.</w:t>
-      </w:r>
-    </w:p>
-    <w:p>
-      <w:r>
-        <w:t>To avoid things like this, we encourage developers to modify the UI code to make it easier to test.</w:t>
-      </w:r>
-    </w:p>
-    <w:p>
-      <w:r>
-        <w:t>(</w:t>
-      </w:r>
-      <w:proofErr w:type="gramStart"/>
-      <w:r>
-        <w:t>click</w:t>
-      </w:r>
-      <w:proofErr w:type="gramEnd"/>
-      <w:r>
-        <w:t xml:space="preserve"> for refactored)</w:t>
-      </w:r>
-    </w:p>
-    <w:p>
-      <w:r>
-        <w:t xml:space="preserve">One way of doing that is to create specific IDs, classes, and data attributes that are used ONLY for UI tests. </w:t>
-      </w:r>
-    </w:p>
-    <w:p>
-      <w:r>
-        <w:t xml:space="preserve">When we do this, include </w:t>
-      </w:r>
-      <w:r>
-        <w:t xml:space="preserve">a </w:t>
-      </w:r>
-      <w:r>
-        <w:t xml:space="preserve">“selenium” prefix which </w:t>
-      </w:r>
-      <w:r>
-        <w:t xml:space="preserve">indicates that </w:t>
-      </w:r>
-      <w:r>
-        <w:t xml:space="preserve">these </w:t>
-      </w:r>
-      <w:r>
-        <w:t xml:space="preserve">IDs, </w:t>
-      </w:r>
-      <w:r>
-        <w:t>classes</w:t>
-      </w:r>
-      <w:r>
-        <w:t>, and data elements</w:t>
-      </w:r>
-      <w:r>
-        <w:t xml:space="preserve"> are not to be used for styling</w:t>
-      </w:r>
-      <w:r>
-        <w:t xml:space="preserve"> or any functional </w:t>
-      </w:r>
-      <w:proofErr w:type="spellStart"/>
-      <w:r>
-        <w:t>javascript</w:t>
-      </w:r>
-      <w:proofErr w:type="spellEnd"/>
-      <w:r>
-        <w:t>.</w:t>
-      </w:r>
-      <w:r>
-        <w:t xml:space="preserve"> This prefix means these things are ONLY to be used by the tests.</w:t>
-      </w:r>
-    </w:p>
-    <w:p>
-      <w:r>
-        <w:t>We encourage complete separation between the things that you use for styling, the things that you use for functionality, and the things that you use for testing</w:t>
-      </w:r>
-      <w:r>
-        <w:t xml:space="preserve"> because it </w:t>
-      </w:r>
-      <w:r>
-        <w:t xml:space="preserve">makes it far less likely that a designer is going to inadvertently break your tests when they update the styles, or that another programmer will </w:t>
-      </w:r>
-      <w:r>
-        <w:lastRenderedPageBreak/>
-        <w:t xml:space="preserve">break your tests when they refactor the client-side </w:t>
-      </w:r>
-      <w:proofErr w:type="spellStart"/>
-      <w:r>
-        <w:t>javascript</w:t>
-      </w:r>
-      <w:proofErr w:type="spellEnd"/>
-      <w:r>
-        <w:t>.</w:t>
-      </w:r>
-      <w:r>
-        <w:t xml:space="preserve"> The selenium prefix is a very clear indicator that these things matter to the test code.</w:t>
-      </w:r>
-    </w:p>
-    <w:p>
-      <w:r>
-        <w:t xml:space="preserve">Every once in </w:t>
-      </w:r>
-      <w:proofErr w:type="spellStart"/>
-      <w:r>
-        <w:t>awhile</w:t>
-      </w:r>
-      <w:proofErr w:type="spellEnd"/>
-      <w:r>
-        <w:t xml:space="preserve"> you may run into some scenario that makes </w:t>
-      </w:r>
-      <w:r>
-        <w:t xml:space="preserve">it hard to use </w:t>
-      </w:r>
-      <w:r>
-        <w:t xml:space="preserve">test-specific markers. In that case, </w:t>
-      </w:r>
-      <w:r>
-        <w:t xml:space="preserve">if you can’t </w:t>
-      </w:r>
-      <w:r>
-        <w:t xml:space="preserve">bind your </w:t>
-      </w:r>
-      <w:proofErr w:type="spellStart"/>
-      <w:r>
-        <w:t>PageObjects</w:t>
-      </w:r>
-      <w:proofErr w:type="spellEnd"/>
-      <w:r>
-        <w:t xml:space="preserve"> directly to </w:t>
-      </w:r>
-      <w:r>
-        <w:t xml:space="preserve">a selenium-specific marker, </w:t>
-      </w:r>
-      <w:r>
-        <w:t xml:space="preserve">you </w:t>
-      </w:r>
-      <w:r>
-        <w:t>should pick a locator that is going to be the most resilient to change.</w:t>
-      </w:r>
-    </w:p>
-    <w:p>
-      <w:r>
-        <w:t>(</w:t>
-      </w:r>
-      <w:proofErr w:type="gramStart"/>
-      <w:r>
-        <w:t>click</w:t>
-      </w:r>
-      <w:proofErr w:type="gramEnd"/>
-      <w:r>
-        <w:t xml:space="preserve"> for tree of life)</w:t>
-      </w:r>
-    </w:p>
-    <w:p>
-      <w:r>
-        <w:t>To do this, you can use this concept called the Locator Tree of Life.</w:t>
-      </w:r>
-    </w:p>
-    <w:p>
-      <w:r>
-        <w:t>The locator tree of life is basically a way of thinking about locators that encourages you to write more maintainable code.</w:t>
-      </w:r>
-      <w:r>
-        <w:t xml:space="preserve"> The idea is that fruit at the bottom of the tree is tasty and healthy, but as you move higher and higher the fruit becomes bitter and you should look for alternatives or eat it very sparingly.</w:t>
-      </w:r>
-    </w:p>
-    <w:p>
-      <w:r>
-        <w:t xml:space="preserve">The locators at the bottom, </w:t>
-      </w:r>
-      <w:r>
-        <w:t xml:space="preserve">such as ID, </w:t>
-      </w:r>
-      <w:proofErr w:type="spellStart"/>
-      <w:r>
-        <w:t>classname</w:t>
-      </w:r>
-      <w:proofErr w:type="spellEnd"/>
-      <w:r>
-        <w:t xml:space="preserve">, and data attribute locators, tend to be </w:t>
-      </w:r>
-      <w:r>
-        <w:t xml:space="preserve">easier to use and </w:t>
-      </w:r>
-      <w:r>
-        <w:t>more resilient to change.</w:t>
-      </w:r>
-      <w:r>
-        <w:t xml:space="preserve"> </w:t>
-      </w:r>
-    </w:p>
-    <w:p>
-      <w:r>
-        <w:t>(</w:t>
-      </w:r>
-      <w:proofErr w:type="gramStart"/>
-      <w:r>
-        <w:t>click</w:t>
-      </w:r>
-      <w:proofErr w:type="gramEnd"/>
-      <w:r>
-        <w:t xml:space="preserve"> for code sample)</w:t>
-      </w:r>
-    </w:p>
-    <w:p>
-      <w:r>
-        <w:t xml:space="preserve">For example, </w:t>
-      </w:r>
-      <w:r>
-        <w:t xml:space="preserve">let’s say I </w:t>
-      </w:r>
-      <w:r>
-        <w:t xml:space="preserve">have this piece of HTML with an ID and a </w:t>
-      </w:r>
-      <w:proofErr w:type="spellStart"/>
-      <w:r>
-        <w:t>PageObject</w:t>
-      </w:r>
-      <w:proofErr w:type="spellEnd"/>
-      <w:r>
-        <w:t xml:space="preserve"> that references that ID. If a developer wants to make changes to this code, and they do a text search for this ID, they will easily locate the </w:t>
-      </w:r>
-      <w:proofErr w:type="spellStart"/>
-      <w:r>
-        <w:t>PageObject</w:t>
-      </w:r>
-      <w:proofErr w:type="spellEnd"/>
-      <w:r>
-        <w:t xml:space="preserve"> and be able to make the corresponding changes to it.</w:t>
-      </w:r>
-    </w:p>
-    <w:p>
-      <w:r>
-        <w:t>(</w:t>
-      </w:r>
-      <w:proofErr w:type="gramStart"/>
-      <w:r>
-        <w:t>click</w:t>
-      </w:r>
-      <w:proofErr w:type="gramEnd"/>
-      <w:r>
-        <w:t xml:space="preserve"> for sample #2)</w:t>
-      </w:r>
-    </w:p>
-    <w:p>
-      <w:r>
-        <w:t xml:space="preserve">Things get more difficult when we’re working with locators higher up the tree. Here’s </w:t>
-      </w:r>
-      <w:r>
-        <w:t xml:space="preserve">another piece of </w:t>
-      </w:r>
-      <w:r>
-        <w:t xml:space="preserve">HTML and a path-based locator. Nothing about this HTML fragment suggests that adding a &lt;div&gt; tag to the table cell is going to break anything, and there’s </w:t>
-      </w:r>
-      <w:r>
-        <w:t xml:space="preserve">no </w:t>
-      </w:r>
-      <w:r>
-        <w:t xml:space="preserve">text search that </w:t>
-      </w:r>
-      <w:r>
-        <w:t>a developer</w:t>
-      </w:r>
-      <w:r>
-        <w:t xml:space="preserve"> can run that’s going to help </w:t>
-      </w:r>
-      <w:r>
-        <w:t xml:space="preserve">them </w:t>
-      </w:r>
-      <w:r>
-        <w:t>figure it out.</w:t>
-      </w:r>
-    </w:p>
-    <w:p>
-      <w:r>
-        <w:t xml:space="preserve">The lack of an obvious, explicit link between the HTML structure and the </w:t>
-      </w:r>
-      <w:proofErr w:type="spellStart"/>
-      <w:r>
-        <w:t>PageObject</w:t>
-      </w:r>
-      <w:proofErr w:type="spellEnd"/>
-      <w:r>
-        <w:t xml:space="preserve"> </w:t>
-      </w:r>
-      <w:r>
-        <w:t>is what makes this sort of locator extremely brittle.</w:t>
-      </w:r>
-    </w:p>
-    <w:p>
-      <w:r>
-        <w:t>(</w:t>
-      </w:r>
-      <w:proofErr w:type="gramStart"/>
-      <w:r>
-        <w:t>click</w:t>
-      </w:r>
-      <w:proofErr w:type="gramEnd"/>
-      <w:r>
-        <w:t xml:space="preserve"> for </w:t>
-      </w:r>
-      <w:proofErr w:type="spellStart"/>
-      <w:r>
-        <w:t>X’d</w:t>
-      </w:r>
-      <w:proofErr w:type="spellEnd"/>
-      <w:r>
-        <w:t xml:space="preserve"> out locators)</w:t>
-      </w:r>
-    </w:p>
-    <w:p>
-      <w:r>
-        <w:t xml:space="preserve">As a general rule, we avoid locators based on paths, element text, index or position within a group, and all of the other complex stuff that CSS makes possible. </w:t>
-      </w:r>
-    </w:p>
-    <w:p>
-      <w:r>
-        <w:t xml:space="preserve">If you combine these </w:t>
-      </w:r>
-      <w:r>
-        <w:t xml:space="preserve">low-hanging fruit with test-specific names </w:t>
-      </w:r>
-      <w:r>
-        <w:t xml:space="preserve">using that “selenium” prefix, you’ll have tests that are very resilient </w:t>
-      </w:r>
-      <w:bookmarkStart w:id="0" w:name="_GoBack"/>
-      <w:bookmarkEnd w:id="0"/>
-      <w:r>
-        <w:t>in the face of changes to the HTML</w:t>
-      </w:r>
-      <w:r>
-        <w:t>.</w:t>
-      </w:r>
-    </w:p>
-    <w:p>
-      <w:r>
-        <w:rPr>
-          <w:u w:val="single"/>
-        </w:rPr>
         <w:t>Test harnesses</w:t>
       </w:r>
     </w:p>
@@ -5782,11 +5426,7 @@
         <w:t xml:space="preserve">execute that code </w:t>
       </w:r>
       <w:r>
-        <w:t xml:space="preserve">in the browser is to create an application process, add a data entry form to it, add a data field of the necessary type, and then log in </w:t>
-      </w:r>
-      <w:r>
-        <w:lastRenderedPageBreak/>
-        <w:t xml:space="preserve">and begin that form as a user. </w:t>
+        <w:t xml:space="preserve">in the browser is to create an application process, add a data entry form to it, add a data field of the necessary type, and then log in and begin that form as a user. </w:t>
       </w:r>
       <w:r>
         <w:t>That’s a lot of work and the vast majority of it has nothing to do with the test itself</w:t>
@@ -5958,6 +5598,7 @@
     </w:p>
     <w:p>
       <w:r>
+        <w:lastRenderedPageBreak/>
         <w:t>This is super helpful for manual testing, but it’s also really easy to automate because we don’t have to deal with any test data, or navigating through any complex set of steps just to get to a page that contains this component. We can navigate directly to the test harness, set the configuration we want to test, and then test it.</w:t>
       </w:r>
     </w:p>
@@ -6001,164 +5642,169 @@
     </w:p>
     <w:p>
       <w:r>
+        <w:t>Once we have that, all other tests are against the harness</w:t>
+      </w:r>
+      <w:r>
+        <w:t>.</w:t>
+      </w:r>
+    </w:p>
+    <w:p>
+      <w:r>
+        <w:rPr>
+          <w:b/>
+        </w:rPr>
+        <w:t>(</w:t>
+      </w:r>
+      <w:proofErr w:type="gramStart"/>
+      <w:r>
+        <w:rPr>
+          <w:b/>
+        </w:rPr>
+        <w:t>click</w:t>
+      </w:r>
+      <w:proofErr w:type="gramEnd"/>
+      <w:r>
+        <w:rPr>
+          <w:b/>
+        </w:rPr>
+        <w:t xml:space="preserve"> for takeaway #1)</w:t>
+      </w:r>
+    </w:p>
+    <w:p>
+      <w:r>
+        <w:t>To wrap up, I want to summarize the main things I want you to remember when you leave here.</w:t>
+      </w:r>
+    </w:p>
+    <w:p>
+      <w:r>
+        <w:t xml:space="preserve">First, you should create a deliberate test strategy for each feature, and you should endeavor to </w:t>
+      </w:r>
+      <w:r>
+        <w:t>validate business rules and logic with lower-level tests. Write UI tests only to plug specific gaps in the strategy.</w:t>
+      </w:r>
+      <w:r>
+        <w:t xml:space="preserve"> And if you find yourself testing what feels like “business logic” via the UI, look for ways to refactor the code so that you can unit test that logic instead.</w:t>
+      </w:r>
+    </w:p>
+    <w:p>
+      <w:r>
+        <w:t xml:space="preserve">Make this strategy a first class part of your process. This is something you should be talking about regularly with your team. </w:t>
+      </w:r>
+    </w:p>
+    <w:p>
+      <w:r>
+        <w:t>(</w:t>
+      </w:r>
+      <w:proofErr w:type="gramStart"/>
+      <w:r>
+        <w:t>click</w:t>
+      </w:r>
+      <w:proofErr w:type="gramEnd"/>
+      <w:r>
+        <w:t xml:space="preserve"> for #</w:t>
+      </w:r>
+      <w:r>
+        <w:t>2</w:t>
+      </w:r>
+      <w:r>
+        <w:t>)</w:t>
+      </w:r>
+    </w:p>
+    <w:p>
+      <w:r>
+        <w:t xml:space="preserve">Second, use the </w:t>
+      </w:r>
+      <w:proofErr w:type="spellStart"/>
+      <w:r>
+        <w:t>PageObject</w:t>
+      </w:r>
+      <w:proofErr w:type="spellEnd"/>
+      <w:r>
+        <w:t xml:space="preserve"> pattern to create an application-centric API for your tests to consume.</w:t>
+      </w:r>
+    </w:p>
+    <w:p>
+      <w:r>
+        <w:t>By encapsulating the DOM locators and page functionality within these objects you can isolate your test logic from the HTML implementation and make your tests much easier to maintain.</w:t>
+      </w:r>
+    </w:p>
+    <w:p>
+      <w:r>
+        <w:t>(</w:t>
+      </w:r>
+      <w:proofErr w:type="gramStart"/>
+      <w:r>
+        <w:t>click</w:t>
+      </w:r>
+      <w:proofErr w:type="gramEnd"/>
+      <w:r>
+        <w:t xml:space="preserve"> for #</w:t>
+      </w:r>
+      <w:r>
+        <w:t>3</w:t>
+      </w:r>
+      <w:r>
+        <w:t>)</w:t>
+      </w:r>
+    </w:p>
+    <w:p>
+      <w:r>
+        <w:t xml:space="preserve">Lastly, </w:t>
+      </w:r>
+      <w:r>
+        <w:t>each test should create its own test data, rather than relying on pre-existi</w:t>
+      </w:r>
+      <w:bookmarkStart w:id="0" w:name="_GoBack"/>
+      <w:bookmarkEnd w:id="0"/>
+      <w:r>
+        <w:t xml:space="preserve">ng data. </w:t>
+      </w:r>
+    </w:p>
+    <w:p>
+      <w:r>
+        <w:t>This might seem a little painful at first, but it gets a lot easier if you create a library of data creation helpers that you can use for ALL of your tests, unit, integration, and UI.</w:t>
+      </w:r>
+    </w:p>
+    <w:p>
+      <w:r>
+        <w:t>And when you use those helpers to write your tests, make sure that you only have to explicitly specify the values that actually impact the test outcome. Your helpers should create logical defaults for everything else.</w:t>
+      </w:r>
+    </w:p>
+    <w:p>
+      <w:r>
+        <w:t xml:space="preserve"> </w:t>
+      </w:r>
+      <w:r>
+        <w:t>(</w:t>
+      </w:r>
+      <w:proofErr w:type="gramStart"/>
+      <w:r>
+        <w:t>click</w:t>
+      </w:r>
+      <w:proofErr w:type="gramEnd"/>
+      <w:r>
+        <w:t xml:space="preserve"> for final slide)</w:t>
+      </w:r>
+    </w:p>
+    <w:p>
+      <w:r>
+        <w:t xml:space="preserve">And that’s it! Here are those 3 takeaways for your screen </w:t>
+      </w:r>
+      <w:proofErr w:type="spellStart"/>
+      <w:r>
+        <w:t>shotting</w:t>
+      </w:r>
+      <w:proofErr w:type="spellEnd"/>
+      <w:r>
+        <w:t xml:space="preserve"> pleasure, plus the best ways to get ahold of me if you have questions, comments, stock tips, etc.</w:t>
+      </w:r>
+    </w:p>
+    <w:p>
+      <w:r>
+        <w:rPr>
+          <w:b/>
+        </w:rPr>
         <w:lastRenderedPageBreak/>
-        <w:t>Once we have that, all other tests are against the harness</w:t>
-      </w:r>
-      <w:r>
-        <w:t>.</w:t>
-      </w:r>
-    </w:p>
-    <w:p>
-      <w:r>
-        <w:rPr>
-          <w:b/>
-        </w:rPr>
-        <w:t>(</w:t>
-      </w:r>
-      <w:proofErr w:type="gramStart"/>
-      <w:r>
-        <w:rPr>
-          <w:b/>
-        </w:rPr>
-        <w:t>click</w:t>
-      </w:r>
-      <w:proofErr w:type="gramEnd"/>
-      <w:r>
-        <w:rPr>
-          <w:b/>
-        </w:rPr>
-        <w:t xml:space="preserve"> for takeaway #1)</w:t>
-      </w:r>
-    </w:p>
-    <w:p>
-      <w:r>
-        <w:t>To wrap up, I want to summarize the main things I want you to remember when you leave here.</w:t>
-      </w:r>
-    </w:p>
-    <w:p>
-      <w:r>
-        <w:t xml:space="preserve">First, you should create a deliberate test strategy for each feature, and you should endeavor to </w:t>
-      </w:r>
-      <w:r>
-        <w:t>validate business rules and logic with lower-level tests. Write UI tests only to plug specific gaps in the strategy.</w:t>
-      </w:r>
-      <w:r>
-        <w:t xml:space="preserve"> And if you find yourself testing what feels like “business logic” via the UI, look for ways to refactor the code so that you can unit test that logic instead.</w:t>
-      </w:r>
-    </w:p>
-    <w:p>
-      <w:r>
-        <w:t xml:space="preserve">Make this strategy a first class part of your process. This is something you should be talking about regularly with your team. </w:t>
-      </w:r>
-    </w:p>
-    <w:p>
-      <w:r>
-        <w:t>(</w:t>
-      </w:r>
-      <w:proofErr w:type="gramStart"/>
-      <w:r>
-        <w:t>click</w:t>
-      </w:r>
-      <w:proofErr w:type="gramEnd"/>
-      <w:r>
-        <w:t xml:space="preserve"> for #</w:t>
-      </w:r>
-      <w:r>
-        <w:t>2</w:t>
-      </w:r>
-      <w:r>
-        <w:t>)</w:t>
-      </w:r>
-    </w:p>
-    <w:p>
-      <w:r>
-        <w:t xml:space="preserve">Second, use the </w:t>
-      </w:r>
-      <w:proofErr w:type="spellStart"/>
-      <w:r>
-        <w:t>PageObject</w:t>
-      </w:r>
-      <w:proofErr w:type="spellEnd"/>
-      <w:r>
-        <w:t xml:space="preserve"> pattern to create an application-centric API for your tests to consume.</w:t>
-      </w:r>
-    </w:p>
-    <w:p>
-      <w:r>
-        <w:t>By encapsulating the DOM locators and page functionality within these objects you can isolate your test logic from the HTML implementation and make your tests much easier to maintain.</w:t>
-      </w:r>
-    </w:p>
-    <w:p>
-      <w:r>
-        <w:t>(</w:t>
-      </w:r>
-      <w:proofErr w:type="gramStart"/>
-      <w:r>
-        <w:t>click</w:t>
-      </w:r>
-      <w:proofErr w:type="gramEnd"/>
-      <w:r>
-        <w:t xml:space="preserve"> for #</w:t>
-      </w:r>
-      <w:r>
-        <w:t>3</w:t>
-      </w:r>
-      <w:r>
-        <w:t>)</w:t>
-      </w:r>
-    </w:p>
-    <w:p>
-      <w:r>
-        <w:t xml:space="preserve">Lastly, </w:t>
-      </w:r>
-      <w:r>
-        <w:t xml:space="preserve">each test should create its own test data, rather than relying on pre-existing data. </w:t>
-      </w:r>
-    </w:p>
-    <w:p>
-      <w:r>
-        <w:t>This might seem a little painful at first, but it gets a lot easier if you create a library of data creation helpers that you can use for ALL of your tests, unit, integration, and UI.</w:t>
-      </w:r>
-    </w:p>
-    <w:p>
-      <w:r>
-        <w:t>And when you use those helpers to write your tests, make sure that you only have to explicitly specify the values that actually impact the test outcome. Your helpers should create logical defaults for everything else.</w:t>
-      </w:r>
-    </w:p>
-    <w:p>
-      <w:r>
-        <w:t xml:space="preserve"> </w:t>
-      </w:r>
-      <w:r>
-        <w:t>(</w:t>
-      </w:r>
-      <w:proofErr w:type="gramStart"/>
-      <w:r>
-        <w:t>click</w:t>
-      </w:r>
-      <w:proofErr w:type="gramEnd"/>
-      <w:r>
-        <w:t xml:space="preserve"> for final slide)</w:t>
-      </w:r>
-    </w:p>
-    <w:p>
-      <w:r>
-        <w:t xml:space="preserve">And that’s it! Here are those 3 takeaways for your screen </w:t>
-      </w:r>
-      <w:proofErr w:type="spellStart"/>
-      <w:r>
-        <w:t>shotting</w:t>
-      </w:r>
-      <w:proofErr w:type="spellEnd"/>
-      <w:r>
-        <w:t xml:space="preserve"> pleasure, plus the best ways to get ahold of me if you have questions, comments, stock tips, etc.</w:t>
-      </w:r>
-    </w:p>
-    <w:p>
-      <w:r>
-        <w:rPr>
-          <w:b/>
-        </w:rPr>
         <w:t>Thank you for your time, and have fun testing!</w:t>
       </w:r>
     </w:p>
@@ -10114,7 +9760,7 @@
 </file>
 
 <file path=customXml/itemProps1.xml><?xml version="1.0" encoding="utf-8"?>
-<ds:datastoreItem xmlns:ds="http://schemas.openxmlformats.org/officeDocument/2006/customXml" ds:itemID="{CA0DA4C4-81B1-4C9C-9359-FC5D9AAD9D6B}">
+<ds:datastoreItem xmlns:ds="http://schemas.openxmlformats.org/officeDocument/2006/customXml" ds:itemID="{A8D7F3F9-5B01-470F-8CCC-D1303F4D8CF0}">
   <ds:schemaRefs>
     <ds:schemaRef ds:uri="http://schemas.openxmlformats.org/officeDocument/2006/bibliography"/>
   </ds:schemaRefs>

</xml_diff>